<commit_message>
começando a otimização pelos índices.
</commit_message>
<xml_diff>
--- a/final-doc/alexsandro-matias-final-doc.docx
+++ b/final-doc/alexsandro-matias-final-doc.docx
@@ -1,6 +1,6 @@
 
 <file path=word/document.xml><?xml version="1.0" encoding="utf-8"?>
-<w:document xmlns:wpc="http://schemas.microsoft.com/office/word/2010/wordprocessingCanvas" xmlns:mc="http://schemas.openxmlformats.org/markup-compatibility/2006" xmlns:o="urn:schemas-microsoft-com:office:office" xmlns:r="http://schemas.openxmlformats.org/officeDocument/2006/relationships" xmlns:m="http://schemas.openxmlformats.org/officeDocument/2006/math" xmlns:v="urn:schemas-microsoft-com:vml" xmlns:wp14="http://schemas.microsoft.com/office/word/2010/wordprocessingDrawing" xmlns:wp="http://schemas.openxmlformats.org/drawingml/2006/wordprocessingDrawing" xmlns:w10="urn:schemas-microsoft-com:office:word" xmlns:w="http://schemas.openxmlformats.org/wordprocessingml/2006/main" xmlns:w14="http://schemas.microsoft.com/office/word/2010/wordml" xmlns:w15="http://schemas.microsoft.com/office/word/2012/wordml" xmlns:wpg="http://schemas.microsoft.com/office/word/2010/wordprocessingGroup" xmlns:wpi="http://schemas.microsoft.com/office/word/2010/wordprocessingInk" xmlns:wne="http://schemas.microsoft.com/office/word/2006/wordml" xmlns:wps="http://schemas.microsoft.com/office/word/2010/wordprocessingShape" mc:Ignorable="w14 w15 wp14">
+<w:document xmlns:wpc="http://schemas.microsoft.com/office/word/2010/wordprocessingCanvas" xmlns:cx="http://schemas.microsoft.com/office/drawing/2014/chartex" xmlns:cx1="http://schemas.microsoft.com/office/drawing/2015/9/8/chartex" xmlns:cx2="http://schemas.microsoft.com/office/drawing/2015/10/21/chartex" xmlns:cx3="http://schemas.microsoft.com/office/drawing/2016/5/9/chartex" xmlns:cx4="http://schemas.microsoft.com/office/drawing/2016/5/10/chartex" xmlns:cx5="http://schemas.microsoft.com/office/drawing/2016/5/11/chartex" xmlns:cx6="http://schemas.microsoft.com/office/drawing/2016/5/12/chartex" xmlns:cx7="http://schemas.microsoft.com/office/drawing/2016/5/13/chartex" xmlns:cx8="http://schemas.microsoft.com/office/drawing/2016/5/14/chartex" xmlns:mc="http://schemas.openxmlformats.org/markup-compatibility/2006" xmlns:aink="http://schemas.microsoft.com/office/drawing/2016/ink" xmlns:am3d="http://schemas.microsoft.com/office/drawing/2017/model3d" xmlns:o="urn:schemas-microsoft-com:office:office" xmlns:r="http://schemas.openxmlformats.org/officeDocument/2006/relationships" xmlns:m="http://schemas.openxmlformats.org/officeDocument/2006/math" xmlns:v="urn:schemas-microsoft-com:vml" xmlns:wp14="http://schemas.microsoft.com/office/word/2010/wordprocessingDrawing" xmlns:wp="http://schemas.openxmlformats.org/drawingml/2006/wordprocessingDrawing" xmlns:w10="urn:schemas-microsoft-com:office:word" xmlns:w="http://schemas.openxmlformats.org/wordprocessingml/2006/main" xmlns:w14="http://schemas.microsoft.com/office/word/2010/wordml" xmlns:w15="http://schemas.microsoft.com/office/word/2012/wordml" xmlns:w16cex="http://schemas.microsoft.com/office/word/2018/wordml/cex" xmlns:w16cid="http://schemas.microsoft.com/office/word/2016/wordml/cid" xmlns:w16="http://schemas.microsoft.com/office/word/2018/wordml" xmlns:w16se="http://schemas.microsoft.com/office/word/2015/wordml/symex" xmlns:wpg="http://schemas.microsoft.com/office/word/2010/wordprocessingGroup" xmlns:wpi="http://schemas.microsoft.com/office/word/2010/wordprocessingInk" xmlns:wne="http://schemas.microsoft.com/office/word/2006/wordml" xmlns:wps="http://schemas.microsoft.com/office/word/2010/wordprocessingShape" mc:Ignorable="w14 w15 w16se w16cid w16 w16cex wp14">
   <w:body>
     <w:p>
       <w:pPr>
@@ -742,22 +742,21 @@
         <w:rPr>
           <w:rFonts w:cs="Times New Roman"/>
         </w:rPr>
-        <w:t xml:space="preserve">O presente estudo analisa o quanto de desempenho é ganho quando realizados diversos ajustes de configuração no Banco de Dados MySQL, processo esse chamado de tuning. Para realização deste teste de performance será utilizado um modelo internacional para benchmark chamado TPC-H que serve para medição de carga de trabalho auxiliando no suporte à decisão. Para isso, serão criadas duas bases dados: </w:t>
-      </w:r>
-      <w:commentRangeStart w:id="1"/>
-      <w:r>
-        <w:rPr>
-          <w:rFonts w:cs="Times New Roman"/>
-        </w:rPr>
-        <w:t>A primeira apenas seguindo o modelo de criação e população das tabelas indicado pelo TPC-H. Já no segundo serão realizadas as configurações possíveis para as consultas ao banco sejam as mais performáticas possíveis. A partir dos dados coletados, serão descritos os valores dos ganhos percentuais nas consultas a essa base de dados otimizada.</w:t>
-      </w:r>
-      <w:commentRangeEnd w:id="1"/>
-      <w:r>
-        <w:rPr>
-          <w:rStyle w:val="Refdecomentrio"/>
-          <w:rFonts w:cs="Times New Roman"/>
-        </w:rPr>
-        <w:commentReference w:id="1"/>
+        <w:t xml:space="preserve">O presente estudo analisa o quanto de desempenho é ganho quando realizados diversos ajustes de configuração no Banco de Dados MySQL, processo esse chamado de tuning. Para realização deste teste de performance será utilizado um modelo internacional para benchmark chamado TPC-H que serve para medição de carga de trabalho auxiliando no suporte à decisão. Para isso, serão </w:t>
+      </w:r>
+      <w:proofErr w:type="gramStart"/>
+      <w:r>
+        <w:rPr>
+          <w:rFonts w:cs="Times New Roman"/>
+        </w:rPr>
+        <w:t>criadas</w:t>
+      </w:r>
+      <w:proofErr w:type="gramEnd"/>
+      <w:r>
+        <w:rPr>
+          <w:rFonts w:cs="Times New Roman"/>
+        </w:rPr>
+        <w:t xml:space="preserve"> duas bases dados: A primeira apenas seguindo o modelo de criação e população das tabelas indicado pelo TPC-H. Já no segundo serão realizadas as configurações possíveis para as consultas ao banco sejam as mais performáticas possíveis. A partir dos dados coletados, serão descritos os valores dos ganhos percentuais nas consultas a essa base de dados otimizada.</w:t>
       </w:r>
     </w:p>
     <w:p>
@@ -918,7 +917,7 @@
         </w:rPr>
         <w:fldChar w:fldCharType="separate"/>
       </w:r>
-      <w:hyperlink r:id="rId10" w:anchor="_Toc53440151" w:history="1">
+      <w:hyperlink r:id="rId8" w:anchor="_Toc53440151" w:history="1">
         <w:r>
           <w:rPr>
             <w:rStyle w:val="Hyperlink"/>
@@ -998,7 +997,7 @@
     </w:p>
     <w:p>
       <w:pPr>
-        <w:pStyle w:val="ndicedeilustraes"/>
+        <w:pStyle w:val="TableofFigures"/>
         <w:tabs>
           <w:tab w:val="right" w:leader="dot" w:pos="9061"/>
         </w:tabs>
@@ -1421,7 +1420,7 @@
         </w:p>
         <w:p>
           <w:pPr>
-            <w:pStyle w:val="Sumrio1"/>
+            <w:pStyle w:val="TOC1"/>
             <w:rPr>
               <w:sz w:val="22"/>
               <w:szCs w:val="22"/>
@@ -1510,7 +1509,7 @@
         </w:p>
         <w:p>
           <w:pPr>
-            <w:pStyle w:val="Sumrio2"/>
+            <w:pStyle w:val="TOC2"/>
             <w:rPr>
               <w:rFonts w:ascii="Times New Roman" w:hAnsi="Times New Roman"/>
               <w:noProof/>
@@ -1599,7 +1598,7 @@
         </w:p>
         <w:p>
           <w:pPr>
-            <w:pStyle w:val="Sumrio2"/>
+            <w:pStyle w:val="TOC2"/>
             <w:rPr>
               <w:rFonts w:ascii="Times New Roman" w:hAnsi="Times New Roman"/>
               <w:noProof/>
@@ -1688,7 +1687,7 @@
         </w:p>
         <w:p>
           <w:pPr>
-            <w:pStyle w:val="Sumrio2"/>
+            <w:pStyle w:val="TOC2"/>
             <w:rPr>
               <w:rFonts w:ascii="Times New Roman" w:hAnsi="Times New Roman"/>
               <w:noProof/>
@@ -1777,7 +1776,7 @@
         </w:p>
         <w:p>
           <w:pPr>
-            <w:pStyle w:val="Sumrio2"/>
+            <w:pStyle w:val="TOC2"/>
             <w:rPr>
               <w:rFonts w:ascii="Times New Roman" w:hAnsi="Times New Roman"/>
               <w:noProof/>
@@ -1866,7 +1865,7 @@
         </w:p>
         <w:p>
           <w:pPr>
-            <w:pStyle w:val="Sumrio1"/>
+            <w:pStyle w:val="TOC1"/>
             <w:rPr>
               <w:sz w:val="22"/>
               <w:szCs w:val="22"/>
@@ -1937,7 +1936,7 @@
         </w:p>
         <w:p>
           <w:pPr>
-            <w:pStyle w:val="Sumrio2"/>
+            <w:pStyle w:val="TOC2"/>
             <w:rPr>
               <w:rFonts w:ascii="Times New Roman" w:hAnsi="Times New Roman"/>
               <w:noProof/>
@@ -2026,7 +2025,7 @@
         </w:p>
         <w:p>
           <w:pPr>
-            <w:pStyle w:val="Sumrio2"/>
+            <w:pStyle w:val="TOC2"/>
             <w:rPr>
               <w:rFonts w:ascii="Times New Roman" w:hAnsi="Times New Roman"/>
               <w:noProof/>
@@ -2115,7 +2114,7 @@
         </w:p>
         <w:p>
           <w:pPr>
-            <w:pStyle w:val="Sumrio2"/>
+            <w:pStyle w:val="TOC2"/>
             <w:rPr>
               <w:rFonts w:ascii="Times New Roman" w:hAnsi="Times New Roman"/>
               <w:noProof/>
@@ -2204,7 +2203,7 @@
         </w:p>
         <w:p>
           <w:pPr>
-            <w:pStyle w:val="Sumrio2"/>
+            <w:pStyle w:val="TOC2"/>
             <w:rPr>
               <w:rFonts w:ascii="Times New Roman" w:hAnsi="Times New Roman"/>
               <w:noProof/>
@@ -2293,7 +2292,7 @@
         </w:p>
         <w:p>
           <w:pPr>
-            <w:pStyle w:val="Sumrio2"/>
+            <w:pStyle w:val="TOC2"/>
             <w:rPr>
               <w:rFonts w:ascii="Times New Roman" w:hAnsi="Times New Roman"/>
               <w:noProof/>
@@ -2382,7 +2381,7 @@
         </w:p>
         <w:p>
           <w:pPr>
-            <w:pStyle w:val="Sumrio2"/>
+            <w:pStyle w:val="TOC2"/>
             <w:rPr>
               <w:rFonts w:ascii="Times New Roman" w:hAnsi="Times New Roman"/>
               <w:noProof/>
@@ -2471,7 +2470,7 @@
         </w:p>
         <w:p>
           <w:pPr>
-            <w:pStyle w:val="Sumrio2"/>
+            <w:pStyle w:val="TOC2"/>
             <w:rPr>
               <w:rFonts w:ascii="Times New Roman" w:hAnsi="Times New Roman"/>
               <w:noProof/>
@@ -2560,7 +2559,7 @@
         </w:p>
         <w:p>
           <w:pPr>
-            <w:pStyle w:val="Sumrio2"/>
+            <w:pStyle w:val="TOC2"/>
             <w:rPr>
               <w:rFonts w:ascii="Times New Roman" w:hAnsi="Times New Roman"/>
               <w:noProof/>
@@ -2649,7 +2648,7 @@
         </w:p>
         <w:p>
           <w:pPr>
-            <w:pStyle w:val="Sumrio2"/>
+            <w:pStyle w:val="TOC2"/>
             <w:rPr>
               <w:rFonts w:ascii="Times New Roman" w:hAnsi="Times New Roman"/>
               <w:noProof/>
@@ -2738,7 +2737,7 @@
         </w:p>
         <w:p>
           <w:pPr>
-            <w:pStyle w:val="Sumrio2"/>
+            <w:pStyle w:val="TOC2"/>
             <w:rPr>
               <w:rFonts w:ascii="Times New Roman" w:hAnsi="Times New Roman"/>
               <w:noProof/>
@@ -2827,7 +2826,7 @@
         </w:p>
         <w:p>
           <w:pPr>
-            <w:pStyle w:val="Sumrio2"/>
+            <w:pStyle w:val="TOC2"/>
             <w:rPr>
               <w:rFonts w:ascii="Times New Roman" w:hAnsi="Times New Roman"/>
               <w:noProof/>
@@ -2916,7 +2915,7 @@
         </w:p>
         <w:p>
           <w:pPr>
-            <w:pStyle w:val="Sumrio2"/>
+            <w:pStyle w:val="TOC2"/>
             <w:rPr>
               <w:rFonts w:ascii="Times New Roman" w:hAnsi="Times New Roman"/>
               <w:noProof/>
@@ -3005,7 +3004,7 @@
         </w:p>
         <w:p>
           <w:pPr>
-            <w:pStyle w:val="Sumrio2"/>
+            <w:pStyle w:val="TOC2"/>
             <w:rPr>
               <w:rFonts w:ascii="Times New Roman" w:hAnsi="Times New Roman"/>
               <w:noProof/>
@@ -3094,7 +3093,7 @@
         </w:p>
         <w:p>
           <w:pPr>
-            <w:pStyle w:val="Sumrio2"/>
+            <w:pStyle w:val="TOC2"/>
             <w:rPr>
               <w:rFonts w:ascii="Times New Roman" w:hAnsi="Times New Roman"/>
               <w:noProof/>
@@ -3183,7 +3182,7 @@
         </w:p>
         <w:p>
           <w:pPr>
-            <w:pStyle w:val="Sumrio2"/>
+            <w:pStyle w:val="TOC2"/>
             <w:rPr>
               <w:rFonts w:ascii="Times New Roman" w:hAnsi="Times New Roman"/>
               <w:noProof/>
@@ -3272,7 +3271,7 @@
         </w:p>
         <w:p>
           <w:pPr>
-            <w:pStyle w:val="Sumrio2"/>
+            <w:pStyle w:val="TOC2"/>
             <w:rPr>
               <w:rFonts w:ascii="Times New Roman" w:hAnsi="Times New Roman"/>
               <w:noProof/>
@@ -3361,7 +3360,7 @@
         </w:p>
         <w:p>
           <w:pPr>
-            <w:pStyle w:val="Sumrio1"/>
+            <w:pStyle w:val="TOC1"/>
             <w:rPr>
               <w:sz w:val="22"/>
               <w:szCs w:val="22"/>
@@ -3432,7 +3431,7 @@
         </w:p>
         <w:p>
           <w:pPr>
-            <w:pStyle w:val="Sumrio2"/>
+            <w:pStyle w:val="TOC2"/>
             <w:rPr>
               <w:rFonts w:ascii="Times New Roman" w:hAnsi="Times New Roman"/>
               <w:noProof/>
@@ -3521,7 +3520,7 @@
         </w:p>
         <w:p>
           <w:pPr>
-            <w:pStyle w:val="Sumrio2"/>
+            <w:pStyle w:val="TOC2"/>
             <w:rPr>
               <w:rFonts w:ascii="Times New Roman" w:hAnsi="Times New Roman"/>
               <w:noProof/>
@@ -3610,7 +3609,7 @@
         </w:p>
         <w:p>
           <w:pPr>
-            <w:pStyle w:val="Sumrio2"/>
+            <w:pStyle w:val="TOC2"/>
             <w:rPr>
               <w:rFonts w:ascii="Times New Roman" w:hAnsi="Times New Roman"/>
               <w:noProof/>
@@ -3699,7 +3698,7 @@
         </w:p>
         <w:p>
           <w:pPr>
-            <w:pStyle w:val="Sumrio2"/>
+            <w:pStyle w:val="TOC2"/>
             <w:rPr>
               <w:rFonts w:ascii="Times New Roman" w:hAnsi="Times New Roman"/>
               <w:noProof/>
@@ -3788,7 +3787,7 @@
         </w:p>
         <w:p>
           <w:pPr>
-            <w:pStyle w:val="Sumrio1"/>
+            <w:pStyle w:val="TOC1"/>
             <w:rPr>
               <w:sz w:val="22"/>
               <w:szCs w:val="22"/>
@@ -3859,7 +3858,7 @@
         </w:p>
         <w:p>
           <w:pPr>
-            <w:pStyle w:val="Sumrio1"/>
+            <w:pStyle w:val="TOC1"/>
             <w:rPr>
               <w:sz w:val="22"/>
               <w:szCs w:val="22"/>
@@ -3930,7 +3929,7 @@
         </w:p>
         <w:p>
           <w:pPr>
-            <w:pStyle w:val="Sumrio1"/>
+            <w:pStyle w:val="TOC1"/>
             <w:rPr>
               <w:sz w:val="22"/>
               <w:szCs w:val="22"/>
@@ -4001,7 +4000,7 @@
         </w:p>
         <w:p>
           <w:pPr>
-            <w:pStyle w:val="Sumrio1"/>
+            <w:pStyle w:val="TOC1"/>
             <w:rPr>
               <w:sz w:val="22"/>
               <w:szCs w:val="22"/>
@@ -4104,12 +4103,12 @@
           <w:rFonts w:ascii="Times New Roman" w:hAnsi="Times New Roman" w:cs="Times New Roman"/>
         </w:rPr>
         <w:sectPr>
-          <w:headerReference w:type="even" r:id="rId11"/>
-          <w:headerReference w:type="default" r:id="rId12"/>
-          <w:footerReference w:type="even" r:id="rId13"/>
-          <w:footerReference w:type="default" r:id="rId14"/>
-          <w:headerReference w:type="first" r:id="rId15"/>
-          <w:footerReference w:type="first" r:id="rId16"/>
+          <w:headerReference w:type="even" r:id="rId9"/>
+          <w:headerReference w:type="default" r:id="rId10"/>
+          <w:footerReference w:type="even" r:id="rId11"/>
+          <w:footerReference w:type="default" r:id="rId12"/>
+          <w:headerReference w:type="first" r:id="rId13"/>
+          <w:footerReference w:type="first" r:id="rId14"/>
           <w:pgSz w:w="11906" w:h="16838"/>
           <w:pgMar w:top="1701" w:right="1134" w:bottom="1134" w:left="1701" w:header="709" w:footer="709" w:gutter="0"/>
           <w:pgNumType w:start="7"/>
@@ -4131,12 +4130,12 @@
         <w:pStyle w:val="Ttulo1TCC"/>
         <w:ind w:left="426" w:hanging="426"/>
       </w:pPr>
-      <w:bookmarkStart w:id="2" w:name="_Toc53444120"/>
+      <w:bookmarkStart w:id="1" w:name="_Toc53444120"/>
       <w:r>
         <w:lastRenderedPageBreak/>
         <w:t>INTRODUÇÃO</w:t>
       </w:r>
-      <w:bookmarkEnd w:id="2"/>
+      <w:bookmarkEnd w:id="1"/>
     </w:p>
     <w:p>
       <w:pPr>
@@ -4322,11 +4321,11 @@
       <w:pPr>
         <w:pStyle w:val="Ttulo2TCC"/>
       </w:pPr>
-      <w:bookmarkStart w:id="3" w:name="_Toc53444121"/>
+      <w:bookmarkStart w:id="2" w:name="_Toc53444121"/>
       <w:r>
         <w:t>OBJETIVOS</w:t>
       </w:r>
-      <w:bookmarkEnd w:id="3"/>
+      <w:bookmarkEnd w:id="2"/>
     </w:p>
     <w:p>
       <w:pPr>
@@ -4338,7 +4337,7 @@
           <w:szCs w:val="24"/>
         </w:rPr>
       </w:pPr>
-      <w:bookmarkStart w:id="4" w:name="_Hlk52305247"/>
+      <w:bookmarkStart w:id="3" w:name="_Hlk52305247"/>
       <w:r>
         <w:rPr>
           <w:rFonts w:ascii="Times New Roman" w:hAnsi="Times New Roman" w:cs="Times New Roman"/>
@@ -4379,12 +4378,12 @@
           <w:sz w:val="22"/>
         </w:rPr>
       </w:pPr>
-      <w:bookmarkStart w:id="5" w:name="_Toc53444122"/>
+      <w:bookmarkStart w:id="4" w:name="_Toc53444122"/>
+      <w:bookmarkEnd w:id="3"/>
+      <w:r>
+        <w:t>OBJETIVO GERAL</w:t>
+      </w:r>
       <w:bookmarkEnd w:id="4"/>
-      <w:r>
-        <w:t>OBJETIVO GERAL</w:t>
-      </w:r>
-      <w:bookmarkEnd w:id="5"/>
     </w:p>
     <w:p>
       <w:pPr>
@@ -4445,11 +4444,11 @@
           <w:sz w:val="22"/>
         </w:rPr>
       </w:pPr>
-      <w:bookmarkStart w:id="6" w:name="_Toc53444123"/>
+      <w:bookmarkStart w:id="5" w:name="_Toc53444123"/>
       <w:r>
         <w:t>OBJETIVOS ESPECÍFICOS</w:t>
       </w:r>
-      <w:bookmarkEnd w:id="6"/>
+      <w:bookmarkEnd w:id="5"/>
     </w:p>
     <w:p>
       <w:pPr>
@@ -4528,7 +4527,6 @@
           <w:rFonts w:cs="Times New Roman"/>
         </w:rPr>
       </w:pPr>
-      <w:commentRangeStart w:id="7"/>
       <w:r>
         <w:rPr>
           <w:rFonts w:cs="Times New Roman"/>
@@ -4553,14 +4551,6 @@
         </w:rPr>
         <w:t>Recolher o tempo gasto nessas consultas depois das otimizações.</w:t>
       </w:r>
-      <w:commentRangeEnd w:id="7"/>
-      <w:r>
-        <w:rPr>
-          <w:rStyle w:val="Refdecomentrio"/>
-          <w:rFonts w:cs="Times New Roman"/>
-        </w:rPr>
-        <w:commentReference w:id="7"/>
-      </w:r>
     </w:p>
     <w:p>
       <w:pPr>
@@ -4569,12 +4559,12 @@
           <w:sz w:val="22"/>
         </w:rPr>
       </w:pPr>
-      <w:bookmarkStart w:id="8" w:name="_Toc53444124"/>
+      <w:bookmarkStart w:id="6" w:name="_Toc53444124"/>
       <w:r>
         <w:lastRenderedPageBreak/>
         <w:t>JUSTIFICATIVA</w:t>
       </w:r>
-      <w:bookmarkEnd w:id="8"/>
+      <w:bookmarkEnd w:id="6"/>
     </w:p>
     <w:p>
       <w:pPr>
@@ -4696,11 +4686,11 @@
         <w:pStyle w:val="Ttulo1TCC"/>
         <w:ind w:left="426" w:hanging="426"/>
       </w:pPr>
-      <w:bookmarkStart w:id="9" w:name="_Toc53444125"/>
+      <w:bookmarkStart w:id="7" w:name="_Toc53444125"/>
       <w:r>
         <w:t>FUNDAMENTAÇÃO TEÓRICA</w:t>
       </w:r>
-      <w:bookmarkEnd w:id="9"/>
+      <w:bookmarkEnd w:id="7"/>
     </w:p>
     <w:p>
       <w:pPr>
@@ -4720,55 +4710,11 @@
       <w:pPr>
         <w:pStyle w:val="Ttulo2TCC"/>
       </w:pPr>
-      <w:bookmarkStart w:id="10" w:name="_Toc53444126"/>
-      <w:commentRangeStart w:id="11"/>
-      <w:r>
-        <w:lastRenderedPageBreak/>
-        <w:t>DADOS</w:t>
-      </w:r>
-      <w:bookmarkEnd w:id="10"/>
-    </w:p>
-    <w:p>
-      <w:pPr>
-        <w:pStyle w:val="Ttulo2TCC"/>
-      </w:pPr>
-      <w:bookmarkStart w:id="12" w:name="_Toc53444127"/>
-      <w:r>
-        <w:t>INFORMAÇÃO</w:t>
-      </w:r>
-      <w:bookmarkEnd w:id="12"/>
-      <w:r>
-        <w:t xml:space="preserve"> </w:t>
-      </w:r>
-    </w:p>
-    <w:p>
-      <w:pPr>
-        <w:pStyle w:val="Ttulo2TCC"/>
-      </w:pPr>
-      <w:bookmarkStart w:id="13" w:name="_Toc53444128"/>
-      <w:r>
-        <w:t>BANCO DE DADOS</w:t>
-      </w:r>
-      <w:commentRangeEnd w:id="11"/>
-      <w:r>
-        <w:rPr>
-          <w:rStyle w:val="Refdecomentrio"/>
-          <w:rFonts w:eastAsiaTheme="minorHAnsi"/>
-          <w:b w:val="0"/>
-        </w:rPr>
-        <w:commentReference w:id="11"/>
-      </w:r>
-      <w:bookmarkEnd w:id="13"/>
-    </w:p>
-    <w:p>
-      <w:pPr>
-        <w:pStyle w:val="Ttulo2TCC"/>
-      </w:pPr>
-      <w:bookmarkStart w:id="14" w:name="_Toc53444129"/>
+      <w:bookmarkStart w:id="8" w:name="_Toc53444129"/>
       <w:r>
         <w:t>SISTEMA DE GERENCIAMENTO DE BANCO DE DADOS</w:t>
       </w:r>
-      <w:bookmarkEnd w:id="14"/>
+      <w:bookmarkEnd w:id="8"/>
     </w:p>
     <w:p>
       <w:pPr>
@@ -4848,6 +4794,7 @@
         <w:rPr>
           <w:rFonts w:cs="Times New Roman"/>
         </w:rPr>
+        <w:lastRenderedPageBreak/>
         <w:t xml:space="preserve">Independência de Dados: Os programas aplicativos não devem, idealmente, ser expostos aos detalhes de representação e armazenamento de dados. </w:t>
       </w:r>
     </w:p>
@@ -5001,25 +4948,18 @@
         <w:rPr>
           <w:rFonts w:cs="Times New Roman"/>
         </w:rPr>
-        <w:t xml:space="preserve"> que algumas vezes, não se torna viável o uso de um SGBD. Isso se aplica já que se trata de um software complexo para executar determinadas aplicações, como por exemplo, responder a consultas complexas ou tratar várias requisições concorrentes. Por isso, seu desempenho pode não ser adequado para determinados </w:t>
-      </w:r>
-      <w:r>
-        <w:rPr>
-          <w:rFonts w:cs="Times New Roman"/>
-        </w:rPr>
-        <w:lastRenderedPageBreak/>
-        <w:t>aplicações especificas. Entretanto, na maioria das situações em que é necessário gerenciamento de dados em grande escala, os SGBDs têm se tornado uma ferramenta indispensável.</w:t>
+        <w:t xml:space="preserve"> que algumas vezes, não se torna viável o uso de um SGBD. Isso se aplica já que se trata de um software complexo para executar determinadas aplicações, como por exemplo, responder a consultas complexas ou tratar várias requisições concorrentes. Por isso, seu desempenho pode não ser adequado para determinados aplicações especificas. Entretanto, na maioria das situações em que é necessário gerenciamento de dados em grande escala, os SGBDs têm se tornado uma ferramenta indispensável.</w:t>
       </w:r>
     </w:p>
     <w:p>
       <w:pPr>
         <w:pStyle w:val="Ttulo2TCC"/>
       </w:pPr>
-      <w:bookmarkStart w:id="15" w:name="_Toc53444130"/>
+      <w:bookmarkStart w:id="9" w:name="_Toc53444130"/>
       <w:r>
         <w:t>BANCO DE DADOS MySQL</w:t>
       </w:r>
-      <w:bookmarkEnd w:id="15"/>
+      <w:bookmarkEnd w:id="9"/>
     </w:p>
     <w:p>
       <w:pPr>
@@ -5064,6 +5004,7 @@
         <w:rPr>
           <w:rFonts w:cs="Times New Roman"/>
         </w:rPr>
+        <w:lastRenderedPageBreak/>
         <w:t>É um Software Livre com base na GPL;</w:t>
       </w:r>
     </w:p>
@@ -5301,7 +5242,6 @@
         <w:rPr>
           <w:rFonts w:cs="Times New Roman"/>
         </w:rPr>
-        <w:lastRenderedPageBreak/>
         <w:t>A linguagem utilizada no MySQL é a Structured Query Language, ou em tradução livre, Linguagem Estruturada de Consultas, que representa a linguagem usada nos SGBDs por padrão. No entanto, cada um tem suas particularidades dentro da própria linguagem, tendo implementações diferentes</w:t>
       </w:r>
       <w:sdt>
@@ -5358,11 +5298,12 @@
       <w:pPr>
         <w:pStyle w:val="Ttulo3TCC"/>
       </w:pPr>
-      <w:bookmarkStart w:id="16" w:name="_Toc53444131"/>
-      <w:r>
+      <w:bookmarkStart w:id="10" w:name="_Toc53444131"/>
+      <w:r>
+        <w:lastRenderedPageBreak/>
         <w:t>DDL DATA DEFINITION LANGUAGE</w:t>
       </w:r>
-      <w:bookmarkEnd w:id="16"/>
+      <w:bookmarkEnd w:id="10"/>
     </w:p>
     <w:p>
       <w:pPr>
@@ -5438,11 +5379,11 @@
       <w:pPr>
         <w:pStyle w:val="Ttulo3TCC"/>
       </w:pPr>
-      <w:bookmarkStart w:id="17" w:name="_Toc53444132"/>
+      <w:bookmarkStart w:id="11" w:name="_Toc53444132"/>
       <w:r>
         <w:t>DML DATA MANIPULATION LANGUAGE</w:t>
       </w:r>
-      <w:bookmarkEnd w:id="17"/>
+      <w:bookmarkEnd w:id="11"/>
     </w:p>
     <w:p>
       <w:pPr>
@@ -5511,11 +5452,11 @@
       <w:pPr>
         <w:pStyle w:val="Ttulo3TCC"/>
       </w:pPr>
-      <w:bookmarkStart w:id="18" w:name="_Toc53444133"/>
+      <w:bookmarkStart w:id="12" w:name="_Toc53444133"/>
       <w:r>
         <w:t>DCL DATA CONTROL LANGUAGE</w:t>
       </w:r>
-      <w:bookmarkEnd w:id="18"/>
+      <w:bookmarkEnd w:id="12"/>
     </w:p>
     <w:p>
       <w:pPr>
@@ -5579,28 +5520,27 @@
       <w:pPr>
         <w:pStyle w:val="Ttulo2TCC"/>
       </w:pPr>
-      <w:bookmarkStart w:id="19" w:name="_Toc53444134"/>
+      <w:bookmarkStart w:id="13" w:name="_Toc53444134"/>
       <w:r>
         <w:rPr>
           <w:caps w:val="0"/>
         </w:rPr>
-        <w:lastRenderedPageBreak/>
         <w:t>CHAVES</w:t>
       </w:r>
-      <w:bookmarkEnd w:id="19"/>
+      <w:bookmarkEnd w:id="13"/>
     </w:p>
     <w:p>
       <w:pPr>
         <w:pStyle w:val="Ttulo3TCC"/>
       </w:pPr>
-      <w:bookmarkStart w:id="20" w:name="_Toc53444135"/>
+      <w:bookmarkStart w:id="14" w:name="_Toc53444135"/>
       <w:r>
         <w:rPr>
           <w:caps w:val="0"/>
         </w:rPr>
         <w:t>CHAVE PRIMÁRIA</w:t>
       </w:r>
-      <w:bookmarkEnd w:id="20"/>
+      <w:bookmarkEnd w:id="14"/>
     </w:p>
     <w:p>
       <w:pPr>
@@ -5677,14 +5617,15 @@
       <w:pPr>
         <w:pStyle w:val="Ttulo3TCC"/>
       </w:pPr>
-      <w:bookmarkStart w:id="21" w:name="_Toc53444136"/>
+      <w:bookmarkStart w:id="15" w:name="_Toc53444136"/>
       <w:r>
         <w:rPr>
           <w:caps w:val="0"/>
         </w:rPr>
+        <w:lastRenderedPageBreak/>
         <w:t>CHAVE ESTRANGEIRA</w:t>
       </w:r>
-      <w:bookmarkEnd w:id="21"/>
+      <w:bookmarkEnd w:id="15"/>
     </w:p>
     <w:p>
       <w:pPr>
@@ -5761,14 +5702,14 @@
       <w:pPr>
         <w:pStyle w:val="Ttulo3TCC"/>
       </w:pPr>
-      <w:bookmarkStart w:id="22" w:name="_Toc53444137"/>
+      <w:bookmarkStart w:id="16" w:name="_Toc53444137"/>
       <w:r>
         <w:rPr>
           <w:caps w:val="0"/>
         </w:rPr>
         <w:t>INTEGRIDADE REFERENCIAL</w:t>
       </w:r>
-      <w:bookmarkEnd w:id="22"/>
+      <w:bookmarkEnd w:id="16"/>
     </w:p>
     <w:p>
       <w:pPr>
@@ -5843,21 +5784,13 @@
     </w:p>
     <w:p>
       <w:pPr>
-        <w:pStyle w:val="NormalTCC"/>
-        <w:rPr>
-          <w:rFonts w:cs="Times New Roman"/>
-        </w:rPr>
-      </w:pPr>
-    </w:p>
-    <w:p>
-      <w:pPr>
         <w:pStyle w:val="Ttulo3TCC"/>
       </w:pPr>
-      <w:bookmarkStart w:id="23" w:name="_Toc53444138"/>
+      <w:bookmarkStart w:id="17" w:name="_Toc53444138"/>
       <w:r>
         <w:t>ÍNDICES</w:t>
       </w:r>
-      <w:bookmarkEnd w:id="23"/>
+      <w:bookmarkEnd w:id="17"/>
     </w:p>
     <w:p>
       <w:pPr>
@@ -6035,7 +5968,6 @@
         <w:rPr>
           <w:rFonts w:cs="Times New Roman"/>
         </w:rPr>
-        <w:lastRenderedPageBreak/>
         <w:t xml:space="preserve">A documentação oficial da linguagem </w:t>
       </w:r>
       <w:sdt>
@@ -6151,20 +6083,39 @@
         </w:numPr>
         <w:rPr>
           <w:rFonts w:cs="Times New Roman"/>
-          <w:lang w:val="en-US"/>
-        </w:rPr>
-      </w:pPr>
-      <w:r>
-        <w:rPr>
-          <w:rFonts w:cs="Times New Roman"/>
-        </w:rPr>
-        <w:t xml:space="preserve">Quando for utilizadas as funções </w:t>
-      </w:r>
-      <w:r>
-        <w:rPr>
-          <w:rFonts w:cs="Times New Roman"/>
-        </w:rPr>
-        <w:t>MIN() ou MAX</w:t>
+        </w:rPr>
+      </w:pPr>
+      <w:r>
+        <w:rPr>
+          <w:rFonts w:cs="Times New Roman"/>
+        </w:rPr>
+        <w:t>Quando for</w:t>
+      </w:r>
+      <w:r>
+        <w:rPr>
+          <w:rFonts w:cs="Times New Roman"/>
+        </w:rPr>
+        <w:t>em</w:t>
+      </w:r>
+      <w:r>
+        <w:rPr>
+          <w:rFonts w:cs="Times New Roman"/>
+        </w:rPr>
+        <w:t xml:space="preserve"> utilizadas as funções </w:t>
+      </w:r>
+      <w:proofErr w:type="gramStart"/>
+      <w:r>
+        <w:rPr>
+          <w:rFonts w:cs="Times New Roman"/>
+        </w:rPr>
+        <w:t>MIN(</w:t>
+      </w:r>
+      <w:proofErr w:type="gramEnd"/>
+      <w:r>
+        <w:rPr>
+          <w:rFonts w:cs="Times New Roman"/>
+        </w:rPr>
+        <w:t>) ou MAX</w:t>
       </w:r>
       <w:r>
         <w:rPr>
@@ -6176,20 +6127,19 @@
         <w:rPr>
           <w:rFonts w:cs="Times New Roman"/>
         </w:rPr>
-        <w:t>respectivamente, para</w:t>
-      </w:r>
-      <w:r>
-        <w:rPr>
-          <w:rFonts w:cs="Times New Roman"/>
-        </w:rPr>
-        <w:t xml:space="preserve"> uma coluna indexada específica key_col. Isso é otimizado por um pré-processador que verifica se você está usando WHERE key_part_N = constante em todas as partes-chave que ocorrem antes de key_col no índice. Neste caso, o MySQL faz uma única pesquisa de chave para cada MIN () ou MAX () expressão e a substitui por uma constante. Se todas as expressões forem substituídas por constantes, a consulta retorna de uma vez. </w:t>
-      </w:r>
-      <w:r>
-        <w:rPr>
-          <w:rFonts w:cs="Times New Roman"/>
-          <w:lang w:val="en-US"/>
-        </w:rPr>
-        <w:t>Por exemplo: SELECT MIN (key_part2), MAX (key_part2) FROM nome_tabela WHERE parte_chave1 = 10;</w:t>
+        <w:t>respectivamente</w:t>
+      </w:r>
+      <w:r>
+        <w:rPr>
+          <w:rFonts w:cs="Times New Roman"/>
+        </w:rPr>
+        <w:t>;</w:t>
+      </w:r>
+      <w:r>
+        <w:rPr>
+          <w:rFonts w:cs="Times New Roman"/>
+        </w:rPr>
+        <w:t xml:space="preserve"> </w:t>
       </w:r>
     </w:p>
     <w:p>
@@ -6207,7 +6157,13 @@
         <w:rPr>
           <w:rFonts w:cs="Times New Roman"/>
         </w:rPr>
-        <w:t xml:space="preserve">Aonde for usado alguma classificação ou agrupamento na tabela, ou seja, utilizando as </w:t>
+        <w:t>A</w:t>
+      </w:r>
+      <w:r>
+        <w:rPr>
+          <w:rFonts w:cs="Times New Roman"/>
+        </w:rPr>
+        <w:t xml:space="preserve">onde for usado alguma classificação ou agrupamento na tabela, ou seja, utilizando as </w:t>
       </w:r>
       <w:r>
         <w:rPr>
@@ -6221,79 +6177,32 @@
         </w:rPr>
         <w:t xml:space="preserve"> BY e GROUP BY respectivamente</w:t>
       </w:r>
+      <w:r>
+        <w:rPr>
+          <w:rFonts w:cs="Times New Roman"/>
+        </w:rPr>
+        <w:t>;</w:t>
+      </w:r>
     </w:p>
     <w:p>
       <w:pPr>
         <w:pStyle w:val="NormalTCC"/>
-        <w:numPr>
-          <w:ilvl w:val="0"/>
-          <w:numId w:val="28"/>
-        </w:numPr>
-        <w:rPr>
-          <w:rFonts w:cs="Times New Roman"/>
-        </w:rPr>
-      </w:pPr>
-      <w:r>
-        <w:rPr>
-          <w:rFonts w:cs="Times New Roman"/>
-        </w:rPr>
-        <w:t>Para eliminar linhas de consideração. Se houver uma escolha entre vários índices, o MySQL normalmente</w:t>
-      </w:r>
-      <w:r>
-        <w:rPr>
-          <w:rFonts w:cs="Times New Roman"/>
-        </w:rPr>
-        <w:t xml:space="preserve"> </w:t>
-      </w:r>
-      <w:r>
-        <w:rPr>
-          <w:rFonts w:cs="Times New Roman"/>
-        </w:rPr>
-        <w:t>usa o índice que encontra o menor número de linhas (o índice mais seletivo).</w:t>
-      </w:r>
-    </w:p>
-    <w:p>
-      <w:pPr>
-        <w:pStyle w:val="NormalTCC"/>
-        <w:numPr>
-          <w:ilvl w:val="0"/>
-          <w:numId w:val="28"/>
-        </w:numPr>
-        <w:rPr>
-          <w:rFonts w:cs="Times New Roman"/>
-        </w:rPr>
-      </w:pPr>
-      <w:r>
-        <w:rPr>
-          <w:rFonts w:cs="Times New Roman"/>
-        </w:rPr>
-        <w:t>Se a tabela tiver um índice de várias colunas, qualquer prefixo mais à esquerda do índice pode ser usado pelo otimizador</w:t>
-      </w:r>
-    </w:p>
-    <w:p>
-      <w:pPr>
-        <w:pStyle w:val="NormalTCC"/>
-        <w:numPr>
-          <w:ilvl w:val="0"/>
-          <w:numId w:val="28"/>
-        </w:numPr>
-        <w:rPr>
-          <w:rFonts w:cs="Times New Roman"/>
-        </w:rPr>
-      </w:pPr>
-    </w:p>
-    <w:p>
-      <w:pPr>
-        <w:pStyle w:val="NormalTCC"/>
-        <w:rPr>
-          <w:rFonts w:cs="Times New Roman"/>
-        </w:rPr>
-      </w:pPr>
-      <w:r>
-        <w:rPr>
-          <w:rFonts w:cs="Times New Roman"/>
-        </w:rPr>
-        <w:t xml:space="preserve">Quando se deseja uma melhor performance para se encontrar linhas de outras tabelas ao realizar junções. MySQL pode usar índices em colunas mais de forma eficiente se forem declarados como do mesmo tipo e tamanho. Neste contexto, VARCHAR e CHAR são considerados iguais se forem declarados do mesmo tamanho. Por exemplo, VARCHAR (10) e CHAR (10) são do mesmo tamanho, mas VARCHAR (10) e CHAR (15) não são </w:t>
+        <w:rPr>
+          <w:rFonts w:cs="Times New Roman"/>
+        </w:rPr>
+      </w:pPr>
+      <w:r>
+        <w:rPr>
+          <w:rFonts w:cs="Times New Roman"/>
+        </w:rPr>
+        <w:t xml:space="preserve">Quando se deseja uma melhor performance para se encontrar linhas de outras tabelas ao realizar junções. MySQL pode usar índices em colunas mais de forma eficiente se forem declarados </w:t>
+      </w:r>
+      <w:r>
+        <w:rPr>
+          <w:rFonts w:cs="Times New Roman"/>
+        </w:rPr>
+        <w:lastRenderedPageBreak/>
+        <w:t xml:space="preserve">como do mesmo tipo e tamanho. Neste contexto, VARCHAR e CHAR são considerados iguais se forem declarados do mesmo tamanho. Por exemplo, VARCHAR (10) e CHAR (10) são do mesmo tamanho, mas VARCHAR (10) e CHAR (15) não são </w:t>
       </w:r>
       <w:sdt>
         <w:sdtPr>
@@ -6356,7 +6265,21 @@
         <w:rPr>
           <w:rFonts w:cs="Times New Roman"/>
         </w:rPr>
-        <w:t>Para comparações entre colunas de string não binárias, ambas as colunas devem usar o mesmo conjunto de caracteres. Por exemplo, comparar uma coluna utf8 com uma coluna latin1 impede o uso de um índice.</w:t>
+        <w:t xml:space="preserve">Para comparações entre colunas de </w:t>
+      </w:r>
+      <w:proofErr w:type="spellStart"/>
+      <w:r>
+        <w:rPr>
+          <w:rFonts w:cs="Times New Roman"/>
+        </w:rPr>
+        <w:t>string</w:t>
+      </w:r>
+      <w:proofErr w:type="spellEnd"/>
+      <w:r>
+        <w:rPr>
+          <w:rFonts w:cs="Times New Roman"/>
+        </w:rPr>
+        <w:t xml:space="preserve"> não binárias, ambas as colunas devem usar o mesmo conjunto de caracteres. Por exemplo, comparar uma coluna utf8 com uma coluna latin1 impede o uso de um índice.</w:t>
       </w:r>
     </w:p>
     <w:p>
@@ -6384,7 +6307,6 @@
         <w:rPr>
           <w:rFonts w:cs="Times New Roman"/>
         </w:rPr>
-        <w:lastRenderedPageBreak/>
         <w:t>• Em alguns casos, uma consulta pode ser otimizada para recuperar valores sem consultar as linhas de dados. (Um índice</w:t>
       </w:r>
       <w:r>
@@ -6480,21 +6402,21 @@
       <w:pPr>
         <w:pStyle w:val="Ttulo3TCC"/>
       </w:pPr>
-      <w:bookmarkStart w:id="24" w:name="_Toc53444139"/>
+      <w:bookmarkStart w:id="18" w:name="_Toc53444139"/>
       <w:r>
         <w:t>PARTICIONAMENTO DE TABELAS</w:t>
       </w:r>
-      <w:bookmarkEnd w:id="24"/>
+      <w:bookmarkEnd w:id="18"/>
     </w:p>
     <w:p>
       <w:pPr>
         <w:pStyle w:val="Ttulo2TCC"/>
       </w:pPr>
-      <w:bookmarkStart w:id="25" w:name="_Toc53444140"/>
+      <w:bookmarkStart w:id="19" w:name="_Toc53444140"/>
       <w:r>
         <w:t>TPC-H</w:t>
       </w:r>
-      <w:bookmarkEnd w:id="25"/>
+      <w:bookmarkEnd w:id="19"/>
     </w:p>
     <w:p>
       <w:pPr>
@@ -6689,6 +6611,7 @@
         <w:rPr>
           <w:rFonts w:cs="Times New Roman"/>
         </w:rPr>
+        <w:lastRenderedPageBreak/>
         <w:t>Dar respostas a perguntas de negócios do mundo real;</w:t>
       </w:r>
     </w:p>
@@ -6765,7 +6688,63 @@
         <w:rPr>
           <w:rFonts w:cs="Times New Roman"/>
         </w:rPr>
-        <w:t>A métrica de desempenho relatada pelo TPC-H é chamada de Métrica de Desempenho de Consulta por Hora Composto TPC-H (QphH @ Size) e reflete vários aspectos da capacidade do sistema de processar consultas. Esses aspectos incluem o tamanho do banco de dados selecionado em relação ao qual as consultas são executadas, o poder de processamento da consulta quando as consultas são enviadas por um único fluxo e o rendimento da consulta quando as consultas são enviadas por vários usuários simultâneos. A métrica Preço / Desempenho TPC-H é expressa como $ / QphH @ Size. Para estar em conformidade com o padrão TPC-H, todas as referências aos resultados TPC-H para uma determinada configuração devem incluir todos os componentes de relatório necessários (ver Cláusula</w:t>
+        <w:t>A métrica de desempenho relatada pelo TPC-H é chamada de Métrica de Desempenho de Consulta por Hora Composto TPC-H (</w:t>
+      </w:r>
+      <w:proofErr w:type="spellStart"/>
+      <w:r>
+        <w:rPr>
+          <w:rFonts w:cs="Times New Roman"/>
+        </w:rPr>
+        <w:t>QphH</w:t>
+      </w:r>
+      <w:proofErr w:type="spellEnd"/>
+      <w:r>
+        <w:rPr>
+          <w:rFonts w:cs="Times New Roman"/>
+        </w:rPr>
+        <w:t xml:space="preserve"> @ </w:t>
+      </w:r>
+      <w:proofErr w:type="spellStart"/>
+      <w:r>
+        <w:rPr>
+          <w:rFonts w:cs="Times New Roman"/>
+        </w:rPr>
+        <w:t>Size</w:t>
+      </w:r>
+      <w:proofErr w:type="spellEnd"/>
+      <w:r>
+        <w:rPr>
+          <w:rFonts w:cs="Times New Roman"/>
+        </w:rPr>
+        <w:t xml:space="preserve">) e reflete vários aspectos da capacidade do sistema de processar consultas. Esses aspectos incluem o tamanho do banco de dados selecionado em relação ao qual as consultas são executadas, o poder de processamento da consulta quando as consultas são enviadas por um único fluxo e o rendimento da consulta quando as consultas são enviadas por vários usuários simultâneos. A métrica Preço / Desempenho TPC-H é expressa como $ / </w:t>
+      </w:r>
+      <w:proofErr w:type="spellStart"/>
+      <w:r>
+        <w:rPr>
+          <w:rFonts w:cs="Times New Roman"/>
+        </w:rPr>
+        <w:t>QphH</w:t>
+      </w:r>
+      <w:proofErr w:type="spellEnd"/>
+      <w:r>
+        <w:rPr>
+          <w:rFonts w:cs="Times New Roman"/>
+        </w:rPr>
+        <w:t xml:space="preserve"> @ </w:t>
+      </w:r>
+      <w:proofErr w:type="spellStart"/>
+      <w:r>
+        <w:rPr>
+          <w:rFonts w:cs="Times New Roman"/>
+        </w:rPr>
+        <w:t>Size</w:t>
+      </w:r>
+      <w:proofErr w:type="spellEnd"/>
+      <w:r>
+        <w:rPr>
+          <w:rFonts w:cs="Times New Roman"/>
+        </w:rPr>
+        <w:t>. Para estar em conformidade com o padrão TPC-H, todas as referências aos resultados TPC-H para uma determinada configuração devem incluir todos os componentes de relatório necessários (ver Cláusula</w:t>
       </w:r>
     </w:p>
     <w:p>
@@ -6821,7 +6800,14 @@
         <w:rPr>
           <w:rFonts w:cs="Times New Roman"/>
         </w:rPr>
-        <w:t>Apesar do fato de que este benchmark oferece um ambiente rico representativo de muitos sistemas de suporte à decisão, este benchmark não reflete toda a gama de requisitos de suporte à decisão. Além disso, até que ponto um cliente pode alcançar os resultados relatados por um fornecedor depende muito da proximidade da TPC-H com o aplicativo do cliente. O desempenho relativo dos sistemas derivados deste benchmark não se aplica necessariamente a outras cargas de trabalho ou ambientes. Extrapolações para qualquer outro ambiente não são recomendadas.</w:t>
+        <w:t xml:space="preserve">Apesar do fato de que este benchmark oferece um ambiente rico representativo de muitos sistemas de suporte à decisão, este benchmark não reflete toda a gama de requisitos de suporte </w:t>
+      </w:r>
+      <w:r>
+        <w:rPr>
+          <w:rFonts w:cs="Times New Roman"/>
+        </w:rPr>
+        <w:lastRenderedPageBreak/>
+        <w:t>à decisão. Além disso, até que ponto um cliente pode alcançar os resultados relatados por um fornecedor depende muito da proximidade da TPC-H com o aplicativo do cliente. O desempenho relativo dos sistemas derivados deste benchmark não se aplica necessariamente a outras cargas de trabalho ou ambientes. Extrapolações para qualquer outro ambiente não são recomendadas.</w:t>
       </w:r>
     </w:p>
     <w:p>
@@ -6835,21 +6821,14 @@
         <w:rPr>
           <w:rFonts w:cs="Times New Roman"/>
         </w:rPr>
-        <w:t xml:space="preserve">Os resultados do benchmark são altamente dependentes da carga de trabalho, requisitos de aplicativos específicos e projeto e implementação de sistemas. O desempenho relativo do sistema varia como resultado desses e de outros fatores. Portanto, o TPC-H não deve ser usado </w:t>
-      </w:r>
-      <w:r>
-        <w:rPr>
-          <w:rFonts w:cs="Times New Roman"/>
-        </w:rPr>
-        <w:lastRenderedPageBreak/>
-        <w:t>como um substituto para um benchmarking de aplicativo de cliente específico quando o planejamento de capacidade crítica e / ou decisões de avaliação de produto são contemplados.</w:t>
+        <w:t>Os resultados do benchmark são altamente dependentes da carga de trabalho, requisitos de aplicativos específicos e projeto e implementação de sistemas. O desempenho relativo do sistema varia como resultado desses e de outros fatores. Portanto, o TPC-H não deve ser usado como um substituto para um benchmarking de aplicativo de cliente específico quando o planejamento de capacidade crítica e / ou decisões de avaliação de produto são contemplados.</w:t>
       </w:r>
     </w:p>
     <w:p>
       <w:pPr>
         <w:pStyle w:val="Ttulo3TCC"/>
       </w:pPr>
-      <w:bookmarkStart w:id="26" w:name="_Toc53444141"/>
+      <w:bookmarkStart w:id="20" w:name="_Toc53444141"/>
       <w:r>
         <w:rPr>
           <w:caps w:val="0"/>
@@ -6862,7 +6841,7 @@
         </w:rPr>
         <w:t xml:space="preserve"> RELACIONAMENTOS DO BANCO DE DADOS</w:t>
       </w:r>
-      <w:bookmarkEnd w:id="26"/>
+      <w:bookmarkEnd w:id="20"/>
     </w:p>
     <w:p>
       <w:pPr>
@@ -6917,15 +6896,7 @@
         <w:rPr>
           <w:rFonts w:cs="Times New Roman"/>
         </w:rPr>
-        <w:t xml:space="preserve"> seus relacionament</w:t>
-      </w:r>
-      <w:bookmarkStart w:id="27" w:name="_GoBack"/>
-      <w:bookmarkEnd w:id="27"/>
-      <w:r>
-        <w:rPr>
-          <w:rFonts w:cs="Times New Roman"/>
-        </w:rPr>
-        <w:t xml:space="preserve">os </w:t>
+        <w:t xml:space="preserve"> seus relacionamentos </w:t>
       </w:r>
       <w:r>
         <w:rPr>
@@ -7002,6 +6973,7 @@
           <w:noProof/>
           <w:lang w:eastAsia="pt-BR"/>
         </w:rPr>
+        <w:lastRenderedPageBreak/>
         <w:drawing>
           <wp:anchor distT="0" distB="0" distL="114300" distR="114300" simplePos="0" relativeHeight="251658240" behindDoc="1" locked="0" layoutInCell="1" allowOverlap="1" wp14:anchorId="0D8DA65E" wp14:editId="6F90C107">
             <wp:simplePos x="0" y="0"/>
@@ -7028,7 +7000,7 @@
                     </pic:cNvPicPr>
                   </pic:nvPicPr>
                   <pic:blipFill>
-                    <a:blip r:embed="rId17">
+                    <a:blip r:embed="rId15">
                       <a:extLst>
                         <a:ext uri="{28A0092B-C50C-407E-A947-70E740481C1C}">
                           <a14:useLocalDpi xmlns:a14="http://schemas.microsoft.com/office/drawing/2010/main" val="0"/>
@@ -7198,7 +7170,7 @@
                         <w:txbxContent>
                           <w:p>
                             <w:pPr>
-                              <w:pStyle w:val="Legenda"/>
+                              <w:pStyle w:val="Caption"/>
                               <w:jc w:val="center"/>
                               <w:rPr>
                                 <w:rFonts w:ascii="Times New Roman" w:hAnsi="Times New Roman"/>
@@ -7206,9 +7178,9 @@
                                 <w:sz w:val="24"/>
                               </w:rPr>
                             </w:pPr>
-                            <w:bookmarkStart w:id="28" w:name="_Toc53434234"/>
-                            <w:bookmarkStart w:id="29" w:name="_Toc53434453"/>
-                            <w:bookmarkStart w:id="30" w:name="_Toc53440151"/>
+                            <w:bookmarkStart w:id="21" w:name="_Toc53434234"/>
+                            <w:bookmarkStart w:id="22" w:name="_Toc53434453"/>
+                            <w:bookmarkStart w:id="23" w:name="_Toc53440151"/>
                             <w:r>
                               <w:t xml:space="preserve">Figura </w:t>
                             </w:r>
@@ -7248,9 +7220,9 @@
                             <w:r>
                               <w:t>squema TPC-H</w:t>
                             </w:r>
-                            <w:bookmarkEnd w:id="28"/>
-                            <w:bookmarkEnd w:id="29"/>
-                            <w:bookmarkEnd w:id="30"/>
+                            <w:bookmarkEnd w:id="21"/>
+                            <w:bookmarkEnd w:id="22"/>
+                            <w:bookmarkEnd w:id="23"/>
                           </w:p>
                         </w:txbxContent>
                       </wps:txbx>
@@ -7272,7 +7244,7 @@
               </wp:anchor>
             </w:drawing>
           </mc:Choice>
-          <mc:Fallback xmlns:w16se="http://schemas.microsoft.com/office/word/2015/wordml/symex" xmlns:cx1="http://schemas.microsoft.com/office/drawing/2015/9/8/chartex" xmlns:cx="http://schemas.microsoft.com/office/drawing/2014/chartex">
+          <mc:Fallback>
             <w:pict>
               <v:shapetype w14:anchorId="16827257" id="_x0000_t202" coordsize="21600,21600" o:spt="202" path="m,l,21600r21600,l21600,xe">
                 <v:stroke joinstyle="miter"/>
@@ -7291,29 +7263,51 @@
                           <w:sz w:val="24"/>
                         </w:rPr>
                       </w:pPr>
-                      <w:bookmarkStart w:id="30" w:name="_Toc53434234"/>
-                      <w:bookmarkStart w:id="31" w:name="_Toc53434453"/>
-                      <w:bookmarkStart w:id="32" w:name="_Toc53440151"/>
+                      <w:bookmarkStart w:id="24" w:name="_Toc53434234"/>
+                      <w:bookmarkStart w:id="25" w:name="_Toc53434453"/>
+                      <w:bookmarkStart w:id="26" w:name="_Toc53440151"/>
                       <w:r>
                         <w:t xml:space="preserve">Figura </w:t>
                       </w:r>
-                      <w:fldSimple w:instr=" SEQ Figura \* ARABIC ">
-                        <w:r>
-                          <w:rPr>
-                            <w:noProof/>
-                          </w:rPr>
-                          <w:t>1</w:t>
-                        </w:r>
-                      </w:fldSimple>
+                      <w:r>
+                        <w:rPr>
+                          <w:noProof/>
+                        </w:rPr>
+                        <w:fldChar w:fldCharType="begin"/>
+                      </w:r>
+                      <w:r>
+                        <w:rPr>
+                          <w:noProof/>
+                        </w:rPr>
+                        <w:instrText xml:space="preserve"> SEQ Figura \* ARABIC </w:instrText>
+                      </w:r>
+                      <w:r>
+                        <w:rPr>
+                          <w:noProof/>
+                        </w:rPr>
+                        <w:fldChar w:fldCharType="separate"/>
+                      </w:r>
+                      <w:r>
+                        <w:rPr>
+                          <w:noProof/>
+                        </w:rPr>
+                        <w:t>1</w:t>
+                      </w:r>
+                      <w:r>
+                        <w:rPr>
+                          <w:noProof/>
+                        </w:rPr>
+                        <w:fldChar w:fldCharType="end"/>
+                      </w:r>
                       <w:r>
                         <w:t xml:space="preserve"> - E</w:t>
                       </w:r>
                       <w:r>
                         <w:t>squema TPC-H</w:t>
                       </w:r>
-                      <w:bookmarkEnd w:id="30"/>
-                      <w:bookmarkEnd w:id="31"/>
-                      <w:bookmarkEnd w:id="32"/>
+                      <w:bookmarkEnd w:id="24"/>
+                      <w:bookmarkEnd w:id="25"/>
+                      <w:bookmarkEnd w:id="26"/>
                     </w:p>
                   </w:txbxContent>
                 </v:textbox>
@@ -7366,14 +7360,29 @@
         <w:rPr>
           <w:rFonts w:cs="Times New Roman"/>
         </w:rPr>
-        <w:t>denominada de DBGEN (D</w:t>
-      </w:r>
-      <w:r>
-        <w:rPr>
-          <w:rFonts w:cs="Times New Roman"/>
-        </w:rPr>
-        <w:t xml:space="preserve">atabase </w:t>
-      </w:r>
+        <w:t>denominada de DBGEN (</w:t>
+      </w:r>
+      <w:proofErr w:type="spellStart"/>
+      <w:r>
+        <w:rPr>
+          <w:rFonts w:cs="Times New Roman"/>
+        </w:rPr>
+        <w:t>D</w:t>
+      </w:r>
+      <w:r>
+        <w:rPr>
+          <w:rFonts w:cs="Times New Roman"/>
+        </w:rPr>
+        <w:t>atabase</w:t>
+      </w:r>
+      <w:proofErr w:type="spellEnd"/>
+      <w:r>
+        <w:rPr>
+          <w:rFonts w:cs="Times New Roman"/>
+        </w:rPr>
+        <w:t xml:space="preserve"> </w:t>
+      </w:r>
+      <w:proofErr w:type="spellStart"/>
       <w:r>
         <w:rPr>
           <w:rFonts w:cs="Times New Roman"/>
@@ -7384,7 +7393,14 @@
         <w:rPr>
           <w:rFonts w:cs="Times New Roman"/>
         </w:rPr>
-        <w:t>enerator)</w:t>
+        <w:t>enerator</w:t>
+      </w:r>
+      <w:proofErr w:type="spellEnd"/>
+      <w:r>
+        <w:rPr>
+          <w:rFonts w:cs="Times New Roman"/>
+        </w:rPr>
+        <w:t>)</w:t>
       </w:r>
       <w:r>
         <w:rPr>
@@ -7438,26 +7454,156 @@
         <w:rPr>
           <w:rFonts w:cs="Times New Roman"/>
         </w:rPr>
-        <w:t xml:space="preserve"> comando em linhas de </w:t>
+        <w:t xml:space="preserve"> comando em linhas de texto </w:t>
+      </w:r>
+      <w:r>
+        <w:rPr>
+          <w:rFonts w:cs="Times New Roman"/>
+        </w:rPr>
+        <w:t>com intuito de gerar a base de dados com o tamanho determinado no momento da compilação e execução do programa em C.</w:t>
+      </w:r>
+      <w:r>
+        <w:rPr>
+          <w:rFonts w:cs="Times New Roman"/>
+        </w:rPr>
+        <w:t xml:space="preserve"> </w:t>
+      </w:r>
+    </w:p>
+    <w:p>
+      <w:pPr>
+        <w:pStyle w:val="NormalTCC"/>
+        <w:rPr>
+          <w:rFonts w:cs="Times New Roman"/>
+        </w:rPr>
+      </w:pPr>
+      <w:r>
+        <w:rPr>
+          <w:rFonts w:cs="Times New Roman"/>
+        </w:rPr>
+        <w:t>Fatores de escala usados ​​para o banco de dados de teste devem ser escolhidos a partir do conjunto de fatores de escala fixa definidos a seguir:</w:t>
+      </w:r>
+      <w:r>
+        <w:rPr>
+          <w:rFonts w:cs="Times New Roman"/>
+        </w:rPr>
+        <w:t xml:space="preserve"> </w:t>
+      </w:r>
+      <w:r>
+        <w:rPr>
+          <w:rFonts w:cs="Times New Roman"/>
+        </w:rPr>
+        <w:t>1, 10, 30, 100</w:t>
+      </w:r>
+      <w:r>
+        <w:rPr>
+          <w:rFonts w:cs="Times New Roman"/>
+        </w:rPr>
+        <w:t>, 300, 1000, 3000, 10000, 30000 ou</w:t>
+      </w:r>
+      <w:r>
+        <w:rPr>
+          <w:rFonts w:cs="Times New Roman"/>
+        </w:rPr>
+        <w:t xml:space="preserve"> 100000</w:t>
+      </w:r>
+      <w:r>
+        <w:rPr>
+          <w:rFonts w:cs="Times New Roman"/>
+        </w:rPr>
+        <w:t>.</w:t>
+      </w:r>
+    </w:p>
+    <w:p>
+      <w:pPr>
+        <w:pStyle w:val="NormalTCC"/>
+        <w:rPr>
+          <w:rFonts w:cs="Times New Roman"/>
+        </w:rPr>
+      </w:pPr>
+      <w:r>
+        <w:rPr>
+          <w:rFonts w:cs="Times New Roman"/>
+        </w:rPr>
+        <w:t xml:space="preserve">O tamanho do banco de dados é definido com referência ao fator de escala 1 (ou seja, SF = 1; aproximadamente 1 GB), </w:t>
+      </w:r>
+      <w:r>
+        <w:rPr>
+          <w:rFonts w:cs="Times New Roman"/>
+        </w:rPr>
+        <w:t xml:space="preserve">que indica </w:t>
+      </w:r>
+      <w:r>
+        <w:rPr>
+          <w:rFonts w:cs="Times New Roman"/>
+        </w:rPr>
+        <w:t xml:space="preserve">o tamanho mínimo necessário para um banco de dados de </w:t>
       </w:r>
       <w:r>
         <w:rPr>
           <w:rFonts w:cs="Times New Roman"/>
         </w:rPr>
         <w:lastRenderedPageBreak/>
-        <w:t xml:space="preserve">texto </w:t>
-      </w:r>
-      <w:r>
-        <w:rPr>
-          <w:rFonts w:cs="Times New Roman"/>
-        </w:rPr>
-        <w:t>com intuito de gerar a base de dados com o tamanho determinado no momento da compilação e execução do programa em C.</w:t>
-      </w:r>
-      <w:r>
-        <w:rPr>
-          <w:rFonts w:cs="Times New Roman"/>
-        </w:rPr>
-        <w:t xml:space="preserve"> </w:t>
+        <w:t xml:space="preserve">teste. </w:t>
+      </w:r>
+      <w:r>
+        <w:rPr>
+          <w:rFonts w:cs="Times New Roman"/>
+        </w:rPr>
+        <w:t xml:space="preserve">Assim, </w:t>
+      </w:r>
+      <w:r>
+        <w:rPr>
+          <w:rFonts w:cs="Times New Roman"/>
+        </w:rPr>
+        <w:t xml:space="preserve">respectivamente, </w:t>
+      </w:r>
+      <w:r>
+        <w:rPr>
+          <w:rFonts w:cs="Times New Roman"/>
+        </w:rPr>
+        <w:t>os espaço</w:t>
+      </w:r>
+      <w:r>
+        <w:rPr>
+          <w:rFonts w:cs="Times New Roman"/>
+        </w:rPr>
+        <w:t>s</w:t>
+      </w:r>
+      <w:r>
+        <w:rPr>
+          <w:rFonts w:cs="Times New Roman"/>
+        </w:rPr>
+        <w:t xml:space="preserve"> de armazenamento </w:t>
+      </w:r>
+      <w:r>
+        <w:rPr>
+          <w:rFonts w:cs="Times New Roman"/>
+        </w:rPr>
+        <w:t xml:space="preserve">aproximados dos fatores de escala anteriormente mencionados são </w:t>
+      </w:r>
+      <w:r>
+        <w:rPr>
+          <w:rFonts w:cs="Times New Roman"/>
+        </w:rPr>
+        <w:t>1 GB, 10 GB, 30 GB, 100 GB, 300 GB, 1000 GB, 3000 GB, 10.000 GB, 30000 GB</w:t>
+      </w:r>
+      <w:r>
+        <w:rPr>
+          <w:rFonts w:cs="Times New Roman"/>
+        </w:rPr>
+        <w:t xml:space="preserve"> ou</w:t>
+      </w:r>
+      <w:r>
+        <w:rPr>
+          <w:rFonts w:cs="Times New Roman"/>
+        </w:rPr>
+        <w:t xml:space="preserve"> 100000 GB</w:t>
+      </w:r>
+      <w:r>
+        <w:rPr>
+          <w:rFonts w:cs="Times New Roman"/>
+        </w:rPr>
+        <w:t>.</w:t>
       </w:r>
     </w:p>
     <w:p>
@@ -7471,37 +7617,7 @@
         <w:rPr>
           <w:rFonts w:cs="Times New Roman"/>
         </w:rPr>
-        <w:t>Fatores de escala usados ​​para o banco de dados de teste devem ser escolhidos a partir do conjunto de fatores de escala fixa definidos a seguir:</w:t>
-      </w:r>
-      <w:r>
-        <w:rPr>
-          <w:rFonts w:cs="Times New Roman"/>
-        </w:rPr>
-        <w:t xml:space="preserve"> </w:t>
-      </w:r>
-      <w:r>
-        <w:rPr>
-          <w:rFonts w:cs="Times New Roman"/>
-        </w:rPr>
-        <w:t>1, 10, 30, 100</w:t>
-      </w:r>
-      <w:r>
-        <w:rPr>
-          <w:rFonts w:cs="Times New Roman"/>
-        </w:rPr>
-        <w:t>, 300, 1000, 3000, 10000, 30000 ou</w:t>
-      </w:r>
-      <w:r>
-        <w:rPr>
-          <w:rFonts w:cs="Times New Roman"/>
-        </w:rPr>
-        <w:t xml:space="preserve"> 100000</w:t>
-      </w:r>
-      <w:r>
-        <w:rPr>
-          <w:rFonts w:cs="Times New Roman"/>
-        </w:rPr>
-        <w:t>.</w:t>
+        <w:t>Comentário 1: Embora o tamanho mínimo do banco de dados de teste para um teste de desempenho válido seja de 1 GB (ou seja, SF = 1), um banco de dados de teste de 3 GB (ou seja, SF = 3) não é permitido. Este requisito tem o objetivo de encorajar a comparabilidade dos resultados na extremidade inferior e garantir uma diferença real substancial nos tamanhos do banco de dados de teste.</w:t>
       </w:r>
     </w:p>
     <w:p>
@@ -7515,106 +7631,6 @@
         <w:rPr>
           <w:rFonts w:cs="Times New Roman"/>
         </w:rPr>
-        <w:t xml:space="preserve">O tamanho do banco de dados é definido com referência ao fator de escala 1 (ou seja, SF = 1; aproximadamente 1 GB), </w:t>
-      </w:r>
-      <w:r>
-        <w:rPr>
-          <w:rFonts w:cs="Times New Roman"/>
-        </w:rPr>
-        <w:t xml:space="preserve">que indica </w:t>
-      </w:r>
-      <w:r>
-        <w:rPr>
-          <w:rFonts w:cs="Times New Roman"/>
-        </w:rPr>
-        <w:t xml:space="preserve">o tamanho mínimo necessário para um banco de dados de teste. </w:t>
-      </w:r>
-      <w:r>
-        <w:rPr>
-          <w:rFonts w:cs="Times New Roman"/>
-        </w:rPr>
-        <w:t xml:space="preserve">Assim, </w:t>
-      </w:r>
-      <w:r>
-        <w:rPr>
-          <w:rFonts w:cs="Times New Roman"/>
-        </w:rPr>
-        <w:t xml:space="preserve">respectivamente, </w:t>
-      </w:r>
-      <w:r>
-        <w:rPr>
-          <w:rFonts w:cs="Times New Roman"/>
-        </w:rPr>
-        <w:t>os espaço</w:t>
-      </w:r>
-      <w:r>
-        <w:rPr>
-          <w:rFonts w:cs="Times New Roman"/>
-        </w:rPr>
-        <w:t>s</w:t>
-      </w:r>
-      <w:r>
-        <w:rPr>
-          <w:rFonts w:cs="Times New Roman"/>
-        </w:rPr>
-        <w:t xml:space="preserve"> de armazenamento </w:t>
-      </w:r>
-      <w:r>
-        <w:rPr>
-          <w:rFonts w:cs="Times New Roman"/>
-        </w:rPr>
-        <w:t xml:space="preserve">aproximados dos fatores de escala anteriormente mencionados são </w:t>
-      </w:r>
-      <w:r>
-        <w:rPr>
-          <w:rFonts w:cs="Times New Roman"/>
-        </w:rPr>
-        <w:t>1 GB, 10 GB, 30 GB, 100 GB, 300 GB, 1000 GB, 3000 GB, 10.000 GB, 30000 GB</w:t>
-      </w:r>
-      <w:r>
-        <w:rPr>
-          <w:rFonts w:cs="Times New Roman"/>
-        </w:rPr>
-        <w:t xml:space="preserve"> ou</w:t>
-      </w:r>
-      <w:r>
-        <w:rPr>
-          <w:rFonts w:cs="Times New Roman"/>
-        </w:rPr>
-        <w:t xml:space="preserve"> 100000 GB</w:t>
-      </w:r>
-      <w:r>
-        <w:rPr>
-          <w:rFonts w:cs="Times New Roman"/>
-        </w:rPr>
-        <w:t>.</w:t>
-      </w:r>
-    </w:p>
-    <w:p>
-      <w:pPr>
-        <w:pStyle w:val="NormalTCC"/>
-        <w:rPr>
-          <w:rFonts w:cs="Times New Roman"/>
-        </w:rPr>
-      </w:pPr>
-      <w:r>
-        <w:rPr>
-          <w:rFonts w:cs="Times New Roman"/>
-        </w:rPr>
-        <w:t>Comentário 1: Embora o tamanho mínimo do banco de dados de teste para um teste de desempenho válido seja de 1 GB (ou seja, SF = 1), um banco de dados de teste de 3 GB (ou seja, SF = 3) não é permitido. Este requisito tem o objetivo de encorajar a comparabilidade dos resultados na extremidade inferior e garantir uma diferença real substancial nos tamanhos do banco de dados de teste.</w:t>
-      </w:r>
-    </w:p>
-    <w:p>
-      <w:pPr>
-        <w:pStyle w:val="NormalTCC"/>
-        <w:rPr>
-          <w:rFonts w:cs="Times New Roman"/>
-        </w:rPr>
-      </w:pPr>
-      <w:r>
-        <w:rPr>
-          <w:rFonts w:cs="Times New Roman"/>
-        </w:rPr>
         <w:t xml:space="preserve">Com ele é possível passar como parâmetro, chamado de </w:t>
       </w:r>
       <w:r>
@@ -7627,7 +7643,21 @@
         <w:rPr>
           <w:rFonts w:cs="Times New Roman"/>
         </w:rPr>
-        <w:t xml:space="preserve"> de escala (Scale Factor) </w:t>
+        <w:t xml:space="preserve"> de escala (</w:t>
+      </w:r>
+      <w:proofErr w:type="spellStart"/>
+      <w:r>
+        <w:rPr>
+          <w:rFonts w:cs="Times New Roman"/>
+        </w:rPr>
+        <w:t>Scale</w:t>
+      </w:r>
+      <w:proofErr w:type="spellEnd"/>
+      <w:r>
+        <w:rPr>
+          <w:rFonts w:cs="Times New Roman"/>
+        </w:rPr>
+        <w:t xml:space="preserve"> Factor) </w:t>
       </w:r>
       <w:r>
         <w:rPr>
@@ -7713,7 +7743,7 @@
     </w:p>
     <w:p>
       <w:pPr>
-        <w:pStyle w:val="Legenda"/>
+        <w:pStyle w:val="Caption"/>
         <w:keepNext/>
         <w:jc w:val="center"/>
         <w:rPr>
@@ -7769,7 +7799,23 @@
           <w:rFonts w:ascii="Times New Roman" w:hAnsi="Times New Roman" w:cs="Times New Roman"/>
           <w:i w:val="0"/>
         </w:rPr>
-        <w:t xml:space="preserve"> - Tamanho Estimado Banco de Dados Fator Escala 10GB (em tuplas)</w:t>
+        <w:t xml:space="preserve"> - Tamanho Estimado Banco de Dados Fator Escala 10GB (em </w:t>
+      </w:r>
+      <w:proofErr w:type="spellStart"/>
+      <w:r>
+        <w:rPr>
+          <w:rFonts w:ascii="Times New Roman" w:hAnsi="Times New Roman" w:cs="Times New Roman"/>
+          <w:i w:val="0"/>
+        </w:rPr>
+        <w:t>tuplas</w:t>
+      </w:r>
+      <w:proofErr w:type="spellEnd"/>
+      <w:r>
+        <w:rPr>
+          <w:rFonts w:ascii="Times New Roman" w:hAnsi="Times New Roman" w:cs="Times New Roman"/>
+          <w:i w:val="0"/>
+        </w:rPr>
+        <w:t>)</w:t>
       </w:r>
     </w:p>
     <w:tbl>
@@ -8873,39 +8919,39 @@
         <w:rPr>
           <w:rFonts w:cs="Times New Roman"/>
         </w:rPr>
+        <w:t xml:space="preserve">Os valores do resultante do produto </w:t>
+      </w:r>
+      <w:r>
+        <w:rPr>
+          <w:rFonts w:cs="Times New Roman"/>
+        </w:rPr>
+        <w:t>TUPLAS * FS</w:t>
+      </w:r>
+      <w:r>
+        <w:rPr>
+          <w:rFonts w:cs="Times New Roman"/>
+        </w:rPr>
+        <w:t xml:space="preserve"> podem ser encontrados na parte superior de cada tabela, de acordo com a figura 1.</w:t>
+      </w:r>
+    </w:p>
+    <w:p>
+      <w:pPr>
+        <w:pStyle w:val="NormalTCC"/>
+        <w:rPr>
+          <w:rFonts w:cs="Times New Roman"/>
+        </w:rPr>
+      </w:pPr>
+    </w:p>
+    <w:p>
+      <w:pPr>
+        <w:pStyle w:val="Ttulo1TCC"/>
+      </w:pPr>
+      <w:bookmarkStart w:id="27" w:name="_Toc53444142"/>
+      <w:r>
         <w:lastRenderedPageBreak/>
-        <w:t xml:space="preserve">Os valores do resultante do produto </w:t>
-      </w:r>
-      <w:r>
-        <w:rPr>
-          <w:rFonts w:cs="Times New Roman"/>
-        </w:rPr>
-        <w:t>TUPLAS * FS</w:t>
-      </w:r>
-      <w:r>
-        <w:rPr>
-          <w:rFonts w:cs="Times New Roman"/>
-        </w:rPr>
-        <w:t xml:space="preserve"> podem ser encontrados na parte superior de cada tabela, de acordo com a figura 1.</w:t>
-      </w:r>
-    </w:p>
-    <w:p>
-      <w:pPr>
-        <w:pStyle w:val="NormalTCC"/>
-        <w:rPr>
-          <w:rFonts w:cs="Times New Roman"/>
-        </w:rPr>
-      </w:pPr>
-    </w:p>
-    <w:p>
-      <w:pPr>
-        <w:pStyle w:val="Ttulo1TCC"/>
-      </w:pPr>
-      <w:bookmarkStart w:id="31" w:name="_Toc53444142"/>
-      <w:r>
         <w:t>PROCEDIMENTOS METODOLÓGICOS</w:t>
       </w:r>
-      <w:bookmarkEnd w:id="31"/>
+      <w:bookmarkEnd w:id="27"/>
     </w:p>
     <w:p>
       <w:pPr>
@@ -8914,14 +8960,14 @@
           <w:lang w:eastAsia="pt-BR"/>
         </w:rPr>
       </w:pPr>
-      <w:bookmarkStart w:id="32" w:name="_Toc53444143"/>
+      <w:bookmarkStart w:id="28" w:name="_Toc53444143"/>
       <w:r>
         <w:rPr>
           <w:lang w:eastAsia="pt-BR"/>
         </w:rPr>
         <w:t>METODOLOGIA</w:t>
       </w:r>
-      <w:bookmarkEnd w:id="32"/>
+      <w:bookmarkEnd w:id="28"/>
     </w:p>
     <w:p>
       <w:pPr>
@@ -9104,11 +9150,11 @@
       <w:pPr>
         <w:pStyle w:val="Ttulo2TCC"/>
       </w:pPr>
-      <w:bookmarkStart w:id="33" w:name="_Toc53444144"/>
+      <w:bookmarkStart w:id="29" w:name="_Toc53444144"/>
       <w:r>
         <w:t>AMBIENTE DE TESTES</w:t>
       </w:r>
-      <w:bookmarkEnd w:id="33"/>
+      <w:bookmarkEnd w:id="29"/>
     </w:p>
     <w:p>
       <w:pPr>
@@ -9121,7 +9167,13 @@
         <w:rPr>
           <w:rFonts w:cs="Times New Roman"/>
         </w:rPr>
-        <w:t>Para os testes foi utilizado o sistema com as seguintes características:</w:t>
+        <w:t>Para os testes foi utilizado o sistema com as seguintes características</w:t>
+      </w:r>
+      <w:r>
+        <w:rPr>
+          <w:rFonts w:cs="Times New Roman"/>
+        </w:rPr>
+        <w:t>:</w:t>
       </w:r>
     </w:p>
     <w:p>
@@ -9139,7 +9191,21 @@
         <w:rPr>
           <w:rFonts w:cs="Times New Roman"/>
         </w:rPr>
-        <w:t>OS: Debian GNU/Linux 10 (Buster) x86_64;</w:t>
+        <w:t>OS: Debian GNU/Linux 10 (</w:t>
+      </w:r>
+      <w:proofErr w:type="spellStart"/>
+      <w:r>
+        <w:rPr>
+          <w:rFonts w:cs="Times New Roman"/>
+        </w:rPr>
+        <w:t>Buster</w:t>
+      </w:r>
+      <w:proofErr w:type="spellEnd"/>
+      <w:r>
+        <w:rPr>
+          <w:rFonts w:cs="Times New Roman"/>
+        </w:rPr>
+        <w:t>) x86_64;</w:t>
       </w:r>
     </w:p>
     <w:p>
@@ -9171,11 +9237,33 @@
           <w:rFonts w:cs="Times New Roman"/>
         </w:rPr>
       </w:pPr>
-      <w:r>
-        <w:rPr>
-          <w:rFonts w:cs="Times New Roman"/>
-        </w:rPr>
-        <w:t>Packages: 1426 (dpkg);</w:t>
+      <w:proofErr w:type="spellStart"/>
+      <w:r>
+        <w:rPr>
+          <w:rFonts w:cs="Times New Roman"/>
+        </w:rPr>
+        <w:t>Packages</w:t>
+      </w:r>
+      <w:proofErr w:type="spellEnd"/>
+      <w:r>
+        <w:rPr>
+          <w:rFonts w:cs="Times New Roman"/>
+        </w:rPr>
+        <w:t>: 1426 (</w:t>
+      </w:r>
+      <w:proofErr w:type="spellStart"/>
+      <w:r>
+        <w:rPr>
+          <w:rFonts w:cs="Times New Roman"/>
+        </w:rPr>
+        <w:t>dpkg</w:t>
+      </w:r>
+      <w:proofErr w:type="spellEnd"/>
+      <w:r>
+        <w:rPr>
+          <w:rFonts w:cs="Times New Roman"/>
+        </w:rPr>
+        <w:t>);</w:t>
       </w:r>
     </w:p>
     <w:p>
@@ -9193,7 +9281,21 @@
         <w:rPr>
           <w:rFonts w:cs="Times New Roman"/>
         </w:rPr>
-        <w:t>Shell: bash 5.0.3;</w:t>
+        <w:t xml:space="preserve">Shell: </w:t>
+      </w:r>
+      <w:proofErr w:type="spellStart"/>
+      <w:r>
+        <w:rPr>
+          <w:rFonts w:cs="Times New Roman"/>
+        </w:rPr>
+        <w:t>bash</w:t>
+      </w:r>
+      <w:proofErr w:type="spellEnd"/>
+      <w:r>
+        <w:rPr>
+          <w:rFonts w:cs="Times New Roman"/>
+        </w:rPr>
+        <w:t xml:space="preserve"> 5.0.3;</w:t>
       </w:r>
     </w:p>
     <w:p>
@@ -9229,8 +9331,21 @@
         <w:rPr>
           <w:rFonts w:cs="Times New Roman"/>
         </w:rPr>
-        <w:lastRenderedPageBreak/>
-        <w:t>CPU: AMD Ryzen 3 2200G (4) @ 3.500GHz;</w:t>
+        <w:t xml:space="preserve">CPU: AMD </w:t>
+      </w:r>
+      <w:proofErr w:type="spellStart"/>
+      <w:r>
+        <w:rPr>
+          <w:rFonts w:cs="Times New Roman"/>
+        </w:rPr>
+        <w:t>Ryzen</w:t>
+      </w:r>
+      <w:proofErr w:type="spellEnd"/>
+      <w:r>
+        <w:rPr>
+          <w:rFonts w:cs="Times New Roman"/>
+        </w:rPr>
+        <w:t xml:space="preserve"> 3 2200G (4) @ 3.500GHz;</w:t>
       </w:r>
     </w:p>
     <w:p>
@@ -9262,11 +9377,19 @@
           <w:rFonts w:cs="Times New Roman"/>
         </w:rPr>
       </w:pPr>
-      <w:r>
-        <w:rPr>
-          <w:rFonts w:cs="Times New Roman"/>
-        </w:rPr>
-        <w:t>Memory: 1795MiB / 15026MiB;</w:t>
+      <w:proofErr w:type="spellStart"/>
+      <w:r>
+        <w:rPr>
+          <w:rFonts w:cs="Times New Roman"/>
+        </w:rPr>
+        <w:t>Memory</w:t>
+      </w:r>
+      <w:proofErr w:type="spellEnd"/>
+      <w:r>
+        <w:rPr>
+          <w:rFonts w:cs="Times New Roman"/>
+        </w:rPr>
+        <w:t>: 1795MiB / 15026MiB;</w:t>
       </w:r>
     </w:p>
     <w:p>
@@ -9286,6 +9409,7 @@
           <w:rFonts w:cs="Times New Roman"/>
           <w:lang w:val="en-US"/>
         </w:rPr>
+        <w:lastRenderedPageBreak/>
         <w:t>MySQL: 8.0.21 for Linux on x86_64 (MySQL Community Server - GPL).</w:t>
       </w:r>
     </w:p>
@@ -9338,11 +9462,11 @@
       <w:pPr>
         <w:pStyle w:val="Ttulo2TCC"/>
       </w:pPr>
-      <w:bookmarkStart w:id="34" w:name="_Toc53444145"/>
+      <w:bookmarkStart w:id="30" w:name="_Toc53444145"/>
       <w:r>
         <w:t>COLETA DE DADOS</w:t>
       </w:r>
-      <w:bookmarkEnd w:id="34"/>
+      <w:bookmarkEnd w:id="30"/>
     </w:p>
     <w:p>
       <w:pPr>
@@ -9355,21 +9479,35 @@
         <w:rPr>
           <w:rFonts w:cs="Times New Roman"/>
         </w:rPr>
-        <w:t>Para medição do tempo médio de cada consulta foi implementado um script (arquivo) .sql que automatiza a repetição de uma determinada consulta. Como retorno deste script se obtém o tempo acumulado das trinta consultas. Então, para se determinar o tempo de cada comando, deve-se subtrair o tempo atual com o valor da iteração anterior.</w:t>
+        <w:t>Para medição do tempo médio de cada consulta foi implementado um script (arquivo) .</w:t>
+      </w:r>
+      <w:proofErr w:type="spellStart"/>
+      <w:r>
+        <w:rPr>
+          <w:rFonts w:cs="Times New Roman"/>
+        </w:rPr>
+        <w:t>sql</w:t>
+      </w:r>
+      <w:proofErr w:type="spellEnd"/>
+      <w:r>
+        <w:rPr>
+          <w:rFonts w:cs="Times New Roman"/>
+        </w:rPr>
+        <w:t xml:space="preserve"> que automatiza a repetição de uma determinada consulta. Como retorno deste script se obtém o tempo acumulado das trinta consultas. Então, para se determinar o tempo de cada comando, deve-se subtrair o tempo atual com o valor da iteração anterior.</w:t>
       </w:r>
     </w:p>
     <w:p>
       <w:pPr>
         <w:pStyle w:val="Ttulo2TCC"/>
       </w:pPr>
-      <w:bookmarkStart w:id="35" w:name="_Toc53444146"/>
+      <w:bookmarkStart w:id="31" w:name="_Toc53444146"/>
       <w:r>
         <w:rPr>
           <w:caps w:val="0"/>
         </w:rPr>
         <w:t>BASE DE DADOS NÃO OTIMIZADA</w:t>
       </w:r>
-      <w:bookmarkEnd w:id="35"/>
+      <w:bookmarkEnd w:id="31"/>
     </w:p>
     <w:p>
       <w:pPr>
@@ -9531,7 +9669,7 @@
     </w:p>
     <w:p>
       <w:pPr>
-        <w:pStyle w:val="Legenda"/>
+        <w:pStyle w:val="Caption"/>
         <w:keepNext/>
         <w:jc w:val="center"/>
         <w:rPr>
@@ -9540,7 +9678,7 @@
           <w:color w:val="auto"/>
         </w:rPr>
       </w:pPr>
-      <w:bookmarkStart w:id="36" w:name="_Toc53443949"/>
+      <w:bookmarkStart w:id="32" w:name="_Toc53443949"/>
       <w:r>
         <w:rPr>
           <w:rFonts w:ascii="Times New Roman" w:hAnsi="Times New Roman" w:cs="Times New Roman"/>
@@ -9598,7 +9736,7 @@
         </w:rPr>
         <w:t xml:space="preserve"> - Tempo Acumulado da Query 01</w:t>
       </w:r>
-      <w:bookmarkEnd w:id="36"/>
+      <w:bookmarkEnd w:id="32"/>
     </w:p>
     <w:tbl>
       <w:tblPr>
@@ -10941,7 +11079,6 @@
                 <w:szCs w:val="24"/>
                 <w:lang w:eastAsia="pt-BR"/>
               </w:rPr>
-              <w:lastRenderedPageBreak/>
               <w:t>9</w:t>
             </w:r>
           </w:p>
@@ -11788,6 +11925,7 @@
                 <w:szCs w:val="24"/>
                 <w:lang w:eastAsia="pt-BR"/>
               </w:rPr>
+              <w:lastRenderedPageBreak/>
               <w:t>15</w:t>
             </w:r>
           </w:p>
@@ -14040,7 +14178,7 @@
     </w:p>
     <w:p>
       <w:pPr>
-        <w:pStyle w:val="Legenda"/>
+        <w:pStyle w:val="Caption"/>
         <w:keepNext/>
         <w:jc w:val="center"/>
         <w:rPr>
@@ -14049,7 +14187,7 @@
           <w:color w:val="auto"/>
         </w:rPr>
       </w:pPr>
-      <w:bookmarkStart w:id="37" w:name="_Toc53443950"/>
+      <w:bookmarkStart w:id="33" w:name="_Toc53443950"/>
       <w:r>
         <w:rPr>
           <w:rFonts w:ascii="Times New Roman" w:hAnsi="Times New Roman" w:cs="Times New Roman"/>
@@ -14107,7 +14245,7 @@
         </w:rPr>
         <w:t xml:space="preserve"> - Tempo Médio das Consultas da Base de Dados não Otimizada</w:t>
       </w:r>
-      <w:bookmarkEnd w:id="37"/>
+      <w:bookmarkEnd w:id="33"/>
     </w:p>
     <w:tbl>
       <w:tblPr>
@@ -15618,7 +15756,6 @@
                 <w:szCs w:val="24"/>
                 <w:lang w:eastAsia="pt-BR"/>
               </w:rPr>
-              <w:lastRenderedPageBreak/>
               <w:t>10</w:t>
             </w:r>
           </w:p>
@@ -16465,6 +16602,7 @@
                 <w:szCs w:val="24"/>
                 <w:lang w:eastAsia="pt-BR"/>
               </w:rPr>
+              <w:lastRenderedPageBreak/>
               <w:t>16</w:t>
             </w:r>
           </w:p>
@@ -17430,34 +17568,34 @@
       <w:pPr>
         <w:pStyle w:val="Ttulo1TCC"/>
       </w:pPr>
-      <w:bookmarkStart w:id="38" w:name="_Toc53444147"/>
+      <w:bookmarkStart w:id="34" w:name="_Toc53444147"/>
       <w:r>
         <w:t>ANÁLISE DOS DADOS DA PESQUISA (OBTIDOS)</w:t>
       </w:r>
-      <w:bookmarkEnd w:id="38"/>
+      <w:bookmarkEnd w:id="34"/>
     </w:p>
     <w:p>
       <w:pPr>
         <w:pStyle w:val="Ttulo1TCC"/>
       </w:pPr>
-      <w:bookmarkStart w:id="39" w:name="_Toc53444148"/>
+      <w:bookmarkStart w:id="35" w:name="_Toc53444148"/>
       <w:r>
         <w:rPr>
           <w:caps w:val="0"/>
         </w:rPr>
         <w:t>LIMITAÇÕES DO TESTE</w:t>
       </w:r>
-      <w:bookmarkEnd w:id="39"/>
+      <w:bookmarkEnd w:id="35"/>
     </w:p>
     <w:p>
       <w:pPr>
         <w:pStyle w:val="Ttulo1TCC"/>
       </w:pPr>
-      <w:bookmarkStart w:id="40" w:name="_Toc53444149"/>
+      <w:bookmarkStart w:id="36" w:name="_Toc53444149"/>
       <w:r>
         <w:t>CONSIDERAÇÕES FINAIS</w:t>
       </w:r>
-      <w:bookmarkEnd w:id="40"/>
+      <w:bookmarkEnd w:id="36"/>
     </w:p>
     <w:p>
       <w:pPr>
@@ -17488,14 +17626,14 @@
       <w:pPr>
         <w:pStyle w:val="Ttulo1TCC"/>
       </w:pPr>
-      <w:bookmarkStart w:id="41" w:name="_Toc53444150"/>
+      <w:bookmarkStart w:id="37" w:name="_Toc53444150"/>
       <w:r>
         <w:lastRenderedPageBreak/>
         <w:t>REFERÊNCIAS</w:t>
       </w:r>
-      <w:bookmarkEnd w:id="41"/>
-    </w:p>
-    <w:bookmarkStart w:id="42" w:name="_Hlk52306316" w:displacedByCustomXml="next"/>
+      <w:bookmarkEnd w:id="37"/>
+    </w:p>
+    <w:bookmarkStart w:id="38" w:name="_Hlk52306316" w:displacedByCustomXml="next"/>
     <w:sdt>
       <w:sdtPr>
         <w:rPr>
@@ -17544,7 +17682,7 @@
               <w:sdtContent>
                 <w:p>
                   <w:pPr>
-                    <w:pStyle w:val="bibliografia0"/>
+                    <w:pStyle w:val="bibliografia"/>
                     <w:rPr>
                       <w:rFonts w:cs="Times New Roman"/>
                       <w:lang w:val="en-US"/>
@@ -17598,7 +17736,7 @@
                 </w:p>
                 <w:p>
                   <w:pPr>
-                    <w:pStyle w:val="bibliografia0"/>
+                    <w:pStyle w:val="bibliografia"/>
                     <w:rPr>
                       <w:rFonts w:cs="Times New Roman"/>
                     </w:rPr>
@@ -17612,7 +17750,7 @@
                 </w:p>
                 <w:p>
                   <w:pPr>
-                    <w:pStyle w:val="bibliografia0"/>
+                    <w:pStyle w:val="bibliografia"/>
                     <w:rPr>
                       <w:rFonts w:cs="Times New Roman"/>
                     </w:rPr>
@@ -17626,7 +17764,7 @@
                 </w:p>
                 <w:p>
                   <w:pPr>
-                    <w:pStyle w:val="bibliografia0"/>
+                    <w:pStyle w:val="bibliografia"/>
                     <w:rPr>
                       <w:rFonts w:cs="Times New Roman"/>
                     </w:rPr>
@@ -17654,7 +17792,7 @@
                 </w:p>
                 <w:p>
                   <w:pPr>
-                    <w:pStyle w:val="bibliografia0"/>
+                    <w:pStyle w:val="bibliografia"/>
                     <w:rPr>
                       <w:rFonts w:cs="Times New Roman"/>
                     </w:rPr>
@@ -17690,7 +17828,7 @@
                 </w:p>
                 <w:p>
                   <w:pPr>
-                    <w:pStyle w:val="bibliografia0"/>
+                    <w:pStyle w:val="bibliografia"/>
                     <w:rPr>
                       <w:rFonts w:cs="Times New Roman"/>
                     </w:rPr>
@@ -17704,7 +17842,7 @@
                 </w:p>
                 <w:p>
                   <w:pPr>
-                    <w:pStyle w:val="bibliografia0"/>
+                    <w:pStyle w:val="bibliografia"/>
                     <w:rPr>
                       <w:rFonts w:cs="Times New Roman"/>
                       <w:lang w:val="en-US"/>
@@ -17720,7 +17858,7 @@
                 </w:p>
                 <w:p>
                   <w:pPr>
-                    <w:pStyle w:val="bibliografia0"/>
+                    <w:pStyle w:val="bibliografia"/>
                     <w:rPr>
                       <w:rFonts w:cs="Times New Roman"/>
                     </w:rPr>
@@ -17734,7 +17872,7 @@
                 </w:p>
                 <w:p>
                   <w:pPr>
-                    <w:pStyle w:val="bibliografia0"/>
+                    <w:pStyle w:val="bibliografia"/>
                     <w:rPr>
                       <w:rFonts w:cs="Times New Roman"/>
                     </w:rPr>
@@ -17755,7 +17893,7 @@
         </w:sdt>
         <w:p>
           <w:pPr>
-            <w:pStyle w:val="bibliografia0"/>
+            <w:pStyle w:val="bibliografia"/>
             <w:rPr>
               <w:rFonts w:cs="Times New Roman"/>
               <w:caps/>
@@ -17767,9 +17905,9 @@
         </w:p>
       </w:sdtContent>
     </w:sdt>
-    <w:bookmarkEnd w:id="42" w:displacedByCustomXml="prev"/>
+    <w:bookmarkEnd w:id="38" w:displacedByCustomXml="prev"/>
     <w:sectPr>
-      <w:headerReference w:type="default" r:id="rId18"/>
+      <w:headerReference w:type="default" r:id="rId16"/>
       <w:type w:val="continuous"/>
       <w:pgSz w:w="11906" w:h="16838"/>
       <w:pgMar w:top="1701" w:right="1134" w:bottom="1134" w:left="1701" w:header="709" w:footer="709" w:gutter="0"/>
@@ -17781,99 +17919,8 @@
 </w:document>
 </file>
 
-<file path=word/comments.xml><?xml version="1.0" encoding="utf-8"?>
-<w:comments xmlns:wpc="http://schemas.microsoft.com/office/word/2010/wordprocessingCanvas" xmlns:mc="http://schemas.openxmlformats.org/markup-compatibility/2006" xmlns:o="urn:schemas-microsoft-com:office:office" xmlns:r="http://schemas.openxmlformats.org/officeDocument/2006/relationships" xmlns:m="http://schemas.openxmlformats.org/officeDocument/2006/math" xmlns:v="urn:schemas-microsoft-com:vml" xmlns:wp14="http://schemas.microsoft.com/office/word/2010/wordprocessingDrawing" xmlns:wp="http://schemas.openxmlformats.org/drawingml/2006/wordprocessingDrawing" xmlns:w10="urn:schemas-microsoft-com:office:word" xmlns:w="http://schemas.openxmlformats.org/wordprocessingml/2006/main" xmlns:w14="http://schemas.microsoft.com/office/word/2010/wordml" xmlns:w15="http://schemas.microsoft.com/office/word/2012/wordml" xmlns:wpg="http://schemas.microsoft.com/office/word/2010/wordprocessingGroup" xmlns:wpi="http://schemas.microsoft.com/office/word/2010/wordprocessingInk" xmlns:wne="http://schemas.microsoft.com/office/word/2006/wordml" xmlns:wps="http://schemas.microsoft.com/office/word/2010/wordprocessingShape" mc:Ignorable="w14 w15 wp14">
-  <w:comment w:id="1" w:author="Alexsandro Matias de Almeida" w:date="2020-10-01T19:06:00Z" w:initials="AMdA">
-    <w:p>
-      <w:pPr>
-        <w:pStyle w:val="Textodecomentrio"/>
-      </w:pPr>
-      <w:r>
-        <w:rPr>
-          <w:rStyle w:val="Refdecomentrio"/>
-        </w:rPr>
-        <w:annotationRef/>
-      </w:r>
-      <w:r>
-        <w:t>Pensando em alterar para a mesmo Banco de Dados. Funcionaria da seguinte forma:</w:t>
-      </w:r>
-    </w:p>
-    <w:p>
-      <w:pPr>
-        <w:pStyle w:val="Textodecomentrio"/>
-      </w:pPr>
-    </w:p>
-    <w:p>
-      <w:pPr>
-        <w:pStyle w:val="Textodecomentrio"/>
-      </w:pPr>
-      <w:r>
-        <w:t xml:space="preserve"> Em vez de criar dois bancos, seriam criado apenas um. Seria normalmente populado e utilizado. Depois todas a otimizações seriam feitas nele mesmo e não mais em outro banco. Com isso, a medição da otimização seria mais real.</w:t>
-      </w:r>
-    </w:p>
-  </w:comment>
-  <w:comment w:id="7" w:author="Alexsandro Matias de Almeida [2]" w:date="2020-10-03T09:42:00Z" w:initials="AMdA">
-    <w:p>
-      <w:pPr>
-        <w:pStyle w:val="Textodecomentrio"/>
-      </w:pPr>
-      <w:r>
-        <w:t xml:space="preserve">Deixando a metodologia ou abordagem </w:t>
-      </w:r>
-      <w:r>
-        <w:rPr>
-          <w:rStyle w:val="Refdecomentrio"/>
-        </w:rPr>
-        <w:annotationRef/>
-      </w:r>
-      <w:r>
-        <w:t xml:space="preserve">Em negociação com a orientadora. </w:t>
-      </w:r>
-    </w:p>
-  </w:comment>
-  <w:comment w:id="11" w:author="Alexsandro Matias de Almeida [2]" w:date="2020-10-03T09:48:00Z" w:initials="AMdA">
-    <w:p>
-      <w:pPr>
-        <w:pStyle w:val="Textodecomentrio"/>
-      </w:pPr>
-      <w:r>
-        <w:rPr>
-          <w:rStyle w:val="Refdecomentrio"/>
-        </w:rPr>
-        <w:annotationRef/>
-      </w:r>
-      <w:r>
-        <w:t>Conceitos que serão negociados se deverão ser ou não inseridos no tcc.</w:t>
-      </w:r>
-    </w:p>
-  </w:comment>
-</w:comments>
-</file>
-
-<file path=word/commentsExtended.xml><?xml version="1.0" encoding="utf-8"?>
-<w15:commentsEx xmlns:wpc="http://schemas.microsoft.com/office/word/2010/wordprocessingCanvas" xmlns:mc="http://schemas.openxmlformats.org/markup-compatibility/2006" xmlns:o="urn:schemas-microsoft-com:office:office" xmlns:r="http://schemas.openxmlformats.org/officeDocument/2006/relationships" xmlns:m="http://schemas.openxmlformats.org/officeDocument/2006/math" xmlns:v="urn:schemas-microsoft-com:vml" xmlns:wp14="http://schemas.microsoft.com/office/word/2010/wordprocessingDrawing" xmlns:wp="http://schemas.openxmlformats.org/drawingml/2006/wordprocessingDrawing" xmlns:w10="urn:schemas-microsoft-com:office:word" xmlns:w="http://schemas.openxmlformats.org/wordprocessingml/2006/main" xmlns:w14="http://schemas.microsoft.com/office/word/2010/wordml" xmlns:w15="http://schemas.microsoft.com/office/word/2012/wordml" xmlns:wpg="http://schemas.microsoft.com/office/word/2010/wordprocessingGroup" xmlns:wpi="http://schemas.microsoft.com/office/word/2010/wordprocessingInk" xmlns:wne="http://schemas.microsoft.com/office/word/2006/wordml" xmlns:wps="http://schemas.microsoft.com/office/word/2010/wordprocessingShape" mc:Ignorable="w14 w15 wp14">
-  <w15:commentEx w15:paraId="482ED616" w15:done="0"/>
-  <w15:commentEx w15:paraId="06D0212A" w15:done="0"/>
-  <w15:commentEx w15:paraId="5576B388" w15:done="0"/>
-</w15:commentsEx>
-</file>
-
-<file path=word/commentsExtensible.xml><?xml version="1.0" encoding="utf-8"?>
-<w16cex:commentsExtensible xmlns:wpc="http://schemas.microsoft.com/office/word/2010/wordprocessingCanvas" xmlns:cx="http://schemas.microsoft.com/office/drawing/2014/chartex" xmlns:cx1="http://schemas.microsoft.com/office/drawing/2015/9/8/chartex" xmlns:cx2="http://schemas.microsoft.com/office/drawing/2015/10/21/chartex" xmlns:cx3="http://schemas.microsoft.com/office/drawing/2016/5/9/chartex" xmlns:cx4="http://schemas.microsoft.com/office/drawing/2016/5/10/chartex" xmlns:cx5="http://schemas.microsoft.com/office/drawing/2016/5/11/chartex" xmlns:cx6="http://schemas.microsoft.com/office/drawing/2016/5/12/chartex" xmlns:cx7="http://schemas.microsoft.com/office/drawing/2016/5/13/chartex" xmlns:cx8="http://schemas.microsoft.com/office/drawing/2016/5/14/chartex" xmlns:mc="http://schemas.openxmlformats.org/markup-compatibility/2006" xmlns:aink="http://schemas.microsoft.com/office/drawing/2016/ink" xmlns:am3d="http://schemas.microsoft.com/office/drawing/2017/model3d" xmlns:o="urn:schemas-microsoft-com:office:office" xmlns:r="http://schemas.openxmlformats.org/officeDocument/2006/relationships" xmlns:m="http://schemas.openxmlformats.org/officeDocument/2006/math" xmlns:v="urn:schemas-microsoft-com:vml" xmlns:wp14="http://schemas.microsoft.com/office/word/2010/wordprocessingDrawing" xmlns:wp="http://schemas.openxmlformats.org/drawingml/2006/wordprocessingDrawing" xmlns:w10="urn:schemas-microsoft-com:office:word" xmlns:w="http://schemas.openxmlformats.org/wordprocessingml/2006/main" xmlns:w14="http://schemas.microsoft.com/office/word/2010/wordml" xmlns:w15="http://schemas.microsoft.com/office/word/2012/wordml" xmlns:w16cex="http://schemas.microsoft.com/office/word/2018/wordml/cex" xmlns:w16cid="http://schemas.microsoft.com/office/word/2016/wordml/cid" xmlns:w16="http://schemas.microsoft.com/office/word/2018/wordml" xmlns:w16se="http://schemas.microsoft.com/office/word/2015/wordml/symex" xmlns:wpg="http://schemas.microsoft.com/office/word/2010/wordprocessingGroup" xmlns:wpi="http://schemas.microsoft.com/office/word/2010/wordprocessingInk" xmlns:wne="http://schemas.microsoft.com/office/word/2006/wordml" xmlns:wps="http://schemas.microsoft.com/office/word/2010/wordprocessingShape" mc:Ignorable="w14 w15 w16se w16cid w16 w16cex wp14">
-  <w16cex:commentExtensible w16cex:durableId="2320A750" w16cex:dateUtc="2020-10-01T22:06:00Z"/>
-</w16cex:commentsExtensible>
-</file>
-
-<file path=word/commentsIds.xml><?xml version="1.0" encoding="utf-8"?>
-<w16cid:commentsIds xmlns:wpc="http://schemas.microsoft.com/office/word/2010/wordprocessingCanvas" xmlns:cx="http://schemas.microsoft.com/office/drawing/2014/chartex" xmlns:cx1="http://schemas.microsoft.com/office/drawing/2015/9/8/chartex" xmlns:cx2="http://schemas.microsoft.com/office/drawing/2015/10/21/chartex" xmlns:cx3="http://schemas.microsoft.com/office/drawing/2016/5/9/chartex" xmlns:cx4="http://schemas.microsoft.com/office/drawing/2016/5/10/chartex" xmlns:cx5="http://schemas.microsoft.com/office/drawing/2016/5/11/chartex" xmlns:cx6="http://schemas.microsoft.com/office/drawing/2016/5/12/chartex" xmlns:cx7="http://schemas.microsoft.com/office/drawing/2016/5/13/chartex" xmlns:cx8="http://schemas.microsoft.com/office/drawing/2016/5/14/chartex" xmlns:mc="http://schemas.openxmlformats.org/markup-compatibility/2006" xmlns:aink="http://schemas.microsoft.com/office/drawing/2016/ink" xmlns:am3d="http://schemas.microsoft.com/office/drawing/2017/model3d" xmlns:o="urn:schemas-microsoft-com:office:office" xmlns:r="http://schemas.openxmlformats.org/officeDocument/2006/relationships" xmlns:m="http://schemas.openxmlformats.org/officeDocument/2006/math" xmlns:v="urn:schemas-microsoft-com:vml" xmlns:wp14="http://schemas.microsoft.com/office/word/2010/wordprocessingDrawing" xmlns:wp="http://schemas.openxmlformats.org/drawingml/2006/wordprocessingDrawing" xmlns:w10="urn:schemas-microsoft-com:office:word" xmlns:w="http://schemas.openxmlformats.org/wordprocessingml/2006/main" xmlns:w14="http://schemas.microsoft.com/office/word/2010/wordml" xmlns:w15="http://schemas.microsoft.com/office/word/2012/wordml" xmlns:w16cex="http://schemas.microsoft.com/office/word/2018/wordml/cex" xmlns:w16cid="http://schemas.microsoft.com/office/word/2016/wordml/cid" xmlns:w16="http://schemas.microsoft.com/office/word/2018/wordml" xmlns:w16se="http://schemas.microsoft.com/office/word/2015/wordml/symex" xmlns:wpg="http://schemas.microsoft.com/office/word/2010/wordprocessingGroup" xmlns:wpi="http://schemas.microsoft.com/office/word/2010/wordprocessingInk" xmlns:wne="http://schemas.microsoft.com/office/word/2006/wordml" xmlns:wps="http://schemas.microsoft.com/office/word/2010/wordprocessingShape" mc:Ignorable="w14 w15 w16se w16cid w16 w16cex wp14">
-  <w16cid:commentId w16cid:paraId="482ED616" w16cid:durableId="2320A750"/>
-  <w16cid:commentId w16cid:paraId="06D0212A" w16cid:durableId="2325FE78"/>
-  <w16cid:commentId w16cid:paraId="5576B388" w16cid:durableId="2325FE79"/>
-</w16cid:commentsIds>
-</file>
-
 <file path=word/endnotes.xml><?xml version="1.0" encoding="utf-8"?>
-<w:endnotes xmlns:wpc="http://schemas.microsoft.com/office/word/2010/wordprocessingCanvas" xmlns:mc="http://schemas.openxmlformats.org/markup-compatibility/2006" xmlns:o="urn:schemas-microsoft-com:office:office" xmlns:r="http://schemas.openxmlformats.org/officeDocument/2006/relationships" xmlns:m="http://schemas.openxmlformats.org/officeDocument/2006/math" xmlns:v="urn:schemas-microsoft-com:vml" xmlns:wp14="http://schemas.microsoft.com/office/word/2010/wordprocessingDrawing" xmlns:wp="http://schemas.openxmlformats.org/drawingml/2006/wordprocessingDrawing" xmlns:w10="urn:schemas-microsoft-com:office:word" xmlns:w="http://schemas.openxmlformats.org/wordprocessingml/2006/main" xmlns:w14="http://schemas.microsoft.com/office/word/2010/wordml" xmlns:w15="http://schemas.microsoft.com/office/word/2012/wordml" xmlns:wpg="http://schemas.microsoft.com/office/word/2010/wordprocessingGroup" xmlns:wpi="http://schemas.microsoft.com/office/word/2010/wordprocessingInk" xmlns:wne="http://schemas.microsoft.com/office/word/2006/wordml" xmlns:wps="http://schemas.microsoft.com/office/word/2010/wordprocessingShape" mc:Ignorable="w14 w15 wp14">
+<w:endnotes xmlns:wpc="http://schemas.microsoft.com/office/word/2010/wordprocessingCanvas" xmlns:cx="http://schemas.microsoft.com/office/drawing/2014/chartex" xmlns:cx1="http://schemas.microsoft.com/office/drawing/2015/9/8/chartex" xmlns:cx2="http://schemas.microsoft.com/office/drawing/2015/10/21/chartex" xmlns:cx3="http://schemas.microsoft.com/office/drawing/2016/5/9/chartex" xmlns:cx4="http://schemas.microsoft.com/office/drawing/2016/5/10/chartex" xmlns:cx5="http://schemas.microsoft.com/office/drawing/2016/5/11/chartex" xmlns:cx6="http://schemas.microsoft.com/office/drawing/2016/5/12/chartex" xmlns:cx7="http://schemas.microsoft.com/office/drawing/2016/5/13/chartex" xmlns:cx8="http://schemas.microsoft.com/office/drawing/2016/5/14/chartex" xmlns:mc="http://schemas.openxmlformats.org/markup-compatibility/2006" xmlns:aink="http://schemas.microsoft.com/office/drawing/2016/ink" xmlns:am3d="http://schemas.microsoft.com/office/drawing/2017/model3d" xmlns:o="urn:schemas-microsoft-com:office:office" xmlns:r="http://schemas.openxmlformats.org/officeDocument/2006/relationships" xmlns:m="http://schemas.openxmlformats.org/officeDocument/2006/math" xmlns:v="urn:schemas-microsoft-com:vml" xmlns:wp14="http://schemas.microsoft.com/office/word/2010/wordprocessingDrawing" xmlns:wp="http://schemas.openxmlformats.org/drawingml/2006/wordprocessingDrawing" xmlns:w10="urn:schemas-microsoft-com:office:word" xmlns:w="http://schemas.openxmlformats.org/wordprocessingml/2006/main" xmlns:w14="http://schemas.microsoft.com/office/word/2010/wordml" xmlns:w15="http://schemas.microsoft.com/office/word/2012/wordml" xmlns:w16cex="http://schemas.microsoft.com/office/word/2018/wordml/cex" xmlns:w16cid="http://schemas.microsoft.com/office/word/2016/wordml/cid" xmlns:w16="http://schemas.microsoft.com/office/word/2018/wordml" xmlns:w16se="http://schemas.microsoft.com/office/word/2015/wordml/symex" xmlns:wpg="http://schemas.microsoft.com/office/word/2010/wordprocessingGroup" xmlns:wpi="http://schemas.microsoft.com/office/word/2010/wordprocessingInk" xmlns:wne="http://schemas.microsoft.com/office/word/2006/wordml" xmlns:wps="http://schemas.microsoft.com/office/word/2010/wordprocessingShape" mc:Ignorable="w14 w15 w16se w16cid w16 w16cex wp14">
   <w:endnote w:type="separator" w:id="-1">
     <w:p>
       <w:pPr>
@@ -17898,37 +17945,37 @@
 </file>
 
 <file path=word/footer1.xml><?xml version="1.0" encoding="utf-8"?>
-<w:ftr xmlns:wpc="http://schemas.microsoft.com/office/word/2010/wordprocessingCanvas" xmlns:mc="http://schemas.openxmlformats.org/markup-compatibility/2006" xmlns:o="urn:schemas-microsoft-com:office:office" xmlns:r="http://schemas.openxmlformats.org/officeDocument/2006/relationships" xmlns:m="http://schemas.openxmlformats.org/officeDocument/2006/math" xmlns:v="urn:schemas-microsoft-com:vml" xmlns:wp14="http://schemas.microsoft.com/office/word/2010/wordprocessingDrawing" xmlns:wp="http://schemas.openxmlformats.org/drawingml/2006/wordprocessingDrawing" xmlns:w10="urn:schemas-microsoft-com:office:word" xmlns:w="http://schemas.openxmlformats.org/wordprocessingml/2006/main" xmlns:w14="http://schemas.microsoft.com/office/word/2010/wordml" xmlns:w15="http://schemas.microsoft.com/office/word/2012/wordml" xmlns:wpg="http://schemas.microsoft.com/office/word/2010/wordprocessingGroup" xmlns:wpi="http://schemas.microsoft.com/office/word/2010/wordprocessingInk" xmlns:wne="http://schemas.microsoft.com/office/word/2006/wordml" xmlns:wps="http://schemas.microsoft.com/office/word/2010/wordprocessingShape" mc:Ignorable="w14 w15 wp14">
+<w:ftr xmlns:wpc="http://schemas.microsoft.com/office/word/2010/wordprocessingCanvas" xmlns:cx="http://schemas.microsoft.com/office/drawing/2014/chartex" xmlns:cx1="http://schemas.microsoft.com/office/drawing/2015/9/8/chartex" xmlns:cx2="http://schemas.microsoft.com/office/drawing/2015/10/21/chartex" xmlns:cx3="http://schemas.microsoft.com/office/drawing/2016/5/9/chartex" xmlns:cx4="http://schemas.microsoft.com/office/drawing/2016/5/10/chartex" xmlns:cx5="http://schemas.microsoft.com/office/drawing/2016/5/11/chartex" xmlns:cx6="http://schemas.microsoft.com/office/drawing/2016/5/12/chartex" xmlns:cx7="http://schemas.microsoft.com/office/drawing/2016/5/13/chartex" xmlns:cx8="http://schemas.microsoft.com/office/drawing/2016/5/14/chartex" xmlns:mc="http://schemas.openxmlformats.org/markup-compatibility/2006" xmlns:aink="http://schemas.microsoft.com/office/drawing/2016/ink" xmlns:am3d="http://schemas.microsoft.com/office/drawing/2017/model3d" xmlns:o="urn:schemas-microsoft-com:office:office" xmlns:r="http://schemas.openxmlformats.org/officeDocument/2006/relationships" xmlns:m="http://schemas.openxmlformats.org/officeDocument/2006/math" xmlns:v="urn:schemas-microsoft-com:vml" xmlns:wp14="http://schemas.microsoft.com/office/word/2010/wordprocessingDrawing" xmlns:wp="http://schemas.openxmlformats.org/drawingml/2006/wordprocessingDrawing" xmlns:w10="urn:schemas-microsoft-com:office:word" xmlns:w="http://schemas.openxmlformats.org/wordprocessingml/2006/main" xmlns:w14="http://schemas.microsoft.com/office/word/2010/wordml" xmlns:w15="http://schemas.microsoft.com/office/word/2012/wordml" xmlns:w16cex="http://schemas.microsoft.com/office/word/2018/wordml/cex" xmlns:w16cid="http://schemas.microsoft.com/office/word/2016/wordml/cid" xmlns:w16="http://schemas.microsoft.com/office/word/2018/wordml" xmlns:w16se="http://schemas.microsoft.com/office/word/2015/wordml/symex" xmlns:wpg="http://schemas.microsoft.com/office/word/2010/wordprocessingGroup" xmlns:wpi="http://schemas.microsoft.com/office/word/2010/wordprocessingInk" xmlns:wne="http://schemas.microsoft.com/office/word/2006/wordml" xmlns:wps="http://schemas.microsoft.com/office/word/2010/wordprocessingShape" mc:Ignorable="w14 w15 w16se w16cid w16 w16cex wp14">
   <w:p>
     <w:pPr>
-      <w:pStyle w:val="Rodap"/>
+      <w:pStyle w:val="Footer"/>
     </w:pPr>
   </w:p>
 </w:ftr>
 </file>
 
 <file path=word/footer2.xml><?xml version="1.0" encoding="utf-8"?>
-<w:ftr xmlns:wpc="http://schemas.microsoft.com/office/word/2010/wordprocessingCanvas" xmlns:mc="http://schemas.openxmlformats.org/markup-compatibility/2006" xmlns:o="urn:schemas-microsoft-com:office:office" xmlns:r="http://schemas.openxmlformats.org/officeDocument/2006/relationships" xmlns:m="http://schemas.openxmlformats.org/officeDocument/2006/math" xmlns:v="urn:schemas-microsoft-com:vml" xmlns:wp14="http://schemas.microsoft.com/office/word/2010/wordprocessingDrawing" xmlns:wp="http://schemas.openxmlformats.org/drawingml/2006/wordprocessingDrawing" xmlns:w10="urn:schemas-microsoft-com:office:word" xmlns:w="http://schemas.openxmlformats.org/wordprocessingml/2006/main" xmlns:w14="http://schemas.microsoft.com/office/word/2010/wordml" xmlns:w15="http://schemas.microsoft.com/office/word/2012/wordml" xmlns:wpg="http://schemas.microsoft.com/office/word/2010/wordprocessingGroup" xmlns:wpi="http://schemas.microsoft.com/office/word/2010/wordprocessingInk" xmlns:wne="http://schemas.microsoft.com/office/word/2006/wordml" xmlns:wps="http://schemas.microsoft.com/office/word/2010/wordprocessingShape" mc:Ignorable="w14 w15 wp14">
+<w:ftr xmlns:wpc="http://schemas.microsoft.com/office/word/2010/wordprocessingCanvas" xmlns:cx="http://schemas.microsoft.com/office/drawing/2014/chartex" xmlns:cx1="http://schemas.microsoft.com/office/drawing/2015/9/8/chartex" xmlns:cx2="http://schemas.microsoft.com/office/drawing/2015/10/21/chartex" xmlns:cx3="http://schemas.microsoft.com/office/drawing/2016/5/9/chartex" xmlns:cx4="http://schemas.microsoft.com/office/drawing/2016/5/10/chartex" xmlns:cx5="http://schemas.microsoft.com/office/drawing/2016/5/11/chartex" xmlns:cx6="http://schemas.microsoft.com/office/drawing/2016/5/12/chartex" xmlns:cx7="http://schemas.microsoft.com/office/drawing/2016/5/13/chartex" xmlns:cx8="http://schemas.microsoft.com/office/drawing/2016/5/14/chartex" xmlns:mc="http://schemas.openxmlformats.org/markup-compatibility/2006" xmlns:aink="http://schemas.microsoft.com/office/drawing/2016/ink" xmlns:am3d="http://schemas.microsoft.com/office/drawing/2017/model3d" xmlns:o="urn:schemas-microsoft-com:office:office" xmlns:r="http://schemas.openxmlformats.org/officeDocument/2006/relationships" xmlns:m="http://schemas.openxmlformats.org/officeDocument/2006/math" xmlns:v="urn:schemas-microsoft-com:vml" xmlns:wp14="http://schemas.microsoft.com/office/word/2010/wordprocessingDrawing" xmlns:wp="http://schemas.openxmlformats.org/drawingml/2006/wordprocessingDrawing" xmlns:w10="urn:schemas-microsoft-com:office:word" xmlns:w="http://schemas.openxmlformats.org/wordprocessingml/2006/main" xmlns:w14="http://schemas.microsoft.com/office/word/2010/wordml" xmlns:w15="http://schemas.microsoft.com/office/word/2012/wordml" xmlns:w16cex="http://schemas.microsoft.com/office/word/2018/wordml/cex" xmlns:w16cid="http://schemas.microsoft.com/office/word/2016/wordml/cid" xmlns:w16="http://schemas.microsoft.com/office/word/2018/wordml" xmlns:w16se="http://schemas.microsoft.com/office/word/2015/wordml/symex" xmlns:wpg="http://schemas.microsoft.com/office/word/2010/wordprocessingGroup" xmlns:wpi="http://schemas.microsoft.com/office/word/2010/wordprocessingInk" xmlns:wne="http://schemas.microsoft.com/office/word/2006/wordml" xmlns:wps="http://schemas.microsoft.com/office/word/2010/wordprocessingShape" mc:Ignorable="w14 w15 w16se w16cid w16 w16cex wp14">
   <w:p>
     <w:pPr>
-      <w:pStyle w:val="Rodap"/>
+      <w:pStyle w:val="Footer"/>
     </w:pPr>
   </w:p>
 </w:ftr>
 </file>
 
 <file path=word/footer3.xml><?xml version="1.0" encoding="utf-8"?>
-<w:ftr xmlns:wpc="http://schemas.microsoft.com/office/word/2010/wordprocessingCanvas" xmlns:mc="http://schemas.openxmlformats.org/markup-compatibility/2006" xmlns:o="urn:schemas-microsoft-com:office:office" xmlns:r="http://schemas.openxmlformats.org/officeDocument/2006/relationships" xmlns:m="http://schemas.openxmlformats.org/officeDocument/2006/math" xmlns:v="urn:schemas-microsoft-com:vml" xmlns:wp14="http://schemas.microsoft.com/office/word/2010/wordprocessingDrawing" xmlns:wp="http://schemas.openxmlformats.org/drawingml/2006/wordprocessingDrawing" xmlns:w10="urn:schemas-microsoft-com:office:word" xmlns:w="http://schemas.openxmlformats.org/wordprocessingml/2006/main" xmlns:w14="http://schemas.microsoft.com/office/word/2010/wordml" xmlns:w15="http://schemas.microsoft.com/office/word/2012/wordml" xmlns:wpg="http://schemas.microsoft.com/office/word/2010/wordprocessingGroup" xmlns:wpi="http://schemas.microsoft.com/office/word/2010/wordprocessingInk" xmlns:wne="http://schemas.microsoft.com/office/word/2006/wordml" xmlns:wps="http://schemas.microsoft.com/office/word/2010/wordprocessingShape" mc:Ignorable="w14 w15 wp14">
+<w:ftr xmlns:wpc="http://schemas.microsoft.com/office/word/2010/wordprocessingCanvas" xmlns:cx="http://schemas.microsoft.com/office/drawing/2014/chartex" xmlns:cx1="http://schemas.microsoft.com/office/drawing/2015/9/8/chartex" xmlns:cx2="http://schemas.microsoft.com/office/drawing/2015/10/21/chartex" xmlns:cx3="http://schemas.microsoft.com/office/drawing/2016/5/9/chartex" xmlns:cx4="http://schemas.microsoft.com/office/drawing/2016/5/10/chartex" xmlns:cx5="http://schemas.microsoft.com/office/drawing/2016/5/11/chartex" xmlns:cx6="http://schemas.microsoft.com/office/drawing/2016/5/12/chartex" xmlns:cx7="http://schemas.microsoft.com/office/drawing/2016/5/13/chartex" xmlns:cx8="http://schemas.microsoft.com/office/drawing/2016/5/14/chartex" xmlns:mc="http://schemas.openxmlformats.org/markup-compatibility/2006" xmlns:aink="http://schemas.microsoft.com/office/drawing/2016/ink" xmlns:am3d="http://schemas.microsoft.com/office/drawing/2017/model3d" xmlns:o="urn:schemas-microsoft-com:office:office" xmlns:r="http://schemas.openxmlformats.org/officeDocument/2006/relationships" xmlns:m="http://schemas.openxmlformats.org/officeDocument/2006/math" xmlns:v="urn:schemas-microsoft-com:vml" xmlns:wp14="http://schemas.microsoft.com/office/word/2010/wordprocessingDrawing" xmlns:wp="http://schemas.openxmlformats.org/drawingml/2006/wordprocessingDrawing" xmlns:w10="urn:schemas-microsoft-com:office:word" xmlns:w="http://schemas.openxmlformats.org/wordprocessingml/2006/main" xmlns:w14="http://schemas.microsoft.com/office/word/2010/wordml" xmlns:w15="http://schemas.microsoft.com/office/word/2012/wordml" xmlns:w16cex="http://schemas.microsoft.com/office/word/2018/wordml/cex" xmlns:w16cid="http://schemas.microsoft.com/office/word/2016/wordml/cid" xmlns:w16="http://schemas.microsoft.com/office/word/2018/wordml" xmlns:w16se="http://schemas.microsoft.com/office/word/2015/wordml/symex" xmlns:wpg="http://schemas.microsoft.com/office/word/2010/wordprocessingGroup" xmlns:wpi="http://schemas.microsoft.com/office/word/2010/wordprocessingInk" xmlns:wne="http://schemas.microsoft.com/office/word/2006/wordml" xmlns:wps="http://schemas.microsoft.com/office/word/2010/wordprocessingShape" mc:Ignorable="w14 w15 w16se w16cid w16 w16cex wp14">
   <w:p>
     <w:pPr>
-      <w:pStyle w:val="Rodap"/>
+      <w:pStyle w:val="Footer"/>
     </w:pPr>
   </w:p>
 </w:ftr>
 </file>
 
 <file path=word/footnotes.xml><?xml version="1.0" encoding="utf-8"?>
-<w:footnotes xmlns:wpc="http://schemas.microsoft.com/office/word/2010/wordprocessingCanvas" xmlns:mc="http://schemas.openxmlformats.org/markup-compatibility/2006" xmlns:o="urn:schemas-microsoft-com:office:office" xmlns:r="http://schemas.openxmlformats.org/officeDocument/2006/relationships" xmlns:m="http://schemas.openxmlformats.org/officeDocument/2006/math" xmlns:v="urn:schemas-microsoft-com:vml" xmlns:wp14="http://schemas.microsoft.com/office/word/2010/wordprocessingDrawing" xmlns:wp="http://schemas.openxmlformats.org/drawingml/2006/wordprocessingDrawing" xmlns:w10="urn:schemas-microsoft-com:office:word" xmlns:w="http://schemas.openxmlformats.org/wordprocessingml/2006/main" xmlns:w14="http://schemas.microsoft.com/office/word/2010/wordml" xmlns:w15="http://schemas.microsoft.com/office/word/2012/wordml" xmlns:wpg="http://schemas.microsoft.com/office/word/2010/wordprocessingGroup" xmlns:wpi="http://schemas.microsoft.com/office/word/2010/wordprocessingInk" xmlns:wne="http://schemas.microsoft.com/office/word/2006/wordml" xmlns:wps="http://schemas.microsoft.com/office/word/2010/wordprocessingShape" mc:Ignorable="w14 w15 wp14">
+<w:footnotes xmlns:wpc="http://schemas.microsoft.com/office/word/2010/wordprocessingCanvas" xmlns:cx="http://schemas.microsoft.com/office/drawing/2014/chartex" xmlns:cx1="http://schemas.microsoft.com/office/drawing/2015/9/8/chartex" xmlns:cx2="http://schemas.microsoft.com/office/drawing/2015/10/21/chartex" xmlns:cx3="http://schemas.microsoft.com/office/drawing/2016/5/9/chartex" xmlns:cx4="http://schemas.microsoft.com/office/drawing/2016/5/10/chartex" xmlns:cx5="http://schemas.microsoft.com/office/drawing/2016/5/11/chartex" xmlns:cx6="http://schemas.microsoft.com/office/drawing/2016/5/12/chartex" xmlns:cx7="http://schemas.microsoft.com/office/drawing/2016/5/13/chartex" xmlns:cx8="http://schemas.microsoft.com/office/drawing/2016/5/14/chartex" xmlns:mc="http://schemas.openxmlformats.org/markup-compatibility/2006" xmlns:aink="http://schemas.microsoft.com/office/drawing/2016/ink" xmlns:am3d="http://schemas.microsoft.com/office/drawing/2017/model3d" xmlns:o="urn:schemas-microsoft-com:office:office" xmlns:r="http://schemas.openxmlformats.org/officeDocument/2006/relationships" xmlns:m="http://schemas.openxmlformats.org/officeDocument/2006/math" xmlns:v="urn:schemas-microsoft-com:vml" xmlns:wp14="http://schemas.microsoft.com/office/word/2010/wordprocessingDrawing" xmlns:wp="http://schemas.openxmlformats.org/drawingml/2006/wordprocessingDrawing" xmlns:w10="urn:schemas-microsoft-com:office:word" xmlns:w="http://schemas.openxmlformats.org/wordprocessingml/2006/main" xmlns:w14="http://schemas.microsoft.com/office/word/2010/wordml" xmlns:w15="http://schemas.microsoft.com/office/word/2012/wordml" xmlns:w16cex="http://schemas.microsoft.com/office/word/2018/wordml/cex" xmlns:w16cid="http://schemas.microsoft.com/office/word/2016/wordml/cid" xmlns:w16="http://schemas.microsoft.com/office/word/2018/wordml" xmlns:w16se="http://schemas.microsoft.com/office/word/2015/wordml/symex" xmlns:wpg="http://schemas.microsoft.com/office/word/2010/wordprocessingGroup" xmlns:wpi="http://schemas.microsoft.com/office/word/2010/wordprocessingInk" xmlns:wne="http://schemas.microsoft.com/office/word/2006/wordml" xmlns:wps="http://schemas.microsoft.com/office/word/2010/wordprocessingShape" mc:Ignorable="w14 w15 w16se w16cid w16 w16cex wp14">
   <w:footnote w:type="separator" w:id="-1">
     <w:p>
       <w:pPr>
@@ -17953,26 +18000,26 @@
 </file>
 
 <file path=word/header1.xml><?xml version="1.0" encoding="utf-8"?>
-<w:hdr xmlns:wpc="http://schemas.microsoft.com/office/word/2010/wordprocessingCanvas" xmlns:mc="http://schemas.openxmlformats.org/markup-compatibility/2006" xmlns:o="urn:schemas-microsoft-com:office:office" xmlns:r="http://schemas.openxmlformats.org/officeDocument/2006/relationships" xmlns:m="http://schemas.openxmlformats.org/officeDocument/2006/math" xmlns:v="urn:schemas-microsoft-com:vml" xmlns:wp14="http://schemas.microsoft.com/office/word/2010/wordprocessingDrawing" xmlns:wp="http://schemas.openxmlformats.org/drawingml/2006/wordprocessingDrawing" xmlns:w10="urn:schemas-microsoft-com:office:word" xmlns:w="http://schemas.openxmlformats.org/wordprocessingml/2006/main" xmlns:w14="http://schemas.microsoft.com/office/word/2010/wordml" xmlns:w15="http://schemas.microsoft.com/office/word/2012/wordml" xmlns:wpg="http://schemas.microsoft.com/office/word/2010/wordprocessingGroup" xmlns:wpi="http://schemas.microsoft.com/office/word/2010/wordprocessingInk" xmlns:wne="http://schemas.microsoft.com/office/word/2006/wordml" xmlns:wps="http://schemas.microsoft.com/office/word/2010/wordprocessingShape" mc:Ignorable="w14 w15 wp14">
+<w:hdr xmlns:wpc="http://schemas.microsoft.com/office/word/2010/wordprocessingCanvas" xmlns:cx="http://schemas.microsoft.com/office/drawing/2014/chartex" xmlns:cx1="http://schemas.microsoft.com/office/drawing/2015/9/8/chartex" xmlns:cx2="http://schemas.microsoft.com/office/drawing/2015/10/21/chartex" xmlns:cx3="http://schemas.microsoft.com/office/drawing/2016/5/9/chartex" xmlns:cx4="http://schemas.microsoft.com/office/drawing/2016/5/10/chartex" xmlns:cx5="http://schemas.microsoft.com/office/drawing/2016/5/11/chartex" xmlns:cx6="http://schemas.microsoft.com/office/drawing/2016/5/12/chartex" xmlns:cx7="http://schemas.microsoft.com/office/drawing/2016/5/13/chartex" xmlns:cx8="http://schemas.microsoft.com/office/drawing/2016/5/14/chartex" xmlns:mc="http://schemas.openxmlformats.org/markup-compatibility/2006" xmlns:aink="http://schemas.microsoft.com/office/drawing/2016/ink" xmlns:am3d="http://schemas.microsoft.com/office/drawing/2017/model3d" xmlns:o="urn:schemas-microsoft-com:office:office" xmlns:r="http://schemas.openxmlformats.org/officeDocument/2006/relationships" xmlns:m="http://schemas.openxmlformats.org/officeDocument/2006/math" xmlns:v="urn:schemas-microsoft-com:vml" xmlns:wp14="http://schemas.microsoft.com/office/word/2010/wordprocessingDrawing" xmlns:wp="http://schemas.openxmlformats.org/drawingml/2006/wordprocessingDrawing" xmlns:w10="urn:schemas-microsoft-com:office:word" xmlns:w="http://schemas.openxmlformats.org/wordprocessingml/2006/main" xmlns:w14="http://schemas.microsoft.com/office/word/2010/wordml" xmlns:w15="http://schemas.microsoft.com/office/word/2012/wordml" xmlns:w16cex="http://schemas.microsoft.com/office/word/2018/wordml/cex" xmlns:w16cid="http://schemas.microsoft.com/office/word/2016/wordml/cid" xmlns:w16="http://schemas.microsoft.com/office/word/2018/wordml" xmlns:w16se="http://schemas.microsoft.com/office/word/2015/wordml/symex" xmlns:wpg="http://schemas.microsoft.com/office/word/2010/wordprocessingGroup" xmlns:wpi="http://schemas.microsoft.com/office/word/2010/wordprocessingInk" xmlns:wne="http://schemas.microsoft.com/office/word/2006/wordml" xmlns:wps="http://schemas.microsoft.com/office/word/2010/wordprocessingShape" mc:Ignorable="w14 w15 w16se w16cid w16 w16cex wp14">
   <w:p>
     <w:pPr>
-      <w:pStyle w:val="Cabealho"/>
+      <w:pStyle w:val="Header"/>
     </w:pPr>
   </w:p>
 </w:hdr>
 </file>
 
 <file path=word/header2.xml><?xml version="1.0" encoding="utf-8"?>
-<w:hdr xmlns:wpc="http://schemas.microsoft.com/office/word/2010/wordprocessingCanvas" xmlns:mc="http://schemas.openxmlformats.org/markup-compatibility/2006" xmlns:o="urn:schemas-microsoft-com:office:office" xmlns:r="http://schemas.openxmlformats.org/officeDocument/2006/relationships" xmlns:m="http://schemas.openxmlformats.org/officeDocument/2006/math" xmlns:v="urn:schemas-microsoft-com:vml" xmlns:wp14="http://schemas.microsoft.com/office/word/2010/wordprocessingDrawing" xmlns:wp="http://schemas.openxmlformats.org/drawingml/2006/wordprocessingDrawing" xmlns:w10="urn:schemas-microsoft-com:office:word" xmlns:w="http://schemas.openxmlformats.org/wordprocessingml/2006/main" xmlns:w14="http://schemas.microsoft.com/office/word/2010/wordml" xmlns:w15="http://schemas.microsoft.com/office/word/2012/wordml" xmlns:wpg="http://schemas.microsoft.com/office/word/2010/wordprocessingGroup" xmlns:wpi="http://schemas.microsoft.com/office/word/2010/wordprocessingInk" xmlns:wne="http://schemas.microsoft.com/office/word/2006/wordml" xmlns:wps="http://schemas.microsoft.com/office/word/2010/wordprocessingShape" mc:Ignorable="w14 w15 wp14">
+<w:hdr xmlns:wpc="http://schemas.microsoft.com/office/word/2010/wordprocessingCanvas" xmlns:cx="http://schemas.microsoft.com/office/drawing/2014/chartex" xmlns:cx1="http://schemas.microsoft.com/office/drawing/2015/9/8/chartex" xmlns:cx2="http://schemas.microsoft.com/office/drawing/2015/10/21/chartex" xmlns:cx3="http://schemas.microsoft.com/office/drawing/2016/5/9/chartex" xmlns:cx4="http://schemas.microsoft.com/office/drawing/2016/5/10/chartex" xmlns:cx5="http://schemas.microsoft.com/office/drawing/2016/5/11/chartex" xmlns:cx6="http://schemas.microsoft.com/office/drawing/2016/5/12/chartex" xmlns:cx7="http://schemas.microsoft.com/office/drawing/2016/5/13/chartex" xmlns:cx8="http://schemas.microsoft.com/office/drawing/2016/5/14/chartex" xmlns:mc="http://schemas.openxmlformats.org/markup-compatibility/2006" xmlns:aink="http://schemas.microsoft.com/office/drawing/2016/ink" xmlns:am3d="http://schemas.microsoft.com/office/drawing/2017/model3d" xmlns:o="urn:schemas-microsoft-com:office:office" xmlns:r="http://schemas.openxmlformats.org/officeDocument/2006/relationships" xmlns:m="http://schemas.openxmlformats.org/officeDocument/2006/math" xmlns:v="urn:schemas-microsoft-com:vml" xmlns:wp14="http://schemas.microsoft.com/office/word/2010/wordprocessingDrawing" xmlns:wp="http://schemas.openxmlformats.org/drawingml/2006/wordprocessingDrawing" xmlns:w10="urn:schemas-microsoft-com:office:word" xmlns:w="http://schemas.openxmlformats.org/wordprocessingml/2006/main" xmlns:w14="http://schemas.microsoft.com/office/word/2010/wordml" xmlns:w15="http://schemas.microsoft.com/office/word/2012/wordml" xmlns:w16cex="http://schemas.microsoft.com/office/word/2018/wordml/cex" xmlns:w16cid="http://schemas.microsoft.com/office/word/2016/wordml/cid" xmlns:w16="http://schemas.microsoft.com/office/word/2018/wordml" xmlns:w16se="http://schemas.microsoft.com/office/word/2015/wordml/symex" xmlns:wpg="http://schemas.microsoft.com/office/word/2010/wordprocessingGroup" xmlns:wpi="http://schemas.microsoft.com/office/word/2010/wordprocessingInk" xmlns:wne="http://schemas.microsoft.com/office/word/2006/wordml" xmlns:wps="http://schemas.microsoft.com/office/word/2010/wordprocessingShape" mc:Ignorable="w14 w15 w16se w16cid w16 w16cex wp14">
   <w:p>
     <w:pPr>
-      <w:pStyle w:val="Cabealho"/>
+      <w:pStyle w:val="Header"/>
       <w:jc w:val="right"/>
     </w:pPr>
   </w:p>
   <w:p>
     <w:pPr>
-      <w:pStyle w:val="Cabealho"/>
+      <w:pStyle w:val="Header"/>
       <w:jc w:val="right"/>
     </w:pPr>
   </w:p>
@@ -17980,17 +18027,17 @@
 </file>
 
 <file path=word/header3.xml><?xml version="1.0" encoding="utf-8"?>
-<w:hdr xmlns:wpc="http://schemas.microsoft.com/office/word/2010/wordprocessingCanvas" xmlns:mc="http://schemas.openxmlformats.org/markup-compatibility/2006" xmlns:o="urn:schemas-microsoft-com:office:office" xmlns:r="http://schemas.openxmlformats.org/officeDocument/2006/relationships" xmlns:m="http://schemas.openxmlformats.org/officeDocument/2006/math" xmlns:v="urn:schemas-microsoft-com:vml" xmlns:wp14="http://schemas.microsoft.com/office/word/2010/wordprocessingDrawing" xmlns:wp="http://schemas.openxmlformats.org/drawingml/2006/wordprocessingDrawing" xmlns:w10="urn:schemas-microsoft-com:office:word" xmlns:w="http://schemas.openxmlformats.org/wordprocessingml/2006/main" xmlns:w14="http://schemas.microsoft.com/office/word/2010/wordml" xmlns:w15="http://schemas.microsoft.com/office/word/2012/wordml" xmlns:wpg="http://schemas.microsoft.com/office/word/2010/wordprocessingGroup" xmlns:wpi="http://schemas.microsoft.com/office/word/2010/wordprocessingInk" xmlns:wne="http://schemas.microsoft.com/office/word/2006/wordml" xmlns:wps="http://schemas.microsoft.com/office/word/2010/wordprocessingShape" mc:Ignorable="w14 w15 wp14">
+<w:hdr xmlns:wpc="http://schemas.microsoft.com/office/word/2010/wordprocessingCanvas" xmlns:cx="http://schemas.microsoft.com/office/drawing/2014/chartex" xmlns:cx1="http://schemas.microsoft.com/office/drawing/2015/9/8/chartex" xmlns:cx2="http://schemas.microsoft.com/office/drawing/2015/10/21/chartex" xmlns:cx3="http://schemas.microsoft.com/office/drawing/2016/5/9/chartex" xmlns:cx4="http://schemas.microsoft.com/office/drawing/2016/5/10/chartex" xmlns:cx5="http://schemas.microsoft.com/office/drawing/2016/5/11/chartex" xmlns:cx6="http://schemas.microsoft.com/office/drawing/2016/5/12/chartex" xmlns:cx7="http://schemas.microsoft.com/office/drawing/2016/5/13/chartex" xmlns:cx8="http://schemas.microsoft.com/office/drawing/2016/5/14/chartex" xmlns:mc="http://schemas.openxmlformats.org/markup-compatibility/2006" xmlns:aink="http://schemas.microsoft.com/office/drawing/2016/ink" xmlns:am3d="http://schemas.microsoft.com/office/drawing/2017/model3d" xmlns:o="urn:schemas-microsoft-com:office:office" xmlns:r="http://schemas.openxmlformats.org/officeDocument/2006/relationships" xmlns:m="http://schemas.openxmlformats.org/officeDocument/2006/math" xmlns:v="urn:schemas-microsoft-com:vml" xmlns:wp14="http://schemas.microsoft.com/office/word/2010/wordprocessingDrawing" xmlns:wp="http://schemas.openxmlformats.org/drawingml/2006/wordprocessingDrawing" xmlns:w10="urn:schemas-microsoft-com:office:word" xmlns:w="http://schemas.openxmlformats.org/wordprocessingml/2006/main" xmlns:w14="http://schemas.microsoft.com/office/word/2010/wordml" xmlns:w15="http://schemas.microsoft.com/office/word/2012/wordml" xmlns:w16cex="http://schemas.microsoft.com/office/word/2018/wordml/cex" xmlns:w16cid="http://schemas.microsoft.com/office/word/2016/wordml/cid" xmlns:w16="http://schemas.microsoft.com/office/word/2018/wordml" xmlns:w16se="http://schemas.microsoft.com/office/word/2015/wordml/symex" xmlns:wpg="http://schemas.microsoft.com/office/word/2010/wordprocessingGroup" xmlns:wpi="http://schemas.microsoft.com/office/word/2010/wordprocessingInk" xmlns:wne="http://schemas.microsoft.com/office/word/2006/wordml" xmlns:wps="http://schemas.microsoft.com/office/word/2010/wordprocessingShape" mc:Ignorable="w14 w15 w16se w16cid w16 w16cex wp14">
   <w:p>
     <w:pPr>
-      <w:pStyle w:val="Cabealho"/>
+      <w:pStyle w:val="Header"/>
     </w:pPr>
   </w:p>
 </w:hdr>
 </file>
 
 <file path=word/header4.xml><?xml version="1.0" encoding="utf-8"?>
-<w:hdr xmlns:wpc="http://schemas.microsoft.com/office/word/2010/wordprocessingCanvas" xmlns:mc="http://schemas.openxmlformats.org/markup-compatibility/2006" xmlns:o="urn:schemas-microsoft-com:office:office" xmlns:r="http://schemas.openxmlformats.org/officeDocument/2006/relationships" xmlns:m="http://schemas.openxmlformats.org/officeDocument/2006/math" xmlns:v="urn:schemas-microsoft-com:vml" xmlns:wp14="http://schemas.microsoft.com/office/word/2010/wordprocessingDrawing" xmlns:wp="http://schemas.openxmlformats.org/drawingml/2006/wordprocessingDrawing" xmlns:w10="urn:schemas-microsoft-com:office:word" xmlns:w="http://schemas.openxmlformats.org/wordprocessingml/2006/main" xmlns:w14="http://schemas.microsoft.com/office/word/2010/wordml" xmlns:w15="http://schemas.microsoft.com/office/word/2012/wordml" xmlns:wpg="http://schemas.microsoft.com/office/word/2010/wordprocessingGroup" xmlns:wpi="http://schemas.microsoft.com/office/word/2010/wordprocessingInk" xmlns:wne="http://schemas.microsoft.com/office/word/2006/wordml" xmlns:wps="http://schemas.microsoft.com/office/word/2010/wordprocessingShape" mc:Ignorable="w14 w15 wp14">
+<w:hdr xmlns:wpc="http://schemas.microsoft.com/office/word/2010/wordprocessingCanvas" xmlns:cx="http://schemas.microsoft.com/office/drawing/2014/chartex" xmlns:cx1="http://schemas.microsoft.com/office/drawing/2015/9/8/chartex" xmlns:cx2="http://schemas.microsoft.com/office/drawing/2015/10/21/chartex" xmlns:cx3="http://schemas.microsoft.com/office/drawing/2016/5/9/chartex" xmlns:cx4="http://schemas.microsoft.com/office/drawing/2016/5/10/chartex" xmlns:cx5="http://schemas.microsoft.com/office/drawing/2016/5/11/chartex" xmlns:cx6="http://schemas.microsoft.com/office/drawing/2016/5/12/chartex" xmlns:cx7="http://schemas.microsoft.com/office/drawing/2016/5/13/chartex" xmlns:cx8="http://schemas.microsoft.com/office/drawing/2016/5/14/chartex" xmlns:mc="http://schemas.openxmlformats.org/markup-compatibility/2006" xmlns:aink="http://schemas.microsoft.com/office/drawing/2016/ink" xmlns:am3d="http://schemas.microsoft.com/office/drawing/2017/model3d" xmlns:o="urn:schemas-microsoft-com:office:office" xmlns:r="http://schemas.openxmlformats.org/officeDocument/2006/relationships" xmlns:m="http://schemas.openxmlformats.org/officeDocument/2006/math" xmlns:v="urn:schemas-microsoft-com:vml" xmlns:wp14="http://schemas.microsoft.com/office/word/2010/wordprocessingDrawing" xmlns:wp="http://schemas.openxmlformats.org/drawingml/2006/wordprocessingDrawing" xmlns:w10="urn:schemas-microsoft-com:office:word" xmlns:w="http://schemas.openxmlformats.org/wordprocessingml/2006/main" xmlns:w14="http://schemas.microsoft.com/office/word/2010/wordml" xmlns:w15="http://schemas.microsoft.com/office/word/2012/wordml" xmlns:w16cex="http://schemas.microsoft.com/office/word/2018/wordml/cex" xmlns:w16cid="http://schemas.microsoft.com/office/word/2016/wordml/cid" xmlns:w16="http://schemas.microsoft.com/office/word/2018/wordml" xmlns:w16se="http://schemas.microsoft.com/office/word/2015/wordml/symex" xmlns:wpg="http://schemas.microsoft.com/office/word/2010/wordprocessingGroup" xmlns:wpi="http://schemas.microsoft.com/office/word/2010/wordprocessingInk" xmlns:wne="http://schemas.microsoft.com/office/word/2006/wordml" xmlns:wps="http://schemas.microsoft.com/office/word/2010/wordprocessingShape" mc:Ignorable="w14 w15 w16se w16cid w16 w16cex wp14">
   <w:sdt>
     <w:sdtPr>
       <w:rPr>
@@ -18010,7 +18057,7 @@
     <w:sdtContent>
       <w:p>
         <w:pPr>
-          <w:pStyle w:val="Cabealho"/>
+          <w:pStyle w:val="Header"/>
           <w:jc w:val="right"/>
           <w:rPr>
             <w:rFonts w:ascii="Times New Roman" w:hAnsi="Times New Roman" w:cs="Times New Roman"/>
@@ -18053,7 +18100,7 @@
   </w:sdt>
   <w:p>
     <w:pPr>
-      <w:pStyle w:val="Cabealho"/>
+      <w:pStyle w:val="Header"/>
       <w:jc w:val="right"/>
     </w:pPr>
   </w:p>
@@ -18061,7 +18108,7 @@
 </file>
 
 <file path=word/numbering.xml><?xml version="1.0" encoding="utf-8"?>
-<w:numbering xmlns:wpc="http://schemas.microsoft.com/office/word/2010/wordprocessingCanvas" xmlns:mc="http://schemas.openxmlformats.org/markup-compatibility/2006" xmlns:o="urn:schemas-microsoft-com:office:office" xmlns:r="http://schemas.openxmlformats.org/officeDocument/2006/relationships" xmlns:m="http://schemas.openxmlformats.org/officeDocument/2006/math" xmlns:v="urn:schemas-microsoft-com:vml" xmlns:wp14="http://schemas.microsoft.com/office/word/2010/wordprocessingDrawing" xmlns:wp="http://schemas.openxmlformats.org/drawingml/2006/wordprocessingDrawing" xmlns:w10="urn:schemas-microsoft-com:office:word" xmlns:w="http://schemas.openxmlformats.org/wordprocessingml/2006/main" xmlns:w14="http://schemas.microsoft.com/office/word/2010/wordml" xmlns:w15="http://schemas.microsoft.com/office/word/2012/wordml" xmlns:wpg="http://schemas.microsoft.com/office/word/2010/wordprocessingGroup" xmlns:wpi="http://schemas.microsoft.com/office/word/2010/wordprocessingInk" xmlns:wne="http://schemas.microsoft.com/office/word/2006/wordml" xmlns:wps="http://schemas.microsoft.com/office/word/2010/wordprocessingShape" mc:Ignorable="w14 w15 wp14">
+<w:numbering xmlns:wpc="http://schemas.microsoft.com/office/word/2010/wordprocessingCanvas" xmlns:cx="http://schemas.microsoft.com/office/drawing/2014/chartex" xmlns:cx1="http://schemas.microsoft.com/office/drawing/2015/9/8/chartex" xmlns:cx2="http://schemas.microsoft.com/office/drawing/2015/10/21/chartex" xmlns:cx3="http://schemas.microsoft.com/office/drawing/2016/5/9/chartex" xmlns:cx4="http://schemas.microsoft.com/office/drawing/2016/5/10/chartex" xmlns:cx5="http://schemas.microsoft.com/office/drawing/2016/5/11/chartex" xmlns:cx6="http://schemas.microsoft.com/office/drawing/2016/5/12/chartex" xmlns:cx7="http://schemas.microsoft.com/office/drawing/2016/5/13/chartex" xmlns:cx8="http://schemas.microsoft.com/office/drawing/2016/5/14/chartex" xmlns:mc="http://schemas.openxmlformats.org/markup-compatibility/2006" xmlns:aink="http://schemas.microsoft.com/office/drawing/2016/ink" xmlns:am3d="http://schemas.microsoft.com/office/drawing/2017/model3d" xmlns:o="urn:schemas-microsoft-com:office:office" xmlns:r="http://schemas.openxmlformats.org/officeDocument/2006/relationships" xmlns:m="http://schemas.openxmlformats.org/officeDocument/2006/math" xmlns:v="urn:schemas-microsoft-com:vml" xmlns:wp14="http://schemas.microsoft.com/office/word/2010/wordprocessingDrawing" xmlns:wp="http://schemas.openxmlformats.org/drawingml/2006/wordprocessingDrawing" xmlns:w10="urn:schemas-microsoft-com:office:word" xmlns:w="http://schemas.openxmlformats.org/wordprocessingml/2006/main" xmlns:w14="http://schemas.microsoft.com/office/word/2010/wordml" xmlns:w15="http://schemas.microsoft.com/office/word/2012/wordml" xmlns:w16cex="http://schemas.microsoft.com/office/word/2018/wordml/cex" xmlns:w16cid="http://schemas.microsoft.com/office/word/2016/wordml/cid" xmlns:w16="http://schemas.microsoft.com/office/word/2018/wordml" xmlns:w16se="http://schemas.microsoft.com/office/word/2015/wordml/symex" xmlns:wpg="http://schemas.microsoft.com/office/word/2010/wordprocessingGroup" xmlns:wpi="http://schemas.microsoft.com/office/word/2010/wordprocessingInk" xmlns:wne="http://schemas.microsoft.com/office/word/2006/wordml" xmlns:wps="http://schemas.microsoft.com/office/word/2010/wordprocessingShape" mc:Ignorable="w14 w15 w16se w16cid w16 w16cex wp14">
   <w:abstractNum w:abstractNumId="0" w15:restartNumberingAfterBreak="0">
     <w:nsid w:val="013F0847"/>
     <w:multiLevelType w:val="hybridMultilevel"/>
@@ -21209,19 +21256,8 @@
 </w:numbering>
 </file>
 
-<file path=word/people.xml><?xml version="1.0" encoding="utf-8"?>
-<w15:people xmlns:wpc="http://schemas.microsoft.com/office/word/2010/wordprocessingCanvas" xmlns:mc="http://schemas.openxmlformats.org/markup-compatibility/2006" xmlns:o="urn:schemas-microsoft-com:office:office" xmlns:r="http://schemas.openxmlformats.org/officeDocument/2006/relationships" xmlns:m="http://schemas.openxmlformats.org/officeDocument/2006/math" xmlns:v="urn:schemas-microsoft-com:vml" xmlns:wp14="http://schemas.microsoft.com/office/word/2010/wordprocessingDrawing" xmlns:wp="http://schemas.openxmlformats.org/drawingml/2006/wordprocessingDrawing" xmlns:w10="urn:schemas-microsoft-com:office:word" xmlns:w="http://schemas.openxmlformats.org/wordprocessingml/2006/main" xmlns:w14="http://schemas.microsoft.com/office/word/2010/wordml" xmlns:w15="http://schemas.microsoft.com/office/word/2012/wordml" xmlns:wpg="http://schemas.microsoft.com/office/word/2010/wordprocessingGroup" xmlns:wpi="http://schemas.microsoft.com/office/word/2010/wordprocessingInk" xmlns:wne="http://schemas.microsoft.com/office/word/2006/wordml" xmlns:wps="http://schemas.microsoft.com/office/word/2010/wordprocessingShape" mc:Ignorable="w14 w15 wp14">
-  <w15:person w15:author="Alexsandro Matias de Almeida">
-    <w15:presenceInfo w15:providerId="Windows Live" w15:userId="7bac6c4a4b4f10e4"/>
-  </w15:person>
-  <w15:person w15:author="Alexsandro Matias de Almeida [2]">
-    <w15:presenceInfo w15:providerId="AD" w15:userId="S-1-5-21-448539723-725345543-1417001333-915675"/>
-  </w15:person>
-</w15:people>
-</file>
-
 <file path=word/styles.xml><?xml version="1.0" encoding="utf-8"?>
-<w:styles xmlns:mc="http://schemas.openxmlformats.org/markup-compatibility/2006" xmlns:r="http://schemas.openxmlformats.org/officeDocument/2006/relationships" xmlns:w="http://schemas.openxmlformats.org/wordprocessingml/2006/main" xmlns:w14="http://schemas.microsoft.com/office/word/2010/wordml" xmlns:w15="http://schemas.microsoft.com/office/word/2012/wordml" mc:Ignorable="w14 w15">
+<w:styles xmlns:mc="http://schemas.openxmlformats.org/markup-compatibility/2006" xmlns:r="http://schemas.openxmlformats.org/officeDocument/2006/relationships" xmlns:w="http://schemas.openxmlformats.org/wordprocessingml/2006/main" xmlns:w14="http://schemas.microsoft.com/office/word/2010/wordml" xmlns:w15="http://schemas.microsoft.com/office/word/2012/wordml" xmlns:w16cex="http://schemas.microsoft.com/office/word/2018/wordml/cex" xmlns:w16cid="http://schemas.microsoft.com/office/word/2016/wordml/cid" xmlns:w16="http://schemas.microsoft.com/office/word/2018/wordml" xmlns:w16se="http://schemas.microsoft.com/office/word/2015/wordml/symex" mc:Ignorable="w14 w15 w16se w16cid w16 w16cex">
   <w:docDefaults>
     <w:rPrDefault>
       <w:rPr>
@@ -21237,7 +21273,7 @@
       </w:pPr>
     </w:pPrDefault>
   </w:docDefaults>
-  <w:latentStyles w:defLockedState="0" w:defUIPriority="99" w:defSemiHidden="0" w:defUnhideWhenUsed="0" w:defQFormat="0" w:count="371">
+  <w:latentStyles w:defLockedState="0" w:defUIPriority="99" w:defSemiHidden="0" w:defUnhideWhenUsed="0" w:defQFormat="0" w:count="376">
     <w:lsdException w:name="Normal" w:uiPriority="0" w:qFormat="1"/>
     <w:lsdException w:name="heading 1" w:uiPriority="9" w:qFormat="1"/>
     <w:lsdException w:name="heading 2" w:semiHidden="1" w:uiPriority="9" w:unhideWhenUsed="1" w:qFormat="1"/>
@@ -21343,7 +21379,6 @@
     <w:lsdException w:name="HTML Sample" w:semiHidden="1" w:unhideWhenUsed="1"/>
     <w:lsdException w:name="HTML Typewriter" w:semiHidden="1" w:unhideWhenUsed="1"/>
     <w:lsdException w:name="HTML Variable" w:semiHidden="1" w:unhideWhenUsed="1"/>
-    <w:lsdException w:name="Normal Table" w:semiHidden="1" w:unhideWhenUsed="1"/>
     <w:lsdException w:name="annotation subject" w:semiHidden="1" w:unhideWhenUsed="1"/>
     <w:lsdException w:name="No List" w:semiHidden="1" w:unhideWhenUsed="1"/>
     <w:lsdException w:name="Outline List 1" w:semiHidden="1" w:unhideWhenUsed="1"/>
@@ -21386,11 +21421,8 @@
     <w:lsdException w:name="Table Contemporary" w:semiHidden="1" w:unhideWhenUsed="1"/>
     <w:lsdException w:name="Table Elegant" w:semiHidden="1" w:unhideWhenUsed="1"/>
     <w:lsdException w:name="Table Professional" w:semiHidden="1" w:unhideWhenUsed="1"/>
-    <w:lsdException w:name="Table Subtle 1" w:semiHidden="1" w:unhideWhenUsed="1"/>
     <w:lsdException w:name="Table Subtle 2" w:semiHidden="1" w:unhideWhenUsed="1"/>
     <w:lsdException w:name="Table Web 1" w:semiHidden="1" w:unhideWhenUsed="1"/>
-    <w:lsdException w:name="Table Web 2" w:semiHidden="1" w:unhideWhenUsed="1"/>
-    <w:lsdException w:name="Table Web 3" w:semiHidden="1" w:unhideWhenUsed="1"/>
     <w:lsdException w:name="Balloon Text" w:semiHidden="1" w:unhideWhenUsed="1"/>
     <w:lsdException w:name="Table Grid" w:uiPriority="39"/>
     <w:lsdException w:name="Table Theme" w:semiHidden="1" w:unhideWhenUsed="1"/>
@@ -21609,17 +21641,22 @@
     <w:lsdException w:name="List Table 5 Dark Accent 6" w:uiPriority="50"/>
     <w:lsdException w:name="List Table 6 Colorful Accent 6" w:uiPriority="51"/>
     <w:lsdException w:name="List Table 7 Colorful Accent 6" w:uiPriority="52"/>
+    <w:lsdException w:name="Mention" w:semiHidden="1" w:unhideWhenUsed="1"/>
+    <w:lsdException w:name="Smart Hyperlink" w:semiHidden="1" w:unhideWhenUsed="1"/>
+    <w:lsdException w:name="Hashtag" w:semiHidden="1" w:unhideWhenUsed="1"/>
+    <w:lsdException w:name="Unresolved Mention" w:semiHidden="1" w:unhideWhenUsed="1"/>
+    <w:lsdException w:name="Smart Link" w:semiHidden="1" w:unhideWhenUsed="1"/>
   </w:latentStyles>
   <w:style w:type="paragraph" w:default="1" w:styleId="Normal">
     <w:name w:val="Normal"/>
     <w:qFormat/>
     <w:rsid w:val="00F77289"/>
   </w:style>
-  <w:style w:type="paragraph" w:styleId="Ttulo1">
+  <w:style w:type="paragraph" w:styleId="Heading1">
     <w:name w:val="heading 1"/>
     <w:basedOn w:val="Normal"/>
     <w:next w:val="Normal"/>
-    <w:link w:val="Ttulo1Char"/>
+    <w:link w:val="Heading1Char"/>
     <w:uiPriority w:val="9"/>
     <w:qFormat/>
     <w:rsid w:val="00754875"/>
@@ -21637,11 +21674,11 @@
       <w:lang w:eastAsia="pt-BR"/>
     </w:rPr>
   </w:style>
-  <w:style w:type="paragraph" w:styleId="Ttulo2">
+  <w:style w:type="paragraph" w:styleId="Heading2">
     <w:name w:val="heading 2"/>
     <w:basedOn w:val="Normal"/>
     <w:next w:val="Normal"/>
-    <w:link w:val="Ttulo2Char"/>
+    <w:link w:val="Heading2Char"/>
     <w:uiPriority w:val="9"/>
     <w:semiHidden/>
     <w:unhideWhenUsed/>
@@ -21660,11 +21697,11 @@
       <w:szCs w:val="26"/>
     </w:rPr>
   </w:style>
-  <w:style w:type="paragraph" w:styleId="Ttulo3">
+  <w:style w:type="paragraph" w:styleId="Heading3">
     <w:name w:val="heading 3"/>
     <w:basedOn w:val="Normal"/>
     <w:next w:val="Normal"/>
-    <w:link w:val="Ttulo3Char"/>
+    <w:link w:val="Heading3Char"/>
     <w:uiPriority w:val="9"/>
     <w:semiHidden/>
     <w:unhideWhenUsed/>
@@ -21683,13 +21720,13 @@
       <w:szCs w:val="24"/>
     </w:rPr>
   </w:style>
-  <w:style w:type="character" w:default="1" w:styleId="Fontepargpadro">
+  <w:style w:type="character" w:default="1" w:styleId="DefaultParagraphFont">
     <w:name w:val="Default Paragraph Font"/>
     <w:uiPriority w:val="1"/>
     <w:semiHidden/>
     <w:unhideWhenUsed/>
   </w:style>
-  <w:style w:type="table" w:default="1" w:styleId="Tabelanormal">
+  <w:style w:type="table" w:default="1" w:styleId="TableNormal">
     <w:name w:val="Normal Table"/>
     <w:uiPriority w:val="99"/>
     <w:semiHidden/>
@@ -21704,16 +21741,16 @@
       </w:tblCellMar>
     </w:tblPr>
   </w:style>
-  <w:style w:type="numbering" w:default="1" w:styleId="Semlista">
+  <w:style w:type="numbering" w:default="1" w:styleId="NoList">
     <w:name w:val="No List"/>
     <w:uiPriority w:val="99"/>
     <w:semiHidden/>
     <w:unhideWhenUsed/>
   </w:style>
-  <w:style w:type="paragraph" w:styleId="PargrafodaLista">
+  <w:style w:type="paragraph" w:styleId="ListParagraph">
     <w:name w:val="List Paragraph"/>
     <w:basedOn w:val="Normal"/>
-    <w:link w:val="PargrafodaListaChar"/>
+    <w:link w:val="ListParagraphChar"/>
     <w:uiPriority w:val="34"/>
     <w:qFormat/>
     <w:rsid w:val="005F735D"/>
@@ -21722,10 +21759,10 @@
       <w:contextualSpacing/>
     </w:pPr>
   </w:style>
-  <w:style w:type="paragraph" w:styleId="Cabealho">
+  <w:style w:type="paragraph" w:styleId="Header">
     <w:name w:val="header"/>
     <w:basedOn w:val="Normal"/>
-    <w:link w:val="CabealhoChar"/>
+    <w:link w:val="HeaderChar"/>
     <w:uiPriority w:val="99"/>
     <w:unhideWhenUsed/>
     <w:rsid w:val="00945981"/>
@@ -21737,17 +21774,17 @@
       <w:spacing w:after="0" w:line="240" w:lineRule="auto"/>
     </w:pPr>
   </w:style>
-  <w:style w:type="character" w:customStyle="1" w:styleId="CabealhoChar">
-    <w:name w:val="Cabeçalho Char"/>
-    <w:basedOn w:val="Fontepargpadro"/>
-    <w:link w:val="Cabealho"/>
+  <w:style w:type="character" w:customStyle="1" w:styleId="HeaderChar">
+    <w:name w:val="Header Char"/>
+    <w:basedOn w:val="DefaultParagraphFont"/>
+    <w:link w:val="Header"/>
     <w:uiPriority w:val="99"/>
     <w:rsid w:val="00945981"/>
   </w:style>
-  <w:style w:type="paragraph" w:styleId="Rodap">
+  <w:style w:type="paragraph" w:styleId="Footer">
     <w:name w:val="footer"/>
     <w:basedOn w:val="Normal"/>
-    <w:link w:val="RodapChar"/>
+    <w:link w:val="FooterChar"/>
     <w:uiPriority w:val="99"/>
     <w:unhideWhenUsed/>
     <w:rsid w:val="00945981"/>
@@ -21759,16 +21796,16 @@
       <w:spacing w:after="0" w:line="240" w:lineRule="auto"/>
     </w:pPr>
   </w:style>
-  <w:style w:type="character" w:customStyle="1" w:styleId="RodapChar">
-    <w:name w:val="Rodapé Char"/>
-    <w:basedOn w:val="Fontepargpadro"/>
-    <w:link w:val="Rodap"/>
+  <w:style w:type="character" w:customStyle="1" w:styleId="FooterChar">
+    <w:name w:val="Footer Char"/>
+    <w:basedOn w:val="DefaultParagraphFont"/>
+    <w:link w:val="Footer"/>
     <w:uiPriority w:val="99"/>
     <w:rsid w:val="00945981"/>
   </w:style>
-  <w:style w:type="character" w:styleId="Refdecomentrio">
+  <w:style w:type="character" w:styleId="CommentReference">
     <w:name w:val="annotation reference"/>
-    <w:basedOn w:val="Fontepargpadro"/>
+    <w:basedOn w:val="DefaultParagraphFont"/>
     <w:uiPriority w:val="99"/>
     <w:semiHidden/>
     <w:unhideWhenUsed/>
@@ -21778,10 +21815,10 @@
       <w:szCs w:val="16"/>
     </w:rPr>
   </w:style>
-  <w:style w:type="paragraph" w:styleId="Textodecomentrio">
+  <w:style w:type="paragraph" w:styleId="CommentText">
     <w:name w:val="annotation text"/>
     <w:basedOn w:val="Normal"/>
-    <w:link w:val="TextodecomentrioChar"/>
+    <w:link w:val="CommentTextChar"/>
     <w:uiPriority w:val="99"/>
     <w:semiHidden/>
     <w:unhideWhenUsed/>
@@ -21794,10 +21831,10 @@
       <w:szCs w:val="20"/>
     </w:rPr>
   </w:style>
-  <w:style w:type="character" w:customStyle="1" w:styleId="TextodecomentrioChar">
-    <w:name w:val="Texto de comentário Char"/>
-    <w:basedOn w:val="Fontepargpadro"/>
-    <w:link w:val="Textodecomentrio"/>
+  <w:style w:type="character" w:customStyle="1" w:styleId="CommentTextChar">
+    <w:name w:val="Comment Text Char"/>
+    <w:basedOn w:val="DefaultParagraphFont"/>
+    <w:link w:val="CommentText"/>
     <w:uiPriority w:val="99"/>
     <w:semiHidden/>
     <w:rsid w:val="004662AC"/>
@@ -21806,11 +21843,11 @@
       <w:szCs w:val="20"/>
     </w:rPr>
   </w:style>
-  <w:style w:type="paragraph" w:styleId="Assuntodocomentrio">
+  <w:style w:type="paragraph" w:styleId="CommentSubject">
     <w:name w:val="annotation subject"/>
-    <w:basedOn w:val="Textodecomentrio"/>
-    <w:next w:val="Textodecomentrio"/>
-    <w:link w:val="AssuntodocomentrioChar"/>
+    <w:basedOn w:val="CommentText"/>
+    <w:next w:val="CommentText"/>
+    <w:link w:val="CommentSubjectChar"/>
     <w:uiPriority w:val="99"/>
     <w:semiHidden/>
     <w:unhideWhenUsed/>
@@ -21820,10 +21857,10 @@
       <w:bCs/>
     </w:rPr>
   </w:style>
-  <w:style w:type="character" w:customStyle="1" w:styleId="AssuntodocomentrioChar">
-    <w:name w:val="Assunto do comentário Char"/>
-    <w:basedOn w:val="TextodecomentrioChar"/>
-    <w:link w:val="Assuntodocomentrio"/>
+  <w:style w:type="character" w:customStyle="1" w:styleId="CommentSubjectChar">
+    <w:name w:val="Comment Subject Char"/>
+    <w:basedOn w:val="CommentTextChar"/>
+    <w:link w:val="CommentSubject"/>
     <w:uiPriority w:val="99"/>
     <w:semiHidden/>
     <w:rsid w:val="004662AC"/>
@@ -21834,10 +21871,10 @@
       <w:szCs w:val="20"/>
     </w:rPr>
   </w:style>
-  <w:style w:type="paragraph" w:styleId="Textodebalo">
+  <w:style w:type="paragraph" w:styleId="BalloonText">
     <w:name w:val="Balloon Text"/>
     <w:basedOn w:val="Normal"/>
-    <w:link w:val="TextodebaloChar"/>
+    <w:link w:val="BalloonTextChar"/>
     <w:uiPriority w:val="99"/>
     <w:semiHidden/>
     <w:unhideWhenUsed/>
@@ -21851,10 +21888,10 @@
       <w:szCs w:val="18"/>
     </w:rPr>
   </w:style>
-  <w:style w:type="character" w:customStyle="1" w:styleId="TextodebaloChar">
-    <w:name w:val="Texto de balão Char"/>
-    <w:basedOn w:val="Fontepargpadro"/>
-    <w:link w:val="Textodebalo"/>
+  <w:style w:type="character" w:customStyle="1" w:styleId="BalloonTextChar">
+    <w:name w:val="Balloon Text Char"/>
+    <w:basedOn w:val="DefaultParagraphFont"/>
+    <w:link w:val="BalloonText"/>
     <w:uiPriority w:val="99"/>
     <w:semiHidden/>
     <w:rsid w:val="004662AC"/>
@@ -21864,10 +21901,10 @@
       <w:szCs w:val="18"/>
     </w:rPr>
   </w:style>
-  <w:style w:type="character" w:customStyle="1" w:styleId="Ttulo1Char">
-    <w:name w:val="Título 1 Char"/>
-    <w:basedOn w:val="Fontepargpadro"/>
-    <w:link w:val="Ttulo1"/>
+  <w:style w:type="character" w:customStyle="1" w:styleId="Heading1Char">
+    <w:name w:val="Heading 1 Char"/>
+    <w:basedOn w:val="DefaultParagraphFont"/>
+    <w:link w:val="Heading1"/>
     <w:uiPriority w:val="9"/>
     <w:rsid w:val="00754875"/>
     <w:rPr>
@@ -21878,18 +21915,18 @@
       <w:lang w:eastAsia="pt-BR"/>
     </w:rPr>
   </w:style>
-  <w:style w:type="paragraph" w:styleId="Bibliografia">
+  <w:style w:type="paragraph" w:styleId="Bibliography">
     <w:name w:val="Bibliography"/>
     <w:basedOn w:val="Normal"/>
     <w:next w:val="Normal"/>
-    <w:link w:val="BibliografiaChar"/>
+    <w:link w:val="BibliographyChar"/>
     <w:uiPriority w:val="37"/>
     <w:unhideWhenUsed/>
     <w:rsid w:val="00754875"/>
   </w:style>
   <w:style w:type="paragraph" w:customStyle="1" w:styleId="Ttulo1TCC">
     <w:name w:val="Título 1TCC"/>
-    <w:basedOn w:val="Ttulo1"/>
+    <w:basedOn w:val="Heading1"/>
     <w:next w:val="Normal"/>
     <w:link w:val="Ttulo1TCCChar"/>
     <w:qFormat/>
@@ -21911,7 +21948,7 @@
   </w:style>
   <w:style w:type="paragraph" w:customStyle="1" w:styleId="Ttulo2TCC">
     <w:name w:val="Título 2TCC"/>
-    <w:basedOn w:val="Ttulo2"/>
+    <w:basedOn w:val="Heading2"/>
     <w:next w:val="Normal"/>
     <w:link w:val="Ttulo2TCCChar"/>
     <w:autoRedefine/>
@@ -21935,16 +21972,16 @@
       <w:szCs w:val="24"/>
     </w:rPr>
   </w:style>
-  <w:style w:type="character" w:customStyle="1" w:styleId="PargrafodaListaChar">
-    <w:name w:val="Parágrafo da Lista Char"/>
-    <w:basedOn w:val="Fontepargpadro"/>
-    <w:link w:val="PargrafodaLista"/>
+  <w:style w:type="character" w:customStyle="1" w:styleId="ListParagraphChar">
+    <w:name w:val="List Paragraph Char"/>
+    <w:basedOn w:val="DefaultParagraphFont"/>
+    <w:link w:val="ListParagraph"/>
     <w:uiPriority w:val="34"/>
     <w:rsid w:val="00853825"/>
   </w:style>
   <w:style w:type="character" w:customStyle="1" w:styleId="Ttulo1TCCChar">
     <w:name w:val="Título 1TCC Char"/>
-    <w:basedOn w:val="PargrafodaListaChar"/>
+    <w:basedOn w:val="ListParagraphChar"/>
     <w:link w:val="Ttulo1TCC"/>
     <w:rsid w:val="00957E64"/>
     <w:rPr>
@@ -21974,10 +22011,10 @@
       <w:sz w:val="24"/>
     </w:rPr>
   </w:style>
-  <w:style w:type="character" w:customStyle="1" w:styleId="Ttulo2Char">
-    <w:name w:val="Título 2 Char"/>
-    <w:basedOn w:val="Fontepargpadro"/>
-    <w:link w:val="Ttulo2"/>
+  <w:style w:type="character" w:customStyle="1" w:styleId="Heading2Char">
+    <w:name w:val="Heading 2 Char"/>
+    <w:basedOn w:val="DefaultParagraphFont"/>
+    <w:link w:val="Heading2"/>
     <w:uiPriority w:val="9"/>
     <w:semiHidden/>
     <w:rsid w:val="00853825"/>
@@ -21990,7 +22027,7 @@
   </w:style>
   <w:style w:type="character" w:customStyle="1" w:styleId="Ttulo2TCCChar">
     <w:name w:val="Título 2TCC Char"/>
-    <w:basedOn w:val="PargrafodaListaChar"/>
+    <w:basedOn w:val="ListParagraphChar"/>
     <w:link w:val="Ttulo2TCC"/>
     <w:rsid w:val="0082284D"/>
     <w:rPr>
@@ -22001,9 +22038,9 @@
       <w:szCs w:val="24"/>
     </w:rPr>
   </w:style>
-  <w:style w:type="paragraph" w:styleId="CabealhodoSumrio">
+  <w:style w:type="paragraph" w:styleId="TOCHeading">
     <w:name w:val="TOC Heading"/>
-    <w:basedOn w:val="Ttulo1"/>
+    <w:basedOn w:val="Heading1"/>
     <w:next w:val="Normal"/>
     <w:uiPriority w:val="39"/>
     <w:unhideWhenUsed/>
@@ -22013,10 +22050,10 @@
       <w:outlineLvl w:val="9"/>
     </w:pPr>
   </w:style>
-  <w:style w:type="character" w:customStyle="1" w:styleId="Ttulo3Char">
-    <w:name w:val="Título 3 Char"/>
-    <w:basedOn w:val="Fontepargpadro"/>
-    <w:link w:val="Ttulo3"/>
+  <w:style w:type="character" w:customStyle="1" w:styleId="Heading3Char">
+    <w:name w:val="Heading 3 Char"/>
+    <w:basedOn w:val="DefaultParagraphFont"/>
+    <w:link w:val="Heading3"/>
     <w:uiPriority w:val="9"/>
     <w:semiHidden/>
     <w:rsid w:val="00853825"/>
@@ -22029,7 +22066,7 @@
   </w:style>
   <w:style w:type="character" w:customStyle="1" w:styleId="Ttulo3TCCChar">
     <w:name w:val="Título 3TCC Char"/>
-    <w:basedOn w:val="Ttulo3Char"/>
+    <w:basedOn w:val="Heading3Char"/>
     <w:link w:val="Ttulo3TCC"/>
     <w:rsid w:val="0082284D"/>
     <w:rPr>
@@ -22041,7 +22078,7 @@
       <w:szCs w:val="24"/>
     </w:rPr>
   </w:style>
-  <w:style w:type="paragraph" w:styleId="Sumrio3">
+  <w:style w:type="paragraph" w:styleId="TOC3">
     <w:name w:val="toc 3"/>
     <w:basedOn w:val="Normal"/>
     <w:next w:val="Normal"/>
@@ -22060,7 +22097,7 @@
   </w:style>
   <w:style w:type="character" w:styleId="Hyperlink">
     <w:name w:val="Hyperlink"/>
-    <w:basedOn w:val="Fontepargpadro"/>
+    <w:basedOn w:val="DefaultParagraphFont"/>
     <w:uiPriority w:val="99"/>
     <w:unhideWhenUsed/>
     <w:rsid w:val="00853825"/>
@@ -22069,7 +22106,7 @@
       <w:u w:val="single"/>
     </w:rPr>
   </w:style>
-  <w:style w:type="paragraph" w:styleId="Sumrio2">
+  <w:style w:type="paragraph" w:styleId="TOC2">
     <w:name w:val="toc 2"/>
     <w:basedOn w:val="Normal"/>
     <w:next w:val="Normal"/>
@@ -22091,7 +22128,7 @@
       <w:lang w:eastAsia="pt-BR"/>
     </w:rPr>
   </w:style>
-  <w:style w:type="paragraph" w:styleId="Sumrio1">
+  <w:style w:type="paragraph" w:styleId="TOC1">
     <w:name w:val="toc 1"/>
     <w:basedOn w:val="Normal"/>
     <w:next w:val="Normal"/>
@@ -22114,9 +22151,9 @@
       <w:lang w:eastAsia="pt-BR"/>
     </w:rPr>
   </w:style>
-  <w:style w:type="character" w:styleId="HiperlinkVisitado">
+  <w:style w:type="character" w:styleId="FollowedHyperlink">
     <w:name w:val="FollowedHyperlink"/>
-    <w:basedOn w:val="Fontepargpadro"/>
+    <w:basedOn w:val="DefaultParagraphFont"/>
     <w:uiPriority w:val="99"/>
     <w:semiHidden/>
     <w:unhideWhenUsed/>
@@ -22126,11 +22163,11 @@
       <w:u w:val="single"/>
     </w:rPr>
   </w:style>
-  <w:style w:type="paragraph" w:styleId="Legenda">
+  <w:style w:type="paragraph" w:styleId="Caption">
     <w:name w:val="caption"/>
     <w:basedOn w:val="Normal"/>
     <w:next w:val="Normal"/>
-    <w:link w:val="LegendaChar"/>
+    <w:link w:val="CaptionChar"/>
     <w:uiPriority w:val="35"/>
     <w:unhideWhenUsed/>
     <w:qFormat/>
@@ -22146,9 +22183,9 @@
       <w:szCs w:val="18"/>
     </w:rPr>
   </w:style>
-  <w:style w:type="table" w:styleId="Tabelacomgrade">
+  <w:style w:type="table" w:styleId="TableGrid">
     <w:name w:val="Table Grid"/>
-    <w:basedOn w:val="Tabelanormal"/>
+    <w:basedOn w:val="TableNormal"/>
     <w:uiPriority w:val="39"/>
     <w:rsid w:val="003405E0"/>
     <w:pPr>
@@ -22199,7 +22236,7 @@
   </w:style>
   <w:style w:type="character" w:customStyle="1" w:styleId="NormalTCCChar">
     <w:name w:val="NormalTCC Char"/>
-    <w:basedOn w:val="Fontepargpadro"/>
+    <w:basedOn w:val="DefaultParagraphFont"/>
     <w:link w:val="NormalTCC"/>
     <w:rsid w:val="00E7639C"/>
     <w:rPr>
@@ -22209,7 +22246,7 @@
   </w:style>
   <w:style w:type="character" w:customStyle="1" w:styleId="CitaoLongaChar">
     <w:name w:val="Citação Longa Char"/>
-    <w:basedOn w:val="Fontepargpadro"/>
+    <w:basedOn w:val="DefaultParagraphFont"/>
     <w:link w:val="CitaoLonga"/>
     <w:rsid w:val="004E0A4E"/>
     <w:rPr>
@@ -22220,7 +22257,7 @@
   </w:style>
   <w:style w:type="paragraph" w:customStyle="1" w:styleId="LegendaTCC">
     <w:name w:val="LegendaTCC"/>
-    <w:basedOn w:val="Legenda"/>
+    <w:basedOn w:val="Caption"/>
     <w:link w:val="LegendaTCCChar"/>
     <w:qFormat/>
     <w:rsid w:val="00A21CE9"/>
@@ -22235,10 +22272,10 @@
       <w:sz w:val="24"/>
     </w:rPr>
   </w:style>
-  <w:style w:type="character" w:customStyle="1" w:styleId="LegendaChar">
-    <w:name w:val="Legenda Char"/>
-    <w:basedOn w:val="Fontepargpadro"/>
-    <w:link w:val="Legenda"/>
+  <w:style w:type="character" w:customStyle="1" w:styleId="CaptionChar">
+    <w:name w:val="Caption Char"/>
+    <w:basedOn w:val="DefaultParagraphFont"/>
+    <w:link w:val="Caption"/>
     <w:uiPriority w:val="35"/>
     <w:rsid w:val="00545EB7"/>
     <w:rPr>
@@ -22251,7 +22288,7 @@
   </w:style>
   <w:style w:type="character" w:customStyle="1" w:styleId="LegendaTCCChar">
     <w:name w:val="LegendaTCC Char"/>
-    <w:basedOn w:val="LegendaChar"/>
+    <w:basedOn w:val="CaptionChar"/>
     <w:link w:val="LegendaTCC"/>
     <w:rsid w:val="00A21CE9"/>
     <w:rPr>
@@ -22263,7 +22300,7 @@
       <w:szCs w:val="18"/>
     </w:rPr>
   </w:style>
-  <w:style w:type="paragraph" w:styleId="ndicedeilustraes">
+  <w:style w:type="paragraph" w:styleId="TableofFigures">
     <w:name w:val="table of figures"/>
     <w:basedOn w:val="Normal"/>
     <w:next w:val="Normal"/>
@@ -22300,7 +22337,7 @@
   </w:style>
   <w:style w:type="paragraph" w:customStyle="1" w:styleId="Livros">
     <w:name w:val="Livros"/>
-    <w:basedOn w:val="Bibliografia"/>
+    <w:basedOn w:val="Bibliography"/>
     <w:link w:val="LivrosChar"/>
     <w:qFormat/>
     <w:rsid w:val="00C0480D"/>
@@ -22319,7 +22356,7 @@
   </w:style>
   <w:style w:type="paragraph" w:customStyle="1" w:styleId="Autores">
     <w:name w:val="Autores"/>
-    <w:basedOn w:val="Bibliografia"/>
+    <w:basedOn w:val="Bibliography"/>
     <w:link w:val="AutoresChar"/>
     <w:qFormat/>
     <w:rsid w:val="00C0480D"/>
@@ -22337,7 +22374,7 @@
   </w:style>
   <w:style w:type="character" w:customStyle="1" w:styleId="LivrosChar">
     <w:name w:val="Livros Char"/>
-    <w:basedOn w:val="Fontepargpadro"/>
+    <w:basedOn w:val="DefaultParagraphFont"/>
     <w:link w:val="Livros"/>
     <w:rsid w:val="00C0480D"/>
     <w:rPr>
@@ -22351,7 +22388,7 @@
   </w:style>
   <w:style w:type="character" w:customStyle="1" w:styleId="AutoresChar">
     <w:name w:val="Autores Char"/>
-    <w:basedOn w:val="Fontepargpadro"/>
+    <w:basedOn w:val="DefaultParagraphFont"/>
     <w:link w:val="Autores"/>
     <w:rsid w:val="00C0480D"/>
     <w:rPr>
@@ -22362,10 +22399,10 @@
       <w:szCs w:val="24"/>
     </w:rPr>
   </w:style>
-  <w:style w:type="paragraph" w:customStyle="1" w:styleId="bibliografia0">
+  <w:style w:type="paragraph" w:customStyle="1" w:styleId="bibliografia">
     <w:name w:val="bibliografia"/>
-    <w:basedOn w:val="Bibliografia"/>
-    <w:link w:val="bibliografiaChar0"/>
+    <w:basedOn w:val="Bibliography"/>
+    <w:link w:val="bibliografiaChar"/>
     <w:qFormat/>
     <w:rsid w:val="00C36E45"/>
     <w:pPr>
@@ -22378,17 +22415,17 @@
       <w:sz w:val="24"/>
     </w:rPr>
   </w:style>
-  <w:style w:type="character" w:customStyle="1" w:styleId="BibliografiaChar">
-    <w:name w:val="Bibliografia Char"/>
-    <w:basedOn w:val="Fontepargpadro"/>
-    <w:link w:val="Bibliografia"/>
+  <w:style w:type="character" w:customStyle="1" w:styleId="BibliographyChar">
+    <w:name w:val="Bibliography Char"/>
+    <w:basedOn w:val="DefaultParagraphFont"/>
+    <w:link w:val="Bibliography"/>
     <w:uiPriority w:val="37"/>
     <w:rsid w:val="00C36E45"/>
   </w:style>
-  <w:style w:type="character" w:customStyle="1" w:styleId="bibliografiaChar0">
+  <w:style w:type="character" w:customStyle="1" w:styleId="bibliografiaChar">
     <w:name w:val="bibliografia Char"/>
-    <w:basedOn w:val="BibliografiaChar"/>
-    <w:link w:val="bibliografia0"/>
+    <w:basedOn w:val="BibliographyChar"/>
+    <w:link w:val="bibliografia"/>
     <w:rsid w:val="00C36E45"/>
     <w:rPr>
       <w:rFonts w:ascii="Times New Roman" w:hAnsi="Times New Roman"/>
@@ -22398,8 +22435,8 @@
   </w:style>
   <w:style w:type="paragraph" w:customStyle="1" w:styleId="ListadeFiguras">
     <w:name w:val="Lista de Figuras"/>
-    <w:basedOn w:val="bibliografia0"/>
-    <w:next w:val="bibliografia0"/>
+    <w:basedOn w:val="bibliografia"/>
+    <w:next w:val="bibliografia"/>
     <w:link w:val="ListadeFigurasChar"/>
     <w:qFormat/>
     <w:rsid w:val="00415508"/>
@@ -22414,7 +22451,7 @@
   </w:style>
   <w:style w:type="character" w:customStyle="1" w:styleId="ListadeFigurasChar">
     <w:name w:val="Lista de Figuras Char"/>
-    <w:basedOn w:val="bibliografiaChar0"/>
+    <w:basedOn w:val="bibliografiaChar"/>
     <w:link w:val="ListadeFiguras"/>
     <w:rsid w:val="00415508"/>
     <w:rPr>
@@ -22424,10 +22461,10 @@
       <w:sz w:val="24"/>
     </w:rPr>
   </w:style>
-  <w:style w:type="paragraph" w:styleId="Textodenotaderodap">
+  <w:style w:type="paragraph" w:styleId="FootnoteText">
     <w:name w:val="footnote text"/>
     <w:basedOn w:val="Normal"/>
-    <w:link w:val="TextodenotaderodapChar"/>
+    <w:link w:val="FootnoteTextChar"/>
     <w:uiPriority w:val="99"/>
     <w:semiHidden/>
     <w:unhideWhenUsed/>
@@ -22440,10 +22477,10 @@
       <w:szCs w:val="20"/>
     </w:rPr>
   </w:style>
-  <w:style w:type="character" w:customStyle="1" w:styleId="TextodenotaderodapChar">
-    <w:name w:val="Texto de nota de rodapé Char"/>
-    <w:basedOn w:val="Fontepargpadro"/>
-    <w:link w:val="Textodenotaderodap"/>
+  <w:style w:type="character" w:customStyle="1" w:styleId="FootnoteTextChar">
+    <w:name w:val="Footnote Text Char"/>
+    <w:basedOn w:val="DefaultParagraphFont"/>
+    <w:link w:val="FootnoteText"/>
     <w:uiPriority w:val="99"/>
     <w:semiHidden/>
     <w:rsid w:val="00657697"/>
@@ -22452,9 +22489,9 @@
       <w:szCs w:val="20"/>
     </w:rPr>
   </w:style>
-  <w:style w:type="character" w:styleId="Refdenotaderodap">
+  <w:style w:type="character" w:styleId="FootnoteReference">
     <w:name w:val="footnote reference"/>
-    <w:basedOn w:val="Fontepargpadro"/>
+    <w:basedOn w:val="DefaultParagraphFont"/>
     <w:uiPriority w:val="99"/>
     <w:semiHidden/>
     <w:unhideWhenUsed/>

</xml_diff>

<commit_message>
Mudado o direcionamento do TCC.
</commit_message>
<xml_diff>
--- a/final-doc/alexsandro-matias-final-doc.docx
+++ b/final-doc/alexsandro-matias-final-doc.docx
@@ -1,6 +1,6 @@
 
 <file path=word/document.xml><?xml version="1.0" encoding="utf-8"?>
-<w:document xmlns:wpc="http://schemas.microsoft.com/office/word/2010/wordprocessingCanvas" xmlns:cx="http://schemas.microsoft.com/office/drawing/2014/chartex" xmlns:cx1="http://schemas.microsoft.com/office/drawing/2015/9/8/chartex" xmlns:cx2="http://schemas.microsoft.com/office/drawing/2015/10/21/chartex" xmlns:cx3="http://schemas.microsoft.com/office/drawing/2016/5/9/chartex" xmlns:cx4="http://schemas.microsoft.com/office/drawing/2016/5/10/chartex" xmlns:cx5="http://schemas.microsoft.com/office/drawing/2016/5/11/chartex" xmlns:cx6="http://schemas.microsoft.com/office/drawing/2016/5/12/chartex" xmlns:cx7="http://schemas.microsoft.com/office/drawing/2016/5/13/chartex" xmlns:cx8="http://schemas.microsoft.com/office/drawing/2016/5/14/chartex" xmlns:mc="http://schemas.openxmlformats.org/markup-compatibility/2006" xmlns:aink="http://schemas.microsoft.com/office/drawing/2016/ink" xmlns:am3d="http://schemas.microsoft.com/office/drawing/2017/model3d" xmlns:o="urn:schemas-microsoft-com:office:office" xmlns:r="http://schemas.openxmlformats.org/officeDocument/2006/relationships" xmlns:m="http://schemas.openxmlformats.org/officeDocument/2006/math" xmlns:v="urn:schemas-microsoft-com:vml" xmlns:wp14="http://schemas.microsoft.com/office/word/2010/wordprocessingDrawing" xmlns:wp="http://schemas.openxmlformats.org/drawingml/2006/wordprocessingDrawing" xmlns:w10="urn:schemas-microsoft-com:office:word" xmlns:w="http://schemas.openxmlformats.org/wordprocessingml/2006/main" xmlns:w14="http://schemas.microsoft.com/office/word/2010/wordml" xmlns:w15="http://schemas.microsoft.com/office/word/2012/wordml" xmlns:w16cex="http://schemas.microsoft.com/office/word/2018/wordml/cex" xmlns:w16cid="http://schemas.microsoft.com/office/word/2016/wordml/cid" xmlns:w16="http://schemas.microsoft.com/office/word/2018/wordml" xmlns:w16se="http://schemas.microsoft.com/office/word/2015/wordml/symex" xmlns:wpg="http://schemas.microsoft.com/office/word/2010/wordprocessingGroup" xmlns:wpi="http://schemas.microsoft.com/office/word/2010/wordprocessingInk" xmlns:wne="http://schemas.microsoft.com/office/word/2006/wordml" xmlns:wps="http://schemas.microsoft.com/office/word/2010/wordprocessingShape" mc:Ignorable="w14 w15 w16se w16cid w16 w16cex wp14">
+<w:document xmlns:wpc="http://schemas.microsoft.com/office/word/2010/wordprocessingCanvas" xmlns:cx="http://schemas.microsoft.com/office/drawing/2014/chartex" xmlns:cx1="http://schemas.microsoft.com/office/drawing/2015/9/8/chartex" xmlns:mc="http://schemas.openxmlformats.org/markup-compatibility/2006" xmlns:o="urn:schemas-microsoft-com:office:office" xmlns:r="http://schemas.openxmlformats.org/officeDocument/2006/relationships" xmlns:m="http://schemas.openxmlformats.org/officeDocument/2006/math" xmlns:v="urn:schemas-microsoft-com:vml" xmlns:wp14="http://schemas.microsoft.com/office/word/2010/wordprocessingDrawing" xmlns:wp="http://schemas.openxmlformats.org/drawingml/2006/wordprocessingDrawing" xmlns:w10="urn:schemas-microsoft-com:office:word" xmlns:w="http://schemas.openxmlformats.org/wordprocessingml/2006/main" xmlns:w14="http://schemas.microsoft.com/office/word/2010/wordml" xmlns:w15="http://schemas.microsoft.com/office/word/2012/wordml" xmlns:w16se="http://schemas.microsoft.com/office/word/2015/wordml/symex" xmlns:wpg="http://schemas.microsoft.com/office/word/2010/wordprocessingGroup" xmlns:wpi="http://schemas.microsoft.com/office/word/2010/wordprocessingInk" xmlns:wne="http://schemas.microsoft.com/office/word/2006/wordml" xmlns:wps="http://schemas.microsoft.com/office/word/2010/wordprocessingShape" mc:Ignorable="w14 w15 w16se wp14">
   <w:body>
     <w:p>
       <w:pPr>
@@ -759,7 +759,147 @@
         <w:rPr>
           <w:rFonts w:cs="Times New Roman"/>
         </w:rPr>
-        <w:t>O presente estudo analisa o quanto de desempenho é ganho quando realizados diversos ajustes de configuração no Banco de Dados MySQL, processo esse chamado de tuning. Para realização deste teste de performance será utilizado um modelo internacional para benchmark chamado TPC-H que serve para medição de carga de trabalho auxiliando no suporte à decisão. Para isso, serão criadas duas bases dados: A primeira apenas seguindo o modelo de criação e população das tabelas indicado pelo TPC-H. Já no segundo serão realizadas as configurações possíveis para as consultas ao banco sejam as mais performáticas possíveis. A partir dos dados coletados, serão descritos os valores dos ganhos percentuais nas consultas a essa base de dados otimizada.</w:t>
+        <w:t xml:space="preserve">O presente estudo analisa o quanto de desempenho é ganho quando realizados ajustes </w:t>
+      </w:r>
+      <w:r>
+        <w:rPr>
+          <w:rFonts w:cs="Times New Roman"/>
+        </w:rPr>
+        <w:t xml:space="preserve">nas variáveis globais </w:t>
+      </w:r>
+      <w:r>
+        <w:rPr>
+          <w:rFonts w:cs="Times New Roman"/>
+        </w:rPr>
+        <w:t>de configuração no Banco de Dados MySQL</w:t>
+      </w:r>
+      <w:r>
+        <w:rPr>
+          <w:rFonts w:cs="Times New Roman"/>
+        </w:rPr>
+        <w:t xml:space="preserve"> no sistema operacional Linux Debian Buster</w:t>
+      </w:r>
+      <w:r>
+        <w:rPr>
+          <w:rFonts w:cs="Times New Roman"/>
+        </w:rPr>
+        <w:t>.</w:t>
+      </w:r>
+      <w:r>
+        <w:rPr>
+          <w:rFonts w:cs="Times New Roman"/>
+        </w:rPr>
+        <w:t xml:space="preserve"> Para realização deste teste </w:t>
+      </w:r>
+      <w:r>
+        <w:rPr>
+          <w:rFonts w:cs="Times New Roman"/>
+        </w:rPr>
+        <w:t xml:space="preserve">será utilizado um modelo internacional para benchmark chamado TPC-H que serve para medição de carga de trabalho auxiliando no suporte à decisão. Para isso, serão criadas </w:t>
+      </w:r>
+      <w:r>
+        <w:rPr>
+          <w:rFonts w:cs="Times New Roman"/>
+        </w:rPr>
+        <w:t xml:space="preserve">quatro bases dados: Os dois primeiros serão criados </w:t>
+      </w:r>
+      <w:r>
+        <w:rPr>
+          <w:rFonts w:cs="Times New Roman"/>
+        </w:rPr>
+        <w:t>seguindo o modelo de criação e população das tabelas indicado pelo TPC-H</w:t>
+      </w:r>
+      <w:r>
+        <w:rPr>
+          <w:rFonts w:cs="Times New Roman"/>
+        </w:rPr>
+        <w:t>, tendo estes os tamanhos de 1 GB e outro de 10 GB. A partir deste momento serão realizadas as 22 consultas propostas pelo teste de Benchmark e medidos seus respectivos tempos. Já na</w:t>
+      </w:r>
+      <w:r>
+        <w:rPr>
+          <w:rFonts w:cs="Times New Roman"/>
+        </w:rPr>
+        <w:t xml:space="preserve"> </w:t>
+      </w:r>
+      <w:r>
+        <w:rPr>
+          <w:rFonts w:cs="Times New Roman"/>
+        </w:rPr>
+        <w:t>segunda etapa,</w:t>
+      </w:r>
+      <w:r>
+        <w:rPr>
+          <w:rFonts w:cs="Times New Roman"/>
+        </w:rPr>
+        <w:t xml:space="preserve"> serão realizadas as</w:t>
+      </w:r>
+      <w:r>
+        <w:rPr>
+          <w:rFonts w:cs="Times New Roman"/>
+        </w:rPr>
+        <w:t xml:space="preserve"> alterações nos valores das variáveis do MyS</w:t>
+      </w:r>
+      <w:bookmarkStart w:id="1" w:name="_GoBack"/>
+      <w:bookmarkEnd w:id="1"/>
+      <w:r>
+        <w:rPr>
+          <w:rFonts w:cs="Times New Roman"/>
+        </w:rPr>
+        <w:t xml:space="preserve">QL como </w:t>
+      </w:r>
+      <w:r>
+        <w:rPr>
+          <w:rFonts w:cs="Times New Roman"/>
+        </w:rPr>
+        <w:t>memória</w:t>
+      </w:r>
+      <w:r>
+        <w:rPr>
+          <w:rFonts w:cs="Times New Roman"/>
+        </w:rPr>
+        <w:t xml:space="preserve"> de cache e memoria buffer com o intuito de tornar as </w:t>
+      </w:r>
+      <w:r>
+        <w:rPr>
+          <w:rFonts w:cs="Times New Roman"/>
+        </w:rPr>
+        <w:t xml:space="preserve">consultas ao banco </w:t>
+      </w:r>
+      <w:r>
+        <w:rPr>
+          <w:rFonts w:cs="Times New Roman"/>
+        </w:rPr>
+        <w:t xml:space="preserve">de forma </w:t>
+      </w:r>
+      <w:r>
+        <w:rPr>
+          <w:rFonts w:cs="Times New Roman"/>
+        </w:rPr>
+        <w:t>mais performáticas. A partir dos dados coletados, serão descritos os valores dos ganhos</w:t>
+      </w:r>
+      <w:r>
+        <w:rPr>
+          <w:rFonts w:cs="Times New Roman"/>
+        </w:rPr>
+        <w:t xml:space="preserve"> ou perdas</w:t>
+      </w:r>
+      <w:r>
+        <w:rPr>
+          <w:rFonts w:cs="Times New Roman"/>
+        </w:rPr>
+        <w:t xml:space="preserve"> percentuais nas consultas a essa base de dados</w:t>
+      </w:r>
+      <w:r>
+        <w:rPr>
+          <w:rFonts w:cs="Times New Roman"/>
+        </w:rPr>
+        <w:t xml:space="preserve"> supostamente</w:t>
+      </w:r>
+      <w:r>
+        <w:rPr>
+          <w:rFonts w:cs="Times New Roman"/>
+        </w:rPr>
+        <w:t xml:space="preserve"> otimizada.</w:t>
       </w:r>
     </w:p>
     <w:p>
@@ -1326,7 +1466,13 @@
         <w:rPr>
           <w:rFonts w:cs="Times New Roman"/>
         </w:rPr>
-        <w:t xml:space="preserve">SQL – Structured Query Language. </w:t>
+        <w:t>SQL – Structured Query Languag</w:t>
+      </w:r>
+      <w:r>
+        <w:rPr>
+          <w:rFonts w:cs="Times New Roman"/>
+        </w:rPr>
+        <w:t>e.</w:t>
       </w:r>
     </w:p>
     <w:p>
@@ -1342,6 +1488,12 @@
         </w:rPr>
         <w:t>MER – Modelo Entidade Relacionamento</w:t>
       </w:r>
+      <w:r>
+        <w:rPr>
+          <w:rFonts w:cs="Times New Roman"/>
+        </w:rPr>
+        <w:t>.</w:t>
+      </w:r>
     </w:p>
     <w:p>
       <w:pPr>
@@ -1357,6 +1509,13 @@
           <w:lang w:val="en-US"/>
         </w:rPr>
         <w:t>TPC – Transaction Performance Council</w:t>
+      </w:r>
+      <w:r>
+        <w:rPr>
+          <w:rFonts w:cs="Times New Roman"/>
+          <w:lang w:val="en-US"/>
+        </w:rPr>
+        <w:t>.</w:t>
       </w:r>
     </w:p>
     <w:p>
@@ -4140,12 +4299,12 @@
         <w:pStyle w:val="Ttulo1TCC"/>
         <w:ind w:left="426" w:hanging="426"/>
       </w:pPr>
-      <w:bookmarkStart w:id="1" w:name="_Toc53444120"/>
+      <w:bookmarkStart w:id="2" w:name="_Toc53444120"/>
       <w:r>
         <w:lastRenderedPageBreak/>
         <w:t>INTRODUÇÃO</w:t>
       </w:r>
-      <w:bookmarkEnd w:id="1"/>
+      <w:bookmarkEnd w:id="2"/>
     </w:p>
     <w:p>
       <w:pPr>
@@ -4351,11 +4510,11 @@
       <w:pPr>
         <w:pStyle w:val="Ttulo2TCC"/>
       </w:pPr>
-      <w:bookmarkStart w:id="2" w:name="_Toc53444121"/>
+      <w:bookmarkStart w:id="3" w:name="_Toc53444121"/>
       <w:r>
         <w:t>OBJETIVOS</w:t>
       </w:r>
-      <w:bookmarkEnd w:id="2"/>
+      <w:bookmarkEnd w:id="3"/>
     </w:p>
     <w:p>
       <w:pPr>
@@ -4367,7 +4526,7 @@
           <w:szCs w:val="24"/>
         </w:rPr>
       </w:pPr>
-      <w:bookmarkStart w:id="3" w:name="_Hlk52305247"/>
+      <w:bookmarkStart w:id="4" w:name="_Hlk52305247"/>
       <w:r>
         <w:rPr>
           <w:rFonts w:ascii="Times New Roman" w:hAnsi="Times New Roman" w:cs="Times New Roman"/>
@@ -4408,12 +4567,12 @@
           <w:sz w:val="22"/>
         </w:rPr>
       </w:pPr>
-      <w:bookmarkStart w:id="4" w:name="_Toc53444122"/>
-      <w:bookmarkEnd w:id="3"/>
+      <w:bookmarkStart w:id="5" w:name="_Toc53444122"/>
+      <w:bookmarkEnd w:id="4"/>
       <w:r>
         <w:t>OBJETIVO GERAL</w:t>
       </w:r>
-      <w:bookmarkEnd w:id="4"/>
+      <w:bookmarkEnd w:id="5"/>
     </w:p>
     <w:p>
       <w:pPr>
@@ -4474,11 +4633,11 @@
           <w:sz w:val="22"/>
         </w:rPr>
       </w:pPr>
-      <w:bookmarkStart w:id="5" w:name="_Toc53444123"/>
+      <w:bookmarkStart w:id="6" w:name="_Toc53444123"/>
       <w:r>
         <w:t>OBJETIVOS ESPECÍFICOS</w:t>
       </w:r>
-      <w:bookmarkEnd w:id="5"/>
+      <w:bookmarkEnd w:id="6"/>
     </w:p>
     <w:p>
       <w:pPr>
@@ -4596,11 +4755,11 @@
           <w:sz w:val="22"/>
         </w:rPr>
       </w:pPr>
-      <w:bookmarkStart w:id="6" w:name="_Toc53444124"/>
+      <w:bookmarkStart w:id="7" w:name="_Toc53444124"/>
       <w:r>
         <w:t>JUSTIFICATIVA</w:t>
       </w:r>
-      <w:bookmarkEnd w:id="6"/>
+      <w:bookmarkEnd w:id="7"/>
     </w:p>
     <w:p>
       <w:pPr>
@@ -4684,7 +4843,7 @@
           <w:lang w:eastAsia="pt-BR"/>
         </w:rPr>
       </w:pPr>
-      <w:bookmarkStart w:id="7" w:name="_Toc53444125"/>
+      <w:bookmarkStart w:id="8" w:name="_Toc53444125"/>
       <w:r>
         <w:br w:type="page"/>
       </w:r>
@@ -4698,7 +4857,7 @@
         <w:lastRenderedPageBreak/>
         <w:t>FUNDAMENTAÇÃO TEÓRICA</w:t>
       </w:r>
-      <w:bookmarkEnd w:id="7"/>
+      <w:bookmarkEnd w:id="8"/>
     </w:p>
     <w:p>
       <w:pPr>
@@ -4724,11 +4883,11 @@
       <w:pPr>
         <w:pStyle w:val="Ttulo2TCC"/>
       </w:pPr>
-      <w:bookmarkStart w:id="8" w:name="_Toc53444129"/>
+      <w:bookmarkStart w:id="9" w:name="_Toc53444129"/>
       <w:r>
         <w:t>SISTEMA DE GERENCIAMENTO DE BANCO DE DADOS</w:t>
       </w:r>
-      <w:bookmarkEnd w:id="8"/>
+      <w:bookmarkEnd w:id="9"/>
     </w:p>
     <w:p>
       <w:pPr>
@@ -4961,11 +5120,11 @@
       <w:pPr>
         <w:pStyle w:val="Ttulo2TCC"/>
       </w:pPr>
-      <w:bookmarkStart w:id="9" w:name="_Toc53444130"/>
+      <w:bookmarkStart w:id="10" w:name="_Toc53444130"/>
       <w:r>
         <w:t>BANCO DE DADOS MySQL</w:t>
       </w:r>
-      <w:bookmarkEnd w:id="9"/>
+      <w:bookmarkEnd w:id="10"/>
     </w:p>
     <w:p>
       <w:pPr>
@@ -5297,11 +5456,11 @@
       <w:pPr>
         <w:pStyle w:val="Ttulo3TCC"/>
       </w:pPr>
-      <w:bookmarkStart w:id="10" w:name="_Toc53444131"/>
+      <w:bookmarkStart w:id="11" w:name="_Toc53444131"/>
       <w:r>
         <w:t>DDL DATA DEFINITION LANGUAGE</w:t>
       </w:r>
-      <w:bookmarkEnd w:id="10"/>
+      <w:bookmarkEnd w:id="11"/>
     </w:p>
     <w:p>
       <w:pPr>
@@ -5376,11 +5535,11 @@
       <w:pPr>
         <w:pStyle w:val="Ttulo3TCC"/>
       </w:pPr>
-      <w:bookmarkStart w:id="11" w:name="_Toc53444132"/>
+      <w:bookmarkStart w:id="12" w:name="_Toc53444132"/>
       <w:r>
         <w:t>DML DATA MANIPULATION LANGUAGE</w:t>
       </w:r>
-      <w:bookmarkEnd w:id="11"/>
+      <w:bookmarkEnd w:id="12"/>
     </w:p>
     <w:p>
       <w:pPr>
@@ -5448,11 +5607,11 @@
       <w:pPr>
         <w:pStyle w:val="Ttulo3TCC"/>
       </w:pPr>
-      <w:bookmarkStart w:id="12" w:name="_Toc53444133"/>
+      <w:bookmarkStart w:id="13" w:name="_Toc53444133"/>
       <w:r>
         <w:t>DCL DATA CONTROL LANGUAGE</w:t>
       </w:r>
-      <w:bookmarkEnd w:id="12"/>
+      <w:bookmarkEnd w:id="13"/>
     </w:p>
     <w:p>
       <w:pPr>
@@ -5516,7 +5675,7 @@
       <w:pPr>
         <w:pStyle w:val="Ttulo2TCC"/>
       </w:pPr>
-      <w:bookmarkStart w:id="13" w:name="_Toc53444134"/>
+      <w:bookmarkStart w:id="14" w:name="_Toc53444134"/>
       <w:r>
         <w:rPr>
           <w:caps w:val="0"/>
@@ -5524,20 +5683,20 @@
         <w:lastRenderedPageBreak/>
         <w:t>CHAVES</w:t>
       </w:r>
-      <w:bookmarkEnd w:id="13"/>
+      <w:bookmarkEnd w:id="14"/>
     </w:p>
     <w:p>
       <w:pPr>
         <w:pStyle w:val="Ttulo3TCC"/>
       </w:pPr>
-      <w:bookmarkStart w:id="14" w:name="_Toc53444135"/>
+      <w:bookmarkStart w:id="15" w:name="_Toc53444135"/>
       <w:r>
         <w:rPr>
           <w:caps w:val="0"/>
         </w:rPr>
         <w:t>CHAVE PRIMÁRIA</w:t>
       </w:r>
-      <w:bookmarkEnd w:id="14"/>
+      <w:bookmarkEnd w:id="15"/>
     </w:p>
     <w:p>
       <w:pPr>
@@ -5625,14 +5784,14 @@
       <w:pPr>
         <w:pStyle w:val="Ttulo3TCC"/>
       </w:pPr>
-      <w:bookmarkStart w:id="15" w:name="_Toc53444136"/>
+      <w:bookmarkStart w:id="16" w:name="_Toc53444136"/>
       <w:r>
         <w:rPr>
           <w:caps w:val="0"/>
         </w:rPr>
         <w:t>CHAVE ESTRANGEIRA</w:t>
       </w:r>
-      <w:bookmarkEnd w:id="15"/>
+      <w:bookmarkEnd w:id="16"/>
     </w:p>
     <w:p>
       <w:pPr>
@@ -5732,14 +5891,14 @@
       <w:pPr>
         <w:pStyle w:val="Ttulo3TCC"/>
       </w:pPr>
-      <w:bookmarkStart w:id="16" w:name="_Toc53444137"/>
+      <w:bookmarkStart w:id="17" w:name="_Toc53444137"/>
       <w:r>
         <w:rPr>
           <w:caps w:val="0"/>
         </w:rPr>
         <w:t>INTEGRIDADE REFERENCIAL</w:t>
       </w:r>
-      <w:bookmarkEnd w:id="16"/>
+      <w:bookmarkEnd w:id="17"/>
     </w:p>
     <w:p>
       <w:pPr>
@@ -5815,11 +5974,11 @@
       <w:pPr>
         <w:pStyle w:val="Ttulo3TCC"/>
       </w:pPr>
-      <w:bookmarkStart w:id="17" w:name="_Toc53444138"/>
+      <w:bookmarkStart w:id="18" w:name="_Toc53444138"/>
       <w:r>
         <w:t>ÍNDICES</w:t>
       </w:r>
-      <w:bookmarkEnd w:id="17"/>
+      <w:bookmarkEnd w:id="18"/>
     </w:p>
     <w:p>
       <w:pPr>
@@ -6278,21 +6437,21 @@
       <w:pPr>
         <w:pStyle w:val="Ttulo3TCC"/>
       </w:pPr>
-      <w:bookmarkStart w:id="18" w:name="_Toc53444139"/>
+      <w:bookmarkStart w:id="19" w:name="_Toc53444139"/>
       <w:r>
         <w:t>PARTICIONAMENTO DE TABELAS</w:t>
       </w:r>
-      <w:bookmarkEnd w:id="18"/>
+      <w:bookmarkEnd w:id="19"/>
     </w:p>
     <w:p>
       <w:pPr>
         <w:pStyle w:val="Ttulo2TCC"/>
       </w:pPr>
-      <w:bookmarkStart w:id="19" w:name="_Toc53444140"/>
+      <w:bookmarkStart w:id="20" w:name="_Toc53444140"/>
       <w:r>
         <w:t>TPC-H</w:t>
       </w:r>
-      <w:bookmarkEnd w:id="19"/>
+      <w:bookmarkEnd w:id="20"/>
     </w:p>
     <w:p>
       <w:pPr>
@@ -6617,7 +6776,7 @@
       <w:pPr>
         <w:pStyle w:val="Ttulo3TCC"/>
       </w:pPr>
-      <w:bookmarkStart w:id="20" w:name="_Toc53444141"/>
+      <w:bookmarkStart w:id="21" w:name="_Toc53444141"/>
       <w:r>
         <w:rPr>
           <w:caps w:val="0"/>
@@ -6630,7 +6789,7 @@
         </w:rPr>
         <w:t xml:space="preserve"> RELACIONAMENTOS DO BANCO DE DADOS</w:t>
       </w:r>
-      <w:bookmarkEnd w:id="20"/>
+      <w:bookmarkEnd w:id="21"/>
     </w:p>
     <w:p>
       <w:pPr>
@@ -6822,9 +6981,9 @@
                                 <w:sz w:val="24"/>
                               </w:rPr>
                             </w:pPr>
-                            <w:bookmarkStart w:id="21" w:name="_Toc53434234"/>
-                            <w:bookmarkStart w:id="22" w:name="_Toc53434453"/>
-                            <w:bookmarkStart w:id="23" w:name="_Toc53440151"/>
+                            <w:bookmarkStart w:id="22" w:name="_Toc53434234"/>
+                            <w:bookmarkStart w:id="23" w:name="_Toc53434453"/>
+                            <w:bookmarkStart w:id="24" w:name="_Toc53440151"/>
                             <w:r>
                               <w:t xml:space="preserve">Figura </w:t>
                             </w:r>
@@ -6864,9 +7023,9 @@
                             <w:r>
                               <w:t>squema TPC-H</w:t>
                             </w:r>
-                            <w:bookmarkEnd w:id="21"/>
                             <w:bookmarkEnd w:id="22"/>
                             <w:bookmarkEnd w:id="23"/>
+                            <w:bookmarkEnd w:id="24"/>
                             <w:r>
                               <w:t xml:space="preserve"> – fonte da imagem</w:t>
                             </w:r>
@@ -6910,9 +7069,9 @@
                           <w:sz w:val="24"/>
                         </w:rPr>
                       </w:pPr>
-                      <w:bookmarkStart w:id="24" w:name="_Toc53434234"/>
-                      <w:bookmarkStart w:id="25" w:name="_Toc53434453"/>
-                      <w:bookmarkStart w:id="26" w:name="_Toc53440151"/>
+                      <w:bookmarkStart w:id="25" w:name="_Toc53434234"/>
+                      <w:bookmarkStart w:id="26" w:name="_Toc53434453"/>
+                      <w:bookmarkStart w:id="27" w:name="_Toc53440151"/>
                       <w:r>
                         <w:t xml:space="preserve">Figura </w:t>
                       </w:r>
@@ -6952,9 +7111,9 @@
                       <w:r>
                         <w:t>squema TPC-H</w:t>
                       </w:r>
-                      <w:bookmarkEnd w:id="24"/>
                       <w:bookmarkEnd w:id="25"/>
                       <w:bookmarkEnd w:id="26"/>
+                      <w:bookmarkEnd w:id="27"/>
                       <w:r>
                         <w:t xml:space="preserve"> – fonte da imagem</w:t>
                       </w:r>
@@ -8643,7 +8802,7 @@
           <w:lang w:eastAsia="pt-BR"/>
         </w:rPr>
       </w:pPr>
-      <w:bookmarkStart w:id="27" w:name="_Toc53444142"/>
+      <w:bookmarkStart w:id="28" w:name="_Toc53444142"/>
       <w:r>
         <w:br w:type="page"/>
       </w:r>
@@ -8656,7 +8815,7 @@
         <w:lastRenderedPageBreak/>
         <w:t>PROCEDIMENTOS METODOLÓGICOS</w:t>
       </w:r>
-      <w:bookmarkEnd w:id="27"/>
+      <w:bookmarkEnd w:id="28"/>
     </w:p>
     <w:p>
       <w:pPr>
@@ -8665,14 +8824,14 @@
           <w:lang w:eastAsia="pt-BR"/>
         </w:rPr>
       </w:pPr>
-      <w:bookmarkStart w:id="28" w:name="_Toc53444143"/>
+      <w:bookmarkStart w:id="29" w:name="_Toc53444143"/>
       <w:r>
         <w:rPr>
           <w:lang w:eastAsia="pt-BR"/>
         </w:rPr>
         <w:t>METODOLOGIA</w:t>
       </w:r>
-      <w:bookmarkEnd w:id="28"/>
+      <w:bookmarkEnd w:id="29"/>
     </w:p>
     <w:p>
       <w:pPr>
@@ -8855,11 +9014,11 @@
       <w:pPr>
         <w:pStyle w:val="Ttulo2TCC"/>
       </w:pPr>
-      <w:bookmarkStart w:id="29" w:name="_Toc53444144"/>
+      <w:bookmarkStart w:id="30" w:name="_Toc53444144"/>
       <w:r>
         <w:t>AMBIENTE DE TESTES</w:t>
       </w:r>
-      <w:bookmarkEnd w:id="29"/>
+      <w:bookmarkEnd w:id="30"/>
     </w:p>
     <w:p>
       <w:pPr>
@@ -9095,36 +9254,9 @@
       <w:pPr>
         <w:pStyle w:val="Ttulo2TCC"/>
       </w:pPr>
-      <w:bookmarkStart w:id="30" w:name="_Toc53444145"/>
+      <w:bookmarkStart w:id="31" w:name="_Toc53444145"/>
       <w:r>
         <w:t>COLETA DE DADOS</w:t>
-      </w:r>
-      <w:bookmarkEnd w:id="30"/>
-    </w:p>
-    <w:p>
-      <w:pPr>
-        <w:pStyle w:val="NormalTCC"/>
-        <w:rPr>
-          <w:rFonts w:cs="Times New Roman"/>
-        </w:rPr>
-      </w:pPr>
-      <w:r>
-        <w:rPr>
-          <w:rFonts w:cs="Times New Roman"/>
-        </w:rPr>
-        <w:t>Para medição do tempo médio de cada consulta foi implementado um script (arquivo) .sql que automatiza a repetição de uma determinada consulta. Como retorno deste script se obtém o tempo acumulado das trinta consultas. Então, para se determinar o tempo de cada comando, deve-se subtrair o tempo atual com o valor da iteração anterior.</w:t>
-      </w:r>
-    </w:p>
-    <w:p>
-      <w:pPr>
-        <w:pStyle w:val="Ttulo2TCC"/>
-      </w:pPr>
-      <w:bookmarkStart w:id="31" w:name="_Toc53444146"/>
-      <w:r>
-        <w:rPr>
-          <w:caps w:val="0"/>
-        </w:rPr>
-        <w:t>BASE DE DADOS NÃO OTIMIZADA</w:t>
       </w:r>
       <w:bookmarkEnd w:id="31"/>
     </w:p>
@@ -9139,6 +9271,33 @@
         <w:rPr>
           <w:rFonts w:cs="Times New Roman"/>
         </w:rPr>
+        <w:t>Para medição do tempo médio de cada consulta foi implementado um script (arquivo) .sql que automatiza a repetição de uma determinada consulta. Como retorno deste script se obtém o tempo acumulado das trinta consultas. Então, para se determinar o tempo de cada comando, deve-se subtrair o tempo atual com o valor da iteração anterior.</w:t>
+      </w:r>
+    </w:p>
+    <w:p>
+      <w:pPr>
+        <w:pStyle w:val="Ttulo2TCC"/>
+      </w:pPr>
+      <w:bookmarkStart w:id="32" w:name="_Toc53444146"/>
+      <w:r>
+        <w:rPr>
+          <w:caps w:val="0"/>
+        </w:rPr>
+        <w:t>BASE DE DADOS NÃO OTIMIZADA</w:t>
+      </w:r>
+      <w:bookmarkEnd w:id="32"/>
+    </w:p>
+    <w:p>
+      <w:pPr>
+        <w:pStyle w:val="NormalTCC"/>
+        <w:rPr>
+          <w:rFonts w:cs="Times New Roman"/>
+        </w:rPr>
+      </w:pPr>
+      <w:r>
+        <w:rPr>
+          <w:rFonts w:cs="Times New Roman"/>
+        </w:rPr>
         <w:t xml:space="preserve">Do ponto de vista estatístico, quanto maior o </w:t>
       </w:r>
       <w:r>
@@ -9297,7 +9456,7 @@
           <w:color w:val="auto"/>
         </w:rPr>
       </w:pPr>
-      <w:bookmarkStart w:id="32" w:name="_Toc53443949"/>
+      <w:bookmarkStart w:id="33" w:name="_Toc53443949"/>
       <w:r>
         <w:rPr>
           <w:rFonts w:ascii="Times New Roman" w:hAnsi="Times New Roman" w:cs="Times New Roman"/>
@@ -9355,7 +9514,7 @@
         </w:rPr>
         <w:t xml:space="preserve"> - Tempo Acumulado da Query 01</w:t>
       </w:r>
-      <w:bookmarkEnd w:id="32"/>
+      <w:bookmarkEnd w:id="33"/>
     </w:p>
     <w:tbl>
       <w:tblPr>
@@ -13806,7 +13965,7 @@
           <w:color w:val="auto"/>
         </w:rPr>
       </w:pPr>
-      <w:bookmarkStart w:id="33" w:name="_Toc53443950"/>
+      <w:bookmarkStart w:id="34" w:name="_Toc53443950"/>
       <w:r>
         <w:rPr>
           <w:rFonts w:ascii="Times New Roman" w:hAnsi="Times New Roman" w:cs="Times New Roman"/>
@@ -13864,7 +14023,7 @@
         </w:rPr>
         <w:t xml:space="preserve"> - Tempo Médio das Consultas da Base de Dados não Otimizada</w:t>
       </w:r>
-      <w:bookmarkEnd w:id="33"/>
+      <w:bookmarkEnd w:id="34"/>
     </w:p>
     <w:tbl>
       <w:tblPr>
@@ -17194,7 +17353,7 @@
           <w:lang w:eastAsia="pt-BR"/>
         </w:rPr>
       </w:pPr>
-      <w:bookmarkStart w:id="34" w:name="_Toc53444147"/>
+      <w:bookmarkStart w:id="35" w:name="_Toc53444147"/>
       <w:r>
         <w:br w:type="page"/>
       </w:r>
@@ -17207,7 +17366,7 @@
         <w:lastRenderedPageBreak/>
         <w:t>ANÁLISE DOS DADOS DA PESQUISA (OBTIDOS)</w:t>
       </w:r>
-      <w:bookmarkEnd w:id="34"/>
+      <w:bookmarkEnd w:id="35"/>
     </w:p>
     <w:p>
       <w:pPr>
@@ -17219,7 +17378,7 @@
           <w:lang w:eastAsia="pt-BR"/>
         </w:rPr>
       </w:pPr>
-      <w:bookmarkStart w:id="35" w:name="_Toc53444148"/>
+      <w:bookmarkStart w:id="36" w:name="_Toc53444148"/>
       <w:r>
         <w:rPr>
           <w:caps/>
@@ -17238,7 +17397,7 @@
         <w:lastRenderedPageBreak/>
         <w:t>LIMITAÇÕES DO TESTE</w:t>
       </w:r>
-      <w:bookmarkEnd w:id="35"/>
+      <w:bookmarkEnd w:id="36"/>
     </w:p>
     <w:p>
       <w:pPr>
@@ -17251,7 +17410,7 @@
           <w:lang w:eastAsia="pt-BR"/>
         </w:rPr>
       </w:pPr>
-      <w:bookmarkStart w:id="36" w:name="_Toc53444149"/>
+      <w:bookmarkStart w:id="37" w:name="_Toc53444149"/>
       <w:r>
         <w:br w:type="page"/>
       </w:r>
@@ -17264,7 +17423,7 @@
         <w:lastRenderedPageBreak/>
         <w:t>CONSIDERAÇÕES FINAIS</w:t>
       </w:r>
-      <w:bookmarkEnd w:id="36"/>
+      <w:bookmarkEnd w:id="37"/>
     </w:p>
     <w:p>
       <w:pPr>
@@ -17295,14 +17454,14 @@
       <w:pPr>
         <w:pStyle w:val="Ttulo1TCC"/>
       </w:pPr>
-      <w:bookmarkStart w:id="37" w:name="_Toc53444150"/>
+      <w:bookmarkStart w:id="38" w:name="_Toc53444150"/>
       <w:r>
         <w:lastRenderedPageBreak/>
         <w:t>REFERÊNCIAS</w:t>
       </w:r>
-      <w:bookmarkEnd w:id="37"/>
+      <w:bookmarkEnd w:id="38"/>
     </w:p>
-    <w:bookmarkStart w:id="38" w:name="_Hlk52306316" w:displacedByCustomXml="next"/>
+    <w:bookmarkStart w:id="39" w:name="_Hlk52306316" w:displacedByCustomXml="next"/>
     <w:sdt>
       <w:sdtPr>
         <w:rPr>
@@ -17467,6 +17626,7 @@
                   <w:r>
                     <w:rPr>
                       <w:rFonts w:cs="Times New Roman"/>
+                      <w:lang w:val="en-US"/>
                     </w:rPr>
                     <w:t xml:space="preserve">Schwartz, B., Tkachenko, V., &amp; Zaitsev, P. (2012). </w:t>
                   </w:r>
@@ -17572,7 +17732,7 @@
         </w:p>
       </w:sdtContent>
     </w:sdt>
-    <w:bookmarkEnd w:id="38" w:displacedByCustomXml="prev"/>
+    <w:bookmarkEnd w:id="39" w:displacedByCustomXml="prev"/>
     <w:sectPr>
       <w:headerReference w:type="default" r:id="rId16"/>
       <w:type w:val="continuous"/>
@@ -17587,7 +17747,7 @@
 </file>
 
 <file path=word/endnotes.xml><?xml version="1.0" encoding="utf-8"?>
-<w:endnotes xmlns:wpc="http://schemas.microsoft.com/office/word/2010/wordprocessingCanvas" xmlns:cx="http://schemas.microsoft.com/office/drawing/2014/chartex" xmlns:cx1="http://schemas.microsoft.com/office/drawing/2015/9/8/chartex" xmlns:cx2="http://schemas.microsoft.com/office/drawing/2015/10/21/chartex" xmlns:cx3="http://schemas.microsoft.com/office/drawing/2016/5/9/chartex" xmlns:cx4="http://schemas.microsoft.com/office/drawing/2016/5/10/chartex" xmlns:cx5="http://schemas.microsoft.com/office/drawing/2016/5/11/chartex" xmlns:cx6="http://schemas.microsoft.com/office/drawing/2016/5/12/chartex" xmlns:cx7="http://schemas.microsoft.com/office/drawing/2016/5/13/chartex" xmlns:cx8="http://schemas.microsoft.com/office/drawing/2016/5/14/chartex" xmlns:mc="http://schemas.openxmlformats.org/markup-compatibility/2006" xmlns:aink="http://schemas.microsoft.com/office/drawing/2016/ink" xmlns:am3d="http://schemas.microsoft.com/office/drawing/2017/model3d" xmlns:o="urn:schemas-microsoft-com:office:office" xmlns:r="http://schemas.openxmlformats.org/officeDocument/2006/relationships" xmlns:m="http://schemas.openxmlformats.org/officeDocument/2006/math" xmlns:v="urn:schemas-microsoft-com:vml" xmlns:wp14="http://schemas.microsoft.com/office/word/2010/wordprocessingDrawing" xmlns:wp="http://schemas.openxmlformats.org/drawingml/2006/wordprocessingDrawing" xmlns:w10="urn:schemas-microsoft-com:office:word" xmlns:w="http://schemas.openxmlformats.org/wordprocessingml/2006/main" xmlns:w14="http://schemas.microsoft.com/office/word/2010/wordml" xmlns:w15="http://schemas.microsoft.com/office/word/2012/wordml" xmlns:w16cex="http://schemas.microsoft.com/office/word/2018/wordml/cex" xmlns:w16cid="http://schemas.microsoft.com/office/word/2016/wordml/cid" xmlns:w16="http://schemas.microsoft.com/office/word/2018/wordml" xmlns:w16se="http://schemas.microsoft.com/office/word/2015/wordml/symex" xmlns:wpg="http://schemas.microsoft.com/office/word/2010/wordprocessingGroup" xmlns:wpi="http://schemas.microsoft.com/office/word/2010/wordprocessingInk" xmlns:wne="http://schemas.microsoft.com/office/word/2006/wordml" xmlns:wps="http://schemas.microsoft.com/office/word/2010/wordprocessingShape" mc:Ignorable="w14 w15 w16se w16cid w16 w16cex wp14">
+<w:endnotes xmlns:wpc="http://schemas.microsoft.com/office/word/2010/wordprocessingCanvas" xmlns:cx="http://schemas.microsoft.com/office/drawing/2014/chartex" xmlns:cx1="http://schemas.microsoft.com/office/drawing/2015/9/8/chartex" xmlns:mc="http://schemas.openxmlformats.org/markup-compatibility/2006" xmlns:o="urn:schemas-microsoft-com:office:office" xmlns:r="http://schemas.openxmlformats.org/officeDocument/2006/relationships" xmlns:m="http://schemas.openxmlformats.org/officeDocument/2006/math" xmlns:v="urn:schemas-microsoft-com:vml" xmlns:wp14="http://schemas.microsoft.com/office/word/2010/wordprocessingDrawing" xmlns:wp="http://schemas.openxmlformats.org/drawingml/2006/wordprocessingDrawing" xmlns:w10="urn:schemas-microsoft-com:office:word" xmlns:w="http://schemas.openxmlformats.org/wordprocessingml/2006/main" xmlns:w14="http://schemas.microsoft.com/office/word/2010/wordml" xmlns:w15="http://schemas.microsoft.com/office/word/2012/wordml" xmlns:w16se="http://schemas.microsoft.com/office/word/2015/wordml/symex" xmlns:wpg="http://schemas.microsoft.com/office/word/2010/wordprocessingGroup" xmlns:wpi="http://schemas.microsoft.com/office/word/2010/wordprocessingInk" xmlns:wne="http://schemas.microsoft.com/office/word/2006/wordml" xmlns:wps="http://schemas.microsoft.com/office/word/2010/wordprocessingShape" mc:Ignorable="w14 w15 w16se wp14">
   <w:endnote w:type="separator" w:id="-1">
     <w:p>
       <w:pPr>
@@ -17612,7 +17772,7 @@
 </file>
 
 <file path=word/footer1.xml><?xml version="1.0" encoding="utf-8"?>
-<w:ftr xmlns:wpc="http://schemas.microsoft.com/office/word/2010/wordprocessingCanvas" xmlns:cx="http://schemas.microsoft.com/office/drawing/2014/chartex" xmlns:cx1="http://schemas.microsoft.com/office/drawing/2015/9/8/chartex" xmlns:cx2="http://schemas.microsoft.com/office/drawing/2015/10/21/chartex" xmlns:cx3="http://schemas.microsoft.com/office/drawing/2016/5/9/chartex" xmlns:cx4="http://schemas.microsoft.com/office/drawing/2016/5/10/chartex" xmlns:cx5="http://schemas.microsoft.com/office/drawing/2016/5/11/chartex" xmlns:cx6="http://schemas.microsoft.com/office/drawing/2016/5/12/chartex" xmlns:cx7="http://schemas.microsoft.com/office/drawing/2016/5/13/chartex" xmlns:cx8="http://schemas.microsoft.com/office/drawing/2016/5/14/chartex" xmlns:mc="http://schemas.openxmlformats.org/markup-compatibility/2006" xmlns:aink="http://schemas.microsoft.com/office/drawing/2016/ink" xmlns:am3d="http://schemas.microsoft.com/office/drawing/2017/model3d" xmlns:o="urn:schemas-microsoft-com:office:office" xmlns:r="http://schemas.openxmlformats.org/officeDocument/2006/relationships" xmlns:m="http://schemas.openxmlformats.org/officeDocument/2006/math" xmlns:v="urn:schemas-microsoft-com:vml" xmlns:wp14="http://schemas.microsoft.com/office/word/2010/wordprocessingDrawing" xmlns:wp="http://schemas.openxmlformats.org/drawingml/2006/wordprocessingDrawing" xmlns:w10="urn:schemas-microsoft-com:office:word" xmlns:w="http://schemas.openxmlformats.org/wordprocessingml/2006/main" xmlns:w14="http://schemas.microsoft.com/office/word/2010/wordml" xmlns:w15="http://schemas.microsoft.com/office/word/2012/wordml" xmlns:w16cex="http://schemas.microsoft.com/office/word/2018/wordml/cex" xmlns:w16cid="http://schemas.microsoft.com/office/word/2016/wordml/cid" xmlns:w16="http://schemas.microsoft.com/office/word/2018/wordml" xmlns:w16se="http://schemas.microsoft.com/office/word/2015/wordml/symex" xmlns:wpg="http://schemas.microsoft.com/office/word/2010/wordprocessingGroup" xmlns:wpi="http://schemas.microsoft.com/office/word/2010/wordprocessingInk" xmlns:wne="http://schemas.microsoft.com/office/word/2006/wordml" xmlns:wps="http://schemas.microsoft.com/office/word/2010/wordprocessingShape" mc:Ignorable="w14 w15 w16se w16cid w16 w16cex wp14">
+<w:ftr xmlns:wpc="http://schemas.microsoft.com/office/word/2010/wordprocessingCanvas" xmlns:cx="http://schemas.microsoft.com/office/drawing/2014/chartex" xmlns:cx1="http://schemas.microsoft.com/office/drawing/2015/9/8/chartex" xmlns:mc="http://schemas.openxmlformats.org/markup-compatibility/2006" xmlns:o="urn:schemas-microsoft-com:office:office" xmlns:r="http://schemas.openxmlformats.org/officeDocument/2006/relationships" xmlns:m="http://schemas.openxmlformats.org/officeDocument/2006/math" xmlns:v="urn:schemas-microsoft-com:vml" xmlns:wp14="http://schemas.microsoft.com/office/word/2010/wordprocessingDrawing" xmlns:wp="http://schemas.openxmlformats.org/drawingml/2006/wordprocessingDrawing" xmlns:w10="urn:schemas-microsoft-com:office:word" xmlns:w="http://schemas.openxmlformats.org/wordprocessingml/2006/main" xmlns:w14="http://schemas.microsoft.com/office/word/2010/wordml" xmlns:w15="http://schemas.microsoft.com/office/word/2012/wordml" xmlns:w16se="http://schemas.microsoft.com/office/word/2015/wordml/symex" xmlns:wpg="http://schemas.microsoft.com/office/word/2010/wordprocessingGroup" xmlns:wpi="http://schemas.microsoft.com/office/word/2010/wordprocessingInk" xmlns:wne="http://schemas.microsoft.com/office/word/2006/wordml" xmlns:wps="http://schemas.microsoft.com/office/word/2010/wordprocessingShape" mc:Ignorable="w14 w15 w16se wp14">
   <w:p>
     <w:pPr>
       <w:pStyle w:val="Footer"/>
@@ -17622,7 +17782,7 @@
 </file>
 
 <file path=word/footer2.xml><?xml version="1.0" encoding="utf-8"?>
-<w:ftr xmlns:wpc="http://schemas.microsoft.com/office/word/2010/wordprocessingCanvas" xmlns:cx="http://schemas.microsoft.com/office/drawing/2014/chartex" xmlns:cx1="http://schemas.microsoft.com/office/drawing/2015/9/8/chartex" xmlns:cx2="http://schemas.microsoft.com/office/drawing/2015/10/21/chartex" xmlns:cx3="http://schemas.microsoft.com/office/drawing/2016/5/9/chartex" xmlns:cx4="http://schemas.microsoft.com/office/drawing/2016/5/10/chartex" xmlns:cx5="http://schemas.microsoft.com/office/drawing/2016/5/11/chartex" xmlns:cx6="http://schemas.microsoft.com/office/drawing/2016/5/12/chartex" xmlns:cx7="http://schemas.microsoft.com/office/drawing/2016/5/13/chartex" xmlns:cx8="http://schemas.microsoft.com/office/drawing/2016/5/14/chartex" xmlns:mc="http://schemas.openxmlformats.org/markup-compatibility/2006" xmlns:aink="http://schemas.microsoft.com/office/drawing/2016/ink" xmlns:am3d="http://schemas.microsoft.com/office/drawing/2017/model3d" xmlns:o="urn:schemas-microsoft-com:office:office" xmlns:r="http://schemas.openxmlformats.org/officeDocument/2006/relationships" xmlns:m="http://schemas.openxmlformats.org/officeDocument/2006/math" xmlns:v="urn:schemas-microsoft-com:vml" xmlns:wp14="http://schemas.microsoft.com/office/word/2010/wordprocessingDrawing" xmlns:wp="http://schemas.openxmlformats.org/drawingml/2006/wordprocessingDrawing" xmlns:w10="urn:schemas-microsoft-com:office:word" xmlns:w="http://schemas.openxmlformats.org/wordprocessingml/2006/main" xmlns:w14="http://schemas.microsoft.com/office/word/2010/wordml" xmlns:w15="http://schemas.microsoft.com/office/word/2012/wordml" xmlns:w16cex="http://schemas.microsoft.com/office/word/2018/wordml/cex" xmlns:w16cid="http://schemas.microsoft.com/office/word/2016/wordml/cid" xmlns:w16="http://schemas.microsoft.com/office/word/2018/wordml" xmlns:w16se="http://schemas.microsoft.com/office/word/2015/wordml/symex" xmlns:wpg="http://schemas.microsoft.com/office/word/2010/wordprocessingGroup" xmlns:wpi="http://schemas.microsoft.com/office/word/2010/wordprocessingInk" xmlns:wne="http://schemas.microsoft.com/office/word/2006/wordml" xmlns:wps="http://schemas.microsoft.com/office/word/2010/wordprocessingShape" mc:Ignorable="w14 w15 w16se w16cid w16 w16cex wp14">
+<w:ftr xmlns:wpc="http://schemas.microsoft.com/office/word/2010/wordprocessingCanvas" xmlns:cx="http://schemas.microsoft.com/office/drawing/2014/chartex" xmlns:cx1="http://schemas.microsoft.com/office/drawing/2015/9/8/chartex" xmlns:mc="http://schemas.openxmlformats.org/markup-compatibility/2006" xmlns:o="urn:schemas-microsoft-com:office:office" xmlns:r="http://schemas.openxmlformats.org/officeDocument/2006/relationships" xmlns:m="http://schemas.openxmlformats.org/officeDocument/2006/math" xmlns:v="urn:schemas-microsoft-com:vml" xmlns:wp14="http://schemas.microsoft.com/office/word/2010/wordprocessingDrawing" xmlns:wp="http://schemas.openxmlformats.org/drawingml/2006/wordprocessingDrawing" xmlns:w10="urn:schemas-microsoft-com:office:word" xmlns:w="http://schemas.openxmlformats.org/wordprocessingml/2006/main" xmlns:w14="http://schemas.microsoft.com/office/word/2010/wordml" xmlns:w15="http://schemas.microsoft.com/office/word/2012/wordml" xmlns:w16se="http://schemas.microsoft.com/office/word/2015/wordml/symex" xmlns:wpg="http://schemas.microsoft.com/office/word/2010/wordprocessingGroup" xmlns:wpi="http://schemas.microsoft.com/office/word/2010/wordprocessingInk" xmlns:wne="http://schemas.microsoft.com/office/word/2006/wordml" xmlns:wps="http://schemas.microsoft.com/office/word/2010/wordprocessingShape" mc:Ignorable="w14 w15 w16se wp14">
   <w:p>
     <w:pPr>
       <w:pStyle w:val="Footer"/>
@@ -17632,7 +17792,7 @@
 </file>
 
 <file path=word/footer3.xml><?xml version="1.0" encoding="utf-8"?>
-<w:ftr xmlns:wpc="http://schemas.microsoft.com/office/word/2010/wordprocessingCanvas" xmlns:cx="http://schemas.microsoft.com/office/drawing/2014/chartex" xmlns:cx1="http://schemas.microsoft.com/office/drawing/2015/9/8/chartex" xmlns:cx2="http://schemas.microsoft.com/office/drawing/2015/10/21/chartex" xmlns:cx3="http://schemas.microsoft.com/office/drawing/2016/5/9/chartex" xmlns:cx4="http://schemas.microsoft.com/office/drawing/2016/5/10/chartex" xmlns:cx5="http://schemas.microsoft.com/office/drawing/2016/5/11/chartex" xmlns:cx6="http://schemas.microsoft.com/office/drawing/2016/5/12/chartex" xmlns:cx7="http://schemas.microsoft.com/office/drawing/2016/5/13/chartex" xmlns:cx8="http://schemas.microsoft.com/office/drawing/2016/5/14/chartex" xmlns:mc="http://schemas.openxmlformats.org/markup-compatibility/2006" xmlns:aink="http://schemas.microsoft.com/office/drawing/2016/ink" xmlns:am3d="http://schemas.microsoft.com/office/drawing/2017/model3d" xmlns:o="urn:schemas-microsoft-com:office:office" xmlns:r="http://schemas.openxmlformats.org/officeDocument/2006/relationships" xmlns:m="http://schemas.openxmlformats.org/officeDocument/2006/math" xmlns:v="urn:schemas-microsoft-com:vml" xmlns:wp14="http://schemas.microsoft.com/office/word/2010/wordprocessingDrawing" xmlns:wp="http://schemas.openxmlformats.org/drawingml/2006/wordprocessingDrawing" xmlns:w10="urn:schemas-microsoft-com:office:word" xmlns:w="http://schemas.openxmlformats.org/wordprocessingml/2006/main" xmlns:w14="http://schemas.microsoft.com/office/word/2010/wordml" xmlns:w15="http://schemas.microsoft.com/office/word/2012/wordml" xmlns:w16cex="http://schemas.microsoft.com/office/word/2018/wordml/cex" xmlns:w16cid="http://schemas.microsoft.com/office/word/2016/wordml/cid" xmlns:w16="http://schemas.microsoft.com/office/word/2018/wordml" xmlns:w16se="http://schemas.microsoft.com/office/word/2015/wordml/symex" xmlns:wpg="http://schemas.microsoft.com/office/word/2010/wordprocessingGroup" xmlns:wpi="http://schemas.microsoft.com/office/word/2010/wordprocessingInk" xmlns:wne="http://schemas.microsoft.com/office/word/2006/wordml" xmlns:wps="http://schemas.microsoft.com/office/word/2010/wordprocessingShape" mc:Ignorable="w14 w15 w16se w16cid w16 w16cex wp14">
+<w:ftr xmlns:wpc="http://schemas.microsoft.com/office/word/2010/wordprocessingCanvas" xmlns:cx="http://schemas.microsoft.com/office/drawing/2014/chartex" xmlns:cx1="http://schemas.microsoft.com/office/drawing/2015/9/8/chartex" xmlns:mc="http://schemas.openxmlformats.org/markup-compatibility/2006" xmlns:o="urn:schemas-microsoft-com:office:office" xmlns:r="http://schemas.openxmlformats.org/officeDocument/2006/relationships" xmlns:m="http://schemas.openxmlformats.org/officeDocument/2006/math" xmlns:v="urn:schemas-microsoft-com:vml" xmlns:wp14="http://schemas.microsoft.com/office/word/2010/wordprocessingDrawing" xmlns:wp="http://schemas.openxmlformats.org/drawingml/2006/wordprocessingDrawing" xmlns:w10="urn:schemas-microsoft-com:office:word" xmlns:w="http://schemas.openxmlformats.org/wordprocessingml/2006/main" xmlns:w14="http://schemas.microsoft.com/office/word/2010/wordml" xmlns:w15="http://schemas.microsoft.com/office/word/2012/wordml" xmlns:w16se="http://schemas.microsoft.com/office/word/2015/wordml/symex" xmlns:wpg="http://schemas.microsoft.com/office/word/2010/wordprocessingGroup" xmlns:wpi="http://schemas.microsoft.com/office/word/2010/wordprocessingInk" xmlns:wne="http://schemas.microsoft.com/office/word/2006/wordml" xmlns:wps="http://schemas.microsoft.com/office/word/2010/wordprocessingShape" mc:Ignorable="w14 w15 w16se wp14">
   <w:p>
     <w:pPr>
       <w:pStyle w:val="Footer"/>
@@ -17642,7 +17802,7 @@
 </file>
 
 <file path=word/footnotes.xml><?xml version="1.0" encoding="utf-8"?>
-<w:footnotes xmlns:wpc="http://schemas.microsoft.com/office/word/2010/wordprocessingCanvas" xmlns:cx="http://schemas.microsoft.com/office/drawing/2014/chartex" xmlns:cx1="http://schemas.microsoft.com/office/drawing/2015/9/8/chartex" xmlns:cx2="http://schemas.microsoft.com/office/drawing/2015/10/21/chartex" xmlns:cx3="http://schemas.microsoft.com/office/drawing/2016/5/9/chartex" xmlns:cx4="http://schemas.microsoft.com/office/drawing/2016/5/10/chartex" xmlns:cx5="http://schemas.microsoft.com/office/drawing/2016/5/11/chartex" xmlns:cx6="http://schemas.microsoft.com/office/drawing/2016/5/12/chartex" xmlns:cx7="http://schemas.microsoft.com/office/drawing/2016/5/13/chartex" xmlns:cx8="http://schemas.microsoft.com/office/drawing/2016/5/14/chartex" xmlns:mc="http://schemas.openxmlformats.org/markup-compatibility/2006" xmlns:aink="http://schemas.microsoft.com/office/drawing/2016/ink" xmlns:am3d="http://schemas.microsoft.com/office/drawing/2017/model3d" xmlns:o="urn:schemas-microsoft-com:office:office" xmlns:r="http://schemas.openxmlformats.org/officeDocument/2006/relationships" xmlns:m="http://schemas.openxmlformats.org/officeDocument/2006/math" xmlns:v="urn:schemas-microsoft-com:vml" xmlns:wp14="http://schemas.microsoft.com/office/word/2010/wordprocessingDrawing" xmlns:wp="http://schemas.openxmlformats.org/drawingml/2006/wordprocessingDrawing" xmlns:w10="urn:schemas-microsoft-com:office:word" xmlns:w="http://schemas.openxmlformats.org/wordprocessingml/2006/main" xmlns:w14="http://schemas.microsoft.com/office/word/2010/wordml" xmlns:w15="http://schemas.microsoft.com/office/word/2012/wordml" xmlns:w16cex="http://schemas.microsoft.com/office/word/2018/wordml/cex" xmlns:w16cid="http://schemas.microsoft.com/office/word/2016/wordml/cid" xmlns:w16="http://schemas.microsoft.com/office/word/2018/wordml" xmlns:w16se="http://schemas.microsoft.com/office/word/2015/wordml/symex" xmlns:wpg="http://schemas.microsoft.com/office/word/2010/wordprocessingGroup" xmlns:wpi="http://schemas.microsoft.com/office/word/2010/wordprocessingInk" xmlns:wne="http://schemas.microsoft.com/office/word/2006/wordml" xmlns:wps="http://schemas.microsoft.com/office/word/2010/wordprocessingShape" mc:Ignorable="w14 w15 w16se w16cid w16 w16cex wp14">
+<w:footnotes xmlns:wpc="http://schemas.microsoft.com/office/word/2010/wordprocessingCanvas" xmlns:cx="http://schemas.microsoft.com/office/drawing/2014/chartex" xmlns:cx1="http://schemas.microsoft.com/office/drawing/2015/9/8/chartex" xmlns:mc="http://schemas.openxmlformats.org/markup-compatibility/2006" xmlns:o="urn:schemas-microsoft-com:office:office" xmlns:r="http://schemas.openxmlformats.org/officeDocument/2006/relationships" xmlns:m="http://schemas.openxmlformats.org/officeDocument/2006/math" xmlns:v="urn:schemas-microsoft-com:vml" xmlns:wp14="http://schemas.microsoft.com/office/word/2010/wordprocessingDrawing" xmlns:wp="http://schemas.openxmlformats.org/drawingml/2006/wordprocessingDrawing" xmlns:w10="urn:schemas-microsoft-com:office:word" xmlns:w="http://schemas.openxmlformats.org/wordprocessingml/2006/main" xmlns:w14="http://schemas.microsoft.com/office/word/2010/wordml" xmlns:w15="http://schemas.microsoft.com/office/word/2012/wordml" xmlns:w16se="http://schemas.microsoft.com/office/word/2015/wordml/symex" xmlns:wpg="http://schemas.microsoft.com/office/word/2010/wordprocessingGroup" xmlns:wpi="http://schemas.microsoft.com/office/word/2010/wordprocessingInk" xmlns:wne="http://schemas.microsoft.com/office/word/2006/wordml" xmlns:wps="http://schemas.microsoft.com/office/word/2010/wordprocessingShape" mc:Ignorable="w14 w15 w16se wp14">
   <w:footnote w:type="separator" w:id="-1">
     <w:p>
       <w:pPr>
@@ -17667,7 +17827,7 @@
 </file>
 
 <file path=word/header1.xml><?xml version="1.0" encoding="utf-8"?>
-<w:hdr xmlns:wpc="http://schemas.microsoft.com/office/word/2010/wordprocessingCanvas" xmlns:cx="http://schemas.microsoft.com/office/drawing/2014/chartex" xmlns:cx1="http://schemas.microsoft.com/office/drawing/2015/9/8/chartex" xmlns:cx2="http://schemas.microsoft.com/office/drawing/2015/10/21/chartex" xmlns:cx3="http://schemas.microsoft.com/office/drawing/2016/5/9/chartex" xmlns:cx4="http://schemas.microsoft.com/office/drawing/2016/5/10/chartex" xmlns:cx5="http://schemas.microsoft.com/office/drawing/2016/5/11/chartex" xmlns:cx6="http://schemas.microsoft.com/office/drawing/2016/5/12/chartex" xmlns:cx7="http://schemas.microsoft.com/office/drawing/2016/5/13/chartex" xmlns:cx8="http://schemas.microsoft.com/office/drawing/2016/5/14/chartex" xmlns:mc="http://schemas.openxmlformats.org/markup-compatibility/2006" xmlns:aink="http://schemas.microsoft.com/office/drawing/2016/ink" xmlns:am3d="http://schemas.microsoft.com/office/drawing/2017/model3d" xmlns:o="urn:schemas-microsoft-com:office:office" xmlns:r="http://schemas.openxmlformats.org/officeDocument/2006/relationships" xmlns:m="http://schemas.openxmlformats.org/officeDocument/2006/math" xmlns:v="urn:schemas-microsoft-com:vml" xmlns:wp14="http://schemas.microsoft.com/office/word/2010/wordprocessingDrawing" xmlns:wp="http://schemas.openxmlformats.org/drawingml/2006/wordprocessingDrawing" xmlns:w10="urn:schemas-microsoft-com:office:word" xmlns:w="http://schemas.openxmlformats.org/wordprocessingml/2006/main" xmlns:w14="http://schemas.microsoft.com/office/word/2010/wordml" xmlns:w15="http://schemas.microsoft.com/office/word/2012/wordml" xmlns:w16cex="http://schemas.microsoft.com/office/word/2018/wordml/cex" xmlns:w16cid="http://schemas.microsoft.com/office/word/2016/wordml/cid" xmlns:w16="http://schemas.microsoft.com/office/word/2018/wordml" xmlns:w16se="http://schemas.microsoft.com/office/word/2015/wordml/symex" xmlns:wpg="http://schemas.microsoft.com/office/word/2010/wordprocessingGroup" xmlns:wpi="http://schemas.microsoft.com/office/word/2010/wordprocessingInk" xmlns:wne="http://schemas.microsoft.com/office/word/2006/wordml" xmlns:wps="http://schemas.microsoft.com/office/word/2010/wordprocessingShape" mc:Ignorable="w14 w15 w16se w16cid w16 w16cex wp14">
+<w:hdr xmlns:wpc="http://schemas.microsoft.com/office/word/2010/wordprocessingCanvas" xmlns:cx="http://schemas.microsoft.com/office/drawing/2014/chartex" xmlns:cx1="http://schemas.microsoft.com/office/drawing/2015/9/8/chartex" xmlns:mc="http://schemas.openxmlformats.org/markup-compatibility/2006" xmlns:o="urn:schemas-microsoft-com:office:office" xmlns:r="http://schemas.openxmlformats.org/officeDocument/2006/relationships" xmlns:m="http://schemas.openxmlformats.org/officeDocument/2006/math" xmlns:v="urn:schemas-microsoft-com:vml" xmlns:wp14="http://schemas.microsoft.com/office/word/2010/wordprocessingDrawing" xmlns:wp="http://schemas.openxmlformats.org/drawingml/2006/wordprocessingDrawing" xmlns:w10="urn:schemas-microsoft-com:office:word" xmlns:w="http://schemas.openxmlformats.org/wordprocessingml/2006/main" xmlns:w14="http://schemas.microsoft.com/office/word/2010/wordml" xmlns:w15="http://schemas.microsoft.com/office/word/2012/wordml" xmlns:w16se="http://schemas.microsoft.com/office/word/2015/wordml/symex" xmlns:wpg="http://schemas.microsoft.com/office/word/2010/wordprocessingGroup" xmlns:wpi="http://schemas.microsoft.com/office/word/2010/wordprocessingInk" xmlns:wne="http://schemas.microsoft.com/office/word/2006/wordml" xmlns:wps="http://schemas.microsoft.com/office/word/2010/wordprocessingShape" mc:Ignorable="w14 w15 w16se wp14">
   <w:p>
     <w:pPr>
       <w:pStyle w:val="Header"/>
@@ -17677,7 +17837,7 @@
 </file>
 
 <file path=word/header2.xml><?xml version="1.0" encoding="utf-8"?>
-<w:hdr xmlns:wpc="http://schemas.microsoft.com/office/word/2010/wordprocessingCanvas" xmlns:cx="http://schemas.microsoft.com/office/drawing/2014/chartex" xmlns:cx1="http://schemas.microsoft.com/office/drawing/2015/9/8/chartex" xmlns:cx2="http://schemas.microsoft.com/office/drawing/2015/10/21/chartex" xmlns:cx3="http://schemas.microsoft.com/office/drawing/2016/5/9/chartex" xmlns:cx4="http://schemas.microsoft.com/office/drawing/2016/5/10/chartex" xmlns:cx5="http://schemas.microsoft.com/office/drawing/2016/5/11/chartex" xmlns:cx6="http://schemas.microsoft.com/office/drawing/2016/5/12/chartex" xmlns:cx7="http://schemas.microsoft.com/office/drawing/2016/5/13/chartex" xmlns:cx8="http://schemas.microsoft.com/office/drawing/2016/5/14/chartex" xmlns:mc="http://schemas.openxmlformats.org/markup-compatibility/2006" xmlns:aink="http://schemas.microsoft.com/office/drawing/2016/ink" xmlns:am3d="http://schemas.microsoft.com/office/drawing/2017/model3d" xmlns:o="urn:schemas-microsoft-com:office:office" xmlns:r="http://schemas.openxmlformats.org/officeDocument/2006/relationships" xmlns:m="http://schemas.openxmlformats.org/officeDocument/2006/math" xmlns:v="urn:schemas-microsoft-com:vml" xmlns:wp14="http://schemas.microsoft.com/office/word/2010/wordprocessingDrawing" xmlns:wp="http://schemas.openxmlformats.org/drawingml/2006/wordprocessingDrawing" xmlns:w10="urn:schemas-microsoft-com:office:word" xmlns:w="http://schemas.openxmlformats.org/wordprocessingml/2006/main" xmlns:w14="http://schemas.microsoft.com/office/word/2010/wordml" xmlns:w15="http://schemas.microsoft.com/office/word/2012/wordml" xmlns:w16cex="http://schemas.microsoft.com/office/word/2018/wordml/cex" xmlns:w16cid="http://schemas.microsoft.com/office/word/2016/wordml/cid" xmlns:w16="http://schemas.microsoft.com/office/word/2018/wordml" xmlns:w16se="http://schemas.microsoft.com/office/word/2015/wordml/symex" xmlns:wpg="http://schemas.microsoft.com/office/word/2010/wordprocessingGroup" xmlns:wpi="http://schemas.microsoft.com/office/word/2010/wordprocessingInk" xmlns:wne="http://schemas.microsoft.com/office/word/2006/wordml" xmlns:wps="http://schemas.microsoft.com/office/word/2010/wordprocessingShape" mc:Ignorable="w14 w15 w16se w16cid w16 w16cex wp14">
+<w:hdr xmlns:wpc="http://schemas.microsoft.com/office/word/2010/wordprocessingCanvas" xmlns:cx="http://schemas.microsoft.com/office/drawing/2014/chartex" xmlns:cx1="http://schemas.microsoft.com/office/drawing/2015/9/8/chartex" xmlns:mc="http://schemas.openxmlformats.org/markup-compatibility/2006" xmlns:o="urn:schemas-microsoft-com:office:office" xmlns:r="http://schemas.openxmlformats.org/officeDocument/2006/relationships" xmlns:m="http://schemas.openxmlformats.org/officeDocument/2006/math" xmlns:v="urn:schemas-microsoft-com:vml" xmlns:wp14="http://schemas.microsoft.com/office/word/2010/wordprocessingDrawing" xmlns:wp="http://schemas.openxmlformats.org/drawingml/2006/wordprocessingDrawing" xmlns:w10="urn:schemas-microsoft-com:office:word" xmlns:w="http://schemas.openxmlformats.org/wordprocessingml/2006/main" xmlns:w14="http://schemas.microsoft.com/office/word/2010/wordml" xmlns:w15="http://schemas.microsoft.com/office/word/2012/wordml" xmlns:w16se="http://schemas.microsoft.com/office/word/2015/wordml/symex" xmlns:wpg="http://schemas.microsoft.com/office/word/2010/wordprocessingGroup" xmlns:wpi="http://schemas.microsoft.com/office/word/2010/wordprocessingInk" xmlns:wne="http://schemas.microsoft.com/office/word/2006/wordml" xmlns:wps="http://schemas.microsoft.com/office/word/2010/wordprocessingShape" mc:Ignorable="w14 w15 w16se wp14">
   <w:p>
     <w:pPr>
       <w:pStyle w:val="Header"/>
@@ -17694,7 +17854,7 @@
 </file>
 
 <file path=word/header3.xml><?xml version="1.0" encoding="utf-8"?>
-<w:hdr xmlns:wpc="http://schemas.microsoft.com/office/word/2010/wordprocessingCanvas" xmlns:cx="http://schemas.microsoft.com/office/drawing/2014/chartex" xmlns:cx1="http://schemas.microsoft.com/office/drawing/2015/9/8/chartex" xmlns:cx2="http://schemas.microsoft.com/office/drawing/2015/10/21/chartex" xmlns:cx3="http://schemas.microsoft.com/office/drawing/2016/5/9/chartex" xmlns:cx4="http://schemas.microsoft.com/office/drawing/2016/5/10/chartex" xmlns:cx5="http://schemas.microsoft.com/office/drawing/2016/5/11/chartex" xmlns:cx6="http://schemas.microsoft.com/office/drawing/2016/5/12/chartex" xmlns:cx7="http://schemas.microsoft.com/office/drawing/2016/5/13/chartex" xmlns:cx8="http://schemas.microsoft.com/office/drawing/2016/5/14/chartex" xmlns:mc="http://schemas.openxmlformats.org/markup-compatibility/2006" xmlns:aink="http://schemas.microsoft.com/office/drawing/2016/ink" xmlns:am3d="http://schemas.microsoft.com/office/drawing/2017/model3d" xmlns:o="urn:schemas-microsoft-com:office:office" xmlns:r="http://schemas.openxmlformats.org/officeDocument/2006/relationships" xmlns:m="http://schemas.openxmlformats.org/officeDocument/2006/math" xmlns:v="urn:schemas-microsoft-com:vml" xmlns:wp14="http://schemas.microsoft.com/office/word/2010/wordprocessingDrawing" xmlns:wp="http://schemas.openxmlformats.org/drawingml/2006/wordprocessingDrawing" xmlns:w10="urn:schemas-microsoft-com:office:word" xmlns:w="http://schemas.openxmlformats.org/wordprocessingml/2006/main" xmlns:w14="http://schemas.microsoft.com/office/word/2010/wordml" xmlns:w15="http://schemas.microsoft.com/office/word/2012/wordml" xmlns:w16cex="http://schemas.microsoft.com/office/word/2018/wordml/cex" xmlns:w16cid="http://schemas.microsoft.com/office/word/2016/wordml/cid" xmlns:w16="http://schemas.microsoft.com/office/word/2018/wordml" xmlns:w16se="http://schemas.microsoft.com/office/word/2015/wordml/symex" xmlns:wpg="http://schemas.microsoft.com/office/word/2010/wordprocessingGroup" xmlns:wpi="http://schemas.microsoft.com/office/word/2010/wordprocessingInk" xmlns:wne="http://schemas.microsoft.com/office/word/2006/wordml" xmlns:wps="http://schemas.microsoft.com/office/word/2010/wordprocessingShape" mc:Ignorable="w14 w15 w16se w16cid w16 w16cex wp14">
+<w:hdr xmlns:wpc="http://schemas.microsoft.com/office/word/2010/wordprocessingCanvas" xmlns:cx="http://schemas.microsoft.com/office/drawing/2014/chartex" xmlns:cx1="http://schemas.microsoft.com/office/drawing/2015/9/8/chartex" xmlns:mc="http://schemas.openxmlformats.org/markup-compatibility/2006" xmlns:o="urn:schemas-microsoft-com:office:office" xmlns:r="http://schemas.openxmlformats.org/officeDocument/2006/relationships" xmlns:m="http://schemas.openxmlformats.org/officeDocument/2006/math" xmlns:v="urn:schemas-microsoft-com:vml" xmlns:wp14="http://schemas.microsoft.com/office/word/2010/wordprocessingDrawing" xmlns:wp="http://schemas.openxmlformats.org/drawingml/2006/wordprocessingDrawing" xmlns:w10="urn:schemas-microsoft-com:office:word" xmlns:w="http://schemas.openxmlformats.org/wordprocessingml/2006/main" xmlns:w14="http://schemas.microsoft.com/office/word/2010/wordml" xmlns:w15="http://schemas.microsoft.com/office/word/2012/wordml" xmlns:w16se="http://schemas.microsoft.com/office/word/2015/wordml/symex" xmlns:wpg="http://schemas.microsoft.com/office/word/2010/wordprocessingGroup" xmlns:wpi="http://schemas.microsoft.com/office/word/2010/wordprocessingInk" xmlns:wne="http://schemas.microsoft.com/office/word/2006/wordml" xmlns:wps="http://schemas.microsoft.com/office/word/2010/wordprocessingShape" mc:Ignorable="w14 w15 w16se wp14">
   <w:p>
     <w:pPr>
       <w:pStyle w:val="Header"/>
@@ -17704,7 +17864,7 @@
 </file>
 
 <file path=word/header4.xml><?xml version="1.0" encoding="utf-8"?>
-<w:hdr xmlns:wpc="http://schemas.microsoft.com/office/word/2010/wordprocessingCanvas" xmlns:cx="http://schemas.microsoft.com/office/drawing/2014/chartex" xmlns:cx1="http://schemas.microsoft.com/office/drawing/2015/9/8/chartex" xmlns:cx2="http://schemas.microsoft.com/office/drawing/2015/10/21/chartex" xmlns:cx3="http://schemas.microsoft.com/office/drawing/2016/5/9/chartex" xmlns:cx4="http://schemas.microsoft.com/office/drawing/2016/5/10/chartex" xmlns:cx5="http://schemas.microsoft.com/office/drawing/2016/5/11/chartex" xmlns:cx6="http://schemas.microsoft.com/office/drawing/2016/5/12/chartex" xmlns:cx7="http://schemas.microsoft.com/office/drawing/2016/5/13/chartex" xmlns:cx8="http://schemas.microsoft.com/office/drawing/2016/5/14/chartex" xmlns:mc="http://schemas.openxmlformats.org/markup-compatibility/2006" xmlns:aink="http://schemas.microsoft.com/office/drawing/2016/ink" xmlns:am3d="http://schemas.microsoft.com/office/drawing/2017/model3d" xmlns:o="urn:schemas-microsoft-com:office:office" xmlns:r="http://schemas.openxmlformats.org/officeDocument/2006/relationships" xmlns:m="http://schemas.openxmlformats.org/officeDocument/2006/math" xmlns:v="urn:schemas-microsoft-com:vml" xmlns:wp14="http://schemas.microsoft.com/office/word/2010/wordprocessingDrawing" xmlns:wp="http://schemas.openxmlformats.org/drawingml/2006/wordprocessingDrawing" xmlns:w10="urn:schemas-microsoft-com:office:word" xmlns:w="http://schemas.openxmlformats.org/wordprocessingml/2006/main" xmlns:w14="http://schemas.microsoft.com/office/word/2010/wordml" xmlns:w15="http://schemas.microsoft.com/office/word/2012/wordml" xmlns:w16cex="http://schemas.microsoft.com/office/word/2018/wordml/cex" xmlns:w16cid="http://schemas.microsoft.com/office/word/2016/wordml/cid" xmlns:w16="http://schemas.microsoft.com/office/word/2018/wordml" xmlns:w16se="http://schemas.microsoft.com/office/word/2015/wordml/symex" xmlns:wpg="http://schemas.microsoft.com/office/word/2010/wordprocessingGroup" xmlns:wpi="http://schemas.microsoft.com/office/word/2010/wordprocessingInk" xmlns:wne="http://schemas.microsoft.com/office/word/2006/wordml" xmlns:wps="http://schemas.microsoft.com/office/word/2010/wordprocessingShape" mc:Ignorable="w14 w15 w16se w16cid w16 w16cex wp14">
+<w:hdr xmlns:wpc="http://schemas.microsoft.com/office/word/2010/wordprocessingCanvas" xmlns:cx="http://schemas.microsoft.com/office/drawing/2014/chartex" xmlns:cx1="http://schemas.microsoft.com/office/drawing/2015/9/8/chartex" xmlns:mc="http://schemas.openxmlformats.org/markup-compatibility/2006" xmlns:o="urn:schemas-microsoft-com:office:office" xmlns:r="http://schemas.openxmlformats.org/officeDocument/2006/relationships" xmlns:m="http://schemas.openxmlformats.org/officeDocument/2006/math" xmlns:v="urn:schemas-microsoft-com:vml" xmlns:wp14="http://schemas.microsoft.com/office/word/2010/wordprocessingDrawing" xmlns:wp="http://schemas.openxmlformats.org/drawingml/2006/wordprocessingDrawing" xmlns:w10="urn:schemas-microsoft-com:office:word" xmlns:w="http://schemas.openxmlformats.org/wordprocessingml/2006/main" xmlns:w14="http://schemas.microsoft.com/office/word/2010/wordml" xmlns:w15="http://schemas.microsoft.com/office/word/2012/wordml" xmlns:w16se="http://schemas.microsoft.com/office/word/2015/wordml/symex" xmlns:wpg="http://schemas.microsoft.com/office/word/2010/wordprocessingGroup" xmlns:wpi="http://schemas.microsoft.com/office/word/2010/wordprocessingInk" xmlns:wne="http://schemas.microsoft.com/office/word/2006/wordml" xmlns:wps="http://schemas.microsoft.com/office/word/2010/wordprocessingShape" mc:Ignorable="w14 w15 w16se wp14">
   <w:sdt>
     <w:sdtPr>
       <w:rPr>
@@ -17753,7 +17913,7 @@
             <w:rFonts w:ascii="Times New Roman" w:hAnsi="Times New Roman" w:cs="Times New Roman"/>
             <w:noProof/>
           </w:rPr>
-          <w:t>14</w:t>
+          <w:t>16</w:t>
         </w:r>
         <w:r>
           <w:rPr>
@@ -17775,7 +17935,7 @@
 </file>
 
 <file path=word/numbering.xml><?xml version="1.0" encoding="utf-8"?>
-<w:numbering xmlns:wpc="http://schemas.microsoft.com/office/word/2010/wordprocessingCanvas" xmlns:cx="http://schemas.microsoft.com/office/drawing/2014/chartex" xmlns:cx1="http://schemas.microsoft.com/office/drawing/2015/9/8/chartex" xmlns:cx2="http://schemas.microsoft.com/office/drawing/2015/10/21/chartex" xmlns:cx3="http://schemas.microsoft.com/office/drawing/2016/5/9/chartex" xmlns:cx4="http://schemas.microsoft.com/office/drawing/2016/5/10/chartex" xmlns:cx5="http://schemas.microsoft.com/office/drawing/2016/5/11/chartex" xmlns:cx6="http://schemas.microsoft.com/office/drawing/2016/5/12/chartex" xmlns:cx7="http://schemas.microsoft.com/office/drawing/2016/5/13/chartex" xmlns:cx8="http://schemas.microsoft.com/office/drawing/2016/5/14/chartex" xmlns:mc="http://schemas.openxmlformats.org/markup-compatibility/2006" xmlns:aink="http://schemas.microsoft.com/office/drawing/2016/ink" xmlns:am3d="http://schemas.microsoft.com/office/drawing/2017/model3d" xmlns:o="urn:schemas-microsoft-com:office:office" xmlns:r="http://schemas.openxmlformats.org/officeDocument/2006/relationships" xmlns:m="http://schemas.openxmlformats.org/officeDocument/2006/math" xmlns:v="urn:schemas-microsoft-com:vml" xmlns:wp14="http://schemas.microsoft.com/office/word/2010/wordprocessingDrawing" xmlns:wp="http://schemas.openxmlformats.org/drawingml/2006/wordprocessingDrawing" xmlns:w10="urn:schemas-microsoft-com:office:word" xmlns:w="http://schemas.openxmlformats.org/wordprocessingml/2006/main" xmlns:w14="http://schemas.microsoft.com/office/word/2010/wordml" xmlns:w15="http://schemas.microsoft.com/office/word/2012/wordml" xmlns:w16cex="http://schemas.microsoft.com/office/word/2018/wordml/cex" xmlns:w16cid="http://schemas.microsoft.com/office/word/2016/wordml/cid" xmlns:w16="http://schemas.microsoft.com/office/word/2018/wordml" xmlns:w16se="http://schemas.microsoft.com/office/word/2015/wordml/symex" xmlns:wpg="http://schemas.microsoft.com/office/word/2010/wordprocessingGroup" xmlns:wpi="http://schemas.microsoft.com/office/word/2010/wordprocessingInk" xmlns:wne="http://schemas.microsoft.com/office/word/2006/wordml" xmlns:wps="http://schemas.microsoft.com/office/word/2010/wordprocessingShape" mc:Ignorable="w14 w15 w16se w16cid w16 w16cex wp14">
+<w:numbering xmlns:wpc="http://schemas.microsoft.com/office/word/2010/wordprocessingCanvas" xmlns:cx="http://schemas.microsoft.com/office/drawing/2014/chartex" xmlns:cx1="http://schemas.microsoft.com/office/drawing/2015/9/8/chartex" xmlns:mc="http://schemas.openxmlformats.org/markup-compatibility/2006" xmlns:o="urn:schemas-microsoft-com:office:office" xmlns:r="http://schemas.openxmlformats.org/officeDocument/2006/relationships" xmlns:m="http://schemas.openxmlformats.org/officeDocument/2006/math" xmlns:v="urn:schemas-microsoft-com:vml" xmlns:wp14="http://schemas.microsoft.com/office/word/2010/wordprocessingDrawing" xmlns:wp="http://schemas.openxmlformats.org/drawingml/2006/wordprocessingDrawing" xmlns:w10="urn:schemas-microsoft-com:office:word" xmlns:w="http://schemas.openxmlformats.org/wordprocessingml/2006/main" xmlns:w14="http://schemas.microsoft.com/office/word/2010/wordml" xmlns:w15="http://schemas.microsoft.com/office/word/2012/wordml" xmlns:w16se="http://schemas.microsoft.com/office/word/2015/wordml/symex" xmlns:wpg="http://schemas.microsoft.com/office/word/2010/wordprocessingGroup" xmlns:wpi="http://schemas.microsoft.com/office/word/2010/wordprocessingInk" xmlns:wne="http://schemas.microsoft.com/office/word/2006/wordml" xmlns:wps="http://schemas.microsoft.com/office/word/2010/wordprocessingShape" mc:Ignorable="w14 w15 w16se wp14">
   <w:abstractNum w:abstractNumId="0" w15:restartNumberingAfterBreak="0">
     <w:nsid w:val="013F0847"/>
     <w:multiLevelType w:val="hybridMultilevel"/>
@@ -20924,7 +21084,7 @@
 </file>
 
 <file path=word/styles.xml><?xml version="1.0" encoding="utf-8"?>
-<w:styles xmlns:mc="http://schemas.openxmlformats.org/markup-compatibility/2006" xmlns:r="http://schemas.openxmlformats.org/officeDocument/2006/relationships" xmlns:w="http://schemas.openxmlformats.org/wordprocessingml/2006/main" xmlns:w14="http://schemas.microsoft.com/office/word/2010/wordml" xmlns:w15="http://schemas.microsoft.com/office/word/2012/wordml" xmlns:w16cex="http://schemas.microsoft.com/office/word/2018/wordml/cex" xmlns:w16cid="http://schemas.microsoft.com/office/word/2016/wordml/cid" xmlns:w16="http://schemas.microsoft.com/office/word/2018/wordml" xmlns:w16se="http://schemas.microsoft.com/office/word/2015/wordml/symex" mc:Ignorable="w14 w15 w16se w16cid w16 w16cex">
+<w:styles xmlns:mc="http://schemas.openxmlformats.org/markup-compatibility/2006" xmlns:r="http://schemas.openxmlformats.org/officeDocument/2006/relationships" xmlns:w="http://schemas.openxmlformats.org/wordprocessingml/2006/main" xmlns:w14="http://schemas.microsoft.com/office/word/2010/wordml" xmlns:w15="http://schemas.microsoft.com/office/word/2012/wordml" xmlns:w16se="http://schemas.microsoft.com/office/word/2015/wordml/symex" mc:Ignorable="w14 w15 w16se">
   <w:docDefaults>
     <w:rPrDefault>
       <w:rPr>
@@ -20940,7 +21100,7 @@
       </w:pPr>
     </w:pPrDefault>
   </w:docDefaults>
-  <w:latentStyles w:defLockedState="0" w:defUIPriority="99" w:defSemiHidden="0" w:defUnhideWhenUsed="0" w:defQFormat="0" w:count="376">
+  <w:latentStyles w:defLockedState="0" w:defUIPriority="99" w:defSemiHidden="0" w:defUnhideWhenUsed="0" w:defQFormat="0" w:count="371">
     <w:lsdException w:name="Normal" w:uiPriority="0" w:qFormat="1"/>
     <w:lsdException w:name="heading 1" w:uiPriority="9" w:qFormat="1"/>
     <w:lsdException w:name="heading 2" w:semiHidden="1" w:uiPriority="9" w:unhideWhenUsed="1" w:qFormat="1"/>
@@ -21312,11 +21472,6 @@
     <w:lsdException w:name="List Table 5 Dark Accent 6" w:uiPriority="50"/>
     <w:lsdException w:name="List Table 6 Colorful Accent 6" w:uiPriority="51"/>
     <w:lsdException w:name="List Table 7 Colorful Accent 6" w:uiPriority="52"/>
-    <w:lsdException w:name="Mention" w:semiHidden="1" w:unhideWhenUsed="1"/>
-    <w:lsdException w:name="Smart Hyperlink" w:semiHidden="1" w:unhideWhenUsed="1"/>
-    <w:lsdException w:name="Hashtag" w:semiHidden="1" w:unhideWhenUsed="1"/>
-    <w:lsdException w:name="Unresolved Mention" w:semiHidden="1" w:unhideWhenUsed="1"/>
-    <w:lsdException w:name="Smart Link" w:semiHidden="1" w:unhideWhenUsed="1"/>
   </w:latentStyles>
   <w:style w:type="paragraph" w:default="1" w:styleId="Normal">
     <w:name w:val="Normal"/>
@@ -22656,7 +22811,7 @@
 </file>
 
 <file path=customXml/itemProps1.xml><?xml version="1.0" encoding="utf-8"?>
-<ds:datastoreItem xmlns:ds="http://schemas.openxmlformats.org/officeDocument/2006/customXml" ds:itemID="{B5EC2E28-6B23-461E-A3F8-B5B699C7652C}">
+<ds:datastoreItem xmlns:ds="http://schemas.openxmlformats.org/officeDocument/2006/customXml" ds:itemID="{C3E03CC6-83E6-4802-B556-A65BBDB9B68D}">
   <ds:schemaRefs>
     <ds:schemaRef ds:uri="http://schemas.openxmlformats.org/officeDocument/2006/bibliography"/>
   </ds:schemaRefs>

</xml_diff>

<commit_message>
Iniciado o texto das variáveis
</commit_message>
<xml_diff>
--- a/final-doc/alexsandro-matias-final-doc.docx
+++ b/final-doc/alexsandro-matias-final-doc.docx
@@ -665,7 +665,19 @@
         <w:rPr>
           <w:rFonts w:cs="Times New Roman"/>
         </w:rPr>
-        <w:t>A minha mãe, irmã e esposa, por todo amor,</w:t>
+        <w:t>A minha mãe, irmã</w:t>
+      </w:r>
+      <w:r>
+        <w:rPr>
+          <w:rFonts w:cs="Times New Roman"/>
+        </w:rPr>
+        <w:t>s</w:t>
+      </w:r>
+      <w:r>
+        <w:rPr>
+          <w:rFonts w:cs="Times New Roman"/>
+        </w:rPr>
+        <w:t xml:space="preserve"> e esposa, por todo amor,</w:t>
       </w:r>
       <w:r>
         <w:rPr>
@@ -759,25 +771,121 @@
         <w:rPr>
           <w:rFonts w:cs="Times New Roman"/>
         </w:rPr>
-        <w:t xml:space="preserve">O presente estudo analisa o quanto de desempenho é ganho quando realizados ajustes </w:t>
-      </w:r>
-      <w:r>
-        <w:rPr>
-          <w:rFonts w:cs="Times New Roman"/>
-        </w:rPr>
-        <w:t xml:space="preserve">nas variáveis globais </w:t>
-      </w:r>
-      <w:r>
-        <w:rPr>
-          <w:rFonts w:cs="Times New Roman"/>
-        </w:rPr>
-        <w:t>de configuração no Banco de Dados MySQL</w:t>
-      </w:r>
-      <w:r>
-        <w:rPr>
-          <w:rFonts w:cs="Times New Roman"/>
-        </w:rPr>
-        <w:t xml:space="preserve"> no sistema operacional Linux Debian Buster</w:t>
+        <w:t xml:space="preserve">O presente estudo </w:t>
+      </w:r>
+      <w:r>
+        <w:rPr>
+          <w:rFonts w:cs="Times New Roman"/>
+        </w:rPr>
+        <w:t xml:space="preserve">mensura o </w:t>
+      </w:r>
+      <w:r>
+        <w:rPr>
+          <w:rFonts w:cs="Times New Roman"/>
+        </w:rPr>
+        <w:t xml:space="preserve">desempenho quando </w:t>
+      </w:r>
+      <w:r>
+        <w:rPr>
+          <w:rFonts w:cs="Times New Roman"/>
+        </w:rPr>
+        <w:t xml:space="preserve">são </w:t>
+      </w:r>
+      <w:r>
+        <w:rPr>
+          <w:rFonts w:cs="Times New Roman"/>
+        </w:rPr>
+        <w:t xml:space="preserve">realizados ajustes </w:t>
+      </w:r>
+      <w:r>
+        <w:rPr>
+          <w:rFonts w:cs="Times New Roman"/>
+        </w:rPr>
+        <w:t xml:space="preserve">nas variáveis </w:t>
+      </w:r>
+      <w:r>
+        <w:rPr>
+          <w:rFonts w:cs="Times New Roman"/>
+        </w:rPr>
+        <w:t xml:space="preserve">de </w:t>
+      </w:r>
+      <w:r>
+        <w:rPr>
+          <w:rFonts w:cs="Times New Roman"/>
+        </w:rPr>
+        <w:t xml:space="preserve">configuração </w:t>
+      </w:r>
+      <w:r>
+        <w:rPr>
+          <w:rFonts w:cs="Times New Roman"/>
+        </w:rPr>
+        <w:t>do</w:t>
+      </w:r>
+      <w:r>
+        <w:rPr>
+          <w:rFonts w:cs="Times New Roman"/>
+        </w:rPr>
+        <w:t xml:space="preserve"> sistema</w:t>
+      </w:r>
+      <w:r>
+        <w:rPr>
+          <w:rFonts w:cs="Times New Roman"/>
+        </w:rPr>
+        <w:t xml:space="preserve"> </w:t>
+      </w:r>
+      <w:r>
+        <w:rPr>
+          <w:rFonts w:cs="Times New Roman"/>
+        </w:rPr>
+        <w:t>de</w:t>
+      </w:r>
+      <w:r>
+        <w:rPr>
+          <w:rFonts w:cs="Times New Roman"/>
+        </w:rPr>
+        <w:t xml:space="preserve"> Banco de Dados MySQL</w:t>
+      </w:r>
+      <w:r>
+        <w:rPr>
+          <w:rFonts w:cs="Times New Roman"/>
+        </w:rPr>
+        <w:t xml:space="preserve"> </w:t>
+      </w:r>
+      <w:r>
+        <w:rPr>
+          <w:rFonts w:cs="Times New Roman"/>
+        </w:rPr>
+        <w:t>utilizando o</w:t>
+      </w:r>
+      <w:r>
+        <w:rPr>
+          <w:rFonts w:cs="Times New Roman"/>
+        </w:rPr>
+        <w:t xml:space="preserve"> </w:t>
+      </w:r>
+      <w:r>
+        <w:rPr>
+          <w:rFonts w:cs="Times New Roman"/>
+        </w:rPr>
+        <w:t>S</w:t>
+      </w:r>
+      <w:r>
+        <w:rPr>
+          <w:rFonts w:cs="Times New Roman"/>
+        </w:rPr>
+        <w:t xml:space="preserve">istema </w:t>
+      </w:r>
+      <w:r>
+        <w:rPr>
+          <w:rFonts w:cs="Times New Roman"/>
+        </w:rPr>
+        <w:t>O</w:t>
+      </w:r>
+      <w:r>
+        <w:rPr>
+          <w:rFonts w:cs="Times New Roman"/>
+        </w:rPr>
+        <w:t>peracional Linux Debian Buster</w:t>
       </w:r>
       <w:r>
         <w:rPr>
@@ -795,13 +903,61 @@
         <w:rPr>
           <w:rFonts w:cs="Times New Roman"/>
         </w:rPr>
-        <w:t xml:space="preserve">será utilizado um modelo internacional para benchmark chamado TPC-H que serve para medição de carga de trabalho auxiliando no suporte à decisão. Para isso, serão criadas </w:t>
-      </w:r>
-      <w:r>
-        <w:rPr>
-          <w:rFonts w:cs="Times New Roman"/>
-        </w:rPr>
-        <w:t xml:space="preserve">quatro bases dados: Os dois primeiros serão criados </w:t>
+        <w:t>será utilizado um modelo internacional para</w:t>
+      </w:r>
+      <w:r>
+        <w:rPr>
+          <w:rFonts w:cs="Times New Roman"/>
+        </w:rPr>
+        <w:t xml:space="preserve"> avaliação de</w:t>
+      </w:r>
+      <w:r>
+        <w:rPr>
+          <w:rFonts w:cs="Times New Roman"/>
+        </w:rPr>
+        <w:t xml:space="preserve"> benchmark chamado TPC-H que serve para medição de carga de trabalho auxiliando no suporte à decisão. Para isso, serão criadas </w:t>
+      </w:r>
+      <w:r>
+        <w:rPr>
+          <w:rFonts w:cs="Times New Roman"/>
+        </w:rPr>
+        <w:t xml:space="preserve">quatro bases </w:t>
+      </w:r>
+      <w:r>
+        <w:rPr>
+          <w:rFonts w:cs="Times New Roman"/>
+        </w:rPr>
+        <w:t xml:space="preserve">de </w:t>
+      </w:r>
+      <w:r>
+        <w:rPr>
+          <w:rFonts w:cs="Times New Roman"/>
+        </w:rPr>
+        <w:t xml:space="preserve">dados: </w:t>
+      </w:r>
+      <w:r>
+        <w:rPr>
+          <w:rFonts w:cs="Times New Roman"/>
+        </w:rPr>
+        <w:t>As duas primeiras</w:t>
+      </w:r>
+      <w:r>
+        <w:rPr>
+          <w:rFonts w:cs="Times New Roman"/>
+        </w:rPr>
+        <w:t xml:space="preserve"> serão </w:t>
+      </w:r>
+      <w:r>
+        <w:rPr>
+          <w:rFonts w:cs="Times New Roman"/>
+        </w:rPr>
+        <w:t>criadas</w:t>
+      </w:r>
+      <w:r>
+        <w:rPr>
+          <w:rFonts w:cs="Times New Roman"/>
+        </w:rPr>
+        <w:t xml:space="preserve"> </w:t>
       </w:r>
       <w:r>
         <w:rPr>
@@ -813,7 +969,25 @@
         <w:rPr>
           <w:rFonts w:cs="Times New Roman"/>
         </w:rPr>
-        <w:t>, tendo estes os tamanhos de 1 GB e outro de 10 GB. A partir deste momento serão realizadas as 22 consultas propostas pelo teste de Benchmark e medidos seus respectivos tempos. Já na</w:t>
+        <w:t>, tendo estas os tamanhos de 1 GB e outra</w:t>
+      </w:r>
+      <w:r>
+        <w:rPr>
+          <w:rFonts w:cs="Times New Roman"/>
+        </w:rPr>
+        <w:t xml:space="preserve"> de 10 GB. A partir deste momento serão realizadas as 22 consultas propostas pelo teste de Benchmark e </w:t>
+      </w:r>
+      <w:r>
+        <w:rPr>
+          <w:rFonts w:cs="Times New Roman"/>
+        </w:rPr>
+        <w:t>realizadas as respectivas medições do tempo de médio de cada consulta</w:t>
+      </w:r>
+      <w:r>
+        <w:rPr>
+          <w:rFonts w:cs="Times New Roman"/>
+        </w:rPr>
+        <w:t>. Já na</w:t>
       </w:r>
       <w:r>
         <w:rPr>
@@ -825,7 +999,13 @@
         <w:rPr>
           <w:rFonts w:cs="Times New Roman"/>
         </w:rPr>
-        <w:t>segunda etapa,</w:t>
+        <w:t>próxima</w:t>
+      </w:r>
+      <w:r>
+        <w:rPr>
+          <w:rFonts w:cs="Times New Roman"/>
+        </w:rPr>
+        <w:t xml:space="preserve"> etapa,</w:t>
       </w:r>
       <w:r>
         <w:rPr>
@@ -837,15 +1017,19 @@
         <w:rPr>
           <w:rFonts w:cs="Times New Roman"/>
         </w:rPr>
-        <w:t xml:space="preserve"> alterações nos valores das variáveis do MyS</w:t>
-      </w:r>
-      <w:bookmarkStart w:id="1" w:name="_GoBack"/>
-      <w:bookmarkEnd w:id="1"/>
-      <w:r>
-        <w:rPr>
-          <w:rFonts w:cs="Times New Roman"/>
-        </w:rPr>
-        <w:t xml:space="preserve">QL como </w:t>
+        <w:t xml:space="preserve"> alterações nos valores das variáveis </w:t>
+      </w:r>
+      <w:r>
+        <w:rPr>
+          <w:rFonts w:cs="Times New Roman"/>
+        </w:rPr>
+        <w:t xml:space="preserve">de configuração </w:t>
+      </w:r>
+      <w:r>
+        <w:rPr>
+          <w:rFonts w:cs="Times New Roman"/>
+        </w:rPr>
+        <w:t xml:space="preserve">do MySQL como </w:t>
       </w:r>
       <w:r>
         <w:rPr>
@@ -863,31 +1047,85 @@
         <w:rPr>
           <w:rFonts w:cs="Times New Roman"/>
         </w:rPr>
-        <w:t xml:space="preserve">consultas ao banco </w:t>
-      </w:r>
-      <w:r>
-        <w:rPr>
-          <w:rFonts w:cs="Times New Roman"/>
-        </w:rPr>
-        <w:t xml:space="preserve">de forma </w:t>
-      </w:r>
-      <w:r>
-        <w:rPr>
-          <w:rFonts w:cs="Times New Roman"/>
-        </w:rPr>
-        <w:t>mais performáticas. A partir dos dados coletados, serão descritos os valores dos ganhos</w:t>
-      </w:r>
-      <w:r>
-        <w:rPr>
-          <w:rFonts w:cs="Times New Roman"/>
-        </w:rPr>
-        <w:t xml:space="preserve"> ou perdas</w:t>
-      </w:r>
-      <w:r>
-        <w:rPr>
-          <w:rFonts w:cs="Times New Roman"/>
-        </w:rPr>
-        <w:t xml:space="preserve"> percentuais nas consultas a essa base de dados</w:t>
+        <w:t xml:space="preserve">consultas ao banco mais </w:t>
+      </w:r>
+      <w:r>
+        <w:rPr>
+          <w:rFonts w:cs="Times New Roman"/>
+        </w:rPr>
+        <w:t>rápidas</w:t>
+      </w:r>
+      <w:r>
+        <w:rPr>
+          <w:rFonts w:cs="Times New Roman"/>
+        </w:rPr>
+        <w:t>. A partir dos d</w:t>
+      </w:r>
+      <w:r>
+        <w:rPr>
+          <w:rFonts w:cs="Times New Roman"/>
+        </w:rPr>
+        <w:t>ados coletados, será descrito</w:t>
+      </w:r>
+      <w:r>
+        <w:rPr>
+          <w:rFonts w:cs="Times New Roman"/>
+        </w:rPr>
+        <w:t xml:space="preserve"> se houve ganho ou perda</w:t>
+      </w:r>
+      <w:r>
+        <w:rPr>
+          <w:rFonts w:cs="Times New Roman"/>
+        </w:rPr>
+        <w:t xml:space="preserve"> </w:t>
+      </w:r>
+      <w:r>
+        <w:rPr>
+          <w:rFonts w:cs="Times New Roman"/>
+        </w:rPr>
+        <w:t xml:space="preserve">no tempo médio </w:t>
+      </w:r>
+      <w:r>
+        <w:rPr>
+          <w:rFonts w:cs="Times New Roman"/>
+        </w:rPr>
+        <w:t xml:space="preserve">nas consultas </w:t>
+      </w:r>
+      <w:r>
+        <w:rPr>
+          <w:rFonts w:cs="Times New Roman"/>
+        </w:rPr>
+        <w:t>n</w:t>
+      </w:r>
+      <w:r>
+        <w:rPr>
+          <w:rFonts w:cs="Times New Roman"/>
+        </w:rPr>
+        <w:t>essa</w:t>
+      </w:r>
+      <w:r>
+        <w:rPr>
+          <w:rFonts w:cs="Times New Roman"/>
+        </w:rPr>
+        <w:t>s</w:t>
+      </w:r>
+      <w:r>
+        <w:rPr>
+          <w:rFonts w:cs="Times New Roman"/>
+        </w:rPr>
+        <w:t xml:space="preserve"> base</w:t>
+      </w:r>
+      <w:r>
+        <w:rPr>
+          <w:rFonts w:cs="Times New Roman"/>
+        </w:rPr>
+        <w:t>s</w:t>
+      </w:r>
+      <w:r>
+        <w:rPr>
+          <w:rFonts w:cs="Times New Roman"/>
+        </w:rPr>
+        <w:t xml:space="preserve"> de dados</w:t>
       </w:r>
       <w:r>
         <w:rPr>
@@ -899,7 +1137,19 @@
         <w:rPr>
           <w:rFonts w:cs="Times New Roman"/>
         </w:rPr>
-        <w:t xml:space="preserve"> otimizada.</w:t>
+        <w:t xml:space="preserve"> otimizada</w:t>
+      </w:r>
+      <w:r>
+        <w:rPr>
+          <w:rFonts w:cs="Times New Roman"/>
+        </w:rPr>
+        <w:t>s</w:t>
+      </w:r>
+      <w:r>
+        <w:rPr>
+          <w:rFonts w:cs="Times New Roman"/>
+        </w:rPr>
+        <w:t>.</w:t>
       </w:r>
     </w:p>
     <w:p>
@@ -974,14 +1224,7 @@
           <w:rFonts w:cs="Times New Roman"/>
           <w:lang w:val="en-US"/>
         </w:rPr>
-        <w:t>The present study analyzes how much performance is gained when several configuration adjustments are made in the MySQL Database, a process called tuning. To perform this performance test, an international benchmark model called TPC-H will be used to measure workload, helping to support the decision. For that, two databases will be created: The first just following the model of creation and population of the tables indicated by TPC-H. In the second one, the possible configurations for queries to the bank will be made as well as possible. From the collected data, the values of the percentage gains in the consultations to this optimized database will be described</w:t>
-      </w:r>
-      <w:r>
-        <w:rPr>
-          <w:rFonts w:cs="Times New Roman"/>
-          <w:lang w:val="en-US"/>
-        </w:rPr>
-        <w:t>.</w:t>
+        <w:t xml:space="preserve">The present study analyzes how much performance is gained when several configuration adjustments are made in the MySQL Database, a process called tuning. To perform this performance test, an international benchmark model called TPC-H will be used to measure workload, helping to support the decision. </w:t>
       </w:r>
     </w:p>
     <w:p>
@@ -1460,39 +1703,22 @@
         <w:pStyle w:val="NormalTCC"/>
         <w:rPr>
           <w:rFonts w:cs="Times New Roman"/>
-        </w:rPr>
-      </w:pPr>
-      <w:r>
-        <w:rPr>
-          <w:rFonts w:cs="Times New Roman"/>
+          <w:lang w:val="en-US"/>
+        </w:rPr>
+      </w:pPr>
+      <w:r>
+        <w:rPr>
+          <w:rFonts w:cs="Times New Roman"/>
+          <w:lang w:val="en-US"/>
         </w:rPr>
         <w:t>SQL – Structured Query Languag</w:t>
       </w:r>
       <w:r>
         <w:rPr>
           <w:rFonts w:cs="Times New Roman"/>
+          <w:lang w:val="en-US"/>
         </w:rPr>
         <w:t>e.</w:t>
-      </w:r>
-    </w:p>
-    <w:p>
-      <w:pPr>
-        <w:pStyle w:val="NormalTCC"/>
-        <w:rPr>
-          <w:rFonts w:cs="Times New Roman"/>
-        </w:rPr>
-      </w:pPr>
-      <w:r>
-        <w:rPr>
-          <w:rFonts w:cs="Times New Roman"/>
-        </w:rPr>
-        <w:t>MER – Modelo Entidade Relacionamento</w:t>
-      </w:r>
-      <w:r>
-        <w:rPr>
-          <w:rFonts w:cs="Times New Roman"/>
-        </w:rPr>
-        <w:t>.</w:t>
       </w:r>
     </w:p>
     <w:p>
@@ -4299,12 +4525,12 @@
         <w:pStyle w:val="Ttulo1TCC"/>
         <w:ind w:left="426" w:hanging="426"/>
       </w:pPr>
-      <w:bookmarkStart w:id="2" w:name="_Toc53444120"/>
+      <w:bookmarkStart w:id="1" w:name="_Toc53444120"/>
       <w:r>
         <w:lastRenderedPageBreak/>
         <w:t>INTRODUÇÃO</w:t>
       </w:r>
-      <w:bookmarkEnd w:id="2"/>
+      <w:bookmarkEnd w:id="1"/>
     </w:p>
     <w:p>
       <w:pPr>
@@ -4333,6 +4559,7 @@
           <w:id w:val="-1480370584"/>
           <w:citation/>
         </w:sdtPr>
+        <w:sdtEndPr/>
         <w:sdtContent>
           <w:r>
             <w:rPr>
@@ -4357,7 +4584,7 @@
               <w:rFonts w:cs="Times New Roman"/>
               <w:noProof/>
             </w:rPr>
-            <w:t>(DB-Engines, 2020)</w:t>
+            <w:t>(DB-ENGINES, 2020)</w:t>
           </w:r>
           <w:r>
             <w:rPr>
@@ -4401,6 +4628,7 @@
           <w:id w:val="-1556313864"/>
           <w:citation/>
         </w:sdtPr>
+        <w:sdtEndPr/>
         <w:sdtContent>
           <w:r>
             <w:rPr>
@@ -4425,7 +4653,7 @@
               <w:rFonts w:cs="Times New Roman"/>
               <w:noProof/>
             </w:rPr>
-            <w:t>(DB-Engines, 2020)</w:t>
+            <w:t>(DB-ENGINES, 2020)</w:t>
           </w:r>
           <w:r>
             <w:rPr>
@@ -4501,6 +4729,7 @@
     <w:p>
       <w:pPr>
         <w:pStyle w:val="NormalTCC"/>
+        <w:ind w:firstLine="0"/>
         <w:rPr>
           <w:rFonts w:cs="Times New Roman"/>
         </w:rPr>
@@ -4510,11 +4739,11 @@
       <w:pPr>
         <w:pStyle w:val="Ttulo2TCC"/>
       </w:pPr>
-      <w:bookmarkStart w:id="3" w:name="_Toc53444121"/>
+      <w:bookmarkStart w:id="2" w:name="_Toc53444121"/>
       <w:r>
         <w:t>OBJETIVOS</w:t>
       </w:r>
-      <w:bookmarkEnd w:id="3"/>
+      <w:bookmarkEnd w:id="2"/>
     </w:p>
     <w:p>
       <w:pPr>
@@ -4526,7 +4755,7 @@
           <w:szCs w:val="24"/>
         </w:rPr>
       </w:pPr>
-      <w:bookmarkStart w:id="4" w:name="_Hlk52305247"/>
+      <w:bookmarkStart w:id="3" w:name="_Hlk52305247"/>
       <w:r>
         <w:rPr>
           <w:rFonts w:ascii="Times New Roman" w:hAnsi="Times New Roman" w:cs="Times New Roman"/>
@@ -4567,12 +4796,12 @@
           <w:sz w:val="22"/>
         </w:rPr>
       </w:pPr>
-      <w:bookmarkStart w:id="5" w:name="_Toc53444122"/>
+      <w:bookmarkStart w:id="4" w:name="_Toc53444122"/>
+      <w:bookmarkEnd w:id="3"/>
+      <w:r>
+        <w:t>OBJETIVO GERAL</w:t>
+      </w:r>
       <w:bookmarkEnd w:id="4"/>
-      <w:r>
-        <w:t>OBJETIVO GERAL</w:t>
-      </w:r>
-      <w:bookmarkEnd w:id="5"/>
     </w:p>
     <w:p>
       <w:pPr>
@@ -4588,13 +4817,34 @@
           <w:rStyle w:val="NormalTCCChar"/>
           <w:rFonts w:cs="Times New Roman"/>
         </w:rPr>
-        <w:t xml:space="preserve">Mensurar o ganho de desempenho após otimizações no banco de dados </w:t>
+        <w:t xml:space="preserve">Mensurar o desempenho após </w:t>
       </w:r>
       <w:r>
         <w:rPr>
           <w:rStyle w:val="NormalTCCChar"/>
           <w:rFonts w:cs="Times New Roman"/>
         </w:rPr>
+        <w:t xml:space="preserve">alterações </w:t>
+      </w:r>
+      <w:r>
+        <w:rPr>
+          <w:rStyle w:val="NormalTCCChar"/>
+          <w:rFonts w:cs="Times New Roman"/>
+        </w:rPr>
+        <w:t>no</w:t>
+      </w:r>
+      <w:r>
+        <w:rPr>
+          <w:rStyle w:val="NormalTCCChar"/>
+          <w:rFonts w:cs="Times New Roman"/>
+        </w:rPr>
+        <w:t xml:space="preserve"> banco de dados </w:t>
+      </w:r>
+      <w:r>
+        <w:rPr>
+          <w:rStyle w:val="NormalTCCChar"/>
+          <w:rFonts w:cs="Times New Roman"/>
+        </w:rPr>
         <w:t xml:space="preserve">MySQL </w:t>
       </w:r>
       <w:r>
@@ -4633,11 +4883,11 @@
           <w:sz w:val="22"/>
         </w:rPr>
       </w:pPr>
-      <w:bookmarkStart w:id="6" w:name="_Toc53444123"/>
+      <w:bookmarkStart w:id="5" w:name="_Toc53444123"/>
       <w:r>
         <w:t>OBJETIVOS ESPECÍFICOS</w:t>
       </w:r>
-      <w:bookmarkEnd w:id="6"/>
+      <w:bookmarkEnd w:id="5"/>
     </w:p>
     <w:p>
       <w:pPr>
@@ -4755,11 +5005,11 @@
           <w:sz w:val="22"/>
         </w:rPr>
       </w:pPr>
-      <w:bookmarkStart w:id="7" w:name="_Toc53444124"/>
+      <w:bookmarkStart w:id="6" w:name="_Toc53444124"/>
       <w:r>
         <w:t>JUSTIFICATIVA</w:t>
       </w:r>
-      <w:bookmarkEnd w:id="7"/>
+      <w:bookmarkEnd w:id="6"/>
     </w:p>
     <w:p>
       <w:pPr>
@@ -4843,7 +5093,7 @@
           <w:lang w:eastAsia="pt-BR"/>
         </w:rPr>
       </w:pPr>
-      <w:bookmarkStart w:id="8" w:name="_Toc53444125"/>
+      <w:bookmarkStart w:id="7" w:name="_Toc53444125"/>
       <w:r>
         <w:br w:type="page"/>
       </w:r>
@@ -4857,37 +5107,37 @@
         <w:lastRenderedPageBreak/>
         <w:t>FUNDAMENTAÇÃO TEÓRICA</w:t>
       </w:r>
+      <w:bookmarkEnd w:id="7"/>
+    </w:p>
+    <w:p>
+      <w:pPr>
+        <w:pStyle w:val="NormalTCC"/>
+        <w:rPr>
+          <w:rFonts w:cs="Times New Roman"/>
+        </w:rPr>
+      </w:pPr>
+      <w:r>
+        <w:rPr>
+          <w:rFonts w:cs="Times New Roman"/>
+        </w:rPr>
+        <w:t xml:space="preserve">Nesta </w:t>
+      </w:r>
+      <w:r>
+        <w:rPr>
+          <w:rFonts w:cs="Times New Roman"/>
+        </w:rPr>
+        <w:t>seção são abordados conceitos básicos necessários para a compreensão dos principais temas abordados nesta pesquisa. De uma forma geral serão explanados os conceitos fundamentais em torno de Sistemas de Gerenciamento de Banco de Dados, os comandos SQL e suas particularidades.</w:t>
+      </w:r>
+    </w:p>
+    <w:p>
+      <w:pPr>
+        <w:pStyle w:val="Ttulo2TCC"/>
+      </w:pPr>
+      <w:bookmarkStart w:id="8" w:name="_Toc53444129"/>
+      <w:r>
+        <w:t>SISTEMA DE GERENCIAMENTO DE BANCO DE DADOS</w:t>
+      </w:r>
       <w:bookmarkEnd w:id="8"/>
-    </w:p>
-    <w:p>
-      <w:pPr>
-        <w:pStyle w:val="NormalTCC"/>
-        <w:rPr>
-          <w:rFonts w:cs="Times New Roman"/>
-        </w:rPr>
-      </w:pPr>
-      <w:r>
-        <w:rPr>
-          <w:rFonts w:cs="Times New Roman"/>
-        </w:rPr>
-        <w:t xml:space="preserve">Nesta </w:t>
-      </w:r>
-      <w:r>
-        <w:rPr>
-          <w:rFonts w:cs="Times New Roman"/>
-        </w:rPr>
-        <w:t>seção são abordados conceitos básicos necessários para a compreensão dos principais temas abordados nesta pesquisa. De uma forma geral serão explanados os conceitos fundamentais em torno de Sistemas de Gerenciamento de Banco de Dados, os comandos SQL e suas particularidades.</w:t>
-      </w:r>
-    </w:p>
-    <w:p>
-      <w:pPr>
-        <w:pStyle w:val="Ttulo2TCC"/>
-      </w:pPr>
-      <w:bookmarkStart w:id="9" w:name="_Toc53444129"/>
-      <w:r>
-        <w:t>SISTEMA DE GERENCIAMENTO DE BANCO DE DADOS</w:t>
-      </w:r>
-      <w:bookmarkEnd w:id="9"/>
     </w:p>
     <w:p>
       <w:pPr>
@@ -5056,6 +5306,7 @@
           <w:id w:val="-1602332943"/>
           <w:citation/>
         </w:sdtPr>
+        <w:sdtEndPr/>
         <w:sdtContent>
           <w:r>
             <w:rPr>
@@ -5080,7 +5331,7 @@
               <w:rFonts w:cs="Times New Roman"/>
               <w:noProof/>
             </w:rPr>
-            <w:t>(Ramakrishnan &amp; Gehrke, 2009)</w:t>
+            <w:t>(RAMAKRISHNAN e GEHRKE, 2009)</w:t>
           </w:r>
           <w:r>
             <w:rPr>
@@ -5094,14 +5345,14 @@
         <w:rPr>
           <w:rFonts w:cs="Times New Roman"/>
         </w:rPr>
-        <w:t xml:space="preserve"> que algumas vezes, não se torna viável o uso de um SGBD. Isso se aplica já que se trata de um software complexo para executar </w:t>
+        <w:t xml:space="preserve"> que algumas vezes, não se torna viável o uso de um SGBD. Isso se aplica já que se trata de um software complexo para </w:t>
       </w:r>
       <w:r>
         <w:rPr>
           <w:rFonts w:cs="Times New Roman"/>
         </w:rPr>
         <w:lastRenderedPageBreak/>
-        <w:t>determinadas aplicações, como por exemplo, responder a consultas complexas ou tratar várias requisições concorrentes. Por isso, seu desempenho pode não ser adequado para determinad</w:t>
+        <w:t>executar determinadas aplicações, como por exemplo, responder a consultas complexas ou tratar várias requisições concorrentes. Por isso, seu desempenho pode não ser adequado para determinad</w:t>
       </w:r>
       <w:r>
         <w:rPr>
@@ -5120,11 +5371,11 @@
       <w:pPr>
         <w:pStyle w:val="Ttulo2TCC"/>
       </w:pPr>
-      <w:bookmarkStart w:id="10" w:name="_Toc53444130"/>
+      <w:bookmarkStart w:id="9" w:name="_Toc53444130"/>
       <w:r>
         <w:t>BANCO DE DADOS MySQL</w:t>
       </w:r>
-      <w:bookmarkEnd w:id="10"/>
+      <w:bookmarkEnd w:id="9"/>
     </w:p>
     <w:p>
       <w:pPr>
@@ -5400,6 +5651,7 @@
         <w:rPr>
           <w:rFonts w:cs="Times New Roman"/>
         </w:rPr>
+        <w:lastRenderedPageBreak/>
         <w:t>Replicação facilmente configurável;</w:t>
       </w:r>
     </w:p>
@@ -5414,7 +5666,6 @@
         <w:rPr>
           <w:rFonts w:cs="Times New Roman"/>
         </w:rPr>
-        <w:lastRenderedPageBreak/>
         <w:t>No próximo tópico serão expostos quais os comandos são utilizados nessa linguagem.</w:t>
       </w:r>
     </w:p>
@@ -5456,11 +5707,11 @@
       <w:pPr>
         <w:pStyle w:val="Ttulo3TCC"/>
       </w:pPr>
-      <w:bookmarkStart w:id="11" w:name="_Toc53444131"/>
+      <w:bookmarkStart w:id="10" w:name="_Toc53444131"/>
       <w:r>
         <w:t>DDL DATA DEFINITION LANGUAGE</w:t>
       </w:r>
-      <w:bookmarkEnd w:id="11"/>
+      <w:bookmarkEnd w:id="10"/>
     </w:p>
     <w:p>
       <w:pPr>
@@ -5483,6 +5734,7 @@
           <w:id w:val="1449354082"/>
           <w:citation/>
         </w:sdtPr>
+        <w:sdtEndPr/>
         <w:sdtContent>
           <w:r>
             <w:rPr>
@@ -5507,7 +5759,7 @@
               <w:rFonts w:cs="Times New Roman"/>
               <w:noProof/>
             </w:rPr>
-            <w:t>(Atanazio, 2019)</w:t>
+            <w:t>(ATANAZIO, 2019)</w:t>
           </w:r>
           <w:r>
             <w:rPr>
@@ -5535,11 +5787,11 @@
       <w:pPr>
         <w:pStyle w:val="Ttulo3TCC"/>
       </w:pPr>
-      <w:bookmarkStart w:id="12" w:name="_Toc53444132"/>
+      <w:bookmarkStart w:id="11" w:name="_Toc53444132"/>
       <w:r>
         <w:t>DML DATA MANIPULATION LANGUAGE</w:t>
       </w:r>
-      <w:bookmarkEnd w:id="12"/>
+      <w:bookmarkEnd w:id="11"/>
     </w:p>
     <w:p>
       <w:pPr>
@@ -5562,6 +5814,7 @@
           <w:id w:val="1533992594"/>
           <w:citation/>
         </w:sdtPr>
+        <w:sdtEndPr/>
         <w:sdtContent>
           <w:r>
             <w:rPr>
@@ -5586,7 +5839,7 @@
               <w:rFonts w:cs="Times New Roman"/>
               <w:noProof/>
             </w:rPr>
-            <w:t>(Atanazio, 2019)</w:t>
+            <w:t>(ATANAZIO, 2019)</w:t>
           </w:r>
           <w:r>
             <w:rPr>
@@ -5607,11 +5860,11 @@
       <w:pPr>
         <w:pStyle w:val="Ttulo3TCC"/>
       </w:pPr>
-      <w:bookmarkStart w:id="13" w:name="_Toc53444133"/>
+      <w:bookmarkStart w:id="12" w:name="_Toc53444133"/>
       <w:r>
         <w:t>DCL DATA CONTROL LANGUAGE</w:t>
       </w:r>
-      <w:bookmarkEnd w:id="13"/>
+      <w:bookmarkEnd w:id="12"/>
     </w:p>
     <w:p>
       <w:pPr>
@@ -5660,6 +5913,7 @@
         <w:rPr>
           <w:rFonts w:cs="Times New Roman"/>
         </w:rPr>
+        <w:lastRenderedPageBreak/>
         <w:t>REVOKE: Revoga (retira) direitos dados a um usuário. Os direitos dados a um usuário podem ser: ALL, CREATE, EXECUTE, REFERENCES, SELECT, TRIGGER, USAGE, CONNECT, DELETE, INSERT, RULE, TEMPORARY, UPDATE, etc.</w:t>
       </w:r>
     </w:p>
@@ -5675,28 +5929,27 @@
       <w:pPr>
         <w:pStyle w:val="Ttulo2TCC"/>
       </w:pPr>
-      <w:bookmarkStart w:id="14" w:name="_Toc53444134"/>
+      <w:bookmarkStart w:id="13" w:name="_Toc53444134"/>
       <w:r>
         <w:rPr>
           <w:caps w:val="0"/>
         </w:rPr>
-        <w:lastRenderedPageBreak/>
         <w:t>CHAVES</w:t>
       </w:r>
+      <w:bookmarkEnd w:id="13"/>
+    </w:p>
+    <w:p>
+      <w:pPr>
+        <w:pStyle w:val="Ttulo3TCC"/>
+      </w:pPr>
+      <w:bookmarkStart w:id="14" w:name="_Toc53444135"/>
+      <w:r>
+        <w:rPr>
+          <w:caps w:val="0"/>
+        </w:rPr>
+        <w:t>CHAVE PRIMÁRIA</w:t>
+      </w:r>
       <w:bookmarkEnd w:id="14"/>
-    </w:p>
-    <w:p>
-      <w:pPr>
-        <w:pStyle w:val="Ttulo3TCC"/>
-      </w:pPr>
-      <w:bookmarkStart w:id="15" w:name="_Toc53444135"/>
-      <w:r>
-        <w:rPr>
-          <w:caps w:val="0"/>
-        </w:rPr>
-        <w:t>CHAVE PRIMÁRIA</w:t>
-      </w:r>
-      <w:bookmarkEnd w:id="15"/>
     </w:p>
     <w:p>
       <w:pPr>
@@ -5731,6 +5984,7 @@
           <w:id w:val="-212890414"/>
           <w:citation/>
         </w:sdtPr>
+        <w:sdtEndPr/>
         <w:sdtContent>
           <w:r>
             <w:rPr>
@@ -5784,14 +6038,14 @@
       <w:pPr>
         <w:pStyle w:val="Ttulo3TCC"/>
       </w:pPr>
-      <w:bookmarkStart w:id="16" w:name="_Toc53444136"/>
+      <w:bookmarkStart w:id="15" w:name="_Toc53444136"/>
       <w:r>
         <w:rPr>
           <w:caps w:val="0"/>
         </w:rPr>
         <w:t>CHAVE ESTRANGEIRA</w:t>
       </w:r>
-      <w:bookmarkEnd w:id="16"/>
+      <w:bookmarkEnd w:id="15"/>
     </w:p>
     <w:p>
       <w:pPr>
@@ -5838,6 +6092,7 @@
           <w:id w:val="-1939827606"/>
           <w:citation/>
         </w:sdtPr>
+        <w:sdtEndPr/>
         <w:sdtContent>
           <w:r>
             <w:rPr>
@@ -5891,14 +6146,14 @@
       <w:pPr>
         <w:pStyle w:val="Ttulo3TCC"/>
       </w:pPr>
-      <w:bookmarkStart w:id="17" w:name="_Toc53444137"/>
+      <w:bookmarkStart w:id="16" w:name="_Toc53444137"/>
       <w:r>
         <w:rPr>
           <w:caps w:val="0"/>
         </w:rPr>
         <w:t>INTEGRIDADE REFERENCIAL</w:t>
       </w:r>
-      <w:bookmarkEnd w:id="17"/>
+      <w:bookmarkEnd w:id="16"/>
     </w:p>
     <w:p>
       <w:pPr>
@@ -5921,6 +6176,7 @@
           <w:id w:val="-915552734"/>
           <w:citation/>
         </w:sdtPr>
+        <w:sdtEndPr/>
         <w:sdtContent>
           <w:r>
             <w:rPr>
@@ -5972,244 +6228,405 @@
     </w:p>
     <w:p>
       <w:pPr>
+        <w:pStyle w:val="Ttulo2TCC"/>
+      </w:pPr>
+      <w:r>
+        <w:t>Inno</w:t>
+      </w:r>
+    </w:p>
+    <w:p>
+      <w:pPr>
+        <w:pStyle w:val="NormalTCC"/>
+      </w:pPr>
+      <w:r>
+        <w:t>Tipos de tradução</w:t>
+      </w:r>
+    </w:p>
+    <w:p>
+      <w:pPr>
+        <w:pStyle w:val="NormalTCC"/>
+      </w:pPr>
+      <w:r>
+        <w:t>Tradução de textos</w:t>
+      </w:r>
+    </w:p>
+    <w:p>
+      <w:pPr>
+        <w:pStyle w:val="NormalTCC"/>
+      </w:pPr>
+      <w:r>
+        <w:t>Texto de origem</w:t>
+      </w:r>
+    </w:p>
+    <w:p>
+      <w:pPr>
+        <w:pStyle w:val="NormalTCC"/>
+      </w:pPr>
+      <w:r>
+        <w:lastRenderedPageBreak/>
+        <w:t>4368 / 5000</w:t>
+      </w:r>
+    </w:p>
+    <w:p>
+      <w:pPr>
+        <w:pStyle w:val="NormalTCC"/>
+      </w:pPr>
+      <w:r>
+        <w:t>Resultados de tradução</w:t>
+      </w:r>
+    </w:p>
+    <w:p>
+      <w:pPr>
+        <w:pStyle w:val="NormalTCC"/>
+      </w:pPr>
+      <w:r>
+        <w:t>O que é um pool de buffer do InnoDB?</w:t>
+      </w:r>
+    </w:p>
+    <w:p>
+      <w:pPr>
+        <w:pStyle w:val="NormalTCC"/>
+      </w:pPr>
+    </w:p>
+    <w:p>
+      <w:pPr>
+        <w:pStyle w:val="NormalTCC"/>
+      </w:pPr>
+      <w:r>
+        <w:t>O pool de buffer do InnoDB é o espaço de memória que contém muitas estruturas de dados em memória do InnoDB, buffers, caches, índices e até mesmo dados de linha. innodb_buffer_pool_size é o parâmetro de configuração do MySQL que especifica a quantidade de memória alocada para o pool de buffer InnoDB pelo MySQL. Esta é uma das configurações mais importantes na configuração de hospedagem MySQL e deve ser definida com base na RAM do sistema disponível.</w:t>
+      </w:r>
+    </w:p>
+    <w:p>
+      <w:pPr>
+        <w:pStyle w:val="NormalTCC"/>
+      </w:pPr>
+    </w:p>
+    <w:p>
+      <w:pPr>
+        <w:pStyle w:val="NormalTCC"/>
+      </w:pPr>
+      <w:r>
+        <w:t>Neste artigo, vamos guiá-lo por duas abordagens para definir o valor do tamanho do buffer pool do InnoDB, examinar os prós e contras dessas práticas e também propor um método exclusivo para chegar a um valor ideal com base no tamanho da RAM do seu sistema .</w:t>
+      </w:r>
+    </w:p>
+    <w:p>
+      <w:pPr>
+        <w:pStyle w:val="NormalTCC"/>
+      </w:pPr>
+      <w:r>
+        <w:t>Abordagem 1. Método da regra prática</w:t>
+      </w:r>
+    </w:p>
+    <w:p>
+      <w:pPr>
+        <w:pStyle w:val="NormalTCC"/>
+      </w:pPr>
+    </w:p>
+    <w:p>
+      <w:pPr>
+        <w:pStyle w:val="NormalTCC"/>
+      </w:pPr>
+      <w:r>
+        <w:t>A prática mais comumente seguida é definir esse valor em 70% - 80% da RAM do sistema. Embora funcione bem na maioria dos casos, esse método pode não ser ideal em todas as configurações. Vejamos o exemplo de um sistema com 192 GB de RAM. Com base no método acima, chegamos a cerca de 150 GB para o tamanho do buffer pool. No entanto, este não é realmente um número ideal, pois não aproveita totalmente o grande tamanho de RAM que está disponível no sistema e deixa para trás cerca de 40 GB de memória. Essa diferença pode ser ainda mais significativa à medida que mudamos para sistemas com configurações maiores, onde deveríamos estar utilizando a RAM disponível em maior extensão.</w:t>
+      </w:r>
+    </w:p>
+    <w:p>
+      <w:pPr>
+        <w:pStyle w:val="NormalTCC"/>
+      </w:pPr>
+      <w:r>
+        <w:t>Abordagem 2. Uma abordagem mais diferenciada</w:t>
+      </w:r>
+    </w:p>
+    <w:p>
+      <w:pPr>
+        <w:pStyle w:val="NormalTCC"/>
+      </w:pPr>
+    </w:p>
+    <w:p>
+      <w:pPr>
+        <w:pStyle w:val="NormalTCC"/>
+      </w:pPr>
+      <w:r>
+        <w:lastRenderedPageBreak/>
+        <w:t>Essa abordagem é baseada em uma compreensão mais detalhada das partes internas do pool de buffers do InnoDB e suas interações, que é muito bem descrito no livro High Performance MySQL.</w:t>
+      </w:r>
+    </w:p>
+    <w:p>
+      <w:pPr>
+        <w:pStyle w:val="NormalTCC"/>
+      </w:pPr>
+    </w:p>
+    <w:p>
+      <w:pPr>
+        <w:pStyle w:val="NormalTCC"/>
+      </w:pPr>
+      <w:r>
+        <w:t>Vejamos o seguinte método para calcular o tamanho do buffer pool do InnoDB.</w:t>
+      </w:r>
+    </w:p>
+    <w:p>
+      <w:pPr>
+        <w:pStyle w:val="NormalTCC"/>
+      </w:pPr>
+    </w:p>
+    <w:p>
+      <w:pPr>
+        <w:pStyle w:val="NormalTCC"/>
+      </w:pPr>
+      <w:r>
+        <w:t xml:space="preserve">    Comece com RAM total disponível.</w:t>
+      </w:r>
+    </w:p>
+    <w:p>
+      <w:pPr>
+        <w:pStyle w:val="NormalTCC"/>
+      </w:pPr>
+      <w:r>
+        <w:t xml:space="preserve">    Subtraia a quantidade adequada para as necessidades do sistema operacional.</w:t>
+      </w:r>
+    </w:p>
+    <w:p>
+      <w:pPr>
+        <w:pStyle w:val="NormalTCC"/>
+      </w:pPr>
+      <w:r>
+        <w:t xml:space="preserve">    Subtraia a quantidade adequada para todas as necessidades do MySQL (como vários buffers do MySQL, tabelas temporárias, pools de conexão e buffers relacionados à replicação).</w:t>
+      </w:r>
+    </w:p>
+    <w:p>
+      <w:pPr>
+        <w:pStyle w:val="NormalTCC"/>
+      </w:pPr>
+      <w:r>
+        <w:t xml:space="preserve">    Divida o resultado por 105%, que é uma aproximação da sobrecarga necessária para gerenciar o próprio buffer pool.</w:t>
+      </w:r>
+    </w:p>
+    <w:p>
+      <w:pPr>
+        <w:pStyle w:val="NormalTCC"/>
+      </w:pPr>
+    </w:p>
+    <w:p>
+      <w:pPr>
+        <w:pStyle w:val="NormalTCC"/>
+      </w:pPr>
+      <w:r>
+        <w:t>Por exemplo, vamos olhar para um sistema com 192 GB de RAM usando apenas InnoDB e tendo um tamanho total de arquivo de log de cerca de 4 GB. Podemos usar uma regra como "máximo de 2 GB ou 5% do total de RAM" para a alocação das necessidades do sistema operacional, conforme recomendado no livro acima, que chega a cerca de 9,6 GB. Então, também vamos alocar cerca de 4 GB para outras necessidades do MySQL, principalmente levando em consideração o tamanho do arquivo de log. Este método resulta em cerca de 170 GB para o tamanho do pool de buffer InnoDB, que é cerca de 88,5% de utilização do tamanho de RAM disponível.</w:t>
+      </w:r>
+    </w:p>
+    <w:p>
+      <w:pPr>
+        <w:pStyle w:val="NormalTCC"/>
+      </w:pPr>
+    </w:p>
+    <w:p>
+      <w:pPr>
+        <w:pStyle w:val="NormalTCC"/>
+      </w:pPr>
+      <w:r>
+        <w:t xml:space="preserve">Embora tenhamos usado a regra 'máximo de 2 GB ou 5% de RAM total' para calcular nossa alocação de memória para as necessidades do SO acima, a mesma regra não funciona muito bem em todos os casos, especificamente para sistemas com RAMs de tamanho médio entre 2 GB e 32 GB . Por exemplo, em um sistema com 3 GB de RAM, alocar 2 GB para as </w:t>
+      </w:r>
+      <w:r>
+        <w:lastRenderedPageBreak/>
+        <w:t>necessidades do sistema operacional não deixa muito para o buffer pool do InnoDB, ao passo que alocar 5% da RAM é muito pouco para as necessidades do nosso sistema operacional.</w:t>
+      </w:r>
+    </w:p>
+    <w:p>
+      <w:pPr>
+        <w:pStyle w:val="NormalTCC"/>
+      </w:pPr>
+    </w:p>
+    <w:p>
+      <w:pPr>
+        <w:pStyle w:val="NormalTCC"/>
+      </w:pPr>
+      <w:r>
+        <w:t>Portanto, vamos ajustar a regra de alocação de SO acima e examinar o método de computação InnoDB em várias configurações de RAM:</w:t>
+      </w:r>
+    </w:p>
+    <w:p>
+      <w:pPr>
+        <w:pStyle w:val="NormalTCC"/>
+      </w:pPr>
+      <w:r>
+        <w:t>Para sistemas com RAM de tamanho pequeno (&lt;= 1 GB)</w:t>
+      </w:r>
+    </w:p>
+    <w:p>
+      <w:pPr>
+        <w:pStyle w:val="NormalTCC"/>
+      </w:pPr>
+    </w:p>
+    <w:p>
+      <w:pPr>
+        <w:pStyle w:val="NormalTCC"/>
+      </w:pPr>
+      <w:r>
+        <w:t>Para sistemas rodando com menos de 1 GB de RAM, é melhor ir com o valor de configuração padrão do MySQL de 128 MB para o tamanho do buffer pool do InnoDB.</w:t>
+      </w:r>
+    </w:p>
+    <w:p>
+      <w:pPr>
+        <w:pStyle w:val="NormalTCC"/>
+      </w:pPr>
+      <w:r>
+        <w:t>Para sistemas com RAM de tamanho médio (1 GB - 32 GB)</w:t>
+      </w:r>
+    </w:p>
+    <w:p>
+      <w:pPr>
+        <w:pStyle w:val="NormalTCC"/>
+      </w:pPr>
+    </w:p>
+    <w:p>
+      <w:pPr>
+        <w:pStyle w:val="NormalTCC"/>
+      </w:pPr>
+      <w:r>
+        <w:t>Considerando o caso de sistemas com um tamanho de RAM de 1 GB - 32 GB, podemos calcular as necessidades do sistema operacional usando esta heurística aproximada:</w:t>
+      </w:r>
+    </w:p>
+    <w:p>
+      <w:pPr>
+        <w:pStyle w:val="NormalTCC"/>
+      </w:pPr>
+    </w:p>
+    <w:p>
+      <w:pPr>
+        <w:pStyle w:val="NormalTCC"/>
+      </w:pPr>
+      <w:r>
+        <w:t>256 MB + 256 * log2 (tamanho da RAM em GB)</w:t>
+      </w:r>
+    </w:p>
+    <w:p>
+      <w:pPr>
+        <w:pStyle w:val="NormalTCC"/>
+      </w:pPr>
+    </w:p>
+    <w:p>
+      <w:pPr>
+        <w:pStyle w:val="NormalTCC"/>
+      </w:pPr>
+      <w:r>
+        <w:t>A racionalização aqui é que, para configurações de RAM baixa, começamos com um valor base de 256 MB para as necessidades do SO e aumentamos essa alocação em uma escala logarítmica conforme a quantidade de RAM aumenta. Dessa forma, podemos criar uma fórmula determinística para alocar RAM para nossas necessidades de sistema operacional. Também alocaremos a mesma quantidade de memória para nossas outras necessidades do MySQL. Por exemplo, em um sistema com 3 GB de RAM, faríamos uma alocação justa de 660 MB para as necessidades do sistema operacional e outros 660 MB para outras necessidades do MySQL, resultando em um valor de cerca de 1,6 GB para o tamanho do nosso buffer pool InnoDB.</w:t>
+      </w:r>
+    </w:p>
+    <w:p>
+      <w:pPr>
+        <w:pStyle w:val="NormalTCC"/>
+      </w:pPr>
+      <w:r>
+        <w:t>Para sistemas com RAM de maior tamanho (&gt; 32 GB)</w:t>
+      </w:r>
+    </w:p>
+    <w:p>
+      <w:pPr>
+        <w:pStyle w:val="NormalTCC"/>
+      </w:pPr>
+    </w:p>
+    <w:p>
+      <w:pPr>
+        <w:pStyle w:val="NormalTCC"/>
+      </w:pPr>
+      <w:r>
+        <w:lastRenderedPageBreak/>
+        <w:t>Para sistemas com tamanhos de RAM maiores que 32 GB, voltaríamos a calcular as necessidades do sistema operacional como 5% do tamanho da RAM do nosso sistema e a mesma quantidade para outras necessidades do MySQL. Portanto, para um sistema com um tamanho de RAM de 192 GB, nosso método pousará em cerca de 165 GB para o tamanho do buffer pool do InnoDB, que é, novamente, um valor ideal a ser usado.</w:t>
+      </w:r>
+    </w:p>
+    <w:p>
+      <w:pPr>
+        <w:pStyle w:val="NormalTCC"/>
+      </w:pPr>
+      <w:r>
+        <w:t>Mais sobre o texto original</w:t>
+      </w:r>
+    </w:p>
+    <w:p>
+      <w:pPr>
+        <w:pStyle w:val="NormalTCC"/>
+      </w:pPr>
+      <w:r>
+        <w:t>É necessário fornecer o texto original para ver mais informações sobre a tradução</w:t>
+      </w:r>
+    </w:p>
+    <w:p>
+      <w:pPr>
+        <w:pStyle w:val="NormalTCC"/>
+      </w:pPr>
+      <w:r>
+        <w:t>Enviar feedback</w:t>
+      </w:r>
+    </w:p>
+    <w:p>
+      <w:pPr>
+        <w:pStyle w:val="NormalTCC"/>
+      </w:pPr>
+      <w:r>
+        <w:t>Painéis laterais</w:t>
+      </w:r>
+      <w:bookmarkStart w:id="17" w:name="_GoBack"/>
+      <w:bookmarkEnd w:id="17"/>
+    </w:p>
+    <w:p>
+      <w:pPr>
         <w:pStyle w:val="Ttulo3TCC"/>
       </w:pPr>
-      <w:bookmarkStart w:id="18" w:name="_Toc53444138"/>
-      <w:r>
-        <w:t>ÍNDICES</w:t>
-      </w:r>
-      <w:bookmarkEnd w:id="18"/>
+      <w:r>
+        <w:rPr>
+          <w:caps w:val="0"/>
+        </w:rPr>
+        <w:t>INNODB_BUFFER_POOL_SIZE</w:t>
+      </w:r>
     </w:p>
     <w:p>
       <w:pPr>
         <w:pStyle w:val="NormalTCC"/>
-        <w:rPr>
-          <w:rFonts w:cs="Times New Roman"/>
-        </w:rPr>
-      </w:pPr>
-      <w:r>
-        <w:rPr>
-          <w:rFonts w:cs="Times New Roman"/>
-        </w:rPr>
-        <w:t>Os índices são usados ​​para localizar linhas com valores d</w:t>
-      </w:r>
-      <w:r>
-        <w:rPr>
-          <w:rFonts w:cs="Times New Roman"/>
-        </w:rPr>
-        <w:t>e</w:t>
-      </w:r>
-      <w:r>
-        <w:rPr>
-          <w:rFonts w:cs="Times New Roman"/>
-        </w:rPr>
-        <w:t xml:space="preserve"> coluna</w:t>
-      </w:r>
-      <w:r>
-        <w:rPr>
-          <w:rFonts w:cs="Times New Roman"/>
-        </w:rPr>
-        <w:t>s</w:t>
-      </w:r>
-      <w:r>
-        <w:rPr>
-          <w:rFonts w:cs="Times New Roman"/>
-        </w:rPr>
-        <w:t xml:space="preserve"> específic</w:t>
-      </w:r>
-      <w:r>
-        <w:rPr>
-          <w:rFonts w:cs="Times New Roman"/>
-        </w:rPr>
-        <w:t>as mais</w:t>
-      </w:r>
-      <w:r>
-        <w:rPr>
-          <w:rFonts w:cs="Times New Roman"/>
-        </w:rPr>
-        <w:t xml:space="preserve"> rapidamente. Sem um índice, o MySQL deve começar</w:t>
-      </w:r>
-      <w:r>
-        <w:rPr>
-          <w:rFonts w:cs="Times New Roman"/>
-        </w:rPr>
+      </w:pPr>
+      <w:r>
+        <w:t>O tamanho em bytes do buffer pool, a área de memória onde o InnoDB armazena em cache a tabela e o índice dados. O valor padrão é 134217728 bytes (128 MB). O valor máximo depende da CPU arquitetura; o máximo é 4294967295 (232-1) em sistemas de 32 bits e 18446744073709551615 (264-1) em sistemas de 64 bits. Em sistemas de 32 bits, a arquitetura da CPU e o sistema operacional podem impor um tamanho máximo prático inferior ao máximo declarado. Quando o tamanho do buffer pool é maior que 1 GB, definindo innodb_buffer_pool_instances para um valor maior que 1 pode melhorar a escalabilidade em um servidor ocupado</w:t>
+      </w:r>
+      <w:r>
         <w:t xml:space="preserve"> </w:t>
-      </w:r>
-      <w:r>
-        <w:rPr>
-          <w:rFonts w:cs="Times New Roman"/>
-        </w:rPr>
-        <w:t xml:space="preserve">com a primeira linha e, em seguida, leia toda a tabela para encontrar </w:t>
-      </w:r>
-      <w:r>
-        <w:rPr>
-          <w:rFonts w:cs="Times New Roman"/>
-        </w:rPr>
-        <w:t xml:space="preserve">o registro procurado </w:t>
       </w:r>
       <w:sdt>
         <w:sdtPr>
-          <w:rPr>
-            <w:rFonts w:cs="Times New Roman"/>
-          </w:rPr>
-          <w:id w:val="1767037255"/>
+          <w:id w:val="-1843158071"/>
           <w:citation/>
         </w:sdtPr>
+        <w:sdtEndPr/>
         <w:sdtContent>
           <w:r>
-            <w:rPr>
-              <w:rFonts w:cs="Times New Roman"/>
-            </w:rPr>
             <w:fldChar w:fldCharType="begin"/>
           </w:r>
           <w:r>
-            <w:rPr>
-              <w:rFonts w:cs="Times New Roman"/>
-            </w:rPr>
-            <w:instrText xml:space="preserve">CITATION MyS \l 1046 </w:instrText>
+            <w:instrText xml:space="preserve"> CITATION MyS \l 1046 </w:instrText>
           </w:r>
           <w:r>
-            <w:rPr>
-              <w:rFonts w:cs="Times New Roman"/>
-            </w:rPr>
             <w:fldChar w:fldCharType="separate"/>
           </w:r>
           <w:r>
             <w:rPr>
-              <w:rFonts w:cs="Times New Roman"/>
               <w:noProof/>
             </w:rPr>
-            <w:t>(MySQL, 2020)</w:t>
+            <w:t>(MYSQL, 2020)</w:t>
           </w:r>
           <w:r>
-            <w:rPr>
-              <w:rFonts w:cs="Times New Roman"/>
-            </w:rPr>
             <w:fldChar w:fldCharType="end"/>
           </w:r>
         </w:sdtContent>
       </w:sdt>
       <w:r>
-        <w:rPr>
-          <w:rFonts w:cs="Times New Roman"/>
-        </w:rPr>
-        <w:t xml:space="preserve">. Quanto maior a </w:t>
-      </w:r>
-      <w:r>
-        <w:rPr>
-          <w:rFonts w:cs="Times New Roman"/>
-        </w:rPr>
-        <w:t>tabela</w:t>
-      </w:r>
-      <w:r>
-        <w:rPr>
-          <w:rFonts w:cs="Times New Roman"/>
-        </w:rPr>
-        <w:t>, o</w:t>
-      </w:r>
-      <w:r>
-        <w:rPr>
-          <w:rFonts w:cs="Times New Roman"/>
-        </w:rPr>
-        <w:t xml:space="preserve"> </w:t>
-      </w:r>
-      <w:r>
-        <w:rPr>
-          <w:rFonts w:cs="Times New Roman"/>
-        </w:rPr>
-        <w:t xml:space="preserve">mais isso custa. Se a tabela tiver um índice para as colunas em questão, o MySQL pode determinar rapidamente </w:t>
-      </w:r>
-      <w:r>
-        <w:rPr>
-          <w:rFonts w:cs="Times New Roman"/>
-        </w:rPr>
-        <w:t xml:space="preserve">a </w:t>
-      </w:r>
-      <w:r>
-        <w:rPr>
-          <w:rFonts w:cs="Times New Roman"/>
-        </w:rPr>
-        <w:t>posição para procurar no meio do arquivo de dados sem ter que olhar para todos os dados. Isso é muito mais rápido</w:t>
-      </w:r>
-      <w:r>
-        <w:rPr>
-          <w:rFonts w:cs="Times New Roman"/>
-        </w:rPr>
-        <w:t xml:space="preserve"> </w:t>
-      </w:r>
-      <w:r>
-        <w:rPr>
-          <w:rFonts w:cs="Times New Roman"/>
-        </w:rPr>
-        <w:t>do que ler cada linha sequencialmente</w:t>
+        <w:t>.</w:t>
       </w:r>
     </w:p>
     <w:p>
       <w:pPr>
         <w:pStyle w:val="NormalTCC"/>
-        <w:rPr>
-          <w:rFonts w:cs="Times New Roman"/>
-        </w:rPr>
-      </w:pPr>
-      <w:r>
-        <w:rPr>
-          <w:rFonts w:cs="Times New Roman"/>
-        </w:rPr>
-        <w:t xml:space="preserve">A documentação oficial da linguagem </w:t>
-      </w:r>
-      <w:sdt>
-        <w:sdtPr>
-          <w:rPr>
-            <w:rFonts w:cs="Times New Roman"/>
-          </w:rPr>
-          <w:id w:val="-788745004"/>
-          <w:citation/>
-        </w:sdtPr>
-        <w:sdtContent>
-          <w:r>
-            <w:rPr>
-              <w:rFonts w:cs="Times New Roman"/>
-            </w:rPr>
-            <w:fldChar w:fldCharType="begin"/>
-          </w:r>
-          <w:r>
-            <w:rPr>
-              <w:rFonts w:cs="Times New Roman"/>
-            </w:rPr>
-            <w:instrText xml:space="preserve">CITATION MyS \l 1046 </w:instrText>
-          </w:r>
-          <w:r>
-            <w:rPr>
-              <w:rFonts w:cs="Times New Roman"/>
-            </w:rPr>
-            <w:fldChar w:fldCharType="separate"/>
-          </w:r>
-          <w:r>
-            <w:rPr>
-              <w:rFonts w:cs="Times New Roman"/>
-              <w:noProof/>
-            </w:rPr>
-            <w:t>(MySQL, 2020)</w:t>
-          </w:r>
-          <w:r>
-            <w:rPr>
-              <w:rFonts w:cs="Times New Roman"/>
-            </w:rPr>
-            <w:fldChar w:fldCharType="end"/>
-          </w:r>
-        </w:sdtContent>
-      </w:sdt>
-      <w:r>
-        <w:rPr>
-          <w:rFonts w:cs="Times New Roman"/>
-        </w:rPr>
-        <w:t xml:space="preserve"> </w:t>
-      </w:r>
-      <w:r>
-        <w:rPr>
-          <w:rFonts w:cs="Times New Roman"/>
-        </w:rPr>
-        <w:t>indica para que haja um melhor desempenho do banco, os parâmetros que devem ser observados são:</w:t>
+      </w:pPr>
+      <w:r>
+        <w:t>Um buffer pool maior requer menos E / S de disco para acessar os mesmos dados da tabela mais de uma vez. Com um servidor de banco de dados dedicado, você pode definir o tamanho do buffer pool para 80% do tamanho físico da máquina Tamanho da memória. Esteja ciente dos seguintes problemas potenciais ao configurar o tamanho do buffer pool e seja preparado para reduzir o tamanho do buffer pool, se necessário.</w:t>
       </w:r>
     </w:p>
     <w:p>
@@ -6217,48 +6634,11 @@
         <w:pStyle w:val="NormalTCC"/>
         <w:numPr>
           <w:ilvl w:val="0"/>
-          <w:numId w:val="28"/>
+          <w:numId w:val="32"/>
         </w:numPr>
-        <w:rPr>
-          <w:rFonts w:cs="Times New Roman"/>
-        </w:rPr>
-      </w:pPr>
-      <w:r>
-        <w:rPr>
-          <w:rFonts w:cs="Times New Roman"/>
-        </w:rPr>
-        <w:lastRenderedPageBreak/>
-        <w:t xml:space="preserve">As </w:t>
-      </w:r>
-      <w:r>
-        <w:rPr>
-          <w:rFonts w:cs="Times New Roman"/>
-        </w:rPr>
-        <w:t>consultas</w:t>
-      </w:r>
-      <w:r>
-        <w:rPr>
-          <w:rFonts w:cs="Times New Roman"/>
-        </w:rPr>
-        <w:t xml:space="preserve"> que </w:t>
-      </w:r>
-      <w:r>
-        <w:rPr>
-          <w:rFonts w:cs="Times New Roman"/>
-        </w:rPr>
-        <w:t xml:space="preserve">contém a </w:t>
-      </w:r>
-      <w:r>
-        <w:rPr>
-          <w:rFonts w:cs="Times New Roman"/>
-        </w:rPr>
-        <w:t>cláusula WHERE</w:t>
-      </w:r>
-      <w:r>
-        <w:rPr>
-          <w:rFonts w:cs="Times New Roman"/>
-        </w:rPr>
-        <w:t>;</w:t>
+      </w:pPr>
+      <w:r>
+        <w:t>A competição pela memória física pode causar paginação no sistema operacional;</w:t>
       </w:r>
     </w:p>
     <w:p>
@@ -6266,59 +6646,11 @@
         <w:pStyle w:val="NormalTCC"/>
         <w:numPr>
           <w:ilvl w:val="0"/>
-          <w:numId w:val="28"/>
+          <w:numId w:val="32"/>
         </w:numPr>
-        <w:rPr>
-          <w:rFonts w:cs="Times New Roman"/>
-        </w:rPr>
-      </w:pPr>
-      <w:r>
-        <w:rPr>
-          <w:rFonts w:cs="Times New Roman"/>
-        </w:rPr>
-        <w:t>Quando for</w:t>
-      </w:r>
-      <w:r>
-        <w:rPr>
-          <w:rFonts w:cs="Times New Roman"/>
-        </w:rPr>
-        <w:t>em</w:t>
-      </w:r>
-      <w:r>
-        <w:rPr>
-          <w:rFonts w:cs="Times New Roman"/>
-        </w:rPr>
-        <w:t xml:space="preserve"> utilizadas as funções </w:t>
-      </w:r>
-      <w:r>
-        <w:rPr>
-          <w:rFonts w:cs="Times New Roman"/>
-        </w:rPr>
-        <w:t>MIN() ou MAX</w:t>
-      </w:r>
-      <w:r>
-        <w:rPr>
-          <w:rFonts w:cs="Times New Roman"/>
-        </w:rPr>
-        <w:t xml:space="preserve">(), valores mínimo e máximo </w:t>
-      </w:r>
-      <w:r>
-        <w:rPr>
-          <w:rFonts w:cs="Times New Roman"/>
-        </w:rPr>
-        <w:t>respectivamente</w:t>
-      </w:r>
-      <w:r>
-        <w:rPr>
-          <w:rFonts w:cs="Times New Roman"/>
-        </w:rPr>
-        <w:t>;</w:t>
-      </w:r>
-      <w:r>
-        <w:rPr>
-          <w:rFonts w:cs="Times New Roman"/>
-        </w:rPr>
-        <w:t xml:space="preserve"> </w:t>
+      </w:pPr>
+      <w:r>
+        <w:t>InnoDB reserva memória adicional para buffers e estruturas de controle, de modo que o total alocado o espaço é aproximadamente 10% maior que o tamanho do buffer pool especificado;</w:t>
       </w:r>
     </w:p>
     <w:p>
@@ -6326,132 +6658,827 @@
         <w:pStyle w:val="NormalTCC"/>
         <w:numPr>
           <w:ilvl w:val="0"/>
-          <w:numId w:val="28"/>
+          <w:numId w:val="32"/>
         </w:numPr>
-        <w:rPr>
-          <w:rFonts w:cs="Times New Roman"/>
-        </w:rPr>
-      </w:pPr>
-      <w:r>
-        <w:rPr>
-          <w:rFonts w:cs="Times New Roman"/>
-        </w:rPr>
-        <w:t>A</w:t>
-      </w:r>
-      <w:r>
-        <w:rPr>
-          <w:rFonts w:cs="Times New Roman"/>
-        </w:rPr>
-        <w:t xml:space="preserve">onde for usado alguma classificação ou agrupamento na tabela, ou seja, utilizando as </w:t>
-      </w:r>
-      <w:r>
-        <w:rPr>
-          <w:rFonts w:cs="Times New Roman"/>
-        </w:rPr>
-        <w:t>funções ORDER</w:t>
-      </w:r>
-      <w:r>
-        <w:rPr>
-          <w:rFonts w:cs="Times New Roman"/>
-        </w:rPr>
-        <w:t xml:space="preserve"> BY e GROUP BY respectivamente</w:t>
-      </w:r>
-      <w:r>
-        <w:rPr>
-          <w:rFonts w:cs="Times New Roman"/>
-        </w:rPr>
-        <w:t>;</w:t>
+      </w:pPr>
+      <w:r>
+        <w:lastRenderedPageBreak/>
+        <w:t>O espaço de endereço do buffer pool deve ser contíguo, o que pode ser um problema no Windows sistemas com DLLs que carregam em endereços específicos;</w:t>
       </w:r>
     </w:p>
     <w:p>
       <w:pPr>
         <w:pStyle w:val="NormalTCC"/>
-        <w:rPr>
-          <w:rFonts w:cs="Times New Roman"/>
-        </w:rPr>
-      </w:pPr>
-      <w:r>
-        <w:rPr>
-          <w:rFonts w:cs="Times New Roman"/>
-        </w:rPr>
-        <w:t xml:space="preserve">Quando se deseja uma melhor performance para se encontrar linhas de outras tabelas ao realizar junções. MySQL pode usar índices em colunas mais de forma eficiente se forem declarados como do mesmo tipo e tamanho. Neste contexto, VARCHAR e CHAR são considerados iguais se forem declarados do mesmo tamanho. Por exemplo, VARCHAR (10) e CHAR (10) são do mesmo tamanho, mas VARCHAR (10) e CHAR (15) não são </w:t>
-      </w:r>
-      <w:sdt>
-        <w:sdtPr>
-          <w:rPr>
-            <w:rFonts w:cs="Times New Roman"/>
-          </w:rPr>
-          <w:id w:val="-1617827043"/>
-          <w:citation/>
-        </w:sdtPr>
-        <w:sdtContent>
-          <w:r>
-            <w:rPr>
-              <w:rFonts w:cs="Times New Roman"/>
-            </w:rPr>
-            <w:fldChar w:fldCharType="begin"/>
-          </w:r>
-          <w:r>
-            <w:rPr>
-              <w:rFonts w:cs="Times New Roman"/>
-            </w:rPr>
-            <w:instrText xml:space="preserve">CITATION MyS \l 1046 </w:instrText>
-          </w:r>
-          <w:r>
-            <w:rPr>
-              <w:rFonts w:cs="Times New Roman"/>
-            </w:rPr>
-            <w:fldChar w:fldCharType="separate"/>
-          </w:r>
-          <w:r>
-            <w:rPr>
-              <w:rFonts w:cs="Times New Roman"/>
-              <w:noProof/>
-            </w:rPr>
-            <w:t>(MySQL, 2020)</w:t>
-          </w:r>
-          <w:r>
-            <w:rPr>
-              <w:rFonts w:cs="Times New Roman"/>
-            </w:rPr>
-            <w:fldChar w:fldCharType="end"/>
-          </w:r>
-        </w:sdtContent>
-      </w:sdt>
-      <w:r>
-        <w:rPr>
-          <w:rFonts w:cs="Times New Roman"/>
-        </w:rPr>
-        <w:t>.</w:t>
+        <w:numPr>
+          <w:ilvl w:val="0"/>
+          <w:numId w:val="32"/>
+        </w:numPr>
+      </w:pPr>
+      <w:r>
+        <w:t>O tempo para inicializar o buffer pool é aproximadamente proporcional ao seu tamanho. Em instâncias com grande pools de buffer, o tempo de inicialização pode ser significativo. Para reduzir o período de inicialização, você pode salvar o estado do buffer pool no desligamento do servidor e restaure-o na inicialização do servidor. Consulte a Seção 15.8.3.6, “Salvando e restaurando o estado do buffer pool”.</w:t>
       </w:r>
     </w:p>
     <w:p>
       <w:pPr>
         <w:pStyle w:val="NormalTCC"/>
-        <w:rPr>
-          <w:rFonts w:cs="Times New Roman"/>
-        </w:rPr>
-      </w:pPr>
+      </w:pPr>
+      <w:r>
+        <w:t>Ao aumentar ou diminuir o tamanho do buffer pool, a operação é executada em blocos. O tamanho do pedaço é definido pela variável innodb_buffer_pool_chunk_size, que possui um padrão de 128 MB. O tamanho do buffer pool deve ser sempre igual ou múltiplo de innodb_buffer_pool_chunk_size *</w:t>
+      </w:r>
+      <w:r>
+        <w:t xml:space="preserve"> </w:t>
+      </w:r>
+      <w:r>
+        <w:t>innodb_buffer_pool_instances. Se você alterar o tamanho do buffer pool para um valor que não seja igual</w:t>
+      </w:r>
+      <w:r>
+        <w:t xml:space="preserve"> </w:t>
+      </w:r>
+      <w:r>
+        <w:t>para ou um múltiplo de innodb_buffer_pool_chunk_size * innodb_buffer_pool_instances,</w:t>
+      </w:r>
+      <w:r>
+        <w:t xml:space="preserve"> </w:t>
+      </w:r>
+      <w:r>
+        <w:t>o tamanho do buffer pool é ajustado automaticamente para um valor igual ou múltiplo de</w:t>
+      </w:r>
+      <w:r>
+        <w:t xml:space="preserve"> </w:t>
+      </w:r>
+      <w:r>
+        <w:t>innodb_buffer_pool_chunk_size * innodb_buffer_pool_instances.</w:t>
+      </w:r>
+    </w:p>
+    <w:p>
+      <w:pPr>
+        <w:pStyle w:val="NormalTCC"/>
+      </w:pPr>
+      <w:r>
+        <w:t>innodb_buffer_pool_size pode ser definido dinamicamente, o que permite redimensionar o buffer pool</w:t>
+      </w:r>
+      <w:r>
+        <w:t xml:space="preserve"> </w:t>
+      </w:r>
+      <w:r>
+        <w:t>sem reiniciar o servidor. Os relatórios de variável de status Innodb_buffer_pool_resize_status</w:t>
+      </w:r>
+      <w:r>
+        <w:t xml:space="preserve"> </w:t>
+      </w:r>
+      <w:r>
+        <w:t>o status das operações de redimensionamento do buffer pool online. Veja a Seção 15.8.3.1, “Configurando o Buffer InnoDB</w:t>
+      </w:r>
+      <w:r>
+        <w:t xml:space="preserve"> </w:t>
+      </w:r>
+      <w:r>
+        <w:t>Tamanho da piscina ”para mais informações.</w:t>
+      </w:r>
+    </w:p>
+    <w:p>
+      <w:pPr>
+        <w:pStyle w:val="NormalTCC"/>
+      </w:pPr>
+      <w:r>
+        <w:t>Se innodb_dedicated_server estiver habilitado, o valor innodb_buffer_pool_size é</w:t>
+      </w:r>
+      <w:r>
+        <w:t xml:space="preserve"> </w:t>
+      </w:r>
+      <w:r>
+        <w:t>configurada automaticamente se não for definida explicitamente. Para obter mais informações, consulte a Seção 15.8.12,</w:t>
+      </w:r>
+      <w:r>
+        <w:t xml:space="preserve"> </w:t>
+      </w:r>
+      <w:r>
+        <w:t>“Habilitando a configuração automática para um servidor MySQL dedicado”.</w:t>
+      </w:r>
     </w:p>
     <w:p>
       <w:pPr>
         <w:pStyle w:val="Ttulo3TCC"/>
-      </w:pPr>
-      <w:bookmarkStart w:id="19" w:name="_Toc53444139"/>
-      <w:r>
-        <w:t>PARTICIONAMENTO DE TABELAS</w:t>
-      </w:r>
-      <w:bookmarkEnd w:id="19"/>
+        <w:rPr>
+          <w:caps w:val="0"/>
+        </w:rPr>
+      </w:pPr>
+      <w:r>
+        <w:rPr>
+          <w:caps w:val="0"/>
+        </w:rPr>
+        <w:t>INNODB_BUFFER_POOL_INSTANCES</w:t>
+      </w:r>
+    </w:p>
+    <w:p>
+      <w:pPr>
+        <w:pStyle w:val="NormalTCC"/>
+      </w:pPr>
+      <w:r>
+        <w:t>O número de regiões nas quais o buffer pool do InnoDB é dividido. Para sistemas com buffer pools em</w:t>
+      </w:r>
+      <w:r>
+        <w:t xml:space="preserve"> </w:t>
+      </w:r>
+      <w:r>
+        <w:t>o intervalo de vários gigabytes, dividindo o pool de buffer em instâncias separadas pode melhorar a simultaneidade,</w:t>
+      </w:r>
+      <w:r>
+        <w:t xml:space="preserve"> </w:t>
+      </w:r>
+      <w:r>
+        <w:t xml:space="preserve">reduzindo a contenção à medida que diferentes </w:t>
+      </w:r>
+      <w:r>
+        <w:lastRenderedPageBreak/>
+        <w:t>threads leem e gravam nas páginas em cache. Cada página que é armazenada</w:t>
+      </w:r>
+      <w:r>
+        <w:t xml:space="preserve"> </w:t>
+      </w:r>
+      <w:r>
+        <w:t>em ou lido do buffer pool é atribuído a uma das instâncias do buffer pool aleatoriamente, usando uma função de hash. Cada buffer pool gerencia suas próprias listas gratuitas, listas de liberação, LRUs e todos os outros dados estruturas conectadas a um pool de buffer e são protegidas por seu próprio mutex de pool de buffer.</w:t>
+      </w:r>
+    </w:p>
+    <w:p>
+      <w:pPr>
+        <w:pStyle w:val="NormalTCC"/>
+      </w:pPr>
+      <w:r>
+        <w:t>Esta opção só tem efeito ao definir innodb_buffer_pool_size para 1 GB ou mais. O total</w:t>
+      </w:r>
+      <w:r>
+        <w:t xml:space="preserve"> </w:t>
+      </w:r>
+      <w:r>
+        <w:t>O tamanho do buffer pool é dividido entre todos os buffer pools. Para melhor eficiência, especifique uma combinação de innodb_buffer_pool_instances e innodb_buffer_pool_size para que cada buffer pool instância é de pelo menos 1 GB.</w:t>
+      </w:r>
+    </w:p>
+    <w:p>
+      <w:pPr>
+        <w:pStyle w:val="NormalTCC"/>
+      </w:pPr>
+      <w:r>
+        <w:t>O valor padrão em sistemas Windows de 32 bits depende do valor de innodb_buffer_pool_size, conforme descrito abaixo:</w:t>
+      </w:r>
+    </w:p>
+    <w:p>
+      <w:pPr>
+        <w:pStyle w:val="NormalTCC"/>
+      </w:pPr>
+      <w:r>
+        <w:t xml:space="preserve">• Se innodb_buffer_pool_size for maior que 1,3 GB, o padrão para </w:t>
+      </w:r>
+      <w:r>
+        <w:t>innodb_buffer_pool_instances é innodb_buffer_pool_size / 128 MB, com</w:t>
+      </w:r>
+      <w:r>
+        <w:t xml:space="preserve"> solicitações de alocação de memória para cada bloco. 1,3 GB foi escolhido como o limite no qual há risco significativo para o Windows de 32 bits ser incapaz de alocar o espaço de endereço contíguo necessário para um único buffer pool.</w:t>
+      </w:r>
+    </w:p>
+    <w:p>
+      <w:pPr>
+        <w:pStyle w:val="NormalTCC"/>
+      </w:pPr>
+      <w:r>
+        <w:t>• Caso contrário, o padrão é 1.</w:t>
+      </w:r>
+    </w:p>
+    <w:p>
+      <w:pPr>
+        <w:pStyle w:val="NormalTCC"/>
+      </w:pPr>
+      <w:r>
+        <w:t>Em todas as outras plataformas, o valor padrão é 8 quando innodb_buffer_pool_size é maior que ou igual a 1 GB. Caso contrário, o padrão é 1. Para obter informações relacionadas, consulte a Seção 15.8.3.1, “Configurando o tamanho do pool de buffers do InnoDB”.</w:t>
+      </w:r>
+    </w:p>
+    <w:p>
+      <w:pPr>
+        <w:pStyle w:val="NormalTCC"/>
+      </w:pPr>
+    </w:p>
+    <w:p>
+      <w:pPr>
+        <w:pStyle w:val="Ttulo3TCC"/>
+        <w:rPr>
+          <w:lang w:val="en-US"/>
+        </w:rPr>
+      </w:pPr>
+      <w:r>
+        <w:rPr>
+          <w:caps w:val="0"/>
+          <w:lang w:val="en-US"/>
+        </w:rPr>
+        <w:t>INNODB_BUFFER_POOL_CHUNK_SIZE</w:t>
+      </w:r>
+    </w:p>
+    <w:p>
+      <w:pPr>
+        <w:pStyle w:val="NormalTCC"/>
+      </w:pPr>
+      <w:r>
+        <w:t>innodb_buffer_pool_chunk_size define o tamanho do bloco para redimensionamento do buffer pool do InnoDB operações.</w:t>
+      </w:r>
+    </w:p>
+    <w:p>
+      <w:pPr>
+        <w:pStyle w:val="NormalTCC"/>
+        <w:rPr>
+          <w:lang w:val="en-US"/>
+        </w:rPr>
+      </w:pPr>
+      <w:r>
+        <w:t xml:space="preserve">Para evitar a cópia de todas as páginas do buffer pool durante as operações de redimensionamento, a operação é executada em “pedaços”. </w:t>
+      </w:r>
+      <w:r>
+        <w:rPr>
+          <w:lang w:val="en-US"/>
+        </w:rPr>
+        <w:t>Por padrão, innodb_buffer_pool_chunk_size é 128 MB (134217728 bytes).</w:t>
+      </w:r>
+    </w:p>
+    <w:p>
+      <w:pPr>
+        <w:pStyle w:val="NormalTCC"/>
+      </w:pPr>
+      <w:r>
+        <w:lastRenderedPageBreak/>
+        <w:t>O número de páginas contidas em um chunk depende do valor de innodb_page_size.</w:t>
+      </w:r>
+      <w:r>
+        <w:t xml:space="preserve"> </w:t>
+      </w:r>
+      <w:r>
+        <w:t>innodb_buffer_pool_chunk_size pode ser aumentado ou diminuído em unidades de 1 MB (1048576</w:t>
+      </w:r>
+      <w:r>
+        <w:t xml:space="preserve"> </w:t>
+      </w:r>
+      <w:r>
+        <w:t>bytes).</w:t>
+      </w:r>
+      <w:r>
+        <w:t xml:space="preserve"> </w:t>
+      </w:r>
+      <w:r>
+        <w:t>As seguintes condições se aplicam ao alterar o valor innodb_buffer_pool_chunk_size:</w:t>
+      </w:r>
+    </w:p>
+    <w:p>
+      <w:pPr>
+        <w:pStyle w:val="NormalTCC"/>
+      </w:pPr>
+      <w:r>
+        <w:t>• Se innodb_buffer_pool_chunk_size * innodb_buffer_pool_instances</w:t>
+      </w:r>
+      <w:r>
+        <w:t xml:space="preserve"> </w:t>
+      </w:r>
+      <w:r>
+        <w:t>é maior do que o tamanho do buffer pool atual quando o buffer pool é inicializado, innodb_buffer_pool_chunk_size é trunca</w:t>
+      </w:r>
+      <w:r>
+        <w:t>do para innodb_buffer_pool_size</w:t>
+      </w:r>
+      <w:r>
+        <w:t>/</w:t>
+      </w:r>
+      <w:r>
+        <w:t xml:space="preserve"> </w:t>
+      </w:r>
+      <w:r>
+        <w:t>innodb_buffer_pool_instances.</w:t>
+      </w:r>
+    </w:p>
+    <w:p>
+      <w:pPr>
+        <w:pStyle w:val="NormalTCC"/>
+      </w:pPr>
+      <w:r>
+        <w:t>• O tamanho do buffer pool deve ser sempre igual ou múltiplo de innodb_buffer_pool_chunk_size</w:t>
+      </w:r>
+      <w:r>
+        <w:t xml:space="preserve"> </w:t>
+      </w:r>
+      <w:r>
+        <w:t>* innodb_buffer_pool_instances. Se você alterar innodb_buffer_pool_chunk_size,</w:t>
+      </w:r>
+      <w:r>
+        <w:t xml:space="preserve"> </w:t>
+      </w:r>
+      <w:r>
+        <w:t>innodb_buffer_pool_size é automaticamente arredondado para um valor igual ou múltiplo de</w:t>
+      </w:r>
+      <w:r>
+        <w:t xml:space="preserve"> </w:t>
+      </w:r>
+      <w:r>
+        <w:t xml:space="preserve">innodb_buffer_pool_chunk_size * innodb_buffer_pool_instances. </w:t>
+      </w:r>
+      <w:r>
+        <w:t>O ajuste</w:t>
+      </w:r>
+      <w:r>
+        <w:t xml:space="preserve"> </w:t>
+      </w:r>
+      <w:r>
+        <w:t>ocorre quando o buffer pool é inicializado.</w:t>
+      </w:r>
+      <w:r>
+        <w:t xml:space="preserve"> </w:t>
+      </w:r>
+      <w:r>
+        <w:t>Importante</w:t>
+      </w:r>
+      <w:r>
+        <w:t xml:space="preserve"> </w:t>
+      </w:r>
+      <w:r>
+        <w:t>Deve-se ter cuidado ao alterar innodb_buffer_pool_chunk_size,</w:t>
+      </w:r>
+      <w:r>
+        <w:t xml:space="preserve"> </w:t>
+      </w:r>
+      <w:r>
+        <w:t>pois a alteração desse valor pode aumentar automaticamente o tamanho do buffer pool.</w:t>
+      </w:r>
+    </w:p>
+    <w:p>
+      <w:pPr>
+        <w:pStyle w:val="NormalTCC"/>
+      </w:pPr>
+      <w:r>
+        <w:t>Antes de alterar innodb_buffer_pool_chunk_size, calcule seu efeito</w:t>
+      </w:r>
+      <w:r>
+        <w:t xml:space="preserve"> </w:t>
+      </w:r>
+      <w:r>
+        <w:t>em innodb_buffer_pool_size para garantir que o tamanho do buffer pool resultante</w:t>
+      </w:r>
+      <w:r>
+        <w:t xml:space="preserve"> </w:t>
+      </w:r>
+      <w:r>
+        <w:t>é aceitável.</w:t>
+      </w:r>
+    </w:p>
+    <w:p>
+      <w:pPr>
+        <w:pStyle w:val="NormalTCC"/>
+      </w:pPr>
+      <w:r>
+        <w:t>Para evitar possíveis problemas de desempenho, o número de pedaços (innodb_buffer_pool_size /</w:t>
+      </w:r>
+      <w:r>
+        <w:t xml:space="preserve"> </w:t>
+      </w:r>
+      <w:r>
+        <w:t>innodb_buffer_pool_chunk_size) não deve exceder 1000.</w:t>
+      </w:r>
+    </w:p>
+    <w:p>
+      <w:pPr>
+        <w:pStyle w:val="NormalTCC"/>
+      </w:pPr>
+      <w:r>
+        <w:t>A variável innodb_buffer_pool_size é dinâmica, o que permite redimensionar o buffer</w:t>
+      </w:r>
+      <w:r>
+        <w:t xml:space="preserve"> </w:t>
+      </w:r>
+      <w:r>
+        <w:t>pool enquanto o servidor está online. No entanto, o tamanho do buffer pool deve ser igual ou múltiplo de</w:t>
+      </w:r>
+      <w:r>
+        <w:t xml:space="preserve"> </w:t>
+      </w:r>
+      <w:r>
+        <w:t>innodb_buffer_pool_chunk_size * innodb_buffer_pool_instances, e mudando</w:t>
+      </w:r>
+      <w:r>
+        <w:t xml:space="preserve"> </w:t>
+      </w:r>
+      <w:r>
+        <w:t>dessas configurações de variáveis ​​requer reiniciar o servidor.</w:t>
+      </w:r>
+    </w:p>
+    <w:p>
+      <w:pPr>
+        <w:pStyle w:val="NormalTCC"/>
+      </w:pPr>
+      <w:r>
+        <w:t xml:space="preserve">Desde o MySQL 5.7.5, podemos redimensionar dinamicamente o pool de buffers do InnoDB. Esse novo recurso também introduziu uma nova variável innodb_buffer_pool_chunk_size - que define o tamanho do bloco pelo qual o buffer pool é ampliado ou reduzido. Esta variável não é dinâmica e se for configurada incorretamente, pode levar a situações indesejadas. A representação da interação entre as o </w:t>
+      </w:r>
+      <w:r>
+        <w:t>innodb_buffer_pool_size, innodb_buffer_pool_instances e innodb_buffer_pool_chunk_size interagem:</w:t>
+      </w:r>
+    </w:p>
+    <w:p>
+      <w:pPr>
+        <w:pStyle w:val="NormalTCC"/>
+        <w:jc w:val="center"/>
+        <w:rPr>
+          <w:noProof/>
+          <w:lang w:eastAsia="pt-BR"/>
+        </w:rPr>
+      </w:pPr>
+      <w:r>
+        <w:rPr>
+          <w:noProof/>
+          <w:lang w:eastAsia="pt-BR"/>
+        </w:rPr>
+        <w:lastRenderedPageBreak/>
+        <w:drawing>
+          <wp:inline distT="0" distB="0" distL="0" distR="0" wp14:anchorId="45252897" wp14:editId="3D92F86E">
+            <wp:extent cx="5340350" cy="1579880"/>
+            <wp:effectExtent l="0" t="0" r="0" b="1270"/>
+            <wp:docPr id="2" name="Picture 2" descr="InnoDB Buffer Pool"/>
+            <wp:cNvGraphicFramePr>
+              <a:graphicFrameLocks xmlns:a="http://schemas.openxmlformats.org/drawingml/2006/main" noChangeAspect="1"/>
+            </wp:cNvGraphicFramePr>
+            <a:graphic xmlns:a="http://schemas.openxmlformats.org/drawingml/2006/main">
+              <a:graphicData uri="http://schemas.openxmlformats.org/drawingml/2006/picture">
+                <pic:pic xmlns:pic="http://schemas.openxmlformats.org/drawingml/2006/picture">
+                  <pic:nvPicPr>
+                    <pic:cNvPr id="0" name="Picture 1" descr="InnoDB Buffer Pool"/>
+                    <pic:cNvPicPr>
+                      <a:picLocks noChangeAspect="1" noChangeArrowheads="1"/>
+                    </pic:cNvPicPr>
+                  </pic:nvPicPr>
+                  <pic:blipFill>
+                    <a:blip r:embed="rId15">
+                      <a:extLst>
+                        <a:ext uri="{28A0092B-C50C-407E-A947-70E740481C1C}">
+                          <a14:useLocalDpi xmlns:a14="http://schemas.microsoft.com/office/drawing/2010/main" val="0"/>
+                        </a:ext>
+                      </a:extLst>
+                    </a:blip>
+                    <a:srcRect/>
+                    <a:stretch>
+                      <a:fillRect/>
+                    </a:stretch>
+                  </pic:blipFill>
+                  <pic:spPr bwMode="auto">
+                    <a:xfrm>
+                      <a:off x="0" y="0"/>
+                      <a:ext cx="5340350" cy="1579880"/>
+                    </a:xfrm>
+                    <a:prstGeom prst="rect">
+                      <a:avLst/>
+                    </a:prstGeom>
+                    <a:noFill/>
+                    <a:ln>
+                      <a:noFill/>
+                    </a:ln>
+                  </pic:spPr>
+                </pic:pic>
+              </a:graphicData>
+            </a:graphic>
+          </wp:inline>
+        </w:drawing>
+      </w:r>
+    </w:p>
+    <w:p>
+      <w:pPr>
+        <w:pStyle w:val="NormalTCC"/>
+      </w:pPr>
+      <w:r>
+        <w:t>O b</w:t>
+      </w:r>
+      <w:r>
+        <w:t xml:space="preserve">uffer </w:t>
+      </w:r>
+      <w:r>
+        <w:t>pool pode conter várias instâncias e cada instância é dividida em partes. Existem algumas informações que devemos levar em consideração: o número de instâncias pode ir de 1 a 64 e a quantidade total de blocos não deve exceder 1000.</w:t>
+      </w:r>
+    </w:p>
+    <w:p>
+      <w:pPr>
+        <w:pStyle w:val="NormalTCC"/>
+      </w:pPr>
+      <w:r>
+        <w:rPr>
+          <w:noProof/>
+          <w:lang w:eastAsia="pt-BR"/>
+        </w:rPr>
+        <w:drawing>
+          <wp:anchor distT="0" distB="0" distL="114300" distR="114300" simplePos="0" relativeHeight="251661312" behindDoc="1" locked="0" layoutInCell="1" allowOverlap="1" wp14:anchorId="46FF1961" wp14:editId="7223C2EE">
+            <wp:simplePos x="0" y="0"/>
+            <wp:positionH relativeFrom="column">
+              <wp:posOffset>30304</wp:posOffset>
+            </wp:positionH>
+            <wp:positionV relativeFrom="paragraph">
+              <wp:posOffset>753237</wp:posOffset>
+            </wp:positionV>
+            <wp:extent cx="5760000" cy="1191600"/>
+            <wp:effectExtent l="0" t="0" r="0" b="0"/>
+            <wp:wrapTopAndBottom/>
+            <wp:docPr id="4" name="Picture 4" descr="https://www.percona.com/blog/wp-content/uploads/2018/04/bp8instances.png"/>
+            <wp:cNvGraphicFramePr>
+              <a:graphicFrameLocks xmlns:a="http://schemas.openxmlformats.org/drawingml/2006/main" noChangeAspect="1"/>
+            </wp:cNvGraphicFramePr>
+            <a:graphic xmlns:a="http://schemas.openxmlformats.org/drawingml/2006/main">
+              <a:graphicData uri="http://schemas.openxmlformats.org/drawingml/2006/picture">
+                <pic:pic xmlns:pic="http://schemas.openxmlformats.org/drawingml/2006/picture">
+                  <pic:nvPicPr>
+                    <pic:cNvPr id="0" name="Picture 3" descr="https://www.percona.com/blog/wp-content/uploads/2018/04/bp8instances.png"/>
+                    <pic:cNvPicPr>
+                      <a:picLocks noChangeAspect="1" noChangeArrowheads="1"/>
+                    </pic:cNvPicPr>
+                  </pic:nvPicPr>
+                  <pic:blipFill>
+                    <a:blip r:embed="rId16">
+                      <a:extLst>
+                        <a:ext uri="{28A0092B-C50C-407E-A947-70E740481C1C}">
+                          <a14:useLocalDpi xmlns:a14="http://schemas.microsoft.com/office/drawing/2010/main" val="0"/>
+                        </a:ext>
+                      </a:extLst>
+                    </a:blip>
+                    <a:srcRect/>
+                    <a:stretch>
+                      <a:fillRect/>
+                    </a:stretch>
+                  </pic:blipFill>
+                  <pic:spPr bwMode="auto">
+                    <a:xfrm>
+                      <a:off x="0" y="0"/>
+                      <a:ext cx="5760000" cy="1191600"/>
+                    </a:xfrm>
+                    <a:prstGeom prst="rect">
+                      <a:avLst/>
+                    </a:prstGeom>
+                    <a:noFill/>
+                    <a:ln>
+                      <a:noFill/>
+                    </a:ln>
+                  </pic:spPr>
+                </pic:pic>
+              </a:graphicData>
+            </a:graphic>
+            <wp14:sizeRelH relativeFrom="page">
+              <wp14:pctWidth>0</wp14:pctWidth>
+            </wp14:sizeRelH>
+            <wp14:sizeRelV relativeFrom="page">
+              <wp14:pctHeight>0</wp14:pctHeight>
+            </wp14:sizeRelV>
+          </wp:anchor>
+        </w:drawing>
+      </w:r>
+      <w:r>
+        <w:t>Portanto, para um servidor com 3 GB de RAM, um pool de buffer de 2 GB com 8 instâncias e blocos no valor padrão (128 MB), obteremos 2 blocos por instância:</w:t>
+      </w:r>
+    </w:p>
+    <w:p>
+      <w:pPr>
+        <w:pStyle w:val="NormalTCC"/>
+      </w:pPr>
+    </w:p>
+    <w:p>
+      <w:pPr>
+        <w:pStyle w:val="NormalTCC"/>
+      </w:pPr>
+      <w:r>
+        <w:t>De acordo com a figura, pode-se</w:t>
+      </w:r>
+      <w:r>
+        <w:t xml:space="preserve"> observar que haverá</w:t>
+      </w:r>
+      <w:r>
+        <w:t xml:space="preserve"> </w:t>
+      </w:r>
+      <w:r>
+        <w:t>1</w:t>
+      </w:r>
+      <w:r>
+        <w:t>6 blocos.</w:t>
+      </w:r>
+    </w:p>
+    <w:p>
+      <w:pPr>
+        <w:pStyle w:val="NormalTCC"/>
+      </w:pPr>
+    </w:p>
+    <w:p>
+      <w:pPr>
+        <w:pStyle w:val="NormalTCC"/>
+      </w:pPr>
+      <w:r>
+        <w:t>Não vou explicar os benefícios de ter várias instâncias, vou me concentrar nas operações de redimensionamento. Por que você deseja redimensionar o pool de buffer? Bem, existem vários motivos, tais como:</w:t>
+      </w:r>
+    </w:p>
+    <w:p>
+      <w:pPr>
+        <w:pStyle w:val="NormalTCC"/>
+        <w:numPr>
+          <w:ilvl w:val="0"/>
+          <w:numId w:val="31"/>
+        </w:numPr>
+      </w:pPr>
+      <w:r>
+        <w:t>em um servidor virtual, você pode adicionar mais memória dinamicamente;</w:t>
+      </w:r>
+    </w:p>
+    <w:p>
+      <w:pPr>
+        <w:pStyle w:val="NormalTCC"/>
+        <w:numPr>
+          <w:ilvl w:val="0"/>
+          <w:numId w:val="31"/>
+        </w:numPr>
+      </w:pPr>
+      <w:r>
+        <w:t>para um servidor físico, você pode querer reduzir o uso de memória do banco de dados para abrir caminho para outros processos;</w:t>
+      </w:r>
+    </w:p>
+    <w:p>
+      <w:pPr>
+        <w:pStyle w:val="NormalTCC"/>
+        <w:numPr>
+          <w:ilvl w:val="0"/>
+          <w:numId w:val="31"/>
+        </w:numPr>
+      </w:pPr>
+      <w:r>
+        <w:t>em sistemas onde o tamanho do banco de dados é menor do que a RAM disponível</w:t>
+      </w:r>
+    </w:p>
+    <w:p>
+      <w:pPr>
+        <w:pStyle w:val="NormalTCC"/>
+        <w:numPr>
+          <w:ilvl w:val="0"/>
+          <w:numId w:val="31"/>
+        </w:numPr>
+      </w:pPr>
+      <w:r>
+        <w:lastRenderedPageBreak/>
+        <w:t>se você espera um grande crescimento e deseja aumentar o buffer pool sob demanda</w:t>
+      </w:r>
+    </w:p>
+    <w:p>
+      <w:pPr>
+        <w:pStyle w:val="NormalTCC"/>
+      </w:pPr>
+    </w:p>
+    <w:p>
+      <w:pPr>
+        <w:pStyle w:val="Ttulo3TCC"/>
+        <w:rPr>
+          <w:caps w:val="0"/>
+        </w:rPr>
+      </w:pPr>
+      <w:r>
+        <w:rPr>
+          <w:caps w:val="0"/>
+        </w:rPr>
+        <w:t>THREAD_CACHE_SIZE</w:t>
+      </w:r>
+    </w:p>
+    <w:p>
+      <w:pPr>
+        <w:pStyle w:val="NormalTCC"/>
+      </w:pPr>
+      <w:r>
+        <w:t>Quantos threads o servidor deve armazenar em cache para reutilização. Quando um cliente se desconecta, o cliente encadeamentos são colocados no cache se houver menos de encadeamentos thread_cache_size lá. solicitações de para encadeamentos são satisfeitos reutilizando encadeamentos retirados do cache, se possível, e somente quando o cache is empty é um novo thread criado. Esta variável pode ser aumentada para melhorar o desempenho se você tiver muitas novas conexões. Normalmente, isso não fornece um desempenho notável melhoria se você tiver uma boa implementação de thread. No entanto, se o seu servidor vê centenas de conexões por segundo, você normalmente deve definir thread_cache_size alto o suficiente para que a maioria novas conexões usam threads em cache. Ao examinar a diferença entre as conexões e Variáveis de status Threads_created, você pode ver o quão eficiente é o cache de threads. Para detalhes, veja Seção 5.1.10, “Variáveis de status do servidor”.</w:t>
+      </w:r>
+    </w:p>
+    <w:p>
+      <w:pPr>
+        <w:pStyle w:val="NormalTCC"/>
+      </w:pPr>
+      <w:r>
+        <w:t xml:space="preserve">O valor padrão é baseado na seguinte fórmula, limitada a um limite de 100: </w:t>
+      </w:r>
+    </w:p>
+    <w:p>
+      <w:pPr>
+        <w:pStyle w:val="NormalTCC"/>
+      </w:pPr>
+      <w:r>
+        <w:t>8 + (max_connections / 100)</w:t>
+      </w:r>
+    </w:p>
+    <w:p>
+      <w:pPr>
+        <w:pStyle w:val="NormalTCC"/>
+      </w:pPr>
+    </w:p>
+    <w:p>
+      <w:pPr>
+        <w:pStyle w:val="Ttulo3TCC"/>
+        <w:rPr>
+          <w:caps w:val="0"/>
+        </w:rPr>
+      </w:pPr>
+      <w:r>
+        <w:rPr>
+          <w:caps w:val="0"/>
+        </w:rPr>
+        <w:t>KEY_BUFFER_SIZE</w:t>
+      </w:r>
+    </w:p>
+    <w:p>
+      <w:pPr>
+        <w:pStyle w:val="NormalTCC"/>
+      </w:pPr>
+      <w:r>
+        <w:t>Blocos de índice para tabelas MyISAM são armazenados em buffer e compartilhados por todas as threads. key_buffer_size é o tamanho do buffer usado para blocos de índice. O buffer de chave também é conhecido como cache de chave.</w:t>
+      </w:r>
+    </w:p>
+    <w:p>
+      <w:pPr>
+        <w:pStyle w:val="NormalTCC"/>
+      </w:pPr>
+      <w:r>
+        <w:t>A configuração máxima permitida para key_buffer_size é 4 GB − 1 em plataformas de 32 bits. Maior os valores são permitidos para plataformas de 64 bits. O tamanho máximo efetivo pode ser menor, dependendo em sua RAM física disponível e limites de RAM por processo impostos pelo seu sistema operacional ou plataforma de hardware. O valor desta variável indica a quantidade de memória solicitada. Internamente, o servidor aloca o máximo de memória possível até essa quantidade, mas a alocação real pode ser menos.</w:t>
+      </w:r>
+    </w:p>
+    <w:p>
+      <w:pPr>
+        <w:pStyle w:val="NormalTCC"/>
+      </w:pPr>
+      <w:r>
+        <w:lastRenderedPageBreak/>
+        <w:t>Você pode aumentar o valor para obter melhor tratamento do índice para todas as leituras e várias gravações; em um sistema cuja função principal é executar o MySQL usando o mecanismo de armazenamento MyISAM, 25% da máquina memória total é um valor aceitável para esta variável. No entanto, você deve estar ciente de que, se você tornar o valor muito grande (por exemplo, mais de 50% da memória total da máquina), seu sistema pode começar a paginar e se tornar extremamente lento. Isso ocorre porque o MySQL depende da operação sistema para executar o cache do sistema de arquivos para leituras de dados, então você deve deixar algum  spaço para o arquivo cache do sistema. Você também deve considerar os requisitos de memória de quaisquer outros mecanismos de armazenamento que você pode usar além do MyISAM.</w:t>
+      </w:r>
+    </w:p>
+    <w:p>
+      <w:pPr>
+        <w:pStyle w:val="NormalTCC"/>
+      </w:pPr>
+      <w:r>
+        <w:t xml:space="preserve">Para obter ainda mais velocidade ao escrever muitas linhas ao mesmo tempo, use LOCK TABLES. Vejo Seção 8.2.5.1, “Otimizando instruções INSERT”. Você pode verificar o desempenho do buffer de chave emitindo uma instrução SHOW STATUS </w:t>
+      </w:r>
+      <w:r>
+        <w:t xml:space="preserve">e examinando Key_read_requests, Key_reads, Key_write_requests e </w:t>
+      </w:r>
+      <w:r>
+        <w:t xml:space="preserve">Variáveis ​​de status de key_writes. (Consulte a Seção 13.7.7, “Demonstrações SHOW”.) </w:t>
+      </w:r>
+      <w:r>
+        <w:t xml:space="preserve">Key_reads / A proporção key_read_requests normalmente deve ser menor que 0,01. The Key_writes / </w:t>
+      </w:r>
+      <w:r>
+        <w:t>A proporção de key_write_requests é geralmente próxima de 1 se você estiver usando principalmente atualizações e exclusões, mas pode ser muito menor se você tende a fazer atualizações que afetam muitas linhas ao mesmo tempo ou se você estiver usando a opção de tabela DELAY_KEY_WRITE.</w:t>
+      </w:r>
+    </w:p>
+    <w:p>
+      <w:pPr>
+        <w:pStyle w:val="NormalTCC"/>
+      </w:pPr>
+      <w:r>
+        <w:t xml:space="preserve">A fração do buffer de chave em uso pode ser determinada usando key_buffer_size em conjunto com a variável de status Key_blocks_unused e o tamanho do bloco de buffer, que está disponível no  </w:t>
+      </w:r>
+      <w:r>
+        <w:t>variável de sistema key_cache_block_size:</w:t>
+      </w:r>
+    </w:p>
+    <w:p>
+      <w:pPr>
+        <w:pStyle w:val="NormalTCC"/>
+        <w:rPr>
+          <w:lang w:val="en-US"/>
+        </w:rPr>
+      </w:pPr>
+      <w:r>
+        <w:rPr>
+          <w:lang w:val="en-US"/>
+        </w:rPr>
+        <w:t>1 - ((Key_blocks_unused * key_cache_block_size) / key_buffer_size)</w:t>
+      </w:r>
+    </w:p>
+    <w:p>
+      <w:pPr>
+        <w:pStyle w:val="NormalTCC"/>
+      </w:pPr>
+      <w:r>
+        <w:t>Este valor é uma aproximação porque algum espaço no buffer de chave é alocado internamente para estruturas administrativas. Fatores que influenciam a quantidade de sobrecarga para essas estruturas inclui o tamanho do bloco e o tamanho do ponteiro. Conforme o tamanho do bloco aumenta, a porcentagem do buffer de chave perdida para a sobrecarga tende a diminuir. Blocos maiores resultam em um número menor de operações de leitura (porque mais chaves são obtidas por leitura), mas, inversamente, um aumento nas leituras de chaves que não são examinadas (se nem todas as chaves em um bloco forem relevantes para uma consulta).</w:t>
+      </w:r>
+    </w:p>
+    <w:p>
+      <w:pPr>
+        <w:pStyle w:val="NormalTCC"/>
+      </w:pPr>
+      <w:r>
+        <w:lastRenderedPageBreak/>
+        <w:t>É possível criar vários caches de chaves MyISAM. O limite de tamanho de 4 GB se aplica a cada cache individualmente, não como um grupo. Consulte a Seção 8.10.2, “Cache de chave MyISAM”.</w:t>
+      </w:r>
+    </w:p>
+    <w:p>
+      <w:pPr>
+        <w:pStyle w:val="NormalTCC"/>
+      </w:pPr>
     </w:p>
     <w:p>
       <w:pPr>
         <w:pStyle w:val="Ttulo2TCC"/>
       </w:pPr>
-      <w:bookmarkStart w:id="20" w:name="_Toc53444140"/>
+      <w:bookmarkStart w:id="18" w:name="_Toc53444140"/>
       <w:r>
         <w:t>TPC-H</w:t>
       </w:r>
-      <w:bookmarkEnd w:id="20"/>
+      <w:bookmarkEnd w:id="18"/>
     </w:p>
     <w:p>
       <w:pPr>
@@ -6474,6 +7501,7 @@
           <w:id w:val="-292673073"/>
           <w:citation/>
         </w:sdtPr>
+        <w:sdtEndPr/>
         <w:sdtContent>
           <w:r>
             <w:rPr>
@@ -6552,6 +7580,7 @@
           <w:id w:val="189569968"/>
           <w:citation/>
         </w:sdtPr>
+        <w:sdtEndPr/>
         <w:sdtContent>
           <w:r>
             <w:rPr>
@@ -6698,8 +7727,56 @@
         <w:rPr>
           <w:rFonts w:cs="Times New Roman"/>
         </w:rPr>
+        <w:t>São executados em um banco de dados em conformidade com a população específica e requisitos de escala;</w:t>
+      </w:r>
+    </w:p>
+    <w:p>
+      <w:pPr>
+        <w:pStyle w:val="NormalTCC"/>
+        <w:rPr>
+          <w:rFonts w:cs="Times New Roman"/>
+        </w:rPr>
+      </w:pPr>
+      <w:r>
+        <w:rPr>
+          <w:rFonts w:cs="Times New Roman"/>
+        </w:rPr>
+        <w:t>O TPC acredita que as comparações dos resultados do TPC-H medidos em relação a diferentes tamanhos de banco de dados são enganosas e desencoraja tais comparações.</w:t>
+      </w:r>
+    </w:p>
+    <w:p>
+      <w:pPr>
+        <w:pStyle w:val="NormalTCC"/>
+        <w:rPr>
+          <w:rFonts w:cs="Times New Roman"/>
+        </w:rPr>
+      </w:pPr>
+      <w:r>
+        <w:rPr>
+          <w:rFonts w:cs="Times New Roman"/>
+        </w:rPr>
+        <w:t>O banco de dados TPC-H deve ser implementado usando um sistema de gerenciamento de banco de dados (DBMS) disponível comercialmente e as consultas executadas por meio de uma interface usando SQL dinâmico. A especificação fornece variantes de SQL, pois os implementadores não precisam ter implementado um padrão SQL específico por completo.</w:t>
+      </w:r>
+    </w:p>
+    <w:p>
+      <w:pPr>
+        <w:pStyle w:val="NormalTCC"/>
+        <w:rPr>
+          <w:rFonts w:cs="Times New Roman"/>
+        </w:rPr>
+      </w:pPr>
+      <w:r>
+        <w:rPr>
+          <w:rFonts w:cs="Times New Roman"/>
+        </w:rPr>
+        <w:t xml:space="preserve">O TPC-H usa terminologia e métricas semelhantes a outros benchmarks, originados pelo TPC e outros. Tal similaridade na terminologia não implica de forma alguma que os resultados </w:t>
+      </w:r>
+      <w:r>
+        <w:rPr>
+          <w:rFonts w:cs="Times New Roman"/>
+        </w:rPr>
         <w:lastRenderedPageBreak/>
-        <w:t>São executados em um banco de dados em conformidade com a população específica e requisitos de escala;</w:t>
+        <w:t>do TPC-H sejam comparáveis ​​a outros benchmarks. Os únicos resultados de benchmark comparáveis ​​ao TPC-H são outros resultados do TPC-H compatíveis com a mesma revisão.</w:t>
       </w:r>
     </w:p>
     <w:p>
@@ -6713,7 +7790,7 @@
         <w:rPr>
           <w:rFonts w:cs="Times New Roman"/>
         </w:rPr>
-        <w:t>O TPC acredita que as comparações dos resultados do TPC-H medidos em relação a diferentes tamanhos de banco de dados são enganosas e desencoraja tais comparações.</w:t>
+        <w:t>Apesar do fato de que este benchmark oferece um ambiente rico representativo de muitos sistemas de suporte à decisão, este benchmark não reflete toda a gama de requisitos de suporte à decisão. Além disso, até que ponto um cliente pode alcançar os resultados relatados por um fornecedor depende muito da proximidade da TPC-H com o aplicativo do cliente. O desempenho relativo dos sistemas derivados deste benchmark não se aplica necessariamente a outras cargas de trabalho ou ambientes. Extrapolações para qualquer outro ambiente não são recomendadas.</w:t>
       </w:r>
     </w:p>
     <w:p>
@@ -6727,48 +7804,6 @@
         <w:rPr>
           <w:rFonts w:cs="Times New Roman"/>
         </w:rPr>
-        <w:t>O banco de dados TPC-H deve ser implementado usando um sistema de gerenciamento de banco de dados (DBMS) disponível comercialmente e as consultas executadas por meio de uma interface usando SQL dinâmico. A especificação fornece variantes de SQL, pois os implementadores não precisam ter implementado um padrão SQL específico por completo.</w:t>
-      </w:r>
-    </w:p>
-    <w:p>
-      <w:pPr>
-        <w:pStyle w:val="NormalTCC"/>
-        <w:rPr>
-          <w:rFonts w:cs="Times New Roman"/>
-        </w:rPr>
-      </w:pPr>
-      <w:r>
-        <w:rPr>
-          <w:rFonts w:cs="Times New Roman"/>
-        </w:rPr>
-        <w:t>O TPC-H usa terminologia e métricas semelhantes a outros benchmarks, originados pelo TPC e outros. Tal similaridade na terminologia não implica de forma alguma que os resultados do TPC-H sejam comparáveis ​​a outros benchmarks. Os únicos resultados de benchmark comparáveis ​​ao TPC-H são outros resultados do TPC-H compatíveis com a mesma revisão.</w:t>
-      </w:r>
-    </w:p>
-    <w:p>
-      <w:pPr>
-        <w:pStyle w:val="NormalTCC"/>
-        <w:rPr>
-          <w:rFonts w:cs="Times New Roman"/>
-        </w:rPr>
-      </w:pPr>
-      <w:r>
-        <w:rPr>
-          <w:rFonts w:cs="Times New Roman"/>
-        </w:rPr>
-        <w:t>Apesar do fato de que este benchmark oferece um ambiente rico representativo de muitos sistemas de suporte à decisão, este benchmark não reflete toda a gama de requisitos de suporte à decisão. Além disso, até que ponto um cliente pode alcançar os resultados relatados por um fornecedor depende muito da proximidade da TPC-H com o aplicativo do cliente. O desempenho relativo dos sistemas derivados deste benchmark não se aplica necessariamente a outras cargas de trabalho ou ambientes. Extrapolações para qualquer outro ambiente não são recomendadas.</w:t>
-      </w:r>
-    </w:p>
-    <w:p>
-      <w:pPr>
-        <w:pStyle w:val="NormalTCC"/>
-        <w:rPr>
-          <w:rFonts w:cs="Times New Roman"/>
-        </w:rPr>
-      </w:pPr>
-      <w:r>
-        <w:rPr>
-          <w:rFonts w:cs="Times New Roman"/>
-        </w:rPr>
         <w:t>Os resultados do benchmark são altamente dependentes da carga de trabalho, requisitos de aplicativos específicos e projeto e implementação de sistemas. O desempenho relativo do sistema varia como resultado desses e de outros fatores. Portanto, o TPC-H não deve ser usado como um substituto para um benchmarking de aplicativo de cliente específico quando o planejamento de capacidade crítica e / ou decisões de avaliação de produto são contemplados.</w:t>
       </w:r>
     </w:p>
@@ -6776,7 +7811,7 @@
       <w:pPr>
         <w:pStyle w:val="Ttulo3TCC"/>
       </w:pPr>
-      <w:bookmarkStart w:id="21" w:name="_Toc53444141"/>
+      <w:bookmarkStart w:id="19" w:name="_Toc53444141"/>
       <w:r>
         <w:rPr>
           <w:caps w:val="0"/>
@@ -6789,7 +7824,7 @@
         </w:rPr>
         <w:t xml:space="preserve"> RELACIONAMENTOS DO BANCO DE DADOS</w:t>
       </w:r>
-      <w:bookmarkEnd w:id="21"/>
+      <w:bookmarkEnd w:id="19"/>
     </w:p>
     <w:p>
       <w:pPr>
@@ -6878,6 +7913,7 @@
           <w:id w:val="-796833660"/>
           <w:citation/>
         </w:sdtPr>
+        <w:sdtEndPr/>
         <w:sdtContent>
           <w:r>
             <w:rPr>
@@ -6981,9 +8017,9 @@
                                 <w:sz w:val="24"/>
                               </w:rPr>
                             </w:pPr>
-                            <w:bookmarkStart w:id="22" w:name="_Toc53434234"/>
-                            <w:bookmarkStart w:id="23" w:name="_Toc53434453"/>
-                            <w:bookmarkStart w:id="24" w:name="_Toc53440151"/>
+                            <w:bookmarkStart w:id="20" w:name="_Toc53434234"/>
+                            <w:bookmarkStart w:id="21" w:name="_Toc53434453"/>
+                            <w:bookmarkStart w:id="22" w:name="_Toc53440151"/>
                             <w:r>
                               <w:t xml:space="preserve">Figura </w:t>
                             </w:r>
@@ -7023,9 +8059,9 @@
                             <w:r>
                               <w:t>squema TPC-H</w:t>
                             </w:r>
+                            <w:bookmarkEnd w:id="20"/>
+                            <w:bookmarkEnd w:id="21"/>
                             <w:bookmarkEnd w:id="22"/>
-                            <w:bookmarkEnd w:id="23"/>
-                            <w:bookmarkEnd w:id="24"/>
                             <w:r>
                               <w:t xml:space="preserve"> – fonte da imagem</w:t>
                             </w:r>
@@ -7069,9 +8105,9 @@
                           <w:sz w:val="24"/>
                         </w:rPr>
                       </w:pPr>
-                      <w:bookmarkStart w:id="25" w:name="_Toc53434234"/>
-                      <w:bookmarkStart w:id="26" w:name="_Toc53434453"/>
-                      <w:bookmarkStart w:id="27" w:name="_Toc53440151"/>
+                      <w:bookmarkStart w:id="23" w:name="_Toc53434234"/>
+                      <w:bookmarkStart w:id="24" w:name="_Toc53434453"/>
+                      <w:bookmarkStart w:id="25" w:name="_Toc53440151"/>
                       <w:r>
                         <w:t xml:space="preserve">Figura </w:t>
                       </w:r>
@@ -7111,9 +8147,9 @@
                       <w:r>
                         <w:t>squema TPC-H</w:t>
                       </w:r>
+                      <w:bookmarkEnd w:id="23"/>
+                      <w:bookmarkEnd w:id="24"/>
                       <w:bookmarkEnd w:id="25"/>
-                      <w:bookmarkEnd w:id="26"/>
-                      <w:bookmarkEnd w:id="27"/>
                       <w:r>
                         <w:t xml:space="preserve"> – fonte da imagem</w:t>
                       </w:r>
@@ -7158,7 +8194,7 @@
                     </pic:cNvPicPr>
                   </pic:nvPicPr>
                   <pic:blipFill>
-                    <a:blip r:embed="rId15" cstate="print">
+                    <a:blip r:embed="rId17" cstate="print">
                       <a:extLst>
                         <a:ext uri="{28A0092B-C50C-407E-A947-70E740481C1C}">
                           <a14:useLocalDpi xmlns:a14="http://schemas.microsoft.com/office/drawing/2010/main" val="0"/>
@@ -7507,6 +8543,7 @@
           <w:id w:val="-847252297"/>
           <w:citation/>
         </w:sdtPr>
+        <w:sdtEndPr/>
         <w:sdtContent>
           <w:r>
             <w:rPr>
@@ -8802,7 +9839,7 @@
           <w:lang w:eastAsia="pt-BR"/>
         </w:rPr>
       </w:pPr>
-      <w:bookmarkStart w:id="28" w:name="_Toc53444142"/>
+      <w:bookmarkStart w:id="23" w:name="_Toc53444142"/>
       <w:r>
         <w:br w:type="page"/>
       </w:r>
@@ -8815,7 +9852,7 @@
         <w:lastRenderedPageBreak/>
         <w:t>PROCEDIMENTOS METODOLÓGICOS</w:t>
       </w:r>
-      <w:bookmarkEnd w:id="28"/>
+      <w:bookmarkEnd w:id="23"/>
     </w:p>
     <w:p>
       <w:pPr>
@@ -8824,14 +9861,14 @@
           <w:lang w:eastAsia="pt-BR"/>
         </w:rPr>
       </w:pPr>
-      <w:bookmarkStart w:id="29" w:name="_Toc53444143"/>
+      <w:bookmarkStart w:id="24" w:name="_Toc53444143"/>
       <w:r>
         <w:rPr>
           <w:lang w:eastAsia="pt-BR"/>
         </w:rPr>
         <w:t>METODOLOGIA</w:t>
       </w:r>
-      <w:bookmarkEnd w:id="29"/>
+      <w:bookmarkEnd w:id="24"/>
     </w:p>
     <w:p>
       <w:pPr>
@@ -9014,11 +10051,11 @@
       <w:pPr>
         <w:pStyle w:val="Ttulo2TCC"/>
       </w:pPr>
-      <w:bookmarkStart w:id="30" w:name="_Toc53444144"/>
+      <w:bookmarkStart w:id="25" w:name="_Toc53444144"/>
       <w:r>
         <w:t>AMBIENTE DE TESTES</w:t>
       </w:r>
-      <w:bookmarkEnd w:id="30"/>
+      <w:bookmarkEnd w:id="25"/>
     </w:p>
     <w:p>
       <w:pPr>
@@ -9254,11 +10291,11 @@
       <w:pPr>
         <w:pStyle w:val="Ttulo2TCC"/>
       </w:pPr>
-      <w:bookmarkStart w:id="31" w:name="_Toc53444145"/>
+      <w:bookmarkStart w:id="26" w:name="_Toc53444145"/>
       <w:r>
         <w:t>COLETA DE DADOS</w:t>
       </w:r>
-      <w:bookmarkEnd w:id="31"/>
+      <w:bookmarkEnd w:id="26"/>
     </w:p>
     <w:p>
       <w:pPr>
@@ -9278,14 +10315,14 @@
       <w:pPr>
         <w:pStyle w:val="Ttulo2TCC"/>
       </w:pPr>
-      <w:bookmarkStart w:id="32" w:name="_Toc53444146"/>
+      <w:bookmarkStart w:id="27" w:name="_Toc53444146"/>
       <w:r>
         <w:rPr>
           <w:caps w:val="0"/>
         </w:rPr>
         <w:t>BASE DE DADOS NÃO OTIMIZADA</w:t>
       </w:r>
-      <w:bookmarkEnd w:id="32"/>
+      <w:bookmarkEnd w:id="27"/>
     </w:p>
     <w:p>
       <w:pPr>
@@ -9456,7 +10493,7 @@
           <w:color w:val="auto"/>
         </w:rPr>
       </w:pPr>
-      <w:bookmarkStart w:id="33" w:name="_Toc53443949"/>
+      <w:bookmarkStart w:id="28" w:name="_Toc53443949"/>
       <w:r>
         <w:rPr>
           <w:rFonts w:ascii="Times New Roman" w:hAnsi="Times New Roman" w:cs="Times New Roman"/>
@@ -9514,7 +10551,7 @@
         </w:rPr>
         <w:t xml:space="preserve"> - Tempo Acumulado da Query 01</w:t>
       </w:r>
-      <w:bookmarkEnd w:id="33"/>
+      <w:bookmarkEnd w:id="28"/>
     </w:p>
     <w:tbl>
       <w:tblPr>
@@ -13965,7 +15002,7 @@
           <w:color w:val="auto"/>
         </w:rPr>
       </w:pPr>
-      <w:bookmarkStart w:id="34" w:name="_Toc53443950"/>
+      <w:bookmarkStart w:id="29" w:name="_Toc53443950"/>
       <w:r>
         <w:rPr>
           <w:rFonts w:ascii="Times New Roman" w:hAnsi="Times New Roman" w:cs="Times New Roman"/>
@@ -14023,7 +15060,7 @@
         </w:rPr>
         <w:t xml:space="preserve"> - Tempo Médio das Consultas da Base de Dados não Otimizada</w:t>
       </w:r>
-      <w:bookmarkEnd w:id="34"/>
+      <w:bookmarkEnd w:id="29"/>
     </w:p>
     <w:tbl>
       <w:tblPr>
@@ -17353,7 +18390,7 @@
           <w:lang w:eastAsia="pt-BR"/>
         </w:rPr>
       </w:pPr>
-      <w:bookmarkStart w:id="35" w:name="_Toc53444147"/>
+      <w:bookmarkStart w:id="30" w:name="_Toc53444147"/>
       <w:r>
         <w:br w:type="page"/>
       </w:r>
@@ -17366,7 +18403,7 @@
         <w:lastRenderedPageBreak/>
         <w:t>ANÁLISE DOS DADOS DA PESQUISA (OBTIDOS)</w:t>
       </w:r>
-      <w:bookmarkEnd w:id="35"/>
+      <w:bookmarkEnd w:id="30"/>
     </w:p>
     <w:p>
       <w:pPr>
@@ -17378,7 +18415,7 @@
           <w:lang w:eastAsia="pt-BR"/>
         </w:rPr>
       </w:pPr>
-      <w:bookmarkStart w:id="36" w:name="_Toc53444148"/>
+      <w:bookmarkStart w:id="31" w:name="_Toc53444148"/>
       <w:r>
         <w:rPr>
           <w:caps/>
@@ -17397,7 +18434,7 @@
         <w:lastRenderedPageBreak/>
         <w:t>LIMITAÇÕES DO TESTE</w:t>
       </w:r>
-      <w:bookmarkEnd w:id="36"/>
+      <w:bookmarkEnd w:id="31"/>
     </w:p>
     <w:p>
       <w:pPr>
@@ -17410,7 +18447,7 @@
           <w:lang w:eastAsia="pt-BR"/>
         </w:rPr>
       </w:pPr>
-      <w:bookmarkStart w:id="37" w:name="_Toc53444149"/>
+      <w:bookmarkStart w:id="32" w:name="_Toc53444149"/>
       <w:r>
         <w:br w:type="page"/>
       </w:r>
@@ -17423,7 +18460,7 @@
         <w:lastRenderedPageBreak/>
         <w:t>CONSIDERAÇÕES FINAIS</w:t>
       </w:r>
-      <w:bookmarkEnd w:id="37"/>
+      <w:bookmarkEnd w:id="32"/>
     </w:p>
     <w:p>
       <w:pPr>
@@ -17454,18 +18491,19 @@
       <w:pPr>
         <w:pStyle w:val="Ttulo1TCC"/>
       </w:pPr>
-      <w:bookmarkStart w:id="38" w:name="_Toc53444150"/>
+      <w:bookmarkStart w:id="33" w:name="_Toc53444150"/>
       <w:r>
         <w:lastRenderedPageBreak/>
         <w:t>REFERÊNCIAS</w:t>
       </w:r>
-      <w:bookmarkEnd w:id="38"/>
-    </w:p>
-    <w:bookmarkStart w:id="39" w:name="_Hlk52306316" w:displacedByCustomXml="next"/>
+      <w:bookmarkEnd w:id="33"/>
+    </w:p>
+    <w:bookmarkStart w:id="34" w:name="_Hlk52306316" w:displacedByCustomXml="next"/>
     <w:sdt>
       <w:sdtPr>
         <w:rPr>
-          <w:rFonts w:eastAsiaTheme="majorEastAsia" w:cs="Times New Roman"/>
+          <w:rFonts w:ascii="Times New Roman" w:eastAsiaTheme="majorEastAsia" w:hAnsi="Times New Roman" w:cs="Times New Roman"/>
+          <w:noProof/>
           <w:color w:val="2E74B5" w:themeColor="accent1" w:themeShade="BF"/>
           <w:sz w:val="32"/>
           <w:szCs w:val="32"/>
@@ -17488,7 +18526,9 @@
         <w:sdt>
           <w:sdtPr>
             <w:rPr>
-              <w:rFonts w:cs="Times New Roman"/>
+              <w:rFonts w:ascii="Times New Roman" w:hAnsi="Times New Roman" w:cs="Times New Roman"/>
+              <w:noProof/>
+              <w:sz w:val="24"/>
             </w:rPr>
             <w:id w:val="-1582288550"/>
             <w:docPartObj>
@@ -17496,22 +18536,27 @@
               <w:docPartUnique/>
             </w:docPartObj>
           </w:sdtPr>
+          <w:sdtEndPr/>
           <w:sdtContent>
             <w:sdt>
               <w:sdtPr>
                 <w:rPr>
-                  <w:rFonts w:cs="Times New Roman"/>
+                  <w:rFonts w:ascii="Times New Roman" w:hAnsi="Times New Roman" w:cs="Times New Roman"/>
+                  <w:noProof/>
+                  <w:sz w:val="24"/>
                 </w:rPr>
                 <w:id w:val="-573587230"/>
                 <w:bibliography/>
               </w:sdtPr>
+              <w:sdtEndPr/>
               <w:sdtContent>
                 <w:p>
                   <w:pPr>
-                    <w:pStyle w:val="bibliografia"/>
+                    <w:pStyle w:val="Bibliography"/>
                     <w:rPr>
-                      <w:rFonts w:cs="Times New Roman"/>
-                      <w:lang w:val="en-US"/>
+                      <w:noProof/>
+                      <w:sz w:val="24"/>
+                      <w:szCs w:val="24"/>
                     </w:rPr>
                   </w:pPr>
                   <w:r>
@@ -17525,7 +18570,6 @@
                     <w:rPr>
                       <w:rFonts w:cs="Times New Roman"/>
                       <w:szCs w:val="24"/>
-                      <w:lang w:val="en-US"/>
                     </w:rPr>
                     <w:instrText xml:space="preserve"> BIBLIOGRAPHY </w:instrText>
                   </w:r>
@@ -17538,163 +18582,321 @@
                   </w:r>
                   <w:r>
                     <w:rPr>
-                      <w:rFonts w:cs="Times New Roman"/>
-                      <w:lang w:val="en-US"/>
+                      <w:noProof/>
                     </w:rPr>
-                    <w:t xml:space="preserve">Cabral, S., &amp; Murphy, K. (2009). </w:t>
+                    <w:t xml:space="preserve">ATANAZIO, J. </w:t>
                   </w:r>
                   <w:r>
                     <w:rPr>
-                      <w:rFonts w:cs="Times New Roman"/>
-                      <w:i/>
-                      <w:iCs/>
-                      <w:lang w:val="en-US"/>
+                      <w:b/>
+                      <w:bCs/>
+                      <w:noProof/>
                     </w:rPr>
-                    <w:t>MySQL Administrator’s Bible.</w:t>
+                    <w:t>PostgreSQL - SQL Básico</w:t>
                   </w:r>
                   <w:r>
                     <w:rPr>
-                      <w:rFonts w:cs="Times New Roman"/>
-                      <w:lang w:val="en-US"/>
+                      <w:noProof/>
                     </w:rPr>
-                    <w:t xml:space="preserve"> Indianapolis, Indiana: Wiley.</w:t>
+                    <w:t>. [S.l.]: [s.n.], 2019. Disponivel em: &lt;https://github.com/juliano777/pgsql_fs2w/blob/master/postgresql_sql_basico.pdf&gt;. Acesso em: 10 Outubro 2020.</w:t>
                   </w:r>
                 </w:p>
                 <w:p>
                   <w:pPr>
-                    <w:pStyle w:val="bibliografia"/>
+                    <w:pStyle w:val="Bibliography"/>
                     <w:rPr>
-                      <w:rFonts w:cs="Times New Roman"/>
+                      <w:noProof/>
+                      <w:lang w:val="en-US"/>
                     </w:rPr>
                   </w:pPr>
                   <w:r>
                     <w:rPr>
-                      <w:rFonts w:cs="Times New Roman"/>
+                      <w:noProof/>
                     </w:rPr>
-                    <w:t>DB-Engines. (14 de Junho de 2020). Acesso em 14 de Junho de 2020, disponível em DB-Engines Ranking: https://db-engines.com/en/ranking</w:t>
+                    <w:t xml:space="preserve">CABRAL, S.; MURPHY, K. </w:t>
+                  </w:r>
+                  <w:r>
+                    <w:rPr>
+                      <w:b/>
+                      <w:bCs/>
+                      <w:noProof/>
+                    </w:rPr>
+                    <w:t>MySQL Administrator’s Bible</w:t>
+                  </w:r>
+                  <w:r>
+                    <w:rPr>
+                      <w:noProof/>
+                    </w:rPr>
+                    <w:t xml:space="preserve">. </w:t>
+                  </w:r>
+                  <w:r>
+                    <w:rPr>
+                      <w:noProof/>
+                      <w:lang w:val="en-US"/>
+                    </w:rPr>
+                    <w:t>Indianapolis: Wiley, 2009.</w:t>
                   </w:r>
                 </w:p>
                 <w:p>
                   <w:pPr>
-                    <w:pStyle w:val="bibliografia"/>
+                    <w:pStyle w:val="Bibliography"/>
                     <w:rPr>
-                      <w:rFonts w:cs="Times New Roman"/>
+                      <w:noProof/>
                     </w:rPr>
                   </w:pPr>
                   <w:r>
                     <w:rPr>
-                      <w:rFonts w:cs="Times New Roman"/>
+                      <w:noProof/>
+                      <w:lang w:val="en-US"/>
                     </w:rPr>
-                    <w:t>MySQL. (09 de Setembro de 2020). Acesso em 2020, disponível em MySQL 8.0 Reference Manual: https://downloads.mysql.com/docs/refman-8.0-en.pdf</w:t>
+                    <w:t xml:space="preserve">DAVID DUCOS. Percona. </w:t>
+                  </w:r>
+                  <w:r>
+                    <w:rPr>
+                      <w:b/>
+                      <w:bCs/>
+                      <w:noProof/>
+                      <w:lang w:val="en-US"/>
+                    </w:rPr>
+                    <w:t>InnoDB Buffer Pool Resizing:</w:t>
+                  </w:r>
+                  <w:r>
+                    <w:rPr>
+                      <w:noProof/>
+                      <w:lang w:val="en-US"/>
+                    </w:rPr>
+                    <w:t xml:space="preserve"> Chunk Change, 2018. </w:t>
+                  </w:r>
+                  <w:r>
+                    <w:rPr>
+                      <w:noProof/>
+                    </w:rPr>
+                    <w:t>Disponivel em: &lt;https://www.percona.com/blog/2018/06/19/chunk-change-innodb-buffer-pool-resizing/&gt;. Acesso em: 08 Janeiro 2021.</w:t>
                   </w:r>
                 </w:p>
                 <w:p>
                   <w:pPr>
-                    <w:pStyle w:val="bibliografia"/>
+                    <w:pStyle w:val="Bibliography"/>
                     <w:rPr>
-                      <w:rFonts w:cs="Times New Roman"/>
+                      <w:noProof/>
                     </w:rPr>
                   </w:pPr>
                   <w:r>
                     <w:rPr>
-                      <w:rFonts w:cs="Times New Roman"/>
+                      <w:noProof/>
                     </w:rPr>
-                    <w:t xml:space="preserve">Ramakrishnan, R., &amp; Gehrke, J. (2009). </w:t>
+                    <w:t xml:space="preserve">DB-ENGINES. </w:t>
                   </w:r>
                   <w:r>
                     <w:rPr>
-                      <w:rFonts w:cs="Times New Roman"/>
-                      <w:i/>
-                      <w:iCs/>
+                      <w:b/>
+                      <w:bCs/>
+                      <w:noProof/>
                     </w:rPr>
-                    <w:t>Sistemas de Gerenciamento Sistemas de Gerenciamento de Banco de Dados.</w:t>
+                    <w:t>DB-Engines Ranking</w:t>
                   </w:r>
                   <w:r>
                     <w:rPr>
-                      <w:rFonts w:cs="Times New Roman"/>
+                      <w:noProof/>
                     </w:rPr>
-                    <w:t xml:space="preserve"> São Paulo: McGraw-Hill.</w:t>
+                    <w:t>, 14 Junho 2020. Disponivel em: &lt;https://db-engines.com/en/ranking&gt;. Acesso em: 14 Junho 2020.</w:t>
                   </w:r>
                 </w:p>
                 <w:p>
                   <w:pPr>
-                    <w:pStyle w:val="bibliografia"/>
+                    <w:pStyle w:val="Bibliography"/>
                     <w:rPr>
-                      <w:rFonts w:cs="Times New Roman"/>
+                      <w:noProof/>
                     </w:rPr>
                   </w:pPr>
                   <w:r>
                     <w:rPr>
-                      <w:rFonts w:cs="Times New Roman"/>
-                      <w:lang w:val="en-US"/>
+                      <w:noProof/>
                     </w:rPr>
-                    <w:t xml:space="preserve">Schwartz, B., Tkachenko, V., &amp; Zaitsev, P. (2012). </w:t>
+                    <w:t xml:space="preserve">MYSQL. </w:t>
                   </w:r>
                   <w:r>
                     <w:rPr>
-                      <w:rFonts w:cs="Times New Roman"/>
-                      <w:i/>
-                      <w:iCs/>
+                      <w:b/>
+                      <w:bCs/>
+                      <w:noProof/>
+                    </w:rPr>
+                    <w:t>MySQL 8.0 Reference Manual</w:t>
+                  </w:r>
+                  <w:r>
+                    <w:rPr>
+                      <w:noProof/>
+                    </w:rPr>
+                    <w:t>, 09 Setembro 2020. Disponivel em: &lt;https://downloads.mysql.com/docs/refman-8.0-en.pdf&gt;. Acesso em: 2020.</w:t>
+                  </w:r>
+                </w:p>
+                <w:p>
+                  <w:pPr>
+                    <w:pStyle w:val="Bibliography"/>
+                    <w:rPr>
+                      <w:noProof/>
+                      <w:lang w:val="en-US"/>
+                    </w:rPr>
+                  </w:pPr>
+                  <w:r>
+                    <w:rPr>
+                      <w:noProof/>
+                    </w:rPr>
+                    <w:t xml:space="preserve">RAMAKRISHNAN, R.; GEHRKE, J. </w:t>
+                  </w:r>
+                  <w:r>
+                    <w:rPr>
+                      <w:b/>
+                      <w:bCs/>
+                      <w:noProof/>
+                    </w:rPr>
+                    <w:t>Sistemas de Gerenciamento Sistemas de Gerenciamento de Banco de Dados</w:t>
+                  </w:r>
+                  <w:r>
+                    <w:rPr>
+                      <w:noProof/>
+                    </w:rPr>
+                    <w:t xml:space="preserve">. </w:t>
+                  </w:r>
+                  <w:r>
+                    <w:rPr>
+                      <w:noProof/>
+                      <w:lang w:val="en-US"/>
+                    </w:rPr>
+                    <w:t>São Paulo: McGraw-Hill, 2009.</w:t>
+                  </w:r>
+                </w:p>
+                <w:p>
+                  <w:pPr>
+                    <w:pStyle w:val="Bibliography"/>
+                    <w:rPr>
+                      <w:noProof/>
+                      <w:lang w:val="en-US"/>
+                    </w:rPr>
+                  </w:pPr>
+                  <w:r>
+                    <w:rPr>
+                      <w:noProof/>
+                      <w:lang w:val="en-US"/>
+                    </w:rPr>
+                    <w:t xml:space="preserve">SCHWARTZ, B.; TKACHENKO, ; ZAITSEV,. </w:t>
+                  </w:r>
+                  <w:r>
+                    <w:rPr>
+                      <w:b/>
+                      <w:bCs/>
+                      <w:noProof/>
                       <w:lang w:val="en-US"/>
                     </w:rPr>
                     <w:t>High Performance MySQL</w:t>
                   </w:r>
                   <w:r>
                     <w:rPr>
-                      <w:rFonts w:cs="Times New Roman"/>
+                      <w:noProof/>
                       <w:lang w:val="en-US"/>
                     </w:rPr>
-                    <w:t xml:space="preserve"> (Third Edition ed.). </w:t>
-                  </w:r>
-                  <w:r>
-                    <w:rPr>
-                      <w:rFonts w:cs="Times New Roman"/>
-                    </w:rPr>
-                    <w:t>Sebastopol: O’Reilly Media.</w:t>
+                    <w:t>. Third Edition. ed. Sebastopol: O’Reilly Media, 2012.</w:t>
                   </w:r>
                 </w:p>
                 <w:p>
                   <w:pPr>
-                    <w:pStyle w:val="bibliografia"/>
+                    <w:pStyle w:val="Bibliography"/>
                     <w:rPr>
-                      <w:rFonts w:cs="Times New Roman"/>
-                    </w:rPr>
-                  </w:pPr>
-                  <w:r>
-                    <w:rPr>
-                      <w:rFonts w:cs="Times New Roman"/>
-                    </w:rPr>
-                    <w:t>Targettrust. (2017). Acesso em 19 de Setembro de 2020, disponível em Performance e Otimização de Banco de Dados MySQL: http://materiais.targettrust.com.br/ebook-otimizacao-banco-de-dados-mysql-lp</w:t>
-                  </w:r>
-                </w:p>
-                <w:p>
-                  <w:pPr>
-                    <w:pStyle w:val="bibliografia"/>
-                    <w:rPr>
-                      <w:rFonts w:cs="Times New Roman"/>
+                      <w:noProof/>
                       <w:lang w:val="en-US"/>
                     </w:rPr>
                   </w:pPr>
                   <w:r>
                     <w:rPr>
-                      <w:rFonts w:cs="Times New Roman"/>
+                      <w:noProof/>
+                    </w:rPr>
+                    <w:t xml:space="preserve">TARGETTRUST. </w:t>
+                  </w:r>
+                  <w:r>
+                    <w:rPr>
+                      <w:b/>
+                      <w:bCs/>
+                      <w:noProof/>
+                    </w:rPr>
+                    <w:t>Performance e Otimização de Banco de Dados MySQL</w:t>
+                  </w:r>
+                  <w:r>
+                    <w:rPr>
+                      <w:noProof/>
+                    </w:rPr>
+                    <w:t xml:space="preserve">, 2017. Disponivel em: &lt;http://materiais.targettrust.com.br/ebook-otimizacao-banco-de-dados-mysql-lp&gt;. </w:t>
+                  </w:r>
+                  <w:r>
+                    <w:rPr>
+                      <w:noProof/>
                       <w:lang w:val="en-US"/>
                     </w:rPr>
-                    <w:t>TPC. (2018). Fonte: BENCHMARK (Decision Support) Standard Specification Revision: http://www.tpc.org/tpc_documents_current_versions/pdf/tpc-h_v2.18.0.pdf</w:t>
+                    <w:t>Acesso em: 19 Setembro 2020.</w:t>
                   </w:r>
                 </w:p>
                 <w:p>
                   <w:pPr>
-                    <w:pStyle w:val="bibliografia"/>
+                    <w:pStyle w:val="Bibliography"/>
                     <w:rPr>
-                      <w:rFonts w:cs="Times New Roman"/>
+                      <w:noProof/>
                     </w:rPr>
                   </w:pPr>
                   <w:r>
                     <w:rPr>
-                      <w:rFonts w:cs="Times New Roman"/>
+                      <w:noProof/>
+                      <w:lang w:val="en-US"/>
                     </w:rPr>
-                    <w:t>Wikipedia. (14 de Julho de 2020). Acesso em 01 de Setembro de 2020, disponível em David DeWitt: https://en.wikipedia.org/wiki/David_DeWitt</w:t>
+                    <w:t xml:space="preserve">TPC. </w:t>
+                  </w:r>
+                  <w:r>
+                    <w:rPr>
+                      <w:b/>
+                      <w:bCs/>
+                      <w:noProof/>
+                      <w:lang w:val="en-US"/>
+                    </w:rPr>
+                    <w:t>BENCHMARK (Decision Support) Standard Specification Revision</w:t>
+                  </w:r>
+                  <w:r>
+                    <w:rPr>
+                      <w:noProof/>
+                      <w:lang w:val="en-US"/>
+                    </w:rPr>
+                    <w:t xml:space="preserve">, 2018. </w:t>
+                  </w:r>
+                  <w:r>
+                    <w:rPr>
+                      <w:noProof/>
+                    </w:rPr>
+                    <w:t>Disponivel em: &lt;http://www.tpc.org/tpc_documents_current_versions/pdf/tpc-h_v2.18.0.pdf&gt;.</w:t>
+                  </w:r>
+                </w:p>
+                <w:p>
+                  <w:pPr>
+                    <w:pStyle w:val="Bibliography"/>
+                    <w:rPr>
+                      <w:noProof/>
+                    </w:rPr>
+                  </w:pPr>
+                  <w:r>
+                    <w:rPr>
+                      <w:noProof/>
+                    </w:rPr>
+                    <w:t xml:space="preserve">WIKIPEDIA. </w:t>
+                  </w:r>
+                  <w:r>
+                    <w:rPr>
+                      <w:b/>
+                      <w:bCs/>
+                      <w:noProof/>
+                    </w:rPr>
+                    <w:t>David DeWitt</w:t>
+                  </w:r>
+                  <w:r>
+                    <w:rPr>
+                      <w:noProof/>
+                    </w:rPr>
+                    <w:t>, 14 Julho 2020. Disponivel em: &lt;https://en.wikipedia.org/wiki/David_DeWitt&gt;. Acesso em: 01 Setembro 2020.</w:t>
                   </w:r>
                 </w:p>
                 <w:p>
@@ -17732,9 +18934,9 @@
         </w:p>
       </w:sdtContent>
     </w:sdt>
-    <w:bookmarkEnd w:id="39" w:displacedByCustomXml="prev"/>
+    <w:bookmarkEnd w:id="34" w:displacedByCustomXml="prev"/>
     <w:sectPr>
-      <w:headerReference w:type="default" r:id="rId16"/>
+      <w:headerReference w:type="default" r:id="rId18"/>
       <w:type w:val="continuous"/>
       <w:pgSz w:w="11906" w:h="16838"/>
       <w:pgMar w:top="1701" w:right="1134" w:bottom="1134" w:left="1701" w:header="709" w:footer="709" w:gutter="0"/>
@@ -17913,7 +19115,7 @@
             <w:rFonts w:ascii="Times New Roman" w:hAnsi="Times New Roman" w:cs="Times New Roman"/>
             <w:noProof/>
           </w:rPr>
-          <w:t>16</w:t>
+          <w:t>29</w:t>
         </w:r>
         <w:r>
           <w:rPr>
@@ -19700,6 +20902,119 @@
     </w:lvl>
   </w:abstractNum>
   <w:abstractNum w:abstractNumId="17" w15:restartNumberingAfterBreak="0">
+    <w:nsid w:val="58F862B3"/>
+    <w:multiLevelType w:val="hybridMultilevel"/>
+    <w:tmpl w:val="625243BE"/>
+    <w:lvl w:ilvl="0" w:tplc="04160001">
+      <w:start w:val="1"/>
+      <w:numFmt w:val="bullet"/>
+      <w:lvlText w:val=""/>
+      <w:lvlJc w:val="left"/>
+      <w:pPr>
+        <w:ind w:left="1429" w:hanging="360"/>
+      </w:pPr>
+      <w:rPr>
+        <w:rFonts w:ascii="Symbol" w:hAnsi="Symbol" w:hint="default"/>
+      </w:rPr>
+    </w:lvl>
+    <w:lvl w:ilvl="1" w:tplc="04160003" w:tentative="1">
+      <w:start w:val="1"/>
+      <w:numFmt w:val="bullet"/>
+      <w:lvlText w:val="o"/>
+      <w:lvlJc w:val="left"/>
+      <w:pPr>
+        <w:ind w:left="2149" w:hanging="360"/>
+      </w:pPr>
+      <w:rPr>
+        <w:rFonts w:ascii="Courier New" w:hAnsi="Courier New" w:cs="Courier New" w:hint="default"/>
+      </w:rPr>
+    </w:lvl>
+    <w:lvl w:ilvl="2" w:tplc="04160005" w:tentative="1">
+      <w:start w:val="1"/>
+      <w:numFmt w:val="bullet"/>
+      <w:lvlText w:val=""/>
+      <w:lvlJc w:val="left"/>
+      <w:pPr>
+        <w:ind w:left="2869" w:hanging="360"/>
+      </w:pPr>
+      <w:rPr>
+        <w:rFonts w:ascii="Wingdings" w:hAnsi="Wingdings" w:hint="default"/>
+      </w:rPr>
+    </w:lvl>
+    <w:lvl w:ilvl="3" w:tplc="04160001" w:tentative="1">
+      <w:start w:val="1"/>
+      <w:numFmt w:val="bullet"/>
+      <w:lvlText w:val=""/>
+      <w:lvlJc w:val="left"/>
+      <w:pPr>
+        <w:ind w:left="3589" w:hanging="360"/>
+      </w:pPr>
+      <w:rPr>
+        <w:rFonts w:ascii="Symbol" w:hAnsi="Symbol" w:hint="default"/>
+      </w:rPr>
+    </w:lvl>
+    <w:lvl w:ilvl="4" w:tplc="04160003" w:tentative="1">
+      <w:start w:val="1"/>
+      <w:numFmt w:val="bullet"/>
+      <w:lvlText w:val="o"/>
+      <w:lvlJc w:val="left"/>
+      <w:pPr>
+        <w:ind w:left="4309" w:hanging="360"/>
+      </w:pPr>
+      <w:rPr>
+        <w:rFonts w:ascii="Courier New" w:hAnsi="Courier New" w:cs="Courier New" w:hint="default"/>
+      </w:rPr>
+    </w:lvl>
+    <w:lvl w:ilvl="5" w:tplc="04160005" w:tentative="1">
+      <w:start w:val="1"/>
+      <w:numFmt w:val="bullet"/>
+      <w:lvlText w:val=""/>
+      <w:lvlJc w:val="left"/>
+      <w:pPr>
+        <w:ind w:left="5029" w:hanging="360"/>
+      </w:pPr>
+      <w:rPr>
+        <w:rFonts w:ascii="Wingdings" w:hAnsi="Wingdings" w:hint="default"/>
+      </w:rPr>
+    </w:lvl>
+    <w:lvl w:ilvl="6" w:tplc="04160001" w:tentative="1">
+      <w:start w:val="1"/>
+      <w:numFmt w:val="bullet"/>
+      <w:lvlText w:val=""/>
+      <w:lvlJc w:val="left"/>
+      <w:pPr>
+        <w:ind w:left="5749" w:hanging="360"/>
+      </w:pPr>
+      <w:rPr>
+        <w:rFonts w:ascii="Symbol" w:hAnsi="Symbol" w:hint="default"/>
+      </w:rPr>
+    </w:lvl>
+    <w:lvl w:ilvl="7" w:tplc="04160003" w:tentative="1">
+      <w:start w:val="1"/>
+      <w:numFmt w:val="bullet"/>
+      <w:lvlText w:val="o"/>
+      <w:lvlJc w:val="left"/>
+      <w:pPr>
+        <w:ind w:left="6469" w:hanging="360"/>
+      </w:pPr>
+      <w:rPr>
+        <w:rFonts w:ascii="Courier New" w:hAnsi="Courier New" w:cs="Courier New" w:hint="default"/>
+      </w:rPr>
+    </w:lvl>
+    <w:lvl w:ilvl="8" w:tplc="04160005" w:tentative="1">
+      <w:start w:val="1"/>
+      <w:numFmt w:val="bullet"/>
+      <w:lvlText w:val=""/>
+      <w:lvlJc w:val="left"/>
+      <w:pPr>
+        <w:ind w:left="7189" w:hanging="360"/>
+      </w:pPr>
+      <w:rPr>
+        <w:rFonts w:ascii="Wingdings" w:hAnsi="Wingdings" w:hint="default"/>
+      </w:rPr>
+    </w:lvl>
+  </w:abstractNum>
+  <w:abstractNum w:abstractNumId="18" w15:restartNumberingAfterBreak="0">
     <w:nsid w:val="64A84398"/>
     <w:multiLevelType w:val="hybridMultilevel"/>
     <w:tmpl w:val="C71611A0"/>
@@ -19812,7 +21127,7 @@
       </w:rPr>
     </w:lvl>
   </w:abstractNum>
-  <w:abstractNum w:abstractNumId="18" w15:restartNumberingAfterBreak="0">
+  <w:abstractNum w:abstractNumId="19" w15:restartNumberingAfterBreak="0">
     <w:nsid w:val="64C35C51"/>
     <w:multiLevelType w:val="hybridMultilevel"/>
     <w:tmpl w:val="B5AC38A2"/>
@@ -19925,7 +21240,7 @@
       </w:rPr>
     </w:lvl>
   </w:abstractNum>
-  <w:abstractNum w:abstractNumId="19" w15:restartNumberingAfterBreak="0">
+  <w:abstractNum w:abstractNumId="20" w15:restartNumberingAfterBreak="0">
     <w:nsid w:val="68F5531B"/>
     <w:multiLevelType w:val="hybridMultilevel"/>
     <w:tmpl w:val="E6807A4E"/>
@@ -20038,7 +21353,7 @@
       </w:rPr>
     </w:lvl>
   </w:abstractNum>
-  <w:abstractNum w:abstractNumId="20" w15:restartNumberingAfterBreak="0">
+  <w:abstractNum w:abstractNumId="21" w15:restartNumberingAfterBreak="0">
     <w:nsid w:val="6C833B28"/>
     <w:multiLevelType w:val="hybridMultilevel"/>
     <w:tmpl w:val="2CBA6282"/>
@@ -20127,7 +21442,7 @@
       </w:pPr>
     </w:lvl>
   </w:abstractNum>
-  <w:abstractNum w:abstractNumId="21" w15:restartNumberingAfterBreak="0">
+  <w:abstractNum w:abstractNumId="22" w15:restartNumberingAfterBreak="0">
     <w:nsid w:val="6D9965E3"/>
     <w:multiLevelType w:val="hybridMultilevel"/>
     <w:tmpl w:val="23E6AFB4"/>
@@ -20213,7 +21528,7 @@
       </w:pPr>
     </w:lvl>
   </w:abstractNum>
-  <w:abstractNum w:abstractNumId="22" w15:restartNumberingAfterBreak="0">
+  <w:abstractNum w:abstractNumId="23" w15:restartNumberingAfterBreak="0">
     <w:nsid w:val="70E97509"/>
     <w:multiLevelType w:val="multilevel"/>
     <w:tmpl w:val="9DF2BD68"/>
@@ -20327,7 +21642,7 @@
       </w:rPr>
     </w:lvl>
   </w:abstractNum>
-  <w:abstractNum w:abstractNumId="23" w15:restartNumberingAfterBreak="0">
+  <w:abstractNum w:abstractNumId="24" w15:restartNumberingAfterBreak="0">
     <w:nsid w:val="722F50C8"/>
     <w:multiLevelType w:val="hybridMultilevel"/>
     <w:tmpl w:val="F99EB208"/>
@@ -20416,7 +21731,7 @@
       </w:pPr>
     </w:lvl>
   </w:abstractNum>
-  <w:abstractNum w:abstractNumId="24" w15:restartNumberingAfterBreak="0">
+  <w:abstractNum w:abstractNumId="25" w15:restartNumberingAfterBreak="0">
     <w:nsid w:val="74F93C2E"/>
     <w:multiLevelType w:val="hybridMultilevel"/>
     <w:tmpl w:val="FB3A63E4"/>
@@ -20529,7 +21844,7 @@
       </w:rPr>
     </w:lvl>
   </w:abstractNum>
-  <w:abstractNum w:abstractNumId="25" w15:restartNumberingAfterBreak="0">
+  <w:abstractNum w:abstractNumId="26" w15:restartNumberingAfterBreak="0">
     <w:nsid w:val="78053356"/>
     <w:multiLevelType w:val="multilevel"/>
     <w:tmpl w:val="6B004E16"/>
@@ -20678,7 +21993,7 @@
       </w:rPr>
     </w:lvl>
   </w:abstractNum>
-  <w:abstractNum w:abstractNumId="26" w15:restartNumberingAfterBreak="0">
+  <w:abstractNum w:abstractNumId="27" w15:restartNumberingAfterBreak="0">
     <w:nsid w:val="78680F04"/>
     <w:multiLevelType w:val="hybridMultilevel"/>
     <w:tmpl w:val="6E1C9DF8"/>
@@ -20791,7 +22106,7 @@
       </w:rPr>
     </w:lvl>
   </w:abstractNum>
-  <w:abstractNum w:abstractNumId="27" w15:restartNumberingAfterBreak="0">
+  <w:abstractNum w:abstractNumId="28" w15:restartNumberingAfterBreak="0">
     <w:nsid w:val="7899669A"/>
     <w:multiLevelType w:val="hybridMultilevel"/>
     <w:tmpl w:val="0278ECD6"/>
@@ -20877,7 +22192,120 @@
       </w:pPr>
     </w:lvl>
   </w:abstractNum>
-  <w:abstractNum w:abstractNumId="28" w15:restartNumberingAfterBreak="0">
+  <w:abstractNum w:abstractNumId="29" w15:restartNumberingAfterBreak="0">
+    <w:nsid w:val="7AED21D7"/>
+    <w:multiLevelType w:val="hybridMultilevel"/>
+    <w:tmpl w:val="FA680B8C"/>
+    <w:lvl w:ilvl="0" w:tplc="04160001">
+      <w:start w:val="1"/>
+      <w:numFmt w:val="bullet"/>
+      <w:lvlText w:val=""/>
+      <w:lvlJc w:val="left"/>
+      <w:pPr>
+        <w:ind w:left="1429" w:hanging="360"/>
+      </w:pPr>
+      <w:rPr>
+        <w:rFonts w:ascii="Symbol" w:hAnsi="Symbol" w:hint="default"/>
+      </w:rPr>
+    </w:lvl>
+    <w:lvl w:ilvl="1" w:tplc="04160003" w:tentative="1">
+      <w:start w:val="1"/>
+      <w:numFmt w:val="bullet"/>
+      <w:lvlText w:val="o"/>
+      <w:lvlJc w:val="left"/>
+      <w:pPr>
+        <w:ind w:left="2149" w:hanging="360"/>
+      </w:pPr>
+      <w:rPr>
+        <w:rFonts w:ascii="Courier New" w:hAnsi="Courier New" w:cs="Courier New" w:hint="default"/>
+      </w:rPr>
+    </w:lvl>
+    <w:lvl w:ilvl="2" w:tplc="04160005" w:tentative="1">
+      <w:start w:val="1"/>
+      <w:numFmt w:val="bullet"/>
+      <w:lvlText w:val=""/>
+      <w:lvlJc w:val="left"/>
+      <w:pPr>
+        <w:ind w:left="2869" w:hanging="360"/>
+      </w:pPr>
+      <w:rPr>
+        <w:rFonts w:ascii="Wingdings" w:hAnsi="Wingdings" w:hint="default"/>
+      </w:rPr>
+    </w:lvl>
+    <w:lvl w:ilvl="3" w:tplc="04160001" w:tentative="1">
+      <w:start w:val="1"/>
+      <w:numFmt w:val="bullet"/>
+      <w:lvlText w:val=""/>
+      <w:lvlJc w:val="left"/>
+      <w:pPr>
+        <w:ind w:left="3589" w:hanging="360"/>
+      </w:pPr>
+      <w:rPr>
+        <w:rFonts w:ascii="Symbol" w:hAnsi="Symbol" w:hint="default"/>
+      </w:rPr>
+    </w:lvl>
+    <w:lvl w:ilvl="4" w:tplc="04160003" w:tentative="1">
+      <w:start w:val="1"/>
+      <w:numFmt w:val="bullet"/>
+      <w:lvlText w:val="o"/>
+      <w:lvlJc w:val="left"/>
+      <w:pPr>
+        <w:ind w:left="4309" w:hanging="360"/>
+      </w:pPr>
+      <w:rPr>
+        <w:rFonts w:ascii="Courier New" w:hAnsi="Courier New" w:cs="Courier New" w:hint="default"/>
+      </w:rPr>
+    </w:lvl>
+    <w:lvl w:ilvl="5" w:tplc="04160005" w:tentative="1">
+      <w:start w:val="1"/>
+      <w:numFmt w:val="bullet"/>
+      <w:lvlText w:val=""/>
+      <w:lvlJc w:val="left"/>
+      <w:pPr>
+        <w:ind w:left="5029" w:hanging="360"/>
+      </w:pPr>
+      <w:rPr>
+        <w:rFonts w:ascii="Wingdings" w:hAnsi="Wingdings" w:hint="default"/>
+      </w:rPr>
+    </w:lvl>
+    <w:lvl w:ilvl="6" w:tplc="04160001" w:tentative="1">
+      <w:start w:val="1"/>
+      <w:numFmt w:val="bullet"/>
+      <w:lvlText w:val=""/>
+      <w:lvlJc w:val="left"/>
+      <w:pPr>
+        <w:ind w:left="5749" w:hanging="360"/>
+      </w:pPr>
+      <w:rPr>
+        <w:rFonts w:ascii="Symbol" w:hAnsi="Symbol" w:hint="default"/>
+      </w:rPr>
+    </w:lvl>
+    <w:lvl w:ilvl="7" w:tplc="04160003" w:tentative="1">
+      <w:start w:val="1"/>
+      <w:numFmt w:val="bullet"/>
+      <w:lvlText w:val="o"/>
+      <w:lvlJc w:val="left"/>
+      <w:pPr>
+        <w:ind w:left="6469" w:hanging="360"/>
+      </w:pPr>
+      <w:rPr>
+        <w:rFonts w:ascii="Courier New" w:hAnsi="Courier New" w:cs="Courier New" w:hint="default"/>
+      </w:rPr>
+    </w:lvl>
+    <w:lvl w:ilvl="8" w:tplc="04160005" w:tentative="1">
+      <w:start w:val="1"/>
+      <w:numFmt w:val="bullet"/>
+      <w:lvlText w:val=""/>
+      <w:lvlJc w:val="left"/>
+      <w:pPr>
+        <w:ind w:left="7189" w:hanging="360"/>
+      </w:pPr>
+      <w:rPr>
+        <w:rFonts w:ascii="Wingdings" w:hAnsi="Wingdings" w:hint="default"/>
+      </w:rPr>
+    </w:lvl>
+  </w:abstractNum>
+  <w:abstractNum w:abstractNumId="30" w15:restartNumberingAfterBreak="0">
     <w:nsid w:val="7BC4692D"/>
     <w:multiLevelType w:val="hybridMultilevel"/>
     <w:tmpl w:val="2FB8EE26"/>
@@ -20991,7 +22419,7 @@
     </w:lvl>
   </w:abstractNum>
   <w:num w:numId="1">
-    <w:abstractNumId w:val="22"/>
+    <w:abstractNumId w:val="23"/>
   </w:num>
   <w:num w:numId="2">
     <w:abstractNumId w:val="15"/>
@@ -21006,13 +22434,13 @@
     <w:abstractNumId w:val="9"/>
   </w:num>
   <w:num w:numId="6">
-    <w:abstractNumId w:val="23"/>
+    <w:abstractNumId w:val="24"/>
   </w:num>
   <w:num w:numId="7">
-    <w:abstractNumId w:val="27"/>
+    <w:abstractNumId w:val="28"/>
   </w:num>
   <w:num w:numId="8">
-    <w:abstractNumId w:val="21"/>
+    <w:abstractNumId w:val="22"/>
   </w:num>
   <w:num w:numId="9">
     <w:abstractNumId w:val="1"/>
@@ -21027,19 +22455,19 @@
     <w:abstractNumId w:val="16"/>
   </w:num>
   <w:num w:numId="13">
-    <w:abstractNumId w:val="20"/>
+    <w:abstractNumId w:val="21"/>
   </w:num>
   <w:num w:numId="14">
     <w:abstractNumId w:val="10"/>
   </w:num>
   <w:num w:numId="15">
-    <w:abstractNumId w:val="25"/>
+    <w:abstractNumId w:val="26"/>
   </w:num>
   <w:num w:numId="16">
     <w:abstractNumId w:val="6"/>
   </w:num>
   <w:num w:numId="17">
-    <w:abstractNumId w:val="18"/>
+    <w:abstractNumId w:val="19"/>
   </w:num>
   <w:num w:numId="18">
     <w:abstractNumId w:val="13"/>
@@ -21051,7 +22479,7 @@
     <w:abstractNumId w:val="3"/>
   </w:num>
   <w:num w:numId="21">
-    <w:abstractNumId w:val="19"/>
+    <w:abstractNumId w:val="20"/>
   </w:num>
   <w:num w:numId="22">
     <w:abstractNumId w:val="4"/>
@@ -21063,13 +22491,13 @@
     <w:abstractNumId w:val="7"/>
   </w:num>
   <w:num w:numId="25">
-    <w:abstractNumId w:val="28"/>
+    <w:abstractNumId w:val="30"/>
   </w:num>
   <w:num w:numId="26">
-    <w:abstractNumId w:val="17"/>
+    <w:abstractNumId w:val="18"/>
   </w:num>
   <w:num w:numId="27">
-    <w:abstractNumId w:val="26"/>
+    <w:abstractNumId w:val="27"/>
   </w:num>
   <w:num w:numId="28">
     <w:abstractNumId w:val="12"/>
@@ -21078,7 +22506,13 @@
     <w:abstractNumId w:val="0"/>
   </w:num>
   <w:num w:numId="30">
-    <w:abstractNumId w:val="24"/>
+    <w:abstractNumId w:val="25"/>
+  </w:num>
+  <w:num w:numId="31">
+    <w:abstractNumId w:val="17"/>
+  </w:num>
+  <w:num w:numId="32">
+    <w:abstractNumId w:val="29"/>
   </w:num>
 </w:numbering>
 </file>
@@ -22592,7 +24026,7 @@
 </file>
 
 <file path=customXml/item1.xml><?xml version="1.0" encoding="utf-8"?>
-<b:Sources xmlns:b="http://schemas.openxmlformats.org/officeDocument/2006/bibliography" xmlns="http://schemas.openxmlformats.org/officeDocument/2006/bibliography" SelectedStyle="\APASixthEditionOfficeOnline.xsl" StyleName="APA" Version="6">
+<b:Sources xmlns:b="http://schemas.openxmlformats.org/officeDocument/2006/bibliography" xmlns="http://schemas.openxmlformats.org/officeDocument/2006/bibliography" SelectedStyle="\ABNT_Author.XSL" StyleName="ABNT NBR 6023:2002*" Version="10">
   <b:Source>
     <b:Tag>Placeholder1</b:Tag>
     <b:SourceType>Book</b:SourceType>
@@ -22807,11 +24241,29 @@
     <b:InternetSiteTitle>Performance e Otimização de Banco de Dados MySQL</b:InternetSiteTitle>
     <b:RefOrder>9</b:RefOrder>
   </b:Source>
+  <b:Source>
+    <b:Tag>Dav18</b:Tag>
+    <b:SourceType>InternetSite</b:SourceType>
+    <b:Guid>{48421144-A041-43A2-ABBC-2B16B359F350}</b:Guid>
+    <b:Title>Percona</b:Title>
+    <b:Year>2018</b:Year>
+    <b:Author>
+      <b:Author>
+        <b:Corporate> David Ducos</b:Corporate>
+      </b:Author>
+    </b:Author>
+    <b:InternetSiteTitle>InnoDB Buffer Pool Resizing: Chunk Change</b:InternetSiteTitle>
+    <b:YearAccessed>2021</b:YearAccessed>
+    <b:MonthAccessed>Janeiro</b:MonthAccessed>
+    <b:DayAccessed>08</b:DayAccessed>
+    <b:URL>https://www.percona.com/blog/2018/06/19/chunk-change-innodb-buffer-pool-resizing/</b:URL>
+    <b:RefOrder>10</b:RefOrder>
+  </b:Source>
 </b:Sources>
 </file>
 
 <file path=customXml/itemProps1.xml><?xml version="1.0" encoding="utf-8"?>
-<ds:datastoreItem xmlns:ds="http://schemas.openxmlformats.org/officeDocument/2006/customXml" ds:itemID="{C3E03CC6-83E6-4802-B556-A65BBDB9B68D}">
+<ds:datastoreItem xmlns:ds="http://schemas.openxmlformats.org/officeDocument/2006/customXml" ds:itemID="{EEDF5538-4C1B-4369-BFB2-019FB098DC1C}">
   <ds:schemaRefs>
     <ds:schemaRef ds:uri="http://schemas.openxmlformats.org/officeDocument/2006/bibliography"/>
   </ds:schemaRefs>

</xml_diff>

<commit_message>
parte da fundamentação teorica
</commit_message>
<xml_diff>
--- a/final-doc/alexsandro-matias-final-doc.docx
+++ b/final-doc/alexsandro-matias-final-doc.docx
@@ -1,6 +1,6 @@
 
 <file path=word/document.xml><?xml version="1.0" encoding="utf-8"?>
-<w:document xmlns:wpc="http://schemas.microsoft.com/office/word/2010/wordprocessingCanvas" xmlns:cx="http://schemas.microsoft.com/office/drawing/2014/chartex" xmlns:cx1="http://schemas.microsoft.com/office/drawing/2015/9/8/chartex" xmlns:mc="http://schemas.openxmlformats.org/markup-compatibility/2006" xmlns:o="urn:schemas-microsoft-com:office:office" xmlns:r="http://schemas.openxmlformats.org/officeDocument/2006/relationships" xmlns:m="http://schemas.openxmlformats.org/officeDocument/2006/math" xmlns:v="urn:schemas-microsoft-com:vml" xmlns:wp14="http://schemas.microsoft.com/office/word/2010/wordprocessingDrawing" xmlns:wp="http://schemas.openxmlformats.org/drawingml/2006/wordprocessingDrawing" xmlns:w10="urn:schemas-microsoft-com:office:word" xmlns:w="http://schemas.openxmlformats.org/wordprocessingml/2006/main" xmlns:w14="http://schemas.microsoft.com/office/word/2010/wordml" xmlns:w15="http://schemas.microsoft.com/office/word/2012/wordml" xmlns:w16se="http://schemas.microsoft.com/office/word/2015/wordml/symex" xmlns:wpg="http://schemas.microsoft.com/office/word/2010/wordprocessingGroup" xmlns:wpi="http://schemas.microsoft.com/office/word/2010/wordprocessingInk" xmlns:wne="http://schemas.microsoft.com/office/word/2006/wordml" xmlns:wps="http://schemas.microsoft.com/office/word/2010/wordprocessingShape" mc:Ignorable="w14 w15 w16se wp14">
+<w:document xmlns:wpc="http://schemas.microsoft.com/office/word/2010/wordprocessingCanvas" xmlns:cx="http://schemas.microsoft.com/office/drawing/2014/chartex" xmlns:cx1="http://schemas.microsoft.com/office/drawing/2015/9/8/chartex" xmlns:cx2="http://schemas.microsoft.com/office/drawing/2015/10/21/chartex" xmlns:cx3="http://schemas.microsoft.com/office/drawing/2016/5/9/chartex" xmlns:cx4="http://schemas.microsoft.com/office/drawing/2016/5/10/chartex" xmlns:cx5="http://schemas.microsoft.com/office/drawing/2016/5/11/chartex" xmlns:cx6="http://schemas.microsoft.com/office/drawing/2016/5/12/chartex" xmlns:cx7="http://schemas.microsoft.com/office/drawing/2016/5/13/chartex" xmlns:cx8="http://schemas.microsoft.com/office/drawing/2016/5/14/chartex" xmlns:mc="http://schemas.openxmlformats.org/markup-compatibility/2006" xmlns:aink="http://schemas.microsoft.com/office/drawing/2016/ink" xmlns:am3d="http://schemas.microsoft.com/office/drawing/2017/model3d" xmlns:o="urn:schemas-microsoft-com:office:office" xmlns:r="http://schemas.openxmlformats.org/officeDocument/2006/relationships" xmlns:m="http://schemas.openxmlformats.org/officeDocument/2006/math" xmlns:v="urn:schemas-microsoft-com:vml" xmlns:wp14="http://schemas.microsoft.com/office/word/2010/wordprocessingDrawing" xmlns:wp="http://schemas.openxmlformats.org/drawingml/2006/wordprocessingDrawing" xmlns:w10="urn:schemas-microsoft-com:office:word" xmlns:w="http://schemas.openxmlformats.org/wordprocessingml/2006/main" xmlns:w14="http://schemas.microsoft.com/office/word/2010/wordml" xmlns:w15="http://schemas.microsoft.com/office/word/2012/wordml" xmlns:w16cex="http://schemas.microsoft.com/office/word/2018/wordml/cex" xmlns:w16cid="http://schemas.microsoft.com/office/word/2016/wordml/cid" xmlns:w16="http://schemas.microsoft.com/office/word/2018/wordml" xmlns:w16se="http://schemas.microsoft.com/office/word/2015/wordml/symex" xmlns:wpg="http://schemas.microsoft.com/office/word/2010/wordprocessingGroup" xmlns:wpi="http://schemas.microsoft.com/office/word/2010/wordprocessingInk" xmlns:wne="http://schemas.microsoft.com/office/word/2006/wordml" xmlns:wps="http://schemas.microsoft.com/office/word/2010/wordprocessingShape" mc:Ignorable="w14 w15 w16se w16cid w16 w16cex wp14">
   <w:body>
     <w:p>
       <w:pPr>
@@ -1286,10 +1286,17 @@
     </w:p>
     <w:p>
       <w:pPr>
-        <w:pStyle w:val="ListadeFiguras"/>
-        <w:rPr>
-          <w:rStyle w:val="Hyperlink"/>
-          <w:rFonts w:cs="Times New Roman"/>
+        <w:pStyle w:val="TableofFigures"/>
+        <w:tabs>
+          <w:tab w:val="right" w:leader="dot" w:pos="9061"/>
+        </w:tabs>
+        <w:rPr>
+          <w:rFonts w:eastAsiaTheme="minorEastAsia" w:cstheme="minorBidi"/>
+          <w:caps w:val="0"/>
+          <w:noProof/>
+          <w:sz w:val="22"/>
+          <w:szCs w:val="22"/>
+          <w:lang w:eastAsia="pt-BR"/>
         </w:rPr>
       </w:pPr>
       <w:r>
@@ -1310,58 +1317,58 @@
         </w:rPr>
         <w:fldChar w:fldCharType="separate"/>
       </w:r>
-      <w:hyperlink r:id="rId8" w:anchor="_Toc53440151" w:history="1">
+      <w:hyperlink r:id="rId8" w:anchor="_Toc61183772" w:history="1">
         <w:r>
           <w:rPr>
             <w:rStyle w:val="Hyperlink"/>
-            <w:rFonts w:cs="Times New Roman"/>
+            <w:noProof/>
           </w:rPr>
-          <w:t>Figura 1 - Esquema TPC-H</w:t>
+          <w:t>Figura 1 - Modelo simplificado Memória Buffer</w:t>
         </w:r>
         <w:r>
           <w:rPr>
-            <w:rFonts w:cs="Times New Roman"/>
+            <w:noProof/>
             <w:webHidden/>
           </w:rPr>
           <w:tab/>
         </w:r>
         <w:r>
           <w:rPr>
-            <w:rFonts w:cs="Times New Roman"/>
+            <w:noProof/>
             <w:webHidden/>
           </w:rPr>
           <w:fldChar w:fldCharType="begin"/>
         </w:r>
         <w:r>
           <w:rPr>
-            <w:rFonts w:cs="Times New Roman"/>
+            <w:noProof/>
             <w:webHidden/>
           </w:rPr>
-          <w:instrText xml:space="preserve"> PAGEREF _Toc53440151 \h </w:instrText>
+          <w:instrText xml:space="preserve"> PAGEREF _Toc61183772 \h </w:instrText>
         </w:r>
         <w:r>
           <w:rPr>
-            <w:rFonts w:cs="Times New Roman"/>
+            <w:noProof/>
             <w:webHidden/>
           </w:rPr>
         </w:r>
         <w:r>
           <w:rPr>
-            <w:rFonts w:cs="Times New Roman"/>
+            <w:noProof/>
             <w:webHidden/>
           </w:rPr>
           <w:fldChar w:fldCharType="separate"/>
         </w:r>
         <w:r>
           <w:rPr>
-            <w:rFonts w:cs="Times New Roman"/>
+            <w:noProof/>
             <w:webHidden/>
           </w:rPr>
-          <w:t>25</w:t>
+          <w:t>19</w:t>
         </w:r>
         <w:r>
           <w:rPr>
-            <w:rFonts w:cs="Times New Roman"/>
+            <w:noProof/>
             <w:webHidden/>
           </w:rPr>
           <w:fldChar w:fldCharType="end"/>
@@ -1370,32 +1377,12 @@
     </w:p>
     <w:p>
       <w:pPr>
-        <w:rPr>
-          <w:rStyle w:val="Hyperlink"/>
-          <w:rFonts w:ascii="Times New Roman" w:hAnsi="Times New Roman" w:cs="Times New Roman"/>
-          <w:caps/>
-          <w:noProof/>
-          <w:sz w:val="20"/>
-          <w:szCs w:val="20"/>
-        </w:rPr>
-      </w:pPr>
-      <w:r>
-        <w:rPr>
-          <w:rStyle w:val="Hyperlink"/>
-          <w:rFonts w:ascii="Times New Roman" w:hAnsi="Times New Roman" w:cs="Times New Roman"/>
-          <w:noProof/>
-        </w:rPr>
-        <w:br w:type="page"/>
-      </w:r>
-    </w:p>
-    <w:p>
-      <w:pPr>
         <w:pStyle w:val="TableofFigures"/>
         <w:tabs>
           <w:tab w:val="right" w:leader="dot" w:pos="9061"/>
         </w:tabs>
         <w:rPr>
-          <w:rFonts w:ascii="Times New Roman" w:eastAsiaTheme="minorEastAsia" w:hAnsi="Times New Roman" w:cs="Times New Roman"/>
+          <w:rFonts w:eastAsiaTheme="minorEastAsia" w:cstheme="minorBidi"/>
           <w:caps w:val="0"/>
           <w:noProof/>
           <w:sz w:val="22"/>
@@ -1403,6 +1390,150 @@
           <w:lang w:eastAsia="pt-BR"/>
         </w:rPr>
       </w:pPr>
+      <w:hyperlink w:anchor="_Toc61183773" w:history="1">
+        <w:r>
+          <w:rPr>
+            <w:rStyle w:val="Hyperlink"/>
+            <w:noProof/>
+          </w:rPr>
+          <w:t>Figura 3 - Modelo detalhado da Memória Buffer</w:t>
+        </w:r>
+        <w:r>
+          <w:rPr>
+            <w:noProof/>
+            <w:webHidden/>
+          </w:rPr>
+          <w:tab/>
+        </w:r>
+        <w:r>
+          <w:rPr>
+            <w:noProof/>
+            <w:webHidden/>
+          </w:rPr>
+          <w:fldChar w:fldCharType="begin"/>
+        </w:r>
+        <w:r>
+          <w:rPr>
+            <w:noProof/>
+            <w:webHidden/>
+          </w:rPr>
+          <w:instrText xml:space="preserve"> PAGEREF _Toc61183773 \h </w:instrText>
+        </w:r>
+        <w:r>
+          <w:rPr>
+            <w:noProof/>
+            <w:webHidden/>
+          </w:rPr>
+        </w:r>
+        <w:r>
+          <w:rPr>
+            <w:noProof/>
+            <w:webHidden/>
+          </w:rPr>
+          <w:fldChar w:fldCharType="separate"/>
+        </w:r>
+        <w:r>
+          <w:rPr>
+            <w:noProof/>
+            <w:webHidden/>
+          </w:rPr>
+          <w:t>19</w:t>
+        </w:r>
+        <w:r>
+          <w:rPr>
+            <w:noProof/>
+            <w:webHidden/>
+          </w:rPr>
+          <w:fldChar w:fldCharType="end"/>
+        </w:r>
+      </w:hyperlink>
+    </w:p>
+    <w:p>
+      <w:pPr>
+        <w:pStyle w:val="TableofFigures"/>
+        <w:tabs>
+          <w:tab w:val="right" w:leader="dot" w:pos="9061"/>
+        </w:tabs>
+        <w:rPr>
+          <w:rFonts w:eastAsiaTheme="minorEastAsia" w:cstheme="minorBidi"/>
+          <w:caps w:val="0"/>
+          <w:noProof/>
+          <w:sz w:val="22"/>
+          <w:szCs w:val="22"/>
+          <w:lang w:eastAsia="pt-BR"/>
+        </w:rPr>
+      </w:pPr>
+      <w:hyperlink r:id="rId9" w:anchor="_Toc61183774" w:history="1">
+        <w:r>
+          <w:rPr>
+            <w:rStyle w:val="Hyperlink"/>
+            <w:noProof/>
+          </w:rPr>
+          <w:t>Figura 4 - Esquema TPC-H – fon</w:t>
+        </w:r>
+        <w:r>
+          <w:rPr>
+            <w:rStyle w:val="Hyperlink"/>
+            <w:noProof/>
+          </w:rPr>
+          <w:t>t</w:t>
+        </w:r>
+        <w:r>
+          <w:rPr>
+            <w:rStyle w:val="Hyperlink"/>
+            <w:noProof/>
+          </w:rPr>
+          <w:t>e da imagem</w:t>
+        </w:r>
+        <w:r>
+          <w:rPr>
+            <w:noProof/>
+            <w:webHidden/>
+          </w:rPr>
+          <w:tab/>
+        </w:r>
+        <w:r>
+          <w:rPr>
+            <w:noProof/>
+            <w:webHidden/>
+          </w:rPr>
+          <w:fldChar w:fldCharType="begin"/>
+        </w:r>
+        <w:r>
+          <w:rPr>
+            <w:noProof/>
+            <w:webHidden/>
+          </w:rPr>
+          <w:instrText xml:space="preserve"> PAGEREF _Toc61183774 \h </w:instrText>
+        </w:r>
+        <w:r>
+          <w:rPr>
+            <w:noProof/>
+            <w:webHidden/>
+          </w:rPr>
+        </w:r>
+        <w:r>
+          <w:rPr>
+            <w:noProof/>
+            <w:webHidden/>
+          </w:rPr>
+          <w:fldChar w:fldCharType="separate"/>
+        </w:r>
+        <w:r>
+          <w:rPr>
+            <w:noProof/>
+            <w:webHidden/>
+          </w:rPr>
+          <w:t>24</w:t>
+        </w:r>
+        <w:r>
+          <w:rPr>
+            <w:noProof/>
+            <w:webHidden/>
+          </w:rPr>
+          <w:fldChar w:fldCharType="end"/>
+        </w:r>
+      </w:hyperlink>
     </w:p>
     <w:p>
       <w:pPr>
@@ -1430,7 +1561,65 @@
           <w:szCs w:val="24"/>
           <w:lang w:val="en-US"/>
         </w:rPr>
-        <w:t xml:space="preserve"> LISTA DE </w:t>
+        <w:t xml:space="preserve"> </w:t>
+      </w:r>
+    </w:p>
+    <w:p>
+      <w:pPr>
+        <w:spacing w:line="360" w:lineRule="auto"/>
+        <w:jc w:val="center"/>
+        <w:rPr>
+          <w:rFonts w:ascii="Times New Roman" w:hAnsi="Times New Roman" w:cs="Times New Roman"/>
+          <w:b/>
+          <w:sz w:val="32"/>
+          <w:szCs w:val="24"/>
+          <w:lang w:val="en-US"/>
+        </w:rPr>
+      </w:pPr>
+    </w:p>
+    <w:p>
+      <w:pPr>
+        <w:rPr>
+          <w:rFonts w:ascii="Times New Roman" w:hAnsi="Times New Roman" w:cs="Times New Roman"/>
+          <w:b/>
+          <w:sz w:val="32"/>
+          <w:szCs w:val="24"/>
+          <w:lang w:val="en-US"/>
+        </w:rPr>
+      </w:pPr>
+      <w:r>
+        <w:rPr>
+          <w:rFonts w:ascii="Times New Roman" w:hAnsi="Times New Roman" w:cs="Times New Roman"/>
+          <w:b/>
+          <w:sz w:val="32"/>
+          <w:szCs w:val="24"/>
+          <w:lang w:val="en-US"/>
+        </w:rPr>
+        <w:br w:type="page"/>
+      </w:r>
+    </w:p>
+    <w:p>
+      <w:pPr>
+        <w:spacing w:line="360" w:lineRule="auto"/>
+        <w:jc w:val="center"/>
+        <w:rPr>
+          <w:rFonts w:ascii="Times New Roman" w:hAnsi="Times New Roman" w:cs="Times New Roman"/>
+          <w:b/>
+          <w:sz w:val="32"/>
+          <w:szCs w:val="24"/>
+          <w:lang w:val="en-US"/>
+        </w:rPr>
+      </w:pPr>
+      <w:r>
+        <w:rPr>
+          <w:rFonts w:ascii="Times New Roman" w:hAnsi="Times New Roman" w:cs="Times New Roman"/>
+          <w:b/>
+          <w:sz w:val="32"/>
+          <w:szCs w:val="24"/>
+          <w:lang w:val="en-US"/>
+        </w:rPr>
+        <w:lastRenderedPageBreak/>
+        <w:t xml:space="preserve">LISTA DE </w:t>
       </w:r>
       <w:r>
         <w:rPr>
@@ -5305,12 +5494,12 @@
           <w:rFonts w:ascii="Times New Roman" w:hAnsi="Times New Roman" w:cs="Times New Roman"/>
         </w:rPr>
         <w:sectPr>
-          <w:headerReference w:type="even" r:id="rId9"/>
-          <w:headerReference w:type="default" r:id="rId10"/>
-          <w:footerReference w:type="even" r:id="rId11"/>
-          <w:footerReference w:type="default" r:id="rId12"/>
-          <w:headerReference w:type="first" r:id="rId13"/>
-          <w:footerReference w:type="first" r:id="rId14"/>
+          <w:headerReference w:type="even" r:id="rId10"/>
+          <w:headerReference w:type="default" r:id="rId11"/>
+          <w:footerReference w:type="even" r:id="rId12"/>
+          <w:footerReference w:type="default" r:id="rId13"/>
+          <w:headerReference w:type="first" r:id="rId14"/>
+          <w:footerReference w:type="first" r:id="rId15"/>
           <w:pgSz w:w="11906" w:h="16838"/>
           <w:pgMar w:top="1701" w:right="1134" w:bottom="1134" w:left="1701" w:header="709" w:footer="709" w:gutter="0"/>
           <w:pgNumType w:start="7"/>
@@ -5622,14 +5811,42 @@
           <w:rStyle w:val="NormalTCCChar"/>
           <w:rFonts w:cs="Times New Roman"/>
         </w:rPr>
-        <w:t xml:space="preserve">Mensurar o desempenho após </w:t>
+        <w:t xml:space="preserve">Mensurar </w:t>
       </w:r>
       <w:r>
         <w:rPr>
           <w:rStyle w:val="NormalTCCChar"/>
           <w:rFonts w:cs="Times New Roman"/>
         </w:rPr>
-        <w:t xml:space="preserve">alterações </w:t>
+        <w:t>a variação de</w:t>
+      </w:r>
+      <w:r>
+        <w:rPr>
+          <w:rStyle w:val="NormalTCCChar"/>
+          <w:rFonts w:cs="Times New Roman"/>
+        </w:rPr>
+        <w:t xml:space="preserve"> desempenho após </w:t>
+      </w:r>
+      <w:r>
+        <w:rPr>
+          <w:rStyle w:val="NormalTCCChar"/>
+          <w:rFonts w:cs="Times New Roman"/>
+        </w:rPr>
+        <w:t>alterações</w:t>
+      </w:r>
+      <w:r>
+        <w:rPr>
+          <w:rStyle w:val="NormalTCCChar"/>
+          <w:rFonts w:cs="Times New Roman"/>
+        </w:rPr>
+        <w:t xml:space="preserve"> dos valores das variáveis de configuração</w:t>
+      </w:r>
+      <w:r>
+        <w:rPr>
+          <w:rStyle w:val="NormalTCCChar"/>
+          <w:rFonts w:cs="Times New Roman"/>
+        </w:rPr>
+        <w:t xml:space="preserve"> </w:t>
       </w:r>
       <w:r>
         <w:rPr>
@@ -5776,7 +5993,19 @@
         <w:rPr>
           <w:rFonts w:cs="Times New Roman"/>
         </w:rPr>
-        <w:t>Realizar as otimizações no mesmo banco de dados;</w:t>
+        <w:t xml:space="preserve">Realizar as </w:t>
+      </w:r>
+      <w:r>
+        <w:rPr>
+          <w:rFonts w:cs="Times New Roman"/>
+        </w:rPr>
+        <w:t>alterações nas variáveis de sistema</w:t>
+      </w:r>
+      <w:r>
+        <w:rPr>
+          <w:rFonts w:cs="Times New Roman"/>
+        </w:rPr>
+        <w:t xml:space="preserve"> no mesmo banco de dados;</w:t>
       </w:r>
     </w:p>
     <w:p>
@@ -5805,6 +6034,15 @@
     </w:p>
     <w:p>
       <w:pPr>
+        <w:pStyle w:val="NormalTCC"/>
+        <w:ind w:left="720" w:firstLine="0"/>
+        <w:rPr>
+          <w:rFonts w:cs="Times New Roman"/>
+        </w:rPr>
+      </w:pPr>
+    </w:p>
+    <w:p>
+      <w:pPr>
         <w:pStyle w:val="Ttulo2TCC"/>
         <w:rPr>
           <w:sz w:val="22"/>
@@ -5876,6 +6114,38 @@
           <w:rFonts w:cs="Times New Roman"/>
         </w:rPr>
         <w:t xml:space="preserve"> de dados visando também promover subsídios para a tomada de decisão. </w:t>
+      </w:r>
+    </w:p>
+    <w:p>
+      <w:pPr>
+        <w:pStyle w:val="NormalTCC"/>
+        <w:rPr>
+          <w:rFonts w:cs="Times New Roman"/>
+        </w:rPr>
+      </w:pPr>
+      <w:r>
+        <w:rPr>
+          <w:rFonts w:cs="Times New Roman"/>
+        </w:rPr>
+        <w:t>Visando a otimização ao acesso dessa informação, os profissionais que trabalham com Banco de Dados procuram realizar configurações rápidas que já impact</w:t>
+      </w:r>
+      <w:r>
+        <w:rPr>
+          <w:rFonts w:cs="Times New Roman"/>
+        </w:rPr>
+        <w:t>a</w:t>
+      </w:r>
+      <w:r>
+        <w:rPr>
+          <w:rFonts w:cs="Times New Roman"/>
+        </w:rPr>
+        <w:t>m positivamente no desempenho desta tecnologia</w:t>
+      </w:r>
+      <w:r>
+        <w:rPr>
+          <w:rFonts w:cs="Times New Roman"/>
+        </w:rPr>
+        <w:t xml:space="preserve">, dentre elas, a alteração das variáveis do sistema como por exemplo, memória de acesso ao disco e memória compartilhada entre o sistema de Gerenciamento de Banco de Dados e o sistema operacional.  </w:t>
       </w:r>
     </w:p>
     <w:p>
@@ -6216,7 +6486,61 @@
         <w:rPr>
           <w:rFonts w:cs="Times New Roman"/>
         </w:rPr>
-        <w:t>ossui as seguintes características:</w:t>
+        <w:t>ossui as seguintes características</w:t>
+      </w:r>
+      <w:r>
+        <w:rPr>
+          <w:rFonts w:cs="Times New Roman"/>
+        </w:rPr>
+        <w:t xml:space="preserve"> </w:t>
+      </w:r>
+      <w:sdt>
+        <w:sdtPr>
+          <w:rPr>
+            <w:rFonts w:cs="Times New Roman"/>
+          </w:rPr>
+          <w:id w:val="-987246439"/>
+          <w:citation/>
+        </w:sdtPr>
+        <w:sdtContent>
+          <w:r>
+            <w:rPr>
+              <w:rFonts w:cs="Times New Roman"/>
+            </w:rPr>
+            <w:fldChar w:fldCharType="begin"/>
+          </w:r>
+          <w:r>
+            <w:rPr>
+              <w:rFonts w:cs="Times New Roman"/>
+            </w:rPr>
+            <w:instrText xml:space="preserve"> CITATION Cab09 \l 1046 </w:instrText>
+          </w:r>
+          <w:r>
+            <w:rPr>
+              <w:rFonts w:cs="Times New Roman"/>
+            </w:rPr>
+            <w:fldChar w:fldCharType="separate"/>
+          </w:r>
+          <w:r>
+            <w:rPr>
+              <w:rFonts w:cs="Times New Roman"/>
+              <w:noProof/>
+            </w:rPr>
+            <w:t>(CABRAL e MURPHY, 2009)</w:t>
+          </w:r>
+          <w:r>
+            <w:rPr>
+              <w:rFonts w:cs="Times New Roman"/>
+            </w:rPr>
+            <w:fldChar w:fldCharType="end"/>
+          </w:r>
+        </w:sdtContent>
+      </w:sdt>
+      <w:r>
+        <w:rPr>
+          <w:rFonts w:cs="Times New Roman"/>
+        </w:rPr>
+        <w:t>:</w:t>
       </w:r>
     </w:p>
     <w:p>
@@ -6470,20 +6794,6 @@
         <w:rPr>
           <w:rFonts w:cs="Times New Roman"/>
         </w:rPr>
-        <w:t>No próximo tópico serão expostos quais os comandos são utilizados nessa linguagem.</w:t>
-      </w:r>
-    </w:p>
-    <w:p>
-      <w:pPr>
-        <w:pStyle w:val="NormalTCC"/>
-        <w:rPr>
-          <w:rFonts w:cs="Times New Roman"/>
-        </w:rPr>
-      </w:pPr>
-      <w:r>
-        <w:rPr>
-          <w:rFonts w:cs="Times New Roman"/>
-        </w:rPr>
         <w:t>A linguagem utilizada no MySQL é a Structured Query Language</w:t>
       </w:r>
       <w:r>
@@ -6496,7 +6806,13 @@
         <w:rPr>
           <w:rFonts w:cs="Times New Roman"/>
         </w:rPr>
-        <w:t>que representa a linguagem usada nos SGBDs por padrão. No entanto, cada um tem suas particularidades dentro da própria linguagem, tendo implementações diferentes. A linguagem SQL tem algumas divisões, que facilitam o entendimento da mesma, categorizando seus comandos. Sendo que as mais conhecidas, que serão explicadas a seguir, são: DDL, DML e DCL.</w:t>
+        <w:t>que representa a linguagem usada nos SGBDs por padrão. No entanto, cada um tem suas particularidades dentro da própria linguagem, tendo implementações diferentes. A linguagem SQL tem algumas divisões, que facilitam o entendimento da mesma, categorizando seus comandos</w:t>
+      </w:r>
+      <w:r>
+        <w:rPr>
+          <w:rFonts w:cs="Times New Roman"/>
+        </w:rPr>
+        <w:t>.</w:t>
       </w:r>
     </w:p>
     <w:p>
@@ -6660,6 +6976,14 @@
     </w:p>
     <w:p>
       <w:pPr>
+        <w:pStyle w:val="NormalTCC"/>
+        <w:rPr>
+          <w:rFonts w:cs="Times New Roman"/>
+        </w:rPr>
+      </w:pPr>
+    </w:p>
+    <w:p>
+      <w:pPr>
         <w:pStyle w:val="Ttulo3TCC"/>
       </w:pPr>
       <w:bookmarkStart w:id="12" w:name="_Toc61146471"/>
@@ -6679,7 +7003,61 @@
         <w:rPr>
           <w:rFonts w:cs="Times New Roman"/>
         </w:rPr>
-        <w:t xml:space="preserve">Linguagem de Controle de Dados, é a parte da linguagem SQL referente ao controle de acesso a objetos por usuários e seus respectivos privilégios. Os principais comandos são: </w:t>
+        <w:t>Linguagem de Controle de Dados, é a parte da linguagem SQL referente ao controle de acesso a objetos por usuários e seus respectivos privilégios</w:t>
+      </w:r>
+      <w:r>
+        <w:rPr>
+          <w:rFonts w:cs="Times New Roman"/>
+        </w:rPr>
+        <w:t xml:space="preserve"> </w:t>
+      </w:r>
+      <w:sdt>
+        <w:sdtPr>
+          <w:rPr>
+            <w:rFonts w:cs="Times New Roman"/>
+          </w:rPr>
+          <w:id w:val="1850609898"/>
+          <w:citation/>
+        </w:sdtPr>
+        <w:sdtContent>
+          <w:r>
+            <w:rPr>
+              <w:rFonts w:cs="Times New Roman"/>
+            </w:rPr>
+            <w:fldChar w:fldCharType="begin"/>
+          </w:r>
+          <w:r>
+            <w:rPr>
+              <w:rFonts w:cs="Times New Roman"/>
+            </w:rPr>
+            <w:instrText xml:space="preserve"> CITATION Jul19 \l 1046 </w:instrText>
+          </w:r>
+          <w:r>
+            <w:rPr>
+              <w:rFonts w:cs="Times New Roman"/>
+            </w:rPr>
+            <w:fldChar w:fldCharType="separate"/>
+          </w:r>
+          <w:r>
+            <w:rPr>
+              <w:rFonts w:cs="Times New Roman"/>
+              <w:noProof/>
+            </w:rPr>
+            <w:t>(ATANAZIO, 2019)</w:t>
+          </w:r>
+          <w:r>
+            <w:rPr>
+              <w:rFonts w:cs="Times New Roman"/>
+            </w:rPr>
+            <w:fldChar w:fldCharType="end"/>
+          </w:r>
+        </w:sdtContent>
+      </w:sdt>
+      <w:r>
+        <w:rPr>
+          <w:rFonts w:cs="Times New Roman"/>
+        </w:rPr>
+        <w:t xml:space="preserve">. Os principais comandos são: </w:t>
       </w:r>
     </w:p>
     <w:p>
@@ -6718,14 +7096,6 @@
         <w:lastRenderedPageBreak/>
         <w:t>REVOKE: Revoga (retira) direitos dados a um usuário. Os direitos dados a um usuário podem ser: ALL, CREATE, EXECUTE, REFERENCES, SELECT, TRIGGER, USAGE, CONNECT, DELETE, INSERT, RULE, TEMPORARY, UPDATE, etc.</w:t>
       </w:r>
-    </w:p>
-    <w:p>
-      <w:pPr>
-        <w:pStyle w:val="NormalTCC"/>
-        <w:rPr>
-          <w:rFonts w:cs="Times New Roman"/>
-        </w:rPr>
-      </w:pPr>
     </w:p>
     <w:p>
       <w:pPr>
@@ -7028,15 +7398,18 @@
     <w:p>
       <w:pPr>
         <w:pStyle w:val="Ttulo2TCC"/>
-        <w:rPr>
-          <w:lang w:val="en-US"/>
-        </w:rPr>
-      </w:pPr>
-      <w:r>
-        <w:rPr>
-          <w:lang w:val="en-US"/>
-        </w:rPr>
-        <w:t>pool de buffer do InnoDB</w:t>
+      </w:pPr>
+      <w:r>
+        <w:rPr>
+          <w:caps w:val="0"/>
+        </w:rPr>
+        <w:t xml:space="preserve">VARIÁVEIS DE SISTEMA DO SERVIDOR </w:t>
+      </w:r>
+      <w:r>
+        <w:rPr>
+          <w:caps w:val="0"/>
+        </w:rPr>
+        <w:t>MYSQL</w:t>
       </w:r>
     </w:p>
     <w:p>
@@ -7044,29 +7417,11 @@
         <w:pStyle w:val="NormalTCC"/>
       </w:pPr>
       <w:r>
-        <w:t>E</w:t>
-      </w:r>
-      <w:r>
-        <w:t xml:space="preserve">spaço de memória que contém muitas estruturas de dados em memória do InnoDB, buffers, caches, índices e até mesmo dados de linha. </w:t>
-      </w:r>
-      <w:proofErr w:type="gramStart"/>
-      <w:r>
-        <w:t>innodb</w:t>
-      </w:r>
-      <w:proofErr w:type="gramEnd"/>
-      <w:r>
-        <w:t xml:space="preserve">_buffer_pool_size é o parâmetro de configuração do MySQL que especifica a quantidade de memória alocada para o pool de buffer InnoDB pelo MySQL. Esta é uma das configurações mais importantes na configuração de </w:t>
-      </w:r>
-      <w:r>
-        <w:lastRenderedPageBreak/>
-        <w:t>hospedagem MySQL e deve ser definida com base na RAM do sistema disponível</w:t>
-      </w:r>
-      <w:r>
-        <w:t xml:space="preserve"> </w:t>
+        <w:t xml:space="preserve">O servidor MySQL mantém muitas variáveis de sistema que configuram sua operação. Cada variável do sistema possui um valor padrão. As variáveis do sistema podem ser definidas na inicialização do servidor usando opções na linha de comando ou em um arquivo de opções </w:t>
       </w:r>
       <w:sdt>
         <w:sdtPr>
-          <w:id w:val="-1392876256"/>
+          <w:id w:val="1717304573"/>
           <w:citation/>
         </w:sdtPr>
         <w:sdtContent>
@@ -7074,7 +7429,7 @@
             <w:fldChar w:fldCharType="begin"/>
           </w:r>
           <w:r>
-            <w:instrText xml:space="preserve"> CITATION Sca18 \l 1046 </w:instrText>
+            <w:instrText xml:space="preserve"> CITATION MyS \l 1046 </w:instrText>
           </w:r>
           <w:r>
             <w:fldChar w:fldCharType="separate"/>
@@ -7083,7 +7438,7 @@
             <w:rPr>
               <w:noProof/>
             </w:rPr>
-            <w:t>(SCALEGRID, 2018)</w:t>
+            <w:t>(MYSQL, 2020)</w:t>
           </w:r>
           <w:r>
             <w:fldChar w:fldCharType="end"/>
@@ -7091,7 +7446,36 @@
         </w:sdtContent>
       </w:sdt>
       <w:r>
-        <w:t>.</w:t>
+        <w:t>. A maioria deles pode ser alterada dinamicamente em tempo de execução usando a instrução SET</w:t>
+      </w:r>
+      <w:r>
+        <w:t xml:space="preserve"> </w:t>
+      </w:r>
+      <w:r>
+        <w:t>que permite modificar a operação do servidor sem precisar interrompê-</w:t>
+      </w:r>
+      <w:r>
+        <w:lastRenderedPageBreak/>
+        <w:t xml:space="preserve">lo e reiniciá-lo. </w:t>
+      </w:r>
+      <w:r>
+        <w:t xml:space="preserve">Também é possível realizar a alteração dos valores dessas variáveis através </w:t>
+      </w:r>
+      <w:r>
+        <w:t>ou de um arquivo de configuração no Debian localizado &lt;</w:t>
+      </w:r>
+      <w:r>
+        <w:rPr>
+          <w:b/>
+          <w:bCs/>
+        </w:rPr>
+        <w:t>devo ou não colocar a localização</w:t>
+      </w:r>
+      <w:r>
+        <w:t>&gt;</w:t>
+      </w:r>
+      <w:r>
+        <w:t>. Porém neste último caso, é necessário reiniciar o servidor (serviço em execução do MySQL).</w:t>
       </w:r>
     </w:p>
     <w:p>
@@ -7099,7 +7483,59 @@
         <w:pStyle w:val="NormalTCC"/>
       </w:pPr>
       <w:r>
-        <w:t>A prática mais comumente seguida é definir esse valor em 70% - 80% da RAM do sistema. Embora funcione bem na maioria dos casos, esse método pode não ser ideal em todas as configurações. Vejamos o exemplo de um sistema com 192 GB de RAM. Com base no método acima, chegamos a cerca de 150 GB para o tamanho do buffer pool. No entanto, este não é realmente um número ideal, pois não aproveita totalmente o grande tamanho de RAM que está disponível no sistema e deixa para trás cerca de 40 GB de memória. Essa diferença pode ser ainda mais significativa à medida que mudamos para sistemas com configurações maiores, onde deveríamos estar utilizando a RAM disponível em maior extensão.</w:t>
+        <w:t xml:space="preserve">Como está havendo uma alteração que pode comprometer a integridade do Banco de Dados e/ou do sistema operacional, por motivos de segurança, para que sejam alterados esses valores é indispensável </w:t>
+      </w:r>
+      <w:r>
+        <w:t>privilégio</w:t>
+      </w:r>
+      <w:r>
+        <w:t>s</w:t>
+      </w:r>
+      <w:r>
+        <w:t xml:space="preserve"> </w:t>
+      </w:r>
+      <w:r>
+        <w:t xml:space="preserve">especiais ou de </w:t>
+      </w:r>
+      <w:proofErr w:type="spellStart"/>
+      <w:r>
+        <w:t>superusuario</w:t>
+      </w:r>
+      <w:proofErr w:type="spellEnd"/>
+      <w:r>
+        <w:t>. Já para d</w:t>
+      </w:r>
+      <w:r>
+        <w:t xml:space="preserve">efinir um valor de variável de tempo de execução do sistema de sessão normalmente não requer privilégios especiais e pode ser feito por qualquer usuário, embora haja exceções </w:t>
+      </w:r>
+      <w:sdt>
+        <w:sdtPr>
+          <w:id w:val="-644200170"/>
+          <w:citation/>
+        </w:sdtPr>
+        <w:sdtContent>
+          <w:r>
+            <w:fldChar w:fldCharType="begin"/>
+          </w:r>
+          <w:r>
+            <w:instrText xml:space="preserve"> CITATION MyS \l 1046 </w:instrText>
+          </w:r>
+          <w:r>
+            <w:fldChar w:fldCharType="separate"/>
+          </w:r>
+          <w:r>
+            <w:rPr>
+              <w:noProof/>
+            </w:rPr>
+            <w:t>(MYSQL, 2020)</w:t>
+          </w:r>
+          <w:r>
+            <w:fldChar w:fldCharType="end"/>
+          </w:r>
+        </w:sdtContent>
+      </w:sdt>
+      <w:r>
+        <w:t>.</w:t>
       </w:r>
     </w:p>
     <w:p>
@@ -7109,23 +7545,31 @@
     </w:p>
     <w:p>
       <w:pPr>
-        <w:pStyle w:val="NormalTCC"/>
-      </w:pPr>
-      <w:r>
-        <w:t>Vejamos o seguinte método para calcular o tamanho do buffer pool do InnoDB.</w:t>
-      </w:r>
+        <w:pStyle w:val="Ttulo3TCC"/>
+      </w:pPr>
+      <w:bookmarkStart w:id="17" w:name="_Toc61146477"/>
+      <w:r>
+        <w:rPr>
+          <w:caps w:val="0"/>
+        </w:rPr>
+        <w:t>INNODB_BUFFER_POOL_SIZE</w:t>
+      </w:r>
+      <w:bookmarkEnd w:id="17"/>
     </w:p>
     <w:p>
       <w:pPr>
         <w:pStyle w:val="NormalTCC"/>
       </w:pPr>
+      <w:r>
+        <w:t>Espaço de memória que contém muitas estruturas de dados em memória do InnoDB, buffers, caches, índices e até mesmo dados de linha. innodb_buffer_pool_size é o parâmetro de configuração do MySQL que especifica a quantidade de memória alocada para o pool de buffer InnoDB pelo MySQL. Esta é uma das configurações mais importantes na configuração de hospedagem MySQL e deve ser definida com base na RAM do sistema disponível (SCALEGRID, 2018).</w:t>
+      </w:r>
     </w:p>
     <w:p>
       <w:pPr>
         <w:pStyle w:val="NormalTCC"/>
       </w:pPr>
       <w:r>
-        <w:t xml:space="preserve">    Comece com RAM total disponível.</w:t>
+        <w:t>A prática mais comumente seguida é definir esse valor em 70% - 80% da RAM do sistema. Embora funcione bem na maioria dos casos, esse método pode não ser ideal em todas as configurações. Vejamos o exemplo de um sistema com 192 GB de RAM. Com base no método acima, chegamos a cerca de 150 GB para o tamanho do buffer pool. No entanto, este não é realmente um número ideal, pois não aproveita totalmente o grande tamanho de RAM que está disponível no sistema e deixa para trás cerca de 40 GB de memória. Essa diferença pode ser ainda mais significativa à medida que mudamos para sistemas com configurações maiores, onde deveríamos estar utilizando a RAM disponível em maior extensão.</w:t>
       </w:r>
     </w:p>
     <w:p>
@@ -7133,7 +7577,10 @@
         <w:pStyle w:val="NormalTCC"/>
       </w:pPr>
       <w:r>
-        <w:t xml:space="preserve">    Subtraia a quantidade adequada para as necessidades do sistema operacional.</w:t>
+        <w:t xml:space="preserve">    Comece com RAM total disponível.</w:t>
+      </w:r>
+      <w:r>
+        <w:t xml:space="preserve"> </w:t>
       </w:r>
     </w:p>
     <w:p>
@@ -7141,7 +7588,7 @@
         <w:pStyle w:val="NormalTCC"/>
       </w:pPr>
       <w:r>
-        <w:t xml:space="preserve">    Subtraia a quantidade adequada para todas as necessidades do MySQL (como vários buffers do MySQL, tabelas temporárias, pools de conexão e buffers relacionados à replicação).</w:t>
+        <w:t xml:space="preserve">    Subtraia a quantidade adequada para as necessidades do sistema operacional.</w:t>
       </w:r>
     </w:p>
     <w:p>
@@ -7149,26 +7596,30 @@
         <w:pStyle w:val="NormalTCC"/>
       </w:pPr>
       <w:r>
-        <w:t xml:space="preserve">    Divida o resultado por 105%, que é uma aproximação da sobrecarga necessária para gerenciar o próprio buffer pool.</w:t>
+        <w:t xml:space="preserve">    Subtraia a quantidade adequada para todas as necessidades do MySQL (como vários buffers do MySQL, tabelas temporárias, pools de conexão e buffers relacionados à replicação).</w:t>
       </w:r>
     </w:p>
     <w:p>
       <w:pPr>
         <w:pStyle w:val="NormalTCC"/>
       </w:pPr>
+      <w:r>
+        <w:lastRenderedPageBreak/>
+        <w:t xml:space="preserve">    Divida o resultado por 105%, que é uma aproximação da sobrecarga necessária para gerenciar o próprio buffer pool.</w:t>
+      </w:r>
     </w:p>
     <w:p>
       <w:pPr>
         <w:pStyle w:val="NormalTCC"/>
       </w:pPr>
-      <w:r>
-        <w:t>Por exemplo, vamos olhar para um sistema com 192 GB de RAM usando apenas InnoDB e tendo um tamanho total de arquivo de log de cerca de 4 GB. Podemos usar uma regra como "máximo de 2 GB ou 5% do total de RAM" para a alocação das necessidades do sistema operacional, conforme recomendado no livro acima, que chega a cerca de 9,6 GB. Então, também vamos alocar cerca de 4 GB para outras necessidades do MySQL, principalmente levando em consideração o tamanho do arquivo de log. Este método resulta em cerca de 170 GB para o tamanho do pool de buffer InnoDB, que é cerca de 88,5% de utilização do tamanho de RAM disponível.</w:t>
-      </w:r>
     </w:p>
     <w:p>
       <w:pPr>
         <w:pStyle w:val="NormalTCC"/>
       </w:pPr>
+      <w:r>
+        <w:t>Por exemplo, vamos olhar para um sistema com 192 GB de RAM usando apenas InnoDB e tendo um tamanho total de arquivo de log de cerca de 4 GB. Podemos usar uma regra como "máximo de 2 GB ou 5% do total de RAM" para a alocação das necessidades do sistema operacional, conforme recomendado no livro acima, que chega a cerca de 9,6 GB. Então, também vamos alocar cerca de 4 GB para outras necessidades do MySQL, principalmente levando em consideração o tamanho do arquivo de log. Este método resulta em cerca de 170 GB para o tamanho do pool de buffer InnoDB, que é cerca de 88,5% de utilização do tamanho de RAM disponível.</w:t>
+      </w:r>
     </w:p>
     <w:p>
       <w:pPr>
@@ -7246,6 +7697,7 @@
         <w:pStyle w:val="NormalTCC"/>
       </w:pPr>
       <w:r>
+        <w:lastRenderedPageBreak/>
         <w:t>Considerando o caso de sistemas com um tamanho de RAM de 1 GB - 32 GB, podemos calcular as necessidades do sistema operacional usando esta heurística aproximada:</w:t>
       </w:r>
     </w:p>
@@ -7272,11 +7724,7 @@
         <w:pStyle w:val="NormalTCC"/>
       </w:pPr>
       <w:r>
-        <w:t xml:space="preserve">A racionalização aqui é que, para configurações de RAM baixa, começamos com um valor base de 256 MB para as necessidades do SO e aumentamos essa alocação em uma escala logarítmica conforme a quantidade de RAM aumenta. Dessa forma, podemos criar uma fórmula determinística para alocar RAM para nossas necessidades de sistema operacional. Também alocaremos a mesma quantidade de memória para nossas outras necessidades do MySQL. Por </w:t>
-      </w:r>
-      <w:r>
-        <w:lastRenderedPageBreak/>
-        <w:t>exemplo, em um sistema com 3 GB de RAM, faríamos uma alocação justa de 660 MB para as necessidades do sistema operacional e outros 660 MB para outras necessidades do MySQL, resultando em um valor de cerca de 1,6 GB para o tamanho do nosso buffer pool InnoDB.</w:t>
+        <w:t>A racionalização aqui é que, para configurações de RAM baixa, começamos com um valor base de 256 MB para as necessidades do SO e aumentamos essa alocação em uma escala logarítmica conforme a quantidade de RAM aumenta. Dessa forma, podemos criar uma fórmula determinística para alocar RAM para nossas necessidades de sistema operacional. Também alocaremos a mesma quantidade de memória para nossas outras necessidades do MySQL. Por exemplo, em um sistema com 3 GB de RAM, faríamos uma alocação justa de 660 MB para as necessidades do sistema operacional e outros 660 MB para outras necessidades do MySQL, resultando em um valor de cerca de 1,6 GB para o tamanho do nosso buffer pool InnoDB.</w:t>
       </w:r>
     </w:p>
     <w:p>
@@ -7299,19 +7747,6 @@
       <w:r>
         <w:t>Para sistemas com tamanhos de RAM maiores que 32 GB, voltaríamos a calcular as necessidades do sistema operacional como 5% do tamanho da RAM do nosso sistema e a mesma quantidade para outras necessidades do MySQL. Portanto, para um sistema com um tamanho de RAM de 192 GB, nosso método pousará em cerca de 165 GB para o tamanho do buffer pool do InnoDB, que é, novamente, um valor ideal a ser usado.</w:t>
       </w:r>
-    </w:p>
-    <w:p>
-      <w:pPr>
-        <w:pStyle w:val="Ttulo3TCC"/>
-      </w:pPr>
-      <w:bookmarkStart w:id="17" w:name="_Toc61146477"/>
-      <w:r>
-        <w:rPr>
-          <w:caps w:val="0"/>
-        </w:rPr>
-        <w:t>INNODB_BUFFER_POOL_SIZE</w:t>
-      </w:r>
-      <w:bookmarkEnd w:id="17"/>
     </w:p>
     <w:p>
       <w:pPr>
@@ -7358,6 +7793,7 @@
         <w:pStyle w:val="NormalTCC"/>
       </w:pPr>
       <w:r>
+        <w:lastRenderedPageBreak/>
         <w:t>Um buffer pool maior requer menos E / S de disco para acessar os mesmos dados da tabela mais de uma vez. Com um servidor de banco de dados dedicado, você pode definir o tamanho do buffer pool para 80% do tamanho físico da máquina Tamanho da memória. Esteja ciente dos seguintes problemas potenciais ao configurar o tamanho do buffer pool e seja preparado para reduzir o tamanho do buffer pool, se necessário.</w:t>
       </w:r>
     </w:p>
@@ -7394,7 +7830,6 @@
         </w:numPr>
       </w:pPr>
       <w:r>
-        <w:lastRenderedPageBreak/>
         <w:t>O espaço de endereço do buffer pool deve ser contíguo, o que pode ser um problema no Windows sistemas com DLLs que carregam em endereços específicos;</w:t>
       </w:r>
     </w:p>
@@ -7460,13 +7895,8 @@
       <w:pPr>
         <w:pStyle w:val="NormalTCC"/>
       </w:pPr>
-      <w:proofErr w:type="gramStart"/>
-      <w:r>
-        <w:t>innodb</w:t>
-      </w:r>
-      <w:proofErr w:type="gramEnd"/>
-      <w:r>
-        <w:t>_buffer_pool_size pode ser definido dinamicamente, o que permite redimensionar o buffer pool</w:t>
+      <w:r>
+        <w:t>innodb_buffer_pool_size pode ser definido dinamicamente, o que permite redimensionar o buffer pool</w:t>
       </w:r>
       <w:r>
         <w:t xml:space="preserve"> </w:t>
@@ -7483,7 +7913,11 @@
         <w:t xml:space="preserve"> </w:t>
       </w:r>
       <w:r>
-        <w:t>o status das operações de redimensionamento do buffer pool online. Veja a Seção 15.8.3.1, “Configurando o Buffer InnoDB</w:t>
+        <w:t xml:space="preserve">o status das operações de redimensionamento do buffer pool </w:t>
+      </w:r>
+      <w:r>
+        <w:lastRenderedPageBreak/>
+        <w:t>online. Veja a Seção 15.8.3.1, “Configurando o Buffer InnoDB</w:t>
       </w:r>
       <w:r>
         <w:t xml:space="preserve"> </w:t>
@@ -7553,41 +7987,61 @@
         <w:t xml:space="preserve"> </w:t>
       </w:r>
       <w:r>
-        <w:t xml:space="preserve">reduzindo a contenção à medida que diferentes </w:t>
-      </w:r>
-      <w:r>
-        <w:lastRenderedPageBreak/>
-        <w:t>threads leem e gravam nas páginas em cache. Cada página que é armazenada</w:t>
+        <w:t>reduzindo a contenção à medida que diferentes threads leem e gravam nas páginas em cache. Cada página que é armazenada</w:t>
       </w:r>
       <w:r>
         <w:t xml:space="preserve"> </w:t>
       </w:r>
       <w:r>
-        <w:t xml:space="preserve">em ou lido do buffer pool é atribuído a uma das instâncias do buffer pool aleatoriamente, usando uma função de </w:t>
+        <w:t xml:space="preserve">em ou lido do buffer pool é atribuído a uma das instâncias do buffer pool aleatoriamente, usando uma função de hash. Cada buffer pool gerencia suas próprias listas gratuitas, listas de liberação, </w:t>
       </w:r>
       <w:proofErr w:type="spellStart"/>
       <w:r>
-        <w:t>hash</w:t>
+        <w:t>LRUs</w:t>
       </w:r>
       <w:proofErr w:type="spellEnd"/>
       <w:r>
-        <w:t xml:space="preserve">. Cada buffer pool gerencia suas próprias listas gratuitas, listas de liberação, </w:t>
+        <w:t xml:space="preserve"> e todos os outros dados estruturas conectadas a um pool de buffer e são protegidas por seu próprio </w:t>
       </w:r>
       <w:proofErr w:type="spellStart"/>
       <w:r>
-        <w:t>LRUs</w:t>
+        <w:t>mutex</w:t>
       </w:r>
       <w:proofErr w:type="spellEnd"/>
       <w:r>
-        <w:t xml:space="preserve"> e todos os outros dados estruturas conectadas a um pool de buffer e são protegidas por seu próprio </w:t>
-      </w:r>
-      <w:proofErr w:type="spellStart"/>
-      <w:r>
-        <w:t>mutex</w:t>
-      </w:r>
-      <w:proofErr w:type="spellEnd"/>
-      <w:r>
-        <w:t xml:space="preserve"> de pool de buffer.</w:t>
+        <w:t xml:space="preserve"> de pool de buffer</w:t>
+      </w:r>
+      <w:r>
+        <w:t xml:space="preserve"> </w:t>
+      </w:r>
+      <w:sdt>
+        <w:sdtPr>
+          <w:id w:val="-1606796759"/>
+          <w:citation/>
+        </w:sdtPr>
+        <w:sdtContent>
+          <w:r>
+            <w:fldChar w:fldCharType="begin"/>
+          </w:r>
+          <w:r>
+            <w:instrText xml:space="preserve"> CITATION MyS \l 1046 </w:instrText>
+          </w:r>
+          <w:r>
+            <w:fldChar w:fldCharType="separate"/>
+          </w:r>
+          <w:r>
+            <w:rPr>
+              <w:noProof/>
+            </w:rPr>
+            <w:t>(MYSQL, 2020)</w:t>
+          </w:r>
+          <w:r>
+            <w:fldChar w:fldCharType="end"/>
+          </w:r>
+        </w:sdtContent>
+      </w:sdt>
+      <w:r>
+        <w:t>.</w:t>
       </w:r>
     </w:p>
     <w:p>
@@ -7624,13 +8078,8 @@
       <w:pPr>
         <w:pStyle w:val="NormalTCC"/>
       </w:pPr>
-      <w:proofErr w:type="gramStart"/>
-      <w:r>
-        <w:t>• Se</w:t>
-      </w:r>
-      <w:proofErr w:type="gramEnd"/>
-      <w:r>
-        <w:t xml:space="preserve"> innodb_buffer_pool_size for maior que 1,3 GB, o padrão para </w:t>
+      <w:r>
+        <w:t xml:space="preserve">• Se innodb_buffer_pool_size for maior que 1,3 GB, o padrão para </w:t>
       </w:r>
       <w:r>
         <w:t>innodb_buffer_pool_instances é innodb_buffer_pool_size / 128 MB, com</w:t>
@@ -7652,6 +8101,7 @@
         <w:pStyle w:val="NormalTCC"/>
       </w:pPr>
       <w:r>
+        <w:lastRenderedPageBreak/>
         <w:t>Em todas as outras plataformas, o valor padrão é 8 quando innodb_buffer_pool_size é maior que ou igual a 1 GB. Caso contrário, o padrão é 1. Para obter informações relacionadas, consulte a Seção 15.8.3.1, “Configurando o tamanho do pool de buffers do InnoDB”.</w:t>
       </w:r>
     </w:p>
@@ -7681,13 +8131,8 @@
       <w:pPr>
         <w:pStyle w:val="NormalTCC"/>
       </w:pPr>
-      <w:proofErr w:type="gramStart"/>
-      <w:r>
-        <w:t>innodb</w:t>
-      </w:r>
-      <w:proofErr w:type="gramEnd"/>
-      <w:r>
-        <w:t>_buffer_pool_chunk_size define o tamanho do bloco para redimensionamento do buffer pool do InnoDB operações.</w:t>
+      <w:r>
+        <w:t>innodb_buffer_pool_chunk_size define o tamanho do bloco para redimensionamento do buffer pool do InnoDB operações.</w:t>
       </w:r>
     </w:p>
     <w:p>
@@ -7700,33 +8145,39 @@
       <w:r>
         <w:t xml:space="preserve">Para evitar a cópia de todas as páginas do buffer pool durante as operações de redimensionamento, a operação é executada em “pedaços”. </w:t>
       </w:r>
+      <w:r>
+        <w:rPr>
+          <w:lang w:val="en-US"/>
+        </w:rPr>
+        <w:t xml:space="preserve">Por </w:t>
+      </w:r>
       <w:proofErr w:type="spellStart"/>
       <w:r>
         <w:rPr>
           <w:lang w:val="en-US"/>
         </w:rPr>
-        <w:t>Por</w:t>
+        <w:t>padrão</w:t>
       </w:r>
       <w:proofErr w:type="spellEnd"/>
       <w:r>
         <w:rPr>
           <w:lang w:val="en-US"/>
         </w:rPr>
-        <w:t xml:space="preserve"> </w:t>
+        <w:t xml:space="preserve">, </w:t>
       </w:r>
       <w:proofErr w:type="spellStart"/>
       <w:r>
         <w:rPr>
           <w:lang w:val="en-US"/>
         </w:rPr>
-        <w:t>padrão</w:t>
+        <w:t>innodb_buffer_pool_chunk_size</w:t>
       </w:r>
       <w:proofErr w:type="spellEnd"/>
       <w:r>
         <w:rPr>
           <w:lang w:val="en-US"/>
         </w:rPr>
-        <w:t>, innodb_buffer_pool_chunk_size é 128 MB (134217728 bytes).</w:t>
+        <w:t xml:space="preserve"> é 128 MB (134217728 bytes).</w:t>
       </w:r>
     </w:p>
     <w:p>
@@ -7734,7 +8185,6 @@
         <w:pStyle w:val="NormalTCC"/>
       </w:pPr>
       <w:r>
-        <w:lastRenderedPageBreak/>
         <w:t xml:space="preserve">O número de páginas contidas em um </w:t>
       </w:r>
       <w:proofErr w:type="spellStart"/>
@@ -7756,13 +8206,8 @@
       <w:r>
         <w:t xml:space="preserve"> </w:t>
       </w:r>
-      <w:proofErr w:type="gramStart"/>
-      <w:r>
-        <w:t>innodb</w:t>
-      </w:r>
-      <w:proofErr w:type="gramEnd"/>
-      <w:r>
-        <w:t>_buffer_pool_chunk_size pode ser aumentado ou diminuído em unidades de 1 MB (1048576</w:t>
+      <w:r>
+        <w:t>innodb_buffer_pool_chunk_size pode ser aumentado ou diminuído em unidades de 1 MB (1048576</w:t>
       </w:r>
       <w:r>
         <w:t xml:space="preserve"> </w:t>
@@ -7781,13 +8226,8 @@
       <w:pPr>
         <w:pStyle w:val="NormalTCC"/>
       </w:pPr>
-      <w:proofErr w:type="gramStart"/>
-      <w:r>
-        <w:t>• Se</w:t>
-      </w:r>
-      <w:proofErr w:type="gramEnd"/>
-      <w:r>
-        <w:t xml:space="preserve"> innodb_buffer_pool_chunk_size * innodb_buffer_pool_instances</w:t>
+      <w:r>
+        <w:t>• Se innodb_buffer_pool_chunk_size * innodb_buffer_pool_instances</w:t>
       </w:r>
       <w:r>
         <w:t xml:space="preserve"> </w:t>
@@ -7845,7 +8285,6 @@
       <w:r>
         <w:t xml:space="preserve"> </w:t>
       </w:r>
-      <w:proofErr w:type="gramStart"/>
       <w:r>
         <w:t>Importante</w:t>
       </w:r>
@@ -7853,11 +8292,7 @@
         <w:t xml:space="preserve"> </w:t>
       </w:r>
       <w:r>
-        <w:t>Deve-se</w:t>
-      </w:r>
-      <w:proofErr w:type="gramEnd"/>
-      <w:r>
-        <w:t xml:space="preserve"> ter cuidado ao alterar innodb_buffer_pool_chunk_size,</w:t>
+        <w:t>Deve-se ter cuidado ao alterar innodb_buffer_pool_chunk_size,</w:t>
       </w:r>
       <w:r>
         <w:t xml:space="preserve"> </w:t>
@@ -7891,6 +8326,7 @@
         <w:pStyle w:val="NormalTCC"/>
       </w:pPr>
       <w:r>
+        <w:lastRenderedPageBreak/>
         <w:t>Para evitar possíveis problemas de desempenho, o número de pedaços (innodb_buffer_pool_size /</w:t>
       </w:r>
       <w:r>
@@ -7939,8 +8375,7 @@
     </w:p>
     <w:p>
       <w:pPr>
-        <w:pStyle w:val="NormalTCC"/>
-        <w:jc w:val="center"/>
+        <w:pStyle w:val="Caption"/>
         <w:rPr>
           <w:noProof/>
           <w:lang w:eastAsia="pt-BR"/>
@@ -7949,13 +8384,140 @@
       <w:r>
         <w:rPr>
           <w:noProof/>
+        </w:rPr>
+        <mc:AlternateContent>
+          <mc:Choice Requires="wps">
+            <w:drawing>
+              <wp:anchor distT="0" distB="0" distL="114300" distR="114300" simplePos="0" relativeHeight="251664384" behindDoc="0" locked="0" layoutInCell="1" allowOverlap="1" wp14:anchorId="6F507121" wp14:editId="257D9A51">
+                <wp:simplePos x="0" y="0"/>
+                <wp:positionH relativeFrom="column">
+                  <wp:posOffset>450850</wp:posOffset>
+                </wp:positionH>
+                <wp:positionV relativeFrom="paragraph">
+                  <wp:posOffset>1635125</wp:posOffset>
+                </wp:positionV>
+                <wp:extent cx="5340350" cy="635"/>
+                <wp:effectExtent l="0" t="0" r="0" b="0"/>
+                <wp:wrapSquare wrapText="bothSides"/>
+                <wp:docPr id="6" name="Text Box 6"/>
+                <wp:cNvGraphicFramePr/>
+                <a:graphic xmlns:a="http://schemas.openxmlformats.org/drawingml/2006/main">
+                  <a:graphicData uri="http://schemas.microsoft.com/office/word/2010/wordprocessingShape">
+                    <wps:wsp>
+                      <wps:cNvSpPr txBox="1"/>
+                      <wps:spPr>
+                        <a:xfrm>
+                          <a:off x="0" y="0"/>
+                          <a:ext cx="5340350" cy="635"/>
+                        </a:xfrm>
+                        <a:prstGeom prst="rect">
+                          <a:avLst/>
+                        </a:prstGeom>
+                        <a:solidFill>
+                          <a:prstClr val="white"/>
+                        </a:solidFill>
+                        <a:ln>
+                          <a:noFill/>
+                        </a:ln>
+                      </wps:spPr>
+                      <wps:txbx>
+                        <w:txbxContent>
+                          <w:p>
+                            <w:pPr>
+                              <w:pStyle w:val="Caption"/>
+                              <w:rPr>
+                                <w:noProof/>
+                              </w:rPr>
+                            </w:pPr>
+                            <w:bookmarkStart w:id="20" w:name="_Toc61183772"/>
+                            <w:r>
+                              <w:t xml:space="preserve">Figura </w:t>
+                            </w:r>
+                            <w:fldSimple w:instr=" SEQ Figura \* ARABIC ">
+                              <w:r>
+                                <w:rPr>
+                                  <w:noProof/>
+                                </w:rPr>
+                                <w:t>1</w:t>
+                              </w:r>
+                            </w:fldSimple>
+                            <w:r>
+                              <w:t xml:space="preserve"> - Modelo simplificado Memória Buffer</w:t>
+                            </w:r>
+                            <w:bookmarkEnd w:id="20"/>
+                          </w:p>
+                        </w:txbxContent>
+                      </wps:txbx>
+                      <wps:bodyPr rot="0" spcFirstLastPara="0" vertOverflow="overflow" horzOverflow="overflow" vert="horz" wrap="square" lIns="0" tIns="0" rIns="0" bIns="0" numCol="1" spcCol="0" rtlCol="0" fromWordArt="0" anchor="t" anchorCtr="0" forceAA="0" compatLnSpc="1">
+                        <a:prstTxWarp prst="textNoShape">
+                          <a:avLst/>
+                        </a:prstTxWarp>
+                        <a:spAutoFit/>
+                      </wps:bodyPr>
+                    </wps:wsp>
+                  </a:graphicData>
+                </a:graphic>
+              </wp:anchor>
+            </w:drawing>
+          </mc:Choice>
+          <mc:Fallback>
+            <w:pict>
+              <v:shapetype w14:anchorId="6F507121" id="_x0000_t202" coordsize="21600,21600" o:spt="202" path="m,l,21600r21600,l21600,xe">
+                <v:stroke joinstyle="miter"/>
+                <v:path gradientshapeok="t" o:connecttype="rect"/>
+              </v:shapetype>
+              <v:shape id="Text Box 6" o:spid="_x0000_s1026" type="#_x0000_t202" style="position:absolute;left:0;text-align:left;margin-left:35.5pt;margin-top:128.75pt;width:420.5pt;height:.05pt;z-index:251664384;visibility:visible;mso-wrap-style:square;mso-wrap-distance-left:9pt;mso-wrap-distance-top:0;mso-wrap-distance-right:9pt;mso-wrap-distance-bottom:0;mso-position-horizontal:absolute;mso-position-horizontal-relative:text;mso-position-vertical:absolute;mso-position-vertical-relative:text;v-text-anchor:top" o:gfxdata="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" stroked="f">
+                <v:textbox style="mso-fit-shape-to-text:t" inset="0,0,0,0">
+                  <w:txbxContent>
+                    <w:p>
+                      <w:pPr>
+                        <w:pStyle w:val="Caption"/>
+                        <w:rPr>
+                          <w:noProof/>
+                        </w:rPr>
+                      </w:pPr>
+                      <w:bookmarkStart w:id="21" w:name="_Toc61183772"/>
+                      <w:r>
+                        <w:t xml:space="preserve">Figura </w:t>
+                      </w:r>
+                      <w:fldSimple w:instr=" SEQ Figura \* ARABIC ">
+                        <w:r>
+                          <w:rPr>
+                            <w:noProof/>
+                          </w:rPr>
+                          <w:t>1</w:t>
+                        </w:r>
+                      </w:fldSimple>
+                      <w:r>
+                        <w:t xml:space="preserve"> - Modelo simplificado Memória Buffer</w:t>
+                      </w:r>
+                      <w:bookmarkEnd w:id="21"/>
+                    </w:p>
+                  </w:txbxContent>
+                </v:textbox>
+                <w10:wrap type="square"/>
+              </v:shape>
+            </w:pict>
+          </mc:Fallback>
+        </mc:AlternateContent>
+      </w:r>
+      <w:r>
+        <w:rPr>
+          <w:noProof/>
           <w:lang w:eastAsia="pt-BR"/>
         </w:rPr>
-        <w:lastRenderedPageBreak/>
         <w:drawing>
-          <wp:inline distT="0" distB="0" distL="0" distR="0" wp14:anchorId="45252897" wp14:editId="3D92F86E">
+          <wp:anchor distT="0" distB="0" distL="114300" distR="114300" simplePos="0" relativeHeight="251661312" behindDoc="0" locked="0" layoutInCell="1" allowOverlap="1" wp14:anchorId="45252897" wp14:editId="42B817C6">
+            <wp:simplePos x="0" y="0"/>
+            <wp:positionH relativeFrom="column">
+              <wp:posOffset>451345</wp:posOffset>
+            </wp:positionH>
+            <wp:positionV relativeFrom="paragraph">
+              <wp:posOffset>-2443</wp:posOffset>
+            </wp:positionV>
             <wp:extent cx="5340350" cy="1579880"/>
             <wp:effectExtent l="0" t="0" r="0" b="1270"/>
+            <wp:wrapSquare wrapText="bothSides"/>
             <wp:docPr id="2" name="Picture 2" descr="InnoDB Buffer Pool"/>
             <wp:cNvGraphicFramePr>
               <a:graphicFrameLocks xmlns:a="http://schemas.openxmlformats.org/drawingml/2006/main" noChangeAspect="1"/>
@@ -7970,7 +8532,7 @@
                     </pic:cNvPicPr>
                   </pic:nvPicPr>
                   <pic:blipFill>
-                    <a:blip r:embed="rId15">
+                    <a:blip r:embed="rId16">
                       <a:extLst>
                         <a:ext uri="{28A0092B-C50C-407E-A947-70E740481C1C}">
                           <a14:useLocalDpi xmlns:a14="http://schemas.microsoft.com/office/drawing/2010/main" val="0"/>
@@ -7998,7 +8560,13 @@
                 </pic:pic>
               </a:graphicData>
             </a:graphic>
-          </wp:inline>
+            <wp14:sizeRelH relativeFrom="page">
+              <wp14:pctWidth>0</wp14:pctWidth>
+            </wp14:sizeRelH>
+            <wp14:sizeRelV relativeFrom="page">
+              <wp14:pctHeight>0</wp14:pctHeight>
+            </wp14:sizeRelV>
+          </wp:anchor>
         </w:drawing>
       </w:r>
     </w:p>
@@ -8006,37 +8574,42 @@
       <w:pPr>
         <w:pStyle w:val="NormalTCC"/>
       </w:pPr>
-      <w:r>
-        <w:t>O b</w:t>
-      </w:r>
-      <w:r>
-        <w:t xml:space="preserve">uffer </w:t>
-      </w:r>
-      <w:r>
-        <w:t>pool pode conter várias instâncias e cada instância é dividida em partes. Existem algumas informações que devemos levar em consideração: o número de instâncias pode ir de 1 a 64 e a quantidade total de blocos não deve exceder 1000.</w:t>
-      </w:r>
     </w:p>
     <w:p>
       <w:pPr>
         <w:pStyle w:val="NormalTCC"/>
       </w:pPr>
       <w:r>
+        <w:t>O b</w:t>
+      </w:r>
+      <w:r>
+        <w:t xml:space="preserve">uffer </w:t>
+      </w:r>
+      <w:r>
+        <w:t>pool pode conter várias instâncias e cada instância é dividida em partes. Existem algumas informações que devemos levar em consideração: o número de instâncias pode ir de 1 a 64 e a quantidade total de blocos não deve exceder 1000.</w:t>
+      </w:r>
+    </w:p>
+    <w:p>
+      <w:pPr>
+        <w:pStyle w:val="NormalTCC"/>
+      </w:pPr>
+      <w:r>
         <w:rPr>
           <w:noProof/>
           <w:lang w:eastAsia="pt-BR"/>
         </w:rPr>
         <w:drawing>
-          <wp:anchor distT="0" distB="0" distL="114300" distR="114300" simplePos="0" relativeHeight="251661312" behindDoc="1" locked="0" layoutInCell="1" allowOverlap="1" wp14:anchorId="46FF1961" wp14:editId="7223C2EE">
+          <wp:anchor distT="0" distB="0" distL="114300" distR="114300" simplePos="0" relativeHeight="251662336" behindDoc="0" locked="0" layoutInCell="1" allowOverlap="1" wp14:anchorId="46FF1961" wp14:editId="465486BC">
             <wp:simplePos x="0" y="0"/>
             <wp:positionH relativeFrom="column">
-              <wp:posOffset>30304</wp:posOffset>
+              <wp:posOffset>-82082</wp:posOffset>
             </wp:positionH>
             <wp:positionV relativeFrom="paragraph">
-              <wp:posOffset>753237</wp:posOffset>
+              <wp:posOffset>412750</wp:posOffset>
             </wp:positionV>
             <wp:extent cx="5760000" cy="1191600"/>
             <wp:effectExtent l="0" t="0" r="0" b="0"/>
-            <wp:wrapTopAndBottom/>
+            <wp:wrapSquare wrapText="bothSides"/>
             <wp:docPr id="4" name="Picture 4" descr="https://www.percona.com/blog/wp-content/uploads/2018/04/bp8instances.png"/>
             <wp:cNvGraphicFramePr>
               <a:graphicFrameLocks xmlns:a="http://schemas.openxmlformats.org/drawingml/2006/main" noChangeAspect="1"/>
@@ -8051,7 +8624,7 @@
                     </pic:cNvPicPr>
                   </pic:nvPicPr>
                   <pic:blipFill>
-                    <a:blip r:embed="rId16">
+                    <a:blip r:embed="rId17">
                       <a:extLst>
                         <a:ext uri="{28A0092B-C50C-407E-A947-70E740481C1C}">
                           <a14:useLocalDpi xmlns:a14="http://schemas.microsoft.com/office/drawing/2010/main" val="0"/>
@@ -8088,24 +8661,48 @@
           </wp:anchor>
         </w:drawing>
       </w:r>
-      <w:r>
-        <w:t>Portanto, para um servidor com 3 GB de RAM, um pool de buffer de 2 GB com 8 instâncias e blocos no valor padrão (128 MB), obteremos 2 blocos por instância:</w:t>
-      </w:r>
     </w:p>
     <w:p>
       <w:pPr>
-        <w:pStyle w:val="NormalTCC"/>
-      </w:pPr>
+        <w:pStyle w:val="Caption"/>
+      </w:pPr>
+      <w:bookmarkStart w:id="22" w:name="_Toc61183773"/>
+      <w:r>
+        <w:t xml:space="preserve">Figura </w:t>
+      </w:r>
+      <w:fldSimple w:instr=" SEQ Figura \* ARABIC ">
+        <w:r>
+          <w:rPr>
+            <w:noProof/>
+          </w:rPr>
+          <w:t>2</w:t>
+        </w:r>
+      </w:fldSimple>
+      <w:r>
+        <w:t xml:space="preserve"> - Modelo </w:t>
+      </w:r>
+      <w:r>
+        <w:t>detalhado da</w:t>
+      </w:r>
+      <w:r>
+        <w:t xml:space="preserve"> Memória Buffer</w:t>
+      </w:r>
+      <w:bookmarkEnd w:id="22"/>
     </w:p>
     <w:p>
       <w:pPr>
         <w:pStyle w:val="NormalTCC"/>
       </w:pPr>
-      <w:r>
-        <w:t>De acordo com a figura, pode-se</w:t>
-      </w:r>
-      <w:r>
-        <w:t xml:space="preserve"> observar que haverá</w:t>
+    </w:p>
+    <w:p>
+      <w:pPr>
+        <w:pStyle w:val="NormalTCC"/>
+      </w:pPr>
+      <w:r>
+        <w:t>Portanto, para um servidor com 3 GB de RAM, um pool de buffer de 2 GB com 8 instâncias e blocos no valor padrão (128 MB), obteremos 2 blocos por instância</w:t>
+      </w:r>
+      <w:r>
+        <w:t>, que acarreta, de acordo com o exemplo,</w:t>
       </w:r>
       <w:r>
         <w:t xml:space="preserve"> </w:t>
@@ -8114,7 +8711,13 @@
         <w:t>1</w:t>
       </w:r>
       <w:r>
-        <w:t>6 blocos.</w:t>
+        <w:t>6 blocos</w:t>
+      </w:r>
+      <w:r>
+        <w:t xml:space="preserve"> de memória</w:t>
+      </w:r>
+      <w:r>
+        <w:t>.</w:t>
       </w:r>
     </w:p>
     <w:p>
@@ -8138,13 +8741,8 @@
           <w:numId w:val="31"/>
         </w:numPr>
       </w:pPr>
-      <w:proofErr w:type="gramStart"/>
-      <w:r>
-        <w:t>em</w:t>
-      </w:r>
-      <w:proofErr w:type="gramEnd"/>
-      <w:r>
-        <w:t xml:space="preserve"> um servidor virtual, você pode adicionar mais memória dinamicamente;</w:t>
+      <w:r>
+        <w:t>em um servidor virtual, você pode adicionar mais memória dinamicamente;</w:t>
       </w:r>
     </w:p>
     <w:p>
@@ -8155,13 +8753,8 @@
           <w:numId w:val="31"/>
         </w:numPr>
       </w:pPr>
-      <w:proofErr w:type="gramStart"/>
-      <w:r>
-        <w:t>para</w:t>
-      </w:r>
-      <w:proofErr w:type="gramEnd"/>
-      <w:r>
-        <w:t xml:space="preserve"> um servidor físico, você pode querer reduzir o uso de memória do banco de dados para abrir caminho para outros processos;</w:t>
+      <w:r>
+        <w:t>para um servidor físico, você pode querer reduzir o uso de memória do banco de dados para abrir caminho para outros processos;</w:t>
       </w:r>
     </w:p>
     <w:p>
@@ -8172,13 +8765,8 @@
           <w:numId w:val="31"/>
         </w:numPr>
       </w:pPr>
-      <w:proofErr w:type="gramStart"/>
-      <w:r>
-        <w:t>em</w:t>
-      </w:r>
-      <w:proofErr w:type="gramEnd"/>
-      <w:r>
-        <w:t xml:space="preserve"> sistemas onde o tamanho do banco de dados é menor do que a RAM disponível</w:t>
+      <w:r>
+        <w:t>em sistemas onde o tamanho do banco de dados é menor do que a RAM disponível</w:t>
       </w:r>
     </w:p>
     <w:p>
@@ -8189,14 +8777,8 @@
           <w:numId w:val="31"/>
         </w:numPr>
       </w:pPr>
-      <w:proofErr w:type="gramStart"/>
-      <w:r>
-        <w:lastRenderedPageBreak/>
-        <w:t>se</w:t>
-      </w:r>
-      <w:proofErr w:type="gramEnd"/>
-      <w:r>
-        <w:t xml:space="preserve"> você espera um grande crescimento e deseja aumentar o buffer pool sob demanda</w:t>
+      <w:r>
+        <w:t>se você espera um grande crescimento e deseja aumentar o buffer pool sob demanda</w:t>
       </w:r>
     </w:p>
     <w:p>
@@ -8211,14 +8793,14 @@
           <w:caps w:val="0"/>
         </w:rPr>
       </w:pPr>
-      <w:bookmarkStart w:id="20" w:name="_Toc61146480"/>
+      <w:bookmarkStart w:id="23" w:name="_Toc61146480"/>
       <w:r>
         <w:rPr>
           <w:caps w:val="0"/>
         </w:rPr>
         <w:t>THREAD_CACHE_SIZE</w:t>
       </w:r>
-      <w:bookmarkEnd w:id="20"/>
+      <w:bookmarkEnd w:id="23"/>
     </w:p>
     <w:p>
       <w:pPr>
@@ -8233,23 +8815,7 @@
       </w:r>
       <w:proofErr w:type="spellEnd"/>
       <w:r>
-        <w:t xml:space="preserve"> lá. </w:t>
-      </w:r>
-      <w:proofErr w:type="gramStart"/>
-      <w:r>
-        <w:t>solicitações</w:t>
-      </w:r>
-      <w:proofErr w:type="gramEnd"/>
-      <w:r>
-        <w:t xml:space="preserve"> de para encadeamentos são satisfeitos reutilizando encadeamentos retirados do cache, se possível, e somente quando o cache </w:t>
-      </w:r>
-      <w:proofErr w:type="spellStart"/>
-      <w:r>
-        <w:t>is</w:t>
-      </w:r>
-      <w:proofErr w:type="spellEnd"/>
-      <w:r>
-        <w:t xml:space="preserve"> </w:t>
+        <w:t xml:space="preserve"> lá. solicitações de para encadeamentos são satisfeitos reutilizando encadeamentos retirados do cache, se possível, e somente quando o cache is </w:t>
       </w:r>
       <w:proofErr w:type="spellStart"/>
       <w:r>
@@ -8281,6 +8847,7 @@
         <w:pStyle w:val="NormalTCC"/>
       </w:pPr>
       <w:r>
+        <w:lastRenderedPageBreak/>
         <w:t xml:space="preserve">O valor padrão é baseado na seguinte fórmula, limitada a um limite de 100: </w:t>
       </w:r>
     </w:p>
@@ -8312,14 +8879,14 @@
           <w:caps w:val="0"/>
         </w:rPr>
       </w:pPr>
-      <w:bookmarkStart w:id="21" w:name="_Toc61146481"/>
+      <w:bookmarkStart w:id="24" w:name="_Toc61146481"/>
       <w:r>
         <w:rPr>
           <w:caps w:val="0"/>
         </w:rPr>
         <w:t>KEY_BUFFER_SIZE</w:t>
       </w:r>
-      <w:bookmarkEnd w:id="21"/>
+      <w:bookmarkEnd w:id="24"/>
     </w:p>
     <w:p>
       <w:pPr>
@@ -8337,13 +8904,8 @@
         <w:t xml:space="preserve">. </w:t>
       </w:r>
       <w:proofErr w:type="spellStart"/>
-      <w:proofErr w:type="gramStart"/>
-      <w:r>
-        <w:t>key</w:t>
-      </w:r>
-      <w:proofErr w:type="gramEnd"/>
-      <w:r>
-        <w:t>_buffer_size</w:t>
+      <w:r>
+        <w:t>key_buffer_size</w:t>
       </w:r>
       <w:proofErr w:type="spellEnd"/>
       <w:r>
@@ -8371,7 +8933,6 @@
         <w:pStyle w:val="NormalTCC"/>
       </w:pPr>
       <w:r>
-        <w:lastRenderedPageBreak/>
         <w:t xml:space="preserve">Você pode aumentar o valor para obter melhor tratamento do índice para todas as leituras e várias gravações; em um sistema cuja função principal é executar o MySQL usando o mecanismo de armazenamento MyISAM, 25% da máquina memória total é um valor aceitável para esta variável. No entanto, você deve estar ciente de que, se você tornar o valor muito grande (por exemplo, mais de 50% da memória total da máquina), seu sistema pode começar a paginar e se tornar extremamente lento. Isso ocorre porque o MySQL depende da operação sistema para executar o cache do sistema de arquivos para leituras de dados, então você deve deixar </w:t>
       </w:r>
       <w:proofErr w:type="gramStart"/>
@@ -8466,7 +9027,11 @@
       </w:r>
       <w:proofErr w:type="spellEnd"/>
       <w:r>
-        <w:t xml:space="preserve"> é geralmente próxima de 1 se você estiver usando principalmente atualizações e exclusões, mas pode ser muito menor se você tende a fazer atualizações que afetam muitas linhas ao mesmo tempo ou se você estiver usando a opção de tabela DELAY_KEY_WRITE.</w:t>
+        <w:t xml:space="preserve"> é geralmente próxima de 1 se você estiver usando principalmente atualizações e exclusões, mas pode ser muito menor se você tende a fazer atualizações que </w:t>
+      </w:r>
+      <w:r>
+        <w:lastRenderedPageBreak/>
+        <w:t>afetam muitas linhas ao mesmo tempo ou se você estiver usando a opção de tabela DELAY_KEY_WRITE.</w:t>
       </w:r>
     </w:p>
     <w:p>
@@ -8581,7 +9146,6 @@
         <w:pStyle w:val="NormalTCC"/>
       </w:pPr>
       <w:r>
-        <w:lastRenderedPageBreak/>
         <w:t>É possível criar vários caches de chaves MyISAM. O limite de tamanho de 4 GB se aplica a cada cache individualmente, não como um grupo. Consulte a Seção 8.10.2, “Cache de chave MyISAM”.</w:t>
       </w:r>
     </w:p>
@@ -8594,11 +9158,11 @@
       <w:pPr>
         <w:pStyle w:val="Ttulo2TCC"/>
       </w:pPr>
-      <w:bookmarkStart w:id="22" w:name="_Toc61146482"/>
+      <w:bookmarkStart w:id="25" w:name="_Toc61146482"/>
       <w:r>
         <w:t>TPC-H</w:t>
       </w:r>
-      <w:bookmarkEnd w:id="22"/>
+      <w:bookmarkEnd w:id="25"/>
     </w:p>
     <w:p>
       <w:pPr>
@@ -8827,6 +9391,7 @@
         <w:rPr>
           <w:rFonts w:cs="Times New Roman"/>
         </w:rPr>
+        <w:lastRenderedPageBreak/>
         <w:t>Gerar atividade intensiva por parte do componente servidor de banco de dados do sistema em teste;</w:t>
       </w:r>
     </w:p>
@@ -8887,14 +9452,7 @@
         <w:rPr>
           <w:rFonts w:cs="Times New Roman"/>
         </w:rPr>
-        <w:t xml:space="preserve">O TPC-H usa terminologia e métricas semelhantes a outros benchmarks, originados pelo TPC e outros. Tal similaridade na terminologia não implica de forma alguma que os resultados </w:t>
-      </w:r>
-      <w:r>
-        <w:rPr>
-          <w:rFonts w:cs="Times New Roman"/>
-        </w:rPr>
-        <w:lastRenderedPageBreak/>
-        <w:t>do TPC-H sejam comparáveis ​​a outros benchmarks. Os únicos resultados de benchmark comparáveis ​​ao TPC-H são outros resultados do TPC-H compatíveis com a mesma revisão.</w:t>
+        <w:t>O TPC-H usa terminologia e métricas semelhantes a outros benchmarks, originados pelo TPC e outros. Tal similaridade na terminologia não implica de forma alguma que os resultados do TPC-H sejam comparáveis ​​a outros benchmarks. Os únicos resultados de benchmark comparáveis ​​ao TPC-H são outros resultados do TPC-H compatíveis com a mesma revisão.</w:t>
       </w:r>
     </w:p>
     <w:p>
@@ -8929,7 +9487,7 @@
       <w:pPr>
         <w:pStyle w:val="Ttulo3TCC"/>
       </w:pPr>
-      <w:bookmarkStart w:id="23" w:name="_Toc61146483"/>
+      <w:bookmarkStart w:id="26" w:name="_Toc61146483"/>
       <w:r>
         <w:rPr>
           <w:caps w:val="0"/>
@@ -8942,7 +9500,7 @@
         </w:rPr>
         <w:t xml:space="preserve"> RELACIONAMENTOS DO BANCO DE DADOS</w:t>
       </w:r>
-      <w:bookmarkEnd w:id="23"/>
+      <w:bookmarkEnd w:id="26"/>
     </w:p>
     <w:p>
       <w:pPr>
@@ -8985,7 +9543,14 @@
         <w:rPr>
           <w:rFonts w:cs="Times New Roman"/>
         </w:rPr>
-        <w:t>T, PARTSUPP, REGION, SUPPLIER, ORDERS e LINEITEM. Estas tabelas, assim como o</w:t>
+        <w:t xml:space="preserve">T, PARTSUPP, REGION, </w:t>
+      </w:r>
+      <w:r>
+        <w:rPr>
+          <w:rFonts w:cs="Times New Roman"/>
+        </w:rPr>
+        <w:lastRenderedPageBreak/>
+        <w:t>SUPPLIER, ORDERS e LINEITEM. Estas tabelas, assim como o</w:t>
       </w:r>
       <w:r>
         <w:rPr>
@@ -9014,8 +9579,16 @@
       <w:r>
         <w:rPr>
           <w:rFonts w:cs="Times New Roman"/>
-        </w:rPr>
-        <w:t xml:space="preserve">1 </w:t>
+          <w:b/>
+          <w:bCs/>
+        </w:rPr>
+        <w:t>()</w:t>
+      </w:r>
+      <w:r>
+        <w:rPr>
+          <w:rFonts w:cs="Times New Roman"/>
+        </w:rPr>
+        <w:t xml:space="preserve"> </w:t>
       </w:r>
       <w:r>
         <w:rPr>
@@ -9082,26 +9655,23 @@
       </w:pPr>
       <w:r>
         <w:rPr>
-          <w:rFonts w:cs="Times New Roman"/>
           <w:noProof/>
-          <w:lang w:eastAsia="pt-BR"/>
-        </w:rPr>
-        <w:lastRenderedPageBreak/>
+        </w:rPr>
         <mc:AlternateContent>
           <mc:Choice Requires="wps">
             <w:drawing>
-              <wp:anchor distT="0" distB="0" distL="114300" distR="114300" simplePos="0" relativeHeight="251660288" behindDoc="0" locked="0" layoutInCell="1" allowOverlap="1" wp14:anchorId="16827257" wp14:editId="162DC834">
+              <wp:anchor distT="0" distB="0" distL="114300" distR="114300" simplePos="0" relativeHeight="251666432" behindDoc="0" locked="0" layoutInCell="1" allowOverlap="1" wp14:anchorId="66EB9126" wp14:editId="795252E9">
                 <wp:simplePos x="0" y="0"/>
                 <wp:positionH relativeFrom="column">
-                  <wp:posOffset>210820</wp:posOffset>
+                  <wp:posOffset>375285</wp:posOffset>
                 </wp:positionH>
                 <wp:positionV relativeFrom="paragraph">
-                  <wp:posOffset>4169105</wp:posOffset>
+                  <wp:posOffset>4088130</wp:posOffset>
                 </wp:positionV>
-                <wp:extent cx="5014595" cy="266065"/>
+                <wp:extent cx="4235450" cy="635"/>
                 <wp:effectExtent l="0" t="0" r="0" b="0"/>
-                <wp:wrapSquare wrapText="bothSides"/>
-                <wp:docPr id="3" name="Text Box 3"/>
+                <wp:wrapTopAndBottom/>
+                <wp:docPr id="7" name="Text Box 7"/>
                 <wp:cNvGraphicFramePr/>
                 <a:graphic xmlns:a="http://schemas.openxmlformats.org/drawingml/2006/main">
                   <a:graphicData uri="http://schemas.microsoft.com/office/word/2010/wordprocessingShape">
@@ -9110,7 +9680,7 @@
                       <wps:spPr>
                         <a:xfrm>
                           <a:off x="0" y="0"/>
-                          <a:ext cx="5014595" cy="266065"/>
+                          <a:ext cx="4235450" cy="635"/>
                         </a:xfrm>
                         <a:prstGeom prst="rect">
                           <a:avLst/>
@@ -9128,58 +9698,27 @@
                             <w:pPr>
                               <w:pStyle w:val="Caption"/>
                               <w:rPr>
-                                <w:rFonts w:ascii="Times New Roman" w:hAnsi="Times New Roman"/>
+                                <w:rFonts w:cs="Times New Roman"/>
                                 <w:noProof/>
                                 <w:sz w:val="24"/>
                               </w:rPr>
                             </w:pPr>
-                            <w:bookmarkStart w:id="24" w:name="_Toc53434234"/>
-                            <w:bookmarkStart w:id="25" w:name="_Toc53434453"/>
-                            <w:bookmarkStart w:id="26" w:name="_Toc53440151"/>
                             <w:r>
                               <w:t xml:space="preserve">Figura </w:t>
                             </w:r>
+                            <w:fldSimple w:instr=" SEQ Figura \* ARABIC ">
+                              <w:r>
+                                <w:rPr>
+                                  <w:noProof/>
+                                </w:rPr>
+                                <w:t>3</w:t>
+                              </w:r>
+                            </w:fldSimple>
                             <w:r>
-                              <w:rPr>
-                                <w:noProof/>
-                              </w:rPr>
-                              <w:fldChar w:fldCharType="begin"/>
+                              <w:t xml:space="preserve"> </w:t>
                             </w:r>
                             <w:r>
-                              <w:rPr>
-                                <w:noProof/>
-                              </w:rPr>
-                              <w:instrText xml:space="preserve"> SEQ Figura \* ARABIC </w:instrText>
-                            </w:r>
-                            <w:r>
-                              <w:rPr>
-                                <w:noProof/>
-                              </w:rPr>
-                              <w:fldChar w:fldCharType="separate"/>
-                            </w:r>
-                            <w:r>
-                              <w:rPr>
-                                <w:noProof/>
-                              </w:rPr>
-                              <w:t>1</w:t>
-                            </w:r>
-                            <w:r>
-                              <w:rPr>
-                                <w:noProof/>
-                              </w:rPr>
-                              <w:fldChar w:fldCharType="end"/>
-                            </w:r>
-                            <w:r>
-                              <w:t xml:space="preserve"> - E</w:t>
-                            </w:r>
-                            <w:r>
-                              <w:t>squema TPC-H</w:t>
-                            </w:r>
-                            <w:bookmarkEnd w:id="24"/>
-                            <w:bookmarkEnd w:id="25"/>
-                            <w:bookmarkEnd w:id="26"/>
-                            <w:r>
-                              <w:t xml:space="preserve"> – fonte da imagem</w:t>
+                              <w:t>- Esquema TPC-H – fonte da imagem</w:t>
                             </w:r>
                           </w:p>
                         </w:txbxContent>
@@ -9193,85 +9732,44 @@
                     </wps:wsp>
                   </a:graphicData>
                 </a:graphic>
-                <wp14:sizeRelH relativeFrom="margin">
-                  <wp14:pctWidth>0</wp14:pctWidth>
-                </wp14:sizeRelH>
-                <wp14:sizeRelV relativeFrom="margin">
-                  <wp14:pctHeight>0</wp14:pctHeight>
-                </wp14:sizeRelV>
               </wp:anchor>
             </w:drawing>
           </mc:Choice>
           <mc:Fallback>
             <w:pict>
-              <v:shapetype w14:anchorId="16827257" id="_x0000_t202" coordsize="21600,21600" o:spt="202" path="m,l,21600r21600,l21600,xe">
-                <v:stroke joinstyle="miter"/>
-                <v:path gradientshapeok="t" o:connecttype="rect"/>
-              </v:shapetype>
-              <v:shape id="Text Box 3" o:spid="_x0000_s1026" type="#_x0000_t202" style="position:absolute;left:0;text-align:left;margin-left:16.6pt;margin-top:328.3pt;width:394.85pt;height:20.95pt;z-index:251660288;visibility:visible;mso-wrap-style:square;mso-width-percent:0;mso-height-percent:0;mso-wrap-distance-left:9pt;mso-wrap-distance-top:0;mso-wrap-distance-right:9pt;mso-wrap-distance-bottom:0;mso-position-horizontal:absolute;mso-position-horizontal-relative:text;mso-position-vertical:absolute;mso-position-vertical-relative:text;mso-width-percent:0;mso-height-percent:0;mso-width-relative:margin;mso-height-relative:margin;v-text-anchor:top" o:gfxdata="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" stroked="f">
+              <v:shape w14:anchorId="66EB9126" id="Text Box 7" o:spid="_x0000_s1027" type="#_x0000_t202" style="position:absolute;left:0;text-align:left;margin-left:29.55pt;margin-top:321.9pt;width:333.5pt;height:.05pt;z-index:251666432;visibility:visible;mso-wrap-style:square;mso-wrap-distance-left:9pt;mso-wrap-distance-top:0;mso-wrap-distance-right:9pt;mso-wrap-distance-bottom:0;mso-position-horizontal:absolute;mso-position-horizontal-relative:text;mso-position-vertical:absolute;mso-position-vertical-relative:text;v-text-anchor:top" o:gfxdata="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" stroked="f">
                 <v:textbox style="mso-fit-shape-to-text:t" inset="0,0,0,0">
                   <w:txbxContent>
                     <w:p>
                       <w:pPr>
                         <w:pStyle w:val="Caption"/>
                         <w:rPr>
-                          <w:rFonts w:ascii="Times New Roman" w:hAnsi="Times New Roman"/>
+                          <w:rFonts w:cs="Times New Roman"/>
                           <w:noProof/>
                           <w:sz w:val="24"/>
                         </w:rPr>
                       </w:pPr>
-                      <w:bookmarkStart w:id="27" w:name="_Toc53434234"/>
-                      <w:bookmarkStart w:id="28" w:name="_Toc53434453"/>
-                      <w:bookmarkStart w:id="29" w:name="_Toc53440151"/>
                       <w:r>
                         <w:t xml:space="preserve">Figura </w:t>
                       </w:r>
+                      <w:fldSimple w:instr=" SEQ Figura \* ARABIC ">
+                        <w:r>
+                          <w:rPr>
+                            <w:noProof/>
+                          </w:rPr>
+                          <w:t>3</w:t>
+                        </w:r>
+                      </w:fldSimple>
                       <w:r>
-                        <w:rPr>
-                          <w:noProof/>
-                        </w:rPr>
-                        <w:fldChar w:fldCharType="begin"/>
+                        <w:t xml:space="preserve"> </w:t>
                       </w:r>
                       <w:r>
-                        <w:rPr>
-                          <w:noProof/>
-                        </w:rPr>
-                        <w:instrText xml:space="preserve"> SEQ Figura \* ARABIC </w:instrText>
-                      </w:r>
-                      <w:r>
-                        <w:rPr>
-                          <w:noProof/>
-                        </w:rPr>
-                        <w:fldChar w:fldCharType="separate"/>
-                      </w:r>
-                      <w:r>
-                        <w:rPr>
-                          <w:noProof/>
-                        </w:rPr>
-                        <w:t>1</w:t>
-                      </w:r>
-                      <w:r>
-                        <w:rPr>
-                          <w:noProof/>
-                        </w:rPr>
-                        <w:fldChar w:fldCharType="end"/>
-                      </w:r>
-                      <w:r>
-                        <w:t xml:space="preserve"> - E</w:t>
-                      </w:r>
-                      <w:r>
-                        <w:t>squema TPC-H</w:t>
-                      </w:r>
-                      <w:bookmarkEnd w:id="27"/>
-                      <w:bookmarkEnd w:id="28"/>
-                      <w:bookmarkEnd w:id="29"/>
-                      <w:r>
-                        <w:t xml:space="preserve"> – fonte da imagem</w:t>
+                        <w:t>- Esquema TPC-H – fonte da imagem</w:t>
                       </w:r>
                     </w:p>
                   </w:txbxContent>
                 </v:textbox>
-                <w10:wrap type="square"/>
+                <w10:wrap type="topAndBottom"/>
               </v:shape>
             </w:pict>
           </mc:Fallback>
@@ -9284,7 +9782,7 @@
           <w:lang w:eastAsia="pt-BR"/>
         </w:rPr>
         <w:drawing>
-          <wp:anchor distT="0" distB="0" distL="114300" distR="114300" simplePos="0" relativeHeight="251658240" behindDoc="1" locked="0" layoutInCell="1" allowOverlap="1" wp14:anchorId="0D8DA65E" wp14:editId="19EA0C03">
+          <wp:anchor distT="0" distB="0" distL="114300" distR="114300" simplePos="0" relativeHeight="251658240" behindDoc="1" locked="0" layoutInCell="1" allowOverlap="1" wp14:anchorId="0D8DA65E" wp14:editId="693C794F">
             <wp:simplePos x="0" y="0"/>
             <wp:positionH relativeFrom="margin">
               <wp:posOffset>375285</wp:posOffset>
@@ -9309,7 +9807,7 @@
                     </pic:cNvPicPr>
                   </pic:nvPicPr>
                   <pic:blipFill>
-                    <a:blip r:embed="rId17" cstate="print">
+                    <a:blip r:embed="rId18" cstate="print">
                       <a:extLst>
                         <a:ext uri="{28A0092B-C50C-407E-A947-70E740481C1C}">
                           <a14:useLocalDpi xmlns:a14="http://schemas.microsoft.com/office/drawing/2010/main" val="0"/>
@@ -9359,14 +9857,14 @@
       <w:pPr>
         <w:pStyle w:val="Ttulo3TCC"/>
       </w:pPr>
-      <w:bookmarkStart w:id="30" w:name="_Toc61146484"/>
+      <w:bookmarkStart w:id="27" w:name="_Toc61146484"/>
       <w:r>
         <w:rPr>
           <w:caps w:val="0"/>
         </w:rPr>
         <w:t>GERAÇÃO DOS DADOS E POPULAÇÃO DAS TABELAS</w:t>
       </w:r>
-      <w:bookmarkEnd w:id="30"/>
+      <w:bookmarkEnd w:id="27"/>
     </w:p>
     <w:p>
       <w:pPr>
@@ -9555,6 +10053,7 @@
         <w:rPr>
           <w:rFonts w:cs="Times New Roman"/>
         </w:rPr>
+        <w:lastRenderedPageBreak/>
         <w:t xml:space="preserve">O tamanho do banco de dados é definido com referência ao fator de escala 1 (ou seja, SF = 1; aproximadamente 1 GB), </w:t>
       </w:r>
       <w:r>
@@ -9603,14 +10102,7 @@
         <w:rPr>
           <w:rFonts w:cs="Times New Roman"/>
         </w:rPr>
-        <w:t xml:space="preserve">aproximados dos fatores </w:t>
-      </w:r>
-      <w:r>
-        <w:rPr>
-          <w:rFonts w:cs="Times New Roman"/>
-        </w:rPr>
-        <w:lastRenderedPageBreak/>
-        <w:t xml:space="preserve">de escala anteriormente mencionados são </w:t>
+        <w:t xml:space="preserve">aproximados dos fatores de escala anteriormente mencionados são </w:t>
       </w:r>
       <w:r>
         <w:rPr>
@@ -9674,21 +10166,7 @@
         <w:rPr>
           <w:rFonts w:cs="Times New Roman"/>
         </w:rPr>
-        <w:t xml:space="preserve"> </w:t>
-      </w:r>
-      <w:proofErr w:type="spellStart"/>
-      <w:r>
-        <w:rPr>
-          <w:rFonts w:cs="Times New Roman"/>
-        </w:rPr>
-        <w:t>Factor</w:t>
-      </w:r>
-      <w:proofErr w:type="spellEnd"/>
-      <w:r>
-        <w:rPr>
-          <w:rFonts w:cs="Times New Roman"/>
-        </w:rPr>
-        <w:t xml:space="preserve">) </w:t>
+        <w:t xml:space="preserve"> Factor) </w:t>
       </w:r>
       <w:r>
         <w:rPr>
@@ -9776,41 +10254,41 @@
         <w:pStyle w:val="Caption"/>
         <w:keepNext/>
         <w:rPr>
-          <w:rFonts w:ascii="Times New Roman" w:hAnsi="Times New Roman" w:cs="Times New Roman"/>
+          <w:rFonts w:cs="Times New Roman"/>
           <w:i w:val="0"/>
         </w:rPr>
       </w:pPr>
       <w:r>
         <w:rPr>
-          <w:rFonts w:ascii="Times New Roman" w:hAnsi="Times New Roman" w:cs="Times New Roman"/>
+          <w:rFonts w:cs="Times New Roman"/>
           <w:i w:val="0"/>
         </w:rPr>
         <w:t xml:space="preserve">Tabela </w:t>
       </w:r>
       <w:r>
         <w:rPr>
-          <w:rFonts w:ascii="Times New Roman" w:hAnsi="Times New Roman" w:cs="Times New Roman"/>
+          <w:rFonts w:cs="Times New Roman"/>
           <w:i w:val="0"/>
         </w:rPr>
         <w:fldChar w:fldCharType="begin"/>
       </w:r>
       <w:r>
         <w:rPr>
-          <w:rFonts w:ascii="Times New Roman" w:hAnsi="Times New Roman" w:cs="Times New Roman"/>
+          <w:rFonts w:cs="Times New Roman"/>
           <w:i w:val="0"/>
         </w:rPr>
         <w:instrText xml:space="preserve"> SEQ Tabela \* ARABIC </w:instrText>
       </w:r>
       <w:r>
         <w:rPr>
-          <w:rFonts w:ascii="Times New Roman" w:hAnsi="Times New Roman" w:cs="Times New Roman"/>
+          <w:rFonts w:cs="Times New Roman"/>
           <w:i w:val="0"/>
         </w:rPr>
         <w:fldChar w:fldCharType="separate"/>
       </w:r>
       <w:r>
         <w:rPr>
-          <w:rFonts w:ascii="Times New Roman" w:hAnsi="Times New Roman" w:cs="Times New Roman"/>
+          <w:rFonts w:cs="Times New Roman"/>
           <w:i w:val="0"/>
           <w:noProof/>
         </w:rPr>
@@ -9818,14 +10296,14 @@
       </w:r>
       <w:r>
         <w:rPr>
-          <w:rFonts w:ascii="Times New Roman" w:hAnsi="Times New Roman" w:cs="Times New Roman"/>
+          <w:rFonts w:cs="Times New Roman"/>
           <w:i w:val="0"/>
         </w:rPr>
         <w:fldChar w:fldCharType="end"/>
       </w:r>
       <w:r>
         <w:rPr>
-          <w:rFonts w:ascii="Times New Roman" w:hAnsi="Times New Roman" w:cs="Times New Roman"/>
+          <w:rFonts w:cs="Times New Roman"/>
           <w:i w:val="0"/>
         </w:rPr>
         <w:t xml:space="preserve"> - Tamanho Estimado Banco de Dados Fator Escala 10GB (em </w:t>
@@ -9833,7 +10311,7 @@
       <w:proofErr w:type="spellStart"/>
       <w:r>
         <w:rPr>
-          <w:rFonts w:ascii="Times New Roman" w:hAnsi="Times New Roman" w:cs="Times New Roman"/>
+          <w:rFonts w:cs="Times New Roman"/>
           <w:i w:val="0"/>
         </w:rPr>
         <w:t>tuplas</w:t>
@@ -9841,7 +10319,7 @@
       <w:proofErr w:type="spellEnd"/>
       <w:r>
         <w:rPr>
-          <w:rFonts w:ascii="Times New Roman" w:hAnsi="Times New Roman" w:cs="Times New Roman"/>
+          <w:rFonts w:cs="Times New Roman"/>
           <w:i w:val="0"/>
         </w:rPr>
         <w:t>)</w:t>
@@ -11031,23 +11509,7 @@
           <w:rFonts w:cs="Times New Roman"/>
           <w:bCs/>
         </w:rPr>
-        <w:t xml:space="preserve"> momento, com a base totalmente criada e </w:t>
-      </w:r>
-      <w:proofErr w:type="spellStart"/>
-      <w:r>
-        <w:rPr>
-          <w:rFonts w:cs="Times New Roman"/>
-          <w:bCs/>
-        </w:rPr>
-        <w:t>populada</w:t>
-      </w:r>
-      <w:proofErr w:type="spellEnd"/>
-      <w:r>
-        <w:rPr>
-          <w:rFonts w:cs="Times New Roman"/>
-          <w:bCs/>
-        </w:rPr>
-        <w:t xml:space="preserve">, já é possível a realização de </w:t>
+        <w:t xml:space="preserve"> momento, com a base totalmente criada e populada, já é possível a realização de </w:t>
       </w:r>
       <w:proofErr w:type="spellStart"/>
       <w:r>
@@ -11093,12 +11555,12 @@
       <w:pPr>
         <w:pStyle w:val="Ttulo1TCC"/>
       </w:pPr>
-      <w:bookmarkStart w:id="31" w:name="_Toc61146485"/>
+      <w:bookmarkStart w:id="28" w:name="_Toc61146485"/>
       <w:r>
         <w:lastRenderedPageBreak/>
         <w:t>PROCEDIMENTOS METODOLÓGICOS</w:t>
       </w:r>
-      <w:bookmarkEnd w:id="31"/>
+      <w:bookmarkEnd w:id="28"/>
     </w:p>
     <w:p>
       <w:pPr>
@@ -11107,14 +11569,14 @@
           <w:lang w:eastAsia="pt-BR"/>
         </w:rPr>
       </w:pPr>
-      <w:bookmarkStart w:id="32" w:name="_Toc61146486"/>
+      <w:bookmarkStart w:id="29" w:name="_Toc61146486"/>
       <w:r>
         <w:rPr>
           <w:lang w:eastAsia="pt-BR"/>
         </w:rPr>
         <w:t>METODOLOGIA</w:t>
       </w:r>
-      <w:bookmarkEnd w:id="32"/>
+      <w:bookmarkEnd w:id="29"/>
     </w:p>
     <w:p>
       <w:pPr>
@@ -11349,11 +11811,11 @@
       <w:pPr>
         <w:pStyle w:val="Ttulo2TCC"/>
       </w:pPr>
-      <w:bookmarkStart w:id="33" w:name="_Toc61146487"/>
+      <w:bookmarkStart w:id="30" w:name="_Toc61146487"/>
       <w:r>
         <w:t>AMBIENTE DE TESTES</w:t>
       </w:r>
-      <w:bookmarkEnd w:id="33"/>
+      <w:bookmarkEnd w:id="30"/>
     </w:p>
     <w:p>
       <w:pPr>
@@ -11410,19 +11872,11 @@
           <w:rFonts w:cs="Times New Roman"/>
         </w:rPr>
       </w:pPr>
-      <w:proofErr w:type="spellStart"/>
-      <w:r>
-        <w:rPr>
-          <w:rFonts w:cs="Times New Roman"/>
-        </w:rPr>
-        <w:t>Kernel</w:t>
-      </w:r>
-      <w:proofErr w:type="spellEnd"/>
-      <w:r>
-        <w:rPr>
-          <w:rFonts w:cs="Times New Roman"/>
-        </w:rPr>
-        <w:t>: 4.19.0-10-amd64;</w:t>
+      <w:r>
+        <w:rPr>
+          <w:rFonts w:cs="Times New Roman"/>
+        </w:rPr>
+        <w:t>Kernel: 4.19.0-10-amd64;</w:t>
       </w:r>
     </w:p>
     <w:p>
@@ -11623,35 +12077,7 @@
         <w:rPr>
           <w:rFonts w:cs="Times New Roman"/>
         </w:rPr>
-        <w:t xml:space="preserve">GPU: AMD ATI </w:t>
-      </w:r>
-      <w:proofErr w:type="spellStart"/>
-      <w:r>
-        <w:rPr>
-          <w:rFonts w:cs="Times New Roman"/>
-        </w:rPr>
-        <w:t>Radeon</w:t>
-      </w:r>
-      <w:proofErr w:type="spellEnd"/>
-      <w:r>
-        <w:rPr>
-          <w:rFonts w:cs="Times New Roman"/>
-        </w:rPr>
-        <w:t xml:space="preserve"> Vega Series / </w:t>
-      </w:r>
-      <w:proofErr w:type="spellStart"/>
-      <w:r>
-        <w:rPr>
-          <w:rFonts w:cs="Times New Roman"/>
-        </w:rPr>
-        <w:t>Radeon</w:t>
-      </w:r>
-      <w:proofErr w:type="spellEnd"/>
-      <w:r>
-        <w:rPr>
-          <w:rFonts w:cs="Times New Roman"/>
-        </w:rPr>
-        <w:t xml:space="preserve"> Vega Mobile Seri;</w:t>
+        <w:t>GPU: AMD ATI Radeon Vega Series / Radeon Vega Mobile Seri;</w:t>
       </w:r>
     </w:p>
     <w:p>
@@ -11691,7 +12117,6 @@
           <w:rFonts w:cs="Times New Roman"/>
         </w:rPr>
       </w:pPr>
-      <w:proofErr w:type="spellStart"/>
       <w:r>
         <w:rPr>
           <w:rFonts w:cs="Times New Roman"/>
@@ -11702,14 +12127,7 @@
         <w:rPr>
           <w:rFonts w:cs="Times New Roman"/>
         </w:rPr>
-        <w:t>ngine</w:t>
-      </w:r>
-      <w:proofErr w:type="spellEnd"/>
-      <w:r>
-        <w:rPr>
-          <w:rFonts w:cs="Times New Roman"/>
-        </w:rPr>
-        <w:t xml:space="preserve"> utilizad</w:t>
+        <w:t>ngine utilizad</w:t>
       </w:r>
       <w:r>
         <w:rPr>
@@ -11737,11 +12155,11 @@
       <w:pPr>
         <w:pStyle w:val="Ttulo2TCC"/>
       </w:pPr>
-      <w:bookmarkStart w:id="34" w:name="_Toc61146488"/>
+      <w:bookmarkStart w:id="31" w:name="_Toc61146488"/>
       <w:r>
         <w:t>COLETA DE DADOS</w:t>
       </w:r>
-      <w:bookmarkEnd w:id="34"/>
+      <w:bookmarkEnd w:id="31"/>
     </w:p>
     <w:p>
       <w:pPr>
@@ -11816,18 +12234,16 @@
           <w:rFonts w:cs="Times New Roman"/>
         </w:rPr>
       </w:pPr>
-      <w:bookmarkStart w:id="35" w:name="_GoBack"/>
-      <w:bookmarkEnd w:id="35"/>
     </w:p>
     <w:p>
       <w:pPr>
         <w:pStyle w:val="Ttulo3TCC"/>
       </w:pPr>
-      <w:bookmarkStart w:id="36" w:name="_Toc61146489"/>
+      <w:bookmarkStart w:id="32" w:name="_Toc61146489"/>
       <w:r>
         <w:t>BASE DE DADOS NÃO OTIMIZADA</w:t>
       </w:r>
-      <w:bookmarkEnd w:id="36"/>
+      <w:bookmarkEnd w:id="32"/>
       <w:r>
         <w:t xml:space="preserve"> DE 10 GB</w:t>
       </w:r>
@@ -11917,42 +12333,42 @@
         <w:pStyle w:val="Caption"/>
         <w:keepNext/>
         <w:rPr>
-          <w:rFonts w:ascii="Times New Roman" w:hAnsi="Times New Roman" w:cs="Times New Roman"/>
+          <w:rFonts w:cs="Times New Roman"/>
           <w:i w:val="0"/>
         </w:rPr>
       </w:pPr>
-      <w:bookmarkStart w:id="37" w:name="_Toc53443949"/>
-      <w:r>
-        <w:rPr>
-          <w:rFonts w:ascii="Times New Roman" w:hAnsi="Times New Roman" w:cs="Times New Roman"/>
+      <w:bookmarkStart w:id="33" w:name="_Toc53443949"/>
+      <w:r>
+        <w:rPr>
+          <w:rFonts w:cs="Times New Roman"/>
           <w:i w:val="0"/>
         </w:rPr>
         <w:t xml:space="preserve">Tabela </w:t>
       </w:r>
       <w:r>
         <w:rPr>
-          <w:rFonts w:ascii="Times New Roman" w:hAnsi="Times New Roman" w:cs="Times New Roman"/>
+          <w:rFonts w:cs="Times New Roman"/>
           <w:i w:val="0"/>
         </w:rPr>
         <w:fldChar w:fldCharType="begin"/>
       </w:r>
       <w:r>
         <w:rPr>
-          <w:rFonts w:ascii="Times New Roman" w:hAnsi="Times New Roman" w:cs="Times New Roman"/>
+          <w:rFonts w:cs="Times New Roman"/>
           <w:i w:val="0"/>
         </w:rPr>
         <w:instrText xml:space="preserve"> SEQ Tabela \* ARABIC </w:instrText>
       </w:r>
       <w:r>
         <w:rPr>
-          <w:rFonts w:ascii="Times New Roman" w:hAnsi="Times New Roman" w:cs="Times New Roman"/>
+          <w:rFonts w:cs="Times New Roman"/>
           <w:i w:val="0"/>
         </w:rPr>
         <w:fldChar w:fldCharType="separate"/>
       </w:r>
       <w:r>
         <w:rPr>
-          <w:rFonts w:ascii="Times New Roman" w:hAnsi="Times New Roman" w:cs="Times New Roman"/>
+          <w:rFonts w:cs="Times New Roman"/>
           <w:i w:val="0"/>
           <w:noProof/>
         </w:rPr>
@@ -11960,19 +12376,19 @@
       </w:r>
       <w:r>
         <w:rPr>
-          <w:rFonts w:ascii="Times New Roman" w:hAnsi="Times New Roman" w:cs="Times New Roman"/>
+          <w:rFonts w:cs="Times New Roman"/>
           <w:i w:val="0"/>
         </w:rPr>
         <w:fldChar w:fldCharType="end"/>
       </w:r>
       <w:r>
         <w:rPr>
-          <w:rFonts w:ascii="Times New Roman" w:hAnsi="Times New Roman" w:cs="Times New Roman"/>
+          <w:rFonts w:cs="Times New Roman"/>
           <w:i w:val="0"/>
         </w:rPr>
         <w:t xml:space="preserve"> - Tempo Acumulado da Query 01</w:t>
       </w:r>
-      <w:bookmarkEnd w:id="37"/>
+      <w:bookmarkEnd w:id="33"/>
     </w:p>
     <w:tbl>
       <w:tblPr>
@@ -16428,42 +16844,42 @@
         <w:pStyle w:val="Caption"/>
         <w:keepNext/>
         <w:rPr>
-          <w:rFonts w:ascii="Times New Roman" w:hAnsi="Times New Roman" w:cs="Times New Roman"/>
+          <w:rFonts w:cs="Times New Roman"/>
           <w:i w:val="0"/>
         </w:rPr>
       </w:pPr>
-      <w:bookmarkStart w:id="38" w:name="_Toc53443950"/>
-      <w:r>
-        <w:rPr>
-          <w:rFonts w:ascii="Times New Roman" w:hAnsi="Times New Roman" w:cs="Times New Roman"/>
+      <w:bookmarkStart w:id="34" w:name="_Toc53443950"/>
+      <w:r>
+        <w:rPr>
+          <w:rFonts w:cs="Times New Roman"/>
           <w:i w:val="0"/>
         </w:rPr>
         <w:t xml:space="preserve">Tabela </w:t>
       </w:r>
       <w:r>
         <w:rPr>
-          <w:rFonts w:ascii="Times New Roman" w:hAnsi="Times New Roman" w:cs="Times New Roman"/>
+          <w:rFonts w:cs="Times New Roman"/>
           <w:i w:val="0"/>
         </w:rPr>
         <w:fldChar w:fldCharType="begin"/>
       </w:r>
       <w:r>
         <w:rPr>
-          <w:rFonts w:ascii="Times New Roman" w:hAnsi="Times New Roman" w:cs="Times New Roman"/>
+          <w:rFonts w:cs="Times New Roman"/>
           <w:i w:val="0"/>
         </w:rPr>
         <w:instrText xml:space="preserve"> SEQ Tabela \* ARABIC </w:instrText>
       </w:r>
       <w:r>
         <w:rPr>
-          <w:rFonts w:ascii="Times New Roman" w:hAnsi="Times New Roman" w:cs="Times New Roman"/>
+          <w:rFonts w:cs="Times New Roman"/>
           <w:i w:val="0"/>
         </w:rPr>
         <w:fldChar w:fldCharType="separate"/>
       </w:r>
       <w:r>
         <w:rPr>
-          <w:rFonts w:ascii="Times New Roman" w:hAnsi="Times New Roman" w:cs="Times New Roman"/>
+          <w:rFonts w:cs="Times New Roman"/>
           <w:i w:val="0"/>
           <w:noProof/>
         </w:rPr>
@@ -16471,19 +16887,19 @@
       </w:r>
       <w:r>
         <w:rPr>
-          <w:rFonts w:ascii="Times New Roman" w:hAnsi="Times New Roman" w:cs="Times New Roman"/>
+          <w:rFonts w:cs="Times New Roman"/>
           <w:i w:val="0"/>
         </w:rPr>
         <w:fldChar w:fldCharType="end"/>
       </w:r>
       <w:r>
         <w:rPr>
-          <w:rFonts w:ascii="Times New Roman" w:hAnsi="Times New Roman" w:cs="Times New Roman"/>
+          <w:rFonts w:cs="Times New Roman"/>
           <w:i w:val="0"/>
         </w:rPr>
         <w:t xml:space="preserve"> - Tempo Médio das Consultas da Base de Dados não Otimizada</w:t>
       </w:r>
-      <w:bookmarkEnd w:id="38"/>
+      <w:bookmarkEnd w:id="34"/>
     </w:p>
     <w:tbl>
       <w:tblPr>
@@ -19809,12 +20225,12 @@
       <w:r>
         <w:br w:type="page"/>
       </w:r>
-      <w:bookmarkStart w:id="39" w:name="_Toc61146490"/>
+      <w:bookmarkStart w:id="35" w:name="_Toc61146490"/>
       <w:r>
         <w:lastRenderedPageBreak/>
         <w:t>Médias de todas as bases de dados</w:t>
       </w:r>
-      <w:bookmarkEnd w:id="39"/>
+      <w:bookmarkEnd w:id="35"/>
     </w:p>
     <w:p>
       <w:pPr>
@@ -19837,24 +20253,14 @@
       <w:r>
         <w:t xml:space="preserve">Tabela </w:t>
       </w:r>
-      <w:r>
-        <w:fldChar w:fldCharType="begin"/>
-      </w:r>
-      <w:r>
-        <w:instrText xml:space="preserve"> SEQ Tabela \* ARABIC </w:instrText>
-      </w:r>
-      <w:r>
-        <w:fldChar w:fldCharType="separate"/>
-      </w:r>
-      <w:r>
-        <w:rPr>
-          <w:noProof/>
-        </w:rPr>
-        <w:t>4</w:t>
-      </w:r>
-      <w:r>
-        <w:fldChar w:fldCharType="end"/>
-      </w:r>
+      <w:fldSimple w:instr=" SEQ Tabela \* ARABIC ">
+        <w:r>
+          <w:rPr>
+            <w:noProof/>
+          </w:rPr>
+          <w:t>4</w:t>
+        </w:r>
+      </w:fldSimple>
       <w:r>
         <w:t xml:space="preserve"> - Média de todas as bases de dados</w:t>
       </w:r>
@@ -19882,7 +20288,7 @@
       </w:tblGrid>
       <w:tr>
         <w:trPr>
-          <w:trHeight w:val="230"/>
+          <w:trHeight w:val="450"/>
           <w:tblCellSpacing w:w="0" w:type="dxa"/>
         </w:trPr>
         <w:tc>
@@ -19958,7 +20364,7 @@
       </w:tr>
       <w:tr>
         <w:trPr>
-          <w:trHeight w:val="408"/>
+          <w:trHeight w:val="450"/>
           <w:tblCellSpacing w:w="0" w:type="dxa"/>
         </w:trPr>
         <w:tc>
@@ -25604,12 +26010,12 @@
       <w:pPr>
         <w:pStyle w:val="Ttulo1TCC"/>
       </w:pPr>
-      <w:bookmarkStart w:id="40" w:name="_Toc61146491"/>
+      <w:bookmarkStart w:id="36" w:name="_Toc61146491"/>
       <w:r>
         <w:lastRenderedPageBreak/>
         <w:t>ANÁLISE DOS DADOS DA PESQUISA (OBTIDOS)</w:t>
       </w:r>
-      <w:bookmarkEnd w:id="40"/>
+      <w:bookmarkEnd w:id="36"/>
     </w:p>
     <w:p>
       <w:pPr>
@@ -25627,20 +26033,6 @@
         </w:rPr>
         <w:br w:type="page"/>
       </w:r>
-    </w:p>
-    <w:p>
-      <w:pPr>
-        <w:pStyle w:val="Ttulo1TCC"/>
-      </w:pPr>
-      <w:bookmarkStart w:id="41" w:name="_Toc61146492"/>
-      <w:r>
-        <w:rPr>
-          <w:caps w:val="0"/>
-        </w:rPr>
-        <w:lastRenderedPageBreak/>
-        <w:t>LIMITAÇÕES DO TESTE</w:t>
-      </w:r>
-      <w:bookmarkEnd w:id="41"/>
     </w:p>
     <w:p>
       <w:pPr>
@@ -25654,6 +26046,7 @@
         </w:rPr>
       </w:pPr>
       <w:r>
+        <w:lastRenderedPageBreak/>
         <w:br w:type="page"/>
       </w:r>
     </w:p>
@@ -25661,12 +26054,12 @@
       <w:pPr>
         <w:pStyle w:val="Ttulo1TCC"/>
       </w:pPr>
-      <w:bookmarkStart w:id="42" w:name="_Toc61146493"/>
+      <w:bookmarkStart w:id="37" w:name="_Toc61146493"/>
       <w:r>
         <w:lastRenderedPageBreak/>
         <w:t>CONSIDERAÇÕES FINAIS</w:t>
       </w:r>
-      <w:bookmarkEnd w:id="42"/>
+      <w:bookmarkEnd w:id="37"/>
     </w:p>
     <w:p>
       <w:pPr>
@@ -25697,14 +26090,14 @@
       <w:pPr>
         <w:pStyle w:val="Ttulo1TCC"/>
       </w:pPr>
-      <w:bookmarkStart w:id="43" w:name="_Toc61146494"/>
+      <w:bookmarkStart w:id="38" w:name="_Toc61146494"/>
       <w:r>
         <w:lastRenderedPageBreak/>
         <w:t>REFERÊNCIAS</w:t>
       </w:r>
-      <w:bookmarkEnd w:id="43"/>
+      <w:bookmarkEnd w:id="38"/>
     </w:p>
-    <w:bookmarkStart w:id="44" w:name="_Hlk52306316" w:displacedByCustomXml="next"/>
+    <w:bookmarkStart w:id="39" w:name="_Hlk52306316" w:displacedByCustomXml="next"/>
     <w:sdt>
       <w:sdtPr>
         <w:rPr>
@@ -25888,7 +26281,6 @@
                   <w:r>
                     <w:rPr>
                       <w:noProof/>
-                      <w:lang w:val="en-US"/>
                     </w:rPr>
                     <w:t xml:space="preserve">DB-ENGINES. </w:t>
                   </w:r>
@@ -25897,22 +26289,14 @@
                       <w:b/>
                       <w:bCs/>
                       <w:noProof/>
-                      <w:lang w:val="en-US"/>
                     </w:rPr>
                     <w:t>DB-Engines Ranking</w:t>
                   </w:r>
                   <w:r>
                     <w:rPr>
                       <w:noProof/>
-                      <w:lang w:val="en-US"/>
                     </w:rPr>
-                    <w:t xml:space="preserve">, 14 Junho 2020. </w:t>
-                  </w:r>
-                  <w:r>
-                    <w:rPr>
-                      <w:noProof/>
-                    </w:rPr>
-                    <w:t>Disponivel em: &lt;https://db-engines.com/en/ranking&gt;. Acesso em: 14 Junho 2020.</w:t>
+                    <w:t>, 14 Junho 2020. Disponivel em: &lt;https://db-engines.com/en/ranking&gt;. Acesso em: 14 Junho 2020.</w:t>
                   </w:r>
                 </w:p>
                 <w:p>
@@ -25984,7 +26368,6 @@
                     <w:pStyle w:val="Bibliography"/>
                     <w:rPr>
                       <w:noProof/>
-                      <w:lang w:val="en-US"/>
                     </w:rPr>
                   </w:pPr>
                   <w:r>
@@ -26014,14 +26397,7 @@
                     <w:rPr>
                       <w:noProof/>
                     </w:rPr>
-                    <w:t xml:space="preserve">Disponivel em: &lt;https://scalegrid.io/blog/calculating-innodb-buffer-pool-size-for-your-mysql-server/&gt;. </w:t>
-                  </w:r>
-                  <w:r>
-                    <w:rPr>
-                      <w:noProof/>
-                      <w:lang w:val="en-US"/>
-                    </w:rPr>
-                    <w:t>Acesso em: 08 Janeiro 2020.</w:t>
+                    <w:t>Disponivel em: &lt;https://scalegrid.io/blog/calculating-innodb-buffer-pool-size-for-your-mysql-server/&gt;. Acesso em: 08 Janeiro 2020.</w:t>
                   </w:r>
                 </w:p>
                 <w:p>
@@ -26029,12 +26405,12 @@
                     <w:pStyle w:val="Bibliography"/>
                     <w:rPr>
                       <w:noProof/>
+                      <w:lang w:val="en-US"/>
                     </w:rPr>
                   </w:pPr>
                   <w:r>
                     <w:rPr>
                       <w:noProof/>
-                      <w:lang w:val="en-US"/>
                     </w:rPr>
                     <w:t xml:space="preserve">SCHWARTZ, B.; TKACHENKO, ; ZAITSEV,. </w:t>
                   </w:r>
@@ -26043,22 +26419,21 @@
                       <w:b/>
                       <w:bCs/>
                       <w:noProof/>
-                      <w:lang w:val="en-US"/>
                     </w:rPr>
                     <w:t>High Performance MySQL</w:t>
                   </w:r>
                   <w:r>
                     <w:rPr>
                       <w:noProof/>
-                      <w:lang w:val="en-US"/>
                     </w:rPr>
-                    <w:t xml:space="preserve">. Third Edition. ed. </w:t>
+                    <w:t xml:space="preserve">. </w:t>
                   </w:r>
                   <w:r>
                     <w:rPr>
                       <w:noProof/>
+                      <w:lang w:val="en-US"/>
                     </w:rPr>
-                    <w:t>Sebastopol: O’Reilly Media, 2012.</w:t>
+                    <w:t>Third Edition. ed. Sebastopol: O’Reilly Media, 2012.</w:t>
                   </w:r>
                 </w:p>
                 <w:p>
@@ -26197,9 +26572,9 @@
         </w:p>
       </w:sdtContent>
     </w:sdt>
-    <w:bookmarkEnd w:id="44" w:displacedByCustomXml="prev"/>
+    <w:bookmarkEnd w:id="39" w:displacedByCustomXml="prev"/>
     <w:sectPr>
-      <w:headerReference w:type="default" r:id="rId18"/>
+      <w:headerReference w:type="default" r:id="rId19"/>
       <w:type w:val="continuous"/>
       <w:pgSz w:w="11906" w:h="16838"/>
       <w:pgMar w:top="1701" w:right="1134" w:bottom="1134" w:left="1701" w:header="709" w:footer="709" w:gutter="0"/>
@@ -26212,7 +26587,7 @@
 </file>
 
 <file path=word/endnotes.xml><?xml version="1.0" encoding="utf-8"?>
-<w:endnotes xmlns:wpc="http://schemas.microsoft.com/office/word/2010/wordprocessingCanvas" xmlns:cx="http://schemas.microsoft.com/office/drawing/2014/chartex" xmlns:cx1="http://schemas.microsoft.com/office/drawing/2015/9/8/chartex" xmlns:mc="http://schemas.openxmlformats.org/markup-compatibility/2006" xmlns:o="urn:schemas-microsoft-com:office:office" xmlns:r="http://schemas.openxmlformats.org/officeDocument/2006/relationships" xmlns:m="http://schemas.openxmlformats.org/officeDocument/2006/math" xmlns:v="urn:schemas-microsoft-com:vml" xmlns:wp14="http://schemas.microsoft.com/office/word/2010/wordprocessingDrawing" xmlns:wp="http://schemas.openxmlformats.org/drawingml/2006/wordprocessingDrawing" xmlns:w10="urn:schemas-microsoft-com:office:word" xmlns:w="http://schemas.openxmlformats.org/wordprocessingml/2006/main" xmlns:w14="http://schemas.microsoft.com/office/word/2010/wordml" xmlns:w15="http://schemas.microsoft.com/office/word/2012/wordml" xmlns:w16se="http://schemas.microsoft.com/office/word/2015/wordml/symex" xmlns:wpg="http://schemas.microsoft.com/office/word/2010/wordprocessingGroup" xmlns:wpi="http://schemas.microsoft.com/office/word/2010/wordprocessingInk" xmlns:wne="http://schemas.microsoft.com/office/word/2006/wordml" xmlns:wps="http://schemas.microsoft.com/office/word/2010/wordprocessingShape" mc:Ignorable="w14 w15 w16se wp14">
+<w:endnotes xmlns:wpc="http://schemas.microsoft.com/office/word/2010/wordprocessingCanvas" xmlns:cx="http://schemas.microsoft.com/office/drawing/2014/chartex" xmlns:cx1="http://schemas.microsoft.com/office/drawing/2015/9/8/chartex" xmlns:cx2="http://schemas.microsoft.com/office/drawing/2015/10/21/chartex" xmlns:cx3="http://schemas.microsoft.com/office/drawing/2016/5/9/chartex" xmlns:cx4="http://schemas.microsoft.com/office/drawing/2016/5/10/chartex" xmlns:cx5="http://schemas.microsoft.com/office/drawing/2016/5/11/chartex" xmlns:cx6="http://schemas.microsoft.com/office/drawing/2016/5/12/chartex" xmlns:cx7="http://schemas.microsoft.com/office/drawing/2016/5/13/chartex" xmlns:cx8="http://schemas.microsoft.com/office/drawing/2016/5/14/chartex" xmlns:mc="http://schemas.openxmlformats.org/markup-compatibility/2006" xmlns:aink="http://schemas.microsoft.com/office/drawing/2016/ink" xmlns:am3d="http://schemas.microsoft.com/office/drawing/2017/model3d" xmlns:o="urn:schemas-microsoft-com:office:office" xmlns:r="http://schemas.openxmlformats.org/officeDocument/2006/relationships" xmlns:m="http://schemas.openxmlformats.org/officeDocument/2006/math" xmlns:v="urn:schemas-microsoft-com:vml" xmlns:wp14="http://schemas.microsoft.com/office/word/2010/wordprocessingDrawing" xmlns:wp="http://schemas.openxmlformats.org/drawingml/2006/wordprocessingDrawing" xmlns:w10="urn:schemas-microsoft-com:office:word" xmlns:w="http://schemas.openxmlformats.org/wordprocessingml/2006/main" xmlns:w14="http://schemas.microsoft.com/office/word/2010/wordml" xmlns:w15="http://schemas.microsoft.com/office/word/2012/wordml" xmlns:w16cex="http://schemas.microsoft.com/office/word/2018/wordml/cex" xmlns:w16cid="http://schemas.microsoft.com/office/word/2016/wordml/cid" xmlns:w16="http://schemas.microsoft.com/office/word/2018/wordml" xmlns:w16se="http://schemas.microsoft.com/office/word/2015/wordml/symex" xmlns:wpg="http://schemas.microsoft.com/office/word/2010/wordprocessingGroup" xmlns:wpi="http://schemas.microsoft.com/office/word/2010/wordprocessingInk" xmlns:wne="http://schemas.microsoft.com/office/word/2006/wordml" xmlns:wps="http://schemas.microsoft.com/office/word/2010/wordprocessingShape" mc:Ignorable="w14 w15 w16se w16cid w16 w16cex wp14">
   <w:endnote w:type="separator" w:id="-1">
     <w:p>
       <w:pPr>
@@ -26237,7 +26612,7 @@
 </file>
 
 <file path=word/footer1.xml><?xml version="1.0" encoding="utf-8"?>
-<w:ftr xmlns:wpc="http://schemas.microsoft.com/office/word/2010/wordprocessingCanvas" xmlns:cx="http://schemas.microsoft.com/office/drawing/2014/chartex" xmlns:cx1="http://schemas.microsoft.com/office/drawing/2015/9/8/chartex" xmlns:mc="http://schemas.openxmlformats.org/markup-compatibility/2006" xmlns:o="urn:schemas-microsoft-com:office:office" xmlns:r="http://schemas.openxmlformats.org/officeDocument/2006/relationships" xmlns:m="http://schemas.openxmlformats.org/officeDocument/2006/math" xmlns:v="urn:schemas-microsoft-com:vml" xmlns:wp14="http://schemas.microsoft.com/office/word/2010/wordprocessingDrawing" xmlns:wp="http://schemas.openxmlformats.org/drawingml/2006/wordprocessingDrawing" xmlns:w10="urn:schemas-microsoft-com:office:word" xmlns:w="http://schemas.openxmlformats.org/wordprocessingml/2006/main" xmlns:w14="http://schemas.microsoft.com/office/word/2010/wordml" xmlns:w15="http://schemas.microsoft.com/office/word/2012/wordml" xmlns:w16se="http://schemas.microsoft.com/office/word/2015/wordml/symex" xmlns:wpg="http://schemas.microsoft.com/office/word/2010/wordprocessingGroup" xmlns:wpi="http://schemas.microsoft.com/office/word/2010/wordprocessingInk" xmlns:wne="http://schemas.microsoft.com/office/word/2006/wordml" xmlns:wps="http://schemas.microsoft.com/office/word/2010/wordprocessingShape" mc:Ignorable="w14 w15 w16se wp14">
+<w:ftr xmlns:wpc="http://schemas.microsoft.com/office/word/2010/wordprocessingCanvas" xmlns:cx="http://schemas.microsoft.com/office/drawing/2014/chartex" xmlns:cx1="http://schemas.microsoft.com/office/drawing/2015/9/8/chartex" xmlns:cx2="http://schemas.microsoft.com/office/drawing/2015/10/21/chartex" xmlns:cx3="http://schemas.microsoft.com/office/drawing/2016/5/9/chartex" xmlns:cx4="http://schemas.microsoft.com/office/drawing/2016/5/10/chartex" xmlns:cx5="http://schemas.microsoft.com/office/drawing/2016/5/11/chartex" xmlns:cx6="http://schemas.microsoft.com/office/drawing/2016/5/12/chartex" xmlns:cx7="http://schemas.microsoft.com/office/drawing/2016/5/13/chartex" xmlns:cx8="http://schemas.microsoft.com/office/drawing/2016/5/14/chartex" xmlns:mc="http://schemas.openxmlformats.org/markup-compatibility/2006" xmlns:aink="http://schemas.microsoft.com/office/drawing/2016/ink" xmlns:am3d="http://schemas.microsoft.com/office/drawing/2017/model3d" xmlns:o="urn:schemas-microsoft-com:office:office" xmlns:r="http://schemas.openxmlformats.org/officeDocument/2006/relationships" xmlns:m="http://schemas.openxmlformats.org/officeDocument/2006/math" xmlns:v="urn:schemas-microsoft-com:vml" xmlns:wp14="http://schemas.microsoft.com/office/word/2010/wordprocessingDrawing" xmlns:wp="http://schemas.openxmlformats.org/drawingml/2006/wordprocessingDrawing" xmlns:w10="urn:schemas-microsoft-com:office:word" xmlns:w="http://schemas.openxmlformats.org/wordprocessingml/2006/main" xmlns:w14="http://schemas.microsoft.com/office/word/2010/wordml" xmlns:w15="http://schemas.microsoft.com/office/word/2012/wordml" xmlns:w16cex="http://schemas.microsoft.com/office/word/2018/wordml/cex" xmlns:w16cid="http://schemas.microsoft.com/office/word/2016/wordml/cid" xmlns:w16="http://schemas.microsoft.com/office/word/2018/wordml" xmlns:w16se="http://schemas.microsoft.com/office/word/2015/wordml/symex" xmlns:wpg="http://schemas.microsoft.com/office/word/2010/wordprocessingGroup" xmlns:wpi="http://schemas.microsoft.com/office/word/2010/wordprocessingInk" xmlns:wne="http://schemas.microsoft.com/office/word/2006/wordml" xmlns:wps="http://schemas.microsoft.com/office/word/2010/wordprocessingShape" mc:Ignorable="w14 w15 w16se w16cid w16 w16cex wp14">
   <w:p>
     <w:pPr>
       <w:pStyle w:val="Footer"/>
@@ -26247,7 +26622,7 @@
 </file>
 
 <file path=word/footer2.xml><?xml version="1.0" encoding="utf-8"?>
-<w:ftr xmlns:wpc="http://schemas.microsoft.com/office/word/2010/wordprocessingCanvas" xmlns:cx="http://schemas.microsoft.com/office/drawing/2014/chartex" xmlns:cx1="http://schemas.microsoft.com/office/drawing/2015/9/8/chartex" xmlns:mc="http://schemas.openxmlformats.org/markup-compatibility/2006" xmlns:o="urn:schemas-microsoft-com:office:office" xmlns:r="http://schemas.openxmlformats.org/officeDocument/2006/relationships" xmlns:m="http://schemas.openxmlformats.org/officeDocument/2006/math" xmlns:v="urn:schemas-microsoft-com:vml" xmlns:wp14="http://schemas.microsoft.com/office/word/2010/wordprocessingDrawing" xmlns:wp="http://schemas.openxmlformats.org/drawingml/2006/wordprocessingDrawing" xmlns:w10="urn:schemas-microsoft-com:office:word" xmlns:w="http://schemas.openxmlformats.org/wordprocessingml/2006/main" xmlns:w14="http://schemas.microsoft.com/office/word/2010/wordml" xmlns:w15="http://schemas.microsoft.com/office/word/2012/wordml" xmlns:w16se="http://schemas.microsoft.com/office/word/2015/wordml/symex" xmlns:wpg="http://schemas.microsoft.com/office/word/2010/wordprocessingGroup" xmlns:wpi="http://schemas.microsoft.com/office/word/2010/wordprocessingInk" xmlns:wne="http://schemas.microsoft.com/office/word/2006/wordml" xmlns:wps="http://schemas.microsoft.com/office/word/2010/wordprocessingShape" mc:Ignorable="w14 w15 w16se wp14">
+<w:ftr xmlns:wpc="http://schemas.microsoft.com/office/word/2010/wordprocessingCanvas" xmlns:cx="http://schemas.microsoft.com/office/drawing/2014/chartex" xmlns:cx1="http://schemas.microsoft.com/office/drawing/2015/9/8/chartex" xmlns:cx2="http://schemas.microsoft.com/office/drawing/2015/10/21/chartex" xmlns:cx3="http://schemas.microsoft.com/office/drawing/2016/5/9/chartex" xmlns:cx4="http://schemas.microsoft.com/office/drawing/2016/5/10/chartex" xmlns:cx5="http://schemas.microsoft.com/office/drawing/2016/5/11/chartex" xmlns:cx6="http://schemas.microsoft.com/office/drawing/2016/5/12/chartex" xmlns:cx7="http://schemas.microsoft.com/office/drawing/2016/5/13/chartex" xmlns:cx8="http://schemas.microsoft.com/office/drawing/2016/5/14/chartex" xmlns:mc="http://schemas.openxmlformats.org/markup-compatibility/2006" xmlns:aink="http://schemas.microsoft.com/office/drawing/2016/ink" xmlns:am3d="http://schemas.microsoft.com/office/drawing/2017/model3d" xmlns:o="urn:schemas-microsoft-com:office:office" xmlns:r="http://schemas.openxmlformats.org/officeDocument/2006/relationships" xmlns:m="http://schemas.openxmlformats.org/officeDocument/2006/math" xmlns:v="urn:schemas-microsoft-com:vml" xmlns:wp14="http://schemas.microsoft.com/office/word/2010/wordprocessingDrawing" xmlns:wp="http://schemas.openxmlformats.org/drawingml/2006/wordprocessingDrawing" xmlns:w10="urn:schemas-microsoft-com:office:word" xmlns:w="http://schemas.openxmlformats.org/wordprocessingml/2006/main" xmlns:w14="http://schemas.microsoft.com/office/word/2010/wordml" xmlns:w15="http://schemas.microsoft.com/office/word/2012/wordml" xmlns:w16cex="http://schemas.microsoft.com/office/word/2018/wordml/cex" xmlns:w16cid="http://schemas.microsoft.com/office/word/2016/wordml/cid" xmlns:w16="http://schemas.microsoft.com/office/word/2018/wordml" xmlns:w16se="http://schemas.microsoft.com/office/word/2015/wordml/symex" xmlns:wpg="http://schemas.microsoft.com/office/word/2010/wordprocessingGroup" xmlns:wpi="http://schemas.microsoft.com/office/word/2010/wordprocessingInk" xmlns:wne="http://schemas.microsoft.com/office/word/2006/wordml" xmlns:wps="http://schemas.microsoft.com/office/word/2010/wordprocessingShape" mc:Ignorable="w14 w15 w16se w16cid w16 w16cex wp14">
   <w:p>
     <w:pPr>
       <w:pStyle w:val="Footer"/>
@@ -26257,7 +26632,7 @@
 </file>
 
 <file path=word/footer3.xml><?xml version="1.0" encoding="utf-8"?>
-<w:ftr xmlns:wpc="http://schemas.microsoft.com/office/word/2010/wordprocessingCanvas" xmlns:cx="http://schemas.microsoft.com/office/drawing/2014/chartex" xmlns:cx1="http://schemas.microsoft.com/office/drawing/2015/9/8/chartex" xmlns:mc="http://schemas.openxmlformats.org/markup-compatibility/2006" xmlns:o="urn:schemas-microsoft-com:office:office" xmlns:r="http://schemas.openxmlformats.org/officeDocument/2006/relationships" xmlns:m="http://schemas.openxmlformats.org/officeDocument/2006/math" xmlns:v="urn:schemas-microsoft-com:vml" xmlns:wp14="http://schemas.microsoft.com/office/word/2010/wordprocessingDrawing" xmlns:wp="http://schemas.openxmlformats.org/drawingml/2006/wordprocessingDrawing" xmlns:w10="urn:schemas-microsoft-com:office:word" xmlns:w="http://schemas.openxmlformats.org/wordprocessingml/2006/main" xmlns:w14="http://schemas.microsoft.com/office/word/2010/wordml" xmlns:w15="http://schemas.microsoft.com/office/word/2012/wordml" xmlns:w16se="http://schemas.microsoft.com/office/word/2015/wordml/symex" xmlns:wpg="http://schemas.microsoft.com/office/word/2010/wordprocessingGroup" xmlns:wpi="http://schemas.microsoft.com/office/word/2010/wordprocessingInk" xmlns:wne="http://schemas.microsoft.com/office/word/2006/wordml" xmlns:wps="http://schemas.microsoft.com/office/word/2010/wordprocessingShape" mc:Ignorable="w14 w15 w16se wp14">
+<w:ftr xmlns:wpc="http://schemas.microsoft.com/office/word/2010/wordprocessingCanvas" xmlns:cx="http://schemas.microsoft.com/office/drawing/2014/chartex" xmlns:cx1="http://schemas.microsoft.com/office/drawing/2015/9/8/chartex" xmlns:cx2="http://schemas.microsoft.com/office/drawing/2015/10/21/chartex" xmlns:cx3="http://schemas.microsoft.com/office/drawing/2016/5/9/chartex" xmlns:cx4="http://schemas.microsoft.com/office/drawing/2016/5/10/chartex" xmlns:cx5="http://schemas.microsoft.com/office/drawing/2016/5/11/chartex" xmlns:cx6="http://schemas.microsoft.com/office/drawing/2016/5/12/chartex" xmlns:cx7="http://schemas.microsoft.com/office/drawing/2016/5/13/chartex" xmlns:cx8="http://schemas.microsoft.com/office/drawing/2016/5/14/chartex" xmlns:mc="http://schemas.openxmlformats.org/markup-compatibility/2006" xmlns:aink="http://schemas.microsoft.com/office/drawing/2016/ink" xmlns:am3d="http://schemas.microsoft.com/office/drawing/2017/model3d" xmlns:o="urn:schemas-microsoft-com:office:office" xmlns:r="http://schemas.openxmlformats.org/officeDocument/2006/relationships" xmlns:m="http://schemas.openxmlformats.org/officeDocument/2006/math" xmlns:v="urn:schemas-microsoft-com:vml" xmlns:wp14="http://schemas.microsoft.com/office/word/2010/wordprocessingDrawing" xmlns:wp="http://schemas.openxmlformats.org/drawingml/2006/wordprocessingDrawing" xmlns:w10="urn:schemas-microsoft-com:office:word" xmlns:w="http://schemas.openxmlformats.org/wordprocessingml/2006/main" xmlns:w14="http://schemas.microsoft.com/office/word/2010/wordml" xmlns:w15="http://schemas.microsoft.com/office/word/2012/wordml" xmlns:w16cex="http://schemas.microsoft.com/office/word/2018/wordml/cex" xmlns:w16cid="http://schemas.microsoft.com/office/word/2016/wordml/cid" xmlns:w16="http://schemas.microsoft.com/office/word/2018/wordml" xmlns:w16se="http://schemas.microsoft.com/office/word/2015/wordml/symex" xmlns:wpg="http://schemas.microsoft.com/office/word/2010/wordprocessingGroup" xmlns:wpi="http://schemas.microsoft.com/office/word/2010/wordprocessingInk" xmlns:wne="http://schemas.microsoft.com/office/word/2006/wordml" xmlns:wps="http://schemas.microsoft.com/office/word/2010/wordprocessingShape" mc:Ignorable="w14 w15 w16se w16cid w16 w16cex wp14">
   <w:p>
     <w:pPr>
       <w:pStyle w:val="Footer"/>
@@ -26267,7 +26642,7 @@
 </file>
 
 <file path=word/footnotes.xml><?xml version="1.0" encoding="utf-8"?>
-<w:footnotes xmlns:wpc="http://schemas.microsoft.com/office/word/2010/wordprocessingCanvas" xmlns:cx="http://schemas.microsoft.com/office/drawing/2014/chartex" xmlns:cx1="http://schemas.microsoft.com/office/drawing/2015/9/8/chartex" xmlns:mc="http://schemas.openxmlformats.org/markup-compatibility/2006" xmlns:o="urn:schemas-microsoft-com:office:office" xmlns:r="http://schemas.openxmlformats.org/officeDocument/2006/relationships" xmlns:m="http://schemas.openxmlformats.org/officeDocument/2006/math" xmlns:v="urn:schemas-microsoft-com:vml" xmlns:wp14="http://schemas.microsoft.com/office/word/2010/wordprocessingDrawing" xmlns:wp="http://schemas.openxmlformats.org/drawingml/2006/wordprocessingDrawing" xmlns:w10="urn:schemas-microsoft-com:office:word" xmlns:w="http://schemas.openxmlformats.org/wordprocessingml/2006/main" xmlns:w14="http://schemas.microsoft.com/office/word/2010/wordml" xmlns:w15="http://schemas.microsoft.com/office/word/2012/wordml" xmlns:w16se="http://schemas.microsoft.com/office/word/2015/wordml/symex" xmlns:wpg="http://schemas.microsoft.com/office/word/2010/wordprocessingGroup" xmlns:wpi="http://schemas.microsoft.com/office/word/2010/wordprocessingInk" xmlns:wne="http://schemas.microsoft.com/office/word/2006/wordml" xmlns:wps="http://schemas.microsoft.com/office/word/2010/wordprocessingShape" mc:Ignorable="w14 w15 w16se wp14">
+<w:footnotes xmlns:wpc="http://schemas.microsoft.com/office/word/2010/wordprocessingCanvas" xmlns:cx="http://schemas.microsoft.com/office/drawing/2014/chartex" xmlns:cx1="http://schemas.microsoft.com/office/drawing/2015/9/8/chartex" xmlns:cx2="http://schemas.microsoft.com/office/drawing/2015/10/21/chartex" xmlns:cx3="http://schemas.microsoft.com/office/drawing/2016/5/9/chartex" xmlns:cx4="http://schemas.microsoft.com/office/drawing/2016/5/10/chartex" xmlns:cx5="http://schemas.microsoft.com/office/drawing/2016/5/11/chartex" xmlns:cx6="http://schemas.microsoft.com/office/drawing/2016/5/12/chartex" xmlns:cx7="http://schemas.microsoft.com/office/drawing/2016/5/13/chartex" xmlns:cx8="http://schemas.microsoft.com/office/drawing/2016/5/14/chartex" xmlns:mc="http://schemas.openxmlformats.org/markup-compatibility/2006" xmlns:aink="http://schemas.microsoft.com/office/drawing/2016/ink" xmlns:am3d="http://schemas.microsoft.com/office/drawing/2017/model3d" xmlns:o="urn:schemas-microsoft-com:office:office" xmlns:r="http://schemas.openxmlformats.org/officeDocument/2006/relationships" xmlns:m="http://schemas.openxmlformats.org/officeDocument/2006/math" xmlns:v="urn:schemas-microsoft-com:vml" xmlns:wp14="http://schemas.microsoft.com/office/word/2010/wordprocessingDrawing" xmlns:wp="http://schemas.openxmlformats.org/drawingml/2006/wordprocessingDrawing" xmlns:w10="urn:schemas-microsoft-com:office:word" xmlns:w="http://schemas.openxmlformats.org/wordprocessingml/2006/main" xmlns:w14="http://schemas.microsoft.com/office/word/2010/wordml" xmlns:w15="http://schemas.microsoft.com/office/word/2012/wordml" xmlns:w16cex="http://schemas.microsoft.com/office/word/2018/wordml/cex" xmlns:w16cid="http://schemas.microsoft.com/office/word/2016/wordml/cid" xmlns:w16="http://schemas.microsoft.com/office/word/2018/wordml" xmlns:w16se="http://schemas.microsoft.com/office/word/2015/wordml/symex" xmlns:wpg="http://schemas.microsoft.com/office/word/2010/wordprocessingGroup" xmlns:wpi="http://schemas.microsoft.com/office/word/2010/wordprocessingInk" xmlns:wne="http://schemas.microsoft.com/office/word/2006/wordml" xmlns:wps="http://schemas.microsoft.com/office/word/2010/wordprocessingShape" mc:Ignorable="w14 w15 w16se w16cid w16 w16cex wp14">
   <w:footnote w:type="separator" w:id="-1">
     <w:p>
       <w:pPr>
@@ -26292,7 +26667,7 @@
 </file>
 
 <file path=word/header1.xml><?xml version="1.0" encoding="utf-8"?>
-<w:hdr xmlns:wpc="http://schemas.microsoft.com/office/word/2010/wordprocessingCanvas" xmlns:cx="http://schemas.microsoft.com/office/drawing/2014/chartex" xmlns:cx1="http://schemas.microsoft.com/office/drawing/2015/9/8/chartex" xmlns:mc="http://schemas.openxmlformats.org/markup-compatibility/2006" xmlns:o="urn:schemas-microsoft-com:office:office" xmlns:r="http://schemas.openxmlformats.org/officeDocument/2006/relationships" xmlns:m="http://schemas.openxmlformats.org/officeDocument/2006/math" xmlns:v="urn:schemas-microsoft-com:vml" xmlns:wp14="http://schemas.microsoft.com/office/word/2010/wordprocessingDrawing" xmlns:wp="http://schemas.openxmlformats.org/drawingml/2006/wordprocessingDrawing" xmlns:w10="urn:schemas-microsoft-com:office:word" xmlns:w="http://schemas.openxmlformats.org/wordprocessingml/2006/main" xmlns:w14="http://schemas.microsoft.com/office/word/2010/wordml" xmlns:w15="http://schemas.microsoft.com/office/word/2012/wordml" xmlns:w16se="http://schemas.microsoft.com/office/word/2015/wordml/symex" xmlns:wpg="http://schemas.microsoft.com/office/word/2010/wordprocessingGroup" xmlns:wpi="http://schemas.microsoft.com/office/word/2010/wordprocessingInk" xmlns:wne="http://schemas.microsoft.com/office/word/2006/wordml" xmlns:wps="http://schemas.microsoft.com/office/word/2010/wordprocessingShape" mc:Ignorable="w14 w15 w16se wp14">
+<w:hdr xmlns:wpc="http://schemas.microsoft.com/office/word/2010/wordprocessingCanvas" xmlns:cx="http://schemas.microsoft.com/office/drawing/2014/chartex" xmlns:cx1="http://schemas.microsoft.com/office/drawing/2015/9/8/chartex" xmlns:cx2="http://schemas.microsoft.com/office/drawing/2015/10/21/chartex" xmlns:cx3="http://schemas.microsoft.com/office/drawing/2016/5/9/chartex" xmlns:cx4="http://schemas.microsoft.com/office/drawing/2016/5/10/chartex" xmlns:cx5="http://schemas.microsoft.com/office/drawing/2016/5/11/chartex" xmlns:cx6="http://schemas.microsoft.com/office/drawing/2016/5/12/chartex" xmlns:cx7="http://schemas.microsoft.com/office/drawing/2016/5/13/chartex" xmlns:cx8="http://schemas.microsoft.com/office/drawing/2016/5/14/chartex" xmlns:mc="http://schemas.openxmlformats.org/markup-compatibility/2006" xmlns:aink="http://schemas.microsoft.com/office/drawing/2016/ink" xmlns:am3d="http://schemas.microsoft.com/office/drawing/2017/model3d" xmlns:o="urn:schemas-microsoft-com:office:office" xmlns:r="http://schemas.openxmlformats.org/officeDocument/2006/relationships" xmlns:m="http://schemas.openxmlformats.org/officeDocument/2006/math" xmlns:v="urn:schemas-microsoft-com:vml" xmlns:wp14="http://schemas.microsoft.com/office/word/2010/wordprocessingDrawing" xmlns:wp="http://schemas.openxmlformats.org/drawingml/2006/wordprocessingDrawing" xmlns:w10="urn:schemas-microsoft-com:office:word" xmlns:w="http://schemas.openxmlformats.org/wordprocessingml/2006/main" xmlns:w14="http://schemas.microsoft.com/office/word/2010/wordml" xmlns:w15="http://schemas.microsoft.com/office/word/2012/wordml" xmlns:w16cex="http://schemas.microsoft.com/office/word/2018/wordml/cex" xmlns:w16cid="http://schemas.microsoft.com/office/word/2016/wordml/cid" xmlns:w16="http://schemas.microsoft.com/office/word/2018/wordml" xmlns:w16se="http://schemas.microsoft.com/office/word/2015/wordml/symex" xmlns:wpg="http://schemas.microsoft.com/office/word/2010/wordprocessingGroup" xmlns:wpi="http://schemas.microsoft.com/office/word/2010/wordprocessingInk" xmlns:wne="http://schemas.microsoft.com/office/word/2006/wordml" xmlns:wps="http://schemas.microsoft.com/office/word/2010/wordprocessingShape" mc:Ignorable="w14 w15 w16se w16cid w16 w16cex wp14">
   <w:p>
     <w:pPr>
       <w:pStyle w:val="Header"/>
@@ -26302,7 +26677,7 @@
 </file>
 
 <file path=word/header2.xml><?xml version="1.0" encoding="utf-8"?>
-<w:hdr xmlns:wpc="http://schemas.microsoft.com/office/word/2010/wordprocessingCanvas" xmlns:cx="http://schemas.microsoft.com/office/drawing/2014/chartex" xmlns:cx1="http://schemas.microsoft.com/office/drawing/2015/9/8/chartex" xmlns:mc="http://schemas.openxmlformats.org/markup-compatibility/2006" xmlns:o="urn:schemas-microsoft-com:office:office" xmlns:r="http://schemas.openxmlformats.org/officeDocument/2006/relationships" xmlns:m="http://schemas.openxmlformats.org/officeDocument/2006/math" xmlns:v="urn:schemas-microsoft-com:vml" xmlns:wp14="http://schemas.microsoft.com/office/word/2010/wordprocessingDrawing" xmlns:wp="http://schemas.openxmlformats.org/drawingml/2006/wordprocessingDrawing" xmlns:w10="urn:schemas-microsoft-com:office:word" xmlns:w="http://schemas.openxmlformats.org/wordprocessingml/2006/main" xmlns:w14="http://schemas.microsoft.com/office/word/2010/wordml" xmlns:w15="http://schemas.microsoft.com/office/word/2012/wordml" xmlns:w16se="http://schemas.microsoft.com/office/word/2015/wordml/symex" xmlns:wpg="http://schemas.microsoft.com/office/word/2010/wordprocessingGroup" xmlns:wpi="http://schemas.microsoft.com/office/word/2010/wordprocessingInk" xmlns:wne="http://schemas.microsoft.com/office/word/2006/wordml" xmlns:wps="http://schemas.microsoft.com/office/word/2010/wordprocessingShape" mc:Ignorable="w14 w15 w16se wp14">
+<w:hdr xmlns:wpc="http://schemas.microsoft.com/office/word/2010/wordprocessingCanvas" xmlns:cx="http://schemas.microsoft.com/office/drawing/2014/chartex" xmlns:cx1="http://schemas.microsoft.com/office/drawing/2015/9/8/chartex" xmlns:cx2="http://schemas.microsoft.com/office/drawing/2015/10/21/chartex" xmlns:cx3="http://schemas.microsoft.com/office/drawing/2016/5/9/chartex" xmlns:cx4="http://schemas.microsoft.com/office/drawing/2016/5/10/chartex" xmlns:cx5="http://schemas.microsoft.com/office/drawing/2016/5/11/chartex" xmlns:cx6="http://schemas.microsoft.com/office/drawing/2016/5/12/chartex" xmlns:cx7="http://schemas.microsoft.com/office/drawing/2016/5/13/chartex" xmlns:cx8="http://schemas.microsoft.com/office/drawing/2016/5/14/chartex" xmlns:mc="http://schemas.openxmlformats.org/markup-compatibility/2006" xmlns:aink="http://schemas.microsoft.com/office/drawing/2016/ink" xmlns:am3d="http://schemas.microsoft.com/office/drawing/2017/model3d" xmlns:o="urn:schemas-microsoft-com:office:office" xmlns:r="http://schemas.openxmlformats.org/officeDocument/2006/relationships" xmlns:m="http://schemas.openxmlformats.org/officeDocument/2006/math" xmlns:v="urn:schemas-microsoft-com:vml" xmlns:wp14="http://schemas.microsoft.com/office/word/2010/wordprocessingDrawing" xmlns:wp="http://schemas.openxmlformats.org/drawingml/2006/wordprocessingDrawing" xmlns:w10="urn:schemas-microsoft-com:office:word" xmlns:w="http://schemas.openxmlformats.org/wordprocessingml/2006/main" xmlns:w14="http://schemas.microsoft.com/office/word/2010/wordml" xmlns:w15="http://schemas.microsoft.com/office/word/2012/wordml" xmlns:w16cex="http://schemas.microsoft.com/office/word/2018/wordml/cex" xmlns:w16cid="http://schemas.microsoft.com/office/word/2016/wordml/cid" xmlns:w16="http://schemas.microsoft.com/office/word/2018/wordml" xmlns:w16se="http://schemas.microsoft.com/office/word/2015/wordml/symex" xmlns:wpg="http://schemas.microsoft.com/office/word/2010/wordprocessingGroup" xmlns:wpi="http://schemas.microsoft.com/office/word/2010/wordprocessingInk" xmlns:wne="http://schemas.microsoft.com/office/word/2006/wordml" xmlns:wps="http://schemas.microsoft.com/office/word/2010/wordprocessingShape" mc:Ignorable="w14 w15 w16se w16cid w16 w16cex wp14">
   <w:p>
     <w:pPr>
       <w:pStyle w:val="Header"/>
@@ -26319,7 +26694,7 @@
 </file>
 
 <file path=word/header3.xml><?xml version="1.0" encoding="utf-8"?>
-<w:hdr xmlns:wpc="http://schemas.microsoft.com/office/word/2010/wordprocessingCanvas" xmlns:cx="http://schemas.microsoft.com/office/drawing/2014/chartex" xmlns:cx1="http://schemas.microsoft.com/office/drawing/2015/9/8/chartex" xmlns:mc="http://schemas.openxmlformats.org/markup-compatibility/2006" xmlns:o="urn:schemas-microsoft-com:office:office" xmlns:r="http://schemas.openxmlformats.org/officeDocument/2006/relationships" xmlns:m="http://schemas.openxmlformats.org/officeDocument/2006/math" xmlns:v="urn:schemas-microsoft-com:vml" xmlns:wp14="http://schemas.microsoft.com/office/word/2010/wordprocessingDrawing" xmlns:wp="http://schemas.openxmlformats.org/drawingml/2006/wordprocessingDrawing" xmlns:w10="urn:schemas-microsoft-com:office:word" xmlns:w="http://schemas.openxmlformats.org/wordprocessingml/2006/main" xmlns:w14="http://schemas.microsoft.com/office/word/2010/wordml" xmlns:w15="http://schemas.microsoft.com/office/word/2012/wordml" xmlns:w16se="http://schemas.microsoft.com/office/word/2015/wordml/symex" xmlns:wpg="http://schemas.microsoft.com/office/word/2010/wordprocessingGroup" xmlns:wpi="http://schemas.microsoft.com/office/word/2010/wordprocessingInk" xmlns:wne="http://schemas.microsoft.com/office/word/2006/wordml" xmlns:wps="http://schemas.microsoft.com/office/word/2010/wordprocessingShape" mc:Ignorable="w14 w15 w16se wp14">
+<w:hdr xmlns:wpc="http://schemas.microsoft.com/office/word/2010/wordprocessingCanvas" xmlns:cx="http://schemas.microsoft.com/office/drawing/2014/chartex" xmlns:cx1="http://schemas.microsoft.com/office/drawing/2015/9/8/chartex" xmlns:cx2="http://schemas.microsoft.com/office/drawing/2015/10/21/chartex" xmlns:cx3="http://schemas.microsoft.com/office/drawing/2016/5/9/chartex" xmlns:cx4="http://schemas.microsoft.com/office/drawing/2016/5/10/chartex" xmlns:cx5="http://schemas.microsoft.com/office/drawing/2016/5/11/chartex" xmlns:cx6="http://schemas.microsoft.com/office/drawing/2016/5/12/chartex" xmlns:cx7="http://schemas.microsoft.com/office/drawing/2016/5/13/chartex" xmlns:cx8="http://schemas.microsoft.com/office/drawing/2016/5/14/chartex" xmlns:mc="http://schemas.openxmlformats.org/markup-compatibility/2006" xmlns:aink="http://schemas.microsoft.com/office/drawing/2016/ink" xmlns:am3d="http://schemas.microsoft.com/office/drawing/2017/model3d" xmlns:o="urn:schemas-microsoft-com:office:office" xmlns:r="http://schemas.openxmlformats.org/officeDocument/2006/relationships" xmlns:m="http://schemas.openxmlformats.org/officeDocument/2006/math" xmlns:v="urn:schemas-microsoft-com:vml" xmlns:wp14="http://schemas.microsoft.com/office/word/2010/wordprocessingDrawing" xmlns:wp="http://schemas.openxmlformats.org/drawingml/2006/wordprocessingDrawing" xmlns:w10="urn:schemas-microsoft-com:office:word" xmlns:w="http://schemas.openxmlformats.org/wordprocessingml/2006/main" xmlns:w14="http://schemas.microsoft.com/office/word/2010/wordml" xmlns:w15="http://schemas.microsoft.com/office/word/2012/wordml" xmlns:w16cex="http://schemas.microsoft.com/office/word/2018/wordml/cex" xmlns:w16cid="http://schemas.microsoft.com/office/word/2016/wordml/cid" xmlns:w16="http://schemas.microsoft.com/office/word/2018/wordml" xmlns:w16se="http://schemas.microsoft.com/office/word/2015/wordml/symex" xmlns:wpg="http://schemas.microsoft.com/office/word/2010/wordprocessingGroup" xmlns:wpi="http://schemas.microsoft.com/office/word/2010/wordprocessingInk" xmlns:wne="http://schemas.microsoft.com/office/word/2006/wordml" xmlns:wps="http://schemas.microsoft.com/office/word/2010/wordprocessingShape" mc:Ignorable="w14 w15 w16se w16cid w16 w16cex wp14">
   <w:p>
     <w:pPr>
       <w:pStyle w:val="Header"/>
@@ -26329,7 +26704,7 @@
 </file>
 
 <file path=word/header4.xml><?xml version="1.0" encoding="utf-8"?>
-<w:hdr xmlns:wpc="http://schemas.microsoft.com/office/word/2010/wordprocessingCanvas" xmlns:cx="http://schemas.microsoft.com/office/drawing/2014/chartex" xmlns:cx1="http://schemas.microsoft.com/office/drawing/2015/9/8/chartex" xmlns:mc="http://schemas.openxmlformats.org/markup-compatibility/2006" xmlns:o="urn:schemas-microsoft-com:office:office" xmlns:r="http://schemas.openxmlformats.org/officeDocument/2006/relationships" xmlns:m="http://schemas.openxmlformats.org/officeDocument/2006/math" xmlns:v="urn:schemas-microsoft-com:vml" xmlns:wp14="http://schemas.microsoft.com/office/word/2010/wordprocessingDrawing" xmlns:wp="http://schemas.openxmlformats.org/drawingml/2006/wordprocessingDrawing" xmlns:w10="urn:schemas-microsoft-com:office:word" xmlns:w="http://schemas.openxmlformats.org/wordprocessingml/2006/main" xmlns:w14="http://schemas.microsoft.com/office/word/2010/wordml" xmlns:w15="http://schemas.microsoft.com/office/word/2012/wordml" xmlns:w16se="http://schemas.microsoft.com/office/word/2015/wordml/symex" xmlns:wpg="http://schemas.microsoft.com/office/word/2010/wordprocessingGroup" xmlns:wpi="http://schemas.microsoft.com/office/word/2010/wordprocessingInk" xmlns:wne="http://schemas.microsoft.com/office/word/2006/wordml" xmlns:wps="http://schemas.microsoft.com/office/word/2010/wordprocessingShape" mc:Ignorable="w14 w15 w16se wp14">
+<w:hdr xmlns:wpc="http://schemas.microsoft.com/office/word/2010/wordprocessingCanvas" xmlns:cx="http://schemas.microsoft.com/office/drawing/2014/chartex" xmlns:cx1="http://schemas.microsoft.com/office/drawing/2015/9/8/chartex" xmlns:cx2="http://schemas.microsoft.com/office/drawing/2015/10/21/chartex" xmlns:cx3="http://schemas.microsoft.com/office/drawing/2016/5/9/chartex" xmlns:cx4="http://schemas.microsoft.com/office/drawing/2016/5/10/chartex" xmlns:cx5="http://schemas.microsoft.com/office/drawing/2016/5/11/chartex" xmlns:cx6="http://schemas.microsoft.com/office/drawing/2016/5/12/chartex" xmlns:cx7="http://schemas.microsoft.com/office/drawing/2016/5/13/chartex" xmlns:cx8="http://schemas.microsoft.com/office/drawing/2016/5/14/chartex" xmlns:mc="http://schemas.openxmlformats.org/markup-compatibility/2006" xmlns:aink="http://schemas.microsoft.com/office/drawing/2016/ink" xmlns:am3d="http://schemas.microsoft.com/office/drawing/2017/model3d" xmlns:o="urn:schemas-microsoft-com:office:office" xmlns:r="http://schemas.openxmlformats.org/officeDocument/2006/relationships" xmlns:m="http://schemas.openxmlformats.org/officeDocument/2006/math" xmlns:v="urn:schemas-microsoft-com:vml" xmlns:wp14="http://schemas.microsoft.com/office/word/2010/wordprocessingDrawing" xmlns:wp="http://schemas.openxmlformats.org/drawingml/2006/wordprocessingDrawing" xmlns:w10="urn:schemas-microsoft-com:office:word" xmlns:w="http://schemas.openxmlformats.org/wordprocessingml/2006/main" xmlns:w14="http://schemas.microsoft.com/office/word/2010/wordml" xmlns:w15="http://schemas.microsoft.com/office/word/2012/wordml" xmlns:w16cex="http://schemas.microsoft.com/office/word/2018/wordml/cex" xmlns:w16cid="http://schemas.microsoft.com/office/word/2016/wordml/cid" xmlns:w16="http://schemas.microsoft.com/office/word/2018/wordml" xmlns:w16se="http://schemas.microsoft.com/office/word/2015/wordml/symex" xmlns:wpg="http://schemas.microsoft.com/office/word/2010/wordprocessingGroup" xmlns:wpi="http://schemas.microsoft.com/office/word/2010/wordprocessingInk" xmlns:wne="http://schemas.microsoft.com/office/word/2006/wordml" xmlns:wps="http://schemas.microsoft.com/office/word/2010/wordprocessingShape" mc:Ignorable="w14 w15 w16se w16cid w16 w16cex wp14">
   <w:sdt>
     <w:sdtPr>
       <w:rPr>
@@ -26400,7 +26775,7 @@
 </file>
 
 <file path=word/numbering.xml><?xml version="1.0" encoding="utf-8"?>
-<w:numbering xmlns:wpc="http://schemas.microsoft.com/office/word/2010/wordprocessingCanvas" xmlns:cx="http://schemas.microsoft.com/office/drawing/2014/chartex" xmlns:cx1="http://schemas.microsoft.com/office/drawing/2015/9/8/chartex" xmlns:mc="http://schemas.openxmlformats.org/markup-compatibility/2006" xmlns:o="urn:schemas-microsoft-com:office:office" xmlns:r="http://schemas.openxmlformats.org/officeDocument/2006/relationships" xmlns:m="http://schemas.openxmlformats.org/officeDocument/2006/math" xmlns:v="urn:schemas-microsoft-com:vml" xmlns:wp14="http://schemas.microsoft.com/office/word/2010/wordprocessingDrawing" xmlns:wp="http://schemas.openxmlformats.org/drawingml/2006/wordprocessingDrawing" xmlns:w10="urn:schemas-microsoft-com:office:word" xmlns:w="http://schemas.openxmlformats.org/wordprocessingml/2006/main" xmlns:w14="http://schemas.microsoft.com/office/word/2010/wordml" xmlns:w15="http://schemas.microsoft.com/office/word/2012/wordml" xmlns:w16se="http://schemas.microsoft.com/office/word/2015/wordml/symex" xmlns:wpg="http://schemas.microsoft.com/office/word/2010/wordprocessingGroup" xmlns:wpi="http://schemas.microsoft.com/office/word/2010/wordprocessingInk" xmlns:wne="http://schemas.microsoft.com/office/word/2006/wordml" xmlns:wps="http://schemas.microsoft.com/office/word/2010/wordprocessingShape" mc:Ignorable="w14 w15 w16se wp14">
+<w:numbering xmlns:wpc="http://schemas.microsoft.com/office/word/2010/wordprocessingCanvas" xmlns:cx="http://schemas.microsoft.com/office/drawing/2014/chartex" xmlns:cx1="http://schemas.microsoft.com/office/drawing/2015/9/8/chartex" xmlns:cx2="http://schemas.microsoft.com/office/drawing/2015/10/21/chartex" xmlns:cx3="http://schemas.microsoft.com/office/drawing/2016/5/9/chartex" xmlns:cx4="http://schemas.microsoft.com/office/drawing/2016/5/10/chartex" xmlns:cx5="http://schemas.microsoft.com/office/drawing/2016/5/11/chartex" xmlns:cx6="http://schemas.microsoft.com/office/drawing/2016/5/12/chartex" xmlns:cx7="http://schemas.microsoft.com/office/drawing/2016/5/13/chartex" xmlns:cx8="http://schemas.microsoft.com/office/drawing/2016/5/14/chartex" xmlns:mc="http://schemas.openxmlformats.org/markup-compatibility/2006" xmlns:aink="http://schemas.microsoft.com/office/drawing/2016/ink" xmlns:am3d="http://schemas.microsoft.com/office/drawing/2017/model3d" xmlns:o="urn:schemas-microsoft-com:office:office" xmlns:r="http://schemas.openxmlformats.org/officeDocument/2006/relationships" xmlns:m="http://schemas.openxmlformats.org/officeDocument/2006/math" xmlns:v="urn:schemas-microsoft-com:vml" xmlns:wp14="http://schemas.microsoft.com/office/word/2010/wordprocessingDrawing" xmlns:wp="http://schemas.openxmlformats.org/drawingml/2006/wordprocessingDrawing" xmlns:w10="urn:schemas-microsoft-com:office:word" xmlns:w="http://schemas.openxmlformats.org/wordprocessingml/2006/main" xmlns:w14="http://schemas.microsoft.com/office/word/2010/wordml" xmlns:w15="http://schemas.microsoft.com/office/word/2012/wordml" xmlns:w16cex="http://schemas.microsoft.com/office/word/2018/wordml/cex" xmlns:w16cid="http://schemas.microsoft.com/office/word/2016/wordml/cid" xmlns:w16="http://schemas.microsoft.com/office/word/2018/wordml" xmlns:w16se="http://schemas.microsoft.com/office/word/2015/wordml/symex" xmlns:wpg="http://schemas.microsoft.com/office/word/2010/wordprocessingGroup" xmlns:wpi="http://schemas.microsoft.com/office/word/2010/wordprocessingInk" xmlns:wne="http://schemas.microsoft.com/office/word/2006/wordml" xmlns:wps="http://schemas.microsoft.com/office/word/2010/wordprocessingShape" mc:Ignorable="w14 w15 w16se w16cid w16 w16cex wp14">
   <w:abstractNum w:abstractNumId="0" w15:restartNumberingAfterBreak="0">
     <w:nsid w:val="013F0847"/>
     <w:multiLevelType w:val="hybridMultilevel"/>
@@ -29781,7 +30156,7 @@
 </file>
 
 <file path=word/styles.xml><?xml version="1.0" encoding="utf-8"?>
-<w:styles xmlns:mc="http://schemas.openxmlformats.org/markup-compatibility/2006" xmlns:r="http://schemas.openxmlformats.org/officeDocument/2006/relationships" xmlns:w="http://schemas.openxmlformats.org/wordprocessingml/2006/main" xmlns:w14="http://schemas.microsoft.com/office/word/2010/wordml" xmlns:w15="http://schemas.microsoft.com/office/word/2012/wordml" xmlns:w16se="http://schemas.microsoft.com/office/word/2015/wordml/symex" mc:Ignorable="w14 w15 w16se">
+<w:styles xmlns:mc="http://schemas.openxmlformats.org/markup-compatibility/2006" xmlns:r="http://schemas.openxmlformats.org/officeDocument/2006/relationships" xmlns:w="http://schemas.openxmlformats.org/wordprocessingml/2006/main" xmlns:w14="http://schemas.microsoft.com/office/word/2010/wordml" xmlns:w15="http://schemas.microsoft.com/office/word/2012/wordml" xmlns:w16cex="http://schemas.microsoft.com/office/word/2018/wordml/cex" xmlns:w16cid="http://schemas.microsoft.com/office/word/2016/wordml/cid" xmlns:w16="http://schemas.microsoft.com/office/word/2018/wordml" xmlns:w16se="http://schemas.microsoft.com/office/word/2015/wordml/symex" mc:Ignorable="w14 w15 w16se w16cid w16 w16cex">
   <w:docDefaults>
     <w:rPrDefault>
       <w:rPr>
@@ -29797,7 +30172,7 @@
       </w:pPr>
     </w:pPrDefault>
   </w:docDefaults>
-  <w:latentStyles w:defLockedState="0" w:defUIPriority="99" w:defSemiHidden="0" w:defUnhideWhenUsed="0" w:defQFormat="0" w:count="371">
+  <w:latentStyles w:defLockedState="0" w:defUIPriority="99" w:defSemiHidden="0" w:defUnhideWhenUsed="0" w:defQFormat="0" w:count="376">
     <w:lsdException w:name="Normal" w:uiPriority="0" w:qFormat="1"/>
     <w:lsdException w:name="heading 1" w:uiPriority="9" w:qFormat="1"/>
     <w:lsdException w:name="heading 2" w:semiHidden="1" w:uiPriority="9" w:unhideWhenUsed="1" w:qFormat="1"/>
@@ -29903,7 +30278,6 @@
     <w:lsdException w:name="HTML Sample" w:semiHidden="1" w:unhideWhenUsed="1"/>
     <w:lsdException w:name="HTML Typewriter" w:semiHidden="1" w:unhideWhenUsed="1"/>
     <w:lsdException w:name="HTML Variable" w:semiHidden="1" w:unhideWhenUsed="1"/>
-    <w:lsdException w:name="Normal Table" w:semiHidden="1" w:unhideWhenUsed="1"/>
     <w:lsdException w:name="annotation subject" w:semiHidden="1" w:unhideWhenUsed="1"/>
     <w:lsdException w:name="No List" w:semiHidden="1" w:unhideWhenUsed="1"/>
     <w:lsdException w:name="Outline List 1" w:semiHidden="1" w:unhideWhenUsed="1"/>
@@ -29946,11 +30320,8 @@
     <w:lsdException w:name="Table Contemporary" w:semiHidden="1" w:unhideWhenUsed="1"/>
     <w:lsdException w:name="Table Elegant" w:semiHidden="1" w:unhideWhenUsed="1"/>
     <w:lsdException w:name="Table Professional" w:semiHidden="1" w:unhideWhenUsed="1"/>
-    <w:lsdException w:name="Table Subtle 1" w:semiHidden="1" w:unhideWhenUsed="1"/>
     <w:lsdException w:name="Table Subtle 2" w:semiHidden="1" w:unhideWhenUsed="1"/>
     <w:lsdException w:name="Table Web 1" w:semiHidden="1" w:unhideWhenUsed="1"/>
-    <w:lsdException w:name="Table Web 2" w:semiHidden="1" w:unhideWhenUsed="1"/>
-    <w:lsdException w:name="Table Web 3" w:semiHidden="1" w:unhideWhenUsed="1"/>
     <w:lsdException w:name="Balloon Text" w:semiHidden="1" w:unhideWhenUsed="1"/>
     <w:lsdException w:name="Table Grid" w:uiPriority="39"/>
     <w:lsdException w:name="Table Theme" w:semiHidden="1" w:unhideWhenUsed="1"/>
@@ -30169,6 +30540,11 @@
     <w:lsdException w:name="List Table 5 Dark Accent 6" w:uiPriority="50"/>
     <w:lsdException w:name="List Table 6 Colorful Accent 6" w:uiPriority="51"/>
     <w:lsdException w:name="List Table 7 Colorful Accent 6" w:uiPriority="52"/>
+    <w:lsdException w:name="Mention" w:semiHidden="1" w:unhideWhenUsed="1"/>
+    <w:lsdException w:name="Smart Hyperlink" w:semiHidden="1" w:unhideWhenUsed="1"/>
+    <w:lsdException w:name="Hashtag" w:semiHidden="1" w:unhideWhenUsed="1"/>
+    <w:lsdException w:name="Unresolved Mention" w:semiHidden="1" w:unhideWhenUsed="1"/>
+    <w:lsdException w:name="Smart Link" w:semiHidden="1" w:unhideWhenUsed="1"/>
   </w:latentStyles>
   <w:style w:type="paragraph" w:default="1" w:styleId="Normal">
     <w:name w:val="Normal"/>
@@ -30694,13 +31070,13 @@
     <w:uiPriority w:val="35"/>
     <w:unhideWhenUsed/>
     <w:qFormat/>
-    <w:rsid w:val="00B14675"/>
+    <w:rsid w:val="003B62AC"/>
     <w:pPr>
       <w:spacing w:after="200" w:line="240" w:lineRule="auto"/>
       <w:jc w:val="center"/>
     </w:pPr>
     <w:rPr>
-      <w:rFonts w:ascii="Arial" w:hAnsi="Arial"/>
+      <w:rFonts w:ascii="Times New Roman" w:hAnsi="Times New Roman"/>
       <w:i/>
       <w:iCs/>
       <w:sz w:val="18"/>
@@ -30791,7 +31167,6 @@
       <w:jc w:val="both"/>
     </w:pPr>
     <w:rPr>
-      <w:rFonts w:ascii="Times New Roman" w:hAnsi="Times New Roman"/>
       <w:i w:val="0"/>
       <w:sz w:val="24"/>
     </w:rPr>
@@ -30801,9 +31176,9 @@
     <w:basedOn w:val="DefaultParagraphFont"/>
     <w:link w:val="Caption"/>
     <w:uiPriority w:val="35"/>
-    <w:rsid w:val="00B14675"/>
+    <w:rsid w:val="003B62AC"/>
     <w:rPr>
-      <w:rFonts w:ascii="Arial" w:hAnsi="Arial"/>
+      <w:rFonts w:ascii="Times New Roman" w:hAnsi="Times New Roman"/>
       <w:i/>
       <w:iCs/>
       <w:sz w:val="18"/>
@@ -31289,7 +31664,7 @@
 </file>
 
 <file path=customXml/item1.xml><?xml version="1.0" encoding="utf-8"?>
-<b:Sources xmlns:b="http://schemas.openxmlformats.org/officeDocument/2006/bibliography" xmlns="http://schemas.openxmlformats.org/officeDocument/2006/bibliography" SelectedStyle="\ABNT_Author.XSL" StyleName="ABNT NBR 6023:2002*" Version="10">
+<b:Sources xmlns:b="http://schemas.openxmlformats.org/officeDocument/2006/bibliography" xmlns="http://schemas.openxmlformats.org/officeDocument/2006/bibliography" SelectedStyle="\ABNT.XSL" StyleName="ABNT NBR 6023:2002*" Version="10">
   <b:Source>
     <b:Tag>Placeholder1</b:Tag>
     <b:SourceType>Book</b:SourceType>
@@ -31355,7 +31730,7 @@
     <b:Year>2018</b:Year>
     <b:URL>http://www.tpc.org/tpc_documents_current_versions/pdf/tpc-h_v2.18.0.pdf</b:URL>
     <b:InternetSiteTitle>BENCHMARK (Decision Support) Standard Specification Revision</b:InternetSiteTitle>
-    <b:RefOrder>4</b:RefOrder>
+    <b:RefOrder>5</b:RefOrder>
   </b:Source>
   <b:Source>
     <b:Tag>MyS</b:Tag>
@@ -31400,7 +31775,7 @@
     <b:YearAccessed>2020</b:YearAccessed>
     <b:MonthAccessed>Outubro</b:MonthAccessed>
     <b:DayAccessed>10</b:DayAccessed>
-    <b:RefOrder>3</b:RefOrder>
+    <b:RefOrder>4</b:RefOrder>
   </b:Source>
   <b:Source>
     <b:Tag>Wik20</b:Tag>
@@ -31480,7 +31855,7 @@
       </b:Author>
     </b:Author>
     <b:StateProvince>Indiana</b:StateProvince>
-    <b:RefOrder>9</b:RefOrder>
+    <b:RefOrder>3</b:RefOrder>
   </b:Source>
   <b:Source>
     <b:Tag>Tar05</b:Tag>
@@ -31502,7 +31877,7 @@
       </b:Author>
     </b:Author>
     <b:InternetSiteTitle>Performance e Otimização de Banco de Dados MySQL</b:InternetSiteTitle>
-    <b:RefOrder>10</b:RefOrder>
+    <b:RefOrder>9</b:RefOrder>
   </b:Source>
   <b:Source>
     <b:Tag>Dav18</b:Tag>
@@ -31520,7 +31895,7 @@
     <b:MonthAccessed>Janeiro</b:MonthAccessed>
     <b:DayAccessed>08</b:DayAccessed>
     <b:URL>https://www.percona.com/blog/2018/06/19/chunk-change-innodb-buffer-pool-resizing/</b:URL>
-    <b:RefOrder>11</b:RefOrder>
+    <b:RefOrder>10</b:RefOrder>
   </b:Source>
   <b:Source>
     <b:Tag>Sca18</b:Tag>
@@ -31537,13 +31912,13 @@
     <b:DayAccessed>08</b:DayAccessed>
     <b:URL>https://scalegrid.io/blog/calculating-innodb-buffer-pool-size-for-your-mysql-server/</b:URL>
     <b:InternetSiteTitle>What is an InnoDB Buffer Pool?</b:InternetSiteTitle>
-    <b:RefOrder>5</b:RefOrder>
+    <b:RefOrder>11</b:RefOrder>
   </b:Source>
 </b:Sources>
 </file>
 
 <file path=customXml/itemProps1.xml><?xml version="1.0" encoding="utf-8"?>
-<ds:datastoreItem xmlns:ds="http://schemas.openxmlformats.org/officeDocument/2006/customXml" ds:itemID="{850BCEAB-0620-4C36-8E36-45EB903AE83A}">
+<ds:datastoreItem xmlns:ds="http://schemas.openxmlformats.org/officeDocument/2006/customXml" ds:itemID="{E596BBE9-5FB8-4FDC-982D-7D6FDB1D2A8A}">
   <ds:schemaRefs>
     <ds:schemaRef ds:uri="http://schemas.openxmlformats.org/officeDocument/2006/bibliography"/>
   </ds:schemaRefs>

</xml_diff>

<commit_message>
alterando a ordem das tabelas
</commit_message>
<xml_diff>
--- a/final-doc/alexsandro-matias-final-doc.docx
+++ b/final-doc/alexsandro-matias-final-doc.docx
@@ -1,6 +1,6 @@
 
 <file path=word/document.xml><?xml version="1.0" encoding="utf-8"?>
-<w:document xmlns:wpc="http://schemas.microsoft.com/office/word/2010/wordprocessingCanvas" xmlns:cx="http://schemas.microsoft.com/office/drawing/2014/chartex" xmlns:cx1="http://schemas.microsoft.com/office/drawing/2015/9/8/chartex" xmlns:mc="http://schemas.openxmlformats.org/markup-compatibility/2006" xmlns:o="urn:schemas-microsoft-com:office:office" xmlns:r="http://schemas.openxmlformats.org/officeDocument/2006/relationships" xmlns:m="http://schemas.openxmlformats.org/officeDocument/2006/math" xmlns:v="urn:schemas-microsoft-com:vml" xmlns:wp14="http://schemas.microsoft.com/office/word/2010/wordprocessingDrawing" xmlns:wp="http://schemas.openxmlformats.org/drawingml/2006/wordprocessingDrawing" xmlns:w10="urn:schemas-microsoft-com:office:word" xmlns:w="http://schemas.openxmlformats.org/wordprocessingml/2006/main" xmlns:w14="http://schemas.microsoft.com/office/word/2010/wordml" xmlns:w15="http://schemas.microsoft.com/office/word/2012/wordml" xmlns:w16se="http://schemas.microsoft.com/office/word/2015/wordml/symex" xmlns:wpg="http://schemas.microsoft.com/office/word/2010/wordprocessingGroup" xmlns:wpi="http://schemas.microsoft.com/office/word/2010/wordprocessingInk" xmlns:wne="http://schemas.microsoft.com/office/word/2006/wordml" xmlns:wps="http://schemas.microsoft.com/office/word/2010/wordprocessingShape" mc:Ignorable="w14 w15 w16se wp14">
+<w:document xmlns:wpc="http://schemas.microsoft.com/office/word/2010/wordprocessingCanvas" xmlns:cx="http://schemas.microsoft.com/office/drawing/2014/chartex" xmlns:cx1="http://schemas.microsoft.com/office/drawing/2015/9/8/chartex" xmlns:cx2="http://schemas.microsoft.com/office/drawing/2015/10/21/chartex" xmlns:cx3="http://schemas.microsoft.com/office/drawing/2016/5/9/chartex" xmlns:cx4="http://schemas.microsoft.com/office/drawing/2016/5/10/chartex" xmlns:cx5="http://schemas.microsoft.com/office/drawing/2016/5/11/chartex" xmlns:cx6="http://schemas.microsoft.com/office/drawing/2016/5/12/chartex" xmlns:cx7="http://schemas.microsoft.com/office/drawing/2016/5/13/chartex" xmlns:cx8="http://schemas.microsoft.com/office/drawing/2016/5/14/chartex" xmlns:mc="http://schemas.openxmlformats.org/markup-compatibility/2006" xmlns:aink="http://schemas.microsoft.com/office/drawing/2016/ink" xmlns:am3d="http://schemas.microsoft.com/office/drawing/2017/model3d" xmlns:o="urn:schemas-microsoft-com:office:office" xmlns:r="http://schemas.openxmlformats.org/officeDocument/2006/relationships" xmlns:m="http://schemas.openxmlformats.org/officeDocument/2006/math" xmlns:v="urn:schemas-microsoft-com:vml" xmlns:wp14="http://schemas.microsoft.com/office/word/2010/wordprocessingDrawing" xmlns:wp="http://schemas.openxmlformats.org/drawingml/2006/wordprocessingDrawing" xmlns:w10="urn:schemas-microsoft-com:office:word" xmlns:w="http://schemas.openxmlformats.org/wordprocessingml/2006/main" xmlns:w14="http://schemas.microsoft.com/office/word/2010/wordml" xmlns:w15="http://schemas.microsoft.com/office/word/2012/wordml" xmlns:w16cex="http://schemas.microsoft.com/office/word/2018/wordml/cex" xmlns:w16cid="http://schemas.microsoft.com/office/word/2016/wordml/cid" xmlns:w16="http://schemas.microsoft.com/office/word/2018/wordml" xmlns:w16se="http://schemas.microsoft.com/office/word/2015/wordml/symex" xmlns:wpg="http://schemas.microsoft.com/office/word/2010/wordprocessingGroup" xmlns:wpi="http://schemas.microsoft.com/office/word/2010/wordprocessingInk" xmlns:wne="http://schemas.microsoft.com/office/word/2006/wordml" xmlns:wps="http://schemas.microsoft.com/office/word/2010/wordprocessingShape" mc:Ignorable="w14 w15 w16se w16cid w16 w16cex wp14">
   <w:body>
     <w:p>
       <w:pPr>
@@ -1681,21 +1681,7 @@
             <w:rStyle w:val="Hyperlink"/>
             <w:noProof/>
           </w:rPr>
-          <w:t>Tabela 1 - Características do in</w:t>
-        </w:r>
-        <w:r>
-          <w:rPr>
-            <w:rStyle w:val="Hyperlink"/>
-            <w:noProof/>
-          </w:rPr>
-          <w:t>n</w:t>
-        </w:r>
-        <w:r>
-          <w:rPr>
-            <w:rStyle w:val="Hyperlink"/>
-            <w:noProof/>
-          </w:rPr>
-          <w:t>odb_buffer_pool_instances</w:t>
+          <w:t>Tabela 1 - Características do innodb_buffer_pool_instances</w:t>
         </w:r>
         <w:r>
           <w:rPr>
@@ -8227,21 +8213,11 @@
         <w:pStyle w:val="NormalTCC"/>
       </w:pPr>
       <w:r>
-        <w:t xml:space="preserve">Espaço de memória que contém muitas estruturas de dados em memória do InnoDB, buffers, caches, índices e até mesmo dados de linha. </w:t>
-      </w:r>
-      <w:proofErr w:type="gramStart"/>
-      <w:r>
-        <w:t>innodb</w:t>
-      </w:r>
-      <w:proofErr w:type="gramEnd"/>
-      <w:r>
-        <w:t>_buffer_pool_size é o parâmetro de configuração do MySQL que especifica a quantidade de memória alocada para o pool de buffer InnoDB pelo MySQL. Esta é uma das configurações mais importantes na configuração de hospedagem MySQL e deve ser definida com base na RAM do sistema disponível (SCALEGRID, 2018).</w:t>
+        <w:t>Espaço de memória que contém muitas estruturas de dados em memória do InnoDB, buffers, caches, índices e até mesmo dados de linha. innodb_buffer_pool_size é o parâmetro de configuração do MySQL que especifica a quantidade de memória alocada para o pool de buffer InnoDB pelo MySQL. Esta é uma das configurações mais importantes na configuração de hospedagem MySQL e deve ser definida com base na RAM do sistema disponível (SCALEGRID, 2018).</w:t>
       </w:r>
       <w:r>
         <w:t xml:space="preserve"> </w:t>
       </w:r>
-      <w:bookmarkStart w:id="20" w:name="_GoBack"/>
-      <w:bookmarkEnd w:id="20"/>
     </w:p>
     <w:p>
       <w:pPr>
@@ -8370,13 +8346,8 @@
       <w:pPr>
         <w:pStyle w:val="NormalTCC"/>
       </w:pPr>
-      <w:proofErr w:type="gramStart"/>
-      <w:r>
-        <w:t>vemos</w:t>
-      </w:r>
-      <w:proofErr w:type="gramEnd"/>
-      <w:r>
-        <w:t xml:space="preserve"> enormes pools de buffer com uma pequena quantidade de dados. Isso não é necessário. Grandes pools de buffer apresentam alguns desafios, como longos períodos de desligamento e aquecimento. Se houver muitas páginas sujas (modificadas) no pool de buffer, o InnoDB pode levar muito tempo para encerrar, porque grava as páginas sujas nos arquivos de dados durante o encerramento.</w:t>
+      <w:r>
+        <w:t>vemos enormes pools de buffer com uma pequena quantidade de dados. Isso não é necessário. Grandes pools de buffer apresentam alguns desafios, como longos períodos de desligamento e aquecimento. Se houver muitas páginas sujas (modificadas) no pool de buffer, o InnoDB pode levar muito tempo para encerrar, porque grava as páginas sujas nos arquivos de dados durante o encerramento.</w:t>
       </w:r>
     </w:p>
     <w:p>
@@ -8448,14 +8419,14 @@
           <w:caps w:val="0"/>
         </w:rPr>
       </w:pPr>
-      <w:bookmarkStart w:id="21" w:name="_Toc61208561"/>
+      <w:bookmarkStart w:id="20" w:name="_Toc61208561"/>
       <w:r>
         <w:rPr>
           <w:caps w:val="0"/>
         </w:rPr>
         <w:t>INNODB_BUFFER_POOL_INSTANCES</w:t>
       </w:r>
-      <w:bookmarkEnd w:id="21"/>
+      <w:bookmarkEnd w:id="20"/>
     </w:p>
     <w:p>
       <w:pPr>
@@ -8474,10 +8445,7 @@
         <w:t xml:space="preserve"> nas quais o buffer pool do InnoDB é dividido. </w:t>
       </w:r>
       <w:r>
-        <w:t xml:space="preserve">Este parâmetro </w:t>
-      </w:r>
-      <w:r>
-        <w:t xml:space="preserve">é provavelmente uma das maneiras mais importantes de melhorar a escalabilidade do MySQL em máquinas com vários núcleos com uma carga de trabalho altamente simultânea. </w:t>
+        <w:t xml:space="preserve">Este parâmetro é provavelmente uma das maneiras mais importantes de melhorar a escalabilidade do MySQL em máquinas com vários núcleos com uma carga de trabalho altamente simultânea. </w:t>
       </w:r>
       <w:r>
         <w:t>Para sistemas com buffer pools em</w:t>
@@ -8591,35 +8559,25 @@
         <w:pStyle w:val="Caption"/>
         <w:keepNext/>
       </w:pPr>
-      <w:bookmarkStart w:id="22" w:name="_Toc61775476"/>
+      <w:bookmarkStart w:id="21" w:name="_Toc61775476"/>
       <w:r>
         <w:t xml:space="preserve">Tabela </w:t>
       </w:r>
-      <w:r>
-        <w:fldChar w:fldCharType="begin"/>
-      </w:r>
-      <w:r>
-        <w:instrText xml:space="preserve"> SEQ Tabela \* ARABIC </w:instrText>
-      </w:r>
-      <w:r>
-        <w:fldChar w:fldCharType="separate"/>
-      </w:r>
-      <w:r>
-        <w:rPr>
-          <w:noProof/>
-        </w:rPr>
-        <w:t>1</w:t>
-      </w:r>
-      <w:r>
-        <w:fldChar w:fldCharType="end"/>
-      </w:r>
+      <w:fldSimple w:instr=" SEQ Tabela \* ARABIC ">
+        <w:r>
+          <w:rPr>
+            <w:noProof/>
+          </w:rPr>
+          <w:t>1</w:t>
+        </w:r>
+      </w:fldSimple>
       <w:r>
         <w:t xml:space="preserve"> - Características do </w:t>
       </w:r>
       <w:r>
         <w:t>innodb_buffer_pool_instances</w:t>
       </w:r>
-      <w:bookmarkEnd w:id="22"/>
+      <w:bookmarkEnd w:id="21"/>
     </w:p>
     <w:tbl>
       <w:tblPr>
@@ -9492,7 +9450,7 @@
           <w:lang w:val="en-US"/>
         </w:rPr>
       </w:pPr>
-      <w:bookmarkStart w:id="23" w:name="_Toc61208562"/>
+      <w:bookmarkStart w:id="22" w:name="_Toc61208562"/>
       <w:r>
         <w:rPr>
           <w:caps w:val="0"/>
@@ -9500,19 +9458,14 @@
         </w:rPr>
         <w:t>INNODB_BUFFER_POOL_CHUNK_SIZE</w:t>
       </w:r>
-      <w:bookmarkEnd w:id="23"/>
+      <w:bookmarkEnd w:id="22"/>
     </w:p>
     <w:p>
       <w:pPr>
         <w:pStyle w:val="NormalTCC"/>
       </w:pPr>
-      <w:proofErr w:type="gramStart"/>
-      <w:r>
-        <w:t>innodb</w:t>
-      </w:r>
-      <w:proofErr w:type="gramEnd"/>
-      <w:r>
-        <w:t>_buffer_pool_chunk_size define o tamanho do bloco para redimensionamento do buffer pool do InnoDB operações.</w:t>
+      <w:r>
+        <w:t>innodb_buffer_pool_chunk_size define o tamanho do bloco para redimensionamento do buffer pool do InnoDB operações.</w:t>
       </w:r>
     </w:p>
     <w:p>
@@ -9581,29 +9534,16 @@
         <w:lastRenderedPageBreak/>
         <w:t xml:space="preserve">Tabela </w:t>
       </w:r>
-      <w:r>
-        <w:fldChar w:fldCharType="begin"/>
-      </w:r>
-      <w:r>
-        <w:instrText xml:space="preserve"> SEQ Tabela \* ARABIC </w:instrText>
-      </w:r>
-      <w:r>
-        <w:fldChar w:fldCharType="separate"/>
-      </w:r>
-      <w:r>
-        <w:rPr>
-          <w:noProof/>
-        </w:rPr>
-        <w:t>2</w:t>
-      </w:r>
-      <w:r>
-        <w:fldChar w:fldCharType="end"/>
-      </w:r>
-      <w:r>
-        <w:t xml:space="preserve"> - </w:t>
-      </w:r>
-      <w:r>
-        <w:t xml:space="preserve">Características do </w:t>
+      <w:fldSimple w:instr=" SEQ Tabela \* ARABIC ">
+        <w:r>
+          <w:rPr>
+            <w:noProof/>
+          </w:rPr>
+          <w:t>2</w:t>
+        </w:r>
+      </w:fldSimple>
+      <w:r>
+        <w:t xml:space="preserve"> - Características do </w:t>
       </w:r>
       <w:r>
         <w:t>innodb_buffer_pool_</w:t>
@@ -10297,13 +10237,8 @@
       <w:r>
         <w:t xml:space="preserve"> </w:t>
       </w:r>
-      <w:proofErr w:type="gramStart"/>
-      <w:r>
-        <w:t>innodb</w:t>
-      </w:r>
-      <w:proofErr w:type="gramEnd"/>
-      <w:r>
-        <w:t>_buffer_pool_chunk_size pode ser aumentado ou diminuído em unidades de 1 MB (1048576</w:t>
+      <w:r>
+        <w:t>innodb_buffer_pool_chunk_size pode ser aumentado ou diminuído em unidades de 1 MB (1048576</w:t>
       </w:r>
       <w:r>
         <w:t xml:space="preserve"> </w:t>
@@ -10391,35 +10326,22 @@
                                 <w:noProof/>
                               </w:rPr>
                             </w:pPr>
-                            <w:bookmarkStart w:id="24" w:name="_Toc61774458"/>
+                            <w:bookmarkStart w:id="23" w:name="_Toc61774458"/>
                             <w:r>
                               <w:t xml:space="preserve">Figura </w:t>
                             </w:r>
-                            <w:r>
-                              <w:fldChar w:fldCharType="begin"/>
-                            </w:r>
-                            <w:r>
-                              <w:instrText xml:space="preserve"> SEQ Figura \* ARABIC </w:instrText>
-                            </w:r>
-                            <w:r>
-                              <w:fldChar w:fldCharType="separate"/>
-                            </w:r>
-                            <w:r>
-                              <w:rPr>
-                                <w:noProof/>
-                              </w:rPr>
-                              <w:t>1</w:t>
-                            </w:r>
-                            <w:r>
-                              <w:rPr>
-                                <w:noProof/>
-                              </w:rPr>
-                              <w:fldChar w:fldCharType="end"/>
-                            </w:r>
+                            <w:fldSimple w:instr=" SEQ Figura \* ARABIC ">
+                              <w:r>
+                                <w:rPr>
+                                  <w:noProof/>
+                                </w:rPr>
+                                <w:t>1</w:t>
+                              </w:r>
+                            </w:fldSimple>
                             <w:r>
                               <w:t xml:space="preserve"> - Modelo simplificado Memória Buffer</w:t>
                             </w:r>
-                            <w:bookmarkEnd w:id="24"/>
+                            <w:bookmarkEnd w:id="23"/>
                           </w:p>
                         </w:txbxContent>
                       </wps:txbx>
@@ -10451,35 +10373,22 @@
                           <w:noProof/>
                         </w:rPr>
                       </w:pPr>
-                      <w:bookmarkStart w:id="25" w:name="_Toc61774458"/>
+                      <w:bookmarkStart w:id="24" w:name="_Toc61774458"/>
                       <w:r>
                         <w:t xml:space="preserve">Figura </w:t>
                       </w:r>
-                      <w:r>
-                        <w:fldChar w:fldCharType="begin"/>
-                      </w:r>
-                      <w:r>
-                        <w:instrText xml:space="preserve"> SEQ Figura \* ARABIC </w:instrText>
-                      </w:r>
-                      <w:r>
-                        <w:fldChar w:fldCharType="separate"/>
-                      </w:r>
-                      <w:r>
-                        <w:rPr>
-                          <w:noProof/>
-                        </w:rPr>
-                        <w:t>1</w:t>
-                      </w:r>
-                      <w:r>
-                        <w:rPr>
-                          <w:noProof/>
-                        </w:rPr>
-                        <w:fldChar w:fldCharType="end"/>
-                      </w:r>
+                      <w:fldSimple w:instr=" SEQ Figura \* ARABIC ">
+                        <w:r>
+                          <w:rPr>
+                            <w:noProof/>
+                          </w:rPr>
+                          <w:t>1</w:t>
+                        </w:r>
+                      </w:fldSimple>
                       <w:r>
                         <w:t xml:space="preserve"> - Modelo simplificado Memória Buffer</w:t>
                       </w:r>
-                      <w:bookmarkEnd w:id="25"/>
+                      <w:bookmarkEnd w:id="24"/>
                     </w:p>
                   </w:txbxContent>
                 </v:textbox>
@@ -10655,31 +10564,18 @@
       <w:pPr>
         <w:pStyle w:val="Caption"/>
       </w:pPr>
-      <w:bookmarkStart w:id="26" w:name="_Toc61207788"/>
+      <w:bookmarkStart w:id="25" w:name="_Toc61207788"/>
       <w:r>
         <w:t xml:space="preserve">Figura </w:t>
       </w:r>
-      <w:r>
-        <w:fldChar w:fldCharType="begin"/>
-      </w:r>
-      <w:r>
-        <w:instrText xml:space="preserve"> SEQ Figura \* ARABIC </w:instrText>
-      </w:r>
-      <w:r>
-        <w:fldChar w:fldCharType="separate"/>
-      </w:r>
-      <w:r>
-        <w:rPr>
-          <w:noProof/>
-        </w:rPr>
-        <w:t>2</w:t>
-      </w:r>
-      <w:r>
-        <w:rPr>
-          <w:noProof/>
-        </w:rPr>
-        <w:fldChar w:fldCharType="end"/>
-      </w:r>
+      <w:fldSimple w:instr=" SEQ Figura \* ARABIC ">
+        <w:r>
+          <w:rPr>
+            <w:noProof/>
+          </w:rPr>
+          <w:t>2</w:t>
+        </w:r>
+      </w:fldSimple>
       <w:r>
         <w:t xml:space="preserve"> - Modelo </w:t>
       </w:r>
@@ -10690,7 +10586,7 @@
         <w:t xml:space="preserve"> Memória Buffer</w:t>
       </w:r>
       <w:bookmarkEnd w:id="1"/>
-      <w:bookmarkEnd w:id="26"/>
+      <w:bookmarkEnd w:id="25"/>
     </w:p>
     <w:p>
       <w:pPr>
@@ -10817,14 +10713,14 @@
           <w:caps w:val="0"/>
         </w:rPr>
       </w:pPr>
-      <w:bookmarkStart w:id="27" w:name="_Toc61208563"/>
+      <w:bookmarkStart w:id="26" w:name="_Toc61208563"/>
       <w:r>
         <w:rPr>
           <w:caps w:val="0"/>
         </w:rPr>
         <w:t>THREAD_CACHE_SIZE</w:t>
       </w:r>
-      <w:bookmarkEnd w:id="27"/>
+      <w:bookmarkEnd w:id="26"/>
     </w:p>
     <w:p>
       <w:pPr>
@@ -10988,11 +10884,11 @@
       <w:pPr>
         <w:pStyle w:val="Ttulo2TCC"/>
       </w:pPr>
-      <w:bookmarkStart w:id="28" w:name="_Toc61208564"/>
+      <w:bookmarkStart w:id="27" w:name="_Toc61208564"/>
       <w:r>
         <w:t>TPC-H</w:t>
       </w:r>
-      <w:bookmarkEnd w:id="28"/>
+      <w:bookmarkEnd w:id="27"/>
     </w:p>
     <w:p>
       <w:pPr>
@@ -11468,7 +11364,7 @@
       <w:pPr>
         <w:pStyle w:val="Ttulo3TCC"/>
       </w:pPr>
-      <w:bookmarkStart w:id="29" w:name="_Toc61208565"/>
+      <w:bookmarkStart w:id="28" w:name="_Toc61208565"/>
       <w:r>
         <w:rPr>
           <w:caps w:val="0"/>
@@ -11481,7 +11377,7 @@
         </w:rPr>
         <w:t xml:space="preserve"> RELACIONAMENTOS DO BANCO DE DADOS</w:t>
       </w:r>
-      <w:bookmarkEnd w:id="29"/>
+      <w:bookmarkEnd w:id="28"/>
     </w:p>
     <w:p>
       <w:pPr>
@@ -11661,31 +11557,18 @@
                                 <w:sz w:val="24"/>
                               </w:rPr>
                             </w:pPr>
-                            <w:bookmarkStart w:id="30" w:name="_Toc61207789"/>
+                            <w:bookmarkStart w:id="29" w:name="_Toc61207789"/>
                             <w:r>
                               <w:t xml:space="preserve">Figura </w:t>
                             </w:r>
-                            <w:r>
-                              <w:fldChar w:fldCharType="begin"/>
-                            </w:r>
-                            <w:r>
-                              <w:instrText xml:space="preserve"> SEQ Figura \* ARABIC </w:instrText>
-                            </w:r>
-                            <w:r>
-                              <w:fldChar w:fldCharType="separate"/>
-                            </w:r>
-                            <w:r>
-                              <w:rPr>
-                                <w:noProof/>
-                              </w:rPr>
-                              <w:t>3</w:t>
-                            </w:r>
-                            <w:r>
-                              <w:rPr>
-                                <w:noProof/>
-                              </w:rPr>
-                              <w:fldChar w:fldCharType="end"/>
-                            </w:r>
+                            <w:fldSimple w:instr=" SEQ Figura \* ARABIC ">
+                              <w:r>
+                                <w:rPr>
+                                  <w:noProof/>
+                                </w:rPr>
+                                <w:t>3</w:t>
+                              </w:r>
+                            </w:fldSimple>
                             <w:r>
                               <w:t xml:space="preserve"> –</w:t>
                             </w:r>
@@ -11726,7 +11609,7 @@
                             </w:sdt>
                           </w:p>
                           <w:p/>
-                          <w:bookmarkEnd w:id="30"/>
+                          <w:bookmarkEnd w:id="29"/>
                           <w:p>
                             <w:pPr>
                               <w:pStyle w:val="Caption"/>
@@ -11765,31 +11648,18 @@
                           <w:sz w:val="24"/>
                         </w:rPr>
                       </w:pPr>
-                      <w:bookmarkStart w:id="31" w:name="_Toc61207789"/>
+                      <w:bookmarkStart w:id="30" w:name="_Toc61207789"/>
                       <w:r>
                         <w:t xml:space="preserve">Figura </w:t>
                       </w:r>
-                      <w:r>
-                        <w:fldChar w:fldCharType="begin"/>
-                      </w:r>
-                      <w:r>
-                        <w:instrText xml:space="preserve"> SEQ Figura \* ARABIC </w:instrText>
-                      </w:r>
-                      <w:r>
-                        <w:fldChar w:fldCharType="separate"/>
-                      </w:r>
-                      <w:r>
-                        <w:rPr>
-                          <w:noProof/>
-                        </w:rPr>
-                        <w:t>3</w:t>
-                      </w:r>
-                      <w:r>
-                        <w:rPr>
-                          <w:noProof/>
-                        </w:rPr>
-                        <w:fldChar w:fldCharType="end"/>
-                      </w:r>
+                      <w:fldSimple w:instr=" SEQ Figura \* ARABIC ">
+                        <w:r>
+                          <w:rPr>
+                            <w:noProof/>
+                          </w:rPr>
+                          <w:t>3</w:t>
+                        </w:r>
+                      </w:fldSimple>
                       <w:r>
                         <w:t xml:space="preserve"> –</w:t>
                       </w:r>
@@ -11830,7 +11700,7 @@
                       </w:sdt>
                     </w:p>
                     <w:p/>
-                    <w:bookmarkEnd w:id="31"/>
+                    <w:bookmarkEnd w:id="30"/>
                     <w:p>
                       <w:pPr>
                         <w:pStyle w:val="Caption"/>
@@ -11917,11 +11787,11 @@
           </wp:anchor>
         </w:drawing>
       </w:r>
-      <w:bookmarkStart w:id="32" w:name="_Toc61208566"/>
+      <w:bookmarkStart w:id="31" w:name="_Toc61208566"/>
       <w:r>
         <w:t>GERAÇÃO DOS DADOS E POPULAÇÃO DAS TABELAS</w:t>
       </w:r>
-      <w:bookmarkEnd w:id="32"/>
+      <w:bookmarkEnd w:id="31"/>
     </w:p>
     <w:p>
       <w:pPr>
@@ -12181,7 +12051,7 @@
           <w:i w:val="0"/>
         </w:rPr>
       </w:pPr>
-      <w:bookmarkStart w:id="33" w:name="_Toc61775477"/>
+      <w:bookmarkStart w:id="32" w:name="_Toc61775477"/>
       <w:r>
         <w:rPr>
           <w:rFonts w:cs="Times New Roman"/>
@@ -12232,7 +12102,7 @@
         </w:rPr>
         <w:t xml:space="preserve"> - Tamanho Estimado Banco de Dados Fator Escala 10GB (em tuplas)</w:t>
       </w:r>
-      <w:bookmarkEnd w:id="33"/>
+      <w:bookmarkEnd w:id="32"/>
     </w:p>
     <w:tbl>
       <w:tblPr>
@@ -13476,12 +13346,12 @@
       <w:pPr>
         <w:pStyle w:val="Ttulo1TCC"/>
       </w:pPr>
-      <w:bookmarkStart w:id="34" w:name="_Toc61208567"/>
+      <w:bookmarkStart w:id="33" w:name="_Toc61208567"/>
       <w:r>
         <w:lastRenderedPageBreak/>
         <w:t>PROCEDIMENTOS METODOLÓGICOS</w:t>
       </w:r>
-      <w:bookmarkEnd w:id="34"/>
+      <w:bookmarkEnd w:id="33"/>
     </w:p>
     <w:p>
       <w:pPr>
@@ -13490,14 +13360,14 @@
           <w:lang w:eastAsia="pt-BR"/>
         </w:rPr>
       </w:pPr>
-      <w:bookmarkStart w:id="35" w:name="_Toc61208568"/>
+      <w:bookmarkStart w:id="34" w:name="_Toc61208568"/>
       <w:r>
         <w:rPr>
           <w:lang w:eastAsia="pt-BR"/>
         </w:rPr>
         <w:t>METODOLOGIA</w:t>
       </w:r>
-      <w:bookmarkEnd w:id="35"/>
+      <w:bookmarkEnd w:id="34"/>
     </w:p>
     <w:p>
       <w:pPr>
@@ -13684,19 +13554,7 @@
         <w:rPr>
           <w:rFonts w:cs="Times New Roman"/>
         </w:rPr>
-        <w:t>Alte</w:t>
-      </w:r>
-      <w:r>
-        <w:rPr>
-          <w:rFonts w:cs="Times New Roman"/>
-        </w:rPr>
-        <w:t>rada os valores das variáveis de configuração do MYSQL proposta neste trabalho</w:t>
-      </w:r>
-      <w:r>
-        <w:rPr>
-          <w:rFonts w:cs="Times New Roman"/>
-        </w:rPr>
-        <w:t>;</w:t>
+        <w:t>Proposição de novos valores das variáveis com base nos estudos bibliográfico;</w:t>
       </w:r>
     </w:p>
     <w:p>
@@ -13714,19 +13572,37 @@
         <w:rPr>
           <w:rFonts w:cs="Times New Roman"/>
         </w:rPr>
-        <w:t xml:space="preserve">Etapa 6: </w:t>
-      </w:r>
-      <w:r>
-        <w:rPr>
-          <w:rFonts w:cs="Times New Roman"/>
-        </w:rPr>
-        <w:t>Execução</w:t>
-      </w:r>
-      <w:r>
-        <w:rPr>
-          <w:rFonts w:cs="Times New Roman"/>
-        </w:rPr>
-        <w:t xml:space="preserve"> novamente das consultas propostas pelo benchmark TPC-H;</w:t>
+        <w:t xml:space="preserve">Etapa </w:t>
+      </w:r>
+      <w:r>
+        <w:rPr>
+          <w:rFonts w:cs="Times New Roman"/>
+        </w:rPr>
+        <w:t>6</w:t>
+      </w:r>
+      <w:r>
+        <w:rPr>
+          <w:rFonts w:cs="Times New Roman"/>
+        </w:rPr>
+        <w:t xml:space="preserve">: </w:t>
+      </w:r>
+      <w:r>
+        <w:rPr>
+          <w:rFonts w:cs="Times New Roman"/>
+        </w:rPr>
+        <w:t>Alteração d</w:t>
+      </w:r>
+      <w:r>
+        <w:rPr>
+          <w:rFonts w:cs="Times New Roman"/>
+        </w:rPr>
+        <w:t>os valores das variáveis de configuração do MYSQL proposta neste trabalho</w:t>
+      </w:r>
+      <w:r>
+        <w:rPr>
+          <w:rFonts w:cs="Times New Roman"/>
+        </w:rPr>
+        <w:t>;</w:t>
       </w:r>
     </w:p>
     <w:p>
@@ -13744,31 +13620,61 @@
         <w:rPr>
           <w:rFonts w:cs="Times New Roman"/>
         </w:rPr>
-        <w:t>Etapa 7</w:t>
-      </w:r>
-      <w:r>
-        <w:rPr>
-          <w:rFonts w:cs="Times New Roman"/>
-        </w:rPr>
-        <w:t>: Coleta e análise de resultados.</w:t>
+        <w:t xml:space="preserve">Etapa 6: </w:t>
+      </w:r>
+      <w:r>
+        <w:rPr>
+          <w:rFonts w:cs="Times New Roman"/>
+        </w:rPr>
+        <w:t>Execução</w:t>
+      </w:r>
+      <w:r>
+        <w:rPr>
+          <w:rFonts w:cs="Times New Roman"/>
+        </w:rPr>
+        <w:t xml:space="preserve"> novamente das consultas propostas pelo benchmark TPC-H;</w:t>
       </w:r>
     </w:p>
     <w:p>
       <w:pPr>
-        <w:rPr>
-          <w:rFonts w:ascii="Times New Roman" w:hAnsi="Times New Roman" w:cs="Times New Roman"/>
-        </w:rPr>
-      </w:pPr>
+        <w:pStyle w:val="NormalTCC"/>
+        <w:numPr>
+          <w:ilvl w:val="0"/>
+          <w:numId w:val="24"/>
+        </w:numPr>
+        <w:rPr>
+          <w:rFonts w:cs="Times New Roman"/>
+        </w:rPr>
+      </w:pPr>
+      <w:r>
+        <w:rPr>
+          <w:rFonts w:cs="Times New Roman"/>
+        </w:rPr>
+        <w:t>Etapa 7</w:t>
+      </w:r>
+      <w:r>
+        <w:rPr>
+          <w:rFonts w:cs="Times New Roman"/>
+        </w:rPr>
+        <w:t>: Coleta e análise de resultados.</w:t>
+      </w:r>
     </w:p>
     <w:p>
       <w:pPr>
+        <w:rPr>
+          <w:rFonts w:ascii="Times New Roman" w:hAnsi="Times New Roman" w:cs="Times New Roman"/>
+        </w:rPr>
+      </w:pPr>
+    </w:p>
+    <w:p>
+      <w:pPr>
         <w:pStyle w:val="Ttulo2TCC"/>
       </w:pPr>
-      <w:bookmarkStart w:id="36" w:name="_Toc61208569"/>
+      <w:bookmarkStart w:id="35" w:name="_Toc61208569"/>
       <w:r>
         <w:t>AMBIENTE DE TESTES</w:t>
       </w:r>
-      <w:bookmarkEnd w:id="36"/>
+      <w:bookmarkEnd w:id="35"/>
     </w:p>
     <w:p>
       <w:pPr>
@@ -13916,6 +13822,7 @@
         <w:rPr>
           <w:rFonts w:cs="Times New Roman"/>
         </w:rPr>
+        <w:lastRenderedPageBreak/>
         <w:t>Packages: 1426 (dpkg);</w:t>
       </w:r>
     </w:p>
@@ -13934,7 +13841,6 @@
         <w:rPr>
           <w:rFonts w:cs="Times New Roman"/>
         </w:rPr>
-        <w:lastRenderedPageBreak/>
         <w:t>Shell: bash 5.0.3;</w:t>
       </w:r>
     </w:p>
@@ -14039,25 +13945,217 @@
         <w:rPr>
           <w:rFonts w:cs="Times New Roman"/>
         </w:rPr>
-        <w:t>: 15026MiB;</w:t>
+        <w:t>: 15026</w:t>
+      </w:r>
+      <w:r>
+        <w:rPr>
+          <w:rFonts w:cs="Times New Roman"/>
+        </w:rPr>
+        <w:t xml:space="preserve"> </w:t>
+      </w:r>
+      <w:r>
+        <w:rPr>
+          <w:rFonts w:cs="Times New Roman"/>
+        </w:rPr>
+        <w:t>MB;</w:t>
       </w:r>
     </w:p>
     <w:p>
       <w:pPr>
         <w:pStyle w:val="NormalTCC"/>
-        <w:ind w:firstLine="0"/>
-        <w:rPr>
-          <w:rFonts w:cs="Times New Roman"/>
-        </w:rPr>
-      </w:pPr>
+        <w:numPr>
+          <w:ilvl w:val="0"/>
+          <w:numId w:val="26"/>
+        </w:numPr>
+        <w:rPr>
+          <w:rFonts w:cs="Times New Roman"/>
+          <w:lang w:val="en-US"/>
+        </w:rPr>
+      </w:pPr>
+      <w:r>
+        <w:rPr>
+          <w:rFonts w:cs="Times New Roman"/>
+          <w:lang w:val="en-US"/>
+        </w:rPr>
+        <w:t>Disk /dev/</w:t>
+      </w:r>
+      <w:proofErr w:type="spellStart"/>
+      <w:r>
+        <w:rPr>
+          <w:rFonts w:cs="Times New Roman"/>
+          <w:lang w:val="en-US"/>
+        </w:rPr>
+        <w:t>sda</w:t>
+      </w:r>
+      <w:proofErr w:type="spellEnd"/>
+      <w:r>
+        <w:rPr>
+          <w:rFonts w:cs="Times New Roman"/>
+          <w:lang w:val="en-US"/>
+        </w:rPr>
+        <w:t>: 111.8 GiB, 120034123776 bytes, 234441648 sectors</w:t>
+      </w:r>
     </w:p>
     <w:p>
       <w:pPr>
+        <w:pStyle w:val="NormalTCC"/>
+        <w:numPr>
+          <w:ilvl w:val="0"/>
+          <w:numId w:val="26"/>
+        </w:numPr>
+        <w:rPr>
+          <w:rFonts w:cs="Times New Roman"/>
+        </w:rPr>
+      </w:pPr>
+      <w:r>
+        <w:rPr>
+          <w:rFonts w:cs="Times New Roman"/>
+        </w:rPr>
+        <w:t>Disk model: KINGSTON SA400S3</w:t>
+      </w:r>
+    </w:p>
+    <w:p>
+      <w:pPr>
+        <w:pStyle w:val="NormalTCC"/>
+        <w:numPr>
+          <w:ilvl w:val="0"/>
+          <w:numId w:val="26"/>
+        </w:numPr>
+        <w:rPr>
+          <w:rFonts w:cs="Times New Roman"/>
+        </w:rPr>
+      </w:pPr>
+      <w:proofErr w:type="spellStart"/>
+      <w:r>
+        <w:rPr>
+          <w:rFonts w:cs="Times New Roman"/>
+        </w:rPr>
+        <w:t>Units</w:t>
+      </w:r>
+      <w:proofErr w:type="spellEnd"/>
+      <w:r>
+        <w:rPr>
+          <w:rFonts w:cs="Times New Roman"/>
+        </w:rPr>
+        <w:t xml:space="preserve">: </w:t>
+      </w:r>
+      <w:proofErr w:type="spellStart"/>
+      <w:r>
+        <w:rPr>
+          <w:rFonts w:cs="Times New Roman"/>
+        </w:rPr>
+        <w:t>sectors</w:t>
+      </w:r>
+      <w:proofErr w:type="spellEnd"/>
+      <w:r>
+        <w:rPr>
+          <w:rFonts w:cs="Times New Roman"/>
+        </w:rPr>
+        <w:t xml:space="preserve"> of 1 * 512 = 512 bytes</w:t>
+      </w:r>
+    </w:p>
+    <w:p>
+      <w:pPr>
+        <w:pStyle w:val="NormalTCC"/>
+        <w:ind w:firstLine="0"/>
+        <w:rPr>
+          <w:rFonts w:cs="Times New Roman"/>
+        </w:rPr>
+      </w:pPr>
+    </w:p>
+    <w:p>
+      <w:pPr>
         <w:pStyle w:val="Ttulo2TCC"/>
       </w:pPr>
-      <w:bookmarkStart w:id="37" w:name="_Toc61208570"/>
+      <w:bookmarkStart w:id="36" w:name="_Toc61208570"/>
       <w:r>
         <w:t>COLETA DE DADOS</w:t>
+      </w:r>
+      <w:bookmarkEnd w:id="36"/>
+    </w:p>
+    <w:p>
+      <w:pPr>
+        <w:pStyle w:val="NormalTCC"/>
+        <w:rPr>
+          <w:rFonts w:cs="Times New Roman"/>
+        </w:rPr>
+      </w:pPr>
+      <w:r>
+        <w:rPr>
+          <w:rFonts w:cs="Times New Roman"/>
+        </w:rPr>
+        <w:t xml:space="preserve">Para medição do tempo médio de cada consulta foi implementado um script (arquivo) .sql que automatiza a repetição de uma determinada consulta. </w:t>
+      </w:r>
+    </w:p>
+    <w:p>
+      <w:pPr>
+        <w:pStyle w:val="NormalTCC"/>
+        <w:rPr>
+          <w:rFonts w:cs="Times New Roman"/>
+        </w:rPr>
+      </w:pPr>
+      <w:r>
+        <w:rPr>
+          <w:rFonts w:cs="Times New Roman"/>
+        </w:rPr>
+        <w:t>Do ponto de vista estatístico, quanto maior o número de testes mais próximo da realidade o benchmark se torna. Porém, este número de repetições (iterações) não pode ser alto, uma vez que comprometeria o prazo de entrega deste teste. Desta forma, foram realizadas 30 (trinta) repetições da mesma consulta objetivando obter o tempo médio de determinada consulta.</w:t>
+      </w:r>
+      <w:r>
+        <w:rPr>
+          <w:rFonts w:cs="Times New Roman"/>
+        </w:rPr>
+        <w:t xml:space="preserve"> O resultado ao final da execução do script, é obtido o resultado dos tempos acumulados da consulta</w:t>
+      </w:r>
+      <w:r>
+        <w:rPr>
+          <w:rFonts w:cs="Times New Roman"/>
+        </w:rPr>
+        <w:t xml:space="preserve"> </w:t>
+      </w:r>
+      <w:r>
+        <w:rPr>
+          <w:rFonts w:cs="Times New Roman"/>
+        </w:rPr>
+        <w:t xml:space="preserve">executada. Assim, </w:t>
+      </w:r>
+      <w:r>
+        <w:rPr>
+          <w:rFonts w:cs="Times New Roman"/>
+        </w:rPr>
+        <w:t xml:space="preserve">para se determinar o tempo de cada </w:t>
+      </w:r>
+      <w:r>
+        <w:rPr>
+          <w:rFonts w:cs="Times New Roman"/>
+        </w:rPr>
+        <w:t>consulta</w:t>
+      </w:r>
+      <w:r>
+        <w:rPr>
+          <w:rFonts w:cs="Times New Roman"/>
+        </w:rPr>
+        <w:t>, deve-se subtrair o tempo atual com o valor da iteração anterior.</w:t>
+      </w:r>
+    </w:p>
+    <w:p>
+      <w:pPr>
+        <w:pStyle w:val="NormalTCC"/>
+        <w:rPr>
+          <w:rFonts w:cs="Times New Roman"/>
+        </w:rPr>
+      </w:pPr>
+    </w:p>
+    <w:p>
+      <w:pPr>
+        <w:pStyle w:val="Ttulo3TCC"/>
+      </w:pPr>
+      <w:bookmarkStart w:id="37" w:name="_Toc61208571"/>
+      <w:r>
+        <w:lastRenderedPageBreak/>
+        <w:t>BASE DE DADOS NÃO OTIMIZADA</w:t>
+      </w:r>
+      <w:r>
+        <w:t xml:space="preserve"> DE 10 GB</w:t>
       </w:r>
       <w:bookmarkEnd w:id="37"/>
     </w:p>
@@ -14072,150 +14170,77 @@
         <w:rPr>
           <w:rFonts w:cs="Times New Roman"/>
         </w:rPr>
-        <w:t xml:space="preserve">Para medição do tempo médio de cada consulta foi implementado um script (arquivo) .sql que automatiza a repetição de uma determinada consulta. </w:t>
+        <w:t>Como exemplo</w:t>
+      </w:r>
+      <w:r>
+        <w:rPr>
+          <w:rFonts w:cs="Times New Roman"/>
+        </w:rPr>
+        <w:t>,</w:t>
+      </w:r>
+      <w:r>
+        <w:rPr>
+          <w:rFonts w:cs="Times New Roman"/>
+        </w:rPr>
+        <w:t xml:space="preserve"> o</w:t>
+      </w:r>
+      <w:r>
+        <w:rPr>
+          <w:rFonts w:cs="Times New Roman"/>
+        </w:rPr>
+        <w:t>s valores de</w:t>
+      </w:r>
+      <w:r>
+        <w:rPr>
+          <w:rFonts w:cs="Times New Roman"/>
+        </w:rPr>
+        <w:t xml:space="preserve"> retorno</w:t>
+      </w:r>
+      <w:r>
+        <w:rPr>
+          <w:rFonts w:cs="Times New Roman"/>
+        </w:rPr>
+        <w:t xml:space="preserve"> d</w:t>
+      </w:r>
+      <w:r>
+        <w:rPr>
+          <w:rFonts w:cs="Times New Roman"/>
+        </w:rPr>
+        <w:t>a primeira consulta</w:t>
+      </w:r>
+      <w:r>
+        <w:rPr>
+          <w:rFonts w:cs="Times New Roman"/>
+        </w:rPr>
+        <w:t xml:space="preserve"> (Query 01)</w:t>
+      </w:r>
+      <w:r>
+        <w:rPr>
+          <w:rFonts w:cs="Times New Roman"/>
+        </w:rPr>
+        <w:t xml:space="preserve"> quando executadas na base de dados de tamanho de 10 GB</w:t>
+      </w:r>
+      <w:r>
+        <w:rPr>
+          <w:rFonts w:cs="Times New Roman"/>
+        </w:rPr>
+        <w:t xml:space="preserve"> </w:t>
+      </w:r>
+      <w:r>
+        <w:rPr>
+          <w:rFonts w:cs="Times New Roman"/>
+        </w:rPr>
+        <w:t>são apresentados na tabela abaixo</w:t>
+      </w:r>
+      <w:r>
+        <w:rPr>
+          <w:rFonts w:cs="Times New Roman"/>
+        </w:rPr>
+        <w:t>:</w:t>
       </w:r>
     </w:p>
     <w:p>
       <w:pPr>
-        <w:pStyle w:val="NormalTCC"/>
-        <w:rPr>
-          <w:rFonts w:cs="Times New Roman"/>
-        </w:rPr>
-      </w:pPr>
-      <w:r>
-        <w:rPr>
-          <w:rFonts w:cs="Times New Roman"/>
-        </w:rPr>
-        <w:t>Do ponto de vista estatístico, quanto maior o número de testes mais próximo da realidade o benchmark se torna. Porém, este número de repetições (iterações) não pode ser alto, uma vez que comprometeria o prazo de entrega deste teste. Desta forma, foram realizadas 30 (trinta) repetições da mesma consulta objetivando obter o tempo médio de determinada consulta.</w:t>
-      </w:r>
-      <w:r>
-        <w:rPr>
-          <w:rFonts w:cs="Times New Roman"/>
-        </w:rPr>
-        <w:t xml:space="preserve"> O resultado ao final da execução do script, é obtido o resultado dos tempos acumulados da consultada executada. Assim, </w:t>
-      </w:r>
-      <w:r>
-        <w:rPr>
-          <w:rFonts w:cs="Times New Roman"/>
-        </w:rPr>
-        <w:t xml:space="preserve">para se determinar o tempo de cada </w:t>
-      </w:r>
-      <w:r>
-        <w:rPr>
-          <w:rFonts w:cs="Times New Roman"/>
-        </w:rPr>
-        <w:t>consulta</w:t>
-      </w:r>
-      <w:r>
-        <w:rPr>
-          <w:rFonts w:cs="Times New Roman"/>
-        </w:rPr>
-        <w:t>, deve-se subtrair o tempo atual com o valor da iteração anterior.</w:t>
-      </w:r>
-    </w:p>
-    <w:p>
-      <w:pPr>
-        <w:pStyle w:val="NormalTCC"/>
-        <w:rPr>
-          <w:rFonts w:cs="Times New Roman"/>
-        </w:rPr>
-      </w:pPr>
-    </w:p>
-    <w:p>
-      <w:pPr>
-        <w:pStyle w:val="Ttulo3TCC"/>
-      </w:pPr>
-      <w:bookmarkStart w:id="38" w:name="_Toc61208571"/>
-      <w:r>
-        <w:t>BASE DE DADOS NÃO OTIMIZADA</w:t>
-      </w:r>
-      <w:r>
-        <w:t xml:space="preserve"> DE 10 GB</w:t>
-      </w:r>
-      <w:bookmarkEnd w:id="38"/>
-    </w:p>
-    <w:p>
-      <w:pPr>
-        <w:pStyle w:val="NormalTCC"/>
-        <w:rPr>
-          <w:rFonts w:cs="Times New Roman"/>
-        </w:rPr>
-      </w:pPr>
-      <w:r>
-        <w:rPr>
-          <w:rFonts w:cs="Times New Roman"/>
-        </w:rPr>
-        <w:t>Como exemplo</w:t>
-      </w:r>
-      <w:r>
-        <w:rPr>
-          <w:rFonts w:cs="Times New Roman"/>
-        </w:rPr>
-        <w:t>,</w:t>
-      </w:r>
-      <w:r>
-        <w:rPr>
-          <w:rFonts w:cs="Times New Roman"/>
-        </w:rPr>
-        <w:t xml:space="preserve"> o</w:t>
-      </w:r>
-      <w:r>
-        <w:rPr>
-          <w:rFonts w:cs="Times New Roman"/>
-        </w:rPr>
-        <w:t>s valores de</w:t>
-      </w:r>
-      <w:r>
-        <w:rPr>
-          <w:rFonts w:cs="Times New Roman"/>
-        </w:rPr>
-        <w:t xml:space="preserve"> retorno</w:t>
-      </w:r>
-      <w:r>
-        <w:rPr>
-          <w:rFonts w:cs="Times New Roman"/>
-        </w:rPr>
-        <w:t xml:space="preserve"> d</w:t>
-      </w:r>
-      <w:r>
-        <w:rPr>
-          <w:rFonts w:cs="Times New Roman"/>
-        </w:rPr>
-        <w:t>a primeira consulta</w:t>
-      </w:r>
-      <w:r>
-        <w:rPr>
-          <w:rFonts w:cs="Times New Roman"/>
-        </w:rPr>
-        <w:t xml:space="preserve"> (Query 01)</w:t>
-      </w:r>
-      <w:r>
-        <w:rPr>
-          <w:rFonts w:cs="Times New Roman"/>
-        </w:rPr>
-        <w:t xml:space="preserve"> quando executadas na base de dados de tamanho de 10 GB</w:t>
-      </w:r>
-      <w:r>
-        <w:rPr>
-          <w:rFonts w:cs="Times New Roman"/>
-        </w:rPr>
-        <w:t xml:space="preserve"> </w:t>
-      </w:r>
-      <w:r>
-        <w:rPr>
-          <w:rFonts w:cs="Times New Roman"/>
-        </w:rPr>
-        <w:t>são apresentados na tabela abaixo</w:t>
-      </w:r>
-      <w:r>
-        <w:rPr>
-          <w:rFonts w:cs="Times New Roman"/>
-        </w:rPr>
-        <w:t>:</w:t>
-      </w:r>
-    </w:p>
-    <w:p>
-      <w:pPr>
         <w:pStyle w:val="Caption"/>
         <w:keepNext/>
         <w:rPr>
@@ -14223,7 +14248,7 @@
           <w:i w:val="0"/>
         </w:rPr>
       </w:pPr>
-      <w:bookmarkStart w:id="39" w:name="_Toc61775478"/>
+      <w:bookmarkStart w:id="38" w:name="_Toc61775478"/>
       <w:r>
         <w:rPr>
           <w:rFonts w:cs="Times New Roman"/>
@@ -14295,7 +14320,7 @@
         </w:rPr>
         <w:t>da Base de Dados de 10 GB</w:t>
       </w:r>
-      <w:bookmarkEnd w:id="39"/>
+      <w:bookmarkEnd w:id="38"/>
     </w:p>
     <w:tbl>
       <w:tblPr>
@@ -14933,7 +14958,6 @@
                 <w:szCs w:val="24"/>
                 <w:lang w:eastAsia="pt-BR"/>
               </w:rPr>
-              <w:lastRenderedPageBreak/>
               <w:t>4</w:t>
             </w:r>
           </w:p>
@@ -18720,11 +18744,12 @@
       <w:pPr>
         <w:pStyle w:val="Ttulo3TCC"/>
       </w:pPr>
-      <w:bookmarkStart w:id="40" w:name="_Toc61208572"/>
+      <w:bookmarkStart w:id="39" w:name="_Toc61208572"/>
       <w:r>
         <w:rPr>
           <w:caps w:val="0"/>
         </w:rPr>
+        <w:lastRenderedPageBreak/>
         <w:t xml:space="preserve">VALORES DOS TEMPO MÉDIO DE TODAS AS CONSULTAS DA </w:t>
       </w:r>
       <w:r>
@@ -18733,7 +18758,7 @@
         </w:rPr>
         <w:t>BASE DE DADOS NÃO OTIMIZADA DE 10 GB</w:t>
       </w:r>
-      <w:bookmarkEnd w:id="40"/>
+      <w:bookmarkEnd w:id="39"/>
     </w:p>
     <w:p>
       <w:pPr>
@@ -18776,7 +18801,7 @@
           <w:i w:val="0"/>
         </w:rPr>
       </w:pPr>
-      <w:bookmarkStart w:id="41" w:name="_Toc61775479"/>
+      <w:bookmarkStart w:id="40" w:name="_Toc61775479"/>
       <w:r>
         <w:rPr>
           <w:rFonts w:cs="Times New Roman"/>
@@ -18834,7 +18859,7 @@
         </w:rPr>
         <w:t xml:space="preserve"> de tamanho 10 GB</w:t>
       </w:r>
-      <w:bookmarkEnd w:id="41"/>
+      <w:bookmarkEnd w:id="40"/>
     </w:p>
     <w:tbl>
       <w:tblPr>
@@ -19076,7 +19101,6 @@
                 <w:szCs w:val="24"/>
                 <w:lang w:eastAsia="pt-BR"/>
               </w:rPr>
-              <w:lastRenderedPageBreak/>
               <w:t>1</w:t>
             </w:r>
           </w:p>
@@ -22167,6 +22191,7 @@
         <w:pStyle w:val="Ttulo3TCC"/>
       </w:pPr>
       <w:r>
+        <w:lastRenderedPageBreak/>
         <w:t>BASE DE DADOS NÃO OTIMIZADA</w:t>
       </w:r>
       <w:r>
@@ -22217,38 +22242,25 @@
         <w:pStyle w:val="Caption"/>
         <w:keepNext/>
       </w:pPr>
-      <w:bookmarkStart w:id="42" w:name="_Toc61775480"/>
+      <w:bookmarkStart w:id="41" w:name="_Toc61775480"/>
       <w:r>
         <w:t xml:space="preserve">Tabela </w:t>
       </w:r>
-      <w:r>
-        <w:fldChar w:fldCharType="begin"/>
-      </w:r>
-      <w:r>
-        <w:instrText xml:space="preserve"> SEQ Tabela \* ARABIC </w:instrText>
-      </w:r>
-      <w:r>
-        <w:fldChar w:fldCharType="separate"/>
-      </w:r>
-      <w:r>
-        <w:rPr>
-          <w:noProof/>
-        </w:rPr>
-        <w:t>6</w:t>
-      </w:r>
-      <w:r>
-        <w:rPr>
-          <w:noProof/>
-        </w:rPr>
-        <w:fldChar w:fldCharType="end"/>
-      </w:r>
+      <w:fldSimple w:instr=" SEQ Tabela \* ARABIC ">
+        <w:r>
+          <w:rPr>
+            <w:noProof/>
+          </w:rPr>
+          <w:t>6</w:t>
+        </w:r>
+      </w:fldSimple>
       <w:r>
         <w:t xml:space="preserve"> - </w:t>
       </w:r>
       <w:r>
         <w:t>Tempos de consulta da Query 01 da Base de Dados de 1 GB</w:t>
       </w:r>
-      <w:bookmarkEnd w:id="42"/>
+      <w:bookmarkEnd w:id="41"/>
     </w:p>
     <w:tbl>
       <w:tblPr>
@@ -22583,7 +22595,6 @@
                 <w:szCs w:val="24"/>
                 <w:lang w:eastAsia="pt-BR"/>
               </w:rPr>
-              <w:lastRenderedPageBreak/>
               <w:t>2</w:t>
             </w:r>
           </w:p>
@@ -26310,6 +26321,7 @@
                 <w:szCs w:val="24"/>
                 <w:lang w:eastAsia="pt-BR"/>
               </w:rPr>
+              <w:lastRenderedPageBreak/>
               <w:t>29</w:t>
             </w:r>
           </w:p>
@@ -26627,13 +26639,12 @@
           <w:i w:val="0"/>
         </w:rPr>
       </w:pPr>
-      <w:bookmarkStart w:id="43" w:name="_Toc61775481"/>
+      <w:bookmarkStart w:id="42" w:name="_Toc61775481"/>
       <w:r>
         <w:rPr>
           <w:rFonts w:cs="Times New Roman"/>
           <w:i w:val="0"/>
         </w:rPr>
-        <w:lastRenderedPageBreak/>
         <w:t xml:space="preserve">Tabela </w:t>
       </w:r>
       <w:r>
@@ -26686,7 +26697,7 @@
         </w:rPr>
         <w:t xml:space="preserve"> de tamanho 1 GB</w:t>
       </w:r>
-      <w:bookmarkEnd w:id="43"/>
+      <w:bookmarkEnd w:id="42"/>
     </w:p>
     <w:tbl>
       <w:tblPr>
@@ -29891,71 +29902,47 @@
     <w:p>
       <w:pPr>
         <w:pStyle w:val="Ttulo3TCC"/>
-        <w:numPr>
-          <w:ilvl w:val="0"/>
-          <w:numId w:val="0"/>
-        </w:numPr>
-        <w:ind w:left="425" w:hanging="425"/>
-      </w:pPr>
+      </w:pPr>
+      <w:bookmarkStart w:id="43" w:name="_Toc61208573"/>
+      <w:r>
+        <w:rPr>
+          <w:caps w:val="0"/>
+        </w:rPr>
+        <w:t>RELAÇÃO ENTRE TODAS AS BASES DE DADOS</w:t>
+      </w:r>
+      <w:bookmarkEnd w:id="43"/>
     </w:p>
     <w:p>
       <w:pPr>
-        <w:pStyle w:val="Ttulo3TCC"/>
-      </w:pPr>
-      <w:bookmarkStart w:id="44" w:name="_Toc61208573"/>
-      <w:r>
-        <w:rPr>
-          <w:caps w:val="0"/>
-        </w:rPr>
-        <w:t>RELAÇÃO ENTRE TODAS AS BASES DE DADOS</w:t>
-      </w:r>
-      <w:bookmarkEnd w:id="44"/>
+        <w:pStyle w:val="NormalTCC"/>
+      </w:pPr>
+      <w:r>
+        <w:t xml:space="preserve">Depois de todos os testes, os valores obtidos </w:t>
+      </w:r>
+      <w:r>
+        <w:t xml:space="preserve">de todos os bancos criados </w:t>
+      </w:r>
+      <w:r>
+        <w:t>estão representados na tabela abaixo:</w:t>
+      </w:r>
     </w:p>
     <w:p>
       <w:pPr>
-        <w:pStyle w:val="NormalTCC"/>
-      </w:pPr>
-      <w:r>
-        <w:t xml:space="preserve">Depois de todos os testes, os valores obtidos </w:t>
-      </w:r>
-      <w:r>
-        <w:t xml:space="preserve">de todos os bancos criados </w:t>
-      </w:r>
-      <w:r>
-        <w:t>estão representados na tabela abaixo:</w:t>
-      </w:r>
-    </w:p>
-    <w:p>
-      <w:pPr>
         <w:pStyle w:val="Caption"/>
         <w:keepNext/>
       </w:pPr>
-      <w:bookmarkStart w:id="45" w:name="_Toc61775482"/>
-      <w:r>
-        <w:lastRenderedPageBreak/>
+      <w:bookmarkStart w:id="44" w:name="_Toc61775482"/>
+      <w:r>
         <w:t xml:space="preserve">Tabela </w:t>
       </w:r>
-      <w:r>
-        <w:fldChar w:fldCharType="begin"/>
-      </w:r>
-      <w:r>
-        <w:instrText xml:space="preserve"> SEQ Tabela \* ARABIC </w:instrText>
-      </w:r>
-      <w:r>
-        <w:fldChar w:fldCharType="separate"/>
-      </w:r>
-      <w:r>
-        <w:rPr>
-          <w:noProof/>
-        </w:rPr>
-        <w:t>8</w:t>
-      </w:r>
-      <w:r>
-        <w:rPr>
-          <w:noProof/>
-        </w:rPr>
-        <w:fldChar w:fldCharType="end"/>
-      </w:r>
+      <w:fldSimple w:instr=" SEQ Tabela \* ARABIC ">
+        <w:r>
+          <w:rPr>
+            <w:noProof/>
+          </w:rPr>
+          <w:t>8</w:t>
+        </w:r>
+      </w:fldSimple>
       <w:r>
         <w:t xml:space="preserve"> </w:t>
       </w:r>
@@ -29977,7 +29964,7 @@
       <w:r>
         <w:t xml:space="preserve"> de todas as bases de dados</w:t>
       </w:r>
-      <w:bookmarkEnd w:id="45"/>
+      <w:bookmarkEnd w:id="44"/>
     </w:p>
     <w:tbl>
       <w:tblPr>
@@ -29992,13 +29979,13 @@
         <w:tblLook w:val="04A0" w:firstRow="1" w:lastRow="0" w:firstColumn="1" w:lastColumn="0" w:noHBand="0" w:noVBand="1"/>
       </w:tblPr>
       <w:tblGrid>
-        <w:gridCol w:w="836"/>
-        <w:gridCol w:w="1423"/>
-        <w:gridCol w:w="1484"/>
-        <w:gridCol w:w="1218"/>
-        <w:gridCol w:w="1423"/>
-        <w:gridCol w:w="1484"/>
-        <w:gridCol w:w="1203"/>
+        <w:gridCol w:w="835"/>
+        <w:gridCol w:w="1420"/>
+        <w:gridCol w:w="1479"/>
+        <w:gridCol w:w="1226"/>
+        <w:gridCol w:w="1421"/>
+        <w:gridCol w:w="1479"/>
+        <w:gridCol w:w="1211"/>
       </w:tblGrid>
       <w:tr>
         <w:trPr>
@@ -30200,67 +30187,51 @@
                 <w:szCs w:val="20"/>
                 <w:lang w:eastAsia="pt-BR"/>
               </w:rPr>
-              <w:t>Media do Tempo (segundos) – Sem otimização</w:t>
-            </w:r>
-          </w:p>
-        </w:tc>
-        <w:tc>
-          <w:tcPr>
-            <w:tcW w:w="0" w:type="auto"/>
-            <w:tcBorders>
-              <w:top w:val="single" w:sz="6" w:space="0" w:color="000000"/>
-              <w:left w:val="single" w:sz="6" w:space="0" w:color="000000"/>
-              <w:bottom w:val="single" w:sz="6" w:space="0" w:color="000000"/>
-              <w:right w:val="single" w:sz="6" w:space="0" w:color="000000"/>
-            </w:tcBorders>
-            <w:vAlign w:val="center"/>
-            <w:hideMark/>
-          </w:tcPr>
-          <w:p>
-            <w:pPr>
-              <w:spacing w:after="0" w:line="240" w:lineRule="auto"/>
-              <w:jc w:val="center"/>
+              <w:t xml:space="preserve">Media do Tempo (segundos) – Sem </w:t>
+            </w:r>
+            <w:r>
               <w:rPr>
                 <w:rFonts w:ascii="Liberation Sans" w:eastAsia="Times New Roman" w:hAnsi="Liberation Sans" w:cs="Liberation Sans"/>
                 <w:sz w:val="20"/>
                 <w:szCs w:val="20"/>
                 <w:lang w:eastAsia="pt-BR"/>
               </w:rPr>
-            </w:pPr>
-            <w:r>
+              <w:t xml:space="preserve">alteração </w:t>
+            </w:r>
+          </w:p>
+        </w:tc>
+        <w:tc>
+          <w:tcPr>
+            <w:tcW w:w="0" w:type="auto"/>
+            <w:tcBorders>
+              <w:top w:val="single" w:sz="6" w:space="0" w:color="000000"/>
+              <w:left w:val="single" w:sz="6" w:space="0" w:color="000000"/>
+              <w:bottom w:val="single" w:sz="6" w:space="0" w:color="000000"/>
+              <w:right w:val="single" w:sz="6" w:space="0" w:color="000000"/>
+            </w:tcBorders>
+            <w:vAlign w:val="center"/>
+            <w:hideMark/>
+          </w:tcPr>
+          <w:p>
+            <w:pPr>
+              <w:spacing w:after="0" w:line="240" w:lineRule="auto"/>
+              <w:jc w:val="center"/>
               <w:rPr>
                 <w:rFonts w:ascii="Liberation Sans" w:eastAsia="Times New Roman" w:hAnsi="Liberation Sans" w:cs="Liberation Sans"/>
                 <w:sz w:val="20"/>
                 <w:szCs w:val="20"/>
                 <w:lang w:eastAsia="pt-BR"/>
               </w:rPr>
-              <w:t>Media do Tempo (segundos) – Depois da Otimização</w:t>
-            </w:r>
-          </w:p>
-        </w:tc>
-        <w:tc>
-          <w:tcPr>
-            <w:tcW w:w="0" w:type="auto"/>
-            <w:tcBorders>
-              <w:top w:val="single" w:sz="6" w:space="0" w:color="000000"/>
-              <w:left w:val="single" w:sz="6" w:space="0" w:color="000000"/>
-              <w:bottom w:val="single" w:sz="6" w:space="0" w:color="000000"/>
-              <w:right w:val="single" w:sz="6" w:space="0" w:color="000000"/>
-            </w:tcBorders>
-            <w:vAlign w:val="center"/>
-            <w:hideMark/>
-          </w:tcPr>
-          <w:p>
-            <w:pPr>
-              <w:spacing w:after="0" w:line="240" w:lineRule="auto"/>
-              <w:jc w:val="center"/>
+            </w:pPr>
+            <w:r>
               <w:rPr>
                 <w:rFonts w:ascii="Liberation Sans" w:eastAsia="Times New Roman" w:hAnsi="Liberation Sans" w:cs="Liberation Sans"/>
                 <w:sz w:val="20"/>
                 <w:szCs w:val="20"/>
                 <w:lang w:eastAsia="pt-BR"/>
               </w:rPr>
-            </w:pPr>
+              <w:t xml:space="preserve">Media do Tempo (segundos) – Depois da </w:t>
+            </w:r>
             <w:r>
               <w:rPr>
                 <w:rFonts w:ascii="Liberation Sans" w:eastAsia="Times New Roman" w:hAnsi="Liberation Sans" w:cs="Liberation Sans"/>
@@ -30268,7 +30239,7 @@
                 <w:szCs w:val="20"/>
                 <w:lang w:eastAsia="pt-BR"/>
               </w:rPr>
-              <w:t>Percentual de Ganho ou perda</w:t>
+              <w:t>alteração</w:t>
             </w:r>
           </w:p>
         </w:tc>
@@ -30302,7 +30273,7 @@
                 <w:szCs w:val="20"/>
                 <w:lang w:eastAsia="pt-BR"/>
               </w:rPr>
-              <w:t>Media do Tempo (segundos) – Sem otimização</w:t>
+              <w:t>Percentual de Ganho ou perda</w:t>
             </w:r>
           </w:p>
         </w:tc>
@@ -30336,7 +30307,59 @@
                 <w:szCs w:val="20"/>
                 <w:lang w:eastAsia="pt-BR"/>
               </w:rPr>
-              <w:t>Media do Tempo (segundos) – Depois da Otimização</w:t>
+              <w:t xml:space="preserve">Media do Tempo (segundos) – Sem </w:t>
+            </w:r>
+            <w:r>
+              <w:rPr>
+                <w:rFonts w:ascii="Liberation Sans" w:eastAsia="Times New Roman" w:hAnsi="Liberation Sans" w:cs="Liberation Sans"/>
+                <w:sz w:val="20"/>
+                <w:szCs w:val="20"/>
+                <w:lang w:eastAsia="pt-BR"/>
+              </w:rPr>
+              <w:t>alteração</w:t>
+            </w:r>
+          </w:p>
+        </w:tc>
+        <w:tc>
+          <w:tcPr>
+            <w:tcW w:w="0" w:type="auto"/>
+            <w:tcBorders>
+              <w:top w:val="single" w:sz="6" w:space="0" w:color="000000"/>
+              <w:left w:val="single" w:sz="6" w:space="0" w:color="000000"/>
+              <w:bottom w:val="single" w:sz="6" w:space="0" w:color="000000"/>
+              <w:right w:val="single" w:sz="6" w:space="0" w:color="000000"/>
+            </w:tcBorders>
+            <w:vAlign w:val="center"/>
+            <w:hideMark/>
+          </w:tcPr>
+          <w:p>
+            <w:pPr>
+              <w:spacing w:after="0" w:line="240" w:lineRule="auto"/>
+              <w:jc w:val="center"/>
+              <w:rPr>
+                <w:rFonts w:ascii="Liberation Sans" w:eastAsia="Times New Roman" w:hAnsi="Liberation Sans" w:cs="Liberation Sans"/>
+                <w:sz w:val="20"/>
+                <w:szCs w:val="20"/>
+                <w:lang w:eastAsia="pt-BR"/>
+              </w:rPr>
+            </w:pPr>
+            <w:r>
+              <w:rPr>
+                <w:rFonts w:ascii="Liberation Sans" w:eastAsia="Times New Roman" w:hAnsi="Liberation Sans" w:cs="Liberation Sans"/>
+                <w:sz w:val="20"/>
+                <w:szCs w:val="20"/>
+                <w:lang w:eastAsia="pt-BR"/>
+              </w:rPr>
+              <w:t xml:space="preserve">Media do Tempo (segundos) – Depois da </w:t>
+            </w:r>
+            <w:r>
+              <w:rPr>
+                <w:rFonts w:ascii="Liberation Sans" w:eastAsia="Times New Roman" w:hAnsi="Liberation Sans" w:cs="Liberation Sans"/>
+                <w:sz w:val="20"/>
+                <w:szCs w:val="20"/>
+                <w:lang w:eastAsia="pt-BR"/>
+              </w:rPr>
+              <w:t>alteração</w:t>
             </w:r>
           </w:p>
         </w:tc>
@@ -32586,6 +32609,7 @@
                 <w:szCs w:val="20"/>
                 <w:lang w:eastAsia="pt-BR"/>
               </w:rPr>
+              <w:lastRenderedPageBreak/>
               <w:t>10</w:t>
             </w:r>
           </w:p>
@@ -33070,7 +33094,6 @@
                 <w:szCs w:val="20"/>
                 <w:lang w:eastAsia="pt-BR"/>
               </w:rPr>
-              <w:lastRenderedPageBreak/>
               <w:t>12</w:t>
             </w:r>
           </w:p>
@@ -35736,10 +35759,79 @@
       <w:pPr>
         <w:pStyle w:val="Ttulo1TCC"/>
       </w:pPr>
-      <w:bookmarkStart w:id="46" w:name="_Toc61208574"/>
-      <w:r>
+      <w:bookmarkStart w:id="45" w:name="_Toc61208574"/>
+      <w:r>
+        <w:rPr>
+          <w:caps w:val="0"/>
+        </w:rPr>
         <w:lastRenderedPageBreak/>
-        <w:t>ANÁLISE DOS DADOS DA PESQUISA (OBTIDOS)</w:t>
+        <w:t xml:space="preserve">ANÁLISE DOS </w:t>
+      </w:r>
+      <w:r>
+        <w:rPr>
+          <w:caps w:val="0"/>
+        </w:rPr>
+        <w:t>RESULTADOS</w:t>
+      </w:r>
+      <w:r>
+        <w:rPr>
+          <w:caps w:val="0"/>
+        </w:rPr>
+        <w:t xml:space="preserve"> DA PESQUISA </w:t>
+      </w:r>
+      <w:bookmarkEnd w:id="45"/>
+    </w:p>
+    <w:p>
+      <w:pPr>
+        <w:pStyle w:val="NormalTCC"/>
+      </w:pPr>
+      <w:proofErr w:type="spellStart"/>
+      <w:r>
+        <w:t>Ocorrencias</w:t>
+      </w:r>
+      <w:proofErr w:type="spellEnd"/>
+      <w:r>
+        <w:t xml:space="preserve"> em cada banco – números quantidade valores absolutos -- êxito - </w:t>
+      </w:r>
+    </w:p>
+    <w:p>
+      <w:pPr>
+        <w:pStyle w:val="NormalTCC"/>
+      </w:pPr>
+    </w:p>
+    <w:p>
+      <w:pPr>
+        <w:pStyle w:val="NormalTCC"/>
+      </w:pPr>
+      <w:r>
+        <w:t xml:space="preserve">Com base nos valores médios dos tempos de consultas, pode-se observar que uma base de dados menor pode sofrer uma maior interferência quando ajustados os valores das variáveis </w:t>
+      </w:r>
+      <w:r>
+        <w:t>alteradas n</w:t>
+      </w:r>
+      <w:r>
+        <w:t>este estudo. Mesmo os valores de tempo médio de algumas consultas ter aumentado, na grande maioria dos valores obtidos se mostraram com ganhos no tempo de consulta.</w:t>
+      </w:r>
+    </w:p>
+    <w:p>
+      <w:pPr>
+        <w:rPr>
+          <w:rFonts w:ascii="Times New Roman" w:hAnsi="Times New Roman"/>
+          <w:sz w:val="24"/>
+        </w:rPr>
+      </w:pPr>
+      <w:r>
+        <w:br w:type="page"/>
+      </w:r>
+    </w:p>
+    <w:p>
+      <w:pPr>
+        <w:pStyle w:val="Ttulo1TCC"/>
+      </w:pPr>
+      <w:bookmarkStart w:id="46" w:name="_Toc61208575"/>
+      <w:r>
+        <w:lastRenderedPageBreak/>
+        <w:t>CONSIDERAÇÕES FINAIS</w:t>
       </w:r>
       <w:bookmarkEnd w:id="46"/>
     </w:p>
@@ -35748,11 +35840,51 @@
         <w:pStyle w:val="NormalTCC"/>
       </w:pPr>
       <w:r>
-        <w:t>Com base nos valores médios dos tempos de consultas, pode-se observar que uma base de dados menor pode sofrer uma maior interferência quando ajustados os valores das variáveis deste estudo. Mesmo os valores de tempo médio de algumas consultas ter aumentado, na grande maioria dos valores obtidos se mostraram com ganhos no tempo de consulta.</w:t>
+        <w:t xml:space="preserve">O estudo se tornou bastante frutífero, pois foi capaz </w:t>
+      </w:r>
+      <w:r>
+        <w:t>de demostrar</w:t>
+      </w:r>
+      <w:r>
+        <w:t xml:space="preserve"> que não se torna determinante o ganho de performance nas consultas apenas aumentando a memória disponível para o SGBD.</w:t>
+      </w:r>
+      <w:r>
+        <w:t xml:space="preserve"> </w:t>
       </w:r>
     </w:p>
     <w:p>
       <w:pPr>
+        <w:pStyle w:val="NormalTCC"/>
+      </w:pPr>
+    </w:p>
+    <w:p>
+      <w:pPr>
+        <w:pStyle w:val="NormalTCC"/>
+      </w:pPr>
+      <w:r>
+        <w:t xml:space="preserve">Fluxo do trabalho resumido desde o início até o final - </w:t>
+      </w:r>
+      <w:r>
+        <w:t xml:space="preserve">Quais objetivos específicos – </w:t>
+      </w:r>
+      <w:r>
+        <w:t>retomando</w:t>
+      </w:r>
+      <w:r>
+        <w:t xml:space="preserve"> </w:t>
+      </w:r>
+      <w:r>
+        <w:t>–</w:t>
+      </w:r>
+      <w:r>
+        <w:t xml:space="preserve"> </w:t>
+      </w:r>
+      <w:r>
+        <w:t>limitações – diferenças que poderiam ser feitas – possibilidades de pesquisas sobre este tema – o que deixou de ser feito devido a recursos. Contribuições com foram atingidas – trabalhos futuros.</w:t>
+      </w:r>
+    </w:p>
+    <w:p>
+      <w:pPr>
         <w:rPr>
           <w:rFonts w:ascii="Times New Roman" w:hAnsi="Times New Roman"/>
           <w:sz w:val="24"/>
@@ -35766,55 +35898,18 @@
       <w:pPr>
         <w:pStyle w:val="Ttulo1TCC"/>
       </w:pPr>
-      <w:bookmarkStart w:id="47" w:name="_Toc61208575"/>
+      <w:bookmarkStart w:id="47" w:name="_Toc61208576"/>
       <w:r>
         <w:lastRenderedPageBreak/>
-        <w:t>CONSIDERAÇÕES FINAIS</w:t>
+        <w:t>REFERÊNCIAS</w:t>
       </w:r>
       <w:bookmarkEnd w:id="47"/>
     </w:p>
-    <w:p>
-      <w:pPr>
-        <w:pStyle w:val="NormalTCC"/>
-      </w:pPr>
-      <w:r>
-        <w:t xml:space="preserve">O estudo se tornou bastante frutífero, pois foi capaz </w:t>
-      </w:r>
-      <w:r>
-        <w:t>de demostrar</w:t>
-      </w:r>
-      <w:r>
-        <w:t xml:space="preserve"> que não se torna determinante o ganho de performance nas consultas apenas aumentando a memória disponível para o SGBD.</w:t>
-      </w:r>
-    </w:p>
-    <w:p>
-      <w:pPr>
-        <w:rPr>
-          <w:rFonts w:ascii="Times New Roman" w:hAnsi="Times New Roman"/>
-          <w:sz w:val="24"/>
-        </w:rPr>
-      </w:pPr>
-      <w:r>
-        <w:br w:type="page"/>
-      </w:r>
-    </w:p>
-    <w:p>
-      <w:pPr>
-        <w:pStyle w:val="Ttulo1TCC"/>
-      </w:pPr>
-      <w:bookmarkStart w:id="48" w:name="_Toc61208576"/>
-      <w:r>
-        <w:lastRenderedPageBreak/>
-        <w:t>REFERÊNCIAS</w:t>
-      </w:r>
-      <w:bookmarkEnd w:id="48"/>
-    </w:p>
-    <w:bookmarkStart w:id="49" w:name="_Hlk52306316" w:displacedByCustomXml="next"/>
+    <w:bookmarkStart w:id="48" w:name="_Hlk52306316" w:displacedByCustomXml="next"/>
     <w:sdt>
       <w:sdtPr>
         <w:rPr>
-          <w:rFonts w:ascii="Times New Roman" w:eastAsiaTheme="majorEastAsia" w:hAnsi="Times New Roman" w:cs="Times New Roman"/>
-          <w:noProof/>
+          <w:rFonts w:eastAsiaTheme="majorEastAsia" w:cs="Times New Roman"/>
           <w:color w:val="2E74B5" w:themeColor="accent1" w:themeShade="BF"/>
           <w:sz w:val="32"/>
           <w:szCs w:val="32"/>
@@ -35837,9 +35932,7 @@
         <w:sdt>
           <w:sdtPr>
             <w:rPr>
-              <w:rFonts w:ascii="Times New Roman" w:hAnsi="Times New Roman" w:cs="Times New Roman"/>
-              <w:noProof/>
-              <w:sz w:val="24"/>
+              <w:rFonts w:cs="Times New Roman"/>
             </w:rPr>
             <w:id w:val="-1582288550"/>
             <w:docPartObj>
@@ -35851,9 +35944,7 @@
             <w:sdt>
               <w:sdtPr>
                 <w:rPr>
-                  <w:rFonts w:ascii="Times New Roman" w:hAnsi="Times New Roman" w:cs="Times New Roman"/>
-                  <w:noProof/>
-                  <w:sz w:val="24"/>
+                  <w:rFonts w:cs="Times New Roman"/>
                 </w:rPr>
                 <w:id w:val="-573587230"/>
                 <w:bibliography/>
@@ -35861,10 +35952,8 @@
               <w:sdtContent>
                 <w:p>
                   <w:pPr>
-                    <w:pStyle w:val="Bibliography"/>
+                    <w:pStyle w:val="bibliografia"/>
                     <w:rPr>
-                      <w:noProof/>
-                      <w:sz w:val="24"/>
                       <w:szCs w:val="24"/>
                     </w:rPr>
                   </w:pPr>
@@ -35890,124 +35979,88 @@
                     <w:fldChar w:fldCharType="separate"/>
                   </w:r>
                   <w:r>
-                    <w:rPr>
-                      <w:noProof/>
-                    </w:rPr>
-                    <w:t xml:space="preserve">ALEXSANDRO MATIAS DE ALMEIDA. </w:t>
+                    <w:t xml:space="preserve">ALEXSANDRO MATIAS DE ALMEIDA. Como instalar do LAMP no Ubuntu. </w:t>
                   </w:r>
                   <w:r>
                     <w:rPr>
                       <w:b/>
                       <w:bCs/>
-                      <w:noProof/>
                     </w:rPr>
                     <w:t>SempreUpdate</w:t>
                   </w:r>
                   <w:r>
-                    <w:rPr>
-                      <w:noProof/>
-                    </w:rPr>
                     <w:t>, 2019. Disponivel em: &lt;https://sempreupdate.com.br/como-instalar-do-lamp-no-ubuntu/&gt;. Acesso em: 19 Julho 2020.</w:t>
                   </w:r>
                 </w:p>
                 <w:p>
                   <w:pPr>
-                    <w:pStyle w:val="Bibliography"/>
-                    <w:rPr>
-                      <w:noProof/>
-                    </w:rPr>
+                    <w:pStyle w:val="bibliografia"/>
                   </w:pPr>
                   <w:r>
-                    <w:rPr>
-                      <w:noProof/>
-                    </w:rPr>
-                    <w:t xml:space="preserve">ALEXSANDRO MATIAS DE ALMEIDA. </w:t>
+                    <w:t xml:space="preserve">ALEXSANDRO MATIAS DE ALMEIDA. GitHub. </w:t>
                   </w:r>
                   <w:r>
                     <w:rPr>
                       <w:b/>
                       <w:bCs/>
-                      <w:noProof/>
                     </w:rPr>
-                    <w:t>GitHub</w:t>
+                    <w:t>TPCH</w:t>
                   </w:r>
                   <w:r>
-                    <w:rPr>
-                      <w:noProof/>
-                    </w:rPr>
                     <w:t>, 2020. Disponivel em: &lt;https://github.com/alexsandro-matias/TPC-H.git&gt;. Acesso em: 01 Agosto 2020.</w:t>
                   </w:r>
                 </w:p>
                 <w:p>
                   <w:pPr>
-                    <w:pStyle w:val="Bibliography"/>
-                    <w:rPr>
-                      <w:noProof/>
-                    </w:rPr>
+                    <w:pStyle w:val="bibliografia"/>
                   </w:pPr>
                   <w:r>
-                    <w:rPr>
-                      <w:noProof/>
-                    </w:rPr>
                     <w:t xml:space="preserve">ATANAZIO, J. </w:t>
                   </w:r>
                   <w:r>
                     <w:rPr>
                       <w:b/>
                       <w:bCs/>
-                      <w:noProof/>
                     </w:rPr>
                     <w:t>PostgreSQL - SQL Básico</w:t>
                   </w:r>
                   <w:r>
-                    <w:rPr>
-                      <w:noProof/>
-                    </w:rPr>
                     <w:t>. [S.l.]: [s.n.], 2019. Disponivel em: &lt;https://github.com/juliano777/pgsql_fs2w/blob/master/postgresql_sql_basico.pdf&gt;. Acesso em: 10 Outubro 2020.</w:t>
                   </w:r>
                 </w:p>
                 <w:p>
                   <w:pPr>
-                    <w:pStyle w:val="Bibliography"/>
+                    <w:pStyle w:val="bibliografia"/>
                     <w:rPr>
-                      <w:noProof/>
                       <w:lang w:val="en-US"/>
                     </w:rPr>
                   </w:pPr>
                   <w:r>
-                    <w:rPr>
-                      <w:noProof/>
-                      <w:lang w:val="en-US"/>
-                    </w:rPr>
                     <w:t xml:space="preserve">CABRAL, S.; MURPHY, K. </w:t>
                   </w:r>
                   <w:r>
                     <w:rPr>
                       <w:b/>
                       <w:bCs/>
-                      <w:noProof/>
-                      <w:lang w:val="en-US"/>
                     </w:rPr>
                     <w:t>MySQL Administrator’s Bible</w:t>
                   </w:r>
                   <w:r>
+                    <w:t xml:space="preserve">. </w:t>
+                  </w:r>
+                  <w:r>
                     <w:rPr>
-                      <w:noProof/>
                       <w:lang w:val="en-US"/>
                     </w:rPr>
-                    <w:t>. Indianapolis: Wiley, 2009.</w:t>
+                    <w:t>Indianapolis: Wiley, 2009.</w:t>
                   </w:r>
                 </w:p>
                 <w:p>
                   <w:pPr>
-                    <w:pStyle w:val="Bibliography"/>
-                    <w:rPr>
-                      <w:noProof/>
-                    </w:rPr>
+                    <w:pStyle w:val="bibliografia"/>
                   </w:pPr>
                   <w:r>
                     <w:rPr>
-                      <w:noProof/>
                       <w:lang w:val="en-US"/>
                     </w:rPr>
                     <w:t xml:space="preserve">DAVID DUCOS. Percona. </w:t>
@@ -36016,112 +36069,78 @@
                     <w:rPr>
                       <w:b/>
                       <w:bCs/>
-                      <w:noProof/>
                       <w:lang w:val="en-US"/>
                     </w:rPr>
                     <w:t>InnoDB Buffer Pool Resizing:</w:t>
                   </w:r>
                   <w:r>
                     <w:rPr>
-                      <w:noProof/>
                       <w:lang w:val="en-US"/>
                     </w:rPr>
                     <w:t xml:space="preserve"> Chunk Change, 2018. </w:t>
                   </w:r>
                   <w:r>
-                    <w:rPr>
-                      <w:noProof/>
-                    </w:rPr>
                     <w:t>Disponivel em: &lt;https://www.percona.com/blog/2018/06/19/chunk-change-innodb-buffer-pool-resizing/&gt;. Acesso em: 08 Janeiro 2021.</w:t>
                   </w:r>
                 </w:p>
                 <w:p>
                   <w:pPr>
-                    <w:pStyle w:val="Bibliography"/>
-                    <w:rPr>
-                      <w:noProof/>
-                    </w:rPr>
+                    <w:pStyle w:val="bibliografia"/>
                   </w:pPr>
                   <w:r>
-                    <w:rPr>
-                      <w:noProof/>
-                    </w:rPr>
                     <w:t xml:space="preserve">DB-ENGINES. </w:t>
                   </w:r>
                   <w:r>
                     <w:rPr>
                       <w:b/>
                       <w:bCs/>
-                      <w:noProof/>
                     </w:rPr>
                     <w:t>DB-Engines Ranking</w:t>
                   </w:r>
                   <w:r>
-                    <w:rPr>
-                      <w:noProof/>
-                    </w:rPr>
                     <w:t>, 14 Junho 2020. Disponivel em: &lt;https://db-engines.com/en/ranking&gt;. Acesso em: 14 Junho 2020.</w:t>
                   </w:r>
                 </w:p>
                 <w:p>
                   <w:pPr>
-                    <w:pStyle w:val="Bibliography"/>
-                    <w:rPr>
-                      <w:noProof/>
-                    </w:rPr>
+                    <w:pStyle w:val="bibliografia"/>
                   </w:pPr>
                   <w:r>
-                    <w:rPr>
-                      <w:noProof/>
-                    </w:rPr>
                     <w:t xml:space="preserve">MYSQL. </w:t>
                   </w:r>
                   <w:r>
                     <w:rPr>
                       <w:b/>
                       <w:bCs/>
-                      <w:noProof/>
                     </w:rPr>
                     <w:t>MySQL 8.0 Reference Manual</w:t>
                   </w:r>
                   <w:r>
-                    <w:rPr>
-                      <w:noProof/>
-                    </w:rPr>
                     <w:t>, 09 Setembro 2020. Disponivel em: &lt;https://downloads.mysql.com/docs/refman-8.0-en.pdf&gt;. Acesso em: 2020.</w:t>
                   </w:r>
                 </w:p>
                 <w:p>
                   <w:pPr>
-                    <w:pStyle w:val="Bibliography"/>
+                    <w:pStyle w:val="bibliografia"/>
                     <w:rPr>
-                      <w:noProof/>
                       <w:lang w:val="en-US"/>
                     </w:rPr>
                   </w:pPr>
                   <w:r>
-                    <w:rPr>
-                      <w:noProof/>
-                    </w:rPr>
                     <w:t xml:space="preserve">RAMAKRISHNAN, R.; GEHRKE, J. </w:t>
                   </w:r>
                   <w:r>
                     <w:rPr>
                       <w:b/>
                       <w:bCs/>
-                      <w:noProof/>
                     </w:rPr>
                     <w:t>Sistemas de Gerenciamento Sistemas de Gerenciamento de Banco de Dados</w:t>
                   </w:r>
                   <w:r>
-                    <w:rPr>
-                      <w:noProof/>
-                    </w:rPr>
                     <w:t xml:space="preserve">. </w:t>
                   </w:r>
                   <w:r>
                     <w:rPr>
-                      <w:noProof/>
                       <w:lang w:val="en-US"/>
                     </w:rPr>
                     <w:t>São Paulo: McGraw-Hill, 2009.</w:t>
@@ -36129,15 +36148,10 @@
                 </w:p>
                 <w:p>
                   <w:pPr>
-                    <w:pStyle w:val="Bibliography"/>
-                    <w:rPr>
-                      <w:noProof/>
-                      <w:lang w:val="en-US"/>
-                    </w:rPr>
+                    <w:pStyle w:val="bibliografia"/>
                   </w:pPr>
                   <w:r>
                     <w:rPr>
-                      <w:noProof/>
                       <w:lang w:val="en-US"/>
                     </w:rPr>
                     <w:t xml:space="preserve">SCALEGRID. </w:t>
@@ -36146,100 +36160,70 @@
                     <w:rPr>
                       <w:b/>
                       <w:bCs/>
-                      <w:noProof/>
                       <w:lang w:val="en-US"/>
                     </w:rPr>
                     <w:t>What is an InnoDB Buffer Pool?</w:t>
                   </w:r>
                   <w:r>
                     <w:rPr>
-                      <w:noProof/>
                       <w:lang w:val="en-US"/>
                     </w:rPr>
                     <w:t xml:space="preserve">, 2018. </w:t>
                   </w:r>
                   <w:r>
-                    <w:rPr>
-                      <w:noProof/>
-                    </w:rPr>
-                    <w:t xml:space="preserve">Disponivel em: &lt;https://scalegrid.io/blog/calculating-innodb-buffer-pool-size-for-your-mysql-server/&gt;. </w:t>
-                  </w:r>
-                  <w:r>
-                    <w:rPr>
-                      <w:noProof/>
-                      <w:lang w:val="en-US"/>
-                    </w:rPr>
-                    <w:t>Acesso em: 08 Janeiro 2020.</w:t>
+                    <w:t>Disponivel em: &lt;https://scalegrid.io/blog/calculating-innodb-buffer-pool-size-for-your-mysql-server/&gt;. Acesso em: 08 Janeiro 2020.</w:t>
                   </w:r>
                 </w:p>
                 <w:p>
                   <w:pPr>
-                    <w:pStyle w:val="Bibliography"/>
+                    <w:pStyle w:val="bibliografia"/>
                     <w:rPr>
-                      <w:noProof/>
+                      <w:lang w:val="en-US"/>
                     </w:rPr>
                   </w:pPr>
                   <w:r>
-                    <w:rPr>
-                      <w:noProof/>
-                      <w:lang w:val="en-US"/>
-                    </w:rPr>
+                    <w:lastRenderedPageBreak/>
                     <w:t xml:space="preserve">SCHWARTZ, B.; TKACHENKO, ; ZAITSEV,. </w:t>
                   </w:r>
                   <w:r>
                     <w:rPr>
                       <w:b/>
                       <w:bCs/>
-                      <w:noProof/>
-                      <w:lang w:val="en-US"/>
                     </w:rPr>
                     <w:t>High Performance MySQL</w:t>
                   </w:r>
                   <w:r>
-                    <w:rPr>
-                      <w:noProof/>
-                      <w:lang w:val="en-US"/>
-                    </w:rPr>
-                    <w:t xml:space="preserve">. Third Edition. ed. </w:t>
+                    <w:t xml:space="preserve">. </w:t>
                   </w:r>
                   <w:r>
                     <w:rPr>
-                      <w:noProof/>
+                      <w:lang w:val="en-US"/>
                     </w:rPr>
-                    <w:t>Sebastopol: O’Reilly Media, 2012.</w:t>
+                    <w:t>Third Edition. ed. Sebastopol: O’Reilly Media, 2012.</w:t>
                   </w:r>
                 </w:p>
                 <w:p>
                   <w:pPr>
-                    <w:pStyle w:val="Bibliography"/>
+                    <w:pStyle w:val="bibliografia"/>
                     <w:rPr>
-                      <w:noProof/>
                       <w:lang w:val="en-US"/>
                     </w:rPr>
                   </w:pPr>
                   <w:r>
-                    <w:rPr>
-                      <w:noProof/>
-                    </w:rPr>
                     <w:t xml:space="preserve">TARGETTRUST. </w:t>
                   </w:r>
                   <w:r>
                     <w:rPr>
                       <w:b/>
                       <w:bCs/>
-                      <w:noProof/>
                     </w:rPr>
                     <w:t>Performance e Otimização de Banco de Dados MySQL</w:t>
                   </w:r>
                   <w:r>
-                    <w:rPr>
-                      <w:noProof/>
-                    </w:rPr>
                     <w:t xml:space="preserve">, 2017. Disponivel em: &lt;http://materiais.targettrust.com.br/ebook-otimizacao-banco-de-dados-mysql-lp&gt;. </w:t>
                   </w:r>
                   <w:r>
                     <w:rPr>
-                      <w:noProof/>
                       <w:lang w:val="en-US"/>
                     </w:rPr>
                     <w:t>Acesso em: 19 Setembro 2020.</w:t>
@@ -36247,14 +36231,10 @@
                 </w:p>
                 <w:p>
                   <w:pPr>
-                    <w:pStyle w:val="Bibliography"/>
-                    <w:rPr>
-                      <w:noProof/>
-                    </w:rPr>
+                    <w:pStyle w:val="bibliografia"/>
                   </w:pPr>
                   <w:r>
                     <w:rPr>
-                      <w:noProof/>
                       <w:lang w:val="en-US"/>
                     </w:rPr>
                     <w:t xml:space="preserve">TPC. </w:t>
@@ -36263,50 +36243,35 @@
                     <w:rPr>
                       <w:b/>
                       <w:bCs/>
-                      <w:noProof/>
                       <w:lang w:val="en-US"/>
                     </w:rPr>
                     <w:t>BENCHMARK (Decision Support) Standard Specification Revision</w:t>
                   </w:r>
                   <w:r>
                     <w:rPr>
-                      <w:noProof/>
                       <w:lang w:val="en-US"/>
                     </w:rPr>
                     <w:t xml:space="preserve">, 2018. </w:t>
                   </w:r>
                   <w:r>
-                    <w:rPr>
-                      <w:noProof/>
-                    </w:rPr>
                     <w:t>Disponivel em: &lt;http://www.tpc.org/tpc_documents_current_versions/pdf/tpc-h_v2.18.0.pdf&gt;.</w:t>
                   </w:r>
                 </w:p>
                 <w:p>
                   <w:pPr>
-                    <w:pStyle w:val="Bibliography"/>
-                    <w:rPr>
-                      <w:noProof/>
-                    </w:rPr>
+                    <w:pStyle w:val="bibliografia"/>
                   </w:pPr>
                   <w:r>
-                    <w:rPr>
-                      <w:noProof/>
-                    </w:rPr>
                     <w:t xml:space="preserve">WIKIPEDIA. </w:t>
                   </w:r>
                   <w:r>
                     <w:rPr>
                       <w:b/>
                       <w:bCs/>
-                      <w:noProof/>
                     </w:rPr>
                     <w:t>David DeWitt</w:t>
                   </w:r>
                   <w:r>
-                    <w:rPr>
-                      <w:noProof/>
-                    </w:rPr>
                     <w:t>, 14 Julho 2020. Disponivel em: &lt;https://en.wikipedia.org/wiki/David_DeWitt&gt;. Acesso em: 01 Setembro 2020.</w:t>
                   </w:r>
                 </w:p>
@@ -36345,7 +36310,7 @@
         </w:p>
       </w:sdtContent>
     </w:sdt>
-    <w:bookmarkEnd w:id="49" w:displacedByCustomXml="prev"/>
+    <w:bookmarkEnd w:id="48" w:displacedByCustomXml="prev"/>
     <w:sectPr>
       <w:headerReference w:type="default" r:id="rId19"/>
       <w:type w:val="continuous"/>
@@ -36360,7 +36325,7 @@
 </file>
 
 <file path=word/endnotes.xml><?xml version="1.0" encoding="utf-8"?>
-<w:endnotes xmlns:wpc="http://schemas.microsoft.com/office/word/2010/wordprocessingCanvas" xmlns:cx="http://schemas.microsoft.com/office/drawing/2014/chartex" xmlns:cx1="http://schemas.microsoft.com/office/drawing/2015/9/8/chartex" xmlns:mc="http://schemas.openxmlformats.org/markup-compatibility/2006" xmlns:o="urn:schemas-microsoft-com:office:office" xmlns:r="http://schemas.openxmlformats.org/officeDocument/2006/relationships" xmlns:m="http://schemas.openxmlformats.org/officeDocument/2006/math" xmlns:v="urn:schemas-microsoft-com:vml" xmlns:wp14="http://schemas.microsoft.com/office/word/2010/wordprocessingDrawing" xmlns:wp="http://schemas.openxmlformats.org/drawingml/2006/wordprocessingDrawing" xmlns:w10="urn:schemas-microsoft-com:office:word" xmlns:w="http://schemas.openxmlformats.org/wordprocessingml/2006/main" xmlns:w14="http://schemas.microsoft.com/office/word/2010/wordml" xmlns:w15="http://schemas.microsoft.com/office/word/2012/wordml" xmlns:w16se="http://schemas.microsoft.com/office/word/2015/wordml/symex" xmlns:wpg="http://schemas.microsoft.com/office/word/2010/wordprocessingGroup" xmlns:wpi="http://schemas.microsoft.com/office/word/2010/wordprocessingInk" xmlns:wne="http://schemas.microsoft.com/office/word/2006/wordml" xmlns:wps="http://schemas.microsoft.com/office/word/2010/wordprocessingShape" mc:Ignorable="w14 w15 w16se wp14">
+<w:endnotes xmlns:wpc="http://schemas.microsoft.com/office/word/2010/wordprocessingCanvas" xmlns:cx="http://schemas.microsoft.com/office/drawing/2014/chartex" xmlns:cx1="http://schemas.microsoft.com/office/drawing/2015/9/8/chartex" xmlns:cx2="http://schemas.microsoft.com/office/drawing/2015/10/21/chartex" xmlns:cx3="http://schemas.microsoft.com/office/drawing/2016/5/9/chartex" xmlns:cx4="http://schemas.microsoft.com/office/drawing/2016/5/10/chartex" xmlns:cx5="http://schemas.microsoft.com/office/drawing/2016/5/11/chartex" xmlns:cx6="http://schemas.microsoft.com/office/drawing/2016/5/12/chartex" xmlns:cx7="http://schemas.microsoft.com/office/drawing/2016/5/13/chartex" xmlns:cx8="http://schemas.microsoft.com/office/drawing/2016/5/14/chartex" xmlns:mc="http://schemas.openxmlformats.org/markup-compatibility/2006" xmlns:aink="http://schemas.microsoft.com/office/drawing/2016/ink" xmlns:am3d="http://schemas.microsoft.com/office/drawing/2017/model3d" xmlns:o="urn:schemas-microsoft-com:office:office" xmlns:r="http://schemas.openxmlformats.org/officeDocument/2006/relationships" xmlns:m="http://schemas.openxmlformats.org/officeDocument/2006/math" xmlns:v="urn:schemas-microsoft-com:vml" xmlns:wp14="http://schemas.microsoft.com/office/word/2010/wordprocessingDrawing" xmlns:wp="http://schemas.openxmlformats.org/drawingml/2006/wordprocessingDrawing" xmlns:w10="urn:schemas-microsoft-com:office:word" xmlns:w="http://schemas.openxmlformats.org/wordprocessingml/2006/main" xmlns:w14="http://schemas.microsoft.com/office/word/2010/wordml" xmlns:w15="http://schemas.microsoft.com/office/word/2012/wordml" xmlns:w16cex="http://schemas.microsoft.com/office/word/2018/wordml/cex" xmlns:w16cid="http://schemas.microsoft.com/office/word/2016/wordml/cid" xmlns:w16="http://schemas.microsoft.com/office/word/2018/wordml" xmlns:w16se="http://schemas.microsoft.com/office/word/2015/wordml/symex" xmlns:wpg="http://schemas.microsoft.com/office/word/2010/wordprocessingGroup" xmlns:wpi="http://schemas.microsoft.com/office/word/2010/wordprocessingInk" xmlns:wne="http://schemas.microsoft.com/office/word/2006/wordml" xmlns:wps="http://schemas.microsoft.com/office/word/2010/wordprocessingShape" mc:Ignorable="w14 w15 w16se w16cid w16 w16cex wp14">
   <w:endnote w:type="separator" w:id="-1">
     <w:p>
       <w:pPr>
@@ -36385,7 +36350,7 @@
 </file>
 
 <file path=word/footer1.xml><?xml version="1.0" encoding="utf-8"?>
-<w:ftr xmlns:wpc="http://schemas.microsoft.com/office/word/2010/wordprocessingCanvas" xmlns:cx="http://schemas.microsoft.com/office/drawing/2014/chartex" xmlns:cx1="http://schemas.microsoft.com/office/drawing/2015/9/8/chartex" xmlns:mc="http://schemas.openxmlformats.org/markup-compatibility/2006" xmlns:o="urn:schemas-microsoft-com:office:office" xmlns:r="http://schemas.openxmlformats.org/officeDocument/2006/relationships" xmlns:m="http://schemas.openxmlformats.org/officeDocument/2006/math" xmlns:v="urn:schemas-microsoft-com:vml" xmlns:wp14="http://schemas.microsoft.com/office/word/2010/wordprocessingDrawing" xmlns:wp="http://schemas.openxmlformats.org/drawingml/2006/wordprocessingDrawing" xmlns:w10="urn:schemas-microsoft-com:office:word" xmlns:w="http://schemas.openxmlformats.org/wordprocessingml/2006/main" xmlns:w14="http://schemas.microsoft.com/office/word/2010/wordml" xmlns:w15="http://schemas.microsoft.com/office/word/2012/wordml" xmlns:w16se="http://schemas.microsoft.com/office/word/2015/wordml/symex" xmlns:wpg="http://schemas.microsoft.com/office/word/2010/wordprocessingGroup" xmlns:wpi="http://schemas.microsoft.com/office/word/2010/wordprocessingInk" xmlns:wne="http://schemas.microsoft.com/office/word/2006/wordml" xmlns:wps="http://schemas.microsoft.com/office/word/2010/wordprocessingShape" mc:Ignorable="w14 w15 w16se wp14">
+<w:ftr xmlns:wpc="http://schemas.microsoft.com/office/word/2010/wordprocessingCanvas" xmlns:cx="http://schemas.microsoft.com/office/drawing/2014/chartex" xmlns:cx1="http://schemas.microsoft.com/office/drawing/2015/9/8/chartex" xmlns:cx2="http://schemas.microsoft.com/office/drawing/2015/10/21/chartex" xmlns:cx3="http://schemas.microsoft.com/office/drawing/2016/5/9/chartex" xmlns:cx4="http://schemas.microsoft.com/office/drawing/2016/5/10/chartex" xmlns:cx5="http://schemas.microsoft.com/office/drawing/2016/5/11/chartex" xmlns:cx6="http://schemas.microsoft.com/office/drawing/2016/5/12/chartex" xmlns:cx7="http://schemas.microsoft.com/office/drawing/2016/5/13/chartex" xmlns:cx8="http://schemas.microsoft.com/office/drawing/2016/5/14/chartex" xmlns:mc="http://schemas.openxmlformats.org/markup-compatibility/2006" xmlns:aink="http://schemas.microsoft.com/office/drawing/2016/ink" xmlns:am3d="http://schemas.microsoft.com/office/drawing/2017/model3d" xmlns:o="urn:schemas-microsoft-com:office:office" xmlns:r="http://schemas.openxmlformats.org/officeDocument/2006/relationships" xmlns:m="http://schemas.openxmlformats.org/officeDocument/2006/math" xmlns:v="urn:schemas-microsoft-com:vml" xmlns:wp14="http://schemas.microsoft.com/office/word/2010/wordprocessingDrawing" xmlns:wp="http://schemas.openxmlformats.org/drawingml/2006/wordprocessingDrawing" xmlns:w10="urn:schemas-microsoft-com:office:word" xmlns:w="http://schemas.openxmlformats.org/wordprocessingml/2006/main" xmlns:w14="http://schemas.microsoft.com/office/word/2010/wordml" xmlns:w15="http://schemas.microsoft.com/office/word/2012/wordml" xmlns:w16cex="http://schemas.microsoft.com/office/word/2018/wordml/cex" xmlns:w16cid="http://schemas.microsoft.com/office/word/2016/wordml/cid" xmlns:w16="http://schemas.microsoft.com/office/word/2018/wordml" xmlns:w16se="http://schemas.microsoft.com/office/word/2015/wordml/symex" xmlns:wpg="http://schemas.microsoft.com/office/word/2010/wordprocessingGroup" xmlns:wpi="http://schemas.microsoft.com/office/word/2010/wordprocessingInk" xmlns:wne="http://schemas.microsoft.com/office/word/2006/wordml" xmlns:wps="http://schemas.microsoft.com/office/word/2010/wordprocessingShape" mc:Ignorable="w14 w15 w16se w16cid w16 w16cex wp14">
   <w:p>
     <w:pPr>
       <w:pStyle w:val="Footer"/>
@@ -36395,7 +36360,7 @@
 </file>
 
 <file path=word/footer2.xml><?xml version="1.0" encoding="utf-8"?>
-<w:ftr xmlns:wpc="http://schemas.microsoft.com/office/word/2010/wordprocessingCanvas" xmlns:cx="http://schemas.microsoft.com/office/drawing/2014/chartex" xmlns:cx1="http://schemas.microsoft.com/office/drawing/2015/9/8/chartex" xmlns:mc="http://schemas.openxmlformats.org/markup-compatibility/2006" xmlns:o="urn:schemas-microsoft-com:office:office" xmlns:r="http://schemas.openxmlformats.org/officeDocument/2006/relationships" xmlns:m="http://schemas.openxmlformats.org/officeDocument/2006/math" xmlns:v="urn:schemas-microsoft-com:vml" xmlns:wp14="http://schemas.microsoft.com/office/word/2010/wordprocessingDrawing" xmlns:wp="http://schemas.openxmlformats.org/drawingml/2006/wordprocessingDrawing" xmlns:w10="urn:schemas-microsoft-com:office:word" xmlns:w="http://schemas.openxmlformats.org/wordprocessingml/2006/main" xmlns:w14="http://schemas.microsoft.com/office/word/2010/wordml" xmlns:w15="http://schemas.microsoft.com/office/word/2012/wordml" xmlns:w16se="http://schemas.microsoft.com/office/word/2015/wordml/symex" xmlns:wpg="http://schemas.microsoft.com/office/word/2010/wordprocessingGroup" xmlns:wpi="http://schemas.microsoft.com/office/word/2010/wordprocessingInk" xmlns:wne="http://schemas.microsoft.com/office/word/2006/wordml" xmlns:wps="http://schemas.microsoft.com/office/word/2010/wordprocessingShape" mc:Ignorable="w14 w15 w16se wp14">
+<w:ftr xmlns:wpc="http://schemas.microsoft.com/office/word/2010/wordprocessingCanvas" xmlns:cx="http://schemas.microsoft.com/office/drawing/2014/chartex" xmlns:cx1="http://schemas.microsoft.com/office/drawing/2015/9/8/chartex" xmlns:cx2="http://schemas.microsoft.com/office/drawing/2015/10/21/chartex" xmlns:cx3="http://schemas.microsoft.com/office/drawing/2016/5/9/chartex" xmlns:cx4="http://schemas.microsoft.com/office/drawing/2016/5/10/chartex" xmlns:cx5="http://schemas.microsoft.com/office/drawing/2016/5/11/chartex" xmlns:cx6="http://schemas.microsoft.com/office/drawing/2016/5/12/chartex" xmlns:cx7="http://schemas.microsoft.com/office/drawing/2016/5/13/chartex" xmlns:cx8="http://schemas.microsoft.com/office/drawing/2016/5/14/chartex" xmlns:mc="http://schemas.openxmlformats.org/markup-compatibility/2006" xmlns:aink="http://schemas.microsoft.com/office/drawing/2016/ink" xmlns:am3d="http://schemas.microsoft.com/office/drawing/2017/model3d" xmlns:o="urn:schemas-microsoft-com:office:office" xmlns:r="http://schemas.openxmlformats.org/officeDocument/2006/relationships" xmlns:m="http://schemas.openxmlformats.org/officeDocument/2006/math" xmlns:v="urn:schemas-microsoft-com:vml" xmlns:wp14="http://schemas.microsoft.com/office/word/2010/wordprocessingDrawing" xmlns:wp="http://schemas.openxmlformats.org/drawingml/2006/wordprocessingDrawing" xmlns:w10="urn:schemas-microsoft-com:office:word" xmlns:w="http://schemas.openxmlformats.org/wordprocessingml/2006/main" xmlns:w14="http://schemas.microsoft.com/office/word/2010/wordml" xmlns:w15="http://schemas.microsoft.com/office/word/2012/wordml" xmlns:w16cex="http://schemas.microsoft.com/office/word/2018/wordml/cex" xmlns:w16cid="http://schemas.microsoft.com/office/word/2016/wordml/cid" xmlns:w16="http://schemas.microsoft.com/office/word/2018/wordml" xmlns:w16se="http://schemas.microsoft.com/office/word/2015/wordml/symex" xmlns:wpg="http://schemas.microsoft.com/office/word/2010/wordprocessingGroup" xmlns:wpi="http://schemas.microsoft.com/office/word/2010/wordprocessingInk" xmlns:wne="http://schemas.microsoft.com/office/word/2006/wordml" xmlns:wps="http://schemas.microsoft.com/office/word/2010/wordprocessingShape" mc:Ignorable="w14 w15 w16se w16cid w16 w16cex wp14">
   <w:p>
     <w:pPr>
       <w:pStyle w:val="Footer"/>
@@ -36405,7 +36370,7 @@
 </file>
 
 <file path=word/footer3.xml><?xml version="1.0" encoding="utf-8"?>
-<w:ftr xmlns:wpc="http://schemas.microsoft.com/office/word/2010/wordprocessingCanvas" xmlns:cx="http://schemas.microsoft.com/office/drawing/2014/chartex" xmlns:cx1="http://schemas.microsoft.com/office/drawing/2015/9/8/chartex" xmlns:mc="http://schemas.openxmlformats.org/markup-compatibility/2006" xmlns:o="urn:schemas-microsoft-com:office:office" xmlns:r="http://schemas.openxmlformats.org/officeDocument/2006/relationships" xmlns:m="http://schemas.openxmlformats.org/officeDocument/2006/math" xmlns:v="urn:schemas-microsoft-com:vml" xmlns:wp14="http://schemas.microsoft.com/office/word/2010/wordprocessingDrawing" xmlns:wp="http://schemas.openxmlformats.org/drawingml/2006/wordprocessingDrawing" xmlns:w10="urn:schemas-microsoft-com:office:word" xmlns:w="http://schemas.openxmlformats.org/wordprocessingml/2006/main" xmlns:w14="http://schemas.microsoft.com/office/word/2010/wordml" xmlns:w15="http://schemas.microsoft.com/office/word/2012/wordml" xmlns:w16se="http://schemas.microsoft.com/office/word/2015/wordml/symex" xmlns:wpg="http://schemas.microsoft.com/office/word/2010/wordprocessingGroup" xmlns:wpi="http://schemas.microsoft.com/office/word/2010/wordprocessingInk" xmlns:wne="http://schemas.microsoft.com/office/word/2006/wordml" xmlns:wps="http://schemas.microsoft.com/office/word/2010/wordprocessingShape" mc:Ignorable="w14 w15 w16se wp14">
+<w:ftr xmlns:wpc="http://schemas.microsoft.com/office/word/2010/wordprocessingCanvas" xmlns:cx="http://schemas.microsoft.com/office/drawing/2014/chartex" xmlns:cx1="http://schemas.microsoft.com/office/drawing/2015/9/8/chartex" xmlns:cx2="http://schemas.microsoft.com/office/drawing/2015/10/21/chartex" xmlns:cx3="http://schemas.microsoft.com/office/drawing/2016/5/9/chartex" xmlns:cx4="http://schemas.microsoft.com/office/drawing/2016/5/10/chartex" xmlns:cx5="http://schemas.microsoft.com/office/drawing/2016/5/11/chartex" xmlns:cx6="http://schemas.microsoft.com/office/drawing/2016/5/12/chartex" xmlns:cx7="http://schemas.microsoft.com/office/drawing/2016/5/13/chartex" xmlns:cx8="http://schemas.microsoft.com/office/drawing/2016/5/14/chartex" xmlns:mc="http://schemas.openxmlformats.org/markup-compatibility/2006" xmlns:aink="http://schemas.microsoft.com/office/drawing/2016/ink" xmlns:am3d="http://schemas.microsoft.com/office/drawing/2017/model3d" xmlns:o="urn:schemas-microsoft-com:office:office" xmlns:r="http://schemas.openxmlformats.org/officeDocument/2006/relationships" xmlns:m="http://schemas.openxmlformats.org/officeDocument/2006/math" xmlns:v="urn:schemas-microsoft-com:vml" xmlns:wp14="http://schemas.microsoft.com/office/word/2010/wordprocessingDrawing" xmlns:wp="http://schemas.openxmlformats.org/drawingml/2006/wordprocessingDrawing" xmlns:w10="urn:schemas-microsoft-com:office:word" xmlns:w="http://schemas.openxmlformats.org/wordprocessingml/2006/main" xmlns:w14="http://schemas.microsoft.com/office/word/2010/wordml" xmlns:w15="http://schemas.microsoft.com/office/word/2012/wordml" xmlns:w16cex="http://schemas.microsoft.com/office/word/2018/wordml/cex" xmlns:w16cid="http://schemas.microsoft.com/office/word/2016/wordml/cid" xmlns:w16="http://schemas.microsoft.com/office/word/2018/wordml" xmlns:w16se="http://schemas.microsoft.com/office/word/2015/wordml/symex" xmlns:wpg="http://schemas.microsoft.com/office/word/2010/wordprocessingGroup" xmlns:wpi="http://schemas.microsoft.com/office/word/2010/wordprocessingInk" xmlns:wne="http://schemas.microsoft.com/office/word/2006/wordml" xmlns:wps="http://schemas.microsoft.com/office/word/2010/wordprocessingShape" mc:Ignorable="w14 w15 w16se w16cid w16 w16cex wp14">
   <w:p>
     <w:pPr>
       <w:pStyle w:val="Footer"/>
@@ -36415,7 +36380,7 @@
 </file>
 
 <file path=word/footnotes.xml><?xml version="1.0" encoding="utf-8"?>
-<w:footnotes xmlns:wpc="http://schemas.microsoft.com/office/word/2010/wordprocessingCanvas" xmlns:cx="http://schemas.microsoft.com/office/drawing/2014/chartex" xmlns:cx1="http://schemas.microsoft.com/office/drawing/2015/9/8/chartex" xmlns:mc="http://schemas.openxmlformats.org/markup-compatibility/2006" xmlns:o="urn:schemas-microsoft-com:office:office" xmlns:r="http://schemas.openxmlformats.org/officeDocument/2006/relationships" xmlns:m="http://schemas.openxmlformats.org/officeDocument/2006/math" xmlns:v="urn:schemas-microsoft-com:vml" xmlns:wp14="http://schemas.microsoft.com/office/word/2010/wordprocessingDrawing" xmlns:wp="http://schemas.openxmlformats.org/drawingml/2006/wordprocessingDrawing" xmlns:w10="urn:schemas-microsoft-com:office:word" xmlns:w="http://schemas.openxmlformats.org/wordprocessingml/2006/main" xmlns:w14="http://schemas.microsoft.com/office/word/2010/wordml" xmlns:w15="http://schemas.microsoft.com/office/word/2012/wordml" xmlns:w16se="http://schemas.microsoft.com/office/word/2015/wordml/symex" xmlns:wpg="http://schemas.microsoft.com/office/word/2010/wordprocessingGroup" xmlns:wpi="http://schemas.microsoft.com/office/word/2010/wordprocessingInk" xmlns:wne="http://schemas.microsoft.com/office/word/2006/wordml" xmlns:wps="http://schemas.microsoft.com/office/word/2010/wordprocessingShape" mc:Ignorable="w14 w15 w16se wp14">
+<w:footnotes xmlns:wpc="http://schemas.microsoft.com/office/word/2010/wordprocessingCanvas" xmlns:cx="http://schemas.microsoft.com/office/drawing/2014/chartex" xmlns:cx1="http://schemas.microsoft.com/office/drawing/2015/9/8/chartex" xmlns:cx2="http://schemas.microsoft.com/office/drawing/2015/10/21/chartex" xmlns:cx3="http://schemas.microsoft.com/office/drawing/2016/5/9/chartex" xmlns:cx4="http://schemas.microsoft.com/office/drawing/2016/5/10/chartex" xmlns:cx5="http://schemas.microsoft.com/office/drawing/2016/5/11/chartex" xmlns:cx6="http://schemas.microsoft.com/office/drawing/2016/5/12/chartex" xmlns:cx7="http://schemas.microsoft.com/office/drawing/2016/5/13/chartex" xmlns:cx8="http://schemas.microsoft.com/office/drawing/2016/5/14/chartex" xmlns:mc="http://schemas.openxmlformats.org/markup-compatibility/2006" xmlns:aink="http://schemas.microsoft.com/office/drawing/2016/ink" xmlns:am3d="http://schemas.microsoft.com/office/drawing/2017/model3d" xmlns:o="urn:schemas-microsoft-com:office:office" xmlns:r="http://schemas.openxmlformats.org/officeDocument/2006/relationships" xmlns:m="http://schemas.openxmlformats.org/officeDocument/2006/math" xmlns:v="urn:schemas-microsoft-com:vml" xmlns:wp14="http://schemas.microsoft.com/office/word/2010/wordprocessingDrawing" xmlns:wp="http://schemas.openxmlformats.org/drawingml/2006/wordprocessingDrawing" xmlns:w10="urn:schemas-microsoft-com:office:word" xmlns:w="http://schemas.openxmlformats.org/wordprocessingml/2006/main" xmlns:w14="http://schemas.microsoft.com/office/word/2010/wordml" xmlns:w15="http://schemas.microsoft.com/office/word/2012/wordml" xmlns:w16cex="http://schemas.microsoft.com/office/word/2018/wordml/cex" xmlns:w16cid="http://schemas.microsoft.com/office/word/2016/wordml/cid" xmlns:w16="http://schemas.microsoft.com/office/word/2018/wordml" xmlns:w16se="http://schemas.microsoft.com/office/word/2015/wordml/symex" xmlns:wpg="http://schemas.microsoft.com/office/word/2010/wordprocessingGroup" xmlns:wpi="http://schemas.microsoft.com/office/word/2010/wordprocessingInk" xmlns:wne="http://schemas.microsoft.com/office/word/2006/wordml" xmlns:wps="http://schemas.microsoft.com/office/word/2010/wordprocessingShape" mc:Ignorable="w14 w15 w16se w16cid w16 w16cex wp14">
   <w:footnote w:type="separator" w:id="-1">
     <w:p>
       <w:pPr>
@@ -36440,7 +36405,7 @@
 </file>
 
 <file path=word/header1.xml><?xml version="1.0" encoding="utf-8"?>
-<w:hdr xmlns:wpc="http://schemas.microsoft.com/office/word/2010/wordprocessingCanvas" xmlns:cx="http://schemas.microsoft.com/office/drawing/2014/chartex" xmlns:cx1="http://schemas.microsoft.com/office/drawing/2015/9/8/chartex" xmlns:mc="http://schemas.openxmlformats.org/markup-compatibility/2006" xmlns:o="urn:schemas-microsoft-com:office:office" xmlns:r="http://schemas.openxmlformats.org/officeDocument/2006/relationships" xmlns:m="http://schemas.openxmlformats.org/officeDocument/2006/math" xmlns:v="urn:schemas-microsoft-com:vml" xmlns:wp14="http://schemas.microsoft.com/office/word/2010/wordprocessingDrawing" xmlns:wp="http://schemas.openxmlformats.org/drawingml/2006/wordprocessingDrawing" xmlns:w10="urn:schemas-microsoft-com:office:word" xmlns:w="http://schemas.openxmlformats.org/wordprocessingml/2006/main" xmlns:w14="http://schemas.microsoft.com/office/word/2010/wordml" xmlns:w15="http://schemas.microsoft.com/office/word/2012/wordml" xmlns:w16se="http://schemas.microsoft.com/office/word/2015/wordml/symex" xmlns:wpg="http://schemas.microsoft.com/office/word/2010/wordprocessingGroup" xmlns:wpi="http://schemas.microsoft.com/office/word/2010/wordprocessingInk" xmlns:wne="http://schemas.microsoft.com/office/word/2006/wordml" xmlns:wps="http://schemas.microsoft.com/office/word/2010/wordprocessingShape" mc:Ignorable="w14 w15 w16se wp14">
+<w:hdr xmlns:wpc="http://schemas.microsoft.com/office/word/2010/wordprocessingCanvas" xmlns:cx="http://schemas.microsoft.com/office/drawing/2014/chartex" xmlns:cx1="http://schemas.microsoft.com/office/drawing/2015/9/8/chartex" xmlns:cx2="http://schemas.microsoft.com/office/drawing/2015/10/21/chartex" xmlns:cx3="http://schemas.microsoft.com/office/drawing/2016/5/9/chartex" xmlns:cx4="http://schemas.microsoft.com/office/drawing/2016/5/10/chartex" xmlns:cx5="http://schemas.microsoft.com/office/drawing/2016/5/11/chartex" xmlns:cx6="http://schemas.microsoft.com/office/drawing/2016/5/12/chartex" xmlns:cx7="http://schemas.microsoft.com/office/drawing/2016/5/13/chartex" xmlns:cx8="http://schemas.microsoft.com/office/drawing/2016/5/14/chartex" xmlns:mc="http://schemas.openxmlformats.org/markup-compatibility/2006" xmlns:aink="http://schemas.microsoft.com/office/drawing/2016/ink" xmlns:am3d="http://schemas.microsoft.com/office/drawing/2017/model3d" xmlns:o="urn:schemas-microsoft-com:office:office" xmlns:r="http://schemas.openxmlformats.org/officeDocument/2006/relationships" xmlns:m="http://schemas.openxmlformats.org/officeDocument/2006/math" xmlns:v="urn:schemas-microsoft-com:vml" xmlns:wp14="http://schemas.microsoft.com/office/word/2010/wordprocessingDrawing" xmlns:wp="http://schemas.openxmlformats.org/drawingml/2006/wordprocessingDrawing" xmlns:w10="urn:schemas-microsoft-com:office:word" xmlns:w="http://schemas.openxmlformats.org/wordprocessingml/2006/main" xmlns:w14="http://schemas.microsoft.com/office/word/2010/wordml" xmlns:w15="http://schemas.microsoft.com/office/word/2012/wordml" xmlns:w16cex="http://schemas.microsoft.com/office/word/2018/wordml/cex" xmlns:w16cid="http://schemas.microsoft.com/office/word/2016/wordml/cid" xmlns:w16="http://schemas.microsoft.com/office/word/2018/wordml" xmlns:w16se="http://schemas.microsoft.com/office/word/2015/wordml/symex" xmlns:wpg="http://schemas.microsoft.com/office/word/2010/wordprocessingGroup" xmlns:wpi="http://schemas.microsoft.com/office/word/2010/wordprocessingInk" xmlns:wne="http://schemas.microsoft.com/office/word/2006/wordml" xmlns:wps="http://schemas.microsoft.com/office/word/2010/wordprocessingShape" mc:Ignorable="w14 w15 w16se w16cid w16 w16cex wp14">
   <w:p>
     <w:pPr>
       <w:pStyle w:val="Header"/>
@@ -36450,7 +36415,7 @@
 </file>
 
 <file path=word/header2.xml><?xml version="1.0" encoding="utf-8"?>
-<w:hdr xmlns:wpc="http://schemas.microsoft.com/office/word/2010/wordprocessingCanvas" xmlns:cx="http://schemas.microsoft.com/office/drawing/2014/chartex" xmlns:cx1="http://schemas.microsoft.com/office/drawing/2015/9/8/chartex" xmlns:mc="http://schemas.openxmlformats.org/markup-compatibility/2006" xmlns:o="urn:schemas-microsoft-com:office:office" xmlns:r="http://schemas.openxmlformats.org/officeDocument/2006/relationships" xmlns:m="http://schemas.openxmlformats.org/officeDocument/2006/math" xmlns:v="urn:schemas-microsoft-com:vml" xmlns:wp14="http://schemas.microsoft.com/office/word/2010/wordprocessingDrawing" xmlns:wp="http://schemas.openxmlformats.org/drawingml/2006/wordprocessingDrawing" xmlns:w10="urn:schemas-microsoft-com:office:word" xmlns:w="http://schemas.openxmlformats.org/wordprocessingml/2006/main" xmlns:w14="http://schemas.microsoft.com/office/word/2010/wordml" xmlns:w15="http://schemas.microsoft.com/office/word/2012/wordml" xmlns:w16se="http://schemas.microsoft.com/office/word/2015/wordml/symex" xmlns:wpg="http://schemas.microsoft.com/office/word/2010/wordprocessingGroup" xmlns:wpi="http://schemas.microsoft.com/office/word/2010/wordprocessingInk" xmlns:wne="http://schemas.microsoft.com/office/word/2006/wordml" xmlns:wps="http://schemas.microsoft.com/office/word/2010/wordprocessingShape" mc:Ignorable="w14 w15 w16se wp14">
+<w:hdr xmlns:wpc="http://schemas.microsoft.com/office/word/2010/wordprocessingCanvas" xmlns:cx="http://schemas.microsoft.com/office/drawing/2014/chartex" xmlns:cx1="http://schemas.microsoft.com/office/drawing/2015/9/8/chartex" xmlns:cx2="http://schemas.microsoft.com/office/drawing/2015/10/21/chartex" xmlns:cx3="http://schemas.microsoft.com/office/drawing/2016/5/9/chartex" xmlns:cx4="http://schemas.microsoft.com/office/drawing/2016/5/10/chartex" xmlns:cx5="http://schemas.microsoft.com/office/drawing/2016/5/11/chartex" xmlns:cx6="http://schemas.microsoft.com/office/drawing/2016/5/12/chartex" xmlns:cx7="http://schemas.microsoft.com/office/drawing/2016/5/13/chartex" xmlns:cx8="http://schemas.microsoft.com/office/drawing/2016/5/14/chartex" xmlns:mc="http://schemas.openxmlformats.org/markup-compatibility/2006" xmlns:aink="http://schemas.microsoft.com/office/drawing/2016/ink" xmlns:am3d="http://schemas.microsoft.com/office/drawing/2017/model3d" xmlns:o="urn:schemas-microsoft-com:office:office" xmlns:r="http://schemas.openxmlformats.org/officeDocument/2006/relationships" xmlns:m="http://schemas.openxmlformats.org/officeDocument/2006/math" xmlns:v="urn:schemas-microsoft-com:vml" xmlns:wp14="http://schemas.microsoft.com/office/word/2010/wordprocessingDrawing" xmlns:wp="http://schemas.openxmlformats.org/drawingml/2006/wordprocessingDrawing" xmlns:w10="urn:schemas-microsoft-com:office:word" xmlns:w="http://schemas.openxmlformats.org/wordprocessingml/2006/main" xmlns:w14="http://schemas.microsoft.com/office/word/2010/wordml" xmlns:w15="http://schemas.microsoft.com/office/word/2012/wordml" xmlns:w16cex="http://schemas.microsoft.com/office/word/2018/wordml/cex" xmlns:w16cid="http://schemas.microsoft.com/office/word/2016/wordml/cid" xmlns:w16="http://schemas.microsoft.com/office/word/2018/wordml" xmlns:w16se="http://schemas.microsoft.com/office/word/2015/wordml/symex" xmlns:wpg="http://schemas.microsoft.com/office/word/2010/wordprocessingGroup" xmlns:wpi="http://schemas.microsoft.com/office/word/2010/wordprocessingInk" xmlns:wne="http://schemas.microsoft.com/office/word/2006/wordml" xmlns:wps="http://schemas.microsoft.com/office/word/2010/wordprocessingShape" mc:Ignorable="w14 w15 w16se w16cid w16 w16cex wp14">
   <w:p>
     <w:pPr>
       <w:pStyle w:val="Header"/>
@@ -36467,7 +36432,7 @@
 </file>
 
 <file path=word/header3.xml><?xml version="1.0" encoding="utf-8"?>
-<w:hdr xmlns:wpc="http://schemas.microsoft.com/office/word/2010/wordprocessingCanvas" xmlns:cx="http://schemas.microsoft.com/office/drawing/2014/chartex" xmlns:cx1="http://schemas.microsoft.com/office/drawing/2015/9/8/chartex" xmlns:mc="http://schemas.openxmlformats.org/markup-compatibility/2006" xmlns:o="urn:schemas-microsoft-com:office:office" xmlns:r="http://schemas.openxmlformats.org/officeDocument/2006/relationships" xmlns:m="http://schemas.openxmlformats.org/officeDocument/2006/math" xmlns:v="urn:schemas-microsoft-com:vml" xmlns:wp14="http://schemas.microsoft.com/office/word/2010/wordprocessingDrawing" xmlns:wp="http://schemas.openxmlformats.org/drawingml/2006/wordprocessingDrawing" xmlns:w10="urn:schemas-microsoft-com:office:word" xmlns:w="http://schemas.openxmlformats.org/wordprocessingml/2006/main" xmlns:w14="http://schemas.microsoft.com/office/word/2010/wordml" xmlns:w15="http://schemas.microsoft.com/office/word/2012/wordml" xmlns:w16se="http://schemas.microsoft.com/office/word/2015/wordml/symex" xmlns:wpg="http://schemas.microsoft.com/office/word/2010/wordprocessingGroup" xmlns:wpi="http://schemas.microsoft.com/office/word/2010/wordprocessingInk" xmlns:wne="http://schemas.microsoft.com/office/word/2006/wordml" xmlns:wps="http://schemas.microsoft.com/office/word/2010/wordprocessingShape" mc:Ignorable="w14 w15 w16se wp14">
+<w:hdr xmlns:wpc="http://schemas.microsoft.com/office/word/2010/wordprocessingCanvas" xmlns:cx="http://schemas.microsoft.com/office/drawing/2014/chartex" xmlns:cx1="http://schemas.microsoft.com/office/drawing/2015/9/8/chartex" xmlns:cx2="http://schemas.microsoft.com/office/drawing/2015/10/21/chartex" xmlns:cx3="http://schemas.microsoft.com/office/drawing/2016/5/9/chartex" xmlns:cx4="http://schemas.microsoft.com/office/drawing/2016/5/10/chartex" xmlns:cx5="http://schemas.microsoft.com/office/drawing/2016/5/11/chartex" xmlns:cx6="http://schemas.microsoft.com/office/drawing/2016/5/12/chartex" xmlns:cx7="http://schemas.microsoft.com/office/drawing/2016/5/13/chartex" xmlns:cx8="http://schemas.microsoft.com/office/drawing/2016/5/14/chartex" xmlns:mc="http://schemas.openxmlformats.org/markup-compatibility/2006" xmlns:aink="http://schemas.microsoft.com/office/drawing/2016/ink" xmlns:am3d="http://schemas.microsoft.com/office/drawing/2017/model3d" xmlns:o="urn:schemas-microsoft-com:office:office" xmlns:r="http://schemas.openxmlformats.org/officeDocument/2006/relationships" xmlns:m="http://schemas.openxmlformats.org/officeDocument/2006/math" xmlns:v="urn:schemas-microsoft-com:vml" xmlns:wp14="http://schemas.microsoft.com/office/word/2010/wordprocessingDrawing" xmlns:wp="http://schemas.openxmlformats.org/drawingml/2006/wordprocessingDrawing" xmlns:w10="urn:schemas-microsoft-com:office:word" xmlns:w="http://schemas.openxmlformats.org/wordprocessingml/2006/main" xmlns:w14="http://schemas.microsoft.com/office/word/2010/wordml" xmlns:w15="http://schemas.microsoft.com/office/word/2012/wordml" xmlns:w16cex="http://schemas.microsoft.com/office/word/2018/wordml/cex" xmlns:w16cid="http://schemas.microsoft.com/office/word/2016/wordml/cid" xmlns:w16="http://schemas.microsoft.com/office/word/2018/wordml" xmlns:w16se="http://schemas.microsoft.com/office/word/2015/wordml/symex" xmlns:wpg="http://schemas.microsoft.com/office/word/2010/wordprocessingGroup" xmlns:wpi="http://schemas.microsoft.com/office/word/2010/wordprocessingInk" xmlns:wne="http://schemas.microsoft.com/office/word/2006/wordml" xmlns:wps="http://schemas.microsoft.com/office/word/2010/wordprocessingShape" mc:Ignorable="w14 w15 w16se w16cid w16 w16cex wp14">
   <w:p>
     <w:pPr>
       <w:pStyle w:val="Header"/>
@@ -36477,7 +36442,7 @@
 </file>
 
 <file path=word/header4.xml><?xml version="1.0" encoding="utf-8"?>
-<w:hdr xmlns:wpc="http://schemas.microsoft.com/office/word/2010/wordprocessingCanvas" xmlns:cx="http://schemas.microsoft.com/office/drawing/2014/chartex" xmlns:cx1="http://schemas.microsoft.com/office/drawing/2015/9/8/chartex" xmlns:mc="http://schemas.openxmlformats.org/markup-compatibility/2006" xmlns:o="urn:schemas-microsoft-com:office:office" xmlns:r="http://schemas.openxmlformats.org/officeDocument/2006/relationships" xmlns:m="http://schemas.openxmlformats.org/officeDocument/2006/math" xmlns:v="urn:schemas-microsoft-com:vml" xmlns:wp14="http://schemas.microsoft.com/office/word/2010/wordprocessingDrawing" xmlns:wp="http://schemas.openxmlformats.org/drawingml/2006/wordprocessingDrawing" xmlns:w10="urn:schemas-microsoft-com:office:word" xmlns:w="http://schemas.openxmlformats.org/wordprocessingml/2006/main" xmlns:w14="http://schemas.microsoft.com/office/word/2010/wordml" xmlns:w15="http://schemas.microsoft.com/office/word/2012/wordml" xmlns:w16se="http://schemas.microsoft.com/office/word/2015/wordml/symex" xmlns:wpg="http://schemas.microsoft.com/office/word/2010/wordprocessingGroup" xmlns:wpi="http://schemas.microsoft.com/office/word/2010/wordprocessingInk" xmlns:wne="http://schemas.microsoft.com/office/word/2006/wordml" xmlns:wps="http://schemas.microsoft.com/office/word/2010/wordprocessingShape" mc:Ignorable="w14 w15 w16se wp14">
+<w:hdr xmlns:wpc="http://schemas.microsoft.com/office/word/2010/wordprocessingCanvas" xmlns:cx="http://schemas.microsoft.com/office/drawing/2014/chartex" xmlns:cx1="http://schemas.microsoft.com/office/drawing/2015/9/8/chartex" xmlns:cx2="http://schemas.microsoft.com/office/drawing/2015/10/21/chartex" xmlns:cx3="http://schemas.microsoft.com/office/drawing/2016/5/9/chartex" xmlns:cx4="http://schemas.microsoft.com/office/drawing/2016/5/10/chartex" xmlns:cx5="http://schemas.microsoft.com/office/drawing/2016/5/11/chartex" xmlns:cx6="http://schemas.microsoft.com/office/drawing/2016/5/12/chartex" xmlns:cx7="http://schemas.microsoft.com/office/drawing/2016/5/13/chartex" xmlns:cx8="http://schemas.microsoft.com/office/drawing/2016/5/14/chartex" xmlns:mc="http://schemas.openxmlformats.org/markup-compatibility/2006" xmlns:aink="http://schemas.microsoft.com/office/drawing/2016/ink" xmlns:am3d="http://schemas.microsoft.com/office/drawing/2017/model3d" xmlns:o="urn:schemas-microsoft-com:office:office" xmlns:r="http://schemas.openxmlformats.org/officeDocument/2006/relationships" xmlns:m="http://schemas.openxmlformats.org/officeDocument/2006/math" xmlns:v="urn:schemas-microsoft-com:vml" xmlns:wp14="http://schemas.microsoft.com/office/word/2010/wordprocessingDrawing" xmlns:wp="http://schemas.openxmlformats.org/drawingml/2006/wordprocessingDrawing" xmlns:w10="urn:schemas-microsoft-com:office:word" xmlns:w="http://schemas.openxmlformats.org/wordprocessingml/2006/main" xmlns:w14="http://schemas.microsoft.com/office/word/2010/wordml" xmlns:w15="http://schemas.microsoft.com/office/word/2012/wordml" xmlns:w16cex="http://schemas.microsoft.com/office/word/2018/wordml/cex" xmlns:w16cid="http://schemas.microsoft.com/office/word/2016/wordml/cid" xmlns:w16="http://schemas.microsoft.com/office/word/2018/wordml" xmlns:w16se="http://schemas.microsoft.com/office/word/2015/wordml/symex" xmlns:wpg="http://schemas.microsoft.com/office/word/2010/wordprocessingGroup" xmlns:wpi="http://schemas.microsoft.com/office/word/2010/wordprocessingInk" xmlns:wne="http://schemas.microsoft.com/office/word/2006/wordml" xmlns:wps="http://schemas.microsoft.com/office/word/2010/wordprocessingShape" mc:Ignorable="w14 w15 w16se w16cid w16 w16cex wp14">
   <w:sdt>
     <w:sdtPr>
       <w:rPr>
@@ -36548,7 +36513,7 @@
 </file>
 
 <file path=word/numbering.xml><?xml version="1.0" encoding="utf-8"?>
-<w:numbering xmlns:wpc="http://schemas.microsoft.com/office/word/2010/wordprocessingCanvas" xmlns:cx="http://schemas.microsoft.com/office/drawing/2014/chartex" xmlns:cx1="http://schemas.microsoft.com/office/drawing/2015/9/8/chartex" xmlns:mc="http://schemas.openxmlformats.org/markup-compatibility/2006" xmlns:o="urn:schemas-microsoft-com:office:office" xmlns:r="http://schemas.openxmlformats.org/officeDocument/2006/relationships" xmlns:m="http://schemas.openxmlformats.org/officeDocument/2006/math" xmlns:v="urn:schemas-microsoft-com:vml" xmlns:wp14="http://schemas.microsoft.com/office/word/2010/wordprocessingDrawing" xmlns:wp="http://schemas.openxmlformats.org/drawingml/2006/wordprocessingDrawing" xmlns:w10="urn:schemas-microsoft-com:office:word" xmlns:w="http://schemas.openxmlformats.org/wordprocessingml/2006/main" xmlns:w14="http://schemas.microsoft.com/office/word/2010/wordml" xmlns:w15="http://schemas.microsoft.com/office/word/2012/wordml" xmlns:w16se="http://schemas.microsoft.com/office/word/2015/wordml/symex" xmlns:wpg="http://schemas.microsoft.com/office/word/2010/wordprocessingGroup" xmlns:wpi="http://schemas.microsoft.com/office/word/2010/wordprocessingInk" xmlns:wne="http://schemas.microsoft.com/office/word/2006/wordml" xmlns:wps="http://schemas.microsoft.com/office/word/2010/wordprocessingShape" mc:Ignorable="w14 w15 w16se wp14">
+<w:numbering xmlns:wpc="http://schemas.microsoft.com/office/word/2010/wordprocessingCanvas" xmlns:cx="http://schemas.microsoft.com/office/drawing/2014/chartex" xmlns:cx1="http://schemas.microsoft.com/office/drawing/2015/9/8/chartex" xmlns:cx2="http://schemas.microsoft.com/office/drawing/2015/10/21/chartex" xmlns:cx3="http://schemas.microsoft.com/office/drawing/2016/5/9/chartex" xmlns:cx4="http://schemas.microsoft.com/office/drawing/2016/5/10/chartex" xmlns:cx5="http://schemas.microsoft.com/office/drawing/2016/5/11/chartex" xmlns:cx6="http://schemas.microsoft.com/office/drawing/2016/5/12/chartex" xmlns:cx7="http://schemas.microsoft.com/office/drawing/2016/5/13/chartex" xmlns:cx8="http://schemas.microsoft.com/office/drawing/2016/5/14/chartex" xmlns:mc="http://schemas.openxmlformats.org/markup-compatibility/2006" xmlns:aink="http://schemas.microsoft.com/office/drawing/2016/ink" xmlns:am3d="http://schemas.microsoft.com/office/drawing/2017/model3d" xmlns:o="urn:schemas-microsoft-com:office:office" xmlns:r="http://schemas.openxmlformats.org/officeDocument/2006/relationships" xmlns:m="http://schemas.openxmlformats.org/officeDocument/2006/math" xmlns:v="urn:schemas-microsoft-com:vml" xmlns:wp14="http://schemas.microsoft.com/office/word/2010/wordprocessingDrawing" xmlns:wp="http://schemas.openxmlformats.org/drawingml/2006/wordprocessingDrawing" xmlns:w10="urn:schemas-microsoft-com:office:word" xmlns:w="http://schemas.openxmlformats.org/wordprocessingml/2006/main" xmlns:w14="http://schemas.microsoft.com/office/word/2010/wordml" xmlns:w15="http://schemas.microsoft.com/office/word/2012/wordml" xmlns:w16cex="http://schemas.microsoft.com/office/word/2018/wordml/cex" xmlns:w16cid="http://schemas.microsoft.com/office/word/2016/wordml/cid" xmlns:w16="http://schemas.microsoft.com/office/word/2018/wordml" xmlns:w16se="http://schemas.microsoft.com/office/word/2015/wordml/symex" xmlns:wpg="http://schemas.microsoft.com/office/word/2010/wordprocessingGroup" xmlns:wpi="http://schemas.microsoft.com/office/word/2010/wordprocessingInk" xmlns:wne="http://schemas.microsoft.com/office/word/2006/wordml" xmlns:wps="http://schemas.microsoft.com/office/word/2010/wordprocessingShape" mc:Ignorable="w14 w15 w16se w16cid w16 w16cex wp14">
   <w:abstractNum w:abstractNumId="0" w15:restartNumberingAfterBreak="0">
     <w:nsid w:val="013F0847"/>
     <w:multiLevelType w:val="hybridMultilevel"/>
@@ -40045,7 +40010,7 @@
 </file>
 
 <file path=word/styles.xml><?xml version="1.0" encoding="utf-8"?>
-<w:styles xmlns:mc="http://schemas.openxmlformats.org/markup-compatibility/2006" xmlns:r="http://schemas.openxmlformats.org/officeDocument/2006/relationships" xmlns:w="http://schemas.openxmlformats.org/wordprocessingml/2006/main" xmlns:w14="http://schemas.microsoft.com/office/word/2010/wordml" xmlns:w15="http://schemas.microsoft.com/office/word/2012/wordml" xmlns:w16se="http://schemas.microsoft.com/office/word/2015/wordml/symex" mc:Ignorable="w14 w15 w16se">
+<w:styles xmlns:mc="http://schemas.openxmlformats.org/markup-compatibility/2006" xmlns:r="http://schemas.openxmlformats.org/officeDocument/2006/relationships" xmlns:w="http://schemas.openxmlformats.org/wordprocessingml/2006/main" xmlns:w14="http://schemas.microsoft.com/office/word/2010/wordml" xmlns:w15="http://schemas.microsoft.com/office/word/2012/wordml" xmlns:w16cex="http://schemas.microsoft.com/office/word/2018/wordml/cex" xmlns:w16cid="http://schemas.microsoft.com/office/word/2016/wordml/cid" xmlns:w16="http://schemas.microsoft.com/office/word/2018/wordml" xmlns:w16se="http://schemas.microsoft.com/office/word/2015/wordml/symex" mc:Ignorable="w14 w15 w16se w16cid w16 w16cex">
   <w:docDefaults>
     <w:rPrDefault>
       <w:rPr>
@@ -40061,7 +40026,7 @@
       </w:pPr>
     </w:pPrDefault>
   </w:docDefaults>
-  <w:latentStyles w:defLockedState="0" w:defUIPriority="99" w:defSemiHidden="0" w:defUnhideWhenUsed="0" w:defQFormat="0" w:count="371">
+  <w:latentStyles w:defLockedState="0" w:defUIPriority="99" w:defSemiHidden="0" w:defUnhideWhenUsed="0" w:defQFormat="0" w:count="376">
     <w:lsdException w:name="Normal" w:uiPriority="0" w:qFormat="1"/>
     <w:lsdException w:name="heading 1" w:uiPriority="9" w:qFormat="1"/>
     <w:lsdException w:name="heading 2" w:semiHidden="1" w:uiPriority="9" w:unhideWhenUsed="1" w:qFormat="1"/>
@@ -40167,7 +40132,6 @@
     <w:lsdException w:name="HTML Sample" w:semiHidden="1" w:unhideWhenUsed="1"/>
     <w:lsdException w:name="HTML Typewriter" w:semiHidden="1" w:unhideWhenUsed="1"/>
     <w:lsdException w:name="HTML Variable" w:semiHidden="1" w:unhideWhenUsed="1"/>
-    <w:lsdException w:name="Normal Table" w:semiHidden="1" w:unhideWhenUsed="1"/>
     <w:lsdException w:name="annotation subject" w:semiHidden="1" w:unhideWhenUsed="1"/>
     <w:lsdException w:name="No List" w:semiHidden="1" w:unhideWhenUsed="1"/>
     <w:lsdException w:name="Outline List 1" w:semiHidden="1" w:unhideWhenUsed="1"/>
@@ -40210,11 +40174,8 @@
     <w:lsdException w:name="Table Contemporary" w:semiHidden="1" w:unhideWhenUsed="1"/>
     <w:lsdException w:name="Table Elegant" w:semiHidden="1" w:unhideWhenUsed="1"/>
     <w:lsdException w:name="Table Professional" w:semiHidden="1" w:unhideWhenUsed="1"/>
-    <w:lsdException w:name="Table Subtle 1" w:semiHidden="1" w:unhideWhenUsed="1"/>
     <w:lsdException w:name="Table Subtle 2" w:semiHidden="1" w:unhideWhenUsed="1"/>
     <w:lsdException w:name="Table Web 1" w:semiHidden="1" w:unhideWhenUsed="1"/>
-    <w:lsdException w:name="Table Web 2" w:semiHidden="1" w:unhideWhenUsed="1"/>
-    <w:lsdException w:name="Table Web 3" w:semiHidden="1" w:unhideWhenUsed="1"/>
     <w:lsdException w:name="Balloon Text" w:semiHidden="1" w:unhideWhenUsed="1"/>
     <w:lsdException w:name="Table Grid" w:uiPriority="39"/>
     <w:lsdException w:name="Table Theme" w:semiHidden="1" w:unhideWhenUsed="1"/>
@@ -40433,6 +40394,11 @@
     <w:lsdException w:name="List Table 5 Dark Accent 6" w:uiPriority="50"/>
     <w:lsdException w:name="List Table 6 Colorful Accent 6" w:uiPriority="51"/>
     <w:lsdException w:name="List Table 7 Colorful Accent 6" w:uiPriority="52"/>
+    <w:lsdException w:name="Mention" w:semiHidden="1" w:unhideWhenUsed="1"/>
+    <w:lsdException w:name="Smart Hyperlink" w:semiHidden="1" w:unhideWhenUsed="1"/>
+    <w:lsdException w:name="Hashtag" w:semiHidden="1" w:unhideWhenUsed="1"/>
+    <w:lsdException w:name="Unresolved Mention" w:semiHidden="1" w:unhideWhenUsed="1"/>
+    <w:lsdException w:name="Smart Link" w:semiHidden="1" w:unhideWhenUsed="1"/>
   </w:latentStyles>
   <w:style w:type="paragraph" w:default="1" w:styleId="Normal">
     <w:name w:val="Normal"/>
@@ -41552,7 +41518,7 @@
 </file>
 
 <file path=customXml/item1.xml><?xml version="1.0" encoding="utf-8"?>
-<b:Sources xmlns:b="http://schemas.openxmlformats.org/officeDocument/2006/bibliography" xmlns="http://schemas.openxmlformats.org/officeDocument/2006/bibliography" SelectedStyle="\ABNT_Author.XSL" StyleName="ABNT NBR 6023:2002*" Version="10">
+<b:Sources xmlns:b="http://schemas.openxmlformats.org/officeDocument/2006/bibliography" xmlns="http://schemas.openxmlformats.org/officeDocument/2006/bibliography" SelectedStyle="\ABNT.XSL" StyleName="ABNT NBR 6023:2002*" Version="10">
   <b:Source>
     <b:Tag>Placeholder1</b:Tag>
     <b:SourceType>Book</b:SourceType>
@@ -41843,7 +41809,7 @@
 </file>
 
 <file path=customXml/itemProps1.xml><?xml version="1.0" encoding="utf-8"?>
-<ds:datastoreItem xmlns:ds="http://schemas.openxmlformats.org/officeDocument/2006/customXml" ds:itemID="{8BC9B931-5765-41AC-B457-7ADE63AFA278}">
+<ds:datastoreItem xmlns:ds="http://schemas.openxmlformats.org/officeDocument/2006/customXml" ds:itemID="{5F14AF9C-1F84-466D-9D9A-7B65DE3527F2}">
   <ds:schemaRefs>
     <ds:schemaRef ds:uri="http://schemas.openxmlformats.org/officeDocument/2006/bibliography"/>
   </ds:schemaRefs>

</xml_diff>

<commit_message>
alterações realizadas sugeridas pela orientadora
</commit_message>
<xml_diff>
--- a/final-doc/alexsandro-matias-final-doc.docx
+++ b/final-doc/alexsandro-matias-final-doc.docx
@@ -1903,7 +1903,31 @@
             <w:rFonts w:cs="Times New Roman"/>
             <w:noProof/>
           </w:rPr>
-          <w:t>Tabela 4 - Tempo Médio das Consultas da Base de Dados não Otimizada de tamanho 10 GB</w:t>
+          <w:t xml:space="preserve">Tabela 4 - Tempo Médio das Consultas da Base de Dados </w:t>
+        </w:r>
+        <w:r>
+          <w:rPr>
+            <w:rStyle w:val="Hyperlink"/>
+            <w:rFonts w:cs="Times New Roman"/>
+            <w:noProof/>
+          </w:rPr>
+          <w:t xml:space="preserve">não </w:t>
+        </w:r>
+        <w:r>
+          <w:rPr>
+            <w:rStyle w:val="Hyperlink"/>
+            <w:rFonts w:cs="Times New Roman"/>
+            <w:noProof/>
+          </w:rPr>
+          <w:t xml:space="preserve">Alterada de </w:t>
+        </w:r>
+        <w:r>
+          <w:rPr>
+            <w:rStyle w:val="Hyperlink"/>
+            <w:rFonts w:cs="Times New Roman"/>
+            <w:noProof/>
+          </w:rPr>
+          <w:t xml:space="preserve"> tamanho 10 GB</w:t>
         </w:r>
         <w:r>
           <w:rPr>
@@ -2050,7 +2074,31 @@
             <w:rFonts w:cs="Times New Roman"/>
             <w:noProof/>
           </w:rPr>
-          <w:t>Tabela 6 - Tempo Médio das Consultas da Base de Dados não Otimizada de tamanho 1 GB</w:t>
+          <w:t xml:space="preserve">Tabela 6 - Tempo Médio das Consultas da Base de Dados </w:t>
+        </w:r>
+        <w:r>
+          <w:rPr>
+            <w:rStyle w:val="Hyperlink"/>
+            <w:rFonts w:cs="Times New Roman"/>
+            <w:noProof/>
+          </w:rPr>
+          <w:t xml:space="preserve">não </w:t>
+        </w:r>
+        <w:r>
+          <w:rPr>
+            <w:rStyle w:val="Hyperlink"/>
+            <w:rFonts w:cs="Times New Roman"/>
+            <w:noProof/>
+          </w:rPr>
+          <w:t xml:space="preserve">Alterada de </w:t>
+        </w:r>
+        <w:r>
+          <w:rPr>
+            <w:rStyle w:val="Hyperlink"/>
+            <w:rFonts w:cs="Times New Roman"/>
+            <w:noProof/>
+          </w:rPr>
+          <w:t xml:space="preserve"> tamanho 1 GB</w:t>
         </w:r>
         <w:r>
           <w:rPr>
@@ -3923,7 +3971,27 @@
                 <w:sz w:val="24"/>
                 <w:szCs w:val="24"/>
               </w:rPr>
-              <w:t>INTEGRIDADE REFERENCIAL</w:t>
+              <w:t>INTEGRIDA</w:t>
+            </w:r>
+            <w:r>
+              <w:rPr>
+                <w:rStyle w:val="Hyperlink"/>
+                <w:rFonts w:ascii="Times New Roman" w:hAnsi="Times New Roman"/>
+                <w:noProof/>
+                <w:sz w:val="24"/>
+                <w:szCs w:val="24"/>
+              </w:rPr>
+              <w:t>D</w:t>
+            </w:r>
+            <w:r>
+              <w:rPr>
+                <w:rStyle w:val="Hyperlink"/>
+                <w:rFonts w:ascii="Times New Roman" w:hAnsi="Times New Roman"/>
+                <w:noProof/>
+                <w:sz w:val="24"/>
+                <w:szCs w:val="24"/>
+              </w:rPr>
+              <w:t>E REFERENCIAL</w:t>
             </w:r>
             <w:r>
               <w:rPr>
@@ -5320,7 +5388,37 @@
                 <w:sz w:val="24"/>
                 <w:szCs w:val="24"/>
               </w:rPr>
-              <w:t>BASE DE DADOS NÃO OTIMIZADA DE 10 GB</w:t>
+              <w:t xml:space="preserve">BASE DE DADOS </w:t>
+            </w:r>
+            <w:r>
+              <w:rPr>
+                <w:rStyle w:val="Hyperlink"/>
+                <w:rFonts w:ascii="Times New Roman" w:hAnsi="Times New Roman"/>
+                <w:noProof/>
+                <w:sz w:val="24"/>
+                <w:szCs w:val="24"/>
+              </w:rPr>
+              <w:t xml:space="preserve">NÃO </w:t>
+            </w:r>
+            <w:r>
+              <w:rPr>
+                <w:rStyle w:val="Hyperlink"/>
+                <w:rFonts w:ascii="Times New Roman" w:hAnsi="Times New Roman"/>
+                <w:noProof/>
+                <w:sz w:val="24"/>
+                <w:szCs w:val="24"/>
+              </w:rPr>
+              <w:t xml:space="preserve">ALTERADA DE </w:t>
+            </w:r>
+            <w:r>
+              <w:rPr>
+                <w:rStyle w:val="Hyperlink"/>
+                <w:rFonts w:ascii="Times New Roman" w:hAnsi="Times New Roman"/>
+                <w:noProof/>
+                <w:sz w:val="24"/>
+                <w:szCs w:val="24"/>
+              </w:rPr>
+              <w:t xml:space="preserve"> 10 GB</w:t>
             </w:r>
             <w:r>
               <w:rPr>
@@ -5431,7 +5529,37 @@
                 <w:sz w:val="24"/>
                 <w:szCs w:val="24"/>
               </w:rPr>
-              <w:t>ANÁLISE DOS TEMPOS DA BASE DE DADOS NÃO OTIMIZADA DE 10 GB</w:t>
+              <w:t xml:space="preserve">ANÁLISE DOS TEMPOS DA BASE DE DADOS </w:t>
+            </w:r>
+            <w:r>
+              <w:rPr>
+                <w:rStyle w:val="Hyperlink"/>
+                <w:rFonts w:ascii="Times New Roman" w:hAnsi="Times New Roman"/>
+                <w:noProof/>
+                <w:sz w:val="24"/>
+                <w:szCs w:val="24"/>
+              </w:rPr>
+              <w:t xml:space="preserve">NÃO </w:t>
+            </w:r>
+            <w:r>
+              <w:rPr>
+                <w:rStyle w:val="Hyperlink"/>
+                <w:rFonts w:ascii="Times New Roman" w:hAnsi="Times New Roman"/>
+                <w:noProof/>
+                <w:sz w:val="24"/>
+                <w:szCs w:val="24"/>
+              </w:rPr>
+              <w:t xml:space="preserve">ALTERADA DE </w:t>
+            </w:r>
+            <w:r>
+              <w:rPr>
+                <w:rStyle w:val="Hyperlink"/>
+                <w:rFonts w:ascii="Times New Roman" w:hAnsi="Times New Roman"/>
+                <w:noProof/>
+                <w:sz w:val="24"/>
+                <w:szCs w:val="24"/>
+              </w:rPr>
+              <w:t xml:space="preserve"> 10 GB</w:t>
             </w:r>
             <w:r>
               <w:rPr>
@@ -6905,13 +7033,13 @@
         <w:rPr>
           <w:rFonts w:cs="Times New Roman"/>
         </w:rPr>
-        <w:t xml:space="preserve"> </w:t>
-      </w:r>
-      <w:r>
-        <w:rPr>
-          <w:rFonts w:cs="Times New Roman"/>
-        </w:rPr>
-        <w:t xml:space="preserve"> relevantes como por exemplo:</w:t>
+        <w:t xml:space="preserve"> relevantes</w:t>
+      </w:r>
+      <w:r>
+        <w:rPr>
+          <w:rFonts w:cs="Times New Roman"/>
+        </w:rPr>
+        <w:t xml:space="preserve"> como por exemplo:</w:t>
       </w:r>
     </w:p>
     <w:p>
@@ -7799,49 +7927,8 @@
           <w:b/>
           <w:bCs/>
         </w:rPr>
-        <w:t>/</w:t>
-      </w:r>
-      <w:proofErr w:type="spellStart"/>
-      <w:r>
-        <w:rPr>
-          <w:b/>
-          <w:bCs/>
-        </w:rPr>
-        <w:t>etc</w:t>
-      </w:r>
-      <w:proofErr w:type="spellEnd"/>
-      <w:r>
-        <w:rPr>
-          <w:b/>
-          <w:bCs/>
-        </w:rPr>
-        <w:t>/</w:t>
-      </w:r>
-      <w:proofErr w:type="spellStart"/>
-      <w:r>
-        <w:rPr>
-          <w:b/>
-          <w:bCs/>
-        </w:rPr>
-        <w:t>mysql</w:t>
-      </w:r>
-      <w:proofErr w:type="spellEnd"/>
-      <w:r>
-        <w:rPr>
-          <w:b/>
-          <w:bCs/>
-        </w:rPr>
-        <w:t>/</w:t>
-      </w:r>
-      <w:proofErr w:type="spellStart"/>
-      <w:r>
-        <w:rPr>
-          <w:b/>
-          <w:bCs/>
-        </w:rPr>
-        <w:t>mysql.cnf</w:t>
-      </w:r>
-      <w:proofErr w:type="spellEnd"/>
+        <w:t>/etc/mysql/mysql.cnf</w:t>
+      </w:r>
       <w:r>
         <w:t xml:space="preserve"> </w:t>
       </w:r>
@@ -8043,13 +8130,17 @@
       <w:r>
         <w:t xml:space="preserve">Levando em consideração as </w:t>
       </w:r>
-      <w:proofErr w:type="spellStart"/>
-      <w:r>
-        <w:t>memoriash</w:t>
-      </w:r>
-      <w:proofErr w:type="spellEnd"/>
-      <w:r>
-        <w:t xml:space="preserve"> mencionada anteriormente, os parâmetros que fazem com que </w:t>
+      <w:r>
+        <w:t>memórias</w:t>
+      </w:r>
+      <w:r>
+        <w:t xml:space="preserve"> mencionada</w:t>
+      </w:r>
+      <w:r>
+        <w:t>s</w:t>
+      </w:r>
+      <w:r>
+        <w:t xml:space="preserve"> anteriormente, os parâmetros que fazem com que </w:t>
       </w:r>
       <w:r>
         <w:t xml:space="preserve">seus </w:t>
@@ -8112,16 +8203,7 @@
         <w:t>os dados nas tabelas. Isso ocorre porque o mecanismo de armazenamento InnoDB armazena seus dados usados com frequência na memória</w:t>
       </w:r>
       <w:r>
-        <w:t xml:space="preserve"> já que armazena os </w:t>
-      </w:r>
-      <w:r>
-        <w:t>dados d</w:t>
-      </w:r>
-      <w:r>
-        <w:t>os registros</w:t>
-      </w:r>
-      <w:r>
-        <w:t>, o índice de hash adaptável, o buffer de inserção, bloqueios e outras estruturas internas.</w:t>
+        <w:t xml:space="preserve"> já que armazena os dados dos registros, o índice de hash adaptável, o buffer de inserção, bloqueios e outras estruturas internas.</w:t>
       </w:r>
     </w:p>
     <w:p>
@@ -8227,10 +8309,7 @@
         </w:r>
       </w:fldSimple>
       <w:r>
-        <w:t xml:space="preserve"> - </w:t>
-      </w:r>
-      <w:r>
-        <w:t xml:space="preserve">- Características do </w:t>
+        <w:t xml:space="preserve"> - Características do </w:t>
       </w:r>
       <w:r>
         <w:t>innodb_buffer_pool_size</w:t>
@@ -10091,8 +10170,8 @@
         <w:tblLook w:val="04A0" w:firstRow="1" w:lastRow="0" w:firstColumn="1" w:lastColumn="0" w:noHBand="0" w:noVBand="1"/>
       </w:tblPr>
       <w:tblGrid>
-        <w:gridCol w:w="4406"/>
-        <w:gridCol w:w="4665"/>
+        <w:gridCol w:w="2477"/>
+        <w:gridCol w:w="6594"/>
       </w:tblGrid>
       <w:tr>
         <w:trPr>
@@ -10199,7 +10278,7 @@
                 <w:szCs w:val="24"/>
                 <w:lang w:val="en-US" w:eastAsia="pt-BR"/>
               </w:rPr>
-              <w:t>SYSTEM VARIABLE INNODB_BUFFER_POOL_INSTANCES</w:t>
+              <w:t xml:space="preserve">SYSTEM VARIABLE </w:t>
             </w:r>
           </w:p>
         </w:tc>
@@ -10737,8 +10816,14 @@
     <w:p>
       <w:pPr>
         <w:pStyle w:val="NormalTCC"/>
-      </w:pPr>
-      <w:r>
+        <w:rPr>
+          <w:lang w:val="en-US"/>
+        </w:rPr>
+      </w:pPr>
+      <w:r>
+        <w:rPr>
+          <w:lang w:val="en-US"/>
+        </w:rPr>
         <w:t xml:space="preserve"> </w:t>
       </w:r>
     </w:p>
@@ -10747,13 +10832,16 @@
         <w:pStyle w:val="NormalTCC"/>
       </w:pPr>
       <w:r>
-        <w:t>De acordo com a tabela acima, e</w:t>
-      </w:r>
-      <w:r>
-        <w:t xml:space="preserve">sta variável não é dinâmica e se for configurada incorretamente, pode levar a situações indesejadas. A representação da interação entre as o innodb_buffer_pool_size, innodb_buffer_pool_instances e innodb_buffer_pool_chunk_size </w:t>
-      </w:r>
-      <w:r>
-        <w:t>está representada na figura abaixo</w:t>
+        <w:t xml:space="preserve">A representação da interação entre as o innodb_buffer_pool_size, innodb_buffer_pool_instances e innodb_buffer_pool_chunk_size </w:t>
+      </w:r>
+      <w:r>
+        <w:t>está representada</w:t>
+      </w:r>
+      <w:r>
+        <w:t xml:space="preserve"> de forma simplificada</w:t>
+      </w:r>
+      <w:r>
+        <w:t xml:space="preserve"> na figura abaixo</w:t>
       </w:r>
       <w:r>
         <w:t>:</w:t>
@@ -11188,43 +11276,500 @@
         <w:pStyle w:val="Ttulo3TCC"/>
       </w:pPr>
       <w:r>
-        <w:rPr>
-          <w:caps w:val="0"/>
-        </w:rPr>
-        <w:t>VALORES PADRAO DA VARIAVEIS</w:t>
+        <w:t>KEY_BUFFER_SIZE</w:t>
       </w:r>
     </w:p>
     <w:p>
       <w:pPr>
         <w:pStyle w:val="NormalTCC"/>
       </w:pPr>
-      <w:r>
-        <w:t xml:space="preserve">A partir de todas as variáveis anteriormente denominadas, se torna necessário para o estudo deste trabalho centralizar os valores padrão que servirão </w:t>
-      </w:r>
-      <w:r>
-        <w:t>de ponto de partida para este trabalho.</w:t>
-      </w:r>
     </w:p>
     <w:p>
       <w:pPr>
-        <w:pStyle w:val="NormalTCC"/>
-      </w:pPr>
+        <w:pStyle w:val="Ttulo3TCC"/>
+      </w:pPr>
+      <w:r>
+        <w:rPr>
+          <w:caps w:val="0"/>
+        </w:rPr>
+        <w:t>VALORES PADRAO DA VARIAVEIS</w:t>
+      </w:r>
     </w:p>
     <w:p>
       <w:pPr>
         <w:pStyle w:val="NormalTCC"/>
-        <w:ind w:firstLine="0"/>
-      </w:pPr>
+      </w:pPr>
+      <w:r>
+        <w:t xml:space="preserve">A partir de todas as variáveis anteriormente denominadas, se torna necessário </w:t>
+      </w:r>
+      <w:r>
+        <w:t xml:space="preserve">exibir </w:t>
+      </w:r>
+      <w:r>
+        <w:t xml:space="preserve">os valores </w:t>
+      </w:r>
+      <w:r>
+        <w:t xml:space="preserve">iniciais (default ou padrão) </w:t>
+      </w:r>
+      <w:r>
+        <w:t xml:space="preserve">que servirão </w:t>
+      </w:r>
+      <w:r>
+        <w:t>de ponto de partida para este trabalho.</w:t>
+      </w:r>
     </w:p>
     <w:p>
       <w:pPr>
+        <w:pStyle w:val="Caption"/>
+        <w:keepNext/>
+      </w:pPr>
+      <w:r>
+        <w:t xml:space="preserve">Tabela </w:t>
+      </w:r>
+      <w:fldSimple w:instr=" SEQ Tabela \* ARABIC ">
+        <w:r>
+          <w:rPr>
+            <w:noProof/>
+          </w:rPr>
+          <w:t>4</w:t>
+        </w:r>
+      </w:fldSimple>
+      <w:r>
+        <w:t xml:space="preserve"> - Valores Padrão da Variáveis do MySQL</w:t>
+      </w:r>
+    </w:p>
+    <w:tbl>
+      <w:tblPr>
+        <w:tblW w:w="6887" w:type="dxa"/>
+        <w:jc w:val="center"/>
+        <w:tblCellMar>
+          <w:left w:w="70" w:type="dxa"/>
+          <w:right w:w="70" w:type="dxa"/>
+        </w:tblCellMar>
+        <w:tblLook w:val="04A0" w:firstRow="1" w:lastRow="0" w:firstColumn="1" w:lastColumn="0" w:noHBand="0" w:noVBand="1"/>
+      </w:tblPr>
+      <w:tblGrid>
+        <w:gridCol w:w="4447"/>
+        <w:gridCol w:w="2440"/>
+      </w:tblGrid>
+      <w:tr>
+        <w:trPr>
+          <w:trHeight w:val="285"/>
+          <w:jc w:val="center"/>
+        </w:trPr>
+        <w:tc>
+          <w:tcPr>
+            <w:tcW w:w="4447" w:type="dxa"/>
+            <w:tcBorders>
+              <w:top w:val="single" w:sz="4" w:space="0" w:color="000000"/>
+              <w:left w:val="nil"/>
+              <w:bottom w:val="single" w:sz="4" w:space="0" w:color="000000"/>
+              <w:right w:val="single" w:sz="4" w:space="0" w:color="000000"/>
+            </w:tcBorders>
+            <w:shd w:val="clear" w:color="auto" w:fill="auto"/>
+            <w:noWrap/>
+            <w:vAlign w:val="bottom"/>
+            <w:hideMark/>
+          </w:tcPr>
+          <w:p>
+            <w:pPr>
+              <w:spacing w:after="0" w:line="240" w:lineRule="auto"/>
+              <w:rPr>
+                <w:rFonts w:ascii="Times New Roman" w:eastAsia="Times New Roman" w:hAnsi="Times New Roman" w:cs="Times New Roman"/>
+                <w:color w:val="000000"/>
+                <w:sz w:val="24"/>
+                <w:szCs w:val="24"/>
+                <w:lang w:eastAsia="pt-BR"/>
+              </w:rPr>
+            </w:pPr>
+            <w:r>
+              <w:rPr>
+                <w:rFonts w:ascii="Times New Roman" w:eastAsia="Times New Roman" w:hAnsi="Times New Roman" w:cs="Times New Roman"/>
+                <w:color w:val="000000"/>
+                <w:sz w:val="24"/>
+                <w:szCs w:val="24"/>
+                <w:lang w:eastAsia="pt-BR"/>
+              </w:rPr>
+              <w:t>VARIÁVEL</w:t>
+            </w:r>
+          </w:p>
+        </w:tc>
+        <w:tc>
+          <w:tcPr>
+            <w:tcW w:w="2440" w:type="dxa"/>
+            <w:tcBorders>
+              <w:top w:val="single" w:sz="4" w:space="0" w:color="000000"/>
+              <w:left w:val="nil"/>
+              <w:bottom w:val="single" w:sz="4" w:space="0" w:color="000000"/>
+              <w:right w:val="nil"/>
+            </w:tcBorders>
+            <w:shd w:val="clear" w:color="auto" w:fill="auto"/>
+            <w:noWrap/>
+            <w:vAlign w:val="bottom"/>
+            <w:hideMark/>
+          </w:tcPr>
+          <w:p>
+            <w:pPr>
+              <w:spacing w:after="0" w:line="240" w:lineRule="auto"/>
+              <w:rPr>
+                <w:rFonts w:ascii="Times New Roman" w:eastAsia="Times New Roman" w:hAnsi="Times New Roman" w:cs="Times New Roman"/>
+                <w:color w:val="000000"/>
+                <w:sz w:val="24"/>
+                <w:szCs w:val="24"/>
+                <w:lang w:eastAsia="pt-BR"/>
+              </w:rPr>
+            </w:pPr>
+            <w:r>
+              <w:rPr>
+                <w:rFonts w:ascii="Times New Roman" w:eastAsia="Times New Roman" w:hAnsi="Times New Roman" w:cs="Times New Roman"/>
+                <w:color w:val="000000"/>
+                <w:sz w:val="24"/>
+                <w:szCs w:val="24"/>
+                <w:lang w:eastAsia="pt-BR"/>
+              </w:rPr>
+              <w:t>VALOR PADRÃO</w:t>
+            </w:r>
+          </w:p>
+        </w:tc>
+      </w:tr>
+      <w:tr>
+        <w:trPr>
+          <w:trHeight w:val="285"/>
+          <w:jc w:val="center"/>
+        </w:trPr>
+        <w:tc>
+          <w:tcPr>
+            <w:tcW w:w="4447" w:type="dxa"/>
+            <w:tcBorders>
+              <w:top w:val="nil"/>
+              <w:left w:val="nil"/>
+              <w:bottom w:val="single" w:sz="4" w:space="0" w:color="000000"/>
+              <w:right w:val="single" w:sz="4" w:space="0" w:color="000000"/>
+            </w:tcBorders>
+            <w:shd w:val="clear" w:color="auto" w:fill="auto"/>
+            <w:noWrap/>
+            <w:vAlign w:val="bottom"/>
+            <w:hideMark/>
+          </w:tcPr>
+          <w:p>
+            <w:pPr>
+              <w:spacing w:after="0" w:line="240" w:lineRule="auto"/>
+              <w:rPr>
+                <w:rFonts w:ascii="Times New Roman" w:eastAsia="Times New Roman" w:hAnsi="Times New Roman" w:cs="Times New Roman"/>
+                <w:color w:val="000000"/>
+                <w:sz w:val="24"/>
+                <w:szCs w:val="24"/>
+                <w:lang w:eastAsia="pt-BR"/>
+              </w:rPr>
+            </w:pPr>
+            <w:r>
+              <w:rPr>
+                <w:rFonts w:ascii="Times New Roman" w:eastAsia="Times New Roman" w:hAnsi="Times New Roman" w:cs="Times New Roman"/>
+                <w:color w:val="000000"/>
+                <w:sz w:val="24"/>
+                <w:szCs w:val="24"/>
+                <w:lang w:eastAsia="pt-BR"/>
+              </w:rPr>
+              <w:t>INNODB_BUFFER_POOL_SIZE</w:t>
+            </w:r>
+          </w:p>
+        </w:tc>
+        <w:tc>
+          <w:tcPr>
+            <w:tcW w:w="2440" w:type="dxa"/>
+            <w:tcBorders>
+              <w:top w:val="nil"/>
+              <w:left w:val="nil"/>
+              <w:bottom w:val="single" w:sz="4" w:space="0" w:color="000000"/>
+              <w:right w:val="nil"/>
+            </w:tcBorders>
+            <w:shd w:val="clear" w:color="auto" w:fill="auto"/>
+            <w:noWrap/>
+            <w:vAlign w:val="bottom"/>
+            <w:hideMark/>
+          </w:tcPr>
+          <w:p>
+            <w:pPr>
+              <w:spacing w:after="0" w:line="240" w:lineRule="auto"/>
+              <w:rPr>
+                <w:rFonts w:ascii="Times New Roman" w:eastAsia="Times New Roman" w:hAnsi="Times New Roman" w:cs="Times New Roman"/>
+                <w:color w:val="000000"/>
+                <w:sz w:val="24"/>
+                <w:szCs w:val="24"/>
+                <w:lang w:eastAsia="pt-BR"/>
+              </w:rPr>
+            </w:pPr>
+            <w:r>
+              <w:rPr>
+                <w:rFonts w:ascii="Times New Roman" w:eastAsia="Times New Roman" w:hAnsi="Times New Roman" w:cs="Times New Roman"/>
+                <w:color w:val="000000"/>
+                <w:sz w:val="24"/>
+                <w:szCs w:val="24"/>
+                <w:lang w:eastAsia="pt-BR"/>
+              </w:rPr>
+              <w:t>128 MB</w:t>
+            </w:r>
+          </w:p>
+        </w:tc>
+      </w:tr>
+      <w:tr>
+        <w:trPr>
+          <w:trHeight w:val="285"/>
+          <w:jc w:val="center"/>
+        </w:trPr>
+        <w:tc>
+          <w:tcPr>
+            <w:tcW w:w="4447" w:type="dxa"/>
+            <w:tcBorders>
+              <w:top w:val="nil"/>
+              <w:left w:val="nil"/>
+              <w:bottom w:val="single" w:sz="4" w:space="0" w:color="000000"/>
+              <w:right w:val="single" w:sz="4" w:space="0" w:color="000000"/>
+            </w:tcBorders>
+            <w:shd w:val="clear" w:color="auto" w:fill="auto"/>
+            <w:noWrap/>
+            <w:vAlign w:val="bottom"/>
+            <w:hideMark/>
+          </w:tcPr>
+          <w:p>
+            <w:pPr>
+              <w:spacing w:after="0" w:line="240" w:lineRule="auto"/>
+              <w:rPr>
+                <w:rFonts w:ascii="Times New Roman" w:eastAsia="Times New Roman" w:hAnsi="Times New Roman" w:cs="Times New Roman"/>
+                <w:color w:val="000000"/>
+                <w:sz w:val="24"/>
+                <w:szCs w:val="24"/>
+                <w:lang w:eastAsia="pt-BR"/>
+              </w:rPr>
+            </w:pPr>
+            <w:r>
+              <w:rPr>
+                <w:rFonts w:ascii="Times New Roman" w:eastAsia="Times New Roman" w:hAnsi="Times New Roman" w:cs="Times New Roman"/>
+                <w:color w:val="000000"/>
+                <w:sz w:val="24"/>
+                <w:szCs w:val="24"/>
+                <w:lang w:eastAsia="pt-BR"/>
+              </w:rPr>
+              <w:t>INNODB_BUFFER_POOL_INSTANCES</w:t>
+            </w:r>
+          </w:p>
+        </w:tc>
+        <w:tc>
+          <w:tcPr>
+            <w:tcW w:w="2440" w:type="dxa"/>
+            <w:tcBorders>
+              <w:top w:val="nil"/>
+              <w:left w:val="nil"/>
+              <w:bottom w:val="single" w:sz="4" w:space="0" w:color="000000"/>
+              <w:right w:val="nil"/>
+            </w:tcBorders>
+            <w:shd w:val="clear" w:color="auto" w:fill="auto"/>
+            <w:noWrap/>
+            <w:vAlign w:val="bottom"/>
+            <w:hideMark/>
+          </w:tcPr>
+          <w:p>
+            <w:pPr>
+              <w:spacing w:after="0" w:line="240" w:lineRule="auto"/>
+              <w:rPr>
+                <w:rFonts w:ascii="Times New Roman" w:eastAsia="Times New Roman" w:hAnsi="Times New Roman" w:cs="Times New Roman"/>
+                <w:color w:val="000000"/>
+                <w:sz w:val="24"/>
+                <w:szCs w:val="24"/>
+                <w:lang w:eastAsia="pt-BR"/>
+              </w:rPr>
+            </w:pPr>
+            <w:r>
+              <w:rPr>
+                <w:rFonts w:ascii="Times New Roman" w:eastAsia="Times New Roman" w:hAnsi="Times New Roman" w:cs="Times New Roman"/>
+                <w:color w:val="000000"/>
+                <w:sz w:val="24"/>
+                <w:szCs w:val="24"/>
+                <w:lang w:eastAsia="pt-BR"/>
+              </w:rPr>
+              <w:t>8</w:t>
+            </w:r>
+          </w:p>
+        </w:tc>
+      </w:tr>
+      <w:tr>
+        <w:trPr>
+          <w:trHeight w:val="285"/>
+          <w:jc w:val="center"/>
+        </w:trPr>
+        <w:tc>
+          <w:tcPr>
+            <w:tcW w:w="4447" w:type="dxa"/>
+            <w:tcBorders>
+              <w:top w:val="nil"/>
+              <w:left w:val="nil"/>
+              <w:bottom w:val="single" w:sz="4" w:space="0" w:color="000000"/>
+              <w:right w:val="single" w:sz="4" w:space="0" w:color="000000"/>
+            </w:tcBorders>
+            <w:shd w:val="clear" w:color="auto" w:fill="auto"/>
+            <w:noWrap/>
+            <w:vAlign w:val="bottom"/>
+            <w:hideMark/>
+          </w:tcPr>
+          <w:p>
+            <w:pPr>
+              <w:spacing w:after="0" w:line="240" w:lineRule="auto"/>
+              <w:rPr>
+                <w:rFonts w:ascii="Times New Roman" w:eastAsia="Times New Roman" w:hAnsi="Times New Roman" w:cs="Times New Roman"/>
+                <w:color w:val="000000"/>
+                <w:sz w:val="24"/>
+                <w:szCs w:val="24"/>
+                <w:lang w:val="en-US" w:eastAsia="pt-BR"/>
+              </w:rPr>
+            </w:pPr>
+            <w:r>
+              <w:rPr>
+                <w:rFonts w:ascii="Times New Roman" w:eastAsia="Times New Roman" w:hAnsi="Times New Roman" w:cs="Times New Roman"/>
+                <w:color w:val="000000"/>
+                <w:sz w:val="24"/>
+                <w:szCs w:val="24"/>
+                <w:lang w:val="en-US" w:eastAsia="pt-BR"/>
+              </w:rPr>
+              <w:t>INNODB_BUFFER_POOL_CHUNK_SIZE</w:t>
+            </w:r>
+          </w:p>
+        </w:tc>
+        <w:tc>
+          <w:tcPr>
+            <w:tcW w:w="2440" w:type="dxa"/>
+            <w:tcBorders>
+              <w:top w:val="nil"/>
+              <w:left w:val="nil"/>
+              <w:bottom w:val="single" w:sz="4" w:space="0" w:color="000000"/>
+              <w:right w:val="nil"/>
+            </w:tcBorders>
+            <w:shd w:val="clear" w:color="auto" w:fill="auto"/>
+            <w:noWrap/>
+            <w:vAlign w:val="bottom"/>
+            <w:hideMark/>
+          </w:tcPr>
+          <w:p>
+            <w:pPr>
+              <w:spacing w:after="0" w:line="240" w:lineRule="auto"/>
+              <w:rPr>
+                <w:rFonts w:ascii="Times New Roman" w:eastAsia="Times New Roman" w:hAnsi="Times New Roman" w:cs="Times New Roman"/>
+                <w:color w:val="000000"/>
+                <w:sz w:val="24"/>
+                <w:szCs w:val="24"/>
+                <w:lang w:eastAsia="pt-BR"/>
+              </w:rPr>
+            </w:pPr>
+            <w:r>
+              <w:rPr>
+                <w:rFonts w:ascii="Times New Roman" w:eastAsia="Times New Roman" w:hAnsi="Times New Roman" w:cs="Times New Roman"/>
+                <w:color w:val="000000"/>
+                <w:sz w:val="24"/>
+                <w:szCs w:val="24"/>
+                <w:lang w:eastAsia="pt-BR"/>
+              </w:rPr>
+              <w:t>16 MB</w:t>
+            </w:r>
+          </w:p>
+        </w:tc>
+      </w:tr>
+      <w:tr>
+        <w:trPr>
+          <w:trHeight w:val="285"/>
+          <w:jc w:val="center"/>
+        </w:trPr>
+        <w:tc>
+          <w:tcPr>
+            <w:tcW w:w="4447" w:type="dxa"/>
+            <w:tcBorders>
+              <w:top w:val="nil"/>
+              <w:left w:val="nil"/>
+              <w:bottom w:val="single" w:sz="4" w:space="0" w:color="000000"/>
+              <w:right w:val="single" w:sz="4" w:space="0" w:color="000000"/>
+            </w:tcBorders>
+            <w:shd w:val="clear" w:color="auto" w:fill="auto"/>
+            <w:noWrap/>
+            <w:vAlign w:val="bottom"/>
+            <w:hideMark/>
+          </w:tcPr>
+          <w:p>
+            <w:pPr>
+              <w:spacing w:after="0" w:line="240" w:lineRule="auto"/>
+              <w:rPr>
+                <w:rFonts w:ascii="Times New Roman" w:eastAsia="Times New Roman" w:hAnsi="Times New Roman" w:cs="Times New Roman"/>
+                <w:color w:val="000000"/>
+                <w:sz w:val="24"/>
+                <w:szCs w:val="24"/>
+                <w:lang w:eastAsia="pt-BR"/>
+              </w:rPr>
+            </w:pPr>
+            <w:bookmarkStart w:id="26" w:name="_Hlk62115191"/>
+            <w:r>
+              <w:rPr>
+                <w:rFonts w:ascii="Times New Roman" w:eastAsia="Times New Roman" w:hAnsi="Times New Roman" w:cs="Times New Roman"/>
+                <w:color w:val="000000"/>
+                <w:sz w:val="24"/>
+                <w:szCs w:val="24"/>
+                <w:lang w:eastAsia="pt-BR"/>
+              </w:rPr>
+              <w:t>KEY_BUFFER_SIZE</w:t>
+            </w:r>
+          </w:p>
+        </w:tc>
+        <w:tc>
+          <w:tcPr>
+            <w:tcW w:w="2440" w:type="dxa"/>
+            <w:tcBorders>
+              <w:top w:val="nil"/>
+              <w:left w:val="nil"/>
+              <w:bottom w:val="single" w:sz="4" w:space="0" w:color="000000"/>
+              <w:right w:val="nil"/>
+            </w:tcBorders>
+            <w:shd w:val="clear" w:color="auto" w:fill="auto"/>
+            <w:noWrap/>
+            <w:vAlign w:val="bottom"/>
+            <w:hideMark/>
+          </w:tcPr>
+          <w:p>
+            <w:pPr>
+              <w:spacing w:after="0" w:line="240" w:lineRule="auto"/>
+              <w:rPr>
+                <w:rFonts w:ascii="Times New Roman" w:eastAsia="Times New Roman" w:hAnsi="Times New Roman" w:cs="Times New Roman"/>
+                <w:color w:val="000000"/>
+                <w:sz w:val="24"/>
+                <w:szCs w:val="24"/>
+                <w:lang w:eastAsia="pt-BR"/>
+              </w:rPr>
+            </w:pPr>
+            <w:r>
+              <w:rPr>
+                <w:rFonts w:ascii="Times New Roman" w:eastAsia="Times New Roman" w:hAnsi="Times New Roman" w:cs="Times New Roman"/>
+                <w:color w:val="000000"/>
+                <w:sz w:val="24"/>
+                <w:szCs w:val="24"/>
+                <w:lang w:eastAsia="pt-BR"/>
+              </w:rPr>
+              <w:t>1 MB</w:t>
+            </w:r>
+          </w:p>
+        </w:tc>
+      </w:tr>
+      <w:bookmarkEnd w:id="26"/>
+    </w:tbl>
+    <w:p>
+      <w:pPr>
+        <w:pStyle w:val="NormalTCC"/>
+        <w:ind w:firstLine="0"/>
+      </w:pPr>
+    </w:p>
+    <w:p>
+      <w:pPr>
         <w:pStyle w:val="Ttulo2TCC"/>
       </w:pPr>
-      <w:bookmarkStart w:id="26" w:name="_Toc61208564"/>
+      <w:bookmarkStart w:id="27" w:name="_Toc61208564"/>
       <w:r>
         <w:t>TPC-H</w:t>
       </w:r>
-      <w:bookmarkEnd w:id="26"/>
+      <w:bookmarkEnd w:id="27"/>
     </w:p>
     <w:p>
       <w:pPr>
@@ -11411,6 +11956,7 @@
         <w:rPr>
           <w:rFonts w:cs="Times New Roman"/>
         </w:rPr>
+        <w:lastRenderedPageBreak/>
         <w:t>Executar consultas com alto grau de complexidade;</w:t>
       </w:r>
     </w:p>
@@ -11465,7 +12011,6 @@
         <w:rPr>
           <w:rFonts w:cs="Times New Roman"/>
         </w:rPr>
-        <w:lastRenderedPageBreak/>
         <w:t>Gerar atividade intensiva por parte do componente servidor de banco de dados do sistema em teste;</w:t>
       </w:r>
     </w:p>
@@ -11699,7 +12244,7 @@
       <w:pPr>
         <w:pStyle w:val="Ttulo3TCC"/>
       </w:pPr>
-      <w:bookmarkStart w:id="27" w:name="_Toc61208565"/>
+      <w:bookmarkStart w:id="28" w:name="_Toc61208565"/>
       <w:r>
         <w:rPr>
           <w:caps w:val="0"/>
@@ -11712,7 +12257,7 @@
         </w:rPr>
         <w:t xml:space="preserve"> RELACIONAMENTOS DO BANCO DE DADOS</w:t>
       </w:r>
-      <w:bookmarkEnd w:id="27"/>
+      <w:bookmarkEnd w:id="28"/>
     </w:p>
     <w:p>
       <w:pPr>
@@ -11886,7 +12431,7 @@
                                 <w:sz w:val="24"/>
                               </w:rPr>
                             </w:pPr>
-                            <w:bookmarkStart w:id="28" w:name="_Toc61207789"/>
+                            <w:bookmarkStart w:id="29" w:name="_Toc61207789"/>
                             <w:r>
                               <w:t xml:space="preserve">Figura </w:t>
                             </w:r>
@@ -11938,7 +12483,7 @@
                             </w:sdt>
                           </w:p>
                           <w:p/>
-                          <w:bookmarkEnd w:id="28"/>
+                          <w:bookmarkEnd w:id="29"/>
                           <w:p>
                             <w:pPr>
                               <w:pStyle w:val="Caption"/>
@@ -11977,7 +12522,7 @@
                           <w:sz w:val="24"/>
                         </w:rPr>
                       </w:pPr>
-                      <w:bookmarkStart w:id="29" w:name="_Toc61207789"/>
+                      <w:bookmarkStart w:id="30" w:name="_Toc61207789"/>
                       <w:r>
                         <w:t xml:space="preserve">Figura </w:t>
                       </w:r>
@@ -12029,7 +12574,7 @@
                       </w:sdt>
                     </w:p>
                     <w:p/>
-                    <w:bookmarkEnd w:id="29"/>
+                    <w:bookmarkEnd w:id="30"/>
                     <w:p>
                       <w:pPr>
                         <w:pStyle w:val="Caption"/>
@@ -12116,11 +12661,11 @@
           </wp:anchor>
         </w:drawing>
       </w:r>
-      <w:bookmarkStart w:id="30" w:name="_Toc61208566"/>
+      <w:bookmarkStart w:id="31" w:name="_Toc61208566"/>
       <w:r>
         <w:t>GERAÇÃO DOS DADOS E POPULAÇÃO DAS TABELAS</w:t>
       </w:r>
-      <w:bookmarkEnd w:id="30"/>
+      <w:bookmarkEnd w:id="31"/>
     </w:p>
     <w:p>
       <w:pPr>
@@ -12379,7 +12924,7 @@
           <w:i w:val="0"/>
         </w:rPr>
       </w:pPr>
-      <w:bookmarkStart w:id="31" w:name="_Toc61775477"/>
+      <w:bookmarkStart w:id="32" w:name="_Toc61775477"/>
       <w:r>
         <w:rPr>
           <w:rFonts w:cs="Times New Roman"/>
@@ -12415,7 +12960,7 @@
           <w:i w:val="0"/>
           <w:noProof/>
         </w:rPr>
-        <w:t>4</w:t>
+        <w:t>5</w:t>
       </w:r>
       <w:r>
         <w:rPr>
@@ -12431,7 +12976,7 @@
         </w:rPr>
         <w:t xml:space="preserve"> - Tamanho Estimado Banco de Dados Fator Escala 10GB (em tuplas)</w:t>
       </w:r>
-      <w:bookmarkEnd w:id="31"/>
+      <w:bookmarkEnd w:id="32"/>
     </w:p>
     <w:tbl>
       <w:tblPr>
@@ -13675,12 +14220,12 @@
       <w:pPr>
         <w:pStyle w:val="Ttulo1TCC"/>
       </w:pPr>
-      <w:bookmarkStart w:id="32" w:name="_Toc61208567"/>
+      <w:bookmarkStart w:id="33" w:name="_Toc61208567"/>
       <w:r>
         <w:lastRenderedPageBreak/>
         <w:t>PROCEDIMENTOS METODOLÓGICOS</w:t>
       </w:r>
-      <w:bookmarkEnd w:id="32"/>
+      <w:bookmarkEnd w:id="33"/>
     </w:p>
     <w:p>
       <w:pPr>
@@ -13689,14 +14234,14 @@
           <w:lang w:eastAsia="pt-BR"/>
         </w:rPr>
       </w:pPr>
-      <w:bookmarkStart w:id="33" w:name="_Toc61208568"/>
+      <w:bookmarkStart w:id="34" w:name="_Toc61208568"/>
       <w:r>
         <w:rPr>
           <w:lang w:eastAsia="pt-BR"/>
         </w:rPr>
         <w:t>METODOLOGIA</w:t>
       </w:r>
-      <w:bookmarkEnd w:id="33"/>
+      <w:bookmarkEnd w:id="34"/>
     </w:p>
     <w:p>
       <w:pPr>
@@ -13853,7 +14398,19 @@
         <w:rPr>
           <w:rFonts w:cs="Times New Roman"/>
         </w:rPr>
-        <w:t>gurações que vêm por padrão no MySQL</w:t>
+        <w:t xml:space="preserve">gurações que vêm por padrão </w:t>
+      </w:r>
+      <w:r>
+        <w:rPr>
+          <w:rFonts w:cs="Times New Roman"/>
+        </w:rPr>
+        <w:t xml:space="preserve">(default) </w:t>
+      </w:r>
+      <w:r>
+        <w:rPr>
+          <w:rFonts w:cs="Times New Roman"/>
+        </w:rPr>
+        <w:t>no MySQL</w:t>
       </w:r>
       <w:r>
         <w:rPr>
@@ -13999,11 +14556,11 @@
       <w:pPr>
         <w:pStyle w:val="Ttulo2TCC"/>
       </w:pPr>
-      <w:bookmarkStart w:id="34" w:name="_Toc61208569"/>
+      <w:bookmarkStart w:id="35" w:name="_Toc61208569"/>
       <w:r>
         <w:t>AMBIENTE DE TESTES</w:t>
       </w:r>
-      <w:bookmarkEnd w:id="34"/>
+      <w:bookmarkEnd w:id="35"/>
     </w:p>
     <w:p>
       <w:pPr>
@@ -14306,23 +14863,7 @@
           <w:rFonts w:cs="Times New Roman"/>
           <w:lang w:val="en-US"/>
         </w:rPr>
-        <w:t>Disk /dev/</w:t>
-      </w:r>
-      <w:proofErr w:type="spellStart"/>
-      <w:r>
-        <w:rPr>
-          <w:rFonts w:cs="Times New Roman"/>
-          <w:lang w:val="en-US"/>
-        </w:rPr>
-        <w:t>sda</w:t>
-      </w:r>
-      <w:proofErr w:type="spellEnd"/>
-      <w:r>
-        <w:rPr>
-          <w:rFonts w:cs="Times New Roman"/>
-          <w:lang w:val="en-US"/>
-        </w:rPr>
-        <w:t>: 111.8 GiB, 120034123776 bytes, 234441648 sectors</w:t>
+        <w:t>Disk /dev/sda: 111.8 GiB, 120034123776 bytes, 234441648 sectors</w:t>
       </w:r>
     </w:p>
     <w:p>
@@ -14354,33 +14895,11 @@
           <w:rFonts w:cs="Times New Roman"/>
         </w:rPr>
       </w:pPr>
-      <w:proofErr w:type="spellStart"/>
-      <w:r>
-        <w:rPr>
-          <w:rFonts w:cs="Times New Roman"/>
-        </w:rPr>
-        <w:t>Units</w:t>
-      </w:r>
-      <w:proofErr w:type="spellEnd"/>
-      <w:r>
-        <w:rPr>
-          <w:rFonts w:cs="Times New Roman"/>
-        </w:rPr>
-        <w:t xml:space="preserve">: </w:t>
-      </w:r>
-      <w:proofErr w:type="spellStart"/>
-      <w:r>
-        <w:rPr>
-          <w:rFonts w:cs="Times New Roman"/>
-        </w:rPr>
-        <w:t>sectors</w:t>
-      </w:r>
-      <w:proofErr w:type="spellEnd"/>
-      <w:r>
-        <w:rPr>
-          <w:rFonts w:cs="Times New Roman"/>
-        </w:rPr>
-        <w:t xml:space="preserve"> of 1 * 512 = 512 bytes</w:t>
+      <w:r>
+        <w:rPr>
+          <w:rFonts w:cs="Times New Roman"/>
+        </w:rPr>
+        <w:t>Units: sectors of 1 * 512 = 512 bytes</w:t>
       </w:r>
     </w:p>
     <w:p>
@@ -14396,11 +14915,11 @@
       <w:pPr>
         <w:pStyle w:val="Ttulo2TCC"/>
       </w:pPr>
-      <w:bookmarkStart w:id="35" w:name="_Toc61208570"/>
+      <w:bookmarkStart w:id="36" w:name="_Toc61208570"/>
       <w:r>
         <w:t>COLETA DE DADOS</w:t>
       </w:r>
-      <w:bookmarkEnd w:id="35"/>
+      <w:bookmarkEnd w:id="36"/>
     </w:p>
     <w:p>
       <w:pPr>
@@ -14419,9 +14938,6 @@
     <w:p>
       <w:pPr>
         <w:pStyle w:val="NormalTCC"/>
-        <w:rPr>
-          <w:rFonts w:cs="Times New Roman"/>
-        </w:rPr>
       </w:pPr>
       <w:r>
         <w:rPr>
@@ -14466,24 +14982,6 @@
         <w:t>, deve-se subtrair o tempo atual com o valor da iteração anterior.</w:t>
       </w:r>
     </w:p>
-    <w:p>
-      <w:pPr>
-        <w:pStyle w:val="NormalTCC"/>
-        <w:rPr>
-          <w:rFonts w:cs="Times New Roman"/>
-        </w:rPr>
-      </w:pPr>
-    </w:p>
-    <w:p>
-      <w:pPr>
-        <w:pStyle w:val="NormalTCC"/>
-        <w:rPr>
-          <w:rFonts w:cs="Times New Roman"/>
-        </w:rPr>
-      </w:pPr>
-    </w:p>
-    <w:p/>
-    <w:p/>
     <w:p/>
     <w:p>
       <w:pPr>
@@ -14518,7 +15016,7 @@
       <w:pPr>
         <w:pStyle w:val="Ttulo1TCC"/>
       </w:pPr>
-      <w:bookmarkStart w:id="36" w:name="_Toc61208574"/>
+      <w:bookmarkStart w:id="37" w:name="_Toc61208574"/>
       <w:r>
         <w:rPr>
           <w:caps w:val="0"/>
@@ -14538,7 +15036,7 @@
         </w:rPr>
         <w:t xml:space="preserve"> DA PESQUISA </w:t>
       </w:r>
-      <w:bookmarkEnd w:id="36"/>
+      <w:bookmarkEnd w:id="37"/>
     </w:p>
     <w:p>
       <w:pPr>
@@ -14575,7 +15073,7 @@
           <w:i w:val="0"/>
         </w:rPr>
       </w:pPr>
-      <w:bookmarkStart w:id="37" w:name="_Toc61775478"/>
+      <w:bookmarkStart w:id="38" w:name="_Toc61775478"/>
       <w:r>
         <w:rPr>
           <w:rFonts w:cs="Times New Roman"/>
@@ -14610,7 +15108,7 @@
           <w:i w:val="0"/>
           <w:noProof/>
         </w:rPr>
-        <w:t>5</w:t>
+        <w:t>6</w:t>
       </w:r>
       <w:r>
         <w:rPr>
@@ -14640,7 +15138,7 @@
         </w:rPr>
         <w:t xml:space="preserve"> da Base de Dados de 10 GB</w:t>
       </w:r>
-      <w:bookmarkEnd w:id="37"/>
+      <w:bookmarkEnd w:id="38"/>
     </w:p>
     <w:tbl>
       <w:tblPr>
@@ -19102,7 +19600,7 @@
           <w:i w:val="0"/>
         </w:rPr>
       </w:pPr>
-      <w:bookmarkStart w:id="38" w:name="_Toc61775479"/>
+      <w:bookmarkStart w:id="39" w:name="_Toc61775479"/>
       <w:r>
         <w:rPr>
           <w:rFonts w:cs="Times New Roman"/>
@@ -19137,7 +19635,7 @@
           <w:i w:val="0"/>
           <w:noProof/>
         </w:rPr>
-        <w:t>6</w:t>
+        <w:t>7</w:t>
       </w:r>
       <w:r>
         <w:rPr>
@@ -19151,16 +19649,30 @@
           <w:rFonts w:cs="Times New Roman"/>
           <w:i w:val="0"/>
         </w:rPr>
-        <w:t xml:space="preserve"> - Tempo Médio das Consultas da Base de Dados não Otimizada</w:t>
+        <w:t xml:space="preserve"> - Tempo Médio das Consultas da Base de Dados </w:t>
       </w:r>
       <w:r>
         <w:rPr>
           <w:rFonts w:cs="Times New Roman"/>
           <w:i w:val="0"/>
         </w:rPr>
-        <w:t xml:space="preserve"> de tamanho 10 GB</w:t>
-      </w:r>
-      <w:bookmarkEnd w:id="38"/>
+        <w:t xml:space="preserve">não </w:t>
+      </w:r>
+      <w:r>
+        <w:rPr>
+          <w:rFonts w:cs="Times New Roman"/>
+          <w:i w:val="0"/>
+        </w:rPr>
+        <w:t>Alterada de tamanho</w:t>
+      </w:r>
+      <w:r>
+        <w:rPr>
+          <w:rFonts w:cs="Times New Roman"/>
+          <w:i w:val="0"/>
+        </w:rPr>
+        <w:t xml:space="preserve"> 10 GB</w:t>
+      </w:r>
+      <w:bookmarkEnd w:id="39"/>
     </w:p>
     <w:tbl>
       <w:tblPr>
@@ -22525,7 +23037,7 @@
         <w:pStyle w:val="Caption"/>
         <w:keepNext/>
       </w:pPr>
-      <w:bookmarkStart w:id="39" w:name="_Toc61775480"/>
+      <w:bookmarkStart w:id="40" w:name="_Toc61775480"/>
       <w:r>
         <w:t xml:space="preserve">Tabela </w:t>
       </w:r>
@@ -22534,7 +23046,7 @@
           <w:rPr>
             <w:noProof/>
           </w:rPr>
-          <w:t>7</w:t>
+          <w:t>8</w:t>
         </w:r>
       </w:fldSimple>
       <w:r>
@@ -22543,7 +23055,7 @@
       <w:r>
         <w:t>Tempos de consulta da Query 01 da Base de Dados de 1 GB</w:t>
       </w:r>
-      <w:bookmarkEnd w:id="39"/>
+      <w:bookmarkEnd w:id="40"/>
     </w:p>
     <w:tbl>
       <w:tblPr>
@@ -26892,7 +27404,7 @@
           <w:i w:val="0"/>
         </w:rPr>
       </w:pPr>
-      <w:bookmarkStart w:id="40" w:name="_Toc61775481"/>
+      <w:bookmarkStart w:id="41" w:name="_Toc61775481"/>
       <w:r>
         <w:rPr>
           <w:rFonts w:cs="Times New Roman"/>
@@ -26928,7 +27440,7 @@
           <w:i w:val="0"/>
           <w:noProof/>
         </w:rPr>
-        <w:t>8</w:t>
+        <w:t>9</w:t>
       </w:r>
       <w:r>
         <w:rPr>
@@ -26942,16 +27454,30 @@
           <w:rFonts w:cs="Times New Roman"/>
           <w:i w:val="0"/>
         </w:rPr>
-        <w:t xml:space="preserve"> - Tempo Médio das Consultas da Base de Dados não Otimizada</w:t>
+        <w:t xml:space="preserve"> - Tempo Médio das Consultas da Base de Dados </w:t>
       </w:r>
       <w:r>
         <w:rPr>
           <w:rFonts w:cs="Times New Roman"/>
           <w:i w:val="0"/>
         </w:rPr>
-        <w:t xml:space="preserve"> de tamanho 1 GB</w:t>
-      </w:r>
-      <w:bookmarkEnd w:id="40"/>
+        <w:t xml:space="preserve">não </w:t>
+      </w:r>
+      <w:r>
+        <w:rPr>
+          <w:rFonts w:cs="Times New Roman"/>
+          <w:i w:val="0"/>
+        </w:rPr>
+        <w:t xml:space="preserve">Alterada de </w:t>
+      </w:r>
+      <w:r>
+        <w:rPr>
+          <w:rFonts w:cs="Times New Roman"/>
+          <w:i w:val="0"/>
+        </w:rPr>
+        <w:t>tamanho 1 GB</w:t>
+      </w:r>
+      <w:bookmarkEnd w:id="41"/>
     </w:p>
     <w:tbl>
       <w:tblPr>
@@ -30138,18 +30664,24 @@
     <w:p>
       <w:pPr>
         <w:pStyle w:val="NormalTCC"/>
-        <w:ind w:firstLine="708"/>
-      </w:pPr>
-      <w:r>
-        <w:t>Depois de todos os testes, os valores obtidos de todos os bancos criados estão representados na tabela abaixo:</w:t>
+        <w:ind w:firstLine="0"/>
+      </w:pPr>
+      <w:r>
+        <w:tab/>
+        <w:t>A próxima etapa do estudo consiste na alteração dos valores das variáveis padrão de acordo com a tabela abaixo:</w:t>
       </w:r>
     </w:p>
     <w:p>
       <w:pPr>
+        <w:pStyle w:val="NormalTCC"/>
+        <w:ind w:firstLine="0"/>
+      </w:pPr>
+    </w:p>
+    <w:p>
+      <w:pPr>
         <w:pStyle w:val="Caption"/>
         <w:keepNext/>
       </w:pPr>
-      <w:bookmarkStart w:id="41" w:name="_Toc61775482"/>
       <w:r>
         <w:t xml:space="preserve">Tabela </w:t>
       </w:r>
@@ -30158,13 +30690,651 @@
           <w:rPr>
             <w:noProof/>
           </w:rPr>
-          <w:t>9</w:t>
+          <w:t>10</w:t>
         </w:r>
       </w:fldSimple>
       <w:r>
+        <w:t xml:space="preserve"> - Valores das Variáveis padrão Após Alteração</w:t>
+      </w:r>
+    </w:p>
+    <w:tbl>
+      <w:tblPr>
+        <w:tblW w:w="10927" w:type="dxa"/>
+        <w:jc w:val="center"/>
+        <w:tblCellMar>
+          <w:left w:w="70" w:type="dxa"/>
+          <w:right w:w="70" w:type="dxa"/>
+        </w:tblCellMar>
+        <w:tblLook w:val="04A0" w:firstRow="1" w:lastRow="0" w:firstColumn="1" w:lastColumn="0" w:noHBand="0" w:noVBand="1"/>
+      </w:tblPr>
+      <w:tblGrid>
+        <w:gridCol w:w="4447"/>
+        <w:gridCol w:w="2380"/>
+        <w:gridCol w:w="4100"/>
+      </w:tblGrid>
+      <w:tr>
+        <w:trPr>
+          <w:trHeight w:val="285"/>
+          <w:jc w:val="center"/>
+        </w:trPr>
+        <w:tc>
+          <w:tcPr>
+            <w:tcW w:w="4447" w:type="dxa"/>
+            <w:tcBorders>
+              <w:top w:val="single" w:sz="4" w:space="0" w:color="000000"/>
+              <w:left w:val="nil"/>
+              <w:bottom w:val="single" w:sz="4" w:space="0" w:color="000000"/>
+              <w:right w:val="single" w:sz="4" w:space="0" w:color="000000"/>
+            </w:tcBorders>
+            <w:shd w:val="clear" w:color="auto" w:fill="auto"/>
+            <w:noWrap/>
+            <w:vAlign w:val="bottom"/>
+            <w:hideMark/>
+          </w:tcPr>
+          <w:p>
+            <w:pPr>
+              <w:spacing w:after="0" w:line="240" w:lineRule="auto"/>
+              <w:rPr>
+                <w:rFonts w:ascii="Times New Roman" w:eastAsia="Times New Roman" w:hAnsi="Times New Roman" w:cs="Times New Roman"/>
+                <w:color w:val="000000"/>
+                <w:sz w:val="24"/>
+                <w:szCs w:val="24"/>
+                <w:lang w:eastAsia="pt-BR"/>
+              </w:rPr>
+            </w:pPr>
+            <w:r>
+              <w:rPr>
+                <w:rFonts w:ascii="Times New Roman" w:eastAsia="Times New Roman" w:hAnsi="Times New Roman" w:cs="Times New Roman"/>
+                <w:color w:val="000000"/>
+                <w:sz w:val="24"/>
+                <w:szCs w:val="24"/>
+                <w:lang w:eastAsia="pt-BR"/>
+              </w:rPr>
+              <w:t>VARIÁVEL</w:t>
+            </w:r>
+          </w:p>
+        </w:tc>
+        <w:tc>
+          <w:tcPr>
+            <w:tcW w:w="2380" w:type="dxa"/>
+            <w:tcBorders>
+              <w:top w:val="single" w:sz="4" w:space="0" w:color="000000"/>
+              <w:left w:val="nil"/>
+              <w:bottom w:val="single" w:sz="4" w:space="0" w:color="000000"/>
+              <w:right w:val="single" w:sz="4" w:space="0" w:color="000000"/>
+            </w:tcBorders>
+            <w:shd w:val="clear" w:color="auto" w:fill="auto"/>
+            <w:noWrap/>
+            <w:vAlign w:val="bottom"/>
+            <w:hideMark/>
+          </w:tcPr>
+          <w:p>
+            <w:pPr>
+              <w:spacing w:after="0" w:line="240" w:lineRule="auto"/>
+              <w:rPr>
+                <w:rFonts w:ascii="Times New Roman" w:eastAsia="Times New Roman" w:hAnsi="Times New Roman" w:cs="Times New Roman"/>
+                <w:color w:val="000000"/>
+                <w:sz w:val="24"/>
+                <w:szCs w:val="24"/>
+                <w:lang w:eastAsia="pt-BR"/>
+              </w:rPr>
+            </w:pPr>
+            <w:r>
+              <w:rPr>
+                <w:rFonts w:ascii="Times New Roman" w:eastAsia="Times New Roman" w:hAnsi="Times New Roman" w:cs="Times New Roman"/>
+                <w:color w:val="000000"/>
+                <w:sz w:val="24"/>
+                <w:szCs w:val="24"/>
+                <w:lang w:eastAsia="pt-BR"/>
+              </w:rPr>
+              <w:t>VALOR PADRÃO</w:t>
+            </w:r>
+          </w:p>
+        </w:tc>
+        <w:tc>
+          <w:tcPr>
+            <w:tcW w:w="4100" w:type="dxa"/>
+            <w:tcBorders>
+              <w:top w:val="single" w:sz="4" w:space="0" w:color="000000"/>
+              <w:left w:val="nil"/>
+              <w:bottom w:val="single" w:sz="4" w:space="0" w:color="000000"/>
+              <w:right w:val="nil"/>
+            </w:tcBorders>
+            <w:shd w:val="clear" w:color="auto" w:fill="auto"/>
+            <w:noWrap/>
+            <w:vAlign w:val="bottom"/>
+            <w:hideMark/>
+          </w:tcPr>
+          <w:p>
+            <w:pPr>
+              <w:spacing w:after="0" w:line="240" w:lineRule="auto"/>
+              <w:rPr>
+                <w:rFonts w:ascii="Times New Roman" w:eastAsia="Times New Roman" w:hAnsi="Times New Roman" w:cs="Times New Roman"/>
+                <w:color w:val="000000"/>
+                <w:sz w:val="24"/>
+                <w:szCs w:val="24"/>
+                <w:lang w:eastAsia="pt-BR"/>
+              </w:rPr>
+            </w:pPr>
+            <w:r>
+              <w:rPr>
+                <w:rFonts w:ascii="Times New Roman" w:eastAsia="Times New Roman" w:hAnsi="Times New Roman" w:cs="Times New Roman"/>
+                <w:color w:val="000000"/>
+                <w:sz w:val="24"/>
+                <w:szCs w:val="24"/>
+                <w:lang w:eastAsia="pt-BR"/>
+              </w:rPr>
+              <w:t>VALOR DEPOIS DA ALTERAÇÃO</w:t>
+            </w:r>
+          </w:p>
+        </w:tc>
+      </w:tr>
+      <w:tr>
+        <w:trPr>
+          <w:trHeight w:val="285"/>
+          <w:jc w:val="center"/>
+        </w:trPr>
+        <w:tc>
+          <w:tcPr>
+            <w:tcW w:w="4447" w:type="dxa"/>
+            <w:tcBorders>
+              <w:top w:val="nil"/>
+              <w:left w:val="nil"/>
+              <w:bottom w:val="single" w:sz="4" w:space="0" w:color="000000"/>
+              <w:right w:val="single" w:sz="4" w:space="0" w:color="000000"/>
+            </w:tcBorders>
+            <w:shd w:val="clear" w:color="auto" w:fill="auto"/>
+            <w:noWrap/>
+            <w:vAlign w:val="bottom"/>
+            <w:hideMark/>
+          </w:tcPr>
+          <w:p>
+            <w:pPr>
+              <w:spacing w:after="0" w:line="240" w:lineRule="auto"/>
+              <w:rPr>
+                <w:rFonts w:ascii="Times New Roman" w:eastAsia="Times New Roman" w:hAnsi="Times New Roman" w:cs="Times New Roman"/>
+                <w:color w:val="000000"/>
+                <w:sz w:val="24"/>
+                <w:szCs w:val="24"/>
+                <w:lang w:eastAsia="pt-BR"/>
+              </w:rPr>
+            </w:pPr>
+            <w:r>
+              <w:rPr>
+                <w:rFonts w:ascii="Times New Roman" w:eastAsia="Times New Roman" w:hAnsi="Times New Roman" w:cs="Times New Roman"/>
+                <w:color w:val="000000"/>
+                <w:sz w:val="24"/>
+                <w:szCs w:val="24"/>
+                <w:lang w:eastAsia="pt-BR"/>
+              </w:rPr>
+              <w:t>INNODB_BUFFER_POOL_SIZE</w:t>
+            </w:r>
+          </w:p>
+        </w:tc>
+        <w:tc>
+          <w:tcPr>
+            <w:tcW w:w="2380" w:type="dxa"/>
+            <w:tcBorders>
+              <w:top w:val="nil"/>
+              <w:left w:val="nil"/>
+              <w:bottom w:val="single" w:sz="4" w:space="0" w:color="000000"/>
+              <w:right w:val="single" w:sz="4" w:space="0" w:color="000000"/>
+            </w:tcBorders>
+            <w:shd w:val="clear" w:color="auto" w:fill="auto"/>
+            <w:noWrap/>
+            <w:vAlign w:val="bottom"/>
+            <w:hideMark/>
+          </w:tcPr>
+          <w:p>
+            <w:pPr>
+              <w:spacing w:after="0" w:line="240" w:lineRule="auto"/>
+              <w:rPr>
+                <w:rFonts w:ascii="Times New Roman" w:eastAsia="Times New Roman" w:hAnsi="Times New Roman" w:cs="Times New Roman"/>
+                <w:color w:val="000000"/>
+                <w:sz w:val="24"/>
+                <w:szCs w:val="24"/>
+                <w:lang w:eastAsia="pt-BR"/>
+              </w:rPr>
+            </w:pPr>
+            <w:r>
+              <w:rPr>
+                <w:rFonts w:ascii="Times New Roman" w:eastAsia="Times New Roman" w:hAnsi="Times New Roman" w:cs="Times New Roman"/>
+                <w:color w:val="000000"/>
+                <w:sz w:val="24"/>
+                <w:szCs w:val="24"/>
+                <w:lang w:eastAsia="pt-BR"/>
+              </w:rPr>
+              <w:t>128 MB</w:t>
+            </w:r>
+          </w:p>
+        </w:tc>
+        <w:tc>
+          <w:tcPr>
+            <w:tcW w:w="4100" w:type="dxa"/>
+            <w:tcBorders>
+              <w:top w:val="nil"/>
+              <w:left w:val="nil"/>
+              <w:bottom w:val="single" w:sz="4" w:space="0" w:color="000000"/>
+              <w:right w:val="nil"/>
+            </w:tcBorders>
+            <w:shd w:val="clear" w:color="auto" w:fill="auto"/>
+            <w:noWrap/>
+            <w:vAlign w:val="bottom"/>
+            <w:hideMark/>
+          </w:tcPr>
+          <w:p>
+            <w:pPr>
+              <w:spacing w:after="0" w:line="240" w:lineRule="auto"/>
+              <w:rPr>
+                <w:rFonts w:ascii="Times New Roman" w:eastAsia="Times New Roman" w:hAnsi="Times New Roman" w:cs="Times New Roman"/>
+                <w:color w:val="000000"/>
+                <w:sz w:val="24"/>
+                <w:szCs w:val="24"/>
+                <w:lang w:eastAsia="pt-BR"/>
+              </w:rPr>
+            </w:pPr>
+            <w:r>
+              <w:rPr>
+                <w:rFonts w:ascii="Times New Roman" w:eastAsia="Times New Roman" w:hAnsi="Times New Roman" w:cs="Times New Roman"/>
+                <w:color w:val="000000"/>
+                <w:sz w:val="24"/>
+                <w:szCs w:val="24"/>
+                <w:lang w:eastAsia="pt-BR"/>
+              </w:rPr>
+              <w:t>8.8 GB</w:t>
+            </w:r>
+          </w:p>
+        </w:tc>
+      </w:tr>
+      <w:tr>
+        <w:trPr>
+          <w:trHeight w:val="285"/>
+          <w:jc w:val="center"/>
+        </w:trPr>
+        <w:tc>
+          <w:tcPr>
+            <w:tcW w:w="4447" w:type="dxa"/>
+            <w:tcBorders>
+              <w:top w:val="nil"/>
+              <w:left w:val="nil"/>
+              <w:bottom w:val="single" w:sz="4" w:space="0" w:color="000000"/>
+              <w:right w:val="single" w:sz="4" w:space="0" w:color="000000"/>
+            </w:tcBorders>
+            <w:shd w:val="clear" w:color="auto" w:fill="auto"/>
+            <w:noWrap/>
+            <w:vAlign w:val="bottom"/>
+            <w:hideMark/>
+          </w:tcPr>
+          <w:p>
+            <w:pPr>
+              <w:spacing w:after="0" w:line="240" w:lineRule="auto"/>
+              <w:rPr>
+                <w:rFonts w:ascii="Times New Roman" w:eastAsia="Times New Roman" w:hAnsi="Times New Roman" w:cs="Times New Roman"/>
+                <w:color w:val="000000"/>
+                <w:sz w:val="24"/>
+                <w:szCs w:val="24"/>
+                <w:lang w:eastAsia="pt-BR"/>
+              </w:rPr>
+            </w:pPr>
+            <w:r>
+              <w:rPr>
+                <w:rFonts w:ascii="Times New Roman" w:eastAsia="Times New Roman" w:hAnsi="Times New Roman" w:cs="Times New Roman"/>
+                <w:color w:val="000000"/>
+                <w:sz w:val="24"/>
+                <w:szCs w:val="24"/>
+                <w:lang w:eastAsia="pt-BR"/>
+              </w:rPr>
+              <w:t>INNODB_BUFFER_POOL_INSTANCES</w:t>
+            </w:r>
+          </w:p>
+        </w:tc>
+        <w:tc>
+          <w:tcPr>
+            <w:tcW w:w="2380" w:type="dxa"/>
+            <w:tcBorders>
+              <w:top w:val="nil"/>
+              <w:left w:val="nil"/>
+              <w:bottom w:val="single" w:sz="4" w:space="0" w:color="000000"/>
+              <w:right w:val="single" w:sz="4" w:space="0" w:color="000000"/>
+            </w:tcBorders>
+            <w:shd w:val="clear" w:color="auto" w:fill="auto"/>
+            <w:noWrap/>
+            <w:vAlign w:val="bottom"/>
+            <w:hideMark/>
+          </w:tcPr>
+          <w:p>
+            <w:pPr>
+              <w:spacing w:after="0" w:line="240" w:lineRule="auto"/>
+              <w:rPr>
+                <w:rFonts w:ascii="Times New Roman" w:eastAsia="Times New Roman" w:hAnsi="Times New Roman" w:cs="Times New Roman"/>
+                <w:color w:val="000000"/>
+                <w:sz w:val="24"/>
+                <w:szCs w:val="24"/>
+                <w:lang w:eastAsia="pt-BR"/>
+              </w:rPr>
+            </w:pPr>
+            <w:r>
+              <w:rPr>
+                <w:rFonts w:ascii="Times New Roman" w:eastAsia="Times New Roman" w:hAnsi="Times New Roman" w:cs="Times New Roman"/>
+                <w:color w:val="000000"/>
+                <w:sz w:val="24"/>
+                <w:szCs w:val="24"/>
+                <w:lang w:eastAsia="pt-BR"/>
+              </w:rPr>
+              <w:t>8</w:t>
+            </w:r>
+          </w:p>
+        </w:tc>
+        <w:tc>
+          <w:tcPr>
+            <w:tcW w:w="4100" w:type="dxa"/>
+            <w:tcBorders>
+              <w:top w:val="nil"/>
+              <w:left w:val="nil"/>
+              <w:bottom w:val="single" w:sz="4" w:space="0" w:color="000000"/>
+              <w:right w:val="nil"/>
+            </w:tcBorders>
+            <w:shd w:val="clear" w:color="auto" w:fill="auto"/>
+            <w:noWrap/>
+            <w:vAlign w:val="bottom"/>
+            <w:hideMark/>
+          </w:tcPr>
+          <w:p>
+            <w:pPr>
+              <w:spacing w:after="0" w:line="240" w:lineRule="auto"/>
+              <w:rPr>
+                <w:rFonts w:ascii="Times New Roman" w:eastAsia="Times New Roman" w:hAnsi="Times New Roman" w:cs="Times New Roman"/>
+                <w:color w:val="000000"/>
+                <w:sz w:val="24"/>
+                <w:szCs w:val="24"/>
+                <w:lang w:eastAsia="pt-BR"/>
+              </w:rPr>
+            </w:pPr>
+            <w:r>
+              <w:rPr>
+                <w:rFonts w:ascii="Times New Roman" w:eastAsia="Times New Roman" w:hAnsi="Times New Roman" w:cs="Times New Roman"/>
+                <w:color w:val="000000"/>
+                <w:sz w:val="24"/>
+                <w:szCs w:val="24"/>
+                <w:lang w:eastAsia="pt-BR"/>
+              </w:rPr>
+              <w:t>2</w:t>
+            </w:r>
+          </w:p>
+        </w:tc>
+      </w:tr>
+      <w:tr>
+        <w:trPr>
+          <w:trHeight w:val="285"/>
+          <w:jc w:val="center"/>
+        </w:trPr>
+        <w:tc>
+          <w:tcPr>
+            <w:tcW w:w="4447" w:type="dxa"/>
+            <w:tcBorders>
+              <w:top w:val="nil"/>
+              <w:left w:val="nil"/>
+              <w:bottom w:val="single" w:sz="4" w:space="0" w:color="000000"/>
+              <w:right w:val="single" w:sz="4" w:space="0" w:color="000000"/>
+            </w:tcBorders>
+            <w:shd w:val="clear" w:color="auto" w:fill="auto"/>
+            <w:noWrap/>
+            <w:vAlign w:val="bottom"/>
+            <w:hideMark/>
+          </w:tcPr>
+          <w:p>
+            <w:pPr>
+              <w:spacing w:after="0" w:line="240" w:lineRule="auto"/>
+              <w:rPr>
+                <w:rFonts w:ascii="Times New Roman" w:eastAsia="Times New Roman" w:hAnsi="Times New Roman" w:cs="Times New Roman"/>
+                <w:color w:val="000000"/>
+                <w:sz w:val="24"/>
+                <w:szCs w:val="24"/>
+                <w:lang w:val="en-US" w:eastAsia="pt-BR"/>
+              </w:rPr>
+            </w:pPr>
+            <w:r>
+              <w:rPr>
+                <w:rFonts w:ascii="Times New Roman" w:eastAsia="Times New Roman" w:hAnsi="Times New Roman" w:cs="Times New Roman"/>
+                <w:color w:val="000000"/>
+                <w:sz w:val="24"/>
+                <w:szCs w:val="24"/>
+                <w:lang w:val="en-US" w:eastAsia="pt-BR"/>
+              </w:rPr>
+              <w:t>INNODB_BUFFER_POOL_CHUNK_SIZE</w:t>
+            </w:r>
+          </w:p>
+        </w:tc>
+        <w:tc>
+          <w:tcPr>
+            <w:tcW w:w="2380" w:type="dxa"/>
+            <w:tcBorders>
+              <w:top w:val="nil"/>
+              <w:left w:val="nil"/>
+              <w:bottom w:val="single" w:sz="4" w:space="0" w:color="000000"/>
+              <w:right w:val="single" w:sz="4" w:space="0" w:color="000000"/>
+            </w:tcBorders>
+            <w:shd w:val="clear" w:color="auto" w:fill="auto"/>
+            <w:noWrap/>
+            <w:vAlign w:val="bottom"/>
+            <w:hideMark/>
+          </w:tcPr>
+          <w:p>
+            <w:pPr>
+              <w:spacing w:after="0" w:line="240" w:lineRule="auto"/>
+              <w:rPr>
+                <w:rFonts w:ascii="Times New Roman" w:eastAsia="Times New Roman" w:hAnsi="Times New Roman" w:cs="Times New Roman"/>
+                <w:color w:val="000000"/>
+                <w:sz w:val="24"/>
+                <w:szCs w:val="24"/>
+                <w:lang w:eastAsia="pt-BR"/>
+              </w:rPr>
+            </w:pPr>
+            <w:r>
+              <w:rPr>
+                <w:rFonts w:ascii="Times New Roman" w:eastAsia="Times New Roman" w:hAnsi="Times New Roman" w:cs="Times New Roman"/>
+                <w:color w:val="000000"/>
+                <w:sz w:val="24"/>
+                <w:szCs w:val="24"/>
+                <w:lang w:eastAsia="pt-BR"/>
+              </w:rPr>
+              <w:t>16 MB</w:t>
+            </w:r>
+          </w:p>
+        </w:tc>
+        <w:tc>
+          <w:tcPr>
+            <w:tcW w:w="4100" w:type="dxa"/>
+            <w:tcBorders>
+              <w:top w:val="nil"/>
+              <w:left w:val="nil"/>
+              <w:bottom w:val="single" w:sz="4" w:space="0" w:color="000000"/>
+              <w:right w:val="nil"/>
+            </w:tcBorders>
+            <w:shd w:val="clear" w:color="auto" w:fill="auto"/>
+            <w:noWrap/>
+            <w:vAlign w:val="bottom"/>
+            <w:hideMark/>
+          </w:tcPr>
+          <w:p>
+            <w:pPr>
+              <w:spacing w:after="0" w:line="240" w:lineRule="auto"/>
+              <w:rPr>
+                <w:rFonts w:ascii="Times New Roman" w:eastAsia="Times New Roman" w:hAnsi="Times New Roman" w:cs="Times New Roman"/>
+                <w:color w:val="000000"/>
+                <w:sz w:val="24"/>
+                <w:szCs w:val="24"/>
+                <w:lang w:eastAsia="pt-BR"/>
+              </w:rPr>
+            </w:pPr>
+            <w:r>
+              <w:rPr>
+                <w:rFonts w:ascii="Times New Roman" w:eastAsia="Times New Roman" w:hAnsi="Times New Roman" w:cs="Times New Roman"/>
+                <w:color w:val="000000"/>
+                <w:sz w:val="24"/>
+                <w:szCs w:val="24"/>
+                <w:lang w:eastAsia="pt-BR"/>
+              </w:rPr>
+              <w:t>32 MB</w:t>
+            </w:r>
+          </w:p>
+        </w:tc>
+      </w:tr>
+      <w:tr>
+        <w:trPr>
+          <w:trHeight w:val="285"/>
+          <w:jc w:val="center"/>
+        </w:trPr>
+        <w:tc>
+          <w:tcPr>
+            <w:tcW w:w="4447" w:type="dxa"/>
+            <w:tcBorders>
+              <w:top w:val="nil"/>
+              <w:left w:val="nil"/>
+              <w:bottom w:val="single" w:sz="4" w:space="0" w:color="000000"/>
+              <w:right w:val="single" w:sz="4" w:space="0" w:color="000000"/>
+            </w:tcBorders>
+            <w:shd w:val="clear" w:color="auto" w:fill="auto"/>
+            <w:noWrap/>
+            <w:vAlign w:val="bottom"/>
+            <w:hideMark/>
+          </w:tcPr>
+          <w:p>
+            <w:pPr>
+              <w:spacing w:after="0" w:line="240" w:lineRule="auto"/>
+              <w:rPr>
+                <w:rFonts w:ascii="Times New Roman" w:eastAsia="Times New Roman" w:hAnsi="Times New Roman" w:cs="Times New Roman"/>
+                <w:color w:val="000000"/>
+                <w:sz w:val="24"/>
+                <w:szCs w:val="24"/>
+                <w:lang w:eastAsia="pt-BR"/>
+              </w:rPr>
+            </w:pPr>
+            <w:r>
+              <w:rPr>
+                <w:rFonts w:ascii="Times New Roman" w:eastAsia="Times New Roman" w:hAnsi="Times New Roman" w:cs="Times New Roman"/>
+                <w:color w:val="000000"/>
+                <w:sz w:val="24"/>
+                <w:szCs w:val="24"/>
+                <w:lang w:eastAsia="pt-BR"/>
+              </w:rPr>
+              <w:t>KEY_BUFFER_SIZE</w:t>
+            </w:r>
+          </w:p>
+        </w:tc>
+        <w:tc>
+          <w:tcPr>
+            <w:tcW w:w="2380" w:type="dxa"/>
+            <w:tcBorders>
+              <w:top w:val="nil"/>
+              <w:left w:val="nil"/>
+              <w:bottom w:val="single" w:sz="4" w:space="0" w:color="000000"/>
+              <w:right w:val="single" w:sz="4" w:space="0" w:color="000000"/>
+            </w:tcBorders>
+            <w:shd w:val="clear" w:color="auto" w:fill="auto"/>
+            <w:noWrap/>
+            <w:vAlign w:val="bottom"/>
+            <w:hideMark/>
+          </w:tcPr>
+          <w:p>
+            <w:pPr>
+              <w:spacing w:after="0" w:line="240" w:lineRule="auto"/>
+              <w:rPr>
+                <w:rFonts w:ascii="Times New Roman" w:eastAsia="Times New Roman" w:hAnsi="Times New Roman" w:cs="Times New Roman"/>
+                <w:color w:val="000000"/>
+                <w:sz w:val="24"/>
+                <w:szCs w:val="24"/>
+                <w:lang w:eastAsia="pt-BR"/>
+              </w:rPr>
+            </w:pPr>
+            <w:r>
+              <w:rPr>
+                <w:rFonts w:ascii="Times New Roman" w:eastAsia="Times New Roman" w:hAnsi="Times New Roman" w:cs="Times New Roman"/>
+                <w:color w:val="000000"/>
+                <w:sz w:val="24"/>
+                <w:szCs w:val="24"/>
+                <w:lang w:eastAsia="pt-BR"/>
+              </w:rPr>
+              <w:t>1 MB</w:t>
+            </w:r>
+          </w:p>
+        </w:tc>
+        <w:tc>
+          <w:tcPr>
+            <w:tcW w:w="4100" w:type="dxa"/>
+            <w:tcBorders>
+              <w:top w:val="nil"/>
+              <w:left w:val="nil"/>
+              <w:bottom w:val="single" w:sz="4" w:space="0" w:color="000000"/>
+              <w:right w:val="nil"/>
+            </w:tcBorders>
+            <w:shd w:val="clear" w:color="auto" w:fill="auto"/>
+            <w:noWrap/>
+            <w:vAlign w:val="bottom"/>
+            <w:hideMark/>
+          </w:tcPr>
+          <w:p>
+            <w:pPr>
+              <w:spacing w:after="0" w:line="240" w:lineRule="auto"/>
+              <w:rPr>
+                <w:rFonts w:ascii="Times New Roman" w:eastAsia="Times New Roman" w:hAnsi="Times New Roman" w:cs="Times New Roman"/>
+                <w:color w:val="000000"/>
+                <w:sz w:val="24"/>
+                <w:szCs w:val="24"/>
+                <w:lang w:eastAsia="pt-BR"/>
+              </w:rPr>
+            </w:pPr>
+            <w:r>
+              <w:rPr>
+                <w:rFonts w:ascii="Times New Roman" w:eastAsia="Times New Roman" w:hAnsi="Times New Roman" w:cs="Times New Roman"/>
+                <w:color w:val="000000"/>
+                <w:sz w:val="24"/>
+                <w:szCs w:val="24"/>
+                <w:lang w:eastAsia="pt-BR"/>
+              </w:rPr>
+              <w:t>16 MB</w:t>
+            </w:r>
+          </w:p>
+        </w:tc>
+      </w:tr>
+    </w:tbl>
+    <w:p>
+      <w:pPr>
+        <w:pStyle w:val="NormalTCC"/>
+        <w:ind w:firstLine="0"/>
+      </w:pPr>
+    </w:p>
+    <w:p>
+      <w:pPr>
+        <w:pStyle w:val="NormalTCC"/>
+        <w:ind w:firstLine="708"/>
+      </w:pPr>
+      <w:r>
+        <w:lastRenderedPageBreak/>
+        <w:t>Depois de todos os testes, os valores obtidos de todos os bancos criados estão representados na tabela abaixo:</w:t>
+      </w:r>
+    </w:p>
+    <w:p>
+      <w:pPr>
+        <w:pStyle w:val="Caption"/>
+        <w:keepNext/>
+      </w:pPr>
+      <w:bookmarkStart w:id="42" w:name="_Toc61775482"/>
+      <w:r>
+        <w:t xml:space="preserve">Tabela </w:t>
+      </w:r>
+      <w:fldSimple w:instr=" SEQ Tabela \* ARABIC ">
+        <w:r>
+          <w:rPr>
+            <w:noProof/>
+          </w:rPr>
+          <w:t>11</w:t>
+        </w:r>
+      </w:fldSimple>
+      <w:r>
         <w:t xml:space="preserve"> – Relação entre as médias de todas as bases de dados</w:t>
       </w:r>
-      <w:bookmarkEnd w:id="41"/>
+      <w:bookmarkEnd w:id="42"/>
     </w:p>
     <w:tbl>
       <w:tblPr>
@@ -30353,7 +31523,6 @@
                 <w:szCs w:val="20"/>
                 <w:lang w:eastAsia="pt-BR"/>
               </w:rPr>
-              <w:lastRenderedPageBreak/>
               <w:t>Consulta</w:t>
             </w:r>
           </w:p>
@@ -33052,6 +34221,7 @@
                 <w:szCs w:val="20"/>
                 <w:lang w:eastAsia="pt-BR"/>
               </w:rPr>
+              <w:lastRenderedPageBreak/>
               <w:t>11</w:t>
             </w:r>
           </w:p>
@@ -33778,7 +34948,6 @@
                 <w:szCs w:val="20"/>
                 <w:lang w:eastAsia="pt-BR"/>
               </w:rPr>
-              <w:lastRenderedPageBreak/>
               <w:t>14</w:t>
             </w:r>
           </w:p>
@@ -35996,7 +37165,11 @@
         <w:t>alteradas n</w:t>
       </w:r>
       <w:r>
-        <w:t>este estudo. Mesmo os valores de tempo médio de algumas consultas ter aumentado, na grande maioria dos valores obtidos se mostraram com ganhos no tempo de consulta</w:t>
+        <w:t xml:space="preserve">este estudo. </w:t>
+      </w:r>
+      <w:r>
+        <w:lastRenderedPageBreak/>
+        <w:t>Mesmo os valores de tempo médio de algumas consultas ter aumentado, na grande maioria dos valores obtidos se mostraram com ganhos no tempo de consulta</w:t>
       </w:r>
       <w:r>
         <w:t>.</w:t>
@@ -36022,69 +37195,178 @@
       <w:pPr>
         <w:pStyle w:val="Ttulo1TCC"/>
       </w:pPr>
-      <w:bookmarkStart w:id="42" w:name="_Toc61208575"/>
+      <w:bookmarkStart w:id="43" w:name="_Toc61208575"/>
       <w:r>
         <w:lastRenderedPageBreak/>
         <w:t>CONSIDERAÇÕES FINAIS</w:t>
       </w:r>
-      <w:bookmarkEnd w:id="42"/>
+      <w:bookmarkEnd w:id="43"/>
     </w:p>
     <w:p>
       <w:pPr>
         <w:pStyle w:val="NormalTCC"/>
       </w:pPr>
-      <w:r>
-        <w:t xml:space="preserve">O estudo se tornou bastante frutífero, pois foi capaz </w:t>
-      </w:r>
-      <w:r>
-        <w:t>de demostrar</w:t>
-      </w:r>
-      <w:r>
-        <w:t xml:space="preserve"> que não se torna determinante o ganho de performance nas consultas apenas aumentando a memória disponível para o SGBD.</w:t>
-      </w:r>
-      <w:r>
-        <w:t xml:space="preserve"> </w:t>
-      </w:r>
     </w:p>
     <w:p>
       <w:pPr>
         <w:pStyle w:val="NormalTCC"/>
       </w:pPr>
+      <w:r>
+        <w:t xml:space="preserve">Fluxo do trabalho resumido desde o início até o final - </w:t>
+      </w:r>
+      <w:r>
+        <w:t xml:space="preserve">Quais objetivos específicos – </w:t>
+      </w:r>
+      <w:r>
+        <w:t>retomando</w:t>
+      </w:r>
+      <w:r>
+        <w:t xml:space="preserve"> </w:t>
+      </w:r>
+      <w:r>
+        <w:t>–</w:t>
+      </w:r>
+      <w:r>
+        <w:t xml:space="preserve"> </w:t>
+      </w:r>
+      <w:r>
+        <w:t>limitações – diferenças que poderiam ser feitas – possibilidades de pesquisas sobre este tema – o que deixou de ser feito devido a recursos. Contribuições com foram atingidas – trabalhos futuros.</w:t>
+      </w:r>
     </w:p>
     <w:p>
       <w:pPr>
         <w:pStyle w:val="NormalTCC"/>
       </w:pPr>
       <w:r>
-        <w:t xml:space="preserve">Fluxo do trabalho resumido desde o início até o final - </w:t>
-      </w:r>
-      <w:r>
-        <w:t xml:space="preserve">Quais objetivos específicos – </w:t>
-      </w:r>
-      <w:r>
-        <w:t>retomando</w:t>
-      </w:r>
-      <w:r>
-        <w:t xml:space="preserve"> </w:t>
-      </w:r>
-      <w:r>
-        <w:t>–</w:t>
-      </w:r>
-      <w:r>
-        <w:t xml:space="preserve"> </w:t>
-      </w:r>
-      <w:r>
-        <w:t>limitações – diferenças que poderiam ser feitas – possibilidades de pesquisas sobre este tema – o que deixou de ser feito devido a recursos. Contribuições com foram atingidas – trabalhos futuros.</w:t>
+        <w:t>•</w:t>
+      </w:r>
+      <w:r>
+        <w:tab/>
+        <w:t>Etapa 1: Utilização do Modelo Entidade Relacionamento (MER) indicado pelo padrão TPC-H;</w:t>
       </w:r>
     </w:p>
     <w:p>
       <w:pPr>
+        <w:pStyle w:val="NormalTCC"/>
+      </w:pPr>
+      <w:r>
+        <w:t>•</w:t>
+      </w:r>
+      <w:r>
+        <w:tab/>
+        <w:t>Etapa 2: Instalação e configuração dos bancos de dados;</w:t>
+      </w:r>
+    </w:p>
+    <w:p>
+      <w:pPr>
+        <w:pStyle w:val="NormalTCC"/>
+      </w:pPr>
+      <w:r>
+        <w:t>•</w:t>
+      </w:r>
+      <w:r>
+        <w:tab/>
+        <w:t>Etapa 3: Criação e população das tabelas de uma base de dados de tamanho de 10GB e outra de 1GB;</w:t>
+      </w:r>
+    </w:p>
+    <w:p>
+      <w:pPr>
+        <w:pStyle w:val="NormalTCC"/>
+      </w:pPr>
+      <w:r>
+        <w:t>•</w:t>
+      </w:r>
+      <w:r>
+        <w:tab/>
+        <w:t>Etapa 4: Execução das consultas nestas bases recém-criadas utilizando as configurações que vêm por padrão (default) no MySQL depois de instalado;</w:t>
+      </w:r>
+    </w:p>
+    <w:p>
+      <w:pPr>
+        <w:pStyle w:val="NormalTCC"/>
+      </w:pPr>
+      <w:r>
+        <w:t>•</w:t>
+      </w:r>
+      <w:r>
+        <w:tab/>
+        <w:t>Etapa 5: Proposição de novos valores das variáveis com base nos estudos bibliográfico;</w:t>
+      </w:r>
+    </w:p>
+    <w:p>
+      <w:pPr>
+        <w:pStyle w:val="NormalTCC"/>
+      </w:pPr>
+      <w:r>
+        <w:t>•</w:t>
+      </w:r>
+      <w:r>
+        <w:tab/>
+        <w:t>Etapa 6: Alteração dos valores das variáveis de configuração do MYSQL proposta neste trabalho;</w:t>
+      </w:r>
+    </w:p>
+    <w:p>
+      <w:pPr>
+        <w:pStyle w:val="NormalTCC"/>
+      </w:pPr>
+      <w:r>
+        <w:t>•</w:t>
+      </w:r>
+      <w:r>
+        <w:tab/>
+        <w:t>Etapa 6: Execução novamente das consultas propostas pelo benchmark TPC-H;</w:t>
+      </w:r>
+    </w:p>
+    <w:p>
+      <w:pPr>
+        <w:pStyle w:val="NormalTCC"/>
+      </w:pPr>
+      <w:r>
+        <w:t>•</w:t>
+      </w:r>
+      <w:r>
+        <w:tab/>
+        <w:t>Etapa 7: Coleta e análise de resultados.</w:t>
+      </w:r>
+    </w:p>
+    <w:p>
+      <w:pPr>
+        <w:pStyle w:val="NormalTCC"/>
+      </w:pPr>
+      <w:r>
+        <w:t xml:space="preserve">O estudo se tornou bastante frutífero, pois foi capaz de demostrar que não se torna determinante o ganho de performance nas consultas apenas aumentando a memória disponível para o SGBD. </w:t>
+      </w:r>
+    </w:p>
+    <w:p>
+      <w:pPr>
+        <w:pStyle w:val="NormalTCC"/>
+      </w:pPr>
+      <w:r>
+        <w:t xml:space="preserve">Estudos que poderiam ser aprofundados seriam a mudança do InnoDB para MyISAM se traria algum ganho para a base dados e que condições </w:t>
+      </w:r>
+      <w:proofErr w:type="gramStart"/>
+      <w:r>
+        <w:t>esse mudança</w:t>
+      </w:r>
+      <w:proofErr w:type="gramEnd"/>
+      <w:r>
+        <w:t xml:space="preserve"> poderia ser válida </w:t>
+      </w:r>
+    </w:p>
+    <w:p>
+      <w:pPr>
+        <w:pStyle w:val="NormalTCC"/>
+      </w:pPr>
+    </w:p>
+    <w:p>
+      <w:pPr>
         <w:rPr>
           <w:rFonts w:ascii="Times New Roman" w:hAnsi="Times New Roman"/>
           <w:sz w:val="24"/>
         </w:rPr>
       </w:pPr>
       <w:r>
+        <w:lastRenderedPageBreak/>
         <w:br w:type="page"/>
       </w:r>
     </w:p>
@@ -36092,14 +37374,14 @@
       <w:pPr>
         <w:pStyle w:val="Ttulo1TCC"/>
       </w:pPr>
-      <w:bookmarkStart w:id="43" w:name="_Toc61208576"/>
+      <w:bookmarkStart w:id="44" w:name="_Toc61208576"/>
       <w:r>
         <w:lastRenderedPageBreak/>
         <w:t>REFERÊNCIAS</w:t>
       </w:r>
-      <w:bookmarkEnd w:id="43"/>
+      <w:bookmarkEnd w:id="44"/>
     </w:p>
-    <w:bookmarkStart w:id="44" w:name="_Hlk52306316" w:displacedByCustomXml="next"/>
+    <w:bookmarkStart w:id="45" w:name="_Hlk52306316" w:displacedByCustomXml="next"/>
     <w:sdt>
       <w:sdtPr>
         <w:rPr>
@@ -36504,7 +37786,7 @@
         </w:p>
       </w:sdtContent>
     </w:sdt>
-    <w:bookmarkEnd w:id="44" w:displacedByCustomXml="prev"/>
+    <w:bookmarkEnd w:id="45" w:displacedByCustomXml="prev"/>
     <w:sectPr>
       <w:headerReference w:type="default" r:id="rId19"/>
       <w:type w:val="continuous"/>

</xml_diff>